<commit_message>
Add fourth floor map
</commit_message>
<xml_diff>
--- a/PowerSpel-PenTest/ToDo.docx
+++ b/PowerSpel-PenTest/ToDo.docx
@@ -1,6 +1,6 @@
 
 <file path=word/document.xml><?xml version="1.0" encoding="utf-8"?>
-<w:document xmlns:wpc="http://schemas.microsoft.com/office/word/2010/wordprocessingCanvas" xmlns:mc="http://schemas.openxmlformats.org/markup-compatibility/2006" xmlns:o="urn:schemas-microsoft-com:office:office" xmlns:r="http://schemas.openxmlformats.org/officeDocument/2006/relationships" xmlns:m="http://schemas.openxmlformats.org/officeDocument/2006/math" xmlns:v="urn:schemas-microsoft-com:vml" xmlns:wp14="http://schemas.microsoft.com/office/word/2010/wordprocessingDrawing" xmlns:wp="http://schemas.openxmlformats.org/drawingml/2006/wordprocessingDrawing" xmlns:w10="urn:schemas-microsoft-com:office:word" xmlns:w="http://schemas.openxmlformats.org/wordprocessingml/2006/main" xmlns:w14="http://schemas.microsoft.com/office/word/2010/wordml" xmlns:wpg="http://schemas.microsoft.com/office/word/2010/wordprocessingGroup" xmlns:wpi="http://schemas.microsoft.com/office/word/2010/wordprocessingInk" xmlns:wne="http://schemas.microsoft.com/office/word/2006/wordml" xmlns:wps="http://schemas.microsoft.com/office/word/2010/wordprocessingShape" mc:Ignorable="w14 wp14">
+<w:document xmlns:wpc="http://schemas.microsoft.com/office/word/2010/wordprocessingCanvas" xmlns:cx="http://schemas.microsoft.com/office/drawing/2014/chartex" xmlns:cx1="http://schemas.microsoft.com/office/drawing/2015/9/8/chartex" xmlns:cx2="http://schemas.microsoft.com/office/drawing/2015/10/21/chartex" xmlns:cx3="http://schemas.microsoft.com/office/drawing/2016/5/9/chartex" xmlns:cx4="http://schemas.microsoft.com/office/drawing/2016/5/10/chartex" xmlns:cx5="http://schemas.microsoft.com/office/drawing/2016/5/11/chartex" xmlns:mc="http://schemas.openxmlformats.org/markup-compatibility/2006" xmlns:o="urn:schemas-microsoft-com:office:office" xmlns:r="http://schemas.openxmlformats.org/officeDocument/2006/relationships" xmlns:m="http://schemas.openxmlformats.org/officeDocument/2006/math" xmlns:v="urn:schemas-microsoft-com:vml" xmlns:wp14="http://schemas.microsoft.com/office/word/2010/wordprocessingDrawing" xmlns:wp="http://schemas.openxmlformats.org/drawingml/2006/wordprocessingDrawing" xmlns:w10="urn:schemas-microsoft-com:office:word" xmlns:w="http://schemas.openxmlformats.org/wordprocessingml/2006/main" xmlns:w14="http://schemas.microsoft.com/office/word/2010/wordml" xmlns:w15="http://schemas.microsoft.com/office/word/2012/wordml" xmlns:w16se="http://schemas.microsoft.com/office/word/2015/wordml/symex" xmlns:wpg="http://schemas.microsoft.com/office/word/2010/wordprocessingGroup" xmlns:wpi="http://schemas.microsoft.com/office/word/2010/wordprocessingInk" xmlns:wne="http://schemas.microsoft.com/office/word/2006/wordml" xmlns:wps="http://schemas.microsoft.com/office/word/2010/wordprocessingShape" mc:Ignorable="w14 w15 w16se wp14">
   <w:body>
     <w:p>
       <w:pPr>
@@ -46,6 +46,11 @@
       <w:r>
         <w:t>)</w:t>
       </w:r>
+      <w:r>
+        <w:t xml:space="preserve"> - Opdrachtgever</w:t>
+      </w:r>
+      <w:bookmarkStart w:id="0" w:name="_GoBack"/>
+      <w:bookmarkEnd w:id="0"/>
     </w:p>
     <w:p>
       <w:pPr>
@@ -58,6 +63,9 @@
       <w:r>
         <w:t>CEO 1</w:t>
       </w:r>
+      <w:r>
+        <w:t xml:space="preserve"> (Roel Nikkessen)</w:t>
+      </w:r>
     </w:p>
     <w:p>
       <w:pPr>
@@ -70,6 +78,9 @@
       <w:r>
         <w:t>CEO 2</w:t>
       </w:r>
+      <w:r>
+        <w:t xml:space="preserve"> (Daan de la Parra)</w:t>
+      </w:r>
     </w:p>
     <w:p>
       <w:pPr>
@@ -236,6 +247,9 @@
       <w:r>
         <w:t>-medewerkster</w:t>
       </w:r>
+      <w:r>
+        <w:t xml:space="preserve"> </w:t>
+      </w:r>
     </w:p>
     <w:p>
       <w:pPr>
@@ -260,6 +274,9 @@
       <w:r>
         <w:t>Pasje vinden</w:t>
       </w:r>
+      <w:r>
+        <w:t xml:space="preserve"> (Kopieerapparaat)</w:t>
+      </w:r>
     </w:p>
     <w:p>
       <w:pPr>
@@ -313,6 +330,9 @@
       <w:r>
         <w:t>Balie bluffen</w:t>
       </w:r>
+      <w:r>
+        <w:t xml:space="preserve"> om door te lopen</w:t>
+      </w:r>
     </w:p>
     <w:p>
       <w:pPr>
@@ -402,6 +422,18 @@
       <w:pPr>
         <w:pStyle w:val="Lijstalinea"/>
         <w:numPr>
+          <w:ilvl w:val="1"/>
+          <w:numId w:val="30"/>
+        </w:numPr>
+      </w:pPr>
+      <w:r>
+        <w:t>Bierflesje uit fietsenstalling</w:t>
+      </w:r>
+    </w:p>
+    <w:p>
+      <w:pPr>
+        <w:pStyle w:val="Lijstalinea"/>
+        <w:numPr>
           <w:ilvl w:val="0"/>
           <w:numId w:val="30"/>
         </w:numPr>
@@ -512,8 +544,16 @@
           <w:ilvl w:val="1"/>
           <w:numId w:val="30"/>
         </w:numPr>
-      </w:pPr>
-      <w:r>
+        <w:rPr>
+          <w:strike/>
+          <w:color w:val="00B050"/>
+        </w:rPr>
+      </w:pPr>
+      <w:r>
+        <w:rPr>
+          <w:strike/>
+          <w:color w:val="00B050"/>
+        </w:rPr>
         <w:t>Elke kamer: keuze tussen move of actie</w:t>
       </w:r>
     </w:p>
@@ -524,11 +564,20 @@
           <w:ilvl w:val="1"/>
           <w:numId w:val="30"/>
         </w:numPr>
-      </w:pPr>
-      <w:r>
+        <w:rPr>
+          <w:color w:val="00B050"/>
+        </w:rPr>
+      </w:pPr>
+      <w:r>
+        <w:rPr>
+          <w:color w:val="00B050"/>
+        </w:rPr>
         <w:t>Statusdeel op scherm</w:t>
       </w:r>
       <w:r>
+        <w:rPr>
+          <w:color w:val="00B050"/>
+        </w:rPr>
         <w:t>:</w:t>
       </w:r>
     </w:p>
@@ -539,11 +588,20 @@
           <w:ilvl w:val="2"/>
           <w:numId w:val="30"/>
         </w:numPr>
-      </w:pPr>
-      <w:r>
+        <w:rPr>
+          <w:color w:val="00B050"/>
+        </w:rPr>
+      </w:pPr>
+      <w:r>
+        <w:rPr>
+          <w:color w:val="00B050"/>
+        </w:rPr>
         <w:t>I</w:t>
       </w:r>
       <w:r>
+        <w:rPr>
+          <w:color w:val="00B050"/>
+        </w:rPr>
         <w:t>nventory</w:t>
       </w:r>
     </w:p>
@@ -554,9 +612,15 @@
           <w:ilvl w:val="2"/>
           <w:numId w:val="30"/>
         </w:numPr>
+        <w:rPr>
+          <w:color w:val="00B050"/>
+        </w:rPr>
       </w:pPr>
       <w:proofErr w:type="spellStart"/>
       <w:r>
+        <w:rPr>
+          <w:color w:val="00B050"/>
+        </w:rPr>
         <w:t>Accomplishments</w:t>
       </w:r>
       <w:proofErr w:type="spellEnd"/>
@@ -582,7 +646,13 @@
         </w:numPr>
       </w:pPr>
       <w:r>
-        <w:t xml:space="preserve">Beschrijving van alle kamers, objecten en </w:t>
+        <w:rPr>
+          <w:color w:val="00B050"/>
+        </w:rPr>
+        <w:t>Beschrijving van alle kamers</w:t>
+      </w:r>
+      <w:r>
+        <w:t xml:space="preserve">, objecten en </w:t>
       </w:r>
       <w:proofErr w:type="spellStart"/>
       <w:r>
@@ -657,6 +727,7 @@
       </w:pPr>
       <w:proofErr w:type="spellStart"/>
       <w:r>
+        <w:lastRenderedPageBreak/>
         <w:t>Easter</w:t>
       </w:r>
       <w:proofErr w:type="spellEnd"/>
@@ -679,9 +750,14 @@
           <w:ilvl w:val="1"/>
           <w:numId w:val="30"/>
         </w:numPr>
-      </w:pPr>
-      <w:r>
-        <w:lastRenderedPageBreak/>
+        <w:rPr>
+          <w:color w:val="00B050"/>
+        </w:rPr>
+      </w:pPr>
+      <w:r>
+        <w:rPr>
+          <w:color w:val="00B050"/>
+        </w:rPr>
         <w:t>Iets met Jelle/Citrix</w:t>
       </w:r>
     </w:p>
@@ -738,6 +814,18 @@
       <w:pPr>
         <w:pStyle w:val="Lijstalinea"/>
         <w:numPr>
+          <w:ilvl w:val="1"/>
+          <w:numId w:val="30"/>
+        </w:numPr>
+      </w:pPr>
+      <w:r>
+        <w:t>Minigame op de MAME-kast</w:t>
+      </w:r>
+    </w:p>
+    <w:p>
+      <w:pPr>
+        <w:pStyle w:val="Lijstalinea"/>
+        <w:numPr>
           <w:ilvl w:val="0"/>
           <w:numId w:val="30"/>
         </w:numPr>
@@ -764,17 +852,14 @@
       </w:r>
     </w:p>
     <w:p/>
-    <w:p>
-      <w:bookmarkStart w:id="0" w:name="_GoBack"/>
-      <w:bookmarkEnd w:id="0"/>
-    </w:p>
+    <w:p/>
     <w:sectPr>
-      <w:headerReference w:type="even" r:id="rId10"/>
-      <w:headerReference w:type="default" r:id="rId11"/>
-      <w:footerReference w:type="even" r:id="rId12"/>
-      <w:footerReference w:type="default" r:id="rId13"/>
-      <w:headerReference w:type="first" r:id="rId14"/>
-      <w:footerReference w:type="first" r:id="rId15"/>
+      <w:headerReference w:type="even" r:id="rId9"/>
+      <w:headerReference w:type="default" r:id="rId10"/>
+      <w:footerReference w:type="even" r:id="rId11"/>
+      <w:footerReference w:type="default" r:id="rId12"/>
+      <w:headerReference w:type="first" r:id="rId13"/>
+      <w:footerReference w:type="first" r:id="rId14"/>
       <w:type w:val="oddPage"/>
       <w:pgSz w:w="11906" w:h="16838" w:code="9"/>
       <w:pgMar w:top="1418" w:right="1418" w:bottom="1418" w:left="1418" w:header="709" w:footer="709" w:gutter="0"/>
@@ -786,7 +871,7 @@
 </file>
 
 <file path=word/endnotes.xml><?xml version="1.0" encoding="utf-8"?>
-<w:endnotes xmlns:wpc="http://schemas.microsoft.com/office/word/2010/wordprocessingCanvas" xmlns:mc="http://schemas.openxmlformats.org/markup-compatibility/2006" xmlns:o="urn:schemas-microsoft-com:office:office" xmlns:r="http://schemas.openxmlformats.org/officeDocument/2006/relationships" xmlns:m="http://schemas.openxmlformats.org/officeDocument/2006/math" xmlns:v="urn:schemas-microsoft-com:vml" xmlns:wp14="http://schemas.microsoft.com/office/word/2010/wordprocessingDrawing" xmlns:wp="http://schemas.openxmlformats.org/drawingml/2006/wordprocessingDrawing" xmlns:w10="urn:schemas-microsoft-com:office:word" xmlns:w="http://schemas.openxmlformats.org/wordprocessingml/2006/main" xmlns:w14="http://schemas.microsoft.com/office/word/2010/wordml" xmlns:wpg="http://schemas.microsoft.com/office/word/2010/wordprocessingGroup" xmlns:wpi="http://schemas.microsoft.com/office/word/2010/wordprocessingInk" xmlns:wne="http://schemas.microsoft.com/office/word/2006/wordml" xmlns:wps="http://schemas.microsoft.com/office/word/2010/wordprocessingShape" mc:Ignorable="w14 wp14">
+<w:endnotes xmlns:wpc="http://schemas.microsoft.com/office/word/2010/wordprocessingCanvas" xmlns:cx="http://schemas.microsoft.com/office/drawing/2014/chartex" xmlns:cx1="http://schemas.microsoft.com/office/drawing/2015/9/8/chartex" xmlns:cx2="http://schemas.microsoft.com/office/drawing/2015/10/21/chartex" xmlns:cx3="http://schemas.microsoft.com/office/drawing/2016/5/9/chartex" xmlns:cx4="http://schemas.microsoft.com/office/drawing/2016/5/10/chartex" xmlns:cx5="http://schemas.microsoft.com/office/drawing/2016/5/11/chartex" xmlns:mc="http://schemas.openxmlformats.org/markup-compatibility/2006" xmlns:o="urn:schemas-microsoft-com:office:office" xmlns:r="http://schemas.openxmlformats.org/officeDocument/2006/relationships" xmlns:m="http://schemas.openxmlformats.org/officeDocument/2006/math" xmlns:v="urn:schemas-microsoft-com:vml" xmlns:wp14="http://schemas.microsoft.com/office/word/2010/wordprocessingDrawing" xmlns:wp="http://schemas.openxmlformats.org/drawingml/2006/wordprocessingDrawing" xmlns:w10="urn:schemas-microsoft-com:office:word" xmlns:w="http://schemas.openxmlformats.org/wordprocessingml/2006/main" xmlns:w14="http://schemas.microsoft.com/office/word/2010/wordml" xmlns:w15="http://schemas.microsoft.com/office/word/2012/wordml" xmlns:w16se="http://schemas.microsoft.com/office/word/2015/wordml/symex" xmlns:wpg="http://schemas.microsoft.com/office/word/2010/wordprocessingGroup" xmlns:wpi="http://schemas.microsoft.com/office/word/2010/wordprocessingInk" xmlns:wne="http://schemas.microsoft.com/office/word/2006/wordml" xmlns:wps="http://schemas.microsoft.com/office/word/2010/wordprocessingShape" mc:Ignorable="w14 w15 w16se wp14">
   <w:endnote w:type="separator" w:id="-1">
     <w:p>
       <w:pPr>
@@ -811,7 +896,7 @@
 </file>
 
 <file path=word/footer1.xml><?xml version="1.0" encoding="utf-8"?>
-<w:ftr xmlns:wpc="http://schemas.microsoft.com/office/word/2010/wordprocessingCanvas" xmlns:mc="http://schemas.openxmlformats.org/markup-compatibility/2006" xmlns:o="urn:schemas-microsoft-com:office:office" xmlns:r="http://schemas.openxmlformats.org/officeDocument/2006/relationships" xmlns:m="http://schemas.openxmlformats.org/officeDocument/2006/math" xmlns:v="urn:schemas-microsoft-com:vml" xmlns:wp14="http://schemas.microsoft.com/office/word/2010/wordprocessingDrawing" xmlns:wp="http://schemas.openxmlformats.org/drawingml/2006/wordprocessingDrawing" xmlns:w10="urn:schemas-microsoft-com:office:word" xmlns:w="http://schemas.openxmlformats.org/wordprocessingml/2006/main" xmlns:w14="http://schemas.microsoft.com/office/word/2010/wordml" xmlns:wpg="http://schemas.microsoft.com/office/word/2010/wordprocessingGroup" xmlns:wpi="http://schemas.microsoft.com/office/word/2010/wordprocessingInk" xmlns:wne="http://schemas.microsoft.com/office/word/2006/wordml" xmlns:wps="http://schemas.microsoft.com/office/word/2010/wordprocessingShape" mc:Ignorable="w14 wp14">
+<w:ftr xmlns:wpc="http://schemas.microsoft.com/office/word/2010/wordprocessingCanvas" xmlns:cx="http://schemas.microsoft.com/office/drawing/2014/chartex" xmlns:cx1="http://schemas.microsoft.com/office/drawing/2015/9/8/chartex" xmlns:cx2="http://schemas.microsoft.com/office/drawing/2015/10/21/chartex" xmlns:cx3="http://schemas.microsoft.com/office/drawing/2016/5/9/chartex" xmlns:cx4="http://schemas.microsoft.com/office/drawing/2016/5/10/chartex" xmlns:cx5="http://schemas.microsoft.com/office/drawing/2016/5/11/chartex" xmlns:mc="http://schemas.openxmlformats.org/markup-compatibility/2006" xmlns:o="urn:schemas-microsoft-com:office:office" xmlns:r="http://schemas.openxmlformats.org/officeDocument/2006/relationships" xmlns:m="http://schemas.openxmlformats.org/officeDocument/2006/math" xmlns:v="urn:schemas-microsoft-com:vml" xmlns:wp14="http://schemas.microsoft.com/office/word/2010/wordprocessingDrawing" xmlns:wp="http://schemas.openxmlformats.org/drawingml/2006/wordprocessingDrawing" xmlns:w10="urn:schemas-microsoft-com:office:word" xmlns:w="http://schemas.openxmlformats.org/wordprocessingml/2006/main" xmlns:w14="http://schemas.microsoft.com/office/word/2010/wordml" xmlns:w15="http://schemas.microsoft.com/office/word/2012/wordml" xmlns:w16se="http://schemas.microsoft.com/office/word/2015/wordml/symex" xmlns:wpg="http://schemas.microsoft.com/office/word/2010/wordprocessingGroup" xmlns:wpi="http://schemas.microsoft.com/office/word/2010/wordprocessingInk" xmlns:wne="http://schemas.microsoft.com/office/word/2006/wordml" xmlns:wps="http://schemas.microsoft.com/office/word/2010/wordprocessingShape" mc:Ignorable="w14 w15 w16se wp14">
   <w:p>
     <w:pPr>
       <w:pStyle w:val="Voettekst"/>
@@ -904,27 +989,14 @@
                           <w:r>
                             <w:instrText xml:space="preserve"> = </w:instrText>
                           </w:r>
-                          <w:r>
-                            <w:fldChar w:fldCharType="begin"/>
-                          </w:r>
-                          <w:r>
-                            <w:instrText>NUMPAGES  \* Arabic  \* MERGEFORMAT</w:instrText>
-                          </w:r>
-                          <w:r>
-                            <w:fldChar w:fldCharType="separate"/>
-                          </w:r>
-                          <w:r>
-                            <w:rPr>
-                              <w:noProof/>
-                            </w:rPr>
-                            <w:instrText>2</w:instrText>
-                          </w:r>
-                          <w:r>
-                            <w:rPr>
-                              <w:noProof/>
-                            </w:rPr>
-                            <w:fldChar w:fldCharType="end"/>
-                          </w:r>
+                          <w:fldSimple w:instr="NUMPAGES  \* Arabic  \* MERGEFORMAT">
+                            <w:r>
+                              <w:rPr>
+                                <w:noProof/>
+                              </w:rPr>
+                              <w:instrText>2</w:instrText>
+                            </w:r>
+                          </w:fldSimple>
                           <w:r>
                             <w:instrText>+</w:instrText>
                           </w:r>
@@ -984,7 +1056,7 @@
         </mc:Choice>
         <mc:Fallback>
           <w:pict>
-            <v:shapetype id="_x0000_t202" coordsize="21600,21600" o:spt="202" path="m,l,21600r21600,l21600,xe">
+            <v:shapetype w14:anchorId="40FDF0B3" id="_x0000_t202" coordsize="21600,21600" o:spt="202" path="m,l,21600r21600,l21600,xe">
               <v:stroke joinstyle="miter"/>
               <v:path gradientshapeok="t" o:connecttype="rect"/>
             </v:shapetype>
@@ -1022,27 +1094,14 @@
                     <w:r>
                       <w:instrText xml:space="preserve"> = </w:instrText>
                     </w:r>
-                    <w:r>
-                      <w:fldChar w:fldCharType="begin"/>
-                    </w:r>
-                    <w:r>
-                      <w:instrText>NUMPAGES  \* Arabic  \* MERGEFORMAT</w:instrText>
-                    </w:r>
-                    <w:r>
-                      <w:fldChar w:fldCharType="separate"/>
-                    </w:r>
-                    <w:r>
-                      <w:rPr>
-                        <w:noProof/>
-                      </w:rPr>
-                      <w:instrText>2</w:instrText>
-                    </w:r>
-                    <w:r>
-                      <w:rPr>
-                        <w:noProof/>
-                      </w:rPr>
-                      <w:fldChar w:fldCharType="end"/>
-                    </w:r>
+                    <w:fldSimple w:instr="NUMPAGES  \* Arabic  \* MERGEFORMAT">
+                      <w:r>
+                        <w:rPr>
+                          <w:noProof/>
+                        </w:rPr>
+                        <w:instrText>2</w:instrText>
+                      </w:r>
+                    </w:fldSimple>
                     <w:r>
                       <w:instrText>+</w:instrText>
                     </w:r>
@@ -1183,7 +1242,7 @@
             </wp:anchor>
           </w:drawing>
         </mc:Choice>
-        <mc:Fallback xmlns:cx="http://schemas.microsoft.com/office/drawing/2014/chartex" xmlns:cx1="http://schemas.microsoft.com/office/drawing/2015/9/8/chartex" xmlns:cx2="http://schemas.microsoft.com/office/drawing/2015/10/21/chartex" xmlns:cx3="http://schemas.microsoft.com/office/drawing/2016/5/9/chartex" xmlns:cx4="http://schemas.microsoft.com/office/drawing/2016/5/10/chartex" xmlns:cx5="http://schemas.microsoft.com/office/drawing/2016/5/11/chartex" xmlns:w15="http://schemas.microsoft.com/office/word/2012/wordml" xmlns:w16se="http://schemas.microsoft.com/office/word/2015/wordml/symex">
+        <mc:Fallback>
           <w:pict>
             <v:shape w14:anchorId="7006E76B" id="Tekstvak Tekst" o:spid="_x0000_s1027" type="#_x0000_t202" style="position:absolute;margin-left:337.3pt;margin-top:0;width:388.5pt;height:70.85pt;z-index:251668480;visibility:visible;mso-wrap-style:square;mso-width-percent:800;mso-height-percent:0;mso-wrap-distance-left:9pt;mso-wrap-distance-top:0;mso-wrap-distance-right:9pt;mso-wrap-distance-bottom:0;mso-position-horizontal:right;mso-position-horizontal-relative:margin;mso-position-vertical:bottom;mso-position-vertical-relative:page;mso-width-percent:800;mso-height-percent:0;mso-width-relative:margin;mso-height-relative:bottom-margin-area;v-text-anchor:bottom" o:gfxdata="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" stroked="f" strokeweight=".5pt">
               <v:textbox inset="0,0,0,8mm">
@@ -1194,7 +1253,15 @@
                       <w:jc w:val="right"/>
                     </w:pPr>
                     <w:r>
-                      <w:t>OGD ict-diensten</w:t>
+                      <w:t xml:space="preserve">OGD </w:t>
+                    </w:r>
+                    <w:proofErr w:type="spellStart"/>
+                    <w:r>
+                      <w:t>ict</w:t>
+                    </w:r>
+                    <w:proofErr w:type="spellEnd"/>
+                    <w:r>
+                      <w:t>-diensten</w:t>
                     </w:r>
                   </w:p>
                 </w:txbxContent>
@@ -1211,7 +1278,7 @@
 </file>
 
 <file path=word/footer2.xml><?xml version="1.0" encoding="utf-8"?>
-<w:ftr xmlns:wpc="http://schemas.microsoft.com/office/word/2010/wordprocessingCanvas" xmlns:mc="http://schemas.openxmlformats.org/markup-compatibility/2006" xmlns:o="urn:schemas-microsoft-com:office:office" xmlns:r="http://schemas.openxmlformats.org/officeDocument/2006/relationships" xmlns:m="http://schemas.openxmlformats.org/officeDocument/2006/math" xmlns:v="urn:schemas-microsoft-com:vml" xmlns:wp14="http://schemas.microsoft.com/office/word/2010/wordprocessingDrawing" xmlns:wp="http://schemas.openxmlformats.org/drawingml/2006/wordprocessingDrawing" xmlns:w10="urn:schemas-microsoft-com:office:word" xmlns:w="http://schemas.openxmlformats.org/wordprocessingml/2006/main" xmlns:w14="http://schemas.microsoft.com/office/word/2010/wordml" xmlns:wpg="http://schemas.microsoft.com/office/word/2010/wordprocessingGroup" xmlns:wpi="http://schemas.microsoft.com/office/word/2010/wordprocessingInk" xmlns:wne="http://schemas.microsoft.com/office/word/2006/wordml" xmlns:wps="http://schemas.microsoft.com/office/word/2010/wordprocessingShape" mc:Ignorable="w14 wp14">
+<w:ftr xmlns:wpc="http://schemas.microsoft.com/office/word/2010/wordprocessingCanvas" xmlns:cx="http://schemas.microsoft.com/office/drawing/2014/chartex" xmlns:cx1="http://schemas.microsoft.com/office/drawing/2015/9/8/chartex" xmlns:cx2="http://schemas.microsoft.com/office/drawing/2015/10/21/chartex" xmlns:cx3="http://schemas.microsoft.com/office/drawing/2016/5/9/chartex" xmlns:cx4="http://schemas.microsoft.com/office/drawing/2016/5/10/chartex" xmlns:cx5="http://schemas.microsoft.com/office/drawing/2016/5/11/chartex" xmlns:mc="http://schemas.openxmlformats.org/markup-compatibility/2006" xmlns:o="urn:schemas-microsoft-com:office:office" xmlns:r="http://schemas.openxmlformats.org/officeDocument/2006/relationships" xmlns:m="http://schemas.openxmlformats.org/officeDocument/2006/math" xmlns:v="urn:schemas-microsoft-com:vml" xmlns:wp14="http://schemas.microsoft.com/office/word/2010/wordprocessingDrawing" xmlns:wp="http://schemas.openxmlformats.org/drawingml/2006/wordprocessingDrawing" xmlns:w10="urn:schemas-microsoft-com:office:word" xmlns:w="http://schemas.openxmlformats.org/wordprocessingml/2006/main" xmlns:w14="http://schemas.microsoft.com/office/word/2010/wordml" xmlns:w15="http://schemas.microsoft.com/office/word/2012/wordml" xmlns:w16se="http://schemas.microsoft.com/office/word/2015/wordml/symex" xmlns:wpg="http://schemas.microsoft.com/office/word/2010/wordprocessingGroup" xmlns:wpi="http://schemas.microsoft.com/office/word/2010/wordprocessingInk" xmlns:wne="http://schemas.microsoft.com/office/word/2006/wordml" xmlns:wps="http://schemas.microsoft.com/office/word/2010/wordprocessingShape" mc:Ignorable="w14 w15 w16se wp14">
   <w:p>
     <w:pPr>
       <w:pStyle w:val="Voettekst"/>
@@ -1304,27 +1371,14 @@
                           <w:r>
                             <w:instrText xml:space="preserve"> = </w:instrText>
                           </w:r>
-                          <w:r>
-                            <w:fldChar w:fldCharType="begin"/>
-                          </w:r>
-                          <w:r>
-                            <w:instrText>NUMPAGES  \* Arabic  \* MERGEFORMAT</w:instrText>
-                          </w:r>
-                          <w:r>
-                            <w:fldChar w:fldCharType="separate"/>
-                          </w:r>
-                          <w:r>
-                            <w:rPr>
-                              <w:noProof/>
-                            </w:rPr>
-                            <w:instrText>2</w:instrText>
-                          </w:r>
-                          <w:r>
-                            <w:rPr>
-                              <w:noProof/>
-                            </w:rPr>
-                            <w:fldChar w:fldCharType="end"/>
-                          </w:r>
+                          <w:fldSimple w:instr="NUMPAGES  \* Arabic  \* MERGEFORMAT">
+                            <w:r>
+                              <w:rPr>
+                                <w:noProof/>
+                              </w:rPr>
+                              <w:instrText>2</w:instrText>
+                            </w:r>
+                          </w:fldSimple>
                           <w:r>
                             <w:instrText>+</w:instrText>
                           </w:r>
@@ -1384,7 +1438,7 @@
         </mc:Choice>
         <mc:Fallback>
           <w:pict>
-            <v:shapetype id="_x0000_t202" coordsize="21600,21600" o:spt="202" path="m,l,21600r21600,l21600,xe">
+            <v:shapetype w14:anchorId="28DD2630" id="_x0000_t202" coordsize="21600,21600" o:spt="202" path="m,l,21600r21600,l21600,xe">
               <v:stroke joinstyle="miter"/>
               <v:path gradientshapeok="t" o:connecttype="rect"/>
             </v:shapetype>
@@ -1422,27 +1476,14 @@
                     <w:r>
                       <w:instrText xml:space="preserve"> = </w:instrText>
                     </w:r>
-                    <w:r>
-                      <w:fldChar w:fldCharType="begin"/>
-                    </w:r>
-                    <w:r>
-                      <w:instrText>NUMPAGES  \* Arabic  \* MERGEFORMAT</w:instrText>
-                    </w:r>
-                    <w:r>
-                      <w:fldChar w:fldCharType="separate"/>
-                    </w:r>
-                    <w:r>
-                      <w:rPr>
-                        <w:noProof/>
-                      </w:rPr>
-                      <w:instrText>2</w:instrText>
-                    </w:r>
-                    <w:r>
-                      <w:rPr>
-                        <w:noProof/>
-                      </w:rPr>
-                      <w:fldChar w:fldCharType="end"/>
-                    </w:r>
+                    <w:fldSimple w:instr="NUMPAGES  \* Arabic  \* MERGEFORMAT">
+                      <w:r>
+                        <w:rPr>
+                          <w:noProof/>
+                        </w:rPr>
+                        <w:instrText>2</w:instrText>
+                      </w:r>
+                    </w:fldSimple>
                     <w:r>
                       <w:instrText>+</w:instrText>
                     </w:r>
@@ -1583,7 +1624,7 @@
             </wp:anchor>
           </w:drawing>
         </mc:Choice>
-        <mc:Fallback xmlns:cx="http://schemas.microsoft.com/office/drawing/2014/chartex" xmlns:cx1="http://schemas.microsoft.com/office/drawing/2015/9/8/chartex" xmlns:cx2="http://schemas.microsoft.com/office/drawing/2015/10/21/chartex" xmlns:cx3="http://schemas.microsoft.com/office/drawing/2016/5/9/chartex" xmlns:cx4="http://schemas.microsoft.com/office/drawing/2016/5/10/chartex" xmlns:cx5="http://schemas.microsoft.com/office/drawing/2016/5/11/chartex" xmlns:w15="http://schemas.microsoft.com/office/word/2012/wordml" xmlns:w16se="http://schemas.microsoft.com/office/word/2015/wordml/symex">
+        <mc:Fallback>
           <w:pict>
             <v:shape w14:anchorId="1E173CF6" id="_x0000_s1029" type="#_x0000_t202" style="position:absolute;margin-left:337.3pt;margin-top:0;width:388.5pt;height:70.85pt;z-index:251671552;visibility:visible;mso-wrap-style:square;mso-width-percent:800;mso-height-percent:0;mso-wrap-distance-left:9pt;mso-wrap-distance-top:0;mso-wrap-distance-right:9pt;mso-wrap-distance-bottom:0;mso-position-horizontal:right;mso-position-horizontal-relative:margin;mso-position-vertical:bottom;mso-position-vertical-relative:page;mso-width-percent:800;mso-height-percent:0;mso-width-relative:margin;mso-height-relative:bottom-margin-area;v-text-anchor:bottom" o:gfxdata="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" stroked="f" strokeweight=".5pt">
               <v:textbox inset="0,0,0,8mm">
@@ -1594,7 +1635,15 @@
                       <w:jc w:val="right"/>
                     </w:pPr>
                     <w:r>
-                      <w:t>OGD ict-diensten</w:t>
+                      <w:t xml:space="preserve">OGD </w:t>
+                    </w:r>
+                    <w:proofErr w:type="spellStart"/>
+                    <w:r>
+                      <w:t>ict</w:t>
+                    </w:r>
+                    <w:proofErr w:type="spellEnd"/>
+                    <w:r>
+                      <w:t>-diensten</w:t>
                     </w:r>
                   </w:p>
                 </w:txbxContent>
@@ -1611,7 +1660,7 @@
 </file>
 
 <file path=word/footer3.xml><?xml version="1.0" encoding="utf-8"?>
-<w:ftr xmlns:wpc="http://schemas.microsoft.com/office/word/2010/wordprocessingCanvas" xmlns:mc="http://schemas.openxmlformats.org/markup-compatibility/2006" xmlns:o="urn:schemas-microsoft-com:office:office" xmlns:r="http://schemas.openxmlformats.org/officeDocument/2006/relationships" xmlns:m="http://schemas.openxmlformats.org/officeDocument/2006/math" xmlns:v="urn:schemas-microsoft-com:vml" xmlns:wp14="http://schemas.microsoft.com/office/word/2010/wordprocessingDrawing" xmlns:wp="http://schemas.openxmlformats.org/drawingml/2006/wordprocessingDrawing" xmlns:w10="urn:schemas-microsoft-com:office:word" xmlns:w="http://schemas.openxmlformats.org/wordprocessingml/2006/main" xmlns:w14="http://schemas.microsoft.com/office/word/2010/wordml" xmlns:wpg="http://schemas.microsoft.com/office/word/2010/wordprocessingGroup" xmlns:wpi="http://schemas.microsoft.com/office/word/2010/wordprocessingInk" xmlns:wne="http://schemas.microsoft.com/office/word/2006/wordml" xmlns:wps="http://schemas.microsoft.com/office/word/2010/wordprocessingShape" mc:Ignorable="w14 wp14">
+<w:ftr xmlns:wpc="http://schemas.microsoft.com/office/word/2010/wordprocessingCanvas" xmlns:cx="http://schemas.microsoft.com/office/drawing/2014/chartex" xmlns:cx1="http://schemas.microsoft.com/office/drawing/2015/9/8/chartex" xmlns:cx2="http://schemas.microsoft.com/office/drawing/2015/10/21/chartex" xmlns:cx3="http://schemas.microsoft.com/office/drawing/2016/5/9/chartex" xmlns:cx4="http://schemas.microsoft.com/office/drawing/2016/5/10/chartex" xmlns:cx5="http://schemas.microsoft.com/office/drawing/2016/5/11/chartex" xmlns:mc="http://schemas.openxmlformats.org/markup-compatibility/2006" xmlns:o="urn:schemas-microsoft-com:office:office" xmlns:r="http://schemas.openxmlformats.org/officeDocument/2006/relationships" xmlns:m="http://schemas.openxmlformats.org/officeDocument/2006/math" xmlns:v="urn:schemas-microsoft-com:vml" xmlns:wp14="http://schemas.microsoft.com/office/word/2010/wordprocessingDrawing" xmlns:wp="http://schemas.openxmlformats.org/drawingml/2006/wordprocessingDrawing" xmlns:w10="urn:schemas-microsoft-com:office:word" xmlns:w="http://schemas.openxmlformats.org/wordprocessingml/2006/main" xmlns:w14="http://schemas.microsoft.com/office/word/2010/wordml" xmlns:w15="http://schemas.microsoft.com/office/word/2012/wordml" xmlns:w16se="http://schemas.microsoft.com/office/word/2015/wordml/symex" xmlns:wpg="http://schemas.microsoft.com/office/word/2010/wordprocessingGroup" xmlns:wpi="http://schemas.microsoft.com/office/word/2010/wordprocessingInk" xmlns:wne="http://schemas.microsoft.com/office/word/2006/wordml" xmlns:wps="http://schemas.microsoft.com/office/word/2010/wordprocessingShape" mc:Ignorable="w14 w15 w16se wp14">
   <w:p>
     <w:pPr>
       <w:pStyle w:val="Voettekst"/>
@@ -1621,7 +1670,7 @@
 </file>
 
 <file path=word/footnotes.xml><?xml version="1.0" encoding="utf-8"?>
-<w:footnotes xmlns:wpc="http://schemas.microsoft.com/office/word/2010/wordprocessingCanvas" xmlns:mc="http://schemas.openxmlformats.org/markup-compatibility/2006" xmlns:o="urn:schemas-microsoft-com:office:office" xmlns:r="http://schemas.openxmlformats.org/officeDocument/2006/relationships" xmlns:m="http://schemas.openxmlformats.org/officeDocument/2006/math" xmlns:v="urn:schemas-microsoft-com:vml" xmlns:wp14="http://schemas.microsoft.com/office/word/2010/wordprocessingDrawing" xmlns:wp="http://schemas.openxmlformats.org/drawingml/2006/wordprocessingDrawing" xmlns:w10="urn:schemas-microsoft-com:office:word" xmlns:w="http://schemas.openxmlformats.org/wordprocessingml/2006/main" xmlns:w14="http://schemas.microsoft.com/office/word/2010/wordml" xmlns:wpg="http://schemas.microsoft.com/office/word/2010/wordprocessingGroup" xmlns:wpi="http://schemas.microsoft.com/office/word/2010/wordprocessingInk" xmlns:wne="http://schemas.microsoft.com/office/word/2006/wordml" xmlns:wps="http://schemas.microsoft.com/office/word/2010/wordprocessingShape" mc:Ignorable="w14 wp14">
+<w:footnotes xmlns:wpc="http://schemas.microsoft.com/office/word/2010/wordprocessingCanvas" xmlns:cx="http://schemas.microsoft.com/office/drawing/2014/chartex" xmlns:cx1="http://schemas.microsoft.com/office/drawing/2015/9/8/chartex" xmlns:cx2="http://schemas.microsoft.com/office/drawing/2015/10/21/chartex" xmlns:cx3="http://schemas.microsoft.com/office/drawing/2016/5/9/chartex" xmlns:cx4="http://schemas.microsoft.com/office/drawing/2016/5/10/chartex" xmlns:cx5="http://schemas.microsoft.com/office/drawing/2016/5/11/chartex" xmlns:mc="http://schemas.openxmlformats.org/markup-compatibility/2006" xmlns:o="urn:schemas-microsoft-com:office:office" xmlns:r="http://schemas.openxmlformats.org/officeDocument/2006/relationships" xmlns:m="http://schemas.openxmlformats.org/officeDocument/2006/math" xmlns:v="urn:schemas-microsoft-com:vml" xmlns:wp14="http://schemas.microsoft.com/office/word/2010/wordprocessingDrawing" xmlns:wp="http://schemas.openxmlformats.org/drawingml/2006/wordprocessingDrawing" xmlns:w10="urn:schemas-microsoft-com:office:word" xmlns:w="http://schemas.openxmlformats.org/wordprocessingml/2006/main" xmlns:w14="http://schemas.microsoft.com/office/word/2010/wordml" xmlns:w15="http://schemas.microsoft.com/office/word/2012/wordml" xmlns:w16se="http://schemas.microsoft.com/office/word/2015/wordml/symex" xmlns:wpg="http://schemas.microsoft.com/office/word/2010/wordprocessingGroup" xmlns:wpi="http://schemas.microsoft.com/office/word/2010/wordprocessingInk" xmlns:wne="http://schemas.microsoft.com/office/word/2006/wordml" xmlns:wps="http://schemas.microsoft.com/office/word/2010/wordprocessingShape" mc:Ignorable="w14 w15 w16se wp14">
   <w:footnote w:type="separator" w:id="-1">
     <w:p>
       <w:pPr>
@@ -1646,7 +1695,7 @@
 </file>
 
 <file path=word/header1.xml><?xml version="1.0" encoding="utf-8"?>
-<w:hdr xmlns:wpc="http://schemas.microsoft.com/office/word/2010/wordprocessingCanvas" xmlns:mc="http://schemas.openxmlformats.org/markup-compatibility/2006" xmlns:o="urn:schemas-microsoft-com:office:office" xmlns:r="http://schemas.openxmlformats.org/officeDocument/2006/relationships" xmlns:m="http://schemas.openxmlformats.org/officeDocument/2006/math" xmlns:v="urn:schemas-microsoft-com:vml" xmlns:wp14="http://schemas.microsoft.com/office/word/2010/wordprocessingDrawing" xmlns:wp="http://schemas.openxmlformats.org/drawingml/2006/wordprocessingDrawing" xmlns:w10="urn:schemas-microsoft-com:office:word" xmlns:w="http://schemas.openxmlformats.org/wordprocessingml/2006/main" xmlns:w14="http://schemas.microsoft.com/office/word/2010/wordml" xmlns:wpg="http://schemas.microsoft.com/office/word/2010/wordprocessingGroup" xmlns:wpi="http://schemas.microsoft.com/office/word/2010/wordprocessingInk" xmlns:wne="http://schemas.microsoft.com/office/word/2006/wordml" xmlns:wps="http://schemas.microsoft.com/office/word/2010/wordprocessingShape" mc:Ignorable="w14 wp14">
+<w:hdr xmlns:wpc="http://schemas.microsoft.com/office/word/2010/wordprocessingCanvas" xmlns:cx="http://schemas.microsoft.com/office/drawing/2014/chartex" xmlns:cx1="http://schemas.microsoft.com/office/drawing/2015/9/8/chartex" xmlns:cx2="http://schemas.microsoft.com/office/drawing/2015/10/21/chartex" xmlns:cx3="http://schemas.microsoft.com/office/drawing/2016/5/9/chartex" xmlns:cx4="http://schemas.microsoft.com/office/drawing/2016/5/10/chartex" xmlns:cx5="http://schemas.microsoft.com/office/drawing/2016/5/11/chartex" xmlns:mc="http://schemas.openxmlformats.org/markup-compatibility/2006" xmlns:o="urn:schemas-microsoft-com:office:office" xmlns:r="http://schemas.openxmlformats.org/officeDocument/2006/relationships" xmlns:m="http://schemas.openxmlformats.org/officeDocument/2006/math" xmlns:v="urn:schemas-microsoft-com:vml" xmlns:wp14="http://schemas.microsoft.com/office/word/2010/wordprocessingDrawing" xmlns:wp="http://schemas.openxmlformats.org/drawingml/2006/wordprocessingDrawing" xmlns:w10="urn:schemas-microsoft-com:office:word" xmlns:w="http://schemas.openxmlformats.org/wordprocessingml/2006/main" xmlns:w14="http://schemas.microsoft.com/office/word/2010/wordml" xmlns:w15="http://schemas.microsoft.com/office/word/2012/wordml" xmlns:w16se="http://schemas.microsoft.com/office/word/2015/wordml/symex" xmlns:wpg="http://schemas.microsoft.com/office/word/2010/wordprocessingGroup" xmlns:wpi="http://schemas.microsoft.com/office/word/2010/wordprocessingInk" xmlns:wne="http://schemas.microsoft.com/office/word/2006/wordml" xmlns:wps="http://schemas.microsoft.com/office/word/2010/wordprocessingShape" mc:Ignorable="w14 w15 w16se wp14">
   <w:p>
     <w:pPr>
       <w:spacing w:before="0" w:after="0" w:line="240" w:lineRule="auto"/>
@@ -1656,7 +1705,7 @@
 </file>
 
 <file path=word/header2.xml><?xml version="1.0" encoding="utf-8"?>
-<w:hdr xmlns:wpc="http://schemas.microsoft.com/office/word/2010/wordprocessingCanvas" xmlns:mc="http://schemas.openxmlformats.org/markup-compatibility/2006" xmlns:o="urn:schemas-microsoft-com:office:office" xmlns:r="http://schemas.openxmlformats.org/officeDocument/2006/relationships" xmlns:m="http://schemas.openxmlformats.org/officeDocument/2006/math" xmlns:v="urn:schemas-microsoft-com:vml" xmlns:wp14="http://schemas.microsoft.com/office/word/2010/wordprocessingDrawing" xmlns:wp="http://schemas.openxmlformats.org/drawingml/2006/wordprocessingDrawing" xmlns:w10="urn:schemas-microsoft-com:office:word" xmlns:w="http://schemas.openxmlformats.org/wordprocessingml/2006/main" xmlns:w14="http://schemas.microsoft.com/office/word/2010/wordml" xmlns:wpg="http://schemas.microsoft.com/office/word/2010/wordprocessingGroup" xmlns:wpi="http://schemas.microsoft.com/office/word/2010/wordprocessingInk" xmlns:wne="http://schemas.microsoft.com/office/word/2006/wordml" xmlns:wps="http://schemas.microsoft.com/office/word/2010/wordprocessingShape" mc:Ignorable="w14 wp14">
+<w:hdr xmlns:wpc="http://schemas.microsoft.com/office/word/2010/wordprocessingCanvas" xmlns:cx="http://schemas.microsoft.com/office/drawing/2014/chartex" xmlns:cx1="http://schemas.microsoft.com/office/drawing/2015/9/8/chartex" xmlns:cx2="http://schemas.microsoft.com/office/drawing/2015/10/21/chartex" xmlns:cx3="http://schemas.microsoft.com/office/drawing/2016/5/9/chartex" xmlns:cx4="http://schemas.microsoft.com/office/drawing/2016/5/10/chartex" xmlns:cx5="http://schemas.microsoft.com/office/drawing/2016/5/11/chartex" xmlns:mc="http://schemas.openxmlformats.org/markup-compatibility/2006" xmlns:o="urn:schemas-microsoft-com:office:office" xmlns:r="http://schemas.openxmlformats.org/officeDocument/2006/relationships" xmlns:m="http://schemas.openxmlformats.org/officeDocument/2006/math" xmlns:v="urn:schemas-microsoft-com:vml" xmlns:wp14="http://schemas.microsoft.com/office/word/2010/wordprocessingDrawing" xmlns:wp="http://schemas.openxmlformats.org/drawingml/2006/wordprocessingDrawing" xmlns:w10="urn:schemas-microsoft-com:office:word" xmlns:w="http://schemas.openxmlformats.org/wordprocessingml/2006/main" xmlns:w14="http://schemas.microsoft.com/office/word/2010/wordml" xmlns:w15="http://schemas.microsoft.com/office/word/2012/wordml" xmlns:w16se="http://schemas.microsoft.com/office/word/2015/wordml/symex" xmlns:wpg="http://schemas.microsoft.com/office/word/2010/wordprocessingGroup" xmlns:wpi="http://schemas.microsoft.com/office/word/2010/wordprocessingInk" xmlns:wne="http://schemas.microsoft.com/office/word/2006/wordml" xmlns:wps="http://schemas.microsoft.com/office/word/2010/wordprocessingShape" mc:Ignorable="w14 w15 w16se wp14">
   <w:p>
     <w:pPr>
       <w:spacing w:before="0" w:after="0" w:line="240" w:lineRule="auto"/>
@@ -1666,7 +1715,7 @@
 </file>
 
 <file path=word/header3.xml><?xml version="1.0" encoding="utf-8"?>
-<w:hdr xmlns:wpc="http://schemas.microsoft.com/office/word/2010/wordprocessingCanvas" xmlns:mc="http://schemas.openxmlformats.org/markup-compatibility/2006" xmlns:o="urn:schemas-microsoft-com:office:office" xmlns:r="http://schemas.openxmlformats.org/officeDocument/2006/relationships" xmlns:m="http://schemas.openxmlformats.org/officeDocument/2006/math" xmlns:v="urn:schemas-microsoft-com:vml" xmlns:wp14="http://schemas.microsoft.com/office/word/2010/wordprocessingDrawing" xmlns:wp="http://schemas.openxmlformats.org/drawingml/2006/wordprocessingDrawing" xmlns:w10="urn:schemas-microsoft-com:office:word" xmlns:w="http://schemas.openxmlformats.org/wordprocessingml/2006/main" xmlns:w14="http://schemas.microsoft.com/office/word/2010/wordml" xmlns:wpg="http://schemas.microsoft.com/office/word/2010/wordprocessingGroup" xmlns:wpi="http://schemas.microsoft.com/office/word/2010/wordprocessingInk" xmlns:wne="http://schemas.microsoft.com/office/word/2006/wordml" xmlns:wps="http://schemas.microsoft.com/office/word/2010/wordprocessingShape" mc:Ignorable="w14 wp14">
+<w:hdr xmlns:wpc="http://schemas.microsoft.com/office/word/2010/wordprocessingCanvas" xmlns:cx="http://schemas.microsoft.com/office/drawing/2014/chartex" xmlns:cx1="http://schemas.microsoft.com/office/drawing/2015/9/8/chartex" xmlns:cx2="http://schemas.microsoft.com/office/drawing/2015/10/21/chartex" xmlns:cx3="http://schemas.microsoft.com/office/drawing/2016/5/9/chartex" xmlns:cx4="http://schemas.microsoft.com/office/drawing/2016/5/10/chartex" xmlns:cx5="http://schemas.microsoft.com/office/drawing/2016/5/11/chartex" xmlns:mc="http://schemas.openxmlformats.org/markup-compatibility/2006" xmlns:o="urn:schemas-microsoft-com:office:office" xmlns:r="http://schemas.openxmlformats.org/officeDocument/2006/relationships" xmlns:m="http://schemas.openxmlformats.org/officeDocument/2006/math" xmlns:v="urn:schemas-microsoft-com:vml" xmlns:wp14="http://schemas.microsoft.com/office/word/2010/wordprocessingDrawing" xmlns:wp="http://schemas.openxmlformats.org/drawingml/2006/wordprocessingDrawing" xmlns:w10="urn:schemas-microsoft-com:office:word" xmlns:w="http://schemas.openxmlformats.org/wordprocessingml/2006/main" xmlns:w14="http://schemas.microsoft.com/office/word/2010/wordml" xmlns:w15="http://schemas.microsoft.com/office/word/2012/wordml" xmlns:w16se="http://schemas.microsoft.com/office/word/2015/wordml/symex" xmlns:wpg="http://schemas.microsoft.com/office/word/2010/wordprocessingGroup" xmlns:wpi="http://schemas.microsoft.com/office/word/2010/wordprocessingInk" xmlns:wne="http://schemas.microsoft.com/office/word/2006/wordml" xmlns:wps="http://schemas.microsoft.com/office/word/2010/wordprocessingShape" mc:Ignorable="w14 w15 w16se wp14">
   <w:p>
     <w:pPr>
       <w:spacing w:before="0" w:after="0" w:line="240" w:lineRule="auto"/>
@@ -1676,7 +1725,7 @@
 </file>
 
 <file path=word/numbering.xml><?xml version="1.0" encoding="utf-8"?>
-<w:numbering xmlns:wpc="http://schemas.microsoft.com/office/word/2010/wordprocessingCanvas" xmlns:mc="http://schemas.openxmlformats.org/markup-compatibility/2006" xmlns:o="urn:schemas-microsoft-com:office:office" xmlns:r="http://schemas.openxmlformats.org/officeDocument/2006/relationships" xmlns:m="http://schemas.openxmlformats.org/officeDocument/2006/math" xmlns:v="urn:schemas-microsoft-com:vml" xmlns:wp14="http://schemas.microsoft.com/office/word/2010/wordprocessingDrawing" xmlns:wp="http://schemas.openxmlformats.org/drawingml/2006/wordprocessingDrawing" xmlns:w10="urn:schemas-microsoft-com:office:word" xmlns:w="http://schemas.openxmlformats.org/wordprocessingml/2006/main" xmlns:w14="http://schemas.microsoft.com/office/word/2010/wordml" xmlns:wpg="http://schemas.microsoft.com/office/word/2010/wordprocessingGroup" xmlns:wpi="http://schemas.microsoft.com/office/word/2010/wordprocessingInk" xmlns:wne="http://schemas.microsoft.com/office/word/2006/wordml" xmlns:wps="http://schemas.microsoft.com/office/word/2010/wordprocessingShape" mc:Ignorable="w14 wp14">
+<w:numbering xmlns:wpc="http://schemas.microsoft.com/office/word/2010/wordprocessingCanvas" xmlns:cx="http://schemas.microsoft.com/office/drawing/2014/chartex" xmlns:cx1="http://schemas.microsoft.com/office/drawing/2015/9/8/chartex" xmlns:cx2="http://schemas.microsoft.com/office/drawing/2015/10/21/chartex" xmlns:cx3="http://schemas.microsoft.com/office/drawing/2016/5/9/chartex" xmlns:cx4="http://schemas.microsoft.com/office/drawing/2016/5/10/chartex" xmlns:cx5="http://schemas.microsoft.com/office/drawing/2016/5/11/chartex" xmlns:mc="http://schemas.openxmlformats.org/markup-compatibility/2006" xmlns:o="urn:schemas-microsoft-com:office:office" xmlns:r="http://schemas.openxmlformats.org/officeDocument/2006/relationships" xmlns:m="http://schemas.openxmlformats.org/officeDocument/2006/math" xmlns:v="urn:schemas-microsoft-com:vml" xmlns:wp14="http://schemas.microsoft.com/office/word/2010/wordprocessingDrawing" xmlns:wp="http://schemas.openxmlformats.org/drawingml/2006/wordprocessingDrawing" xmlns:w10="urn:schemas-microsoft-com:office:word" xmlns:w="http://schemas.openxmlformats.org/wordprocessingml/2006/main" xmlns:w14="http://schemas.microsoft.com/office/word/2010/wordml" xmlns:w15="http://schemas.microsoft.com/office/word/2012/wordml" xmlns:w16se="http://schemas.microsoft.com/office/word/2015/wordml/symex" xmlns:wpg="http://schemas.microsoft.com/office/word/2010/wordprocessingGroup" xmlns:wpi="http://schemas.microsoft.com/office/word/2010/wordprocessingInk" xmlns:wne="http://schemas.microsoft.com/office/word/2006/wordml" xmlns:wps="http://schemas.microsoft.com/office/word/2010/wordprocessingShape" mc:Ignorable="w14 w15 w16se wp14">
   <w:numPicBullet w:numPicBulletId="0">
     <w:pict>
       <v:shapetype id="_x0000_t75" coordsize="21600,21600" o:spt="75" o:preferrelative="t" path="m@4@5l@4@11@9@11@9@5xe" filled="f" stroked="f">
@@ -1698,33 +1747,33 @@
         <v:path o:extrusionok="f" gradientshapeok="t" o:connecttype="rect"/>
         <o:lock v:ext="edit" aspectratio="t"/>
       </v:shapetype>
-      <v:shape id="_x0000_i1032" type="#_x0000_t75" style="width:7.5pt;height:7.5pt" o:bullet="t">
+      <v:shape id="_x0000_i1052" type="#_x0000_t75" style="width:7.5pt;height:7.5pt" o:bullet="t">
         <v:imagedata r:id="rId1" o:title="BulletNiveau1"/>
       </v:shape>
     </w:pict>
   </w:numPicBullet>
   <w:numPicBullet w:numPicBulletId="1">
     <w:pict>
-      <v:shape id="_x0000_i1033" type="#_x0000_t75" style="width:6.75pt;height:6.75pt" o:bullet="t">
+      <v:shape id="_x0000_i1053" type="#_x0000_t75" style="width:6.75pt;height:6.75pt" o:bullet="t">
         <v:imagedata r:id="rId2" o:title="BulletNiveau2"/>
       </v:shape>
     </w:pict>
   </w:numPicBullet>
   <w:numPicBullet w:numPicBulletId="2">
     <w:pict>
-      <v:shape id="_x0000_i1034" type="#_x0000_t75" style="width:7.5pt;height:7.5pt" o:bullet="t">
+      <v:shape id="_x0000_i1054" type="#_x0000_t75" style="width:7.5pt;height:7.5pt" o:bullet="t">
         <v:imagedata r:id="rId3" o:title="BulletNiveau1"/>
       </v:shape>
     </w:pict>
   </w:numPicBullet>
   <w:numPicBullet w:numPicBulletId="3">
     <w:pict>
-      <v:shape id="_x0000_i1035" type="#_x0000_t75" style="width:6.75pt;height:6.75pt" o:bullet="t">
+      <v:shape id="_x0000_i1055" type="#_x0000_t75" style="width:6.75pt;height:6.75pt" o:bullet="t">
         <v:imagedata r:id="rId4" o:title="BulletNiveau2"/>
       </v:shape>
     </w:pict>
   </w:numPicBullet>
-  <w:abstractNum w:abstractNumId="0">
+  <w:abstractNum w:abstractNumId="0" w15:restartNumberingAfterBreak="0">
     <w:nsid w:val="FFFFFF7C"/>
     <w:multiLevelType w:val="singleLevel"/>
     <w:tmpl w:val="35184534"/>
@@ -1741,7 +1790,7 @@
       </w:pPr>
     </w:lvl>
   </w:abstractNum>
-  <w:abstractNum w:abstractNumId="1">
+  <w:abstractNum w:abstractNumId="1" w15:restartNumberingAfterBreak="0">
     <w:nsid w:val="FFFFFF7D"/>
     <w:multiLevelType w:val="singleLevel"/>
     <w:tmpl w:val="B456F7C6"/>
@@ -1758,7 +1807,7 @@
       </w:pPr>
     </w:lvl>
   </w:abstractNum>
-  <w:abstractNum w:abstractNumId="2">
+  <w:abstractNum w:abstractNumId="2" w15:restartNumberingAfterBreak="0">
     <w:nsid w:val="FFFFFF7E"/>
     <w:multiLevelType w:val="singleLevel"/>
     <w:tmpl w:val="68E236BC"/>
@@ -1775,7 +1824,7 @@
       </w:pPr>
     </w:lvl>
   </w:abstractNum>
-  <w:abstractNum w:abstractNumId="3">
+  <w:abstractNum w:abstractNumId="3" w15:restartNumberingAfterBreak="0">
     <w:nsid w:val="FFFFFF7F"/>
     <w:multiLevelType w:val="singleLevel"/>
     <w:tmpl w:val="5E8231EC"/>
@@ -1792,7 +1841,7 @@
       </w:pPr>
     </w:lvl>
   </w:abstractNum>
-  <w:abstractNum w:abstractNumId="4">
+  <w:abstractNum w:abstractNumId="4" w15:restartNumberingAfterBreak="0">
     <w:nsid w:val="FFFFFF80"/>
     <w:multiLevelType w:val="singleLevel"/>
     <w:tmpl w:val="95F43998"/>
@@ -1812,7 +1861,7 @@
       </w:rPr>
     </w:lvl>
   </w:abstractNum>
-  <w:abstractNum w:abstractNumId="5">
+  <w:abstractNum w:abstractNumId="5" w15:restartNumberingAfterBreak="0">
     <w:nsid w:val="FFFFFF81"/>
     <w:multiLevelType w:val="singleLevel"/>
     <w:tmpl w:val="0FB05522"/>
@@ -1832,7 +1881,7 @@
       </w:rPr>
     </w:lvl>
   </w:abstractNum>
-  <w:abstractNum w:abstractNumId="6">
+  <w:abstractNum w:abstractNumId="6" w15:restartNumberingAfterBreak="0">
     <w:nsid w:val="FFFFFF82"/>
     <w:multiLevelType w:val="singleLevel"/>
     <w:tmpl w:val="46905CBC"/>
@@ -1852,7 +1901,7 @@
       </w:rPr>
     </w:lvl>
   </w:abstractNum>
-  <w:abstractNum w:abstractNumId="7">
+  <w:abstractNum w:abstractNumId="7" w15:restartNumberingAfterBreak="0">
     <w:nsid w:val="FFFFFF83"/>
     <w:multiLevelType w:val="singleLevel"/>
     <w:tmpl w:val="12824A64"/>
@@ -1872,7 +1921,7 @@
       </w:rPr>
     </w:lvl>
   </w:abstractNum>
-  <w:abstractNum w:abstractNumId="8">
+  <w:abstractNum w:abstractNumId="8" w15:restartNumberingAfterBreak="0">
     <w:nsid w:val="FFFFFF88"/>
     <w:multiLevelType w:val="singleLevel"/>
     <w:tmpl w:val="0750E086"/>
@@ -1889,7 +1938,7 @@
       </w:pPr>
     </w:lvl>
   </w:abstractNum>
-  <w:abstractNum w:abstractNumId="9">
+  <w:abstractNum w:abstractNumId="9" w15:restartNumberingAfterBreak="0">
     <w:nsid w:val="FFFFFF89"/>
     <w:multiLevelType w:val="singleLevel"/>
     <w:tmpl w:val="B27CF184"/>
@@ -1909,7 +1958,7 @@
       </w:rPr>
     </w:lvl>
   </w:abstractNum>
-  <w:abstractNum w:abstractNumId="10">
+  <w:abstractNum w:abstractNumId="10" w15:restartNumberingAfterBreak="0">
     <w:nsid w:val="02425FAD"/>
     <w:multiLevelType w:val="multilevel"/>
     <w:tmpl w:val="2C668B2A"/>
@@ -2038,7 +2087,7 @@
       </w:rPr>
     </w:lvl>
   </w:abstractNum>
-  <w:abstractNum w:abstractNumId="11">
+  <w:abstractNum w:abstractNumId="11" w15:restartNumberingAfterBreak="0">
     <w:nsid w:val="12F024AE"/>
     <w:multiLevelType w:val="multilevel"/>
     <w:tmpl w:val="1F823D82"/>
@@ -2153,7 +2202,7 @@
       </w:rPr>
     </w:lvl>
   </w:abstractNum>
-  <w:abstractNum w:abstractNumId="12">
+  <w:abstractNum w:abstractNumId="12" w15:restartNumberingAfterBreak="0">
     <w:nsid w:val="13C21D00"/>
     <w:multiLevelType w:val="multilevel"/>
     <w:tmpl w:val="A320B256"/>
@@ -2276,19 +2325,19 @@
       </w:rPr>
     </w:lvl>
   </w:abstractNum>
-  <w:abstractNum w:abstractNumId="13">
+  <w:abstractNum w:abstractNumId="13" w15:restartNumberingAfterBreak="0">
     <w:nsid w:val="19033211"/>
     <w:multiLevelType w:val="multilevel"/>
     <w:tmpl w:val="2C668B2A"/>
     <w:numStyleLink w:val="Lijststijlvormen"/>
   </w:abstractNum>
-  <w:abstractNum w:abstractNumId="14">
+  <w:abstractNum w:abstractNumId="14" w15:restartNumberingAfterBreak="0">
     <w:nsid w:val="225A0ED4"/>
     <w:multiLevelType w:val="multilevel"/>
     <w:tmpl w:val="2C668B2A"/>
     <w:numStyleLink w:val="Lijststijlvormen"/>
   </w:abstractNum>
-  <w:abstractNum w:abstractNumId="15">
+  <w:abstractNum w:abstractNumId="15" w15:restartNumberingAfterBreak="0">
     <w:nsid w:val="26734812"/>
     <w:multiLevelType w:val="hybridMultilevel"/>
     <w:tmpl w:val="D398EACA"/>
@@ -2400,7 +2449,7 @@
       </w:rPr>
     </w:lvl>
   </w:abstractNum>
-  <w:abstractNum w:abstractNumId="16">
+  <w:abstractNum w:abstractNumId="16" w15:restartNumberingAfterBreak="0">
     <w:nsid w:val="308809CF"/>
     <w:multiLevelType w:val="multilevel"/>
     <w:tmpl w:val="0DB05E0A"/>
@@ -2523,7 +2572,7 @@
       </w:rPr>
     </w:lvl>
   </w:abstractNum>
-  <w:abstractNum w:abstractNumId="17">
+  <w:abstractNum w:abstractNumId="17" w15:restartNumberingAfterBreak="0">
     <w:nsid w:val="315263E6"/>
     <w:multiLevelType w:val="multilevel"/>
     <w:tmpl w:val="0413001D"/>
@@ -2609,7 +2658,7 @@
       </w:pPr>
     </w:lvl>
   </w:abstractNum>
-  <w:abstractNum w:abstractNumId="18">
+  <w:abstractNum w:abstractNumId="18" w15:restartNumberingAfterBreak="0">
     <w:nsid w:val="36506558"/>
     <w:multiLevelType w:val="hybridMultilevel"/>
     <w:tmpl w:val="9DA8DE3C"/>
@@ -2721,7 +2770,7 @@
       </w:rPr>
     </w:lvl>
   </w:abstractNum>
-  <w:abstractNum w:abstractNumId="19">
+  <w:abstractNum w:abstractNumId="19" w15:restartNumberingAfterBreak="0">
     <w:nsid w:val="36981DB2"/>
     <w:multiLevelType w:val="multilevel"/>
     <w:tmpl w:val="342E38A6"/>
@@ -2845,19 +2894,19 @@
       </w:rPr>
     </w:lvl>
   </w:abstractNum>
-  <w:abstractNum w:abstractNumId="20">
+  <w:abstractNum w:abstractNumId="20" w15:restartNumberingAfterBreak="0">
     <w:nsid w:val="38252779"/>
     <w:multiLevelType w:val="multilevel"/>
     <w:tmpl w:val="2C668B2A"/>
     <w:numStyleLink w:val="Lijststijlvormen"/>
   </w:abstractNum>
-  <w:abstractNum w:abstractNumId="21">
+  <w:abstractNum w:abstractNumId="21" w15:restartNumberingAfterBreak="0">
     <w:nsid w:val="39CC14B8"/>
     <w:multiLevelType w:val="multilevel"/>
     <w:tmpl w:val="2C668B2A"/>
     <w:numStyleLink w:val="Lijststijlvormen"/>
   </w:abstractNum>
-  <w:abstractNum w:abstractNumId="22">
+  <w:abstractNum w:abstractNumId="22" w15:restartNumberingAfterBreak="0">
     <w:nsid w:val="5C487C54"/>
     <w:multiLevelType w:val="multilevel"/>
     <w:tmpl w:val="0413001D"/>
@@ -2943,25 +2992,25 @@
       </w:pPr>
     </w:lvl>
   </w:abstractNum>
-  <w:abstractNum w:abstractNumId="23">
+  <w:abstractNum w:abstractNumId="23" w15:restartNumberingAfterBreak="0">
     <w:nsid w:val="7C436663"/>
     <w:multiLevelType w:val="multilevel"/>
     <w:tmpl w:val="2C668B2A"/>
     <w:numStyleLink w:val="Lijststijlvormen"/>
   </w:abstractNum>
-  <w:abstractNum w:abstractNumId="24">
+  <w:abstractNum w:abstractNumId="24" w15:restartNumberingAfterBreak="0">
     <w:nsid w:val="7DEF7C0E"/>
     <w:multiLevelType w:val="multilevel"/>
     <w:tmpl w:val="342E38A6"/>
     <w:numStyleLink w:val="Lijststijl1--"/>
   </w:abstractNum>
-  <w:abstractNum w:abstractNumId="25">
+  <w:abstractNum w:abstractNumId="25" w15:restartNumberingAfterBreak="0">
     <w:nsid w:val="7F6D3A88"/>
     <w:multiLevelType w:val="multilevel"/>
     <w:tmpl w:val="342E38A6"/>
     <w:numStyleLink w:val="Lijststijl1--"/>
   </w:abstractNum>
-  <w:abstractNum w:abstractNumId="26">
+  <w:abstractNum w:abstractNumId="26" w15:restartNumberingAfterBreak="0">
     <w:nsid w:val="7FAA74DA"/>
     <w:multiLevelType w:val="multilevel"/>
     <w:tmpl w:val="342E38A6"/>
@@ -3185,7 +3234,7 @@
 </file>
 
 <file path=word/styles.xml><?xml version="1.0" encoding="utf-8"?>
-<w:styles xmlns:mc="http://schemas.openxmlformats.org/markup-compatibility/2006" xmlns:r="http://schemas.openxmlformats.org/officeDocument/2006/relationships" xmlns:w="http://schemas.openxmlformats.org/wordprocessingml/2006/main" xmlns:w14="http://schemas.microsoft.com/office/word/2010/wordml" mc:Ignorable="w14">
+<w:styles xmlns:mc="http://schemas.openxmlformats.org/markup-compatibility/2006" xmlns:r="http://schemas.openxmlformats.org/officeDocument/2006/relationships" xmlns:w="http://schemas.openxmlformats.org/wordprocessingml/2006/main" xmlns:w14="http://schemas.microsoft.com/office/word/2010/wordml" xmlns:w15="http://schemas.microsoft.com/office/word/2012/wordml" xmlns:w16se="http://schemas.microsoft.com/office/word/2015/wordml/symex" mc:Ignorable="w14 w15 w16se">
   <w:docDefaults>
     <w:rPrDefault>
       <w:rPr>
@@ -3199,2192 +3248,381 @@
       </w:pPr>
     </w:pPrDefault>
   </w:docDefaults>
-  <w:latentStyles w:defLockedState="1" w:defUIPriority="99" w:defSemiHidden="1" w:defUnhideWhenUsed="1" w:defQFormat="0" w:count="267">
-    <w:lsdException w:name="Normal" w:locked="0" w:semiHidden="0" w:uiPriority="0" w:unhideWhenUsed="0" w:qFormat="1"/>
-    <w:lsdException w:name="heading 1" w:locked="0" w:semiHidden="0" w:uiPriority="9" w:unhideWhenUsed="0" w:qFormat="1"/>
-    <w:lsdException w:name="heading 2" w:locked="0" w:uiPriority="9" w:qFormat="1"/>
-    <w:lsdException w:name="heading 3" w:locked="0" w:uiPriority="9" w:qFormat="1"/>
-    <w:lsdException w:name="heading 4" w:locked="0" w:uiPriority="9" w:qFormat="1"/>
-    <w:lsdException w:name="heading 5" w:locked="0" w:uiPriority="9" w:qFormat="1"/>
-    <w:lsdException w:name="heading 6" w:locked="0" w:uiPriority="9" w:qFormat="1"/>
-    <w:lsdException w:name="heading 7" w:locked="0" w:uiPriority="9" w:qFormat="1"/>
-    <w:lsdException w:name="heading 8" w:locked="0" w:uiPriority="9" w:qFormat="1"/>
-    <w:lsdException w:name="heading 9" w:locked="0" w:uiPriority="9" w:qFormat="1"/>
-    <w:lsdException w:name="index 1" w:locked="0"/>
-    <w:lsdException w:name="index 2" w:locked="0"/>
-    <w:lsdException w:name="index 3" w:locked="0"/>
-    <w:lsdException w:name="index 4" w:locked="0"/>
-    <w:lsdException w:name="index 5" w:locked="0"/>
-    <w:lsdException w:name="index 6" w:locked="0"/>
-    <w:lsdException w:name="index 7" w:locked="0"/>
-    <w:lsdException w:name="index 8" w:locked="0"/>
-    <w:lsdException w:name="index 9" w:locked="0"/>
-    <w:lsdException w:name="toc 1" w:locked="0" w:uiPriority="39"/>
-    <w:lsdException w:name="toc 2" w:locked="0" w:uiPriority="39"/>
-    <w:lsdException w:name="toc 3" w:locked="0" w:uiPriority="39"/>
-    <w:lsdException w:name="toc 4" w:locked="0" w:uiPriority="39"/>
-    <w:lsdException w:name="toc 5" w:locked="0" w:uiPriority="39"/>
-    <w:lsdException w:name="toc 6" w:locked="0" w:uiPriority="39"/>
-    <w:lsdException w:name="toc 7" w:locked="0" w:uiPriority="39"/>
-    <w:lsdException w:name="toc 8" w:locked="0" w:uiPriority="39"/>
-    <w:lsdException w:name="toc 9" w:locked="0" w:uiPriority="39"/>
-    <w:lsdException w:name="Normal Indent" w:locked="0"/>
-    <w:lsdException w:name="footnote text" w:locked="0"/>
-    <w:lsdException w:name="annotation text" w:locked="0"/>
-    <w:lsdException w:name="header" w:locked="0"/>
-    <w:lsdException w:name="footer" w:locked="0"/>
-    <w:lsdException w:name="index heading" w:locked="0"/>
-    <w:lsdException w:name="caption" w:locked="0" w:uiPriority="35" w:qFormat="1"/>
-    <w:lsdException w:name="footnote reference" w:locked="0"/>
-    <w:lsdException w:name="annotation reference" w:locked="0"/>
-    <w:lsdException w:name="line number" w:locked="0"/>
-    <w:lsdException w:name="page number" w:locked="0"/>
-    <w:lsdException w:name="endnote reference" w:locked="0"/>
-    <w:lsdException w:name="endnote text" w:locked="0"/>
-    <w:lsdException w:name="table of authorities" w:locked="0"/>
-    <w:lsdException w:name="toa heading" w:locked="0"/>
-    <w:lsdException w:name="Title" w:locked="0" w:semiHidden="0" w:uiPriority="32" w:unhideWhenUsed="0" w:qFormat="1"/>
-    <w:lsdException w:name="Default Paragraph Font" w:locked="0" w:uiPriority="1"/>
-    <w:lsdException w:name="Message Header" w:locked="0"/>
-    <w:lsdException w:name="Subtitle" w:locked="0" w:semiHidden="0" w:uiPriority="33" w:unhideWhenUsed="0" w:qFormat="1"/>
-    <w:lsdException w:name="Salutation" w:locked="0"/>
-    <w:lsdException w:name="Block Text" w:locked="0" w:qFormat="1"/>
-    <w:lsdException w:name="Hyperlink" w:locked="0"/>
-    <w:lsdException w:name="FollowedHyperlink" w:locked="0"/>
-    <w:lsdException w:name="Strong" w:locked="0" w:semiHidden="0" w:uiPriority="11" w:unhideWhenUsed="0" w:qFormat="1"/>
-    <w:lsdException w:name="Emphasis" w:locked="0" w:semiHidden="0" w:uiPriority="10" w:unhideWhenUsed="0" w:qFormat="1"/>
-    <w:lsdException w:name="Plain Text" w:locked="0"/>
-    <w:lsdException w:name="HTML Top of Form" w:locked="0"/>
-    <w:lsdException w:name="HTML Bottom of Form" w:locked="0"/>
-    <w:lsdException w:name="Normal Table" w:locked="0"/>
-    <w:lsdException w:name="annotation subject" w:locked="0"/>
-    <w:lsdException w:name="No List" w:locked="0"/>
-    <w:lsdException w:name="Balloon Text" w:locked="0"/>
-    <w:lsdException w:name="Table Grid" w:locked="0" w:semiHidden="0" w:uiPriority="39" w:unhideWhenUsed="0"/>
-    <w:lsdException w:name="Placeholder Text" w:locked="0" w:unhideWhenUsed="0"/>
-    <w:lsdException w:name="No Spacing" w:locked="0" w:semiHidden="0" w:uiPriority="25" w:unhideWhenUsed="0" w:qFormat="1"/>
-    <w:lsdException w:name="Light Shading" w:semiHidden="0" w:uiPriority="60" w:unhideWhenUsed="0"/>
-    <w:lsdException w:name="Light List" w:semiHidden="0" w:uiPriority="61" w:unhideWhenUsed="0"/>
-    <w:lsdException w:name="Light Grid" w:semiHidden="0" w:uiPriority="62" w:unhideWhenUsed="0"/>
-    <w:lsdException w:name="Medium Shading 1" w:semiHidden="0" w:uiPriority="63" w:unhideWhenUsed="0"/>
-    <w:lsdException w:name="Medium Shading 2" w:semiHidden="0" w:uiPriority="64" w:unhideWhenUsed="0"/>
-    <w:lsdException w:name="Medium List 1" w:semiHidden="0" w:uiPriority="65" w:unhideWhenUsed="0"/>
-    <w:lsdException w:name="Medium List 2" w:semiHidden="0" w:uiPriority="66" w:unhideWhenUsed="0"/>
-    <w:lsdException w:name="Medium Grid 1" w:semiHidden="0" w:uiPriority="67" w:unhideWhenUsed="0"/>
-    <w:lsdException w:name="Medium Grid 2" w:semiHidden="0" w:uiPriority="68" w:unhideWhenUsed="0"/>
-    <w:lsdException w:name="Medium Grid 3" w:semiHidden="0" w:uiPriority="69" w:unhideWhenUsed="0"/>
-    <w:lsdException w:name="Dark List" w:semiHidden="0" w:uiPriority="70" w:unhideWhenUsed="0"/>
-    <w:lsdException w:name="Colorful Shading" w:semiHidden="0" w:uiPriority="71" w:unhideWhenUsed="0"/>
-    <w:lsdException w:name="Colorful List" w:semiHidden="0" w:uiPriority="72" w:unhideWhenUsed="0"/>
-    <w:lsdException w:name="Colorful Grid" w:semiHidden="0" w:uiPriority="73" w:unhideWhenUsed="0"/>
-    <w:lsdException w:name="Light Shading Accent 1" w:semiHidden="0" w:uiPriority="60" w:unhideWhenUsed="0"/>
-    <w:lsdException w:name="Light List Accent 1" w:semiHidden="0" w:uiPriority="61" w:unhideWhenUsed="0"/>
-    <w:lsdException w:name="Light Grid Accent 1" w:semiHidden="0" w:uiPriority="62" w:unhideWhenUsed="0"/>
-    <w:lsdException w:name="Medium Shading 1 Accent 1" w:semiHidden="0" w:uiPriority="63" w:unhideWhenUsed="0"/>
-    <w:lsdException w:name="Medium Shading 2 Accent 1" w:semiHidden="0" w:uiPriority="64" w:unhideWhenUsed="0"/>
-    <w:lsdException w:name="Medium List 1 Accent 1" w:semiHidden="0" w:uiPriority="65" w:unhideWhenUsed="0"/>
-    <w:lsdException w:name="Revision" w:locked="0" w:unhideWhenUsed="0"/>
-    <w:lsdException w:name="List Paragraph" w:locked="0" w:semiHidden="0" w:uiPriority="34" w:unhideWhenUsed="0"/>
-    <w:lsdException w:name="Quote" w:locked="0" w:semiHidden="0" w:uiPriority="15" w:unhideWhenUsed="0" w:qFormat="1"/>
-    <w:lsdException w:name="Intense Quote" w:locked="0" w:semiHidden="0" w:uiPriority="21" w:unhideWhenUsed="0" w:qFormat="1"/>
-    <w:lsdException w:name="Medium List 2 Accent 1" w:semiHidden="0" w:uiPriority="66" w:unhideWhenUsed="0"/>
-    <w:lsdException w:name="Medium Grid 1 Accent 1" w:semiHidden="0" w:uiPriority="67" w:unhideWhenUsed="0"/>
-    <w:lsdException w:name="Medium Grid 2 Accent 1" w:semiHidden="0" w:uiPriority="68" w:unhideWhenUsed="0"/>
-    <w:lsdException w:name="Medium Grid 3 Accent 1" w:semiHidden="0" w:uiPriority="69" w:unhideWhenUsed="0"/>
-    <w:lsdException w:name="Dark List Accent 1" w:semiHidden="0" w:uiPriority="70" w:unhideWhenUsed="0"/>
-    <w:lsdException w:name="Colorful Shading Accent 1" w:semiHidden="0" w:uiPriority="71" w:unhideWhenUsed="0"/>
-    <w:lsdException w:name="Colorful List Accent 1" w:semiHidden="0" w:uiPriority="72" w:unhideWhenUsed="0"/>
-    <w:lsdException w:name="Colorful Grid Accent 1" w:semiHidden="0" w:uiPriority="73" w:unhideWhenUsed="0"/>
-    <w:lsdException w:name="Light Shading Accent 2" w:semiHidden="0" w:uiPriority="60" w:unhideWhenUsed="0"/>
-    <w:lsdException w:name="Light List Accent 2" w:semiHidden="0" w:uiPriority="61" w:unhideWhenUsed="0"/>
-    <w:lsdException w:name="Light Grid Accent 2" w:semiHidden="0" w:uiPriority="62" w:unhideWhenUsed="0"/>
-    <w:lsdException w:name="Medium Shading 1 Accent 2" w:semiHidden="0" w:uiPriority="63" w:unhideWhenUsed="0"/>
-    <w:lsdException w:name="Medium Shading 2 Accent 2" w:semiHidden="0" w:uiPriority="64" w:unhideWhenUsed="0"/>
-    <w:lsdException w:name="Medium List 1 Accent 2" w:semiHidden="0" w:uiPriority="65" w:unhideWhenUsed="0"/>
-    <w:lsdException w:name="Medium List 2 Accent 2" w:semiHidden="0" w:uiPriority="66" w:unhideWhenUsed="0"/>
-    <w:lsdException w:name="Medium Grid 1 Accent 2" w:semiHidden="0" w:uiPriority="67" w:unhideWhenUsed="0"/>
-    <w:lsdException w:name="Medium Grid 2 Accent 2" w:semiHidden="0" w:uiPriority="68" w:unhideWhenUsed="0"/>
-    <w:lsdException w:name="Medium Grid 3 Accent 2" w:semiHidden="0" w:uiPriority="69" w:unhideWhenUsed="0"/>
-    <w:lsdException w:name="Dark List Accent 2" w:semiHidden="0" w:uiPriority="70" w:unhideWhenUsed="0"/>
-    <w:lsdException w:name="Colorful Shading Accent 2" w:semiHidden="0" w:uiPriority="71" w:unhideWhenUsed="0"/>
-    <w:lsdException w:name="Colorful List Accent 2" w:semiHidden="0" w:uiPriority="72" w:unhideWhenUsed="0"/>
-    <w:lsdException w:name="Colorful Grid Accent 2" w:semiHidden="0" w:uiPriority="73" w:unhideWhenUsed="0"/>
-    <w:lsdException w:name="Light Shading Accent 3" w:semiHidden="0" w:uiPriority="60" w:unhideWhenUsed="0"/>
-    <w:lsdException w:name="Light List Accent 3" w:semiHidden="0" w:uiPriority="61" w:unhideWhenUsed="0"/>
-    <w:lsdException w:name="Light Grid Accent 3" w:semiHidden="0" w:uiPriority="62" w:unhideWhenUsed="0"/>
-    <w:lsdException w:name="Medium Shading 1 Accent 3" w:semiHidden="0" w:uiPriority="63" w:unhideWhenUsed="0"/>
-    <w:lsdException w:name="Medium Shading 2 Accent 3" w:semiHidden="0" w:uiPriority="64" w:unhideWhenUsed="0"/>
-    <w:lsdException w:name="Medium List 1 Accent 3" w:semiHidden="0" w:uiPriority="65" w:unhideWhenUsed="0"/>
-    <w:lsdException w:name="Medium List 2 Accent 3" w:semiHidden="0" w:uiPriority="66" w:unhideWhenUsed="0"/>
-    <w:lsdException w:name="Medium Grid 1 Accent 3" w:semiHidden="0" w:uiPriority="67" w:unhideWhenUsed="0"/>
-    <w:lsdException w:name="Medium Grid 2 Accent 3" w:semiHidden="0" w:uiPriority="68" w:unhideWhenUsed="0"/>
-    <w:lsdException w:name="Medium Grid 3 Accent 3" w:semiHidden="0" w:uiPriority="69" w:unhideWhenUsed="0"/>
-    <w:lsdException w:name="Dark List Accent 3" w:semiHidden="0" w:uiPriority="70" w:unhideWhenUsed="0"/>
-    <w:lsdException w:name="Colorful Shading Accent 3" w:semiHidden="0" w:uiPriority="71" w:unhideWhenUsed="0"/>
-    <w:lsdException w:name="Colorful List Accent 3" w:semiHidden="0" w:uiPriority="72" w:unhideWhenUsed="0"/>
-    <w:lsdException w:name="Colorful Grid Accent 3" w:semiHidden="0" w:uiPriority="73" w:unhideWhenUsed="0"/>
-    <w:lsdException w:name="Light Shading Accent 4" w:semiHidden="0" w:uiPriority="60" w:unhideWhenUsed="0"/>
-    <w:lsdException w:name="Light List Accent 4" w:semiHidden="0" w:uiPriority="61" w:unhideWhenUsed="0"/>
-    <w:lsdException w:name="Light Grid Accent 4" w:semiHidden="0" w:uiPriority="62" w:unhideWhenUsed="0"/>
-    <w:lsdException w:name="Medium Shading 1 Accent 4" w:semiHidden="0" w:uiPriority="63" w:unhideWhenUsed="0"/>
-    <w:lsdException w:name="Medium Shading 2 Accent 4" w:semiHidden="0" w:uiPriority="64" w:unhideWhenUsed="0"/>
-    <w:lsdException w:name="Medium List 1 Accent 4" w:semiHidden="0" w:uiPriority="65" w:unhideWhenUsed="0"/>
-    <w:lsdException w:name="Medium List 2 Accent 4" w:semiHidden="0" w:uiPriority="66" w:unhideWhenUsed="0"/>
-    <w:lsdException w:name="Medium Grid 1 Accent 4" w:semiHidden="0" w:uiPriority="67" w:unhideWhenUsed="0"/>
-    <w:lsdException w:name="Medium Grid 2 Accent 4" w:semiHidden="0" w:uiPriority="68" w:unhideWhenUsed="0"/>
-    <w:lsdException w:name="Medium Grid 3 Accent 4" w:semiHidden="0" w:uiPriority="69" w:unhideWhenUsed="0"/>
-    <w:lsdException w:name="Dark List Accent 4" w:semiHidden="0" w:uiPriority="70" w:unhideWhenUsed="0"/>
-    <w:lsdException w:name="Colorful Shading Accent 4" w:semiHidden="0" w:uiPriority="71" w:unhideWhenUsed="0"/>
-    <w:lsdException w:name="Colorful List Accent 4" w:semiHidden="0" w:uiPriority="72" w:unhideWhenUsed="0"/>
-    <w:lsdException w:name="Colorful Grid Accent 4" w:semiHidden="0" w:uiPriority="73" w:unhideWhenUsed="0"/>
-    <w:lsdException w:name="Light Shading Accent 5" w:semiHidden="0" w:uiPriority="60" w:unhideWhenUsed="0"/>
-    <w:lsdException w:name="Light List Accent 5" w:semiHidden="0" w:uiPriority="61" w:unhideWhenUsed="0"/>
-    <w:lsdException w:name="Light Grid Accent 5" w:semiHidden="0" w:uiPriority="62" w:unhideWhenUsed="0"/>
-    <w:lsdException w:name="Medium Shading 1 Accent 5" w:semiHidden="0" w:uiPriority="63" w:unhideWhenUsed="0"/>
-    <w:lsdException w:name="Medium Shading 2 Accent 5" w:semiHidden="0" w:uiPriority="64" w:unhideWhenUsed="0"/>
-    <w:lsdException w:name="Medium List 1 Accent 5" w:semiHidden="0" w:uiPriority="65" w:unhideWhenUsed="0"/>
-    <w:lsdException w:name="Medium List 2 Accent 5" w:semiHidden="0" w:uiPriority="66" w:unhideWhenUsed="0"/>
-    <w:lsdException w:name="Medium Grid 1 Accent 5" w:semiHidden="0" w:uiPriority="67" w:unhideWhenUsed="0"/>
-    <w:lsdException w:name="Medium Grid 2 Accent 5" w:semiHidden="0" w:uiPriority="68" w:unhideWhenUsed="0"/>
-    <w:lsdException w:name="Medium Grid 3 Accent 5" w:semiHidden="0" w:uiPriority="69" w:unhideWhenUsed="0"/>
-    <w:lsdException w:name="Dark List Accent 5" w:semiHidden="0" w:uiPriority="70" w:unhideWhenUsed="0"/>
-    <w:lsdException w:name="Colorful Shading Accent 5" w:semiHidden="0" w:uiPriority="71" w:unhideWhenUsed="0"/>
-    <w:lsdException w:name="Colorful List Accent 5" w:semiHidden="0" w:uiPriority="72" w:unhideWhenUsed="0"/>
-    <w:lsdException w:name="Colorful Grid Accent 5" w:semiHidden="0" w:uiPriority="73" w:unhideWhenUsed="0"/>
-    <w:lsdException w:name="Light Shading Accent 6" w:semiHidden="0" w:uiPriority="60" w:unhideWhenUsed="0"/>
-    <w:lsdException w:name="Light List Accent 6" w:semiHidden="0" w:uiPriority="61" w:unhideWhenUsed="0"/>
-    <w:lsdException w:name="Light Grid Accent 6" w:semiHidden="0" w:uiPriority="62" w:unhideWhenUsed="0"/>
-    <w:lsdException w:name="Medium Shading 1 Accent 6" w:semiHidden="0" w:uiPriority="63" w:unhideWhenUsed="0"/>
-    <w:lsdException w:name="Medium Shading 2 Accent 6" w:semiHidden="0" w:uiPriority="64" w:unhideWhenUsed="0"/>
-    <w:lsdException w:name="Medium List 1 Accent 6" w:semiHidden="0" w:uiPriority="65" w:unhideWhenUsed="0"/>
-    <w:lsdException w:name="Medium List 2 Accent 6" w:semiHidden="0" w:uiPriority="66" w:unhideWhenUsed="0"/>
-    <w:lsdException w:name="Medium Grid 1 Accent 6" w:semiHidden="0" w:uiPriority="67" w:unhideWhenUsed="0"/>
-    <w:lsdException w:name="Medium Grid 2 Accent 6" w:semiHidden="0" w:uiPriority="68" w:unhideWhenUsed="0"/>
-    <w:lsdException w:name="Medium Grid 3 Accent 6" w:semiHidden="0" w:uiPriority="69" w:unhideWhenUsed="0"/>
-    <w:lsdException w:name="Dark List Accent 6" w:semiHidden="0" w:uiPriority="70" w:unhideWhenUsed="0"/>
-    <w:lsdException w:name="Colorful Shading Accent 6" w:semiHidden="0" w:uiPriority="71" w:unhideWhenUsed="0"/>
-    <w:lsdException w:name="Colorful List Accent 6" w:semiHidden="0" w:uiPriority="72" w:unhideWhenUsed="0"/>
-    <w:lsdException w:name="Colorful Grid Accent 6" w:semiHidden="0" w:uiPriority="73" w:unhideWhenUsed="0"/>
-    <w:lsdException w:name="Subtle Emphasis" w:locked="0" w:semiHidden="0" w:uiPriority="21" w:unhideWhenUsed="0" w:qFormat="1"/>
-    <w:lsdException w:name="Intense Emphasis" w:locked="0" w:semiHidden="0" w:uiPriority="22" w:unhideWhenUsed="0" w:qFormat="1"/>
-    <w:lsdException w:name="Subtle Reference" w:locked="0" w:semiHidden="0" w:uiPriority="21" w:unhideWhenUsed="0" w:qFormat="1"/>
-    <w:lsdException w:name="Intense Reference" w:locked="0" w:semiHidden="0" w:uiPriority="22" w:unhideWhenUsed="0" w:qFormat="1"/>
-    <w:lsdException w:name="Book Title" w:locked="0" w:semiHidden="0" w:unhideWhenUsed="0" w:qFormat="1"/>
-    <w:lsdException w:name="Bibliography" w:locked="0" w:uiPriority="37"/>
-    <w:lsdException w:name="TOC Heading" w:locked="0" w:uiPriority="39" w:qFormat="1"/>
-  </w:latentStyles>
-  <w:style w:type="paragraph" w:default="1" w:styleId="Standaard">
-    <w:name w:val="Normal"/>
-    <w:qFormat/>
-    <w:rsid w:val="002045E4"/>
-    <w:rPr>
-      <w14:numForm w14:val="lining"/>
-      <w14:numSpacing w14:val="tabular"/>
-    </w:rPr>
-  </w:style>
-  <w:style w:type="paragraph" w:styleId="Kop1">
-    <w:name w:val="heading 1"/>
-    <w:next w:val="Standaard"/>
-    <w:link w:val="Kop1Char"/>
-    <w:uiPriority w:val="9"/>
-    <w:qFormat/>
-    <w:rsid w:val="002045E4"/>
-    <w:pPr>
-      <w:keepNext/>
-      <w:keepLines/>
-      <w:pBdr>
-        <w:bottom w:val="dotted" w:sz="8" w:space="1" w:color="auto"/>
-      </w:pBdr>
-      <w:spacing w:before="480" w:after="120"/>
-      <w:contextualSpacing/>
-      <w:outlineLvl w:val="0"/>
-    </w:pPr>
-    <w:rPr>
-      <w:rFonts w:asciiTheme="majorHAnsi" w:eastAsiaTheme="majorEastAsia" w:hAnsiTheme="majorHAnsi" w:cstheme="majorBidi"/>
-      <w:b/>
-      <w:sz w:val="30"/>
-      <w:szCs w:val="32"/>
-      <w14:numForm w14:val="lining"/>
-      <w14:numSpacing w14:val="tabular"/>
-    </w:rPr>
-  </w:style>
-  <w:style w:type="paragraph" w:styleId="Kop2">
-    <w:name w:val="heading 2"/>
-    <w:next w:val="Standaard"/>
-    <w:link w:val="Kop2Char"/>
-    <w:uiPriority w:val="9"/>
-    <w:qFormat/>
-    <w:rsid w:val="002045E4"/>
-    <w:pPr>
-      <w:keepNext/>
-      <w:keepLines/>
-      <w:spacing w:before="240" w:after="60"/>
-      <w:contextualSpacing/>
-      <w:outlineLvl w:val="1"/>
-    </w:pPr>
-    <w:rPr>
-      <w:rFonts w:asciiTheme="majorHAnsi" w:eastAsiaTheme="majorEastAsia" w:hAnsiTheme="majorHAnsi" w:cstheme="majorBidi"/>
-      <w:b/>
-      <w:sz w:val="28"/>
-      <w:szCs w:val="26"/>
-      <w14:numForm w14:val="lining"/>
-      <w14:numSpacing w14:val="tabular"/>
-    </w:rPr>
-  </w:style>
-  <w:style w:type="paragraph" w:styleId="Kop3">
-    <w:name w:val="heading 3"/>
-    <w:basedOn w:val="Kop2"/>
-    <w:next w:val="Standaard"/>
-    <w:link w:val="Kop3Char"/>
-    <w:uiPriority w:val="9"/>
-    <w:qFormat/>
-    <w:rsid w:val="002045E4"/>
-    <w:pPr>
-      <w:outlineLvl w:val="2"/>
-    </w:pPr>
-    <w:rPr>
-      <w:sz w:val="24"/>
-      <w:szCs w:val="24"/>
-    </w:rPr>
-  </w:style>
-  <w:style w:type="paragraph" w:styleId="Kop4">
-    <w:name w:val="heading 4"/>
-    <w:basedOn w:val="Kop3"/>
-    <w:next w:val="Standaard"/>
-    <w:link w:val="Kop4Char"/>
-    <w:uiPriority w:val="9"/>
-    <w:semiHidden/>
-    <w:qFormat/>
-    <w:rsid w:val="002045E4"/>
-    <w:pPr>
-      <w:outlineLvl w:val="3"/>
-    </w:pPr>
-    <w:rPr>
-      <w:i/>
-      <w:iCs/>
-      <w:sz w:val="20"/>
-    </w:rPr>
-  </w:style>
-  <w:style w:type="paragraph" w:styleId="Kop5">
-    <w:name w:val="heading 5"/>
-    <w:basedOn w:val="Kop4"/>
-    <w:next w:val="Standaard"/>
-    <w:link w:val="Kop5Char"/>
-    <w:uiPriority w:val="9"/>
-    <w:semiHidden/>
-    <w:qFormat/>
-    <w:rsid w:val="002045E4"/>
-    <w:pPr>
-      <w:outlineLvl w:val="4"/>
-    </w:pPr>
-  </w:style>
-  <w:style w:type="paragraph" w:styleId="Kop6">
-    <w:name w:val="heading 6"/>
-    <w:basedOn w:val="Kop5"/>
-    <w:next w:val="Standaard"/>
-    <w:link w:val="Kop6Char"/>
-    <w:uiPriority w:val="9"/>
-    <w:semiHidden/>
-    <w:qFormat/>
-    <w:rsid w:val="002045E4"/>
-    <w:pPr>
-      <w:outlineLvl w:val="5"/>
-    </w:pPr>
-  </w:style>
-  <w:style w:type="paragraph" w:styleId="Kop7">
-    <w:name w:val="heading 7"/>
-    <w:basedOn w:val="Kop6"/>
-    <w:next w:val="Standaard"/>
-    <w:link w:val="Kop7Char"/>
-    <w:uiPriority w:val="9"/>
-    <w:semiHidden/>
-    <w:qFormat/>
-    <w:rsid w:val="002045E4"/>
-    <w:pPr>
-      <w:outlineLvl w:val="6"/>
-    </w:pPr>
-    <w:rPr>
-      <w:iCs w:val="0"/>
-    </w:rPr>
-  </w:style>
-  <w:style w:type="paragraph" w:styleId="Kop8">
-    <w:name w:val="heading 8"/>
-    <w:basedOn w:val="Kop7"/>
-    <w:next w:val="Standaard"/>
-    <w:link w:val="Kop8Char"/>
-    <w:uiPriority w:val="9"/>
-    <w:semiHidden/>
-    <w:qFormat/>
-    <w:rsid w:val="002045E4"/>
-    <w:pPr>
-      <w:outlineLvl w:val="7"/>
-    </w:pPr>
-    <w:rPr>
-      <w:szCs w:val="21"/>
-    </w:rPr>
-  </w:style>
-  <w:style w:type="paragraph" w:styleId="Kop9">
-    <w:name w:val="heading 9"/>
-    <w:basedOn w:val="Kop8"/>
-    <w:next w:val="Standaard"/>
-    <w:link w:val="Kop9Char"/>
-    <w:uiPriority w:val="9"/>
-    <w:semiHidden/>
-    <w:qFormat/>
-    <w:rsid w:val="002045E4"/>
-    <w:pPr>
-      <w:outlineLvl w:val="8"/>
-    </w:pPr>
-    <w:rPr>
-      <w:iCs/>
-      <w:color w:val="272727" w:themeColor="text1" w:themeTint="D8"/>
-    </w:rPr>
-  </w:style>
-  <w:style w:type="character" w:default="1" w:styleId="Standaardalinea-lettertype">
-    <w:name w:val="Default Paragraph Font"/>
-    <w:uiPriority w:val="1"/>
-    <w:semiHidden/>
-    <w:unhideWhenUsed/>
-  </w:style>
-  <w:style w:type="table" w:default="1" w:styleId="Standaardtabel">
-    <w:name w:val="Normal Table"/>
-    <w:uiPriority w:val="99"/>
-    <w:semiHidden/>
-    <w:unhideWhenUsed/>
-    <w:tblPr>
-      <w:tblInd w:w="0" w:type="dxa"/>
-      <w:tblCellMar>
-        <w:top w:w="0" w:type="dxa"/>
-        <w:left w:w="108" w:type="dxa"/>
-        <w:bottom w:w="0" w:type="dxa"/>
-        <w:right w:w="108" w:type="dxa"/>
-      </w:tblCellMar>
-    </w:tblPr>
-  </w:style>
-  <w:style w:type="numbering" w:default="1" w:styleId="Geenlijst">
-    <w:name w:val="No List"/>
-    <w:uiPriority w:val="99"/>
-    <w:semiHidden/>
-    <w:unhideWhenUsed/>
-  </w:style>
-  <w:style w:type="paragraph" w:styleId="Ballontekst">
-    <w:name w:val="Balloon Text"/>
-    <w:basedOn w:val="Standaard"/>
-    <w:link w:val="BallontekstChar"/>
-    <w:uiPriority w:val="99"/>
-    <w:semiHidden/>
-    <w:locked/>
-    <w:rsid w:val="002045E4"/>
-    <w:pPr>
-      <w:spacing w:before="0" w:after="0" w:line="240" w:lineRule="auto"/>
-    </w:pPr>
-    <w:rPr>
-      <w:rFonts w:ascii="Segoe UI" w:hAnsi="Segoe UI" w:cs="Segoe UI"/>
-      <w:sz w:val="18"/>
-      <w:szCs w:val="18"/>
-    </w:rPr>
-  </w:style>
-  <w:style w:type="character" w:customStyle="1" w:styleId="BallontekstChar">
-    <w:name w:val="Ballontekst Char"/>
-    <w:basedOn w:val="Standaardalinea-lettertype"/>
-    <w:link w:val="Ballontekst"/>
-    <w:uiPriority w:val="99"/>
-    <w:semiHidden/>
-    <w:rsid w:val="002045E4"/>
-    <w:rPr>
-      <w:rFonts w:ascii="Segoe UI" w:hAnsi="Segoe UI" w:cs="Segoe UI"/>
-      <w:sz w:val="18"/>
-      <w:szCs w:val="18"/>
-      <w14:numForm w14:val="lining"/>
-      <w14:numSpacing w14:val="tabular"/>
-    </w:rPr>
-  </w:style>
-  <w:style w:type="paragraph" w:styleId="Berichtkop">
-    <w:name w:val="Message Header"/>
-    <w:basedOn w:val="Standaard"/>
-    <w:link w:val="BerichtkopChar"/>
-    <w:uiPriority w:val="99"/>
-    <w:semiHidden/>
-    <w:locked/>
-    <w:rsid w:val="002045E4"/>
-    <w:pPr>
-      <w:pBdr>
-        <w:top w:val="single" w:sz="6" w:space="1" w:color="auto"/>
-        <w:left w:val="single" w:sz="6" w:space="1" w:color="auto"/>
-        <w:bottom w:val="single" w:sz="6" w:space="1" w:color="auto"/>
-        <w:right w:val="single" w:sz="6" w:space="1" w:color="auto"/>
-      </w:pBdr>
-      <w:shd w:val="pct20" w:color="auto" w:fill="auto"/>
-      <w:spacing w:before="0" w:after="0" w:line="240" w:lineRule="auto"/>
-      <w:ind w:left="1134" w:hanging="1134"/>
-    </w:pPr>
-    <w:rPr>
-      <w:rFonts w:asciiTheme="majorHAnsi" w:eastAsiaTheme="majorEastAsia" w:hAnsiTheme="majorHAnsi" w:cstheme="majorBidi"/>
-      <w:sz w:val="24"/>
-      <w:szCs w:val="24"/>
-    </w:rPr>
-  </w:style>
-  <w:style w:type="character" w:customStyle="1" w:styleId="BerichtkopChar">
-    <w:name w:val="Berichtkop Char"/>
-    <w:basedOn w:val="Standaardalinea-lettertype"/>
-    <w:link w:val="Berichtkop"/>
-    <w:uiPriority w:val="99"/>
-    <w:semiHidden/>
-    <w:rsid w:val="002045E4"/>
-    <w:rPr>
-      <w:rFonts w:asciiTheme="majorHAnsi" w:eastAsiaTheme="majorEastAsia" w:hAnsiTheme="majorHAnsi" w:cstheme="majorBidi"/>
-      <w:sz w:val="24"/>
-      <w:szCs w:val="24"/>
-      <w:shd w:val="pct20" w:color="auto" w:fill="auto"/>
-      <w14:numForm w14:val="lining"/>
-      <w14:numSpacing w14:val="tabular"/>
-    </w:rPr>
-  </w:style>
-  <w:style w:type="paragraph" w:styleId="Bijschrift">
-    <w:name w:val="caption"/>
-    <w:next w:val="Standaard"/>
-    <w:uiPriority w:val="35"/>
-    <w:semiHidden/>
-    <w:qFormat/>
-    <w:rsid w:val="002045E4"/>
-    <w:pPr>
-      <w:pBdr>
-        <w:bottom w:val="dotted" w:sz="8" w:space="1" w:color="auto"/>
-      </w:pBdr>
-      <w:spacing w:before="0" w:after="0" w:line="220" w:lineRule="atLeast"/>
-    </w:pPr>
-    <w:rPr>
-      <w:i/>
-      <w:iCs/>
-      <w:sz w:val="18"/>
-      <w:szCs w:val="18"/>
-    </w:rPr>
-  </w:style>
-  <w:style w:type="paragraph" w:styleId="Bloktekst">
-    <w:name w:val="Block Text"/>
-    <w:basedOn w:val="Standaard"/>
-    <w:uiPriority w:val="99"/>
-    <w:semiHidden/>
-    <w:rsid w:val="002045E4"/>
-    <w:pPr>
-      <w:pBdr>
-        <w:top w:val="single" w:sz="2" w:space="10" w:color="auto"/>
-        <w:left w:val="single" w:sz="2" w:space="10" w:color="auto"/>
-        <w:bottom w:val="single" w:sz="2" w:space="10" w:color="auto"/>
-        <w:right w:val="single" w:sz="2" w:space="10" w:color="auto"/>
-      </w:pBdr>
-      <w:spacing w:before="0" w:after="160" w:line="259" w:lineRule="auto"/>
-      <w:ind w:left="1152" w:right="1152"/>
-    </w:pPr>
-    <w:rPr>
-      <w:rFonts w:eastAsiaTheme="minorEastAsia"/>
-      <w:i/>
-      <w:iCs/>
-      <w:sz w:val="22"/>
-      <w:szCs w:val="22"/>
-    </w:rPr>
-  </w:style>
-  <w:style w:type="paragraph" w:customStyle="1" w:styleId="CatchPhrase">
-    <w:name w:val="Catch Phrase"/>
-    <w:basedOn w:val="Standaard"/>
-    <w:uiPriority w:val="14"/>
-    <w:qFormat/>
-    <w:rsid w:val="002045E4"/>
-    <w:pPr>
-      <w:keepNext/>
-      <w:keepLines/>
-    </w:pPr>
-    <w:rPr>
-      <w:i/>
-      <w:sz w:val="28"/>
-    </w:rPr>
-  </w:style>
-  <w:style w:type="paragraph" w:styleId="Citaat">
-    <w:name w:val="Quote"/>
-    <w:basedOn w:val="Standaard"/>
-    <w:link w:val="CitaatChar"/>
-    <w:uiPriority w:val="15"/>
-    <w:qFormat/>
-    <w:rsid w:val="002045E4"/>
-    <w:pPr>
-      <w:keepLines/>
-      <w:pBdr>
-        <w:left w:val="dotted" w:sz="8" w:space="17" w:color="auto"/>
-      </w:pBdr>
-      <w:spacing w:before="0" w:after="0"/>
-      <w:ind w:left="360" w:right="360"/>
-      <w:contextualSpacing/>
-    </w:pPr>
-    <w:rPr>
-      <w:i/>
-      <w:iCs/>
-    </w:rPr>
-  </w:style>
-  <w:style w:type="character" w:customStyle="1" w:styleId="CitaatChar">
-    <w:name w:val="Citaat Char"/>
-    <w:basedOn w:val="Standaardalinea-lettertype"/>
-    <w:link w:val="Citaat"/>
-    <w:uiPriority w:val="15"/>
-    <w:rsid w:val="002045E4"/>
-    <w:rPr>
-      <w:i/>
-      <w:iCs/>
-      <w14:numForm w14:val="lining"/>
-      <w14:numSpacing w14:val="tabular"/>
-    </w:rPr>
-  </w:style>
-  <w:style w:type="paragraph" w:styleId="Duidelijkcitaat">
-    <w:name w:val="Intense Quote"/>
-    <w:basedOn w:val="Standaard"/>
-    <w:next w:val="Standaard"/>
-    <w:link w:val="DuidelijkcitaatChar"/>
-    <w:uiPriority w:val="21"/>
-    <w:semiHidden/>
-    <w:qFormat/>
-    <w:locked/>
-    <w:rsid w:val="002045E4"/>
-    <w:pPr>
-      <w:pBdr>
-        <w:top w:val="single" w:sz="4" w:space="10" w:color="ED2722"/>
-        <w:bottom w:val="single" w:sz="4" w:space="10" w:color="ED2722"/>
-      </w:pBdr>
-      <w:spacing w:before="360" w:after="360"/>
-      <w:ind w:left="864" w:right="864"/>
-      <w:jc w:val="center"/>
-    </w:pPr>
-    <w:rPr>
-      <w:i/>
-      <w:iCs/>
-      <w:color w:val="ED2722"/>
-    </w:rPr>
-  </w:style>
-  <w:style w:type="character" w:customStyle="1" w:styleId="DuidelijkcitaatChar">
-    <w:name w:val="Duidelijk citaat Char"/>
-    <w:basedOn w:val="Standaardalinea-lettertype"/>
-    <w:link w:val="Duidelijkcitaat"/>
-    <w:uiPriority w:val="21"/>
-    <w:semiHidden/>
-    <w:rsid w:val="002045E4"/>
-    <w:rPr>
-      <w:i/>
-      <w:iCs/>
-      <w:color w:val="ED2722"/>
-      <w14:numForm w14:val="lining"/>
-      <w14:numSpacing w14:val="tabular"/>
-    </w:rPr>
-  </w:style>
-  <w:style w:type="paragraph" w:styleId="Geenafstand">
-    <w:name w:val="No Spacing"/>
-    <w:basedOn w:val="Standaard"/>
-    <w:link w:val="GeenafstandChar"/>
-    <w:uiPriority w:val="25"/>
-    <w:qFormat/>
-    <w:rsid w:val="002045E4"/>
-    <w:pPr>
-      <w:spacing w:before="0" w:after="0"/>
-    </w:pPr>
-  </w:style>
-  <w:style w:type="character" w:styleId="GevolgdeHyperlink">
-    <w:name w:val="FollowedHyperlink"/>
-    <w:basedOn w:val="Standaardalinea-lettertype"/>
-    <w:uiPriority w:val="99"/>
-    <w:semiHidden/>
-    <w:unhideWhenUsed/>
-    <w:rsid w:val="002045E4"/>
-    <w:rPr>
-      <w:b/>
-      <w:color w:val="808080"/>
-      <w:u w:val="single"/>
-    </w:rPr>
-  </w:style>
-  <w:style w:type="character" w:styleId="Hyperlink">
-    <w:name w:val="Hyperlink"/>
-    <w:basedOn w:val="Standaardalinea-lettertype"/>
-    <w:uiPriority w:val="99"/>
-    <w:rsid w:val="002045E4"/>
-    <w:rPr>
-      <w:b/>
-      <w:color w:val="404040"/>
-      <w:u w:val="single"/>
-    </w:rPr>
-  </w:style>
-  <w:style w:type="paragraph" w:styleId="Inhopg1">
-    <w:name w:val="toc 1"/>
-    <w:next w:val="Standaard"/>
-    <w:uiPriority w:val="39"/>
-    <w:rsid w:val="002045E4"/>
-    <w:pPr>
-      <w:pBdr>
-        <w:top w:val="dotted" w:sz="8" w:space="1" w:color="auto"/>
-        <w:bottom w:val="dotted" w:sz="8" w:space="1" w:color="auto"/>
-        <w:between w:val="dotted" w:sz="8" w:space="1" w:color="auto"/>
-      </w:pBdr>
-      <w:spacing w:before="20" w:after="20"/>
-      <w:ind w:left="360" w:hanging="360"/>
-    </w:pPr>
-    <w:rPr>
-      <w:b/>
-      <w14:numForm w14:val="lining"/>
-      <w14:numSpacing w14:val="tabular"/>
-    </w:rPr>
-  </w:style>
-  <w:style w:type="paragraph" w:styleId="Inhopg2">
-    <w:name w:val="toc 2"/>
-    <w:basedOn w:val="Inhopg1"/>
-    <w:next w:val="Standaard"/>
-    <w:uiPriority w:val="39"/>
-    <w:rsid w:val="002045E4"/>
-    <w:pPr>
-      <w:pBdr>
-        <w:top w:val="none" w:sz="0" w:space="0" w:color="auto"/>
-        <w:bottom w:val="none" w:sz="0" w:space="0" w:color="auto"/>
-        <w:between w:val="none" w:sz="0" w:space="0" w:color="auto"/>
-      </w:pBdr>
-      <w:spacing w:after="100"/>
-      <w:ind w:left="897" w:hanging="540"/>
-      <w:contextualSpacing/>
-    </w:pPr>
-    <w:rPr>
-      <w:b w:val="0"/>
-      <w:i/>
-    </w:rPr>
-  </w:style>
-  <w:style w:type="paragraph" w:styleId="Inhopg3">
-    <w:name w:val="toc 3"/>
-    <w:basedOn w:val="Inhopg2"/>
-    <w:next w:val="Standaard"/>
-    <w:uiPriority w:val="39"/>
-    <w:rsid w:val="002045E4"/>
-    <w:pPr>
-      <w:ind w:left="899" w:hanging="539"/>
-    </w:pPr>
-  </w:style>
-  <w:style w:type="paragraph" w:styleId="Inhopg4">
-    <w:name w:val="toc 4"/>
-    <w:basedOn w:val="Inhopg3"/>
-    <w:next w:val="Standaard"/>
-    <w:uiPriority w:val="39"/>
-    <w:rsid w:val="002045E4"/>
-    <w:pPr>
-      <w:ind w:left="900" w:hanging="540"/>
-    </w:pPr>
-  </w:style>
-  <w:style w:type="paragraph" w:styleId="Inhopg5">
-    <w:name w:val="toc 5"/>
-    <w:basedOn w:val="Inhopg4"/>
-    <w:next w:val="Standaard"/>
-    <w:uiPriority w:val="39"/>
-    <w:semiHidden/>
-    <w:rsid w:val="002045E4"/>
-    <w:pPr>
-      <w:ind w:left="800"/>
-    </w:pPr>
-  </w:style>
-  <w:style w:type="paragraph" w:styleId="Inhopg6">
-    <w:name w:val="toc 6"/>
-    <w:basedOn w:val="Inhopg5"/>
-    <w:next w:val="Standaard"/>
-    <w:uiPriority w:val="39"/>
-    <w:semiHidden/>
-    <w:rsid w:val="002045E4"/>
-    <w:pPr>
-      <w:ind w:left="1000"/>
-    </w:pPr>
-  </w:style>
-  <w:style w:type="paragraph" w:styleId="Inhopg7">
-    <w:name w:val="toc 7"/>
-    <w:basedOn w:val="Inhopg6"/>
-    <w:next w:val="Standaard"/>
-    <w:uiPriority w:val="39"/>
-    <w:semiHidden/>
-    <w:rsid w:val="002045E4"/>
-    <w:pPr>
-      <w:ind w:left="1200"/>
-    </w:pPr>
-  </w:style>
-  <w:style w:type="paragraph" w:styleId="Inhopg8">
-    <w:name w:val="toc 8"/>
-    <w:basedOn w:val="Inhopg7"/>
-    <w:next w:val="Standaard"/>
-    <w:uiPriority w:val="39"/>
-    <w:semiHidden/>
-    <w:rsid w:val="002045E4"/>
-    <w:pPr>
-      <w:ind w:left="1400"/>
-    </w:pPr>
-  </w:style>
-  <w:style w:type="paragraph" w:styleId="Inhopg9">
-    <w:name w:val="toc 9"/>
-    <w:basedOn w:val="Inhopg8"/>
-    <w:next w:val="Standaard"/>
-    <w:uiPriority w:val="39"/>
-    <w:semiHidden/>
-    <w:rsid w:val="002045E4"/>
-    <w:pPr>
-      <w:ind w:left="1600"/>
-    </w:pPr>
-  </w:style>
-  <w:style w:type="character" w:styleId="Intensievebenadrukking">
-    <w:name w:val="Intense Emphasis"/>
-    <w:basedOn w:val="Standaardalinea-lettertype"/>
-    <w:uiPriority w:val="22"/>
-    <w:semiHidden/>
-    <w:qFormat/>
-    <w:rsid w:val="002045E4"/>
-    <w:rPr>
-      <w:i/>
-      <w:iCs/>
-      <w:color w:val="ED2722"/>
-    </w:rPr>
-  </w:style>
-  <w:style w:type="character" w:styleId="Intensieveverwijzing">
-    <w:name w:val="Intense Reference"/>
-    <w:basedOn w:val="Standaardalinea-lettertype"/>
-    <w:uiPriority w:val="22"/>
-    <w:semiHidden/>
-    <w:qFormat/>
-    <w:rsid w:val="002045E4"/>
-    <w:rPr>
-      <w:b/>
-      <w:bCs/>
-      <w:smallCaps/>
-      <w:color w:val="ED2722"/>
-      <w:spacing w:val="5"/>
-    </w:rPr>
-  </w:style>
-  <w:style w:type="character" w:customStyle="1" w:styleId="Kop1Char">
-    <w:name w:val="Kop 1 Char"/>
-    <w:basedOn w:val="Standaardalinea-lettertype"/>
-    <w:link w:val="Kop1"/>
-    <w:uiPriority w:val="9"/>
-    <w:rsid w:val="002045E4"/>
-    <w:rPr>
-      <w:rFonts w:asciiTheme="majorHAnsi" w:eastAsiaTheme="majorEastAsia" w:hAnsiTheme="majorHAnsi" w:cstheme="majorBidi"/>
-      <w:b/>
-      <w:sz w:val="30"/>
-      <w:szCs w:val="32"/>
-      <w14:numForm w14:val="lining"/>
-      <w14:numSpacing w14:val="tabular"/>
-    </w:rPr>
-  </w:style>
-  <w:style w:type="character" w:customStyle="1" w:styleId="Kop2Char">
-    <w:name w:val="Kop 2 Char"/>
-    <w:basedOn w:val="Standaardalinea-lettertype"/>
-    <w:link w:val="Kop2"/>
-    <w:uiPriority w:val="9"/>
-    <w:rsid w:val="002045E4"/>
-    <w:rPr>
-      <w:rFonts w:asciiTheme="majorHAnsi" w:eastAsiaTheme="majorEastAsia" w:hAnsiTheme="majorHAnsi" w:cstheme="majorBidi"/>
-      <w:b/>
-      <w:sz w:val="28"/>
-      <w:szCs w:val="26"/>
-      <w14:numForm w14:val="lining"/>
-      <w14:numSpacing w14:val="tabular"/>
-    </w:rPr>
-  </w:style>
-  <w:style w:type="character" w:customStyle="1" w:styleId="Kop3Char">
-    <w:name w:val="Kop 3 Char"/>
-    <w:basedOn w:val="Standaardalinea-lettertype"/>
-    <w:link w:val="Kop3"/>
-    <w:uiPriority w:val="9"/>
-    <w:rsid w:val="002045E4"/>
-    <w:rPr>
-      <w:rFonts w:asciiTheme="majorHAnsi" w:eastAsiaTheme="majorEastAsia" w:hAnsiTheme="majorHAnsi" w:cstheme="majorBidi"/>
-      <w:b/>
-      <w:sz w:val="24"/>
-      <w:szCs w:val="24"/>
-      <w14:numForm w14:val="lining"/>
-      <w14:numSpacing w14:val="tabular"/>
-    </w:rPr>
-  </w:style>
-  <w:style w:type="character" w:customStyle="1" w:styleId="Kop4Char">
-    <w:name w:val="Kop 4 Char"/>
-    <w:basedOn w:val="Standaardalinea-lettertype"/>
-    <w:link w:val="Kop4"/>
-    <w:uiPriority w:val="9"/>
-    <w:semiHidden/>
-    <w:rsid w:val="002045E4"/>
-    <w:rPr>
-      <w:rFonts w:asciiTheme="majorHAnsi" w:eastAsiaTheme="majorEastAsia" w:hAnsiTheme="majorHAnsi" w:cstheme="majorBidi"/>
-      <w:b/>
-      <w:i/>
-      <w:iCs/>
-      <w:szCs w:val="24"/>
-      <w14:numForm w14:val="lining"/>
-      <w14:numSpacing w14:val="tabular"/>
-    </w:rPr>
-  </w:style>
-  <w:style w:type="character" w:customStyle="1" w:styleId="Kop5Char">
-    <w:name w:val="Kop 5 Char"/>
-    <w:basedOn w:val="Standaardalinea-lettertype"/>
-    <w:link w:val="Kop5"/>
-    <w:uiPriority w:val="9"/>
-    <w:semiHidden/>
-    <w:rsid w:val="002045E4"/>
-    <w:rPr>
-      <w:rFonts w:asciiTheme="majorHAnsi" w:eastAsiaTheme="majorEastAsia" w:hAnsiTheme="majorHAnsi" w:cstheme="majorBidi"/>
-      <w:b/>
-      <w:i/>
-      <w:iCs/>
-      <w:szCs w:val="24"/>
-      <w14:numForm w14:val="lining"/>
-      <w14:numSpacing w14:val="tabular"/>
-    </w:rPr>
-  </w:style>
-  <w:style w:type="character" w:customStyle="1" w:styleId="Kop6Char">
-    <w:name w:val="Kop 6 Char"/>
-    <w:basedOn w:val="Standaardalinea-lettertype"/>
-    <w:link w:val="Kop6"/>
-    <w:uiPriority w:val="9"/>
-    <w:semiHidden/>
-    <w:rsid w:val="002045E4"/>
-    <w:rPr>
-      <w:rFonts w:asciiTheme="majorHAnsi" w:eastAsiaTheme="majorEastAsia" w:hAnsiTheme="majorHAnsi" w:cstheme="majorBidi"/>
-      <w:b/>
-      <w:i/>
-      <w:iCs/>
-      <w:szCs w:val="24"/>
-      <w14:numForm w14:val="lining"/>
-      <w14:numSpacing w14:val="tabular"/>
-    </w:rPr>
-  </w:style>
-  <w:style w:type="character" w:customStyle="1" w:styleId="Kop7Char">
-    <w:name w:val="Kop 7 Char"/>
-    <w:basedOn w:val="Standaardalinea-lettertype"/>
-    <w:link w:val="Kop7"/>
-    <w:uiPriority w:val="9"/>
-    <w:semiHidden/>
-    <w:rsid w:val="002045E4"/>
-    <w:rPr>
-      <w:rFonts w:asciiTheme="majorHAnsi" w:eastAsiaTheme="majorEastAsia" w:hAnsiTheme="majorHAnsi" w:cstheme="majorBidi"/>
-      <w:b/>
-      <w:i/>
-      <w:szCs w:val="24"/>
-      <w14:numForm w14:val="lining"/>
-      <w14:numSpacing w14:val="tabular"/>
-    </w:rPr>
-  </w:style>
-  <w:style w:type="character" w:customStyle="1" w:styleId="Kop8Char">
-    <w:name w:val="Kop 8 Char"/>
-    <w:basedOn w:val="Standaardalinea-lettertype"/>
-    <w:link w:val="Kop8"/>
-    <w:uiPriority w:val="9"/>
-    <w:semiHidden/>
-    <w:rsid w:val="002045E4"/>
-    <w:rPr>
-      <w:rFonts w:asciiTheme="majorHAnsi" w:eastAsiaTheme="majorEastAsia" w:hAnsiTheme="majorHAnsi" w:cstheme="majorBidi"/>
-      <w:b/>
-      <w:i/>
-      <w:szCs w:val="21"/>
-      <w14:numForm w14:val="lining"/>
-      <w14:numSpacing w14:val="tabular"/>
-    </w:rPr>
-  </w:style>
-  <w:style w:type="character" w:customStyle="1" w:styleId="Kop9Char">
-    <w:name w:val="Kop 9 Char"/>
-    <w:basedOn w:val="Standaardalinea-lettertype"/>
-    <w:link w:val="Kop9"/>
-    <w:uiPriority w:val="9"/>
-    <w:semiHidden/>
-    <w:rsid w:val="002045E4"/>
-    <w:rPr>
-      <w:rFonts w:asciiTheme="majorHAnsi" w:eastAsiaTheme="majorEastAsia" w:hAnsiTheme="majorHAnsi" w:cstheme="majorBidi"/>
-      <w:b/>
-      <w:i/>
-      <w:iCs/>
-      <w:color w:val="272727" w:themeColor="text1" w:themeTint="D8"/>
-      <w:szCs w:val="21"/>
-      <w14:numForm w14:val="lining"/>
-      <w14:numSpacing w14:val="tabular"/>
-    </w:rPr>
-  </w:style>
-  <w:style w:type="paragraph" w:styleId="Kopbronvermelding">
-    <w:name w:val="toa heading"/>
-    <w:basedOn w:val="Kop1"/>
-    <w:next w:val="Standaard"/>
-    <w:uiPriority w:val="99"/>
-    <w:semiHidden/>
-    <w:rsid w:val="002045E4"/>
-    <w:rPr>
-      <w:bCs/>
-      <w:szCs w:val="24"/>
-    </w:rPr>
-  </w:style>
-  <w:style w:type="paragraph" w:styleId="Kopvaninhoudsopgave">
-    <w:name w:val="TOC Heading"/>
-    <w:next w:val="Standaard"/>
-    <w:uiPriority w:val="39"/>
-    <w:qFormat/>
-    <w:rsid w:val="002045E4"/>
-    <w:pPr>
-      <w:pBdr>
-        <w:bottom w:val="dotted" w:sz="8" w:space="1" w:color="auto"/>
-      </w:pBdr>
-    </w:pPr>
-    <w:rPr>
-      <w:rFonts w:asciiTheme="majorHAnsi" w:eastAsiaTheme="majorEastAsia" w:hAnsiTheme="majorHAnsi" w:cstheme="majorBidi"/>
-      <w:b/>
-      <w:sz w:val="30"/>
-      <w:szCs w:val="32"/>
-    </w:rPr>
-  </w:style>
-  <w:style w:type="paragraph" w:styleId="Koptekst">
-    <w:name w:val="header"/>
-    <w:basedOn w:val="Standaard"/>
-    <w:link w:val="KoptekstChar"/>
-    <w:uiPriority w:val="99"/>
-    <w:locked/>
-    <w:rsid w:val="002045E4"/>
-    <w:pPr>
-      <w:tabs>
-        <w:tab w:val="center" w:pos="4536"/>
-        <w:tab w:val="right" w:pos="9072"/>
-      </w:tabs>
-      <w:spacing w:before="0" w:after="0" w:line="240" w:lineRule="auto"/>
-    </w:pPr>
-  </w:style>
-  <w:style w:type="character" w:customStyle="1" w:styleId="KoptekstChar">
-    <w:name w:val="Koptekst Char"/>
-    <w:basedOn w:val="Standaardalinea-lettertype"/>
-    <w:link w:val="Koptekst"/>
-    <w:uiPriority w:val="99"/>
-    <w:rsid w:val="002045E4"/>
-    <w:rPr>
-      <w14:numForm w14:val="lining"/>
-      <w14:numSpacing w14:val="tabular"/>
-    </w:rPr>
-  </w:style>
-  <w:style w:type="paragraph" w:styleId="Lijstalinea">
-    <w:name w:val="List Paragraph"/>
-    <w:basedOn w:val="Standaard"/>
-    <w:uiPriority w:val="34"/>
-    <w:rsid w:val="002045E4"/>
-    <w:pPr>
-      <w:ind w:left="720"/>
-      <w:contextualSpacing/>
-    </w:pPr>
-  </w:style>
-  <w:style w:type="numbering" w:customStyle="1" w:styleId="Lijststijl111">
-    <w:name w:val="Lijststijl (1.1.1)"/>
-    <w:uiPriority w:val="99"/>
-    <w:rsid w:val="002045E4"/>
-    <w:pPr>
-      <w:numPr>
-        <w:numId w:val="1"/>
-      </w:numPr>
-    </w:pPr>
-  </w:style>
-  <w:style w:type="numbering" w:customStyle="1" w:styleId="Lijststijl1ai">
-    <w:name w:val="Lijststijl (1.a.i)"/>
-    <w:uiPriority w:val="99"/>
-    <w:rsid w:val="002045E4"/>
-    <w:pPr>
-      <w:numPr>
-        <w:numId w:val="2"/>
-      </w:numPr>
-    </w:pPr>
-  </w:style>
-  <w:style w:type="numbering" w:customStyle="1" w:styleId="Lijststijlstreep">
-    <w:name w:val="Lijststijl (streep)"/>
-    <w:uiPriority w:val="99"/>
-    <w:rsid w:val="002045E4"/>
-    <w:pPr>
-      <w:numPr>
-        <w:numId w:val="3"/>
-      </w:numPr>
-    </w:pPr>
-  </w:style>
-  <w:style w:type="numbering" w:customStyle="1" w:styleId="Lijststijl1--">
-    <w:name w:val="Lijststijl (1.-.-)"/>
-    <w:uiPriority w:val="99"/>
-    <w:rsid w:val="002045E4"/>
-    <w:pPr>
-      <w:numPr>
-        <w:numId w:val="4"/>
-      </w:numPr>
-    </w:pPr>
-  </w:style>
-  <w:style w:type="numbering" w:customStyle="1" w:styleId="Lijststijlvormen">
-    <w:name w:val="Lijststijl (vormen)"/>
-    <w:uiPriority w:val="99"/>
-    <w:rsid w:val="002045E4"/>
-    <w:pPr>
-      <w:numPr>
-        <w:numId w:val="5"/>
-      </w:numPr>
-    </w:pPr>
-  </w:style>
-  <w:style w:type="character" w:styleId="Nadruk">
-    <w:name w:val="Emphasis"/>
-    <w:basedOn w:val="Standaardalinea-lettertype"/>
-    <w:uiPriority w:val="10"/>
-    <w:qFormat/>
-    <w:rsid w:val="002045E4"/>
-    <w:rPr>
-      <w:i/>
-      <w:iCs/>
-    </w:rPr>
-  </w:style>
-  <w:style w:type="paragraph" w:styleId="Titel">
-    <w:name w:val="Title"/>
-    <w:basedOn w:val="Standaard"/>
-    <w:next w:val="Ondertitel"/>
-    <w:link w:val="TitelChar"/>
-    <w:uiPriority w:val="32"/>
-    <w:qFormat/>
-    <w:rsid w:val="002045E4"/>
-    <w:pPr>
-      <w:pBdr>
-        <w:top w:val="single" w:sz="8" w:space="1" w:color="auto"/>
-        <w:bottom w:val="single" w:sz="4" w:space="1" w:color="auto"/>
-        <w:between w:val="dotted" w:sz="8" w:space="1" w:color="auto"/>
-      </w:pBdr>
-      <w:spacing w:before="480" w:after="0" w:line="240" w:lineRule="auto"/>
-      <w:contextualSpacing/>
-    </w:pPr>
-    <w:rPr>
-      <w:rFonts w:asciiTheme="majorHAnsi" w:eastAsiaTheme="majorEastAsia" w:hAnsiTheme="majorHAnsi" w:cstheme="majorBidi"/>
-      <w:b/>
-      <w:caps/>
-      <w:sz w:val="50"/>
-      <w:szCs w:val="56"/>
-    </w:rPr>
-  </w:style>
-  <w:style w:type="character" w:customStyle="1" w:styleId="TitelChar">
-    <w:name w:val="Titel Char"/>
-    <w:basedOn w:val="Standaardalinea-lettertype"/>
-    <w:link w:val="Titel"/>
-    <w:uiPriority w:val="32"/>
-    <w:rsid w:val="002045E4"/>
-    <w:rPr>
-      <w:rFonts w:asciiTheme="majorHAnsi" w:eastAsiaTheme="majorEastAsia" w:hAnsiTheme="majorHAnsi" w:cstheme="majorBidi"/>
-      <w:b/>
-      <w:caps/>
-      <w:sz w:val="50"/>
-      <w:szCs w:val="56"/>
-      <w14:numForm w14:val="lining"/>
-      <w14:numSpacing w14:val="tabular"/>
-    </w:rPr>
-  </w:style>
-  <w:style w:type="paragraph" w:styleId="Ondertitel">
-    <w:name w:val="Subtitle"/>
-    <w:basedOn w:val="Titel"/>
-    <w:next w:val="Standaard"/>
-    <w:link w:val="OndertitelChar"/>
-    <w:uiPriority w:val="33"/>
-    <w:qFormat/>
-    <w:rsid w:val="002045E4"/>
-    <w:pPr>
-      <w:numPr>
-        <w:ilvl w:val="1"/>
-      </w:numPr>
-      <w:spacing w:before="85" w:after="60"/>
-    </w:pPr>
-    <w:rPr>
-      <w:rFonts w:eastAsiaTheme="minorEastAsia"/>
-      <w:b w:val="0"/>
-      <w:sz w:val="34"/>
-      <w:szCs w:val="22"/>
-    </w:rPr>
-  </w:style>
-  <w:style w:type="character" w:customStyle="1" w:styleId="OndertitelChar">
-    <w:name w:val="Ondertitel Char"/>
-    <w:basedOn w:val="Standaardalinea-lettertype"/>
-    <w:link w:val="Ondertitel"/>
-    <w:uiPriority w:val="33"/>
-    <w:rsid w:val="002045E4"/>
-    <w:rPr>
-      <w:rFonts w:asciiTheme="majorHAnsi" w:eastAsiaTheme="minorEastAsia" w:hAnsiTheme="majorHAnsi" w:cstheme="majorBidi"/>
-      <w:caps/>
-      <w:sz w:val="34"/>
-      <w:szCs w:val="22"/>
-      <w14:numForm w14:val="lining"/>
-      <w14:numSpacing w14:val="tabular"/>
-    </w:rPr>
-  </w:style>
-  <w:style w:type="table" w:customStyle="1" w:styleId="StandaardtabelOGD">
-    <w:name w:val="Standaardtabel OGD"/>
-    <w:basedOn w:val="Standaardtabel"/>
-    <w:uiPriority w:val="99"/>
-    <w:rsid w:val="002045E4"/>
-    <w:tblPr>
-      <w:tblStyleRowBandSize w:val="1"/>
-      <w:tblStyleColBandSize w:val="1"/>
-      <w:tblBorders>
-        <w:top w:val="single" w:sz="8" w:space="0" w:color="auto"/>
-        <w:bottom w:val="single" w:sz="8" w:space="0" w:color="auto"/>
-        <w:insideH w:val="single" w:sz="2" w:space="0" w:color="auto"/>
-      </w:tblBorders>
-      <w:tblCellMar>
-        <w:left w:w="40" w:type="dxa"/>
-        <w:right w:w="40" w:type="dxa"/>
-      </w:tblCellMar>
-    </w:tblPr>
-    <w:tblStylePr w:type="firstRow">
-      <w:rPr>
-        <w:b/>
-      </w:rPr>
-      <w:tblPr>
-        <w:tblCellMar>
-          <w:top w:w="80" w:type="dxa"/>
-          <w:left w:w="40" w:type="dxa"/>
-          <w:bottom w:w="80" w:type="dxa"/>
-          <w:right w:w="40" w:type="dxa"/>
-        </w:tblCellMar>
-      </w:tblPr>
-      <w:tcPr>
-        <w:tcBorders>
-          <w:top w:val="single" w:sz="12" w:space="0" w:color="auto"/>
-          <w:left w:val="nil"/>
-          <w:bottom w:val="single" w:sz="12" w:space="0" w:color="auto"/>
-          <w:right w:val="nil"/>
-          <w:insideH w:val="nil"/>
-          <w:insideV w:val="nil"/>
-          <w:tl2br w:val="nil"/>
-          <w:tr2bl w:val="nil"/>
-        </w:tcBorders>
-        <w:shd w:val="clear" w:color="auto" w:fill="F2F2F2" w:themeFill="background1" w:themeFillShade="F2"/>
-      </w:tcPr>
-    </w:tblStylePr>
-    <w:tblStylePr w:type="lastRow">
-      <w:rPr>
-        <w:b/>
-      </w:rPr>
-      <w:tblPr/>
-      <w:tcPr>
-        <w:tcBorders>
-          <w:top w:val="single" w:sz="8" w:space="0" w:color="auto"/>
-          <w:left w:val="nil"/>
-          <w:bottom w:val="single" w:sz="8" w:space="0" w:color="auto"/>
-          <w:right w:val="nil"/>
-          <w:insideH w:val="nil"/>
-          <w:insideV w:val="nil"/>
-          <w:tl2br w:val="nil"/>
-          <w:tr2bl w:val="nil"/>
-        </w:tcBorders>
-      </w:tcPr>
-    </w:tblStylePr>
-    <w:tblStylePr w:type="firstCol">
-      <w:rPr>
-        <w:b/>
-      </w:rPr>
-    </w:tblStylePr>
-    <w:tblStylePr w:type="lastCol">
-      <w:rPr>
-        <w:b/>
-      </w:rPr>
-    </w:tblStylePr>
-    <w:tblStylePr w:type="band1Vert">
-      <w:rPr>
-        <w:b w:val="0"/>
-      </w:rPr>
-      <w:tblPr/>
-      <w:tcPr>
-        <w:shd w:val="clear" w:color="auto" w:fill="F2F2F2" w:themeFill="background1" w:themeFillShade="F2"/>
-      </w:tcPr>
-    </w:tblStylePr>
-    <w:tblStylePr w:type="band2Vert">
-      <w:rPr>
-        <w:b w:val="0"/>
-      </w:rPr>
-    </w:tblStylePr>
-    <w:tblStylePr w:type="band1Horz">
-      <w:rPr>
-        <w:b w:val="0"/>
-      </w:rPr>
-      <w:tblPr/>
-      <w:tcPr>
-        <w:shd w:val="clear" w:color="auto" w:fill="F2F2F2" w:themeFill="background1" w:themeFillShade="F2"/>
-      </w:tcPr>
-    </w:tblStylePr>
-    <w:tblStylePr w:type="band2Horz">
-      <w:rPr>
-        <w:b w:val="0"/>
-      </w:rPr>
-    </w:tblStylePr>
-    <w:tblStylePr w:type="neCell">
-      <w:rPr>
-        <w:b/>
-      </w:rPr>
-    </w:tblStylePr>
-    <w:tblStylePr w:type="nwCell">
-      <w:rPr>
-        <w:b/>
-      </w:rPr>
-    </w:tblStylePr>
-    <w:tblStylePr w:type="seCell">
-      <w:rPr>
-        <w:b/>
-      </w:rPr>
-    </w:tblStylePr>
-    <w:tblStylePr w:type="swCell">
-      <w:rPr>
-        <w:b/>
-      </w:rPr>
-    </w:tblStylePr>
-  </w:style>
-  <w:style w:type="character" w:styleId="Subtielebenadrukking">
-    <w:name w:val="Subtle Emphasis"/>
-    <w:basedOn w:val="Standaardalinea-lettertype"/>
-    <w:uiPriority w:val="21"/>
-    <w:semiHidden/>
-    <w:qFormat/>
-    <w:rsid w:val="002045E4"/>
-    <w:rPr>
-      <w:i/>
-      <w:iCs/>
-      <w:color w:val="auto"/>
-    </w:rPr>
-  </w:style>
-  <w:style w:type="character" w:styleId="Subtieleverwijzing">
-    <w:name w:val="Subtle Reference"/>
-    <w:basedOn w:val="Standaardalinea-lettertype"/>
-    <w:uiPriority w:val="21"/>
-    <w:semiHidden/>
-    <w:qFormat/>
-    <w:rsid w:val="002045E4"/>
-    <w:rPr>
-      <w:smallCaps/>
-      <w:color w:val="5A5A5A" w:themeColor="text1" w:themeTint="A5"/>
-    </w:rPr>
-  </w:style>
-  <w:style w:type="table" w:styleId="Tabelraster">
-    <w:name w:val="Table Grid"/>
-    <w:basedOn w:val="Standaardtabel"/>
-    <w:uiPriority w:val="39"/>
-    <w:locked/>
-    <w:rsid w:val="002045E4"/>
-    <w:pPr>
-      <w:spacing w:after="0" w:line="240" w:lineRule="auto"/>
-    </w:pPr>
-    <w:tblPr>
-      <w:tblBorders>
-        <w:top w:val="single" w:sz="4" w:space="0" w:color="auto"/>
-        <w:left w:val="single" w:sz="4" w:space="0" w:color="auto"/>
-        <w:bottom w:val="single" w:sz="4" w:space="0" w:color="auto"/>
-        <w:right w:val="single" w:sz="4" w:space="0" w:color="auto"/>
-        <w:insideH w:val="single" w:sz="4" w:space="0" w:color="auto"/>
-        <w:insideV w:val="single" w:sz="4" w:space="0" w:color="auto"/>
-      </w:tblBorders>
-    </w:tblPr>
-  </w:style>
-  <w:style w:type="character" w:styleId="Tekstvantijdelijkeaanduiding">
-    <w:name w:val="Placeholder Text"/>
-    <w:basedOn w:val="Standaardalinea-lettertype"/>
-    <w:uiPriority w:val="99"/>
-    <w:semiHidden/>
-    <w:rsid w:val="002045E4"/>
-    <w:rPr>
-      <w:color w:val="808080"/>
-    </w:rPr>
-  </w:style>
-  <w:style w:type="character" w:styleId="Titelvanboek">
-    <w:name w:val="Book Title"/>
-    <w:basedOn w:val="Standaardalinea-lettertype"/>
-    <w:uiPriority w:val="99"/>
-    <w:semiHidden/>
-    <w:qFormat/>
-    <w:rsid w:val="002045E4"/>
-    <w:rPr>
-      <w:b/>
-      <w:bCs/>
-      <w:i/>
-      <w:iCs/>
-      <w:spacing w:val="5"/>
-    </w:rPr>
-  </w:style>
-  <w:style w:type="paragraph" w:styleId="Voettekst">
-    <w:name w:val="footer"/>
-    <w:link w:val="VoettekstChar"/>
-    <w:uiPriority w:val="99"/>
-    <w:rsid w:val="002045E4"/>
-    <w:pPr>
-      <w:tabs>
-        <w:tab w:val="center" w:pos="4536"/>
-        <w:tab w:val="right" w:pos="9072"/>
-      </w:tabs>
-      <w:spacing w:before="0" w:after="0" w:line="260" w:lineRule="atLeast"/>
-    </w:pPr>
-    <w:rPr>
-      <w:sz w:val="18"/>
-    </w:rPr>
-  </w:style>
-  <w:style w:type="character" w:customStyle="1" w:styleId="VoettekstChar">
-    <w:name w:val="Voettekst Char"/>
-    <w:basedOn w:val="Standaardalinea-lettertype"/>
-    <w:link w:val="Voettekst"/>
-    <w:uiPriority w:val="99"/>
-    <w:rsid w:val="002045E4"/>
-    <w:rPr>
-      <w:sz w:val="18"/>
-    </w:rPr>
-  </w:style>
-  <w:style w:type="paragraph" w:customStyle="1" w:styleId="Voorbladkaderondertekst">
-    <w:name w:val="Voorblad_kader_ondertekst"/>
-    <w:basedOn w:val="Standaard"/>
-    <w:uiPriority w:val="94"/>
-    <w:qFormat/>
-    <w:rsid w:val="002045E4"/>
-    <w:pPr>
-      <w:framePr w:w="8505" w:h="2835" w:hRule="exact" w:hSpace="181" w:wrap="notBeside" w:vAnchor="page" w:hAnchor="page" w:x="2184" w:y="11795"/>
-      <w:spacing w:after="0" w:line="200" w:lineRule="atLeast"/>
-      <w:ind w:firstLine="142"/>
-    </w:pPr>
-    <w:rPr>
-      <w:sz w:val="18"/>
-      <w:szCs w:val="18"/>
-    </w:rPr>
-  </w:style>
-  <w:style w:type="paragraph" w:customStyle="1" w:styleId="Voorbladklntnaam">
-    <w:name w:val="Voorblad_klntnaam"/>
-    <w:uiPriority w:val="94"/>
-    <w:qFormat/>
-    <w:rsid w:val="002045E4"/>
-    <w:pPr>
-      <w:framePr w:w="8505" w:h="2835" w:hRule="exact" w:hSpace="181" w:wrap="notBeside" w:vAnchor="page" w:hAnchor="page" w:x="2184" w:y="11795"/>
-      <w:shd w:val="solid" w:color="FFFFFF" w:fill="000000" w:themeFill="text1"/>
-      <w:spacing w:after="0"/>
-      <w:ind w:firstLine="142"/>
-    </w:pPr>
-    <w:rPr>
-      <w:rFonts w:asciiTheme="majorHAnsi" w:hAnsiTheme="majorHAnsi"/>
-      <w:b/>
-      <w:caps/>
-      <w:noProof/>
-      <w:sz w:val="34"/>
-    </w:rPr>
-  </w:style>
-  <w:style w:type="paragraph" w:customStyle="1" w:styleId="Voorbladklntspec1">
-    <w:name w:val="Voorblad_klntspec1"/>
-    <w:uiPriority w:val="94"/>
-    <w:qFormat/>
-    <w:rsid w:val="002045E4"/>
-    <w:pPr>
-      <w:framePr w:w="8505" w:h="2835" w:hRule="exact" w:hSpace="181" w:wrap="notBeside" w:vAnchor="page" w:hAnchor="page" w:x="2184" w:y="11795"/>
-      <w:shd w:val="solid" w:color="FFFFFF" w:fill="000000" w:themeFill="text1"/>
-      <w:spacing w:after="0"/>
-      <w:ind w:firstLine="142"/>
-    </w:pPr>
-    <w:rPr>
-      <w:i/>
-      <w:noProof/>
-      <w:sz w:val="34"/>
-    </w:rPr>
-  </w:style>
-  <w:style w:type="paragraph" w:customStyle="1" w:styleId="VoorbladOffertenaam">
-    <w:name w:val="Voorblad_Offertenaam"/>
-    <w:uiPriority w:val="94"/>
-    <w:qFormat/>
-    <w:rsid w:val="002045E4"/>
-    <w:pPr>
-      <w:framePr w:w="8505" w:h="2835" w:hRule="exact" w:hSpace="181" w:wrap="notBeside" w:vAnchor="page" w:hAnchor="page" w:x="2184" w:y="11795"/>
-      <w:shd w:val="solid" w:color="FFFFFF" w:fill="000000" w:themeFill="text1"/>
-      <w:spacing w:before="120" w:after="0"/>
-      <w:ind w:firstLine="142"/>
-    </w:pPr>
-    <w:rPr>
-      <w:rFonts w:asciiTheme="majorHAnsi" w:hAnsiTheme="majorHAnsi"/>
-      <w:b/>
-      <w:noProof/>
-      <w:sz w:val="30"/>
-    </w:rPr>
-  </w:style>
-  <w:style w:type="character" w:styleId="Zwaar">
-    <w:name w:val="Strong"/>
-    <w:basedOn w:val="Standaardalinea-lettertype"/>
-    <w:uiPriority w:val="11"/>
-    <w:qFormat/>
-    <w:rsid w:val="002045E4"/>
-    <w:rPr>
-      <w:b/>
-      <w:bCs/>
-    </w:rPr>
-  </w:style>
-  <w:style w:type="paragraph" w:styleId="Voetnoottekst">
-    <w:name w:val="footnote text"/>
-    <w:basedOn w:val="Standaard"/>
-    <w:link w:val="VoetnoottekstChar"/>
-    <w:uiPriority w:val="99"/>
-    <w:semiHidden/>
-    <w:unhideWhenUsed/>
-    <w:rsid w:val="002045E4"/>
-    <w:pPr>
-      <w:spacing w:before="0" w:after="0" w:line="220" w:lineRule="atLeast"/>
-    </w:pPr>
-    <w:rPr>
-      <w:sz w:val="18"/>
-    </w:rPr>
-  </w:style>
-  <w:style w:type="character" w:customStyle="1" w:styleId="VoetnoottekstChar">
-    <w:name w:val="Voetnoottekst Char"/>
-    <w:basedOn w:val="Standaardalinea-lettertype"/>
-    <w:link w:val="Voetnoottekst"/>
-    <w:uiPriority w:val="99"/>
-    <w:semiHidden/>
-    <w:rsid w:val="002045E4"/>
-    <w:rPr>
-      <w:sz w:val="18"/>
-      <w14:numForm w14:val="lining"/>
-      <w14:numSpacing w14:val="tabular"/>
-    </w:rPr>
-  </w:style>
-  <w:style w:type="character" w:styleId="Voetnootmarkering">
-    <w:name w:val="footnote reference"/>
-    <w:basedOn w:val="Standaardalinea-lettertype"/>
-    <w:uiPriority w:val="99"/>
-    <w:unhideWhenUsed/>
-    <w:rsid w:val="002045E4"/>
-    <w:rPr>
-      <w:b/>
-      <w:position w:val="-2"/>
-      <w:sz w:val="26"/>
-      <w:vertAlign w:val="superscript"/>
-    </w:rPr>
-  </w:style>
-  <w:style w:type="paragraph" w:styleId="Eindnoottekst">
-    <w:name w:val="endnote text"/>
-    <w:basedOn w:val="Standaard"/>
-    <w:link w:val="EindnoottekstChar"/>
-    <w:uiPriority w:val="99"/>
-    <w:semiHidden/>
-    <w:unhideWhenUsed/>
-    <w:rsid w:val="002045E4"/>
-    <w:pPr>
-      <w:spacing w:before="0" w:after="0" w:line="240" w:lineRule="auto"/>
-    </w:pPr>
-  </w:style>
-  <w:style w:type="character" w:customStyle="1" w:styleId="EindnoottekstChar">
-    <w:name w:val="Eindnoottekst Char"/>
-    <w:basedOn w:val="Standaardalinea-lettertype"/>
-    <w:link w:val="Eindnoottekst"/>
-    <w:uiPriority w:val="99"/>
-    <w:semiHidden/>
-    <w:rsid w:val="002045E4"/>
-    <w:rPr>
-      <w14:numForm w14:val="lining"/>
-      <w14:numSpacing w14:val="tabular"/>
-    </w:rPr>
-  </w:style>
-  <w:style w:type="character" w:styleId="Eindnootmarkering">
-    <w:name w:val="endnote reference"/>
-    <w:basedOn w:val="Standaardalinea-lettertype"/>
-    <w:uiPriority w:val="99"/>
-    <w:semiHidden/>
-    <w:unhideWhenUsed/>
-    <w:rsid w:val="002045E4"/>
-    <w:rPr>
-      <w:vertAlign w:val="superscript"/>
-    </w:rPr>
-  </w:style>
-  <w:style w:type="table" w:customStyle="1" w:styleId="StandaardtabelOGDlichtcompact">
-    <w:name w:val="Standaardtabel OGD licht compact"/>
-    <w:basedOn w:val="Standaardtabel"/>
-    <w:uiPriority w:val="99"/>
-    <w:rsid w:val="002045E4"/>
-    <w:pPr>
-      <w:spacing w:before="20" w:after="20" w:line="220" w:lineRule="atLeast"/>
-    </w:pPr>
-    <w:rPr>
-      <w:sz w:val="18"/>
-      <w:lang w:eastAsia="nl-NL"/>
-    </w:rPr>
-    <w:tblPr>
-      <w:tblStyleRowBandSize w:val="1"/>
-      <w:tblBorders>
-        <w:top w:val="single" w:sz="4" w:space="0" w:color="auto"/>
-        <w:bottom w:val="single" w:sz="4" w:space="0" w:color="auto"/>
-        <w:insideH w:val="single" w:sz="2" w:space="0" w:color="auto"/>
-      </w:tblBorders>
-      <w:tblCellMar>
-        <w:left w:w="40" w:type="dxa"/>
-        <w:right w:w="40" w:type="dxa"/>
-      </w:tblCellMar>
-    </w:tblPr>
-    <w:tblStylePr w:type="firstRow">
-      <w:pPr>
-        <w:wordWrap/>
-        <w:spacing w:beforeLines="0" w:before="20" w:beforeAutospacing="0" w:afterLines="0" w:after="20" w:afterAutospacing="0" w:line="220" w:lineRule="atLeast"/>
-      </w:pPr>
-      <w:rPr>
-        <w:b/>
-      </w:rPr>
-      <w:tblPr>
-        <w:tblCellMar>
-          <w:top w:w="40" w:type="dxa"/>
-          <w:left w:w="40" w:type="dxa"/>
-          <w:bottom w:w="40" w:type="dxa"/>
-          <w:right w:w="40" w:type="dxa"/>
-        </w:tblCellMar>
-      </w:tblPr>
-      <w:tcPr>
-        <w:tcBorders>
-          <w:top w:val="single" w:sz="6" w:space="0" w:color="auto"/>
-          <w:left w:val="nil"/>
-          <w:bottom w:val="single" w:sz="6" w:space="0" w:color="auto"/>
-          <w:right w:val="nil"/>
-          <w:insideH w:val="nil"/>
-          <w:insideV w:val="nil"/>
-          <w:tl2br w:val="nil"/>
-          <w:tr2bl w:val="nil"/>
-        </w:tcBorders>
-        <w:shd w:val="clear" w:color="auto" w:fill="F2F2F2" w:themeFill="background1" w:themeFillShade="F2"/>
-      </w:tcPr>
-    </w:tblStylePr>
-    <w:tblStylePr w:type="lastRow">
-      <w:rPr>
-        <w:b/>
-      </w:rPr>
-      <w:tblPr/>
-      <w:tcPr>
-        <w:tcBorders>
-          <w:top w:val="single" w:sz="4" w:space="0" w:color="auto"/>
-          <w:left w:val="nil"/>
-          <w:bottom w:val="single" w:sz="4" w:space="0" w:color="auto"/>
-          <w:right w:val="nil"/>
-          <w:insideH w:val="nil"/>
-          <w:insideV w:val="nil"/>
-          <w:tl2br w:val="nil"/>
-          <w:tr2bl w:val="nil"/>
-        </w:tcBorders>
-      </w:tcPr>
-    </w:tblStylePr>
-    <w:tblStylePr w:type="firstCol">
-      <w:rPr>
-        <w:b/>
-      </w:rPr>
-    </w:tblStylePr>
-    <w:tblStylePr w:type="lastCol">
-      <w:rPr>
-        <w:b/>
-      </w:rPr>
-    </w:tblStylePr>
-    <w:tblStylePr w:type="band2Vert">
-      <w:tblPr/>
-      <w:tcPr>
-        <w:shd w:val="clear" w:color="auto" w:fill="F2F2F2" w:themeFill="background1" w:themeFillShade="F2"/>
-      </w:tcPr>
-    </w:tblStylePr>
-    <w:tblStylePr w:type="band1Horz">
-      <w:tblPr/>
-      <w:tcPr>
-        <w:shd w:val="clear" w:color="auto" w:fill="F2F2F2" w:themeFill="background1" w:themeFillShade="F2"/>
-      </w:tcPr>
-    </w:tblStylePr>
-    <w:tblStylePr w:type="neCell">
-      <w:rPr>
-        <w:b/>
-      </w:rPr>
-    </w:tblStylePr>
-    <w:tblStylePr w:type="nwCell">
-      <w:rPr>
-        <w:b/>
-      </w:rPr>
-    </w:tblStylePr>
-    <w:tblStylePr w:type="seCell">
-      <w:rPr>
-        <w:b/>
-      </w:rPr>
-    </w:tblStylePr>
-    <w:tblStylePr w:type="swCell">
-      <w:rPr>
-        <w:b/>
-      </w:rPr>
-    </w:tblStylePr>
-  </w:style>
-  <w:style w:type="paragraph" w:customStyle="1" w:styleId="Softbox">
-    <w:name w:val="Softbox"/>
-    <w:basedOn w:val="Standaard"/>
-    <w:uiPriority w:val="13"/>
-    <w:qFormat/>
-    <w:rsid w:val="002045E4"/>
-    <w:pPr>
-      <w:pBdr>
-        <w:top w:val="single" w:sz="2" w:space="7" w:color="auto"/>
-        <w:left w:val="single" w:sz="2" w:space="7" w:color="auto"/>
-        <w:bottom w:val="single" w:sz="2" w:space="7" w:color="auto"/>
-        <w:right w:val="single" w:sz="2" w:space="7" w:color="auto"/>
-      </w:pBdr>
-      <w:shd w:val="clear" w:color="auto" w:fill="E1E1E1"/>
-      <w:spacing w:before="100" w:after="100"/>
-      <w:ind w:left="180" w:right="180"/>
-      <w:contextualSpacing/>
-    </w:pPr>
-  </w:style>
-  <w:style w:type="paragraph" w:customStyle="1" w:styleId="Tussenkop">
-    <w:name w:val="Tussenkop"/>
-    <w:next w:val="Standaard"/>
-    <w:uiPriority w:val="9"/>
-    <w:qFormat/>
-    <w:rsid w:val="002045E4"/>
-    <w:pPr>
-      <w:keepNext/>
-      <w:keepLines/>
-      <w:spacing w:before="240" w:after="60"/>
-      <w:contextualSpacing/>
-    </w:pPr>
-    <w:rPr>
-      <w:rFonts w:asciiTheme="majorHAnsi" w:hAnsiTheme="majorHAnsi"/>
-      <w:b/>
-    </w:rPr>
-  </w:style>
-  <w:style w:type="table" w:customStyle="1" w:styleId="StandaardtabelOGDlicht">
-    <w:name w:val="Standaardtabel OGD licht"/>
-    <w:basedOn w:val="Standaardtabel"/>
-    <w:uiPriority w:val="99"/>
-    <w:rsid w:val="002045E4"/>
-    <w:tblPr>
-      <w:tblStyleRowBandSize w:val="1"/>
-      <w:tblStyleColBandSize w:val="1"/>
-      <w:tblBorders>
-        <w:top w:val="single" w:sz="6" w:space="0" w:color="auto"/>
-        <w:bottom w:val="single" w:sz="6" w:space="0" w:color="auto"/>
-        <w:insideH w:val="single" w:sz="2" w:space="0" w:color="auto"/>
-      </w:tblBorders>
-      <w:tblCellMar>
-        <w:left w:w="40" w:type="dxa"/>
-        <w:right w:w="40" w:type="dxa"/>
-      </w:tblCellMar>
-    </w:tblPr>
-    <w:tblStylePr w:type="firstRow">
-      <w:pPr>
-        <w:wordWrap/>
-        <w:spacing w:beforeLines="0" w:before="80" w:beforeAutospacing="0" w:afterLines="0" w:after="80" w:afterAutospacing="0" w:line="280" w:lineRule="atLeast"/>
-      </w:pPr>
-      <w:rPr>
-        <w:b/>
-      </w:rPr>
-      <w:tblPr>
-        <w:tblCellMar>
-          <w:top w:w="80" w:type="dxa"/>
-          <w:left w:w="40" w:type="dxa"/>
-          <w:bottom w:w="80" w:type="dxa"/>
-          <w:right w:w="40" w:type="dxa"/>
-        </w:tblCellMar>
-      </w:tblPr>
-      <w:tcPr>
-        <w:tcBorders>
-          <w:top w:val="single" w:sz="8" w:space="0" w:color="auto"/>
-          <w:left w:val="nil"/>
-          <w:bottom w:val="single" w:sz="8" w:space="0" w:color="auto"/>
-          <w:right w:val="nil"/>
-          <w:insideH w:val="nil"/>
-          <w:insideV w:val="nil"/>
-          <w:tl2br w:val="nil"/>
-          <w:tr2bl w:val="nil"/>
-        </w:tcBorders>
-        <w:shd w:val="clear" w:color="auto" w:fill="F2F2F2" w:themeFill="background1" w:themeFillShade="F2"/>
-      </w:tcPr>
-    </w:tblStylePr>
-    <w:tblStylePr w:type="lastRow">
-      <w:rPr>
-        <w:b/>
-      </w:rPr>
-      <w:tblPr/>
-      <w:tcPr>
-        <w:tcBorders>
-          <w:top w:val="single" w:sz="6" w:space="0" w:color="auto"/>
-          <w:left w:val="nil"/>
-          <w:bottom w:val="single" w:sz="6" w:space="0" w:color="auto"/>
-          <w:right w:val="nil"/>
-          <w:insideH w:val="nil"/>
-          <w:insideV w:val="nil"/>
-          <w:tl2br w:val="nil"/>
-          <w:tr2bl w:val="nil"/>
-        </w:tcBorders>
-      </w:tcPr>
-    </w:tblStylePr>
-    <w:tblStylePr w:type="firstCol">
-      <w:rPr>
-        <w:b/>
-      </w:rPr>
-    </w:tblStylePr>
-    <w:tblStylePr w:type="lastCol">
-      <w:rPr>
-        <w:b/>
-      </w:rPr>
-    </w:tblStylePr>
-    <w:tblStylePr w:type="band2Vert">
-      <w:tblPr/>
-      <w:tcPr>
-        <w:shd w:val="clear" w:color="auto" w:fill="F2F2F2" w:themeFill="background1" w:themeFillShade="F2"/>
-      </w:tcPr>
-    </w:tblStylePr>
-    <w:tblStylePr w:type="band1Horz">
-      <w:tblPr/>
-      <w:tcPr>
-        <w:shd w:val="clear" w:color="auto" w:fill="F2F2F2" w:themeFill="background1" w:themeFillShade="F2"/>
-      </w:tcPr>
-    </w:tblStylePr>
-    <w:tblStylePr w:type="neCell">
-      <w:rPr>
-        <w:b/>
-      </w:rPr>
-    </w:tblStylePr>
-    <w:tblStylePr w:type="nwCell">
-      <w:rPr>
-        <w:b/>
-      </w:rPr>
-    </w:tblStylePr>
-    <w:tblStylePr w:type="seCell">
-      <w:rPr>
-        <w:b/>
-      </w:rPr>
-    </w:tblStylePr>
-    <w:tblStylePr w:type="swCell">
-      <w:rPr>
-        <w:b/>
-      </w:rPr>
-    </w:tblStylePr>
-  </w:style>
-  <w:style w:type="table" w:customStyle="1" w:styleId="StandaardtabelOGDcompact">
-    <w:name w:val="Standaardtabel OGD compact"/>
-    <w:basedOn w:val="Standaardtabel"/>
-    <w:uiPriority w:val="99"/>
-    <w:rsid w:val="002045E4"/>
-    <w:pPr>
-      <w:spacing w:before="20" w:after="20" w:line="220" w:lineRule="atLeast"/>
-    </w:pPr>
-    <w:rPr>
-      <w:sz w:val="18"/>
-    </w:rPr>
-    <w:tblPr>
-      <w:tblStyleRowBandSize w:val="1"/>
-      <w:tblStyleColBandSize w:val="1"/>
-      <w:tblBorders>
-        <w:top w:val="single" w:sz="6" w:space="0" w:color="auto"/>
-        <w:bottom w:val="single" w:sz="6" w:space="0" w:color="auto"/>
-        <w:insideH w:val="single" w:sz="2" w:space="0" w:color="auto"/>
-      </w:tblBorders>
-      <w:tblCellMar>
-        <w:left w:w="40" w:type="dxa"/>
-        <w:right w:w="40" w:type="dxa"/>
-      </w:tblCellMar>
-    </w:tblPr>
-    <w:tblStylePr w:type="firstRow">
-      <w:rPr>
-        <w:b/>
-      </w:rPr>
-      <w:tblPr>
-        <w:tblCellMar>
-          <w:top w:w="40" w:type="dxa"/>
-          <w:left w:w="40" w:type="dxa"/>
-          <w:bottom w:w="40" w:type="dxa"/>
-          <w:right w:w="40" w:type="dxa"/>
-        </w:tblCellMar>
-      </w:tblPr>
-      <w:tcPr>
-        <w:tcBorders>
-          <w:top w:val="single" w:sz="8" w:space="0" w:color="auto"/>
-          <w:left w:val="nil"/>
-          <w:bottom w:val="single" w:sz="8" w:space="0" w:color="auto"/>
-          <w:right w:val="nil"/>
-          <w:insideH w:val="nil"/>
-          <w:insideV w:val="nil"/>
-          <w:tl2br w:val="nil"/>
-          <w:tr2bl w:val="nil"/>
-        </w:tcBorders>
-        <w:shd w:val="clear" w:color="auto" w:fill="F2F2F2" w:themeFill="background1" w:themeFillShade="F2"/>
-      </w:tcPr>
-    </w:tblStylePr>
-    <w:tblStylePr w:type="lastRow">
-      <w:rPr>
-        <w:b/>
-      </w:rPr>
-      <w:tblPr/>
-      <w:tcPr>
-        <w:tcBorders>
-          <w:top w:val="single" w:sz="6" w:space="0" w:color="auto"/>
-          <w:left w:val="nil"/>
-          <w:bottom w:val="single" w:sz="6" w:space="0" w:color="auto"/>
-          <w:right w:val="nil"/>
-          <w:insideH w:val="nil"/>
-          <w:insideV w:val="nil"/>
-          <w:tl2br w:val="nil"/>
-          <w:tr2bl w:val="nil"/>
-        </w:tcBorders>
-      </w:tcPr>
-    </w:tblStylePr>
-    <w:tblStylePr w:type="firstCol">
-      <w:rPr>
-        <w:b/>
-      </w:rPr>
-    </w:tblStylePr>
-    <w:tblStylePr w:type="lastCol">
-      <w:rPr>
-        <w:b/>
-      </w:rPr>
-    </w:tblStylePr>
-    <w:tblStylePr w:type="band1Vert">
-      <w:tblPr/>
-      <w:tcPr>
-        <w:shd w:val="clear" w:color="auto" w:fill="F2F2F2" w:themeFill="background1" w:themeFillShade="F2"/>
-      </w:tcPr>
-    </w:tblStylePr>
-    <w:tblStylePr w:type="band1Horz">
-      <w:tblPr/>
-      <w:tcPr>
-        <w:shd w:val="clear" w:color="auto" w:fill="F2F2F2" w:themeFill="background1" w:themeFillShade="F2"/>
-      </w:tcPr>
-    </w:tblStylePr>
-    <w:tblStylePr w:type="neCell">
-      <w:rPr>
-        <w:b/>
-      </w:rPr>
-    </w:tblStylePr>
-    <w:tblStylePr w:type="nwCell">
-      <w:rPr>
-        <w:b/>
-      </w:rPr>
-    </w:tblStylePr>
-    <w:tblStylePr w:type="seCell">
-      <w:rPr>
-        <w:b/>
-      </w:rPr>
-    </w:tblStylePr>
-    <w:tblStylePr w:type="swCell">
-      <w:rPr>
-        <w:b/>
-      </w:rPr>
-    </w:tblStylePr>
-  </w:style>
-  <w:style w:type="table" w:customStyle="1" w:styleId="Rastertabel4-Accent31">
-    <w:name w:val="Rastertabel 4 - Accent 31"/>
-    <w:basedOn w:val="Standaardtabel"/>
-    <w:uiPriority w:val="49"/>
-    <w:locked/>
-    <w:rsid w:val="002045E4"/>
-    <w:pPr>
-      <w:spacing w:after="0" w:line="240" w:lineRule="auto"/>
-    </w:pPr>
-    <w:tblPr>
-      <w:tblStyleRowBandSize w:val="1"/>
-      <w:tblStyleColBandSize w:val="1"/>
-      <w:tblBorders>
-        <w:top w:val="single" w:sz="4" w:space="0" w:color="F0D872" w:themeColor="accent3" w:themeTint="99"/>
-        <w:left w:val="single" w:sz="4" w:space="0" w:color="F0D872" w:themeColor="accent3" w:themeTint="99"/>
-        <w:bottom w:val="single" w:sz="4" w:space="0" w:color="F0D872" w:themeColor="accent3" w:themeTint="99"/>
-        <w:right w:val="single" w:sz="4" w:space="0" w:color="F0D872" w:themeColor="accent3" w:themeTint="99"/>
-        <w:insideH w:val="single" w:sz="4" w:space="0" w:color="F0D872" w:themeColor="accent3" w:themeTint="99"/>
-        <w:insideV w:val="single" w:sz="4" w:space="0" w:color="F0D872" w:themeColor="accent3" w:themeTint="99"/>
-      </w:tblBorders>
-    </w:tblPr>
-    <w:tblStylePr w:type="firstRow">
-      <w:rPr>
-        <w:b/>
-        <w:bCs/>
-        <w:color w:val="FFFFFF" w:themeColor="background1"/>
-      </w:rPr>
-      <w:tblPr/>
-      <w:tcPr>
-        <w:tcBorders>
-          <w:top w:val="single" w:sz="4" w:space="0" w:color="E3BE18" w:themeColor="accent3"/>
-          <w:left w:val="single" w:sz="4" w:space="0" w:color="E3BE18" w:themeColor="accent3"/>
-          <w:bottom w:val="single" w:sz="4" w:space="0" w:color="E3BE18" w:themeColor="accent3"/>
-          <w:right w:val="single" w:sz="4" w:space="0" w:color="E3BE18" w:themeColor="accent3"/>
-          <w:insideH w:val="nil"/>
-          <w:insideV w:val="nil"/>
-        </w:tcBorders>
-        <w:shd w:val="clear" w:color="auto" w:fill="E3BE18" w:themeFill="accent3"/>
-      </w:tcPr>
-    </w:tblStylePr>
-    <w:tblStylePr w:type="lastRow">
-      <w:rPr>
-        <w:b/>
-        <w:bCs/>
-      </w:rPr>
-      <w:tblPr/>
-      <w:tcPr>
-        <w:tcBorders>
-          <w:top w:val="double" w:sz="4" w:space="0" w:color="E3BE18" w:themeColor="accent3"/>
-        </w:tcBorders>
-      </w:tcPr>
-    </w:tblStylePr>
-    <w:tblStylePr w:type="firstCol">
-      <w:rPr>
-        <w:b/>
-        <w:bCs/>
-      </w:rPr>
-    </w:tblStylePr>
-    <w:tblStylePr w:type="lastCol">
-      <w:rPr>
-        <w:b/>
-        <w:bCs/>
-      </w:rPr>
-    </w:tblStylePr>
-    <w:tblStylePr w:type="band1Vert">
-      <w:tblPr/>
-      <w:tcPr>
-        <w:shd w:val="clear" w:color="auto" w:fill="FAF2CF" w:themeFill="accent3" w:themeFillTint="33"/>
-      </w:tcPr>
-    </w:tblStylePr>
-    <w:tblStylePr w:type="band1Horz">
-      <w:tblPr/>
-      <w:tcPr>
-        <w:shd w:val="clear" w:color="auto" w:fill="FAF2CF" w:themeFill="accent3" w:themeFillTint="33"/>
-      </w:tcPr>
-    </w:tblStylePr>
-  </w:style>
-  <w:style w:type="character" w:customStyle="1" w:styleId="GeenafstandChar">
-    <w:name w:val="Geen afstand Char"/>
-    <w:basedOn w:val="Standaardalinea-lettertype"/>
-    <w:link w:val="Geenafstand"/>
-    <w:uiPriority w:val="25"/>
-    <w:rsid w:val="002045E4"/>
-    <w:rPr>
-      <w14:numForm w14:val="lining"/>
-      <w14:numSpacing w14:val="tabular"/>
-    </w:rPr>
-  </w:style>
-  <w:style w:type="paragraph" w:styleId="Aanhef">
-    <w:name w:val="Salutation"/>
-    <w:basedOn w:val="Standaard"/>
-    <w:next w:val="Standaard"/>
-    <w:link w:val="AanhefChar"/>
-    <w:uiPriority w:val="99"/>
-    <w:semiHidden/>
-    <w:unhideWhenUsed/>
-    <w:rsid w:val="002045E4"/>
-    <w:pPr>
-      <w:spacing w:after="240"/>
-    </w:pPr>
-  </w:style>
-  <w:style w:type="character" w:customStyle="1" w:styleId="AanhefChar">
-    <w:name w:val="Aanhef Char"/>
-    <w:basedOn w:val="Standaardalinea-lettertype"/>
-    <w:link w:val="Aanhef"/>
-    <w:uiPriority w:val="99"/>
-    <w:semiHidden/>
-    <w:rsid w:val="002045E4"/>
-    <w:rPr>
-      <w14:numForm w14:val="lining"/>
-      <w14:numSpacing w14:val="tabular"/>
-    </w:rPr>
-  </w:style>
-  <w:style w:type="table" w:customStyle="1" w:styleId="TekstUitlijnen">
-    <w:name w:val="Tekst&amp;Uitlijnen"/>
-    <w:basedOn w:val="Standaardtabel"/>
-    <w:uiPriority w:val="99"/>
-    <w:rsid w:val="002045E4"/>
-    <w:tblPr>
-      <w:tblStyleRowBandSize w:val="1"/>
-      <w:tblStyleColBandSize w:val="1"/>
-      <w:tblCellMar>
-        <w:left w:w="0" w:type="dxa"/>
-        <w:right w:w="0" w:type="dxa"/>
-      </w:tblCellMar>
-    </w:tblPr>
-    <w:tblStylePr w:type="firstRow">
-      <w:rPr>
-        <w:b/>
-      </w:rPr>
-    </w:tblStylePr>
-    <w:tblStylePr w:type="lastRow">
-      <w:rPr>
-        <w:b/>
-      </w:rPr>
-    </w:tblStylePr>
-    <w:tblStylePr w:type="firstCol">
-      <w:rPr>
-        <w:b/>
-      </w:rPr>
-    </w:tblStylePr>
-    <w:tblStylePr w:type="lastCol">
-      <w:rPr>
-        <w:b/>
-      </w:rPr>
-    </w:tblStylePr>
-  </w:style>
-</w:styles>
-</file>
-
-<file path=word/stylesWithEffects.xml><?xml version="1.0" encoding="utf-8"?>
-<w:styles xmlns:wpc="http://schemas.microsoft.com/office/word/2010/wordprocessingCanvas" xmlns:mc="http://schemas.openxmlformats.org/markup-compatibility/2006" xmlns:o="urn:schemas-microsoft-com:office:office" xmlns:r="http://schemas.openxmlformats.org/officeDocument/2006/relationships" xmlns:m="http://schemas.openxmlformats.org/officeDocument/2006/math" xmlns:v="urn:schemas-microsoft-com:vml" xmlns:wp14="http://schemas.microsoft.com/office/word/2010/wordprocessingDrawing" xmlns:wp="http://schemas.openxmlformats.org/drawingml/2006/wordprocessingDrawing" xmlns:w10="urn:schemas-microsoft-com:office:word" xmlns:w="http://schemas.openxmlformats.org/wordprocessingml/2006/main" xmlns:w14="http://schemas.microsoft.com/office/word/2010/wordml" xmlns:wpg="http://schemas.microsoft.com/office/word/2010/wordprocessingGroup" xmlns:wpi="http://schemas.microsoft.com/office/word/2010/wordprocessingInk" xmlns:wne="http://schemas.microsoft.com/office/word/2006/wordml" xmlns:wps="http://schemas.microsoft.com/office/word/2010/wordprocessingShape" mc:Ignorable="w14 wp14">
-  <w:docDefaults>
-    <w:rPrDefault>
-      <w:rPr>
-        <w:rFonts w:asciiTheme="minorHAnsi" w:eastAsiaTheme="minorHAnsi" w:hAnsiTheme="minorHAnsi" w:cstheme="minorBidi"/>
-        <w:lang w:val="nl-NL" w:eastAsia="en-US" w:bidi="ar-SA"/>
-      </w:rPr>
-    </w:rPrDefault>
-    <w:pPrDefault>
-      <w:pPr>
-        <w:spacing w:before="80" w:after="80" w:line="280" w:lineRule="atLeast"/>
-      </w:pPr>
-    </w:pPrDefault>
-  </w:docDefaults>
-  <w:latentStyles w:defLockedState="1" w:defUIPriority="99" w:defSemiHidden="1" w:defUnhideWhenUsed="1" w:defQFormat="0" w:count="267">
-    <w:lsdException w:name="Normal" w:locked="0" w:semiHidden="0" w:uiPriority="0" w:unhideWhenUsed="0" w:qFormat="1"/>
-    <w:lsdException w:name="heading 1" w:locked="0" w:semiHidden="0" w:uiPriority="9" w:unhideWhenUsed="0" w:qFormat="1"/>
-    <w:lsdException w:name="heading 2" w:locked="0" w:uiPriority="9" w:qFormat="1"/>
-    <w:lsdException w:name="heading 3" w:locked="0" w:uiPriority="9" w:qFormat="1"/>
-    <w:lsdException w:name="heading 4" w:locked="0" w:uiPriority="9" w:qFormat="1"/>
-    <w:lsdException w:name="heading 5" w:locked="0" w:uiPriority="9" w:qFormat="1"/>
-    <w:lsdException w:name="heading 6" w:locked="0" w:uiPriority="9" w:qFormat="1"/>
-    <w:lsdException w:name="heading 7" w:locked="0" w:uiPriority="9" w:qFormat="1"/>
-    <w:lsdException w:name="heading 8" w:locked="0" w:uiPriority="9" w:qFormat="1"/>
-    <w:lsdException w:name="heading 9" w:locked="0" w:uiPriority="9" w:qFormat="1"/>
-    <w:lsdException w:name="index 1" w:locked="0"/>
-    <w:lsdException w:name="index 2" w:locked="0"/>
-    <w:lsdException w:name="index 3" w:locked="0"/>
-    <w:lsdException w:name="index 4" w:locked="0"/>
-    <w:lsdException w:name="index 5" w:locked="0"/>
-    <w:lsdException w:name="index 6" w:locked="0"/>
-    <w:lsdException w:name="index 7" w:locked="0"/>
-    <w:lsdException w:name="index 8" w:locked="0"/>
-    <w:lsdException w:name="index 9" w:locked="0"/>
-    <w:lsdException w:name="toc 1" w:locked="0" w:uiPriority="39"/>
-    <w:lsdException w:name="toc 2" w:locked="0" w:uiPriority="39"/>
-    <w:lsdException w:name="toc 3" w:locked="0" w:uiPriority="39"/>
-    <w:lsdException w:name="toc 4" w:locked="0" w:uiPriority="39"/>
-    <w:lsdException w:name="toc 5" w:locked="0" w:uiPriority="39"/>
-    <w:lsdException w:name="toc 6" w:locked="0" w:uiPriority="39"/>
-    <w:lsdException w:name="toc 7" w:locked="0" w:uiPriority="39"/>
-    <w:lsdException w:name="toc 8" w:locked="0" w:uiPriority="39"/>
-    <w:lsdException w:name="toc 9" w:locked="0" w:uiPriority="39"/>
-    <w:lsdException w:name="Normal Indent" w:locked="0"/>
-    <w:lsdException w:name="footnote text" w:locked="0"/>
-    <w:lsdException w:name="annotation text" w:locked="0"/>
-    <w:lsdException w:name="header" w:locked="0"/>
-    <w:lsdException w:name="footer" w:locked="0"/>
-    <w:lsdException w:name="index heading" w:locked="0"/>
-    <w:lsdException w:name="caption" w:locked="0" w:uiPriority="35" w:qFormat="1"/>
-    <w:lsdException w:name="footnote reference" w:locked="0"/>
-    <w:lsdException w:name="annotation reference" w:locked="0"/>
-    <w:lsdException w:name="line number" w:locked="0"/>
-    <w:lsdException w:name="page number" w:locked="0"/>
-    <w:lsdException w:name="endnote reference" w:locked="0"/>
-    <w:lsdException w:name="endnote text" w:locked="0"/>
-    <w:lsdException w:name="table of authorities" w:locked="0"/>
-    <w:lsdException w:name="toa heading" w:locked="0"/>
-    <w:lsdException w:name="Title" w:locked="0" w:semiHidden="0" w:uiPriority="32" w:unhideWhenUsed="0" w:qFormat="1"/>
-    <w:lsdException w:name="Default Paragraph Font" w:locked="0" w:uiPriority="1"/>
-    <w:lsdException w:name="Message Header" w:locked="0"/>
-    <w:lsdException w:name="Subtitle" w:locked="0" w:semiHidden="0" w:uiPriority="33" w:unhideWhenUsed="0" w:qFormat="1"/>
-    <w:lsdException w:name="Salutation" w:locked="0"/>
-    <w:lsdException w:name="Block Text" w:locked="0" w:qFormat="1"/>
-    <w:lsdException w:name="Hyperlink" w:locked="0"/>
-    <w:lsdException w:name="FollowedHyperlink" w:locked="0"/>
-    <w:lsdException w:name="Strong" w:locked="0" w:semiHidden="0" w:uiPriority="11" w:unhideWhenUsed="0" w:qFormat="1"/>
-    <w:lsdException w:name="Emphasis" w:locked="0" w:semiHidden="0" w:uiPriority="10" w:unhideWhenUsed="0" w:qFormat="1"/>
-    <w:lsdException w:name="Plain Text" w:locked="0"/>
-    <w:lsdException w:name="HTML Top of Form" w:locked="0"/>
-    <w:lsdException w:name="HTML Bottom of Form" w:locked="0"/>
-    <w:lsdException w:name="Normal Table" w:locked="0"/>
-    <w:lsdException w:name="annotation subject" w:locked="0"/>
-    <w:lsdException w:name="No List" w:locked="0"/>
-    <w:lsdException w:name="Balloon Text" w:locked="0"/>
-    <w:lsdException w:name="Table Grid" w:locked="0" w:semiHidden="0" w:uiPriority="39" w:unhideWhenUsed="0"/>
-    <w:lsdException w:name="Placeholder Text" w:locked="0" w:unhideWhenUsed="0"/>
-    <w:lsdException w:name="No Spacing" w:locked="0" w:semiHidden="0" w:uiPriority="25" w:unhideWhenUsed="0" w:qFormat="1"/>
-    <w:lsdException w:name="Light Shading" w:semiHidden="0" w:uiPriority="60" w:unhideWhenUsed="0"/>
-    <w:lsdException w:name="Light List" w:semiHidden="0" w:uiPriority="61" w:unhideWhenUsed="0"/>
-    <w:lsdException w:name="Light Grid" w:semiHidden="0" w:uiPriority="62" w:unhideWhenUsed="0"/>
-    <w:lsdException w:name="Medium Shading 1" w:semiHidden="0" w:uiPriority="63" w:unhideWhenUsed="0"/>
-    <w:lsdException w:name="Medium Shading 2" w:semiHidden="0" w:uiPriority="64" w:unhideWhenUsed="0"/>
-    <w:lsdException w:name="Medium List 1" w:semiHidden="0" w:uiPriority="65" w:unhideWhenUsed="0"/>
-    <w:lsdException w:name="Medium List 2" w:semiHidden="0" w:uiPriority="66" w:unhideWhenUsed="0"/>
-    <w:lsdException w:name="Medium Grid 1" w:semiHidden="0" w:uiPriority="67" w:unhideWhenUsed="0"/>
-    <w:lsdException w:name="Medium Grid 2" w:semiHidden="0" w:uiPriority="68" w:unhideWhenUsed="0"/>
-    <w:lsdException w:name="Medium Grid 3" w:semiHidden="0" w:uiPriority="69" w:unhideWhenUsed="0"/>
-    <w:lsdException w:name="Dark List" w:semiHidden="0" w:uiPriority="70" w:unhideWhenUsed="0"/>
-    <w:lsdException w:name="Colorful Shading" w:semiHidden="0" w:uiPriority="71" w:unhideWhenUsed="0"/>
-    <w:lsdException w:name="Colorful List" w:semiHidden="0" w:uiPriority="72" w:unhideWhenUsed="0"/>
-    <w:lsdException w:name="Colorful Grid" w:semiHidden="0" w:uiPriority="73" w:unhideWhenUsed="0"/>
-    <w:lsdException w:name="Light Shading Accent 1" w:semiHidden="0" w:uiPriority="60" w:unhideWhenUsed="0"/>
-    <w:lsdException w:name="Light List Accent 1" w:semiHidden="0" w:uiPriority="61" w:unhideWhenUsed="0"/>
-    <w:lsdException w:name="Light Grid Accent 1" w:semiHidden="0" w:uiPriority="62" w:unhideWhenUsed="0"/>
-    <w:lsdException w:name="Medium Shading 1 Accent 1" w:semiHidden="0" w:uiPriority="63" w:unhideWhenUsed="0"/>
-    <w:lsdException w:name="Medium Shading 2 Accent 1" w:semiHidden="0" w:uiPriority="64" w:unhideWhenUsed="0"/>
-    <w:lsdException w:name="Medium List 1 Accent 1" w:semiHidden="0" w:uiPriority="65" w:unhideWhenUsed="0"/>
-    <w:lsdException w:name="Revision" w:locked="0" w:unhideWhenUsed="0"/>
-    <w:lsdException w:name="List Paragraph" w:locked="0" w:semiHidden="0" w:uiPriority="34" w:unhideWhenUsed="0"/>
-    <w:lsdException w:name="Quote" w:locked="0" w:semiHidden="0" w:uiPriority="15" w:unhideWhenUsed="0" w:qFormat="1"/>
-    <w:lsdException w:name="Intense Quote" w:locked="0" w:semiHidden="0" w:uiPriority="21" w:unhideWhenUsed="0" w:qFormat="1"/>
-    <w:lsdException w:name="Medium List 2 Accent 1" w:semiHidden="0" w:uiPriority="66" w:unhideWhenUsed="0"/>
-    <w:lsdException w:name="Medium Grid 1 Accent 1" w:semiHidden="0" w:uiPriority="67" w:unhideWhenUsed="0"/>
-    <w:lsdException w:name="Medium Grid 2 Accent 1" w:semiHidden="0" w:uiPriority="68" w:unhideWhenUsed="0"/>
-    <w:lsdException w:name="Medium Grid 3 Accent 1" w:semiHidden="0" w:uiPriority="69" w:unhideWhenUsed="0"/>
-    <w:lsdException w:name="Dark List Accent 1" w:semiHidden="0" w:uiPriority="70" w:unhideWhenUsed="0"/>
-    <w:lsdException w:name="Colorful Shading Accent 1" w:semiHidden="0" w:uiPriority="71" w:unhideWhenUsed="0"/>
-    <w:lsdException w:name="Colorful List Accent 1" w:semiHidden="0" w:uiPriority="72" w:unhideWhenUsed="0"/>
-    <w:lsdException w:name="Colorful Grid Accent 1" w:semiHidden="0" w:uiPriority="73" w:unhideWhenUsed="0"/>
-    <w:lsdException w:name="Light Shading Accent 2" w:semiHidden="0" w:uiPriority="60" w:unhideWhenUsed="0"/>
-    <w:lsdException w:name="Light List Accent 2" w:semiHidden="0" w:uiPriority="61" w:unhideWhenUsed="0"/>
-    <w:lsdException w:name="Light Grid Accent 2" w:semiHidden="0" w:uiPriority="62" w:unhideWhenUsed="0"/>
-    <w:lsdException w:name="Medium Shading 1 Accent 2" w:semiHidden="0" w:uiPriority="63" w:unhideWhenUsed="0"/>
-    <w:lsdException w:name="Medium Shading 2 Accent 2" w:semiHidden="0" w:uiPriority="64" w:unhideWhenUsed="0"/>
-    <w:lsdException w:name="Medium List 1 Accent 2" w:semiHidden="0" w:uiPriority="65" w:unhideWhenUsed="0"/>
-    <w:lsdException w:name="Medium List 2 Accent 2" w:semiHidden="0" w:uiPriority="66" w:unhideWhenUsed="0"/>
-    <w:lsdException w:name="Medium Grid 1 Accent 2" w:semiHidden="0" w:uiPriority="67" w:unhideWhenUsed="0"/>
-    <w:lsdException w:name="Medium Grid 2 Accent 2" w:semiHidden="0" w:uiPriority="68" w:unhideWhenUsed="0"/>
-    <w:lsdException w:name="Medium Grid 3 Accent 2" w:semiHidden="0" w:uiPriority="69" w:unhideWhenUsed="0"/>
-    <w:lsdException w:name="Dark List Accent 2" w:semiHidden="0" w:uiPriority="70" w:unhideWhenUsed="0"/>
-    <w:lsdException w:name="Colorful Shading Accent 2" w:semiHidden="0" w:uiPriority="71" w:unhideWhenUsed="0"/>
-    <w:lsdException w:name="Colorful List Accent 2" w:semiHidden="0" w:uiPriority="72" w:unhideWhenUsed="0"/>
-    <w:lsdException w:name="Colorful Grid Accent 2" w:semiHidden="0" w:uiPriority="73" w:unhideWhenUsed="0"/>
-    <w:lsdException w:name="Light Shading Accent 3" w:semiHidden="0" w:uiPriority="60" w:unhideWhenUsed="0"/>
-    <w:lsdException w:name="Light List Accent 3" w:semiHidden="0" w:uiPriority="61" w:unhideWhenUsed="0"/>
-    <w:lsdException w:name="Light Grid Accent 3" w:semiHidden="0" w:uiPriority="62" w:unhideWhenUsed="0"/>
-    <w:lsdException w:name="Medium Shading 1 Accent 3" w:semiHidden="0" w:uiPriority="63" w:unhideWhenUsed="0"/>
-    <w:lsdException w:name="Medium Shading 2 Accent 3" w:semiHidden="0" w:uiPriority="64" w:unhideWhenUsed="0"/>
-    <w:lsdException w:name="Medium List 1 Accent 3" w:semiHidden="0" w:uiPriority="65" w:unhideWhenUsed="0"/>
-    <w:lsdException w:name="Medium List 2 Accent 3" w:semiHidden="0" w:uiPriority="66" w:unhideWhenUsed="0"/>
-    <w:lsdException w:name="Medium Grid 1 Accent 3" w:semiHidden="0" w:uiPriority="67" w:unhideWhenUsed="0"/>
-    <w:lsdException w:name="Medium Grid 2 Accent 3" w:semiHidden="0" w:uiPriority="68" w:unhideWhenUsed="0"/>
-    <w:lsdException w:name="Medium Grid 3 Accent 3" w:semiHidden="0" w:uiPriority="69" w:unhideWhenUsed="0"/>
-    <w:lsdException w:name="Dark List Accent 3" w:semiHidden="0" w:uiPriority="70" w:unhideWhenUsed="0"/>
-    <w:lsdException w:name="Colorful Shading Accent 3" w:semiHidden="0" w:uiPriority="71" w:unhideWhenUsed="0"/>
-    <w:lsdException w:name="Colorful List Accent 3" w:semiHidden="0" w:uiPriority="72" w:unhideWhenUsed="0"/>
-    <w:lsdException w:name="Colorful Grid Accent 3" w:semiHidden="0" w:uiPriority="73" w:unhideWhenUsed="0"/>
-    <w:lsdException w:name="Light Shading Accent 4" w:semiHidden="0" w:uiPriority="60" w:unhideWhenUsed="0"/>
-    <w:lsdException w:name="Light List Accent 4" w:semiHidden="0" w:uiPriority="61" w:unhideWhenUsed="0"/>
-    <w:lsdException w:name="Light Grid Accent 4" w:semiHidden="0" w:uiPriority="62" w:unhideWhenUsed="0"/>
-    <w:lsdException w:name="Medium Shading 1 Accent 4" w:semiHidden="0" w:uiPriority="63" w:unhideWhenUsed="0"/>
-    <w:lsdException w:name="Medium Shading 2 Accent 4" w:semiHidden="0" w:uiPriority="64" w:unhideWhenUsed="0"/>
-    <w:lsdException w:name="Medium List 1 Accent 4" w:semiHidden="0" w:uiPriority="65" w:unhideWhenUsed="0"/>
-    <w:lsdException w:name="Medium List 2 Accent 4" w:semiHidden="0" w:uiPriority="66" w:unhideWhenUsed="0"/>
-    <w:lsdException w:name="Medium Grid 1 Accent 4" w:semiHidden="0" w:uiPriority="67" w:unhideWhenUsed="0"/>
-    <w:lsdException w:name="Medium Grid 2 Accent 4" w:semiHidden="0" w:uiPriority="68" w:unhideWhenUsed="0"/>
-    <w:lsdException w:name="Medium Grid 3 Accent 4" w:semiHidden="0" w:uiPriority="69" w:unhideWhenUsed="0"/>
-    <w:lsdException w:name="Dark List Accent 4" w:semiHidden="0" w:uiPriority="70" w:unhideWhenUsed="0"/>
-    <w:lsdException w:name="Colorful Shading Accent 4" w:semiHidden="0" w:uiPriority="71" w:unhideWhenUsed="0"/>
-    <w:lsdException w:name="Colorful List Accent 4" w:semiHidden="0" w:uiPriority="72" w:unhideWhenUsed="0"/>
-    <w:lsdException w:name="Colorful Grid Accent 4" w:semiHidden="0" w:uiPriority="73" w:unhideWhenUsed="0"/>
-    <w:lsdException w:name="Light Shading Accent 5" w:semiHidden="0" w:uiPriority="60" w:unhideWhenUsed="0"/>
-    <w:lsdException w:name="Light List Accent 5" w:semiHidden="0" w:uiPriority="61" w:unhideWhenUsed="0"/>
-    <w:lsdException w:name="Light Grid Accent 5" w:semiHidden="0" w:uiPriority="62" w:unhideWhenUsed="0"/>
-    <w:lsdException w:name="Medium Shading 1 Accent 5" w:semiHidden="0" w:uiPriority="63" w:unhideWhenUsed="0"/>
-    <w:lsdException w:name="Medium Shading 2 Accent 5" w:semiHidden="0" w:uiPriority="64" w:unhideWhenUsed="0"/>
-    <w:lsdException w:name="Medium List 1 Accent 5" w:semiHidden="0" w:uiPriority="65" w:unhideWhenUsed="0"/>
-    <w:lsdException w:name="Medium List 2 Accent 5" w:semiHidden="0" w:uiPriority="66" w:unhideWhenUsed="0"/>
-    <w:lsdException w:name="Medium Grid 1 Accent 5" w:semiHidden="0" w:uiPriority="67" w:unhideWhenUsed="0"/>
-    <w:lsdException w:name="Medium Grid 2 Accent 5" w:semiHidden="0" w:uiPriority="68" w:unhideWhenUsed="0"/>
-    <w:lsdException w:name="Medium Grid 3 Accent 5" w:semiHidden="0" w:uiPriority="69" w:unhideWhenUsed="0"/>
-    <w:lsdException w:name="Dark List Accent 5" w:semiHidden="0" w:uiPriority="70" w:unhideWhenUsed="0"/>
-    <w:lsdException w:name="Colorful Shading Accent 5" w:semiHidden="0" w:uiPriority="71" w:unhideWhenUsed="0"/>
-    <w:lsdException w:name="Colorful List Accent 5" w:semiHidden="0" w:uiPriority="72" w:unhideWhenUsed="0"/>
-    <w:lsdException w:name="Colorful Grid Accent 5" w:semiHidden="0" w:uiPriority="73" w:unhideWhenUsed="0"/>
-    <w:lsdException w:name="Light Shading Accent 6" w:semiHidden="0" w:uiPriority="60" w:unhideWhenUsed="0"/>
-    <w:lsdException w:name="Light List Accent 6" w:semiHidden="0" w:uiPriority="61" w:unhideWhenUsed="0"/>
-    <w:lsdException w:name="Light Grid Accent 6" w:semiHidden="0" w:uiPriority="62" w:unhideWhenUsed="0"/>
-    <w:lsdException w:name="Medium Shading 1 Accent 6" w:semiHidden="0" w:uiPriority="63" w:unhideWhenUsed="0"/>
-    <w:lsdException w:name="Medium Shading 2 Accent 6" w:semiHidden="0" w:uiPriority="64" w:unhideWhenUsed="0"/>
-    <w:lsdException w:name="Medium List 1 Accent 6" w:semiHidden="0" w:uiPriority="65" w:unhideWhenUsed="0"/>
-    <w:lsdException w:name="Medium List 2 Accent 6" w:semiHidden="0" w:uiPriority="66" w:unhideWhenUsed="0"/>
-    <w:lsdException w:name="Medium Grid 1 Accent 6" w:semiHidden="0" w:uiPriority="67" w:unhideWhenUsed="0"/>
-    <w:lsdException w:name="Medium Grid 2 Accent 6" w:semiHidden="0" w:uiPriority="68" w:unhideWhenUsed="0"/>
-    <w:lsdException w:name="Medium Grid 3 Accent 6" w:semiHidden="0" w:uiPriority="69" w:unhideWhenUsed="0"/>
-    <w:lsdException w:name="Dark List Accent 6" w:semiHidden="0" w:uiPriority="70" w:unhideWhenUsed="0"/>
-    <w:lsdException w:name="Colorful Shading Accent 6" w:semiHidden="0" w:uiPriority="71" w:unhideWhenUsed="0"/>
-    <w:lsdException w:name="Colorful List Accent 6" w:semiHidden="0" w:uiPriority="72" w:unhideWhenUsed="0"/>
-    <w:lsdException w:name="Colorful Grid Accent 6" w:semiHidden="0" w:uiPriority="73" w:unhideWhenUsed="0"/>
-    <w:lsdException w:name="Subtle Emphasis" w:locked="0" w:semiHidden="0" w:uiPriority="21" w:unhideWhenUsed="0" w:qFormat="1"/>
-    <w:lsdException w:name="Intense Emphasis" w:locked="0" w:semiHidden="0" w:uiPriority="22" w:unhideWhenUsed="0" w:qFormat="1"/>
-    <w:lsdException w:name="Subtle Reference" w:locked="0" w:semiHidden="0" w:uiPriority="21" w:unhideWhenUsed="0" w:qFormat="1"/>
-    <w:lsdException w:name="Intense Reference" w:locked="0" w:semiHidden="0" w:uiPriority="22" w:unhideWhenUsed="0" w:qFormat="1"/>
-    <w:lsdException w:name="Book Title" w:locked="0" w:semiHidden="0" w:unhideWhenUsed="0" w:qFormat="1"/>
-    <w:lsdException w:name="Bibliography" w:locked="0" w:uiPriority="37"/>
-    <w:lsdException w:name="TOC Heading" w:locked="0" w:uiPriority="39" w:qFormat="1"/>
+  <w:latentStyles w:defLockedState="1" w:defUIPriority="99" w:defSemiHidden="0" w:defUnhideWhenUsed="0" w:defQFormat="0" w:count="374">
+    <w:lsdException w:name="Normal" w:locked="0" w:uiPriority="0" w:qFormat="1"/>
+    <w:lsdException w:name="heading 1" w:locked="0" w:uiPriority="9" w:qFormat="1"/>
+    <w:lsdException w:name="heading 2" w:locked="0" w:semiHidden="1" w:uiPriority="9" w:unhideWhenUsed="1" w:qFormat="1"/>
+    <w:lsdException w:name="heading 3" w:locked="0" w:semiHidden="1" w:uiPriority="9" w:unhideWhenUsed="1" w:qFormat="1"/>
+    <w:lsdException w:name="heading 4" w:locked="0" w:semiHidden="1" w:uiPriority="9" w:unhideWhenUsed="1" w:qFormat="1"/>
+    <w:lsdException w:name="heading 5" w:locked="0" w:semiHidden="1" w:uiPriority="9" w:unhideWhenUsed="1" w:qFormat="1"/>
+    <w:lsdException w:name="heading 6" w:locked="0" w:semiHidden="1" w:uiPriority="9" w:unhideWhenUsed="1" w:qFormat="1"/>
+    <w:lsdException w:name="heading 7" w:locked="0" w:semiHidden="1" w:uiPriority="9" w:unhideWhenUsed="1" w:qFormat="1"/>
+    <w:lsdException w:name="heading 8" w:locked="0" w:semiHidden="1" w:uiPriority="9" w:unhideWhenUsed="1" w:qFormat="1"/>
+    <w:lsdException w:name="heading 9" w:locked="0" w:semiHidden="1" w:uiPriority="9" w:unhideWhenUsed="1" w:qFormat="1"/>
+    <w:lsdException w:name="index 1" w:locked="0" w:semiHidden="1" w:unhideWhenUsed="1"/>
+    <w:lsdException w:name="index 2" w:locked="0" w:semiHidden="1" w:unhideWhenUsed="1"/>
+    <w:lsdException w:name="index 3" w:locked="0" w:semiHidden="1" w:unhideWhenUsed="1"/>
+    <w:lsdException w:name="index 4" w:locked="0" w:semiHidden="1" w:unhideWhenUsed="1"/>
+    <w:lsdException w:name="index 5" w:locked="0" w:semiHidden="1" w:unhideWhenUsed="1"/>
+    <w:lsdException w:name="index 6" w:locked="0" w:semiHidden="1" w:unhideWhenUsed="1"/>
+    <w:lsdException w:name="index 7" w:locked="0" w:semiHidden="1" w:unhideWhenUsed="1"/>
+    <w:lsdException w:name="index 8" w:locked="0" w:semiHidden="1" w:unhideWhenUsed="1"/>
+    <w:lsdException w:name="index 9" w:locked="0" w:semiHidden="1" w:unhideWhenUsed="1"/>
+    <w:lsdException w:name="toc 1" w:locked="0" w:semiHidden="1" w:uiPriority="39" w:unhideWhenUsed="1"/>
+    <w:lsdException w:name="toc 2" w:locked="0" w:semiHidden="1" w:uiPriority="39" w:unhideWhenUsed="1"/>
+    <w:lsdException w:name="toc 3" w:locked="0" w:semiHidden="1" w:uiPriority="39" w:unhideWhenUsed="1"/>
+    <w:lsdException w:name="toc 4" w:locked="0" w:semiHidden="1" w:uiPriority="39" w:unhideWhenUsed="1"/>
+    <w:lsdException w:name="toc 5" w:locked="0" w:semiHidden="1" w:uiPriority="39" w:unhideWhenUsed="1"/>
+    <w:lsdException w:name="toc 6" w:locked="0" w:semiHidden="1" w:uiPriority="39" w:unhideWhenUsed="1"/>
+    <w:lsdException w:name="toc 7" w:locked="0" w:semiHidden="1" w:uiPriority="39" w:unhideWhenUsed="1"/>
+    <w:lsdException w:name="toc 8" w:locked="0" w:semiHidden="1" w:uiPriority="39" w:unhideWhenUsed="1"/>
+    <w:lsdException w:name="toc 9" w:locked="0" w:semiHidden="1" w:uiPriority="39" w:unhideWhenUsed="1"/>
+    <w:lsdException w:name="Normal Indent" w:locked="0" w:semiHidden="1" w:unhideWhenUsed="1"/>
+    <w:lsdException w:name="footnote text" w:locked="0" w:semiHidden="1" w:unhideWhenUsed="1"/>
+    <w:lsdException w:name="annotation text" w:locked="0" w:semiHidden="1" w:unhideWhenUsed="1"/>
+    <w:lsdException w:name="header" w:locked="0" w:semiHidden="1" w:unhideWhenUsed="1"/>
+    <w:lsdException w:name="footer" w:locked="0" w:semiHidden="1" w:unhideWhenUsed="1"/>
+    <w:lsdException w:name="index heading" w:locked="0" w:semiHidden="1" w:unhideWhenUsed="1"/>
+    <w:lsdException w:name="caption" w:locked="0" w:semiHidden="1" w:uiPriority="35" w:unhideWhenUsed="1" w:qFormat="1"/>
+    <w:lsdException w:name="table of figures" w:semiHidden="1" w:unhideWhenUsed="1"/>
+    <w:lsdException w:name="envelope address" w:semiHidden="1" w:unhideWhenUsed="1"/>
+    <w:lsdException w:name="envelope return" w:semiHidden="1" w:unhideWhenUsed="1"/>
+    <w:lsdException w:name="footnote reference" w:locked="0" w:semiHidden="1" w:unhideWhenUsed="1"/>
+    <w:lsdException w:name="annotation reference" w:locked="0" w:semiHidden="1" w:unhideWhenUsed="1"/>
+    <w:lsdException w:name="line number" w:locked="0" w:semiHidden="1" w:unhideWhenUsed="1"/>
+    <w:lsdException w:name="page number" w:locked="0" w:semiHidden="1" w:unhideWhenUsed="1"/>
+    <w:lsdException w:name="endnote reference" w:locked="0" w:semiHidden="1" w:unhideWhenUsed="1"/>
+    <w:lsdException w:name="endnote text" w:locked="0" w:semiHidden="1" w:unhideWhenUsed="1"/>
+    <w:lsdException w:name="table of authorities" w:locked="0" w:semiHidden="1" w:unhideWhenUsed="1"/>
+    <w:lsdException w:name="macro" w:semiHidden="1" w:unhideWhenUsed="1"/>
+    <w:lsdException w:name="toa heading" w:locked="0" w:semiHidden="1" w:unhideWhenUsed="1"/>
+    <w:lsdException w:name="List" w:semiHidden="1" w:unhideWhenUsed="1"/>
+    <w:lsdException w:name="List Bullet" w:semiHidden="1" w:unhideWhenUsed="1"/>
+    <w:lsdException w:name="List Number" w:semiHidden="1" w:unhideWhenUsed="1"/>
+    <w:lsdException w:name="List 2" w:semiHidden="1" w:unhideWhenUsed="1"/>
+    <w:lsdException w:name="List 3" w:semiHidden="1" w:unhideWhenUsed="1"/>
+    <w:lsdException w:name="List 4" w:semiHidden="1" w:unhideWhenUsed="1"/>
+    <w:lsdException w:name="List 5" w:semiHidden="1" w:unhideWhenUsed="1"/>
+    <w:lsdException w:name="List Bullet 2" w:semiHidden="1" w:unhideWhenUsed="1"/>
+    <w:lsdException w:name="List Bullet 3" w:semiHidden="1" w:unhideWhenUsed="1"/>
+    <w:lsdException w:name="List Bullet 4" w:semiHidden="1" w:unhideWhenUsed="1"/>
+    <w:lsdException w:name="List Bullet 5" w:semiHidden="1" w:unhideWhenUsed="1"/>
+    <w:lsdException w:name="List Number 2" w:semiHidden="1" w:unhideWhenUsed="1"/>
+    <w:lsdException w:name="List Number 3" w:semiHidden="1" w:unhideWhenUsed="1"/>
+    <w:lsdException w:name="List Number 4" w:semiHidden="1" w:unhideWhenUsed="1"/>
+    <w:lsdException w:name="List Number 5" w:semiHidden="1" w:unhideWhenUsed="1"/>
+    <w:lsdException w:name="Title" w:locked="0" w:uiPriority="32" w:qFormat="1"/>
+    <w:lsdException w:name="Closing" w:semiHidden="1" w:unhideWhenUsed="1"/>
+    <w:lsdException w:name="Signature" w:semiHidden="1" w:unhideWhenUsed="1"/>
+    <w:lsdException w:name="Default Paragraph Font" w:locked="0" w:semiHidden="1" w:uiPriority="1" w:unhideWhenUsed="1"/>
+    <w:lsdException w:name="Body Text" w:semiHidden="1" w:unhideWhenUsed="1"/>
+    <w:lsdException w:name="Body Text Indent" w:semiHidden="1" w:unhideWhenUsed="1"/>
+    <w:lsdException w:name="List Continue" w:semiHidden="1" w:unhideWhenUsed="1"/>
+    <w:lsdException w:name="List Continue 2" w:semiHidden="1" w:unhideWhenUsed="1"/>
+    <w:lsdException w:name="List Continue 3" w:semiHidden="1" w:unhideWhenUsed="1"/>
+    <w:lsdException w:name="List Continue 4" w:semiHidden="1" w:unhideWhenUsed="1"/>
+    <w:lsdException w:name="List Continue 5" w:semiHidden="1" w:unhideWhenUsed="1"/>
+    <w:lsdException w:name="Message Header" w:locked="0" w:semiHidden="1" w:unhideWhenUsed="1"/>
+    <w:lsdException w:name="Subtitle" w:locked="0" w:uiPriority="33" w:qFormat="1"/>
+    <w:lsdException w:name="Salutation" w:locked="0" w:semiHidden="1" w:unhideWhenUsed="1"/>
+    <w:lsdException w:name="Date" w:semiHidden="1" w:unhideWhenUsed="1"/>
+    <w:lsdException w:name="Body Text First Indent" w:semiHidden="1" w:unhideWhenUsed="1"/>
+    <w:lsdException w:name="Body Text First Indent 2" w:semiHidden="1" w:unhideWhenUsed="1"/>
+    <w:lsdException w:name="Note Heading" w:semiHidden="1" w:unhideWhenUsed="1"/>
+    <w:lsdException w:name="Body Text 2" w:semiHidden="1" w:unhideWhenUsed="1"/>
+    <w:lsdException w:name="Body Text 3" w:semiHidden="1" w:unhideWhenUsed="1"/>
+    <w:lsdException w:name="Body Text Indent 2" w:semiHidden="1" w:unhideWhenUsed="1"/>
+    <w:lsdException w:name="Body Text Indent 3" w:semiHidden="1" w:unhideWhenUsed="1"/>
+    <w:lsdException w:name="Block Text" w:locked="0" w:semiHidden="1" w:unhideWhenUsed="1" w:qFormat="1"/>
+    <w:lsdException w:name="Hyperlink" w:locked="0" w:semiHidden="1" w:unhideWhenUsed="1"/>
+    <w:lsdException w:name="FollowedHyperlink" w:locked="0" w:semiHidden="1" w:unhideWhenUsed="1"/>
+    <w:lsdException w:name="Strong" w:locked="0" w:uiPriority="11" w:qFormat="1"/>
+    <w:lsdException w:name="Emphasis" w:locked="0" w:uiPriority="10" w:qFormat="1"/>
+    <w:lsdException w:name="Document Map" w:semiHidden="1" w:unhideWhenUsed="1"/>
+    <w:lsdException w:name="Plain Text" w:locked="0" w:semiHidden="1" w:unhideWhenUsed="1"/>
+    <w:lsdException w:name="E-mail Signature" w:semiHidden="1" w:unhideWhenUsed="1"/>
+    <w:lsdException w:name="HTML Top of Form" w:locked="0" w:semiHidden="1" w:unhideWhenUsed="1"/>
+    <w:lsdException w:name="HTML Bottom of Form" w:locked="0" w:semiHidden="1" w:unhideWhenUsed="1"/>
+    <w:lsdException w:name="Normal (Web)" w:semiHidden="1" w:unhideWhenUsed="1"/>
+    <w:lsdException w:name="HTML Acronym" w:semiHidden="1" w:unhideWhenUsed="1"/>
+    <w:lsdException w:name="HTML Address" w:semiHidden="1" w:unhideWhenUsed="1"/>
+    <w:lsdException w:name="HTML Cite" w:semiHidden="1" w:unhideWhenUsed="1"/>
+    <w:lsdException w:name="HTML Code" w:semiHidden="1" w:unhideWhenUsed="1"/>
+    <w:lsdException w:name="HTML Definition" w:semiHidden="1" w:unhideWhenUsed="1"/>
+    <w:lsdException w:name="HTML Keyboard" w:semiHidden="1" w:unhideWhenUsed="1"/>
+    <w:lsdException w:name="HTML Preformatted" w:semiHidden="1" w:unhideWhenUsed="1"/>
+    <w:lsdException w:name="HTML Sample" w:semiHidden="1" w:unhideWhenUsed="1"/>
+    <w:lsdException w:name="HTML Typewriter" w:semiHidden="1" w:unhideWhenUsed="1"/>
+    <w:lsdException w:name="HTML Variable" w:semiHidden="1" w:unhideWhenUsed="1"/>
+    <w:lsdException w:name="Normal Table" w:locked="0" w:semiHidden="1" w:unhideWhenUsed="1"/>
+    <w:lsdException w:name="annotation subject" w:locked="0" w:semiHidden="1" w:unhideWhenUsed="1"/>
+    <w:lsdException w:name="No List" w:locked="0" w:semiHidden="1" w:unhideWhenUsed="1"/>
+    <w:lsdException w:name="Outline List 1" w:semiHidden="1" w:unhideWhenUsed="1"/>
+    <w:lsdException w:name="Outline List 2" w:semiHidden="1" w:unhideWhenUsed="1"/>
+    <w:lsdException w:name="Outline List 3" w:semiHidden="1" w:unhideWhenUsed="1"/>
+    <w:lsdException w:name="Table Simple 1" w:semiHidden="1" w:unhideWhenUsed="1"/>
+    <w:lsdException w:name="Table Simple 2" w:semiHidden="1" w:unhideWhenUsed="1"/>
+    <w:lsdException w:name="Table Simple 3" w:semiHidden="1" w:unhideWhenUsed="1"/>
+    <w:lsdException w:name="Table Classic 1" w:semiHidden="1" w:unhideWhenUsed="1"/>
+    <w:lsdException w:name="Table Classic 2" w:semiHidden="1" w:unhideWhenUsed="1"/>
+    <w:lsdException w:name="Table Classic 3" w:semiHidden="1" w:unhideWhenUsed="1"/>
+    <w:lsdException w:name="Table Classic 4" w:semiHidden="1" w:unhideWhenUsed="1"/>
+    <w:lsdException w:name="Table Colorful 1" w:semiHidden="1" w:unhideWhenUsed="1"/>
+    <w:lsdException w:name="Table Colorful 2" w:semiHidden="1" w:unhideWhenUsed="1"/>
+    <w:lsdException w:name="Table Colorful 3" w:semiHidden="1" w:unhideWhenUsed="1"/>
+    <w:lsdException w:name="Table Columns 1" w:semiHidden="1" w:unhideWhenUsed="1"/>
+    <w:lsdException w:name="Table Columns 2" w:semiHidden="1" w:unhideWhenUsed="1"/>
+    <w:lsdException w:name="Table Columns 3" w:semiHidden="1" w:unhideWhenUsed="1"/>
+    <w:lsdException w:name="Table Columns 4" w:semiHidden="1" w:unhideWhenUsed="1"/>
+    <w:lsdException w:name="Table Columns 5" w:semiHidden="1" w:unhideWhenUsed="1"/>
+    <w:lsdException w:name="Table Grid 1" w:semiHidden="1" w:unhideWhenUsed="1"/>
+    <w:lsdException w:name="Table Grid 2" w:semiHidden="1" w:unhideWhenUsed="1"/>
+    <w:lsdException w:name="Table Grid 3" w:semiHidden="1" w:unhideWhenUsed="1"/>
+    <w:lsdException w:name="Table Grid 4" w:semiHidden="1" w:unhideWhenUsed="1"/>
+    <w:lsdException w:name="Table Grid 5" w:semiHidden="1" w:unhideWhenUsed="1"/>
+    <w:lsdException w:name="Table Grid 6" w:semiHidden="1" w:unhideWhenUsed="1"/>
+    <w:lsdException w:name="Table Grid 7" w:semiHidden="1" w:unhideWhenUsed="1"/>
+    <w:lsdException w:name="Table Grid 8" w:semiHidden="1" w:unhideWhenUsed="1"/>
+    <w:lsdException w:name="Table List 1" w:semiHidden="1" w:unhideWhenUsed="1"/>
+    <w:lsdException w:name="Table List 2" w:semiHidden="1" w:unhideWhenUsed="1"/>
+    <w:lsdException w:name="Table List 3" w:semiHidden="1" w:unhideWhenUsed="1"/>
+    <w:lsdException w:name="Table List 4" w:semiHidden="1" w:unhideWhenUsed="1"/>
+    <w:lsdException w:name="Table List 5" w:semiHidden="1" w:unhideWhenUsed="1"/>
+    <w:lsdException w:name="Table List 6" w:semiHidden="1" w:unhideWhenUsed="1"/>
+    <w:lsdException w:name="Table List 7" w:semiHidden="1" w:unhideWhenUsed="1"/>
+    <w:lsdException w:name="Table List 8" w:semiHidden="1" w:unhideWhenUsed="1"/>
+    <w:lsdException w:name="Table 3D effects 1" w:semiHidden="1" w:unhideWhenUsed="1"/>
+    <w:lsdException w:name="Table 3D effects 2" w:semiHidden="1" w:unhideWhenUsed="1"/>
+    <w:lsdException w:name="Table 3D effects 3" w:semiHidden="1" w:unhideWhenUsed="1"/>
+    <w:lsdException w:name="Table Contemporary" w:semiHidden="1" w:unhideWhenUsed="1"/>
+    <w:lsdException w:name="Table Elegant" w:semiHidden="1" w:unhideWhenUsed="1"/>
+    <w:lsdException w:name="Table Professional" w:semiHidden="1" w:unhideWhenUsed="1"/>
+    <w:lsdException w:name="Table Subtle 1" w:semiHidden="1" w:unhideWhenUsed="1"/>
+    <w:lsdException w:name="Table Subtle 2" w:semiHidden="1" w:unhideWhenUsed="1"/>
+    <w:lsdException w:name="Table Web 1" w:semiHidden="1" w:unhideWhenUsed="1"/>
+    <w:lsdException w:name="Table Web 2" w:semiHidden="1" w:unhideWhenUsed="1"/>
+    <w:lsdException w:name="Table Web 3" w:semiHidden="1" w:unhideWhenUsed="1"/>
+    <w:lsdException w:name="Balloon Text" w:locked="0" w:semiHidden="1" w:unhideWhenUsed="1"/>
+    <w:lsdException w:name="Table Grid" w:locked="0" w:semiHidden="1" w:uiPriority="39" w:unhideWhenUsed="1"/>
+    <w:lsdException w:name="Table Theme" w:semiHidden="1" w:unhideWhenUsed="1"/>
+    <w:lsdException w:name="Placeholder Text" w:locked="0" w:semiHidden="1"/>
+    <w:lsdException w:name="No Spacing" w:locked="0" w:uiPriority="25" w:qFormat="1"/>
+    <w:lsdException w:name="Light Shading" w:uiPriority="60"/>
+    <w:lsdException w:name="Light List" w:uiPriority="61"/>
+    <w:lsdException w:name="Light Grid" w:uiPriority="62"/>
+    <w:lsdException w:name="Medium Shading 1" w:uiPriority="63"/>
+    <w:lsdException w:name="Medium Shading 2" w:uiPriority="64"/>
+    <w:lsdException w:name="Medium List 1" w:uiPriority="65"/>
+    <w:lsdException w:name="Medium List 2" w:uiPriority="66"/>
+    <w:lsdException w:name="Medium Grid 1" w:uiPriority="67"/>
+    <w:lsdException w:name="Medium Grid 2" w:uiPriority="68"/>
+    <w:lsdException w:name="Medium Grid 3" w:uiPriority="69"/>
+    <w:lsdException w:name="Dark List" w:uiPriority="70"/>
+    <w:lsdException w:name="Colorful Shading" w:uiPriority="71"/>
+    <w:lsdException w:name="Colorful List" w:uiPriority="72"/>
+    <w:lsdException w:name="Colorful Grid" w:uiPriority="73"/>
+    <w:lsdException w:name="Light Shading Accent 1" w:uiPriority="60"/>
+    <w:lsdException w:name="Light List Accent 1" w:uiPriority="61"/>
+    <w:lsdException w:name="Light Grid Accent 1" w:uiPriority="62"/>
+    <w:lsdException w:name="Medium Shading 1 Accent 1" w:uiPriority="63"/>
+    <w:lsdException w:name="Medium Shading 2 Accent 1" w:uiPriority="64"/>
+    <w:lsdException w:name="Medium List 1 Accent 1" w:uiPriority="65"/>
+    <w:lsdException w:name="Revision" w:locked="0" w:semiHidden="1"/>
+    <w:lsdException w:name="List Paragraph" w:locked="0" w:uiPriority="34"/>
+    <w:lsdException w:name="Quote" w:locked="0" w:uiPriority="15" w:qFormat="1"/>
+    <w:lsdException w:name="Intense Quote" w:locked="0" w:uiPriority="21" w:qFormat="1"/>
+    <w:lsdException w:name="Medium List 2 Accent 1" w:uiPriority="66"/>
+    <w:lsdException w:name="Medium Grid 1 Accent 1" w:uiPriority="67"/>
+    <w:lsdException w:name="Medium Grid 2 Accent 1" w:uiPriority="68"/>
+    <w:lsdException w:name="Medium Grid 3 Accent 1" w:uiPriority="69"/>
+    <w:lsdException w:name="Dark List Accent 1" w:uiPriority="70"/>
+    <w:lsdException w:name="Colorful Shading Accent 1" w:uiPriority="71"/>
+    <w:lsdException w:name="Colorful List Accent 1" w:uiPriority="72"/>
+    <w:lsdException w:name="Colorful Grid Accent 1" w:uiPriority="73"/>
+    <w:lsdException w:name="Light Shading Accent 2" w:uiPriority="60"/>
+    <w:lsdException w:name="Light List Accent 2" w:uiPriority="61"/>
+    <w:lsdException w:name="Light Grid Accent 2" w:uiPriority="62"/>
+    <w:lsdException w:name="Medium Shading 1 Accent 2" w:uiPriority="63"/>
+    <w:lsdException w:name="Medium Shading 2 Accent 2" w:uiPriority="64"/>
+    <w:lsdException w:name="Medium List 1 Accent 2" w:uiPriority="65"/>
+    <w:lsdException w:name="Medium List 2 Accent 2" w:uiPriority="66"/>
+    <w:lsdException w:name="Medium Grid 1 Accent 2" w:uiPriority="67"/>
+    <w:lsdException w:name="Medium Grid 2 Accent 2" w:uiPriority="68"/>
+    <w:lsdException w:name="Medium Grid 3 Accent 2" w:uiPriority="69"/>
+    <w:lsdException w:name="Dark List Accent 2" w:uiPriority="70"/>
+    <w:lsdException w:name="Colorful Shading Accent 2" w:uiPriority="71"/>
+    <w:lsdException w:name="Colorful List Accent 2" w:uiPriority="72"/>
+    <w:lsdException w:name="Colorful Grid Accent 2" w:uiPriority="73"/>
+    <w:lsdException w:name="Light Shading Accent 3" w:uiPriority="60"/>
+    <w:lsdException w:name="Light List Accent 3" w:uiPriority="61"/>
+    <w:lsdException w:name="Light Grid Accent 3" w:uiPriority="62"/>
+    <w:lsdException w:name="Medium Shading 1 Accent 3" w:uiPriority="63"/>
+    <w:lsdException w:name="Medium Shading 2 Accent 3" w:uiPriority="64"/>
+    <w:lsdException w:name="Medium List 1 Accent 3" w:uiPriority="65"/>
+    <w:lsdException w:name="Medium List 2 Accent 3" w:uiPriority="66"/>
+    <w:lsdException w:name="Medium Grid 1 Accent 3" w:uiPriority="67"/>
+    <w:lsdException w:name="Medium Grid 2 Accent 3" w:uiPriority="68"/>
+    <w:lsdException w:name="Medium Grid 3 Accent 3" w:uiPriority="69"/>
+    <w:lsdException w:name="Dark List Accent 3" w:uiPriority="70"/>
+    <w:lsdException w:name="Colorful Shading Accent 3" w:uiPriority="71"/>
+    <w:lsdException w:name="Colorful List Accent 3" w:uiPriority="72"/>
+    <w:lsdException w:name="Colorful Grid Accent 3" w:uiPriority="73"/>
+    <w:lsdException w:name="Light Shading Accent 4" w:uiPriority="60"/>
+    <w:lsdException w:name="Light List Accent 4" w:uiPriority="61"/>
+    <w:lsdException w:name="Light Grid Accent 4" w:uiPriority="62"/>
+    <w:lsdException w:name="Medium Shading 1 Accent 4" w:uiPriority="63"/>
+    <w:lsdException w:name="Medium Shading 2 Accent 4" w:uiPriority="64"/>
+    <w:lsdException w:name="Medium List 1 Accent 4" w:uiPriority="65"/>
+    <w:lsdException w:name="Medium List 2 Accent 4" w:uiPriority="66"/>
+    <w:lsdException w:name="Medium Grid 1 Accent 4" w:uiPriority="67"/>
+    <w:lsdException w:name="Medium Grid 2 Accent 4" w:uiPriority="68"/>
+    <w:lsdException w:name="Medium Grid 3 Accent 4" w:uiPriority="69"/>
+    <w:lsdException w:name="Dark List Accent 4" w:uiPriority="70"/>
+    <w:lsdException w:name="Colorful Shading Accent 4" w:uiPriority="71"/>
+    <w:lsdException w:name="Colorful List Accent 4" w:uiPriority="72"/>
+    <w:lsdException w:name="Colorful Grid Accent 4" w:uiPriority="73"/>
+    <w:lsdException w:name="Light Shading Accent 5" w:uiPriority="60"/>
+    <w:lsdException w:name="Light List Accent 5" w:uiPriority="61"/>
+    <w:lsdException w:name="Light Grid Accent 5" w:uiPriority="62"/>
+    <w:lsdException w:name="Medium Shading 1 Accent 5" w:uiPriority="63"/>
+    <w:lsdException w:name="Medium Shading 2 Accent 5" w:uiPriority="64"/>
+    <w:lsdException w:name="Medium List 1 Accent 5" w:uiPriority="65"/>
+    <w:lsdException w:name="Medium List 2 Accent 5" w:uiPriority="66"/>
+    <w:lsdException w:name="Medium Grid 1 Accent 5" w:uiPriority="67"/>
+    <w:lsdException w:name="Medium Grid 2 Accent 5" w:uiPriority="68"/>
+    <w:lsdException w:name="Medium Grid 3 Accent 5" w:uiPriority="69"/>
+    <w:lsdException w:name="Dark List Accent 5" w:uiPriority="70"/>
+    <w:lsdException w:name="Colorful Shading Accent 5" w:uiPriority="71"/>
+    <w:lsdException w:name="Colorful List Accent 5" w:uiPriority="72"/>
+    <w:lsdException w:name="Colorful Grid Accent 5" w:uiPriority="73"/>
+    <w:lsdException w:name="Light Shading Accent 6" w:uiPriority="60"/>
+    <w:lsdException w:name="Light List Accent 6" w:uiPriority="61"/>
+    <w:lsdException w:name="Light Grid Accent 6" w:uiPriority="62"/>
+    <w:lsdException w:name="Medium Shading 1 Accent 6" w:uiPriority="63"/>
+    <w:lsdException w:name="Medium Shading 2 Accent 6" w:uiPriority="64"/>
+    <w:lsdException w:name="Medium List 1 Accent 6" w:uiPriority="65"/>
+    <w:lsdException w:name="Medium List 2 Accent 6" w:uiPriority="66"/>
+    <w:lsdException w:name="Medium Grid 1 Accent 6" w:uiPriority="67"/>
+    <w:lsdException w:name="Medium Grid 2 Accent 6" w:uiPriority="68"/>
+    <w:lsdException w:name="Medium Grid 3 Accent 6" w:uiPriority="69"/>
+    <w:lsdException w:name="Dark List Accent 6" w:uiPriority="70"/>
+    <w:lsdException w:name="Colorful Shading Accent 6" w:uiPriority="71"/>
+    <w:lsdException w:name="Colorful List Accent 6" w:uiPriority="72"/>
+    <w:lsdException w:name="Colorful Grid Accent 6" w:uiPriority="73"/>
+    <w:lsdException w:name="Subtle Emphasis" w:locked="0" w:uiPriority="21" w:qFormat="1"/>
+    <w:lsdException w:name="Intense Emphasis" w:locked="0" w:uiPriority="22" w:qFormat="1"/>
+    <w:lsdException w:name="Subtle Reference" w:locked="0" w:uiPriority="21" w:qFormat="1"/>
+    <w:lsdException w:name="Intense Reference" w:locked="0" w:uiPriority="22" w:qFormat="1"/>
+    <w:lsdException w:name="Book Title" w:locked="0" w:qFormat="1"/>
+    <w:lsdException w:name="Bibliography" w:locked="0" w:semiHidden="1" w:uiPriority="37" w:unhideWhenUsed="1"/>
+    <w:lsdException w:name="TOC Heading" w:locked="0" w:semiHidden="1" w:uiPriority="39" w:unhideWhenUsed="1" w:qFormat="1"/>
+    <w:lsdException w:name="Plain Table 1" w:locked="0" w:uiPriority="41"/>
+    <w:lsdException w:name="Plain Table 2" w:locked="0" w:uiPriority="42"/>
+    <w:lsdException w:name="Plain Table 3" w:locked="0" w:uiPriority="43"/>
+    <w:lsdException w:name="Plain Table 4" w:locked="0" w:uiPriority="44"/>
+    <w:lsdException w:name="Plain Table 5" w:locked="0" w:uiPriority="45"/>
+    <w:lsdException w:name="Grid Table Light" w:locked="0" w:uiPriority="40"/>
+    <w:lsdException w:name="Grid Table 1 Light" w:locked="0" w:uiPriority="46"/>
+    <w:lsdException w:name="Grid Table 2" w:locked="0" w:uiPriority="47"/>
+    <w:lsdException w:name="Grid Table 3" w:locked="0" w:uiPriority="48"/>
+    <w:lsdException w:name="Grid Table 4" w:locked="0" w:uiPriority="49"/>
+    <w:lsdException w:name="Grid Table 5 Dark" w:locked="0" w:uiPriority="50"/>
+    <w:lsdException w:name="Grid Table 6 Colorful" w:locked="0" w:uiPriority="51"/>
+    <w:lsdException w:name="Grid Table 7 Colorful" w:locked="0" w:uiPriority="52"/>
+    <w:lsdException w:name="Grid Table 1 Light Accent 1" w:locked="0" w:uiPriority="46"/>
+    <w:lsdException w:name="Grid Table 2 Accent 1" w:locked="0" w:uiPriority="47"/>
+    <w:lsdException w:name="Grid Table 3 Accent 1" w:locked="0" w:uiPriority="48"/>
+    <w:lsdException w:name="Grid Table 4 Accent 1" w:locked="0" w:uiPriority="49"/>
+    <w:lsdException w:name="Grid Table 5 Dark Accent 1" w:locked="0" w:uiPriority="50"/>
+    <w:lsdException w:name="Grid Table 6 Colorful Accent 1" w:locked="0" w:uiPriority="51"/>
+    <w:lsdException w:name="Grid Table 7 Colorful Accent 1" w:locked="0" w:uiPriority="52"/>
+    <w:lsdException w:name="Grid Table 1 Light Accent 2" w:locked="0" w:uiPriority="46"/>
+    <w:lsdException w:name="Grid Table 2 Accent 2" w:locked="0" w:uiPriority="47"/>
+    <w:lsdException w:name="Grid Table 3 Accent 2" w:locked="0" w:uiPriority="48"/>
+    <w:lsdException w:name="Grid Table 4 Accent 2" w:locked="0" w:uiPriority="49"/>
+    <w:lsdException w:name="Grid Table 5 Dark Accent 2" w:locked="0" w:uiPriority="50"/>
+    <w:lsdException w:name="Grid Table 6 Colorful Accent 2" w:locked="0" w:uiPriority="51"/>
+    <w:lsdException w:name="Grid Table 7 Colorful Accent 2" w:locked="0" w:uiPriority="52"/>
+    <w:lsdException w:name="Grid Table 1 Light Accent 3" w:locked="0" w:uiPriority="46"/>
+    <w:lsdException w:name="Grid Table 2 Accent 3" w:locked="0" w:uiPriority="47"/>
+    <w:lsdException w:name="Grid Table 3 Accent 3" w:locked="0" w:uiPriority="48"/>
+    <w:lsdException w:name="Grid Table 4 Accent 3" w:locked="0" w:uiPriority="49"/>
+    <w:lsdException w:name="Grid Table 5 Dark Accent 3" w:locked="0" w:uiPriority="50"/>
+    <w:lsdException w:name="Grid Table 6 Colorful Accent 3" w:locked="0" w:uiPriority="51"/>
+    <w:lsdException w:name="Grid Table 7 Colorful Accent 3" w:locked="0" w:uiPriority="52"/>
+    <w:lsdException w:name="Grid Table 1 Light Accent 4" w:locked="0" w:uiPriority="46"/>
+    <w:lsdException w:name="Grid Table 2 Accent 4" w:locked="0" w:uiPriority="47"/>
+    <w:lsdException w:name="Grid Table 3 Accent 4" w:locked="0" w:uiPriority="48"/>
+    <w:lsdException w:name="Grid Table 4 Accent 4" w:locked="0" w:uiPriority="49"/>
+    <w:lsdException w:name="Grid Table 5 Dark Accent 4" w:locked="0" w:uiPriority="50"/>
+    <w:lsdException w:name="Grid Table 6 Colorful Accent 4" w:locked="0" w:uiPriority="51"/>
+    <w:lsdException w:name="Grid Table 7 Colorful Accent 4" w:locked="0" w:uiPriority="52"/>
+    <w:lsdException w:name="Grid Table 1 Light Accent 5" w:locked="0" w:uiPriority="46"/>
+    <w:lsdException w:name="Grid Table 2 Accent 5" w:locked="0" w:uiPriority="47"/>
+    <w:lsdException w:name="Grid Table 3 Accent 5" w:locked="0" w:uiPriority="48"/>
+    <w:lsdException w:name="Grid Table 4 Accent 5" w:locked="0" w:uiPriority="49"/>
+    <w:lsdException w:name="Grid Table 5 Dark Accent 5" w:locked="0" w:uiPriority="50"/>
+    <w:lsdException w:name="Grid Table 6 Colorful Accent 5" w:locked="0" w:uiPriority="51"/>
+    <w:lsdException w:name="Grid Table 7 Colorful Accent 5" w:locked="0" w:uiPriority="52"/>
+    <w:lsdException w:name="Grid Table 1 Light Accent 6" w:locked="0" w:uiPriority="46"/>
+    <w:lsdException w:name="Grid Table 2 Accent 6" w:locked="0" w:uiPriority="47"/>
+    <w:lsdException w:name="Grid Table 3 Accent 6" w:locked="0" w:uiPriority="48"/>
+    <w:lsdException w:name="Grid Table 4 Accent 6" w:locked="0" w:uiPriority="49"/>
+    <w:lsdException w:name="Grid Table 5 Dark Accent 6" w:locked="0" w:uiPriority="50"/>
+    <w:lsdException w:name="Grid Table 6 Colorful Accent 6" w:locked="0" w:uiPriority="51"/>
+    <w:lsdException w:name="Grid Table 7 Colorful Accent 6" w:locked="0" w:uiPriority="52"/>
+    <w:lsdException w:name="List Table 1 Light" w:locked="0" w:uiPriority="46"/>
+    <w:lsdException w:name="List Table 2" w:locked="0" w:uiPriority="47"/>
+    <w:lsdException w:name="List Table 3" w:locked="0" w:uiPriority="48"/>
+    <w:lsdException w:name="List Table 4" w:locked="0" w:uiPriority="49"/>
+    <w:lsdException w:name="List Table 5 Dark" w:locked="0" w:uiPriority="50"/>
+    <w:lsdException w:name="List Table 6 Colorful" w:locked="0" w:uiPriority="51"/>
+    <w:lsdException w:name="List Table 7 Colorful" w:locked="0" w:uiPriority="52"/>
+    <w:lsdException w:name="List Table 1 Light Accent 1" w:locked="0" w:uiPriority="46"/>
+    <w:lsdException w:name="List Table 2 Accent 1" w:locked="0" w:uiPriority="47"/>
+    <w:lsdException w:name="List Table 3 Accent 1" w:locked="0" w:uiPriority="48"/>
+    <w:lsdException w:name="List Table 4 Accent 1" w:locked="0" w:uiPriority="49"/>
+    <w:lsdException w:name="List Table 5 Dark Accent 1" w:locked="0" w:uiPriority="50"/>
+    <w:lsdException w:name="List Table 6 Colorful Accent 1" w:locked="0" w:uiPriority="51"/>
+    <w:lsdException w:name="List Table 7 Colorful Accent 1" w:locked="0" w:uiPriority="52"/>
+    <w:lsdException w:name="List Table 1 Light Accent 2" w:locked="0" w:uiPriority="46"/>
+    <w:lsdException w:name="List Table 2 Accent 2" w:locked="0" w:uiPriority="47"/>
+    <w:lsdException w:name="List Table 3 Accent 2" w:locked="0" w:uiPriority="48"/>
+    <w:lsdException w:name="List Table 4 Accent 2" w:locked="0" w:uiPriority="49"/>
+    <w:lsdException w:name="List Table 5 Dark Accent 2" w:locked="0" w:uiPriority="50"/>
+    <w:lsdException w:name="List Table 6 Colorful Accent 2" w:locked="0" w:uiPriority="51"/>
+    <w:lsdException w:name="List Table 7 Colorful Accent 2" w:locked="0" w:uiPriority="52"/>
+    <w:lsdException w:name="List Table 1 Light Accent 3" w:locked="0" w:uiPriority="46"/>
+    <w:lsdException w:name="List Table 2 Accent 3" w:locked="0" w:uiPriority="47"/>
+    <w:lsdException w:name="List Table 3 Accent 3" w:locked="0" w:uiPriority="48"/>
+    <w:lsdException w:name="List Table 4 Accent 3" w:locked="0" w:uiPriority="49"/>
+    <w:lsdException w:name="List Table 5 Dark Accent 3" w:locked="0" w:uiPriority="50"/>
+    <w:lsdException w:name="List Table 6 Colorful Accent 3" w:locked="0" w:uiPriority="51"/>
+    <w:lsdException w:name="List Table 7 Colorful Accent 3" w:locked="0" w:uiPriority="52"/>
+    <w:lsdException w:name="List Table 1 Light Accent 4" w:locked="0" w:uiPriority="46"/>
+    <w:lsdException w:name="List Table 2 Accent 4" w:locked="0" w:uiPriority="47"/>
+    <w:lsdException w:name="List Table 3 Accent 4" w:locked="0" w:uiPriority="48"/>
+    <w:lsdException w:name="List Table 4 Accent 4" w:locked="0" w:uiPriority="49"/>
+    <w:lsdException w:name="List Table 5 Dark Accent 4" w:locked="0" w:uiPriority="50"/>
+    <w:lsdException w:name="List Table 6 Colorful Accent 4" w:locked="0" w:uiPriority="51"/>
+    <w:lsdException w:name="List Table 7 Colorful Accent 4" w:locked="0" w:uiPriority="52"/>
+    <w:lsdException w:name="List Table 1 Light Accent 5" w:locked="0" w:uiPriority="46"/>
+    <w:lsdException w:name="List Table 2 Accent 5" w:locked="0" w:uiPriority="47"/>
+    <w:lsdException w:name="List Table 3 Accent 5" w:locked="0" w:uiPriority="48"/>
+    <w:lsdException w:name="List Table 4 Accent 5" w:locked="0" w:uiPriority="49"/>
+    <w:lsdException w:name="List Table 5 Dark Accent 5" w:locked="0" w:uiPriority="50"/>
+    <w:lsdException w:name="List Table 6 Colorful Accent 5" w:locked="0" w:uiPriority="51"/>
+    <w:lsdException w:name="List Table 7 Colorful Accent 5" w:locked="0" w:uiPriority="52"/>
+    <w:lsdException w:name="List Table 1 Light Accent 6" w:locked="0" w:uiPriority="46"/>
+    <w:lsdException w:name="List Table 2 Accent 6" w:locked="0" w:uiPriority="47"/>
+    <w:lsdException w:name="List Table 3 Accent 6" w:locked="0" w:uiPriority="48"/>
+    <w:lsdException w:name="List Table 4 Accent 6" w:locked="0" w:uiPriority="49"/>
+    <w:lsdException w:name="List Table 5 Dark Accent 6" w:locked="0" w:uiPriority="50"/>
+    <w:lsdException w:name="List Table 6 Colorful Accent 6" w:locked="0" w:uiPriority="51"/>
+    <w:lsdException w:name="List Table 7 Colorful Accent 6" w:locked="0" w:uiPriority="52"/>
+    <w:lsdException w:name="Mention" w:locked="0" w:semiHidden="1" w:unhideWhenUsed="1"/>
+    <w:lsdException w:name="Smart Hyperlink" w:locked="0" w:semiHidden="1" w:unhideWhenUsed="1"/>
+    <w:lsdException w:name="Hashtag" w:locked="0" w:semiHidden="1" w:unhideWhenUsed="1"/>
   </w:latentStyles>
   <w:style w:type="paragraph" w:default="1" w:styleId="Standaard">
     <w:name w:val="Normal"/>
@@ -7434,7 +5672,7 @@
   <a:extraClrSchemeLst/>
   <a:extLst>
     <a:ext uri="{05A4C25C-085E-4340-85A3-A5531E510DB2}">
-      <thm15:themeFamily xmlns="" xmlns:thm15="http://schemas.microsoft.com/office/thememl/2012/main" name="OGD Thema 16x9 versie 20131219" id="{2F69A391-C5B6-42DC-83C2-0826DDE2FAB8}" vid="{8298FFFF-A93B-418B-A7A0-94791A01B09A}"/>
+      <thm15:themeFamily xmlns:thm15="http://schemas.microsoft.com/office/thememl/2012/main" name="OGD Thema 16x9 versie 20131219" id="{2F69A391-C5B6-42DC-83C2-0826DDE2FAB8}" vid="{8298FFFF-A93B-418B-A7A0-94791A01B09A}"/>
     </a:ext>
   </a:extLst>
 </a:theme>
@@ -7464,7 +5702,7 @@
 </file>
 
 <file path=customXml/itemProps2.xml><?xml version="1.0" encoding="utf-8"?>
-<ds:datastoreItem xmlns:ds="http://schemas.openxmlformats.org/officeDocument/2006/customXml" ds:itemID="{9E584875-1383-42F9-BE81-FEE1F95187DA}">
+<ds:datastoreItem xmlns:ds="http://schemas.openxmlformats.org/officeDocument/2006/customXml" ds:itemID="{0789B9D2-F9E1-4DB4-8320-7CD2A34E6F09}">
   <ds:schemaRefs>
     <ds:schemaRef ds:uri="http://schemas.openxmlformats.org/officeDocument/2006/bibliography"/>
   </ds:schemaRefs>

</xml_diff>

<commit_message>
Add code to lock doors on room 060600
</commit_message>
<xml_diff>
--- a/PowerSpel-PenTest/ToDo.docx
+++ b/PowerSpel-PenTest/ToDo.docx
@@ -10,11 +10,9 @@
           <w:numId w:val="30"/>
         </w:numPr>
       </w:pPr>
-      <w:proofErr w:type="spellStart"/>
       <w:r>
         <w:t>NPC’s</w:t>
       </w:r>
-      <w:proofErr w:type="spellEnd"/>
       <w:r>
         <w:t>:</w:t>
       </w:r>
@@ -28,29 +26,14 @@
         </w:numPr>
       </w:pPr>
       <w:r>
-        <w:t xml:space="preserve">Security </w:t>
-      </w:r>
-      <w:proofErr w:type="spellStart"/>
-      <w:r>
-        <w:t>Officer</w:t>
-      </w:r>
-      <w:proofErr w:type="spellEnd"/>
-      <w:r>
-        <w:t xml:space="preserve"> (Joep </w:t>
-      </w:r>
-      <w:proofErr w:type="spellStart"/>
-      <w:r>
-        <w:t>Caelers</w:t>
-      </w:r>
-      <w:proofErr w:type="spellEnd"/>
-      <w:r>
-        <w:t>)</w:t>
+        <w:t>Security Officer</w:t>
+      </w:r>
+      <w:r>
+        <w:t xml:space="preserve"> (Joep Caelers)</w:t>
       </w:r>
       <w:r>
         <w:t xml:space="preserve"> - Opdrachtgever</w:t>
       </w:r>
-      <w:bookmarkStart w:id="0" w:name="_GoBack"/>
-      <w:bookmarkEnd w:id="0"/>
     </w:p>
     <w:p>
       <w:pPr>
@@ -210,13 +193,8 @@
           <w:numId w:val="30"/>
         </w:numPr>
       </w:pPr>
-      <w:proofErr w:type="spellStart"/>
-      <w:r>
-        <w:t>Administatief</w:t>
-      </w:r>
-      <w:proofErr w:type="spellEnd"/>
-      <w:r>
-        <w:t xml:space="preserve"> medewerker</w:t>
+      <w:r>
+        <w:t>Administatief medewerker</w:t>
       </w:r>
     </w:p>
     <w:p>
@@ -239,13 +217,8 @@
           <w:numId w:val="30"/>
         </w:numPr>
       </w:pPr>
-      <w:proofErr w:type="spellStart"/>
-      <w:r>
-        <w:t>Appèl</w:t>
-      </w:r>
-      <w:proofErr w:type="spellEnd"/>
-      <w:r>
-        <w:t>-medewerkster</w:t>
+      <w:r>
+        <w:t>Appèl-medewerkster</w:t>
       </w:r>
       <w:r>
         <w:t xml:space="preserve"> </w:t>
@@ -298,13 +271,8 @@
           <w:numId w:val="30"/>
         </w:numPr>
       </w:pPr>
-      <w:proofErr w:type="spellStart"/>
-      <w:r>
-        <w:t>Unlocked</w:t>
-      </w:r>
-      <w:proofErr w:type="spellEnd"/>
-      <w:r>
-        <w:t xml:space="preserve"> werkstation</w:t>
+      <w:r>
+        <w:t>Unlocked werkstation</w:t>
       </w:r>
     </w:p>
     <w:p>
@@ -438,13 +406,8 @@
           <w:numId w:val="30"/>
         </w:numPr>
       </w:pPr>
-      <w:proofErr w:type="spellStart"/>
-      <w:r>
-        <w:t>Mechanics</w:t>
-      </w:r>
-      <w:proofErr w:type="spellEnd"/>
-      <w:r>
-        <w:t>:</w:t>
+      <w:r>
+        <w:t>Mechanics:</w:t>
       </w:r>
     </w:p>
     <w:p>
@@ -456,13 +419,8 @@
         </w:numPr>
       </w:pPr>
       <w:r>
-        <w:t xml:space="preserve">Verschillende </w:t>
-      </w:r>
-      <w:proofErr w:type="spellStart"/>
-      <w:r>
-        <w:t>eindschenario’s</w:t>
-      </w:r>
-      <w:proofErr w:type="spellEnd"/>
+        <w:t>Verschillende eindschenario’s</w:t>
+      </w:r>
     </w:p>
     <w:p>
       <w:pPr>
@@ -472,13 +430,8 @@
           <w:numId w:val="30"/>
         </w:numPr>
       </w:pPr>
-      <w:proofErr w:type="spellStart"/>
-      <w:r>
-        <w:t>Suspicion</w:t>
-      </w:r>
-      <w:proofErr w:type="spellEnd"/>
-      <w:r>
-        <w:t xml:space="preserve"> counters voor elk personage</w:t>
+      <w:r>
+        <w:t>Suspicion counters voor elk personage</w:t>
       </w:r>
     </w:p>
     <w:p>
@@ -490,15 +443,7 @@
         </w:numPr>
       </w:pPr>
       <w:r>
-        <w:t xml:space="preserve">Tellen hoe vaak iemand de speler heeft gezien (werkt richting </w:t>
-      </w:r>
-      <w:proofErr w:type="spellStart"/>
-      <w:r>
-        <w:t>suspicion</w:t>
-      </w:r>
-      <w:proofErr w:type="spellEnd"/>
-      <w:r>
-        <w:t xml:space="preserve"> counter)</w:t>
+        <w:t>Tellen hoe vaak iemand de speler heeft gezien (werkt richting suspicion counter)</w:t>
       </w:r>
     </w:p>
     <w:p>
@@ -616,14 +561,12 @@
           <w:color w:val="00B050"/>
         </w:rPr>
       </w:pPr>
-      <w:proofErr w:type="spellStart"/>
       <w:r>
         <w:rPr>
           <w:color w:val="00B050"/>
         </w:rPr>
         <w:t>Accomplishments</w:t>
       </w:r>
-      <w:proofErr w:type="spellEnd"/>
     </w:p>
     <w:p>
       <w:pPr>
@@ -652,13 +595,8 @@
         <w:t>Beschrijving van alle kamers</w:t>
       </w:r>
       <w:r>
-        <w:t xml:space="preserve">, objecten en </w:t>
-      </w:r>
-      <w:proofErr w:type="spellStart"/>
-      <w:r>
-        <w:t>NPC’s</w:t>
-      </w:r>
-      <w:proofErr w:type="spellEnd"/>
+        <w:t>, objecten en NPC’s</w:t>
+      </w:r>
     </w:p>
     <w:p>
       <w:pPr>
@@ -725,22 +663,9 @@
           <w:numId w:val="30"/>
         </w:numPr>
       </w:pPr>
-      <w:proofErr w:type="spellStart"/>
       <w:r>
         <w:lastRenderedPageBreak/>
-        <w:t>Easter</w:t>
-      </w:r>
-      <w:proofErr w:type="spellEnd"/>
-      <w:r>
-        <w:t xml:space="preserve"> </w:t>
-      </w:r>
-      <w:proofErr w:type="spellStart"/>
-      <w:r>
-        <w:t>eggs</w:t>
-      </w:r>
-      <w:proofErr w:type="spellEnd"/>
-      <w:r>
-        <w:t>:</w:t>
+        <w:t>Easter eggs:</w:t>
       </w:r>
     </w:p>
     <w:p>
@@ -791,23 +716,7 @@
         </w:numPr>
       </w:pPr>
       <w:r>
-        <w:t xml:space="preserve">High scores van flipperkast en </w:t>
-      </w:r>
-      <w:proofErr w:type="spellStart"/>
-      <w:r>
-        <w:t>photo</w:t>
-      </w:r>
-      <w:proofErr w:type="spellEnd"/>
-      <w:r>
-        <w:t xml:space="preserve"> </w:t>
-      </w:r>
-      <w:proofErr w:type="spellStart"/>
-      <w:r>
-        <w:t>play</w:t>
-      </w:r>
-      <w:proofErr w:type="spellEnd"/>
-      <w:r>
-        <w:t xml:space="preserve"> opnemen</w:t>
+        <w:t>High scores van flipperkast en photo play opnemen</w:t>
       </w:r>
     </w:p>
     <w:p>
@@ -830,13 +739,8 @@
           <w:numId w:val="30"/>
         </w:numPr>
       </w:pPr>
-      <w:proofErr w:type="spellStart"/>
-      <w:r>
-        <w:t>Bugfixes</w:t>
-      </w:r>
-      <w:proofErr w:type="spellEnd"/>
-      <w:r>
-        <w:t>:</w:t>
+      <w:r>
+        <w:t>Bugfixes en verbeteringen:</w:t>
       </w:r>
     </w:p>
     <w:p>
@@ -850,6 +754,20 @@
       <w:r>
         <w:t>Gekleurde tekst ‘vlekt’ (bijvoorbeeld geel weergegeven kamernaam)</w:t>
       </w:r>
+    </w:p>
+    <w:p>
+      <w:pPr>
+        <w:pStyle w:val="Lijstalinea"/>
+        <w:numPr>
+          <w:ilvl w:val="1"/>
+          <w:numId w:val="30"/>
+        </w:numPr>
+      </w:pPr>
+      <w:r>
+        <w:t>Witregel voor “Wat gaan we doen?”.</w:t>
+      </w:r>
+      <w:bookmarkStart w:id="0" w:name="_GoBack"/>
+      <w:bookmarkEnd w:id="0"/>
     </w:p>
     <w:p/>
     <w:p/>
@@ -989,14 +907,27 @@
                           <w:r>
                             <w:instrText xml:space="preserve"> = </w:instrText>
                           </w:r>
-                          <w:fldSimple w:instr="NUMPAGES  \* Arabic  \* MERGEFORMAT">
-                            <w:r>
-                              <w:rPr>
-                                <w:noProof/>
-                              </w:rPr>
-                              <w:instrText>2</w:instrText>
-                            </w:r>
-                          </w:fldSimple>
+                          <w:r>
+                            <w:fldChar w:fldCharType="begin"/>
+                          </w:r>
+                          <w:r>
+                            <w:instrText>NUMPAGES  \* Arabic  \* MERGEFORMAT</w:instrText>
+                          </w:r>
+                          <w:r>
+                            <w:fldChar w:fldCharType="separate"/>
+                          </w:r>
+                          <w:r>
+                            <w:rPr>
+                              <w:noProof/>
+                            </w:rPr>
+                            <w:instrText>2</w:instrText>
+                          </w:r>
+                          <w:r>
+                            <w:rPr>
+                              <w:noProof/>
+                            </w:rPr>
+                            <w:fldChar w:fldCharType="end"/>
+                          </w:r>
                           <w:r>
                             <w:instrText>+</w:instrText>
                           </w:r>
@@ -1094,14 +1025,27 @@
                     <w:r>
                       <w:instrText xml:space="preserve"> = </w:instrText>
                     </w:r>
-                    <w:fldSimple w:instr="NUMPAGES  \* Arabic  \* MERGEFORMAT">
-                      <w:r>
-                        <w:rPr>
-                          <w:noProof/>
-                        </w:rPr>
-                        <w:instrText>2</w:instrText>
-                      </w:r>
-                    </w:fldSimple>
+                    <w:r>
+                      <w:fldChar w:fldCharType="begin"/>
+                    </w:r>
+                    <w:r>
+                      <w:instrText>NUMPAGES  \* Arabic  \* MERGEFORMAT</w:instrText>
+                    </w:r>
+                    <w:r>
+                      <w:fldChar w:fldCharType="separate"/>
+                    </w:r>
+                    <w:r>
+                      <w:rPr>
+                        <w:noProof/>
+                      </w:rPr>
+                      <w:instrText>2</w:instrText>
+                    </w:r>
+                    <w:r>
+                      <w:rPr>
+                        <w:noProof/>
+                      </w:rPr>
+                      <w:fldChar w:fldCharType="end"/>
+                    </w:r>
                     <w:r>
                       <w:instrText>+</w:instrText>
                     </w:r>
@@ -1211,15 +1155,7 @@
                             <w:jc w:val="right"/>
                           </w:pPr>
                           <w:r>
-                            <w:t xml:space="preserve">OGD </w:t>
-                          </w:r>
-                          <w:proofErr w:type="spellStart"/>
-                          <w:r>
-                            <w:t>ict</w:t>
-                          </w:r>
-                          <w:proofErr w:type="spellEnd"/>
-                          <w:r>
-                            <w:t>-diensten</w:t>
+                            <w:t>OGD ict-diensten</w:t>
                           </w:r>
                         </w:p>
                       </w:txbxContent>
@@ -1253,15 +1189,7 @@
                       <w:jc w:val="right"/>
                     </w:pPr>
                     <w:r>
-                      <w:t xml:space="preserve">OGD </w:t>
-                    </w:r>
-                    <w:proofErr w:type="spellStart"/>
-                    <w:r>
-                      <w:t>ict</w:t>
-                    </w:r>
-                    <w:proofErr w:type="spellEnd"/>
-                    <w:r>
-                      <w:t>-diensten</w:t>
+                      <w:t>OGD ict-diensten</w:t>
                     </w:r>
                   </w:p>
                 </w:txbxContent>
@@ -1371,14 +1299,27 @@
                           <w:r>
                             <w:instrText xml:space="preserve"> = </w:instrText>
                           </w:r>
-                          <w:fldSimple w:instr="NUMPAGES  \* Arabic  \* MERGEFORMAT">
-                            <w:r>
-                              <w:rPr>
-                                <w:noProof/>
-                              </w:rPr>
-                              <w:instrText>2</w:instrText>
-                            </w:r>
-                          </w:fldSimple>
+                          <w:r>
+                            <w:fldChar w:fldCharType="begin"/>
+                          </w:r>
+                          <w:r>
+                            <w:instrText>NUMPAGES  \* Arabic  \* MERGEFORMAT</w:instrText>
+                          </w:r>
+                          <w:r>
+                            <w:fldChar w:fldCharType="separate"/>
+                          </w:r>
+                          <w:r>
+                            <w:rPr>
+                              <w:noProof/>
+                            </w:rPr>
+                            <w:instrText>2</w:instrText>
+                          </w:r>
+                          <w:r>
+                            <w:rPr>
+                              <w:noProof/>
+                            </w:rPr>
+                            <w:fldChar w:fldCharType="end"/>
+                          </w:r>
                           <w:r>
                             <w:instrText>+</w:instrText>
                           </w:r>
@@ -1476,14 +1417,27 @@
                     <w:r>
                       <w:instrText xml:space="preserve"> = </w:instrText>
                     </w:r>
-                    <w:fldSimple w:instr="NUMPAGES  \* Arabic  \* MERGEFORMAT">
-                      <w:r>
-                        <w:rPr>
-                          <w:noProof/>
-                        </w:rPr>
-                        <w:instrText>2</w:instrText>
-                      </w:r>
-                    </w:fldSimple>
+                    <w:r>
+                      <w:fldChar w:fldCharType="begin"/>
+                    </w:r>
+                    <w:r>
+                      <w:instrText>NUMPAGES  \* Arabic  \* MERGEFORMAT</w:instrText>
+                    </w:r>
+                    <w:r>
+                      <w:fldChar w:fldCharType="separate"/>
+                    </w:r>
+                    <w:r>
+                      <w:rPr>
+                        <w:noProof/>
+                      </w:rPr>
+                      <w:instrText>2</w:instrText>
+                    </w:r>
+                    <w:r>
+                      <w:rPr>
+                        <w:noProof/>
+                      </w:rPr>
+                      <w:fldChar w:fldCharType="end"/>
+                    </w:r>
                     <w:r>
                       <w:instrText>+</w:instrText>
                     </w:r>
@@ -1593,15 +1547,7 @@
                             <w:jc w:val="right"/>
                           </w:pPr>
                           <w:r>
-                            <w:t xml:space="preserve">OGD </w:t>
-                          </w:r>
-                          <w:proofErr w:type="spellStart"/>
-                          <w:r>
-                            <w:t>ict</w:t>
-                          </w:r>
-                          <w:proofErr w:type="spellEnd"/>
-                          <w:r>
-                            <w:t>-diensten</w:t>
+                            <w:t>OGD ict-diensten</w:t>
                           </w:r>
                         </w:p>
                       </w:txbxContent>
@@ -1635,15 +1581,7 @@
                       <w:jc w:val="right"/>
                     </w:pPr>
                     <w:r>
-                      <w:t xml:space="preserve">OGD </w:t>
-                    </w:r>
-                    <w:proofErr w:type="spellStart"/>
-                    <w:r>
-                      <w:t>ict</w:t>
-                    </w:r>
-                    <w:proofErr w:type="spellEnd"/>
-                    <w:r>
-                      <w:t>-diensten</w:t>
+                      <w:t>OGD ict-diensten</w:t>
                     </w:r>
                   </w:p>
                 </w:txbxContent>
@@ -1747,28 +1685,28 @@
         <v:path o:extrusionok="f" gradientshapeok="t" o:connecttype="rect"/>
         <o:lock v:ext="edit" aspectratio="t"/>
       </v:shapetype>
-      <v:shape id="_x0000_i1052" type="#_x0000_t75" style="width:7.5pt;height:7.5pt" o:bullet="t">
+      <v:shape id="_x0000_i1040" type="#_x0000_t75" style="width:7.5pt;height:7.5pt" o:bullet="t">
         <v:imagedata r:id="rId1" o:title="BulletNiveau1"/>
       </v:shape>
     </w:pict>
   </w:numPicBullet>
   <w:numPicBullet w:numPicBulletId="1">
     <w:pict>
-      <v:shape id="_x0000_i1053" type="#_x0000_t75" style="width:6.75pt;height:6.75pt" o:bullet="t">
+      <v:shape id="_x0000_i1041" type="#_x0000_t75" style="width:6.75pt;height:6.75pt" o:bullet="t">
         <v:imagedata r:id="rId2" o:title="BulletNiveau2"/>
       </v:shape>
     </w:pict>
   </w:numPicBullet>
   <w:numPicBullet w:numPicBulletId="2">
     <w:pict>
-      <v:shape id="_x0000_i1054" type="#_x0000_t75" style="width:7.5pt;height:7.5pt" o:bullet="t">
+      <v:shape id="_x0000_i1042" type="#_x0000_t75" style="width:7.5pt;height:7.5pt" o:bullet="t">
         <v:imagedata r:id="rId3" o:title="BulletNiveau1"/>
       </v:shape>
     </w:pict>
   </w:numPicBullet>
   <w:numPicBullet w:numPicBulletId="3">
     <w:pict>
-      <v:shape id="_x0000_i1055" type="#_x0000_t75" style="width:6.75pt;height:6.75pt" o:bullet="t">
+      <v:shape id="_x0000_i1043" type="#_x0000_t75" style="width:6.75pt;height:6.75pt" o:bullet="t">
         <v:imagedata r:id="rId4" o:title="BulletNiveau2"/>
       </v:shape>
     </w:pict>
@@ -3403,7 +3341,7 @@
     <w:lsdException w:name="Table Web 2" w:semiHidden="1" w:unhideWhenUsed="1"/>
     <w:lsdException w:name="Table Web 3" w:semiHidden="1" w:unhideWhenUsed="1"/>
     <w:lsdException w:name="Balloon Text" w:locked="0" w:semiHidden="1" w:unhideWhenUsed="1"/>
-    <w:lsdException w:name="Table Grid" w:locked="0" w:semiHidden="1" w:uiPriority="39" w:unhideWhenUsed="1"/>
+    <w:lsdException w:name="Table Grid" w:locked="0" w:uiPriority="39"/>
     <w:lsdException w:name="Table Theme" w:semiHidden="1" w:unhideWhenUsed="1"/>
     <w:lsdException w:name="Placeholder Text" w:locked="0" w:semiHidden="1"/>
     <w:lsdException w:name="No Spacing" w:locked="0" w:uiPriority="25" w:qFormat="1"/>
@@ -5702,7 +5640,7 @@
 </file>
 
 <file path=customXml/itemProps2.xml><?xml version="1.0" encoding="utf-8"?>
-<ds:datastoreItem xmlns:ds="http://schemas.openxmlformats.org/officeDocument/2006/customXml" ds:itemID="{0789B9D2-F9E1-4DB4-8320-7CD2A34E6F09}">
+<ds:datastoreItem xmlns:ds="http://schemas.openxmlformats.org/officeDocument/2006/customXml" ds:itemID="{99B813E0-F539-4EEF-BC39-4F29D14CC868}">
   <ds:schemaRefs>
     <ds:schemaRef ds:uri="http://schemas.openxmlformats.org/officeDocument/2006/bibliography"/>
   </ds:schemaRefs>

</xml_diff>

<commit_message>
Add to do items
</commit_message>
<xml_diff>
--- a/PowerSpel-PenTest/ToDo.docx
+++ b/PowerSpel-PenTest/ToDo.docx
@@ -419,6 +419,18 @@
         </w:numPr>
       </w:pPr>
       <w:r>
+        <w:t>Deuren met paslezers ondoorgankelijk maken zonder “Toegangspasje”</w:t>
+      </w:r>
+    </w:p>
+    <w:p>
+      <w:pPr>
+        <w:pStyle w:val="Lijstalinea"/>
+        <w:numPr>
+          <w:ilvl w:val="1"/>
+          <w:numId w:val="30"/>
+        </w:numPr>
+      </w:pPr>
+      <w:r>
         <w:t>Verschillende eindschenario’s</w:t>
       </w:r>
     </w:p>
@@ -480,6 +492,18 @@
       </w:pPr>
       <w:r>
         <w:t>Spelbegin: keuze tussen direct beginnen, of uitleg</w:t>
+      </w:r>
+    </w:p>
+    <w:p>
+      <w:pPr>
+        <w:pStyle w:val="Lijstalinea"/>
+        <w:numPr>
+          <w:ilvl w:val="1"/>
+          <w:numId w:val="30"/>
+        </w:numPr>
+      </w:pPr>
+      <w:r>
+        <w:t>Bij meerdere opties in een kamer, het keuzemenu uitdunnen en optiegetallen aanpassen</w:t>
       </w:r>
     </w:p>
     <w:p>
@@ -602,6 +626,18 @@
       <w:pPr>
         <w:pStyle w:val="Lijstalinea"/>
         <w:numPr>
+          <w:ilvl w:val="2"/>
+          <w:numId w:val="30"/>
+        </w:numPr>
+      </w:pPr>
+      <w:r>
+        <w:t>Jongen met rood plukje op Photo Play</w:t>
+      </w:r>
+    </w:p>
+    <w:p>
+      <w:pPr>
+        <w:pStyle w:val="Lijstalinea"/>
+        <w:numPr>
           <w:ilvl w:val="1"/>
           <w:numId w:val="30"/>
         </w:numPr>
@@ -631,6 +667,7 @@
         </w:numPr>
       </w:pPr>
       <w:r>
+        <w:lastRenderedPageBreak/>
         <w:t>Einde: Je wordt niet gepakt en bereikt het einddoel</w:t>
       </w:r>
     </w:p>
@@ -664,7 +701,6 @@
         </w:numPr>
       </w:pPr>
       <w:r>
-        <w:lastRenderedPageBreak/>
         <w:t>Easter eggs:</w:t>
       </w:r>
     </w:p>
@@ -766,8 +802,47 @@
       <w:r>
         <w:t>Witregel voor “Wat gaan we doen?”.</w:t>
       </w:r>
+    </w:p>
+    <w:p>
+      <w:pPr>
+        <w:pStyle w:val="Lijstalinea"/>
+        <w:numPr>
+          <w:ilvl w:val="1"/>
+          <w:numId w:val="30"/>
+        </w:numPr>
+      </w:pPr>
+      <w:r>
+        <w:t>Alle kamertitels voorzien van zwarte tekst op witte achtergrond.</w:t>
+      </w:r>
+    </w:p>
+    <w:p>
+      <w:pPr>
+        <w:pStyle w:val="Lijstalinea"/>
+        <w:numPr>
+          <w:ilvl w:val="1"/>
+          <w:numId w:val="30"/>
+        </w:numPr>
+      </w:pPr>
+      <w:r>
+        <w:t>Header geschikt maken voor veel inhoud.</w:t>
+      </w:r>
+    </w:p>
+    <w:p>
+      <w:pPr>
+        <w:pStyle w:val="Lijstalinea"/>
+        <w:numPr>
+          <w:ilvl w:val="1"/>
+          <w:numId w:val="30"/>
+        </w:numPr>
+      </w:pPr>
+      <w:r>
+        <w:t>Kamer toevoegen ten oosten van startkamer, waar in getest</w:t>
+      </w:r>
       <w:bookmarkStart w:id="0" w:name="_GoBack"/>
       <w:bookmarkEnd w:id="0"/>
+      <w:r>
+        <w:t xml:space="preserve"> kan worden</w:t>
+      </w:r>
     </w:p>
     <w:p/>
     <w:p/>
@@ -907,27 +982,14 @@
                           <w:r>
                             <w:instrText xml:space="preserve"> = </w:instrText>
                           </w:r>
-                          <w:r>
-                            <w:fldChar w:fldCharType="begin"/>
-                          </w:r>
-                          <w:r>
-                            <w:instrText>NUMPAGES  \* Arabic  \* MERGEFORMAT</w:instrText>
-                          </w:r>
-                          <w:r>
-                            <w:fldChar w:fldCharType="separate"/>
-                          </w:r>
-                          <w:r>
-                            <w:rPr>
-                              <w:noProof/>
-                            </w:rPr>
-                            <w:instrText>2</w:instrText>
-                          </w:r>
-                          <w:r>
-                            <w:rPr>
-                              <w:noProof/>
-                            </w:rPr>
-                            <w:fldChar w:fldCharType="end"/>
-                          </w:r>
+                          <w:fldSimple w:instr="NUMPAGES  \* Arabic  \* MERGEFORMAT">
+                            <w:r>
+                              <w:rPr>
+                                <w:noProof/>
+                              </w:rPr>
+                              <w:instrText>2</w:instrText>
+                            </w:r>
+                          </w:fldSimple>
                           <w:r>
                             <w:instrText>+</w:instrText>
                           </w:r>
@@ -1025,27 +1087,14 @@
                     <w:r>
                       <w:instrText xml:space="preserve"> = </w:instrText>
                     </w:r>
-                    <w:r>
-                      <w:fldChar w:fldCharType="begin"/>
-                    </w:r>
-                    <w:r>
-                      <w:instrText>NUMPAGES  \* Arabic  \* MERGEFORMAT</w:instrText>
-                    </w:r>
-                    <w:r>
-                      <w:fldChar w:fldCharType="separate"/>
-                    </w:r>
-                    <w:r>
-                      <w:rPr>
-                        <w:noProof/>
-                      </w:rPr>
-                      <w:instrText>2</w:instrText>
-                    </w:r>
-                    <w:r>
-                      <w:rPr>
-                        <w:noProof/>
-                      </w:rPr>
-                      <w:fldChar w:fldCharType="end"/>
-                    </w:r>
+                    <w:fldSimple w:instr="NUMPAGES  \* Arabic  \* MERGEFORMAT">
+                      <w:r>
+                        <w:rPr>
+                          <w:noProof/>
+                        </w:rPr>
+                        <w:instrText>2</w:instrText>
+                      </w:r>
+                    </w:fldSimple>
                     <w:r>
                       <w:instrText>+</w:instrText>
                     </w:r>
@@ -1299,27 +1348,14 @@
                           <w:r>
                             <w:instrText xml:space="preserve"> = </w:instrText>
                           </w:r>
-                          <w:r>
-                            <w:fldChar w:fldCharType="begin"/>
-                          </w:r>
-                          <w:r>
-                            <w:instrText>NUMPAGES  \* Arabic  \* MERGEFORMAT</w:instrText>
-                          </w:r>
-                          <w:r>
-                            <w:fldChar w:fldCharType="separate"/>
-                          </w:r>
-                          <w:r>
-                            <w:rPr>
-                              <w:noProof/>
-                            </w:rPr>
-                            <w:instrText>2</w:instrText>
-                          </w:r>
-                          <w:r>
-                            <w:rPr>
-                              <w:noProof/>
-                            </w:rPr>
-                            <w:fldChar w:fldCharType="end"/>
-                          </w:r>
+                          <w:fldSimple w:instr="NUMPAGES  \* Arabic  \* MERGEFORMAT">
+                            <w:r>
+                              <w:rPr>
+                                <w:noProof/>
+                              </w:rPr>
+                              <w:instrText>2</w:instrText>
+                            </w:r>
+                          </w:fldSimple>
                           <w:r>
                             <w:instrText>+</w:instrText>
                           </w:r>
@@ -1417,27 +1453,14 @@
                     <w:r>
                       <w:instrText xml:space="preserve"> = </w:instrText>
                     </w:r>
-                    <w:r>
-                      <w:fldChar w:fldCharType="begin"/>
-                    </w:r>
-                    <w:r>
-                      <w:instrText>NUMPAGES  \* Arabic  \* MERGEFORMAT</w:instrText>
-                    </w:r>
-                    <w:r>
-                      <w:fldChar w:fldCharType="separate"/>
-                    </w:r>
-                    <w:r>
-                      <w:rPr>
-                        <w:noProof/>
-                      </w:rPr>
-                      <w:instrText>2</w:instrText>
-                    </w:r>
-                    <w:r>
-                      <w:rPr>
-                        <w:noProof/>
-                      </w:rPr>
-                      <w:fldChar w:fldCharType="end"/>
-                    </w:r>
+                    <w:fldSimple w:instr="NUMPAGES  \* Arabic  \* MERGEFORMAT">
+                      <w:r>
+                        <w:rPr>
+                          <w:noProof/>
+                        </w:rPr>
+                        <w:instrText>2</w:instrText>
+                      </w:r>
+                    </w:fldSimple>
                     <w:r>
                       <w:instrText>+</w:instrText>
                     </w:r>
@@ -1685,28 +1708,28 @@
         <v:path o:extrusionok="f" gradientshapeok="t" o:connecttype="rect"/>
         <o:lock v:ext="edit" aspectratio="t"/>
       </v:shapetype>
-      <v:shape id="_x0000_i1040" type="#_x0000_t75" style="width:7.5pt;height:7.5pt" o:bullet="t">
+      <v:shape id="_x0000_i1088" type="#_x0000_t75" style="width:7.5pt;height:7.5pt" o:bullet="t">
         <v:imagedata r:id="rId1" o:title="BulletNiveau1"/>
       </v:shape>
     </w:pict>
   </w:numPicBullet>
   <w:numPicBullet w:numPicBulletId="1">
     <w:pict>
-      <v:shape id="_x0000_i1041" type="#_x0000_t75" style="width:6.75pt;height:6.75pt" o:bullet="t">
+      <v:shape id="_x0000_i1089" type="#_x0000_t75" style="width:6.75pt;height:6.75pt" o:bullet="t">
         <v:imagedata r:id="rId2" o:title="BulletNiveau2"/>
       </v:shape>
     </w:pict>
   </w:numPicBullet>
   <w:numPicBullet w:numPicBulletId="2">
     <w:pict>
-      <v:shape id="_x0000_i1042" type="#_x0000_t75" style="width:7.5pt;height:7.5pt" o:bullet="t">
+      <v:shape id="_x0000_i1090" type="#_x0000_t75" style="width:7.5pt;height:7.5pt" o:bullet="t">
         <v:imagedata r:id="rId3" o:title="BulletNiveau1"/>
       </v:shape>
     </w:pict>
   </w:numPicBullet>
   <w:numPicBullet w:numPicBulletId="3">
     <w:pict>
-      <v:shape id="_x0000_i1043" type="#_x0000_t75" style="width:6.75pt;height:6.75pt" o:bullet="t">
+      <v:shape id="_x0000_i1091" type="#_x0000_t75" style="width:6.75pt;height:6.75pt" o:bullet="t">
         <v:imagedata r:id="rId4" o:title="BulletNiveau2"/>
       </v:shape>
     </w:pict>
@@ -5640,7 +5663,7 @@
 </file>
 
 <file path=customXml/itemProps2.xml><?xml version="1.0" encoding="utf-8"?>
-<ds:datastoreItem xmlns:ds="http://schemas.openxmlformats.org/officeDocument/2006/customXml" ds:itemID="{99B813E0-F539-4EEF-BC39-4F29D14CC868}">
+<ds:datastoreItem xmlns:ds="http://schemas.openxmlformats.org/officeDocument/2006/customXml" ds:itemID="{B65D26D4-FC77-4EB5-9E40-C6BF08E92EF5}">
   <ds:schemaRefs>
     <ds:schemaRef ds:uri="http://schemas.openxmlformats.org/officeDocument/2006/bibliography"/>
   </ds:schemaRefs>

</xml_diff>

<commit_message>
Change lay out for all rooms to more desirable colors and empty rules
</commit_message>
<xml_diff>
--- a/PowerSpel-PenTest/ToDo.docx
+++ b/PowerSpel-PenTest/ToDo.docx
@@ -786,9 +786,24 @@
           <w:ilvl w:val="1"/>
           <w:numId w:val="30"/>
         </w:numPr>
-      </w:pPr>
-      <w:r>
-        <w:t>Gekleurde tekst ‘vlekt’ (bijvoorbeeld geel weergegeven kamernaam)</w:t>
+        <w:rPr>
+          <w:strike/>
+          <w:color w:val="00B050"/>
+        </w:rPr>
+      </w:pPr>
+      <w:r>
+        <w:rPr>
+          <w:strike/>
+          <w:color w:val="00B050"/>
+        </w:rPr>
+        <w:t>Gekleurde tekst ‘vlekt’</w:t>
+      </w:r>
+      <w:r>
+        <w:rPr>
+          <w:strike/>
+          <w:color w:val="00B050"/>
+        </w:rPr>
+        <w:t xml:space="preserve"> (is alleen in ISE)</w:t>
       </w:r>
     </w:p>
     <w:p>
@@ -798,8 +813,14 @@
           <w:ilvl w:val="1"/>
           <w:numId w:val="30"/>
         </w:numPr>
-      </w:pPr>
-      <w:r>
+        <w:rPr>
+          <w:color w:val="00B050"/>
+        </w:rPr>
+      </w:pPr>
+      <w:r>
+        <w:rPr>
+          <w:color w:val="00B050"/>
+        </w:rPr>
         <w:t>Witregel voor “Wat gaan we doen?”.</w:t>
       </w:r>
     </w:p>
@@ -810,9 +831,27 @@
           <w:ilvl w:val="1"/>
           <w:numId w:val="30"/>
         </w:numPr>
-      </w:pPr>
-      <w:r>
-        <w:t>Alle kamertitels voorzien van zwarte tekst op witte achtergrond.</w:t>
+        <w:rPr>
+          <w:color w:val="00B050"/>
+        </w:rPr>
+      </w:pPr>
+      <w:r>
+        <w:rPr>
+          <w:color w:val="00B050"/>
+        </w:rPr>
+        <w:t xml:space="preserve">Alle kamertitels voorzien van </w:t>
+      </w:r>
+      <w:r>
+        <w:rPr>
+          <w:color w:val="00B050"/>
+        </w:rPr>
+        <w:t>donkerblauwe</w:t>
+      </w:r>
+      <w:r>
+        <w:rPr>
+          <w:color w:val="00B050"/>
+        </w:rPr>
+        <w:t xml:space="preserve"> tekst op witte achtergrond.</w:t>
       </w:r>
     </w:p>
     <w:p>
@@ -836,12 +875,33 @@
         </w:numPr>
       </w:pPr>
       <w:r>
-        <w:t>Kamer toevoegen ten oosten van startkamer, waar in getest</w:t>
+        <w:t>Loodsdeur in 040600 goed schrijven (</w:t>
+      </w:r>
+      <w:r>
+        <w:t>$state.self.states 'LoodsdeurOpen'</w:t>
+      </w:r>
+      <w:r>
+        <w:t xml:space="preserve"> verwijderen uit array)</w:t>
       </w:r>
       <w:bookmarkStart w:id="0" w:name="_GoBack"/>
       <w:bookmarkEnd w:id="0"/>
-      <w:r>
-        <w:t xml:space="preserve"> kan worden</w:t>
+    </w:p>
+    <w:p>
+      <w:pPr>
+        <w:pStyle w:val="Lijstalinea"/>
+        <w:numPr>
+          <w:ilvl w:val="1"/>
+          <w:numId w:val="30"/>
+        </w:numPr>
+        <w:rPr>
+          <w:color w:val="00B050"/>
+        </w:rPr>
+      </w:pPr>
+      <w:r>
+        <w:rPr>
+          <w:color w:val="00B050"/>
+        </w:rPr>
+        <w:t>Kamer toevoegen ten oosten van startkamer, waar in getest kan worden</w:t>
       </w:r>
     </w:p>
     <w:p/>
@@ -1708,28 +1768,28 @@
         <v:path o:extrusionok="f" gradientshapeok="t" o:connecttype="rect"/>
         <o:lock v:ext="edit" aspectratio="t"/>
       </v:shapetype>
-      <v:shape id="_x0000_i1088" type="#_x0000_t75" style="width:7.5pt;height:7.5pt" o:bullet="t">
+      <v:shape id="_x0000_i1052" type="#_x0000_t75" style="width:7.5pt;height:7.5pt" o:bullet="t">
         <v:imagedata r:id="rId1" o:title="BulletNiveau1"/>
       </v:shape>
     </w:pict>
   </w:numPicBullet>
   <w:numPicBullet w:numPicBulletId="1">
     <w:pict>
-      <v:shape id="_x0000_i1089" type="#_x0000_t75" style="width:6.75pt;height:6.75pt" o:bullet="t">
+      <v:shape id="_x0000_i1053" type="#_x0000_t75" style="width:6.75pt;height:6.75pt" o:bullet="t">
         <v:imagedata r:id="rId2" o:title="BulletNiveau2"/>
       </v:shape>
     </w:pict>
   </w:numPicBullet>
   <w:numPicBullet w:numPicBulletId="2">
     <w:pict>
-      <v:shape id="_x0000_i1090" type="#_x0000_t75" style="width:7.5pt;height:7.5pt" o:bullet="t">
+      <v:shape id="_x0000_i1054" type="#_x0000_t75" style="width:7.5pt;height:7.5pt" o:bullet="t">
         <v:imagedata r:id="rId3" o:title="BulletNiveau1"/>
       </v:shape>
     </w:pict>
   </w:numPicBullet>
   <w:numPicBullet w:numPicBulletId="3">
     <w:pict>
-      <v:shape id="_x0000_i1091" type="#_x0000_t75" style="width:6.75pt;height:6.75pt" o:bullet="t">
+      <v:shape id="_x0000_i1055" type="#_x0000_t75" style="width:6.75pt;height:6.75pt" o:bullet="t">
         <v:imagedata r:id="rId4" o:title="BulletNiveau2"/>
       </v:shape>
     </w:pict>
@@ -5663,7 +5723,7 @@
 </file>
 
 <file path=customXml/itemProps2.xml><?xml version="1.0" encoding="utf-8"?>
-<ds:datastoreItem xmlns:ds="http://schemas.openxmlformats.org/officeDocument/2006/customXml" ds:itemID="{B65D26D4-FC77-4EB5-9E40-C6BF08E92EF5}">
+<ds:datastoreItem xmlns:ds="http://schemas.openxmlformats.org/officeDocument/2006/customXml" ds:itemID="{953A5055-ACAA-4BA2-8159-E165ACDBAC8E}">
   <ds:schemaRefs>
     <ds:schemaRef ds:uri="http://schemas.openxmlformats.org/officeDocument/2006/bibliography"/>
   </ds:schemaRefs>

</xml_diff>

<commit_message>
Add locked doors to all applicable rooms
</commit_message>
<xml_diff>
--- a/PowerSpel-PenTest/ToDo.docx
+++ b/PowerSpel-PenTest/ToDo.docx
@@ -10,9 +10,11 @@
           <w:numId w:val="30"/>
         </w:numPr>
       </w:pPr>
+      <w:proofErr w:type="spellStart"/>
       <w:r>
         <w:t>NPC’s</w:t>
       </w:r>
+      <w:proofErr w:type="spellEnd"/>
       <w:r>
         <w:t>:</w:t>
       </w:r>
@@ -26,10 +28,23 @@
         </w:numPr>
       </w:pPr>
       <w:r>
-        <w:t>Security Officer</w:t>
-      </w:r>
-      <w:r>
-        <w:t xml:space="preserve"> (Joep Caelers)</w:t>
+        <w:t xml:space="preserve">Security </w:t>
+      </w:r>
+      <w:proofErr w:type="spellStart"/>
+      <w:r>
+        <w:t>Officer</w:t>
+      </w:r>
+      <w:proofErr w:type="spellEnd"/>
+      <w:r>
+        <w:t xml:space="preserve"> (Joep </w:t>
+      </w:r>
+      <w:proofErr w:type="spellStart"/>
+      <w:r>
+        <w:t>Caelers</w:t>
+      </w:r>
+      <w:proofErr w:type="spellEnd"/>
+      <w:r>
+        <w:t>)</w:t>
       </w:r>
       <w:r>
         <w:t xml:space="preserve"> - Opdrachtgever</w:t>
@@ -193,8 +208,13 @@
           <w:numId w:val="30"/>
         </w:numPr>
       </w:pPr>
-      <w:r>
-        <w:t>Administatief medewerker</w:t>
+      <w:proofErr w:type="spellStart"/>
+      <w:r>
+        <w:t>Administatief</w:t>
+      </w:r>
+      <w:proofErr w:type="spellEnd"/>
+      <w:r>
+        <w:t xml:space="preserve"> medewerker</w:t>
       </w:r>
     </w:p>
     <w:p>
@@ -217,8 +237,13 @@
           <w:numId w:val="30"/>
         </w:numPr>
       </w:pPr>
-      <w:r>
-        <w:t>Appèl-medewerkster</w:t>
+      <w:proofErr w:type="spellStart"/>
+      <w:r>
+        <w:t>Appèl</w:t>
+      </w:r>
+      <w:proofErr w:type="spellEnd"/>
+      <w:r>
+        <w:t>-medewerkster</w:t>
       </w:r>
       <w:r>
         <w:t xml:space="preserve"> </w:t>
@@ -248,7 +273,13 @@
         <w:t>Pasje vinden</w:t>
       </w:r>
       <w:r>
-        <w:t xml:space="preserve"> (Kopieerapparaat)</w:t>
+        <w:t xml:space="preserve"> (Kopieerapparaat</w:t>
+      </w:r>
+      <w:r>
+        <w:t xml:space="preserve"> op de 2e</w:t>
+      </w:r>
+      <w:r>
+        <w:t>)</w:t>
       </w:r>
     </w:p>
     <w:p>
@@ -259,8 +290,13 @@
           <w:numId w:val="30"/>
         </w:numPr>
       </w:pPr>
-      <w:r>
-        <w:t>Walk-in</w:t>
+      <w:proofErr w:type="spellStart"/>
+      <w:r>
+        <w:t>Unlocked</w:t>
+      </w:r>
+      <w:proofErr w:type="spellEnd"/>
+      <w:r>
+        <w:t xml:space="preserve"> werkstation</w:t>
       </w:r>
     </w:p>
     <w:p>
@@ -272,7 +308,27 @@
         </w:numPr>
       </w:pPr>
       <w:r>
-        <w:t>Unlocked werkstation</w:t>
+        <w:t>Meelopen</w:t>
+      </w:r>
+      <w:r>
+        <w:t xml:space="preserve"> met </w:t>
+      </w:r>
+      <w:proofErr w:type="spellStart"/>
+      <w:r>
+        <w:t>OGD’er</w:t>
+      </w:r>
+      <w:proofErr w:type="spellEnd"/>
+      <w:r>
+        <w:t xml:space="preserve"> (op de 2</w:t>
+      </w:r>
+      <w:r>
+        <w:rPr>
+          <w:vertAlign w:val="superscript"/>
+        </w:rPr>
+        <w:t>e</w:t>
+      </w:r>
+      <w:r>
+        <w:t>)</w:t>
       </w:r>
     </w:p>
     <w:p>
@@ -284,7 +340,10 @@
         </w:numPr>
       </w:pPr>
       <w:r>
-        <w:t>Meelopen</w:t>
+        <w:t>Balie bluffen</w:t>
+      </w:r>
+      <w:r>
+        <w:t xml:space="preserve"> om door te lopen</w:t>
       </w:r>
     </w:p>
     <w:p>
@@ -296,10 +355,19 @@
         </w:numPr>
       </w:pPr>
       <w:r>
-        <w:t>Balie bluffen</w:t>
-      </w:r>
-      <w:r>
-        <w:t xml:space="preserve"> om door te lopen</w:t>
+        <w:t>Op scherm meekijken</w:t>
+      </w:r>
+    </w:p>
+    <w:p>
+      <w:pPr>
+        <w:pStyle w:val="Lijstalinea"/>
+        <w:numPr>
+          <w:ilvl w:val="0"/>
+          <w:numId w:val="30"/>
+        </w:numPr>
+      </w:pPr>
+      <w:r>
+        <w:t>Voorwerpen:</w:t>
       </w:r>
     </w:p>
     <w:p>
@@ -311,7 +379,67 @@
         </w:numPr>
       </w:pPr>
       <w:r>
-        <w:t>Op scherm meekijken</w:t>
+        <w:t>Random toegangspasje</w:t>
+      </w:r>
+    </w:p>
+    <w:p>
+      <w:pPr>
+        <w:pStyle w:val="Lijstalinea"/>
+        <w:numPr>
+          <w:ilvl w:val="1"/>
+          <w:numId w:val="30"/>
+        </w:numPr>
+      </w:pPr>
+      <w:r>
+        <w:t>Ontgrendeld werkstation</w:t>
+      </w:r>
+    </w:p>
+    <w:p>
+      <w:pPr>
+        <w:pStyle w:val="Lijstalinea"/>
+        <w:numPr>
+          <w:ilvl w:val="1"/>
+          <w:numId w:val="30"/>
+        </w:numPr>
+      </w:pPr>
+      <w:r>
+        <w:t>Loos item (iets uit de kantine?)</w:t>
+      </w:r>
+    </w:p>
+    <w:p>
+      <w:pPr>
+        <w:pStyle w:val="Lijstalinea"/>
+        <w:numPr>
+          <w:ilvl w:val="1"/>
+          <w:numId w:val="30"/>
+        </w:numPr>
+      </w:pPr>
+      <w:r>
+        <w:t>Briefje met wachtwoord</w:t>
+      </w:r>
+    </w:p>
+    <w:p>
+      <w:pPr>
+        <w:pStyle w:val="Lijstalinea"/>
+        <w:numPr>
+          <w:ilvl w:val="1"/>
+          <w:numId w:val="30"/>
+        </w:numPr>
+      </w:pPr>
+      <w:r>
+        <w:t>Stuk gereedschap uit Maker Space</w:t>
+      </w:r>
+    </w:p>
+    <w:p>
+      <w:pPr>
+        <w:pStyle w:val="Lijstalinea"/>
+        <w:numPr>
+          <w:ilvl w:val="1"/>
+          <w:numId w:val="30"/>
+        </w:numPr>
+      </w:pPr>
+      <w:r>
+        <w:t>Bierflesje uit fietsenstalling</w:t>
       </w:r>
     </w:p>
     <w:p>
@@ -322,8 +450,13 @@
           <w:numId w:val="30"/>
         </w:numPr>
       </w:pPr>
-      <w:r>
-        <w:t>Voorwerpen:</w:t>
+      <w:proofErr w:type="spellStart"/>
+      <w:r>
+        <w:t>Mechanics</w:t>
+      </w:r>
+      <w:proofErr w:type="spellEnd"/>
+      <w:r>
+        <w:t>:</w:t>
       </w:r>
     </w:p>
     <w:p>
@@ -333,9 +466,29 @@
           <w:ilvl w:val="1"/>
           <w:numId w:val="30"/>
         </w:numPr>
-      </w:pPr>
-      <w:r>
-        <w:t>Random toegangspasje</w:t>
+        <w:rPr>
+          <w:color w:val="00B050"/>
+        </w:rPr>
+      </w:pPr>
+      <w:r>
+        <w:rPr>
+          <w:color w:val="00B050"/>
+        </w:rPr>
+        <w:t xml:space="preserve">Deuren met paslezers </w:t>
+      </w:r>
+      <w:proofErr w:type="spellStart"/>
+      <w:r>
+        <w:rPr>
+          <w:color w:val="00B050"/>
+        </w:rPr>
+        <w:t>ondoorgankelijk</w:t>
+      </w:r>
+      <w:proofErr w:type="spellEnd"/>
+      <w:r>
+        <w:rPr>
+          <w:color w:val="00B050"/>
+        </w:rPr>
+        <w:t xml:space="preserve"> maken zonder “Toegangspasje”</w:t>
       </w:r>
     </w:p>
     <w:p>
@@ -347,7 +500,12 @@
         </w:numPr>
       </w:pPr>
       <w:r>
-        <w:t>Ontgrendeld werkstation</w:t>
+        <w:t>Verschillende eindsc</w:t>
+      </w:r>
+      <w:bookmarkStart w:id="0" w:name="_GoBack"/>
+      <w:bookmarkEnd w:id="0"/>
+      <w:r>
+        <w:t>enario’s</w:t>
       </w:r>
     </w:p>
     <w:p>
@@ -359,7 +517,23 @@
         </w:numPr>
       </w:pPr>
       <w:r>
-        <w:t>Loos item (iets uit de kantine?)</w:t>
+        <w:t>Actiebeschrijving meegeven aan volgende kamer (“</w:t>
+      </w:r>
+      <w:proofErr w:type="spellStart"/>
+      <w:r>
+        <w:t>You</w:t>
+      </w:r>
+      <w:proofErr w:type="spellEnd"/>
+      <w:r>
+        <w:t xml:space="preserve"> walk East” </w:t>
+      </w:r>
+      <w:proofErr w:type="spellStart"/>
+      <w:r>
+        <w:t>enzo</w:t>
+      </w:r>
+      <w:proofErr w:type="spellEnd"/>
+      <w:r>
+        <w:t>)</w:t>
       </w:r>
     </w:p>
     <w:p>
@@ -370,8 +544,13 @@
           <w:numId w:val="30"/>
         </w:numPr>
       </w:pPr>
-      <w:r>
-        <w:t>Briefje met wachtwoord</w:t>
+      <w:proofErr w:type="spellStart"/>
+      <w:r>
+        <w:t>Suspicion</w:t>
+      </w:r>
+      <w:proofErr w:type="spellEnd"/>
+      <w:r>
+        <w:t xml:space="preserve"> counters voor elk personage</w:t>
       </w:r>
     </w:p>
     <w:p>
@@ -383,79 +562,15 @@
         </w:numPr>
       </w:pPr>
       <w:r>
-        <w:t>Stuk gereedschap uit Maker Space</w:t>
-      </w:r>
-    </w:p>
-    <w:p>
-      <w:pPr>
-        <w:pStyle w:val="Lijstalinea"/>
-        <w:numPr>
-          <w:ilvl w:val="1"/>
-          <w:numId w:val="30"/>
-        </w:numPr>
-      </w:pPr>
-      <w:r>
-        <w:t>Bierflesje uit fietsenstalling</w:t>
-      </w:r>
-    </w:p>
-    <w:p>
-      <w:pPr>
-        <w:pStyle w:val="Lijstalinea"/>
-        <w:numPr>
-          <w:ilvl w:val="0"/>
-          <w:numId w:val="30"/>
-        </w:numPr>
-      </w:pPr>
-      <w:r>
-        <w:t>Mechanics:</w:t>
-      </w:r>
-    </w:p>
-    <w:p>
-      <w:pPr>
-        <w:pStyle w:val="Lijstalinea"/>
-        <w:numPr>
-          <w:ilvl w:val="1"/>
-          <w:numId w:val="30"/>
-        </w:numPr>
-      </w:pPr>
-      <w:r>
-        <w:t>Deuren met paslezers ondoorgankelijk maken zonder “Toegangspasje”</w:t>
-      </w:r>
-    </w:p>
-    <w:p>
-      <w:pPr>
-        <w:pStyle w:val="Lijstalinea"/>
-        <w:numPr>
-          <w:ilvl w:val="1"/>
-          <w:numId w:val="30"/>
-        </w:numPr>
-      </w:pPr>
-      <w:r>
-        <w:t>Verschillende eindschenario’s</w:t>
-      </w:r>
-    </w:p>
-    <w:p>
-      <w:pPr>
-        <w:pStyle w:val="Lijstalinea"/>
-        <w:numPr>
-          <w:ilvl w:val="1"/>
-          <w:numId w:val="30"/>
-        </w:numPr>
-      </w:pPr>
-      <w:r>
-        <w:t>Suspicion counters voor elk personage</w:t>
-      </w:r>
-    </w:p>
-    <w:p>
-      <w:pPr>
-        <w:pStyle w:val="Lijstalinea"/>
-        <w:numPr>
-          <w:ilvl w:val="1"/>
-          <w:numId w:val="30"/>
-        </w:numPr>
-      </w:pPr>
-      <w:r>
-        <w:t>Tellen hoe vaak iemand de speler heeft gezien (werkt richting suspicion counter)</w:t>
+        <w:t xml:space="preserve">Tellen hoe vaak iemand de speler heeft gezien (werkt richting </w:t>
+      </w:r>
+      <w:proofErr w:type="spellStart"/>
+      <w:r>
+        <w:t>suspicion</w:t>
+      </w:r>
+      <w:proofErr w:type="spellEnd"/>
+      <w:r>
+        <w:t xml:space="preserve"> counter)</w:t>
       </w:r>
     </w:p>
     <w:p>
@@ -585,12 +700,14 @@
           <w:color w:val="00B050"/>
         </w:rPr>
       </w:pPr>
+      <w:proofErr w:type="spellStart"/>
       <w:r>
         <w:rPr>
           <w:color w:val="00B050"/>
         </w:rPr>
         <w:t>Accomplishments</w:t>
       </w:r>
+      <w:proofErr w:type="spellEnd"/>
     </w:p>
     <w:p>
       <w:pPr>
@@ -619,8 +736,13 @@
         <w:t>Beschrijving van alle kamers</w:t>
       </w:r>
       <w:r>
-        <w:t>, objecten en NPC’s</w:t>
-      </w:r>
+        <w:t xml:space="preserve">, objecten en </w:t>
+      </w:r>
+      <w:proofErr w:type="spellStart"/>
+      <w:r>
+        <w:t>NPC’s</w:t>
+      </w:r>
+      <w:proofErr w:type="spellEnd"/>
     </w:p>
     <w:p>
       <w:pPr>
@@ -700,8 +822,21 @@
           <w:numId w:val="30"/>
         </w:numPr>
       </w:pPr>
-      <w:r>
-        <w:t>Easter eggs:</w:t>
+      <w:proofErr w:type="spellStart"/>
+      <w:r>
+        <w:t>Easter</w:t>
+      </w:r>
+      <w:proofErr w:type="spellEnd"/>
+      <w:r>
+        <w:t xml:space="preserve"> </w:t>
+      </w:r>
+      <w:proofErr w:type="spellStart"/>
+      <w:r>
+        <w:t>eggs</w:t>
+      </w:r>
+      <w:proofErr w:type="spellEnd"/>
+      <w:r>
+        <w:t>:</w:t>
       </w:r>
     </w:p>
     <w:p>
@@ -752,7 +887,23 @@
         </w:numPr>
       </w:pPr>
       <w:r>
-        <w:t>High scores van flipperkast en photo play opnemen</w:t>
+        <w:t xml:space="preserve">High scores van flipperkast en </w:t>
+      </w:r>
+      <w:proofErr w:type="spellStart"/>
+      <w:r>
+        <w:t>photo</w:t>
+      </w:r>
+      <w:proofErr w:type="spellEnd"/>
+      <w:r>
+        <w:t xml:space="preserve"> </w:t>
+      </w:r>
+      <w:proofErr w:type="spellStart"/>
+      <w:r>
+        <w:t>play</w:t>
+      </w:r>
+      <w:proofErr w:type="spellEnd"/>
+      <w:r>
+        <w:t xml:space="preserve"> opnemen</w:t>
       </w:r>
     </w:p>
     <w:p>
@@ -775,8 +926,13 @@
           <w:numId w:val="30"/>
         </w:numPr>
       </w:pPr>
-      <w:r>
-        <w:t>Bugfixes en verbeteringen:</w:t>
+      <w:proofErr w:type="spellStart"/>
+      <w:r>
+        <w:t>Bugfixes</w:t>
+      </w:r>
+      <w:proofErr w:type="spellEnd"/>
+      <w:r>
+        <w:t xml:space="preserve"> en verbeteringen:</w:t>
       </w:r>
     </w:p>
     <w:p>
@@ -874,17 +1030,53 @@
           <w:numId w:val="30"/>
         </w:numPr>
       </w:pPr>
-      <w:r>
-        <w:t>Loodsdeur in 040600 goed schrijven (</w:t>
-      </w:r>
-      <w:r>
-        <w:t>$state.self.states 'LoodsdeurOpen'</w:t>
+      <w:proofErr w:type="spellStart"/>
+      <w:r>
+        <w:t>Achievements</w:t>
+      </w:r>
+      <w:proofErr w:type="spellEnd"/>
+      <w:r>
+        <w:t xml:space="preserve"> maar één keer weergeven in header.</w:t>
+      </w:r>
+    </w:p>
+    <w:p>
+      <w:pPr>
+        <w:pStyle w:val="Lijstalinea"/>
+        <w:numPr>
+          <w:ilvl w:val="1"/>
+          <w:numId w:val="30"/>
+        </w:numPr>
+      </w:pPr>
+      <w:proofErr w:type="spellStart"/>
+      <w:r>
+        <w:t>Loodsdeur</w:t>
+      </w:r>
+      <w:proofErr w:type="spellEnd"/>
+      <w:r>
+        <w:t xml:space="preserve"> in 040600 goed schrijven (</w:t>
+      </w:r>
+      <w:r>
+        <w:t>$</w:t>
+      </w:r>
+      <w:proofErr w:type="spellStart"/>
+      <w:r>
+        <w:t>state.self.states</w:t>
+      </w:r>
+      <w:proofErr w:type="spellEnd"/>
+      <w:r>
+        <w:t xml:space="preserve"> '</w:t>
+      </w:r>
+      <w:proofErr w:type="spellStart"/>
+      <w:r>
+        <w:t>LoodsdeurOpen</w:t>
+      </w:r>
+      <w:proofErr w:type="spellEnd"/>
+      <w:r>
+        <w:t>'</w:t>
       </w:r>
       <w:r>
         <w:t xml:space="preserve"> verwijderen uit array)</w:t>
       </w:r>
-      <w:bookmarkStart w:id="0" w:name="_GoBack"/>
-      <w:bookmarkEnd w:id="0"/>
     </w:p>
     <w:p>
       <w:pPr>
@@ -1042,14 +1234,27 @@
                           <w:r>
                             <w:instrText xml:space="preserve"> = </w:instrText>
                           </w:r>
-                          <w:fldSimple w:instr="NUMPAGES  \* Arabic  \* MERGEFORMAT">
-                            <w:r>
-                              <w:rPr>
-                                <w:noProof/>
-                              </w:rPr>
-                              <w:instrText>2</w:instrText>
-                            </w:r>
-                          </w:fldSimple>
+                          <w:r>
+                            <w:fldChar w:fldCharType="begin"/>
+                          </w:r>
+                          <w:r>
+                            <w:instrText>NUMPAGES  \* Arabic  \* MERGEFORMAT</w:instrText>
+                          </w:r>
+                          <w:r>
+                            <w:fldChar w:fldCharType="separate"/>
+                          </w:r>
+                          <w:r>
+                            <w:rPr>
+                              <w:noProof/>
+                            </w:rPr>
+                            <w:instrText>2</w:instrText>
+                          </w:r>
+                          <w:r>
+                            <w:rPr>
+                              <w:noProof/>
+                            </w:rPr>
+                            <w:fldChar w:fldCharType="end"/>
+                          </w:r>
                           <w:r>
                             <w:instrText>+</w:instrText>
                           </w:r>
@@ -1147,14 +1352,27 @@
                     <w:r>
                       <w:instrText xml:space="preserve"> = </w:instrText>
                     </w:r>
-                    <w:fldSimple w:instr="NUMPAGES  \* Arabic  \* MERGEFORMAT">
-                      <w:r>
-                        <w:rPr>
-                          <w:noProof/>
-                        </w:rPr>
-                        <w:instrText>2</w:instrText>
-                      </w:r>
-                    </w:fldSimple>
+                    <w:r>
+                      <w:fldChar w:fldCharType="begin"/>
+                    </w:r>
+                    <w:r>
+                      <w:instrText>NUMPAGES  \* Arabic  \* MERGEFORMAT</w:instrText>
+                    </w:r>
+                    <w:r>
+                      <w:fldChar w:fldCharType="separate"/>
+                    </w:r>
+                    <w:r>
+                      <w:rPr>
+                        <w:noProof/>
+                      </w:rPr>
+                      <w:instrText>2</w:instrText>
+                    </w:r>
+                    <w:r>
+                      <w:rPr>
+                        <w:noProof/>
+                      </w:rPr>
+                      <w:fldChar w:fldCharType="end"/>
+                    </w:r>
                     <w:r>
                       <w:instrText>+</w:instrText>
                     </w:r>
@@ -1264,7 +1482,15 @@
                             <w:jc w:val="right"/>
                           </w:pPr>
                           <w:r>
-                            <w:t>OGD ict-diensten</w:t>
+                            <w:t xml:space="preserve">OGD </w:t>
+                          </w:r>
+                          <w:proofErr w:type="spellStart"/>
+                          <w:r>
+                            <w:t>ict</w:t>
+                          </w:r>
+                          <w:proofErr w:type="spellEnd"/>
+                          <w:r>
+                            <w:t>-diensten</w:t>
                           </w:r>
                         </w:p>
                       </w:txbxContent>
@@ -1298,7 +1524,15 @@
                       <w:jc w:val="right"/>
                     </w:pPr>
                     <w:r>
-                      <w:t>OGD ict-diensten</w:t>
+                      <w:t xml:space="preserve">OGD </w:t>
+                    </w:r>
+                    <w:proofErr w:type="spellStart"/>
+                    <w:r>
+                      <w:t>ict</w:t>
+                    </w:r>
+                    <w:proofErr w:type="spellEnd"/>
+                    <w:r>
+                      <w:t>-diensten</w:t>
                     </w:r>
                   </w:p>
                 </w:txbxContent>
@@ -1408,14 +1642,27 @@
                           <w:r>
                             <w:instrText xml:space="preserve"> = </w:instrText>
                           </w:r>
-                          <w:fldSimple w:instr="NUMPAGES  \* Arabic  \* MERGEFORMAT">
-                            <w:r>
-                              <w:rPr>
-                                <w:noProof/>
-                              </w:rPr>
-                              <w:instrText>2</w:instrText>
-                            </w:r>
-                          </w:fldSimple>
+                          <w:r>
+                            <w:fldChar w:fldCharType="begin"/>
+                          </w:r>
+                          <w:r>
+                            <w:instrText>NUMPAGES  \* Arabic  \* MERGEFORMAT</w:instrText>
+                          </w:r>
+                          <w:r>
+                            <w:fldChar w:fldCharType="separate"/>
+                          </w:r>
+                          <w:r>
+                            <w:rPr>
+                              <w:noProof/>
+                            </w:rPr>
+                            <w:instrText>2</w:instrText>
+                          </w:r>
+                          <w:r>
+                            <w:rPr>
+                              <w:noProof/>
+                            </w:rPr>
+                            <w:fldChar w:fldCharType="end"/>
+                          </w:r>
                           <w:r>
                             <w:instrText>+</w:instrText>
                           </w:r>
@@ -1513,14 +1760,27 @@
                     <w:r>
                       <w:instrText xml:space="preserve"> = </w:instrText>
                     </w:r>
-                    <w:fldSimple w:instr="NUMPAGES  \* Arabic  \* MERGEFORMAT">
-                      <w:r>
-                        <w:rPr>
-                          <w:noProof/>
-                        </w:rPr>
-                        <w:instrText>2</w:instrText>
-                      </w:r>
-                    </w:fldSimple>
+                    <w:r>
+                      <w:fldChar w:fldCharType="begin"/>
+                    </w:r>
+                    <w:r>
+                      <w:instrText>NUMPAGES  \* Arabic  \* MERGEFORMAT</w:instrText>
+                    </w:r>
+                    <w:r>
+                      <w:fldChar w:fldCharType="separate"/>
+                    </w:r>
+                    <w:r>
+                      <w:rPr>
+                        <w:noProof/>
+                      </w:rPr>
+                      <w:instrText>2</w:instrText>
+                    </w:r>
+                    <w:r>
+                      <w:rPr>
+                        <w:noProof/>
+                      </w:rPr>
+                      <w:fldChar w:fldCharType="end"/>
+                    </w:r>
                     <w:r>
                       <w:instrText>+</w:instrText>
                     </w:r>
@@ -1630,7 +1890,15 @@
                             <w:jc w:val="right"/>
                           </w:pPr>
                           <w:r>
-                            <w:t>OGD ict-diensten</w:t>
+                            <w:t xml:space="preserve">OGD </w:t>
+                          </w:r>
+                          <w:proofErr w:type="spellStart"/>
+                          <w:r>
+                            <w:t>ict</w:t>
+                          </w:r>
+                          <w:proofErr w:type="spellEnd"/>
+                          <w:r>
+                            <w:t>-diensten</w:t>
                           </w:r>
                         </w:p>
                       </w:txbxContent>
@@ -1664,7 +1932,15 @@
                       <w:jc w:val="right"/>
                     </w:pPr>
                     <w:r>
-                      <w:t>OGD ict-diensten</w:t>
+                      <w:t xml:space="preserve">OGD </w:t>
+                    </w:r>
+                    <w:proofErr w:type="spellStart"/>
+                    <w:r>
+                      <w:t>ict</w:t>
+                    </w:r>
+                    <w:proofErr w:type="spellEnd"/>
+                    <w:r>
+                      <w:t>-diensten</w:t>
                     </w:r>
                   </w:p>
                 </w:txbxContent>
@@ -1768,28 +2044,28 @@
         <v:path o:extrusionok="f" gradientshapeok="t" o:connecttype="rect"/>
         <o:lock v:ext="edit" aspectratio="t"/>
       </v:shapetype>
-      <v:shape id="_x0000_i1052" type="#_x0000_t75" style="width:7.5pt;height:7.5pt" o:bullet="t">
+      <v:shape id="_x0000_i1096" type="#_x0000_t75" style="width:7.5pt;height:7.5pt" o:bullet="t">
         <v:imagedata r:id="rId1" o:title="BulletNiveau1"/>
       </v:shape>
     </w:pict>
   </w:numPicBullet>
   <w:numPicBullet w:numPicBulletId="1">
     <w:pict>
-      <v:shape id="_x0000_i1053" type="#_x0000_t75" style="width:6.75pt;height:6.75pt" o:bullet="t">
+      <v:shape id="_x0000_i1097" type="#_x0000_t75" style="width:6.75pt;height:6.75pt" o:bullet="t">
         <v:imagedata r:id="rId2" o:title="BulletNiveau2"/>
       </v:shape>
     </w:pict>
   </w:numPicBullet>
   <w:numPicBullet w:numPicBulletId="2">
     <w:pict>
-      <v:shape id="_x0000_i1054" type="#_x0000_t75" style="width:7.5pt;height:7.5pt" o:bullet="t">
+      <v:shape id="_x0000_i1098" type="#_x0000_t75" style="width:7.5pt;height:7.5pt" o:bullet="t">
         <v:imagedata r:id="rId3" o:title="BulletNiveau1"/>
       </v:shape>
     </w:pict>
   </w:numPicBullet>
   <w:numPicBullet w:numPicBulletId="3">
     <w:pict>
-      <v:shape id="_x0000_i1055" type="#_x0000_t75" style="width:6.75pt;height:6.75pt" o:bullet="t">
+      <v:shape id="_x0000_i1099" type="#_x0000_t75" style="width:6.75pt;height:6.75pt" o:bullet="t">
         <v:imagedata r:id="rId4" o:title="BulletNiveau2"/>
       </v:shape>
     </w:pict>
@@ -5723,7 +5999,7 @@
 </file>
 
 <file path=customXml/itemProps2.xml><?xml version="1.0" encoding="utf-8"?>
-<ds:datastoreItem xmlns:ds="http://schemas.openxmlformats.org/officeDocument/2006/customXml" ds:itemID="{953A5055-ACAA-4BA2-8159-E165ACDBAC8E}">
+<ds:datastoreItem xmlns:ds="http://schemas.openxmlformats.org/officeDocument/2006/customXml" ds:itemID="{C7B3A06D-1939-46E9-9B1B-C875371A9A4F}">
   <ds:schemaRefs>
     <ds:schemaRef ds:uri="http://schemas.openxmlformats.org/officeDocument/2006/bibliography"/>
   </ds:schemaRefs>

</xml_diff>

<commit_message>
Add code to show your previous action on top of the screen
</commit_message>
<xml_diff>
--- a/PowerSpel-PenTest/ToDo.docx
+++ b/PowerSpel-PenTest/ToDo.docx
@@ -500,12 +500,7 @@
         </w:numPr>
       </w:pPr>
       <w:r>
-        <w:t>Verschillende eindsc</w:t>
-      </w:r>
-      <w:bookmarkStart w:id="0" w:name="_GoBack"/>
-      <w:bookmarkEnd w:id="0"/>
-      <w:r>
-        <w:t>enario’s</w:t>
+        <w:t>Verschillende eindscenario’s</w:t>
       </w:r>
     </w:p>
     <w:p>
@@ -1029,16 +1024,27 @@
           <w:ilvl w:val="1"/>
           <w:numId w:val="30"/>
         </w:numPr>
-      </w:pPr>
+        <w:rPr>
+          <w:color w:val="00B050"/>
+        </w:rPr>
+      </w:pPr>
+      <w:bookmarkStart w:id="0" w:name="_GoBack"/>
       <w:proofErr w:type="spellStart"/>
       <w:r>
+        <w:rPr>
+          <w:color w:val="00B050"/>
+        </w:rPr>
         <w:t>Achievements</w:t>
       </w:r>
       <w:proofErr w:type="spellEnd"/>
       <w:r>
+        <w:rPr>
+          <w:color w:val="00B050"/>
+        </w:rPr>
         <w:t xml:space="preserve"> maar één keer weergeven in header.</w:t>
       </w:r>
     </w:p>
+    <w:bookmarkEnd w:id="0"/>
     <w:p>
       <w:pPr>
         <w:pStyle w:val="Lijstalinea"/>
@@ -1046,36 +1052,51 @@
           <w:ilvl w:val="1"/>
           <w:numId w:val="30"/>
         </w:numPr>
+        <w:rPr>
+          <w:color w:val="00B050"/>
+        </w:rPr>
       </w:pPr>
       <w:proofErr w:type="spellStart"/>
       <w:r>
+        <w:rPr>
+          <w:color w:val="00B050"/>
+        </w:rPr>
         <w:t>Loodsdeur</w:t>
       </w:r>
       <w:proofErr w:type="spellEnd"/>
       <w:r>
-        <w:t xml:space="preserve"> in 040600 goed schrijven (</w:t>
-      </w:r>
-      <w:r>
-        <w:t>$</w:t>
+        <w:rPr>
+          <w:color w:val="00B050"/>
+        </w:rPr>
+        <w:t xml:space="preserve"> in 040600 goed schrijven ($</w:t>
       </w:r>
       <w:proofErr w:type="spellStart"/>
       <w:r>
+        <w:rPr>
+          <w:color w:val="00B050"/>
+        </w:rPr>
         <w:t>state.self.states</w:t>
       </w:r>
       <w:proofErr w:type="spellEnd"/>
       <w:r>
+        <w:rPr>
+          <w:color w:val="00B050"/>
+        </w:rPr>
         <w:t xml:space="preserve"> '</w:t>
       </w:r>
       <w:proofErr w:type="spellStart"/>
       <w:r>
+        <w:rPr>
+          <w:color w:val="00B050"/>
+        </w:rPr>
         <w:t>LoodsdeurOpen</w:t>
       </w:r>
       <w:proofErr w:type="spellEnd"/>
       <w:r>
-        <w:t>'</w:t>
-      </w:r>
-      <w:r>
-        <w:t xml:space="preserve"> verwijderen uit array)</w:t>
+        <w:rPr>
+          <w:color w:val="00B050"/>
+        </w:rPr>
+        <w:t>' verwijderen uit array)</w:t>
       </w:r>
     </w:p>
     <w:p>
@@ -1234,27 +1255,14 @@
                           <w:r>
                             <w:instrText xml:space="preserve"> = </w:instrText>
                           </w:r>
-                          <w:r>
-                            <w:fldChar w:fldCharType="begin"/>
-                          </w:r>
-                          <w:r>
-                            <w:instrText>NUMPAGES  \* Arabic  \* MERGEFORMAT</w:instrText>
-                          </w:r>
-                          <w:r>
-                            <w:fldChar w:fldCharType="separate"/>
-                          </w:r>
-                          <w:r>
-                            <w:rPr>
-                              <w:noProof/>
-                            </w:rPr>
-                            <w:instrText>2</w:instrText>
-                          </w:r>
-                          <w:r>
-                            <w:rPr>
-                              <w:noProof/>
-                            </w:rPr>
-                            <w:fldChar w:fldCharType="end"/>
-                          </w:r>
+                          <w:fldSimple w:instr="NUMPAGES  \* Arabic  \* MERGEFORMAT">
+                            <w:r>
+                              <w:rPr>
+                                <w:noProof/>
+                              </w:rPr>
+                              <w:instrText>2</w:instrText>
+                            </w:r>
+                          </w:fldSimple>
                           <w:r>
                             <w:instrText>+</w:instrText>
                           </w:r>
@@ -1352,27 +1360,14 @@
                     <w:r>
                       <w:instrText xml:space="preserve"> = </w:instrText>
                     </w:r>
-                    <w:r>
-                      <w:fldChar w:fldCharType="begin"/>
-                    </w:r>
-                    <w:r>
-                      <w:instrText>NUMPAGES  \* Arabic  \* MERGEFORMAT</w:instrText>
-                    </w:r>
-                    <w:r>
-                      <w:fldChar w:fldCharType="separate"/>
-                    </w:r>
-                    <w:r>
-                      <w:rPr>
-                        <w:noProof/>
-                      </w:rPr>
-                      <w:instrText>2</w:instrText>
-                    </w:r>
-                    <w:r>
-                      <w:rPr>
-                        <w:noProof/>
-                      </w:rPr>
-                      <w:fldChar w:fldCharType="end"/>
-                    </w:r>
+                    <w:fldSimple w:instr="NUMPAGES  \* Arabic  \* MERGEFORMAT">
+                      <w:r>
+                        <w:rPr>
+                          <w:noProof/>
+                        </w:rPr>
+                        <w:instrText>2</w:instrText>
+                      </w:r>
+                    </w:fldSimple>
                     <w:r>
                       <w:instrText>+</w:instrText>
                     </w:r>
@@ -1642,27 +1637,14 @@
                           <w:r>
                             <w:instrText xml:space="preserve"> = </w:instrText>
                           </w:r>
-                          <w:r>
-                            <w:fldChar w:fldCharType="begin"/>
-                          </w:r>
-                          <w:r>
-                            <w:instrText>NUMPAGES  \* Arabic  \* MERGEFORMAT</w:instrText>
-                          </w:r>
-                          <w:r>
-                            <w:fldChar w:fldCharType="separate"/>
-                          </w:r>
-                          <w:r>
-                            <w:rPr>
-                              <w:noProof/>
-                            </w:rPr>
-                            <w:instrText>2</w:instrText>
-                          </w:r>
-                          <w:r>
-                            <w:rPr>
-                              <w:noProof/>
-                            </w:rPr>
-                            <w:fldChar w:fldCharType="end"/>
-                          </w:r>
+                          <w:fldSimple w:instr="NUMPAGES  \* Arabic  \* MERGEFORMAT">
+                            <w:r>
+                              <w:rPr>
+                                <w:noProof/>
+                              </w:rPr>
+                              <w:instrText>2</w:instrText>
+                            </w:r>
+                          </w:fldSimple>
                           <w:r>
                             <w:instrText>+</w:instrText>
                           </w:r>
@@ -1760,27 +1742,14 @@
                     <w:r>
                       <w:instrText xml:space="preserve"> = </w:instrText>
                     </w:r>
-                    <w:r>
-                      <w:fldChar w:fldCharType="begin"/>
-                    </w:r>
-                    <w:r>
-                      <w:instrText>NUMPAGES  \* Arabic  \* MERGEFORMAT</w:instrText>
-                    </w:r>
-                    <w:r>
-                      <w:fldChar w:fldCharType="separate"/>
-                    </w:r>
-                    <w:r>
-                      <w:rPr>
-                        <w:noProof/>
-                      </w:rPr>
-                      <w:instrText>2</w:instrText>
-                    </w:r>
-                    <w:r>
-                      <w:rPr>
-                        <w:noProof/>
-                      </w:rPr>
-                      <w:fldChar w:fldCharType="end"/>
-                    </w:r>
+                    <w:fldSimple w:instr="NUMPAGES  \* Arabic  \* MERGEFORMAT">
+                      <w:r>
+                        <w:rPr>
+                          <w:noProof/>
+                        </w:rPr>
+                        <w:instrText>2</w:instrText>
+                      </w:r>
+                    </w:fldSimple>
                     <w:r>
                       <w:instrText>+</w:instrText>
                     </w:r>
@@ -2044,28 +2013,28 @@
         <v:path o:extrusionok="f" gradientshapeok="t" o:connecttype="rect"/>
         <o:lock v:ext="edit" aspectratio="t"/>
       </v:shapetype>
-      <v:shape id="_x0000_i1096" type="#_x0000_t75" style="width:7.5pt;height:7.5pt" o:bullet="t">
+      <v:shape id="_x0000_i1052" type="#_x0000_t75" style="width:7.5pt;height:7.5pt" o:bullet="t">
         <v:imagedata r:id="rId1" o:title="BulletNiveau1"/>
       </v:shape>
     </w:pict>
   </w:numPicBullet>
   <w:numPicBullet w:numPicBulletId="1">
     <w:pict>
-      <v:shape id="_x0000_i1097" type="#_x0000_t75" style="width:6.75pt;height:6.75pt" o:bullet="t">
+      <v:shape id="_x0000_i1053" type="#_x0000_t75" style="width:6.75pt;height:6.75pt" o:bullet="t">
         <v:imagedata r:id="rId2" o:title="BulletNiveau2"/>
       </v:shape>
     </w:pict>
   </w:numPicBullet>
   <w:numPicBullet w:numPicBulletId="2">
     <w:pict>
-      <v:shape id="_x0000_i1098" type="#_x0000_t75" style="width:7.5pt;height:7.5pt" o:bullet="t">
+      <v:shape id="_x0000_i1054" type="#_x0000_t75" style="width:7.5pt;height:7.5pt" o:bullet="t">
         <v:imagedata r:id="rId3" o:title="BulletNiveau1"/>
       </v:shape>
     </w:pict>
   </w:numPicBullet>
   <w:numPicBullet w:numPicBulletId="3">
     <w:pict>
-      <v:shape id="_x0000_i1099" type="#_x0000_t75" style="width:6.75pt;height:6.75pt" o:bullet="t">
+      <v:shape id="_x0000_i1055" type="#_x0000_t75" style="width:6.75pt;height:6.75pt" o:bullet="t">
         <v:imagedata r:id="rId4" o:title="BulletNiveau2"/>
       </v:shape>
     </w:pict>
@@ -5999,7 +5968,7 @@
 </file>
 
 <file path=customXml/itemProps2.xml><?xml version="1.0" encoding="utf-8"?>
-<ds:datastoreItem xmlns:ds="http://schemas.openxmlformats.org/officeDocument/2006/customXml" ds:itemID="{C7B3A06D-1939-46E9-9B1B-C875371A9A4F}">
+<ds:datastoreItem xmlns:ds="http://schemas.openxmlformats.org/officeDocument/2006/customXml" ds:itemID="{E08F2CD8-DFEA-454D-8F6F-1B5E6F71B0BA}">
   <ds:schemaRefs>
     <ds:schemaRef ds:uri="http://schemas.openxmlformats.org/officeDocument/2006/bibliography"/>
   </ds:schemaRefs>

</xml_diff>

<commit_message>
Add ActionMessages to all rooms on first floor
</commit_message>
<xml_diff>
--- a/PowerSpel-PenTest/ToDo.docx
+++ b/PowerSpel-PenTest/ToDo.docx
@@ -1,6 +1,6 @@
 
 <file path=word/document.xml><?xml version="1.0" encoding="utf-8"?>
-<w:document xmlns:wpc="http://schemas.microsoft.com/office/word/2010/wordprocessingCanvas" xmlns:cx="http://schemas.microsoft.com/office/drawing/2014/chartex" xmlns:cx1="http://schemas.microsoft.com/office/drawing/2015/9/8/chartex" xmlns:cx2="http://schemas.microsoft.com/office/drawing/2015/10/21/chartex" xmlns:cx3="http://schemas.microsoft.com/office/drawing/2016/5/9/chartex" xmlns:cx4="http://schemas.microsoft.com/office/drawing/2016/5/10/chartex" xmlns:cx5="http://schemas.microsoft.com/office/drawing/2016/5/11/chartex" xmlns:mc="http://schemas.openxmlformats.org/markup-compatibility/2006" xmlns:o="urn:schemas-microsoft-com:office:office" xmlns:r="http://schemas.openxmlformats.org/officeDocument/2006/relationships" xmlns:m="http://schemas.openxmlformats.org/officeDocument/2006/math" xmlns:v="urn:schemas-microsoft-com:vml" xmlns:wp14="http://schemas.microsoft.com/office/word/2010/wordprocessingDrawing" xmlns:wp="http://schemas.openxmlformats.org/drawingml/2006/wordprocessingDrawing" xmlns:w10="urn:schemas-microsoft-com:office:word" xmlns:w="http://schemas.openxmlformats.org/wordprocessingml/2006/main" xmlns:w14="http://schemas.microsoft.com/office/word/2010/wordml" xmlns:w15="http://schemas.microsoft.com/office/word/2012/wordml" xmlns:w16se="http://schemas.microsoft.com/office/word/2015/wordml/symex" xmlns:wpg="http://schemas.microsoft.com/office/word/2010/wordprocessingGroup" xmlns:wpi="http://schemas.microsoft.com/office/word/2010/wordprocessingInk" xmlns:wne="http://schemas.microsoft.com/office/word/2006/wordml" xmlns:wps="http://schemas.microsoft.com/office/word/2010/wordprocessingShape" mc:Ignorable="w14 w15 w16se wp14">
+<w:document xmlns:wpc="http://schemas.microsoft.com/office/word/2010/wordprocessingCanvas" xmlns:cx="http://schemas.microsoft.com/office/drawing/2014/chartex" xmlns:cx1="http://schemas.microsoft.com/office/drawing/2015/9/8/chartex" xmlns:cx2="http://schemas.microsoft.com/office/drawing/2015/10/21/chartex" xmlns:cx3="http://schemas.microsoft.com/office/drawing/2016/5/9/chartex" xmlns:cx4="http://schemas.microsoft.com/office/drawing/2016/5/10/chartex" xmlns:cx5="http://schemas.microsoft.com/office/drawing/2016/5/11/chartex" xmlns:cx6="http://schemas.microsoft.com/office/drawing/2016/5/12/chartex" xmlns:cx7="http://schemas.microsoft.com/office/drawing/2016/5/13/chartex" xmlns:cx8="http://schemas.microsoft.com/office/drawing/2016/5/14/chartex" xmlns:mc="http://schemas.openxmlformats.org/markup-compatibility/2006" xmlns:o="urn:schemas-microsoft-com:office:office" xmlns:r="http://schemas.openxmlformats.org/officeDocument/2006/relationships" xmlns:m="http://schemas.openxmlformats.org/officeDocument/2006/math" xmlns:v="urn:schemas-microsoft-com:vml" xmlns:wp14="http://schemas.microsoft.com/office/word/2010/wordprocessingDrawing" xmlns:wp="http://schemas.openxmlformats.org/drawingml/2006/wordprocessingDrawing" xmlns:w10="urn:schemas-microsoft-com:office:word" xmlns:w="http://schemas.openxmlformats.org/wordprocessingml/2006/main" xmlns:w14="http://schemas.microsoft.com/office/word/2010/wordml" xmlns:w15="http://schemas.microsoft.com/office/word/2012/wordml" xmlns:w16se="http://schemas.microsoft.com/office/word/2015/wordml/symex" xmlns:wpg="http://schemas.microsoft.com/office/word/2010/wordprocessingGroup" xmlns:wpi="http://schemas.microsoft.com/office/word/2010/wordprocessingInk" xmlns:wne="http://schemas.microsoft.com/office/word/2006/wordml" xmlns:wps="http://schemas.microsoft.com/office/word/2010/wordprocessingShape" mc:Ignorable="w14 w15 w16se wp14">
   <w:body>
     <w:p>
       <w:pPr>
@@ -10,11 +10,9 @@
           <w:numId w:val="30"/>
         </w:numPr>
       </w:pPr>
-      <w:proofErr w:type="spellStart"/>
       <w:r>
         <w:t>NPC’s</w:t>
       </w:r>
-      <w:proofErr w:type="spellEnd"/>
       <w:r>
         <w:t>:</w:t>
       </w:r>
@@ -28,275 +26,247 @@
         </w:numPr>
       </w:pPr>
       <w:r>
-        <w:t xml:space="preserve">Security </w:t>
-      </w:r>
-      <w:proofErr w:type="spellStart"/>
-      <w:r>
-        <w:t>Officer</w:t>
-      </w:r>
-      <w:proofErr w:type="spellEnd"/>
-      <w:r>
-        <w:t xml:space="preserve"> (Joep </w:t>
-      </w:r>
-      <w:proofErr w:type="spellStart"/>
-      <w:r>
-        <w:t>Caelers</w:t>
-      </w:r>
-      <w:proofErr w:type="spellEnd"/>
+        <w:t>Security Officer</w:t>
+      </w:r>
+      <w:r>
+        <w:t xml:space="preserve"> (Joep Caelers)</w:t>
+      </w:r>
+      <w:r>
+        <w:t xml:space="preserve"> - Opdrachtgever</w:t>
+      </w:r>
+    </w:p>
+    <w:p>
+      <w:pPr>
+        <w:pStyle w:val="Lijstalinea"/>
+        <w:numPr>
+          <w:ilvl w:val="1"/>
+          <w:numId w:val="30"/>
+        </w:numPr>
+      </w:pPr>
+      <w:r>
+        <w:t>CEO 1</w:t>
+      </w:r>
+      <w:r>
+        <w:t xml:space="preserve"> (Roel Nikkessen)</w:t>
+      </w:r>
+    </w:p>
+    <w:p>
+      <w:pPr>
+        <w:pStyle w:val="Lijstalinea"/>
+        <w:numPr>
+          <w:ilvl w:val="1"/>
+          <w:numId w:val="30"/>
+        </w:numPr>
+      </w:pPr>
+      <w:r>
+        <w:t>CEO 2</w:t>
+      </w:r>
+      <w:r>
+        <w:t xml:space="preserve"> (Daan de la Parra)</w:t>
+      </w:r>
+    </w:p>
+    <w:p>
+      <w:pPr>
+        <w:pStyle w:val="Lijstalinea"/>
+        <w:numPr>
+          <w:ilvl w:val="1"/>
+          <w:numId w:val="30"/>
+        </w:numPr>
+      </w:pPr>
+      <w:r>
+        <w:t>Opdrachtgever (Pleun)</w:t>
+      </w:r>
+    </w:p>
+    <w:p>
+      <w:pPr>
+        <w:pStyle w:val="Lijstalinea"/>
+        <w:numPr>
+          <w:ilvl w:val="1"/>
+          <w:numId w:val="30"/>
+        </w:numPr>
+      </w:pPr>
+      <w:r>
+        <w:t>Facilitair manager (Kelly)</w:t>
+      </w:r>
+    </w:p>
+    <w:p>
+      <w:pPr>
+        <w:pStyle w:val="Lijstalinea"/>
+        <w:numPr>
+          <w:ilvl w:val="1"/>
+          <w:numId w:val="30"/>
+        </w:numPr>
+      </w:pPr>
+      <w:r>
+        <w:t>Baliedame</w:t>
+      </w:r>
+    </w:p>
+    <w:p>
+      <w:pPr>
+        <w:pStyle w:val="Lijstalinea"/>
+        <w:numPr>
+          <w:ilvl w:val="1"/>
+          <w:numId w:val="30"/>
+        </w:numPr>
+      </w:pPr>
+      <w:r>
+        <w:t>SSD-er</w:t>
+      </w:r>
+    </w:p>
+    <w:p>
+      <w:pPr>
+        <w:pStyle w:val="Lijstalinea"/>
+        <w:numPr>
+          <w:ilvl w:val="1"/>
+          <w:numId w:val="30"/>
+        </w:numPr>
+      </w:pPr>
+      <w:r>
+        <w:t>Accountmanager</w:t>
+      </w:r>
+    </w:p>
+    <w:p>
+      <w:pPr>
+        <w:pStyle w:val="Lijstalinea"/>
+        <w:numPr>
+          <w:ilvl w:val="1"/>
+          <w:numId w:val="30"/>
+        </w:numPr>
+      </w:pPr>
+      <w:r>
+        <w:t>Beheerder</w:t>
+      </w:r>
+    </w:p>
+    <w:p>
+      <w:pPr>
+        <w:pStyle w:val="Lijstalinea"/>
+        <w:numPr>
+          <w:ilvl w:val="1"/>
+          <w:numId w:val="30"/>
+        </w:numPr>
+      </w:pPr>
+      <w:r>
+        <w:t>Adviseur</w:t>
+      </w:r>
+    </w:p>
+    <w:p>
+      <w:pPr>
+        <w:pStyle w:val="Lijstalinea"/>
+        <w:numPr>
+          <w:ilvl w:val="1"/>
+          <w:numId w:val="30"/>
+        </w:numPr>
+      </w:pPr>
+      <w:r>
+        <w:t>Programmeur</w:t>
+      </w:r>
+    </w:p>
+    <w:p>
+      <w:pPr>
+        <w:pStyle w:val="Lijstalinea"/>
+        <w:numPr>
+          <w:ilvl w:val="1"/>
+          <w:numId w:val="30"/>
+        </w:numPr>
+      </w:pPr>
+      <w:r>
+        <w:t>SDM-er</w:t>
+      </w:r>
+    </w:p>
+    <w:p>
+      <w:pPr>
+        <w:pStyle w:val="Lijstalinea"/>
+        <w:numPr>
+          <w:ilvl w:val="1"/>
+          <w:numId w:val="30"/>
+        </w:numPr>
+      </w:pPr>
+      <w:r>
+        <w:t>P&amp;O-er</w:t>
+      </w:r>
+    </w:p>
+    <w:p>
+      <w:pPr>
+        <w:pStyle w:val="Lijstalinea"/>
+        <w:numPr>
+          <w:ilvl w:val="1"/>
+          <w:numId w:val="30"/>
+        </w:numPr>
+      </w:pPr>
+      <w:r>
+        <w:t>Administatief medewerker</w:t>
+      </w:r>
+    </w:p>
+    <w:p>
+      <w:pPr>
+        <w:pStyle w:val="Lijstalinea"/>
+        <w:numPr>
+          <w:ilvl w:val="1"/>
+          <w:numId w:val="30"/>
+        </w:numPr>
+      </w:pPr>
+      <w:r>
+        <w:t>BTP-er</w:t>
+      </w:r>
+    </w:p>
+    <w:p>
+      <w:pPr>
+        <w:pStyle w:val="Lijstalinea"/>
+        <w:numPr>
+          <w:ilvl w:val="1"/>
+          <w:numId w:val="30"/>
+        </w:numPr>
+      </w:pPr>
+      <w:r>
+        <w:t>Appèl-medewerkster</w:t>
+      </w:r>
+      <w:r>
+        <w:t xml:space="preserve"> </w:t>
+      </w:r>
+    </w:p>
+    <w:p>
+      <w:pPr>
+        <w:pStyle w:val="Lijstalinea"/>
+        <w:numPr>
+          <w:ilvl w:val="0"/>
+          <w:numId w:val="30"/>
+        </w:numPr>
+      </w:pPr>
+      <w:r>
+        <w:t>Manieren van penetratie:</w:t>
+      </w:r>
+    </w:p>
+    <w:p>
+      <w:pPr>
+        <w:pStyle w:val="Lijstalinea"/>
+        <w:numPr>
+          <w:ilvl w:val="1"/>
+          <w:numId w:val="30"/>
+        </w:numPr>
+      </w:pPr>
+      <w:r>
+        <w:t>Pasje vinden</w:t>
+      </w:r>
+      <w:r>
+        <w:t xml:space="preserve"> (Kopieerapparaat</w:t>
+      </w:r>
+      <w:r>
+        <w:t xml:space="preserve"> op de 2e</w:t>
+      </w:r>
       <w:r>
         <w:t>)</w:t>
       </w:r>
-      <w:r>
-        <w:t xml:space="preserve"> - Opdrachtgever</w:t>
-      </w:r>
-    </w:p>
-    <w:p>
-      <w:pPr>
-        <w:pStyle w:val="Lijstalinea"/>
-        <w:numPr>
-          <w:ilvl w:val="1"/>
-          <w:numId w:val="30"/>
-        </w:numPr>
-      </w:pPr>
-      <w:r>
-        <w:t>CEO 1</w:t>
-      </w:r>
-      <w:r>
-        <w:t xml:space="preserve"> (Roel Nikkessen)</w:t>
-      </w:r>
-    </w:p>
-    <w:p>
-      <w:pPr>
-        <w:pStyle w:val="Lijstalinea"/>
-        <w:numPr>
-          <w:ilvl w:val="1"/>
-          <w:numId w:val="30"/>
-        </w:numPr>
-      </w:pPr>
-      <w:r>
-        <w:t>CEO 2</w:t>
-      </w:r>
-      <w:r>
-        <w:t xml:space="preserve"> (Daan de la Parra)</w:t>
-      </w:r>
-    </w:p>
-    <w:p>
-      <w:pPr>
-        <w:pStyle w:val="Lijstalinea"/>
-        <w:numPr>
-          <w:ilvl w:val="1"/>
-          <w:numId w:val="30"/>
-        </w:numPr>
-      </w:pPr>
-      <w:r>
-        <w:t>Opdrachtgever (Pleun)</w:t>
-      </w:r>
-    </w:p>
-    <w:p>
-      <w:pPr>
-        <w:pStyle w:val="Lijstalinea"/>
-        <w:numPr>
-          <w:ilvl w:val="1"/>
-          <w:numId w:val="30"/>
-        </w:numPr>
-      </w:pPr>
-      <w:r>
-        <w:t>Facilitair manager (Kelly)</w:t>
-      </w:r>
-    </w:p>
-    <w:p>
-      <w:pPr>
-        <w:pStyle w:val="Lijstalinea"/>
-        <w:numPr>
-          <w:ilvl w:val="1"/>
-          <w:numId w:val="30"/>
-        </w:numPr>
-      </w:pPr>
-      <w:r>
-        <w:t>Baliedame</w:t>
-      </w:r>
-    </w:p>
-    <w:p>
-      <w:pPr>
-        <w:pStyle w:val="Lijstalinea"/>
-        <w:numPr>
-          <w:ilvl w:val="1"/>
-          <w:numId w:val="30"/>
-        </w:numPr>
-      </w:pPr>
-      <w:r>
-        <w:t>SSD-er</w:t>
-      </w:r>
-    </w:p>
-    <w:p>
-      <w:pPr>
-        <w:pStyle w:val="Lijstalinea"/>
-        <w:numPr>
-          <w:ilvl w:val="1"/>
-          <w:numId w:val="30"/>
-        </w:numPr>
-      </w:pPr>
-      <w:r>
-        <w:t>Accountmanager</w:t>
-      </w:r>
-    </w:p>
-    <w:p>
-      <w:pPr>
-        <w:pStyle w:val="Lijstalinea"/>
-        <w:numPr>
-          <w:ilvl w:val="1"/>
-          <w:numId w:val="30"/>
-        </w:numPr>
-      </w:pPr>
-      <w:r>
-        <w:t>Beheerder</w:t>
-      </w:r>
-    </w:p>
-    <w:p>
-      <w:pPr>
-        <w:pStyle w:val="Lijstalinea"/>
-        <w:numPr>
-          <w:ilvl w:val="1"/>
-          <w:numId w:val="30"/>
-        </w:numPr>
-      </w:pPr>
-      <w:r>
-        <w:t>Adviseur</w:t>
-      </w:r>
-    </w:p>
-    <w:p>
-      <w:pPr>
-        <w:pStyle w:val="Lijstalinea"/>
-        <w:numPr>
-          <w:ilvl w:val="1"/>
-          <w:numId w:val="30"/>
-        </w:numPr>
-      </w:pPr>
-      <w:r>
-        <w:t>Programmeur</w:t>
-      </w:r>
-    </w:p>
-    <w:p>
-      <w:pPr>
-        <w:pStyle w:val="Lijstalinea"/>
-        <w:numPr>
-          <w:ilvl w:val="1"/>
-          <w:numId w:val="30"/>
-        </w:numPr>
-      </w:pPr>
-      <w:r>
-        <w:t>SDM-er</w:t>
-      </w:r>
-    </w:p>
-    <w:p>
-      <w:pPr>
-        <w:pStyle w:val="Lijstalinea"/>
-        <w:numPr>
-          <w:ilvl w:val="1"/>
-          <w:numId w:val="30"/>
-        </w:numPr>
-      </w:pPr>
-      <w:r>
-        <w:t>P&amp;O-er</w:t>
-      </w:r>
-    </w:p>
-    <w:p>
-      <w:pPr>
-        <w:pStyle w:val="Lijstalinea"/>
-        <w:numPr>
-          <w:ilvl w:val="1"/>
-          <w:numId w:val="30"/>
-        </w:numPr>
-      </w:pPr>
-      <w:proofErr w:type="spellStart"/>
-      <w:r>
-        <w:t>Administatief</w:t>
-      </w:r>
-      <w:proofErr w:type="spellEnd"/>
-      <w:r>
-        <w:t xml:space="preserve"> medewerker</w:t>
-      </w:r>
-    </w:p>
-    <w:p>
-      <w:pPr>
-        <w:pStyle w:val="Lijstalinea"/>
-        <w:numPr>
-          <w:ilvl w:val="1"/>
-          <w:numId w:val="30"/>
-        </w:numPr>
-      </w:pPr>
-      <w:r>
-        <w:t>BTP-er</w:t>
-      </w:r>
-    </w:p>
-    <w:p>
-      <w:pPr>
-        <w:pStyle w:val="Lijstalinea"/>
-        <w:numPr>
-          <w:ilvl w:val="1"/>
-          <w:numId w:val="30"/>
-        </w:numPr>
-      </w:pPr>
-      <w:proofErr w:type="spellStart"/>
-      <w:r>
-        <w:t>Appèl</w:t>
-      </w:r>
-      <w:proofErr w:type="spellEnd"/>
-      <w:r>
-        <w:t>-medewerkster</w:t>
-      </w:r>
-      <w:r>
-        <w:t xml:space="preserve"> </w:t>
-      </w:r>
-    </w:p>
-    <w:p>
-      <w:pPr>
-        <w:pStyle w:val="Lijstalinea"/>
-        <w:numPr>
-          <w:ilvl w:val="0"/>
-          <w:numId w:val="30"/>
-        </w:numPr>
-      </w:pPr>
-      <w:r>
-        <w:t>Manieren van penetratie:</w:t>
-      </w:r>
-    </w:p>
-    <w:p>
-      <w:pPr>
-        <w:pStyle w:val="Lijstalinea"/>
-        <w:numPr>
-          <w:ilvl w:val="1"/>
-          <w:numId w:val="30"/>
-        </w:numPr>
-      </w:pPr>
-      <w:r>
-        <w:t>Pasje vinden</w:t>
-      </w:r>
-      <w:r>
-        <w:t xml:space="preserve"> (Kopieerapparaat</w:t>
-      </w:r>
-      <w:r>
-        <w:t xml:space="preserve"> op de 2e</w:t>
-      </w:r>
-      <w:r>
-        <w:t>)</w:t>
-      </w:r>
-    </w:p>
-    <w:p>
-      <w:pPr>
-        <w:pStyle w:val="Lijstalinea"/>
-        <w:numPr>
-          <w:ilvl w:val="1"/>
-          <w:numId w:val="30"/>
-        </w:numPr>
-      </w:pPr>
-      <w:proofErr w:type="spellStart"/>
-      <w:r>
-        <w:t>Unlocked</w:t>
-      </w:r>
-      <w:proofErr w:type="spellEnd"/>
-      <w:r>
-        <w:t xml:space="preserve"> werkstation</w:t>
+    </w:p>
+    <w:p>
+      <w:pPr>
+        <w:pStyle w:val="Lijstalinea"/>
+        <w:numPr>
+          <w:ilvl w:val="1"/>
+          <w:numId w:val="30"/>
+        </w:numPr>
+      </w:pPr>
+      <w:r>
+        <w:t>Unlocked werkstation</w:t>
       </w:r>
     </w:p>
     <w:p>
@@ -311,15 +281,7 @@
         <w:t>Meelopen</w:t>
       </w:r>
       <w:r>
-        <w:t xml:space="preserve"> met </w:t>
-      </w:r>
-      <w:proofErr w:type="spellStart"/>
-      <w:r>
-        <w:t>OGD’er</w:t>
-      </w:r>
-      <w:proofErr w:type="spellEnd"/>
-      <w:r>
-        <w:t xml:space="preserve"> (op de 2</w:t>
+        <w:t xml:space="preserve"> met OGD’er (op de 2</w:t>
       </w:r>
       <w:r>
         <w:rPr>
@@ -367,6 +329,66 @@
         </w:numPr>
       </w:pPr>
       <w:r>
+        <w:t>Prestaties:</w:t>
+      </w:r>
+    </w:p>
+    <w:p>
+      <w:pPr>
+        <w:pStyle w:val="Lijstalinea"/>
+        <w:numPr>
+          <w:ilvl w:val="1"/>
+          <w:numId w:val="30"/>
+        </w:numPr>
+      </w:pPr>
+      <w:r>
+        <w:t>Alle penetratiemanieren</w:t>
+      </w:r>
+    </w:p>
+    <w:p>
+      <w:pPr>
+        <w:pStyle w:val="Lijstalinea"/>
+        <w:numPr>
+          <w:ilvl w:val="1"/>
+          <w:numId w:val="30"/>
+        </w:numPr>
+      </w:pPr>
+      <w:r>
+        <w:t>Gebouw binnenlopen  (Het pand binnengelopen)</w:t>
+      </w:r>
+    </w:p>
+    <w:p>
+      <w:pPr>
+        <w:pStyle w:val="Lijstalinea"/>
+        <w:numPr>
+          <w:ilvl w:val="1"/>
+          <w:numId w:val="30"/>
+        </w:numPr>
+      </w:pPr>
+      <w:r>
+        <w:t>Bierflesje opruimen (Voorbeeldwerknemer)</w:t>
+      </w:r>
+    </w:p>
+    <w:p>
+      <w:pPr>
+        <w:pStyle w:val="Lijstalinea"/>
+        <w:numPr>
+          <w:ilvl w:val="1"/>
+          <w:numId w:val="30"/>
+        </w:numPr>
+      </w:pPr>
+      <w:r>
+        <w:t>Easter egg van Citrix (Citrix specialist)</w:t>
+      </w:r>
+    </w:p>
+    <w:p>
+      <w:pPr>
+        <w:pStyle w:val="Lijstalinea"/>
+        <w:numPr>
+          <w:ilvl w:val="0"/>
+          <w:numId w:val="30"/>
+        </w:numPr>
+      </w:pPr>
+      <w:r>
         <w:t>Voorwerpen:</w:t>
       </w:r>
     </w:p>
@@ -405,6 +427,9 @@
       <w:r>
         <w:t>Loos item (iets uit de kantine?)</w:t>
       </w:r>
+      <w:r>
+        <w:t>, bierflesje fietsenstalling</w:t>
+      </w:r>
     </w:p>
     <w:p>
       <w:pPr>
@@ -446,17 +471,24 @@
       <w:pPr>
         <w:pStyle w:val="Lijstalinea"/>
         <w:numPr>
+          <w:ilvl w:val="1"/>
+          <w:numId w:val="30"/>
+        </w:numPr>
+      </w:pPr>
+      <w:r>
+        <w:t>Zitten in treinzitjes AM</w:t>
+      </w:r>
+    </w:p>
+    <w:p>
+      <w:pPr>
+        <w:pStyle w:val="Lijstalinea"/>
+        <w:numPr>
           <w:ilvl w:val="0"/>
           <w:numId w:val="30"/>
         </w:numPr>
       </w:pPr>
-      <w:proofErr w:type="spellStart"/>
-      <w:r>
-        <w:t>Mechanics</w:t>
-      </w:r>
-      <w:proofErr w:type="spellEnd"/>
-      <w:r>
-        <w:t>:</w:t>
+      <w:r>
+        <w:t>Mechanics:</w:t>
       </w:r>
     </w:p>
     <w:p>
@@ -474,98 +506,61 @@
         <w:rPr>
           <w:color w:val="00B050"/>
         </w:rPr>
-        <w:t xml:space="preserve">Deuren met paslezers </w:t>
-      </w:r>
-      <w:proofErr w:type="spellStart"/>
-      <w:r>
+        <w:t>Deuren met paslezers ondoorgankelijk maken zonder “Toegangspasje”</w:t>
+      </w:r>
+    </w:p>
+    <w:p>
+      <w:pPr>
+        <w:pStyle w:val="Lijstalinea"/>
+        <w:numPr>
+          <w:ilvl w:val="1"/>
+          <w:numId w:val="30"/>
+        </w:numPr>
+      </w:pPr>
+      <w:r>
+        <w:t>Verschillende eindscenario’s</w:t>
+      </w:r>
+    </w:p>
+    <w:p>
+      <w:pPr>
+        <w:pStyle w:val="Lijstalinea"/>
+        <w:numPr>
+          <w:ilvl w:val="1"/>
+          <w:numId w:val="30"/>
+        </w:numPr>
         <w:rPr>
-          <w:color w:val="00B050"/>
+          <w:color w:val="FFC000"/>
         </w:rPr>
-        <w:t>ondoorgankelijk</w:t>
-      </w:r>
-      <w:proofErr w:type="spellEnd"/>
+      </w:pPr>
       <w:r>
         <w:rPr>
-          <w:color w:val="00B050"/>
+          <w:color w:val="FFC000"/>
         </w:rPr>
-        <w:t xml:space="preserve"> maken zonder “Toegangspasje”</w:t>
-      </w:r>
-    </w:p>
-    <w:p>
-      <w:pPr>
-        <w:pStyle w:val="Lijstalinea"/>
-        <w:numPr>
-          <w:ilvl w:val="1"/>
-          <w:numId w:val="30"/>
-        </w:numPr>
-      </w:pPr>
-      <w:r>
-        <w:t>Verschillende eindscenario’s</w:t>
-      </w:r>
-    </w:p>
-    <w:p>
-      <w:pPr>
-        <w:pStyle w:val="Lijstalinea"/>
-        <w:numPr>
-          <w:ilvl w:val="1"/>
-          <w:numId w:val="30"/>
-        </w:numPr>
-      </w:pPr>
-      <w:r>
-        <w:t>Actiebeschrijving meegeven aan volgende kamer (“</w:t>
-      </w:r>
-      <w:proofErr w:type="spellStart"/>
-      <w:r>
-        <w:t>You</w:t>
-      </w:r>
-      <w:proofErr w:type="spellEnd"/>
-      <w:r>
-        <w:t xml:space="preserve"> walk East” </w:t>
-      </w:r>
-      <w:proofErr w:type="spellStart"/>
-      <w:r>
-        <w:t>enzo</w:t>
-      </w:r>
-      <w:proofErr w:type="spellEnd"/>
-      <w:r>
-        <w:t>)</w:t>
-      </w:r>
-    </w:p>
-    <w:p>
-      <w:pPr>
-        <w:pStyle w:val="Lijstalinea"/>
-        <w:numPr>
-          <w:ilvl w:val="1"/>
-          <w:numId w:val="30"/>
-        </w:numPr>
-      </w:pPr>
-      <w:proofErr w:type="spellStart"/>
-      <w:r>
-        <w:t>Suspicion</w:t>
-      </w:r>
-      <w:proofErr w:type="spellEnd"/>
-      <w:r>
-        <w:t xml:space="preserve"> counters voor elk personage</w:t>
-      </w:r>
-    </w:p>
-    <w:p>
-      <w:pPr>
-        <w:pStyle w:val="Lijstalinea"/>
-        <w:numPr>
-          <w:ilvl w:val="1"/>
-          <w:numId w:val="30"/>
-        </w:numPr>
-      </w:pPr>
-      <w:r>
-        <w:t xml:space="preserve">Tellen hoe vaak iemand de speler heeft gezien (werkt richting </w:t>
-      </w:r>
-      <w:proofErr w:type="spellStart"/>
-      <w:r>
-        <w:t>suspicion</w:t>
-      </w:r>
-      <w:proofErr w:type="spellEnd"/>
-      <w:r>
-        <w:t xml:space="preserve"> counter)</w:t>
+        <w:t>Actiebeschrijving meegeven aan volgende kamer (“You walk East” enzo)</w:t>
+      </w:r>
+    </w:p>
+    <w:p>
+      <w:pPr>
+        <w:pStyle w:val="Lijstalinea"/>
+        <w:numPr>
+          <w:ilvl w:val="1"/>
+          <w:numId w:val="30"/>
+        </w:numPr>
+      </w:pPr>
+      <w:r>
+        <w:t>Suspicion counters voor elk personage</w:t>
+      </w:r>
+    </w:p>
+    <w:p>
+      <w:pPr>
+        <w:pStyle w:val="Lijstalinea"/>
+        <w:numPr>
+          <w:ilvl w:val="1"/>
+          <w:numId w:val="30"/>
+        </w:numPr>
+      </w:pPr>
+      <w:r>
+        <w:t>Tellen hoe vaak iemand de speler heeft gezien (werkt richting suspicion counter)</w:t>
       </w:r>
     </w:p>
     <w:p>
@@ -695,14 +690,13 @@
           <w:color w:val="00B050"/>
         </w:rPr>
       </w:pPr>
-      <w:proofErr w:type="spellStart"/>
       <w:r>
         <w:rPr>
           <w:color w:val="00B050"/>
         </w:rPr>
+        <w:lastRenderedPageBreak/>
         <w:t>Accomplishments</w:t>
       </w:r>
-      <w:proofErr w:type="spellEnd"/>
     </w:p>
     <w:p>
       <w:pPr>
@@ -731,13 +725,8 @@
         <w:t>Beschrijving van alle kamers</w:t>
       </w:r>
       <w:r>
-        <w:t xml:space="preserve">, objecten en </w:t>
-      </w:r>
-      <w:proofErr w:type="spellStart"/>
-      <w:r>
-        <w:t>NPC’s</w:t>
-      </w:r>
-      <w:proofErr w:type="spellEnd"/>
+        <w:t>, objecten en NPC’s</w:t>
+      </w:r>
     </w:p>
     <w:p>
       <w:pPr>
@@ -784,7 +773,6 @@
         </w:numPr>
       </w:pPr>
       <w:r>
-        <w:lastRenderedPageBreak/>
         <w:t>Einde: Je wordt niet gepakt en bereikt het einddoel</w:t>
       </w:r>
     </w:p>
@@ -817,21 +805,8 @@
           <w:numId w:val="30"/>
         </w:numPr>
       </w:pPr>
-      <w:proofErr w:type="spellStart"/>
-      <w:r>
-        <w:t>Easter</w:t>
-      </w:r>
-      <w:proofErr w:type="spellEnd"/>
-      <w:r>
-        <w:t xml:space="preserve"> </w:t>
-      </w:r>
-      <w:proofErr w:type="spellStart"/>
-      <w:r>
-        <w:t>eggs</w:t>
-      </w:r>
-      <w:proofErr w:type="spellEnd"/>
-      <w:r>
-        <w:t>:</w:t>
+      <w:r>
+        <w:t>Easter eggs:</w:t>
       </w:r>
     </w:p>
     <w:p>
@@ -882,23 +857,7 @@
         </w:numPr>
       </w:pPr>
       <w:r>
-        <w:t xml:space="preserve">High scores van flipperkast en </w:t>
-      </w:r>
-      <w:proofErr w:type="spellStart"/>
-      <w:r>
-        <w:t>photo</w:t>
-      </w:r>
-      <w:proofErr w:type="spellEnd"/>
-      <w:r>
-        <w:t xml:space="preserve"> </w:t>
-      </w:r>
-      <w:proofErr w:type="spellStart"/>
-      <w:r>
-        <w:t>play</w:t>
-      </w:r>
-      <w:proofErr w:type="spellEnd"/>
-      <w:r>
-        <w:t xml:space="preserve"> opnemen</w:t>
+        <w:t>High scores van flipperkast en photo play opnemen</w:t>
       </w:r>
     </w:p>
     <w:p>
@@ -921,13 +880,8 @@
           <w:numId w:val="30"/>
         </w:numPr>
       </w:pPr>
-      <w:proofErr w:type="spellStart"/>
-      <w:r>
-        <w:t>Bugfixes</w:t>
-      </w:r>
-      <w:proofErr w:type="spellEnd"/>
-      <w:r>
-        <w:t xml:space="preserve"> en verbeteringen:</w:t>
+      <w:r>
+        <w:t>Bugfixes en verbeteringen:</w:t>
       </w:r>
     </w:p>
     <w:p>
@@ -1028,75 +982,29 @@
           <w:color w:val="00B050"/>
         </w:rPr>
       </w:pPr>
-      <w:bookmarkStart w:id="0" w:name="_GoBack"/>
-      <w:proofErr w:type="spellStart"/>
       <w:r>
         <w:rPr>
           <w:color w:val="00B050"/>
         </w:rPr>
-        <w:t>Achievements</w:t>
-      </w:r>
-      <w:proofErr w:type="spellEnd"/>
-      <w:r>
+        <w:t>Achievements maar één keer weergeven in header.</w:t>
+      </w:r>
+    </w:p>
+    <w:p>
+      <w:pPr>
+        <w:pStyle w:val="Lijstalinea"/>
+        <w:numPr>
+          <w:ilvl w:val="1"/>
+          <w:numId w:val="30"/>
+        </w:numPr>
         <w:rPr>
           <w:color w:val="00B050"/>
         </w:rPr>
-        <w:t xml:space="preserve"> maar één keer weergeven in header.</w:t>
-      </w:r>
-    </w:p>
-    <w:bookmarkEnd w:id="0"/>
-    <w:p>
-      <w:pPr>
-        <w:pStyle w:val="Lijstalinea"/>
-        <w:numPr>
-          <w:ilvl w:val="1"/>
-          <w:numId w:val="30"/>
-        </w:numPr>
+      </w:pPr>
+      <w:r>
         <w:rPr>
           <w:color w:val="00B050"/>
         </w:rPr>
-      </w:pPr>
-      <w:proofErr w:type="spellStart"/>
-      <w:r>
-        <w:rPr>
-          <w:color w:val="00B050"/>
-        </w:rPr>
-        <w:t>Loodsdeur</w:t>
-      </w:r>
-      <w:proofErr w:type="spellEnd"/>
-      <w:r>
-        <w:rPr>
-          <w:color w:val="00B050"/>
-        </w:rPr>
-        <w:t xml:space="preserve"> in 040600 goed schrijven ($</w:t>
-      </w:r>
-      <w:proofErr w:type="spellStart"/>
-      <w:r>
-        <w:rPr>
-          <w:color w:val="00B050"/>
-        </w:rPr>
-        <w:t>state.self.states</w:t>
-      </w:r>
-      <w:proofErr w:type="spellEnd"/>
-      <w:r>
-        <w:rPr>
-          <w:color w:val="00B050"/>
-        </w:rPr>
-        <w:t xml:space="preserve"> '</w:t>
-      </w:r>
-      <w:proofErr w:type="spellStart"/>
-      <w:r>
-        <w:rPr>
-          <w:color w:val="00B050"/>
-        </w:rPr>
-        <w:t>LoodsdeurOpen</w:t>
-      </w:r>
-      <w:proofErr w:type="spellEnd"/>
-      <w:r>
-        <w:rPr>
-          <w:color w:val="00B050"/>
-        </w:rPr>
-        <w:t>' verwijderen uit array)</w:t>
+        <w:t>Loodsdeur in 040600 goed schrijven ($state.self.states 'LoodsdeurOpen' verwijderen uit array)</w:t>
       </w:r>
     </w:p>
     <w:p>
@@ -1117,7 +1025,53 @@
         <w:t>Kamer toevoegen ten oosten van startkamer, waar in getest kan worden</w:t>
       </w:r>
     </w:p>
-    <w:p/>
+    <w:p>
+      <w:pPr>
+        <w:pStyle w:val="Lijstalinea"/>
+        <w:numPr>
+          <w:ilvl w:val="0"/>
+          <w:numId w:val="30"/>
+        </w:numPr>
+      </w:pPr>
+      <w:r>
+        <w:t>Stretch goals:</w:t>
+      </w:r>
+    </w:p>
+    <w:p>
+      <w:pPr>
+        <w:pStyle w:val="Lijstalinea"/>
+        <w:numPr>
+          <w:ilvl w:val="1"/>
+          <w:numId w:val="30"/>
+        </w:numPr>
+      </w:pPr>
+      <w:r>
+        <w:t>Interactieve kaart</w:t>
+      </w:r>
+    </w:p>
+    <w:p>
+      <w:pPr>
+        <w:pStyle w:val="Lijstalinea"/>
+        <w:numPr>
+          <w:ilvl w:val="1"/>
+          <w:numId w:val="30"/>
+        </w:numPr>
+      </w:pPr>
+      <w:r>
+        <w:t>Random ActionMessage voor kamers die op elkaar lijken</w:t>
+      </w:r>
+    </w:p>
+    <w:p>
+      <w:pPr>
+        <w:pStyle w:val="Lijstalinea"/>
+        <w:numPr>
+          <w:ilvl w:val="1"/>
+          <w:numId w:val="30"/>
+        </w:numPr>
+      </w:pPr>
+      <w:bookmarkStart w:id="0" w:name="_GoBack"/>
+      <w:bookmarkEnd w:id="0"/>
+    </w:p>
     <w:p/>
     <w:sectPr>
       <w:headerReference w:type="even" r:id="rId9"/>
@@ -1137,7 +1091,7 @@
 </file>
 
 <file path=word/endnotes.xml><?xml version="1.0" encoding="utf-8"?>
-<w:endnotes xmlns:wpc="http://schemas.microsoft.com/office/word/2010/wordprocessingCanvas" xmlns:cx="http://schemas.microsoft.com/office/drawing/2014/chartex" xmlns:cx1="http://schemas.microsoft.com/office/drawing/2015/9/8/chartex" xmlns:cx2="http://schemas.microsoft.com/office/drawing/2015/10/21/chartex" xmlns:cx3="http://schemas.microsoft.com/office/drawing/2016/5/9/chartex" xmlns:cx4="http://schemas.microsoft.com/office/drawing/2016/5/10/chartex" xmlns:cx5="http://schemas.microsoft.com/office/drawing/2016/5/11/chartex" xmlns:mc="http://schemas.openxmlformats.org/markup-compatibility/2006" xmlns:o="urn:schemas-microsoft-com:office:office" xmlns:r="http://schemas.openxmlformats.org/officeDocument/2006/relationships" xmlns:m="http://schemas.openxmlformats.org/officeDocument/2006/math" xmlns:v="urn:schemas-microsoft-com:vml" xmlns:wp14="http://schemas.microsoft.com/office/word/2010/wordprocessingDrawing" xmlns:wp="http://schemas.openxmlformats.org/drawingml/2006/wordprocessingDrawing" xmlns:w10="urn:schemas-microsoft-com:office:word" xmlns:w="http://schemas.openxmlformats.org/wordprocessingml/2006/main" xmlns:w14="http://schemas.microsoft.com/office/word/2010/wordml" xmlns:w15="http://schemas.microsoft.com/office/word/2012/wordml" xmlns:w16se="http://schemas.microsoft.com/office/word/2015/wordml/symex" xmlns:wpg="http://schemas.microsoft.com/office/word/2010/wordprocessingGroup" xmlns:wpi="http://schemas.microsoft.com/office/word/2010/wordprocessingInk" xmlns:wne="http://schemas.microsoft.com/office/word/2006/wordml" xmlns:wps="http://schemas.microsoft.com/office/word/2010/wordprocessingShape" mc:Ignorable="w14 w15 w16se wp14">
+<w:endnotes xmlns:wpc="http://schemas.microsoft.com/office/word/2010/wordprocessingCanvas" xmlns:cx="http://schemas.microsoft.com/office/drawing/2014/chartex" xmlns:cx1="http://schemas.microsoft.com/office/drawing/2015/9/8/chartex" xmlns:cx2="http://schemas.microsoft.com/office/drawing/2015/10/21/chartex" xmlns:cx3="http://schemas.microsoft.com/office/drawing/2016/5/9/chartex" xmlns:cx4="http://schemas.microsoft.com/office/drawing/2016/5/10/chartex" xmlns:cx5="http://schemas.microsoft.com/office/drawing/2016/5/11/chartex" xmlns:cx6="http://schemas.microsoft.com/office/drawing/2016/5/12/chartex" xmlns:cx7="http://schemas.microsoft.com/office/drawing/2016/5/13/chartex" xmlns:cx8="http://schemas.microsoft.com/office/drawing/2016/5/14/chartex" xmlns:mc="http://schemas.openxmlformats.org/markup-compatibility/2006" xmlns:o="urn:schemas-microsoft-com:office:office" xmlns:r="http://schemas.openxmlformats.org/officeDocument/2006/relationships" xmlns:m="http://schemas.openxmlformats.org/officeDocument/2006/math" xmlns:v="urn:schemas-microsoft-com:vml" xmlns:wp14="http://schemas.microsoft.com/office/word/2010/wordprocessingDrawing" xmlns:wp="http://schemas.openxmlformats.org/drawingml/2006/wordprocessingDrawing" xmlns:w10="urn:schemas-microsoft-com:office:word" xmlns:w="http://schemas.openxmlformats.org/wordprocessingml/2006/main" xmlns:w14="http://schemas.microsoft.com/office/word/2010/wordml" xmlns:w15="http://schemas.microsoft.com/office/word/2012/wordml" xmlns:w16se="http://schemas.microsoft.com/office/word/2015/wordml/symex" xmlns:wpg="http://schemas.microsoft.com/office/word/2010/wordprocessingGroup" xmlns:wpi="http://schemas.microsoft.com/office/word/2010/wordprocessingInk" xmlns:wne="http://schemas.microsoft.com/office/word/2006/wordml" xmlns:wps="http://schemas.microsoft.com/office/word/2010/wordprocessingShape" mc:Ignorable="w14 w15 w16se wp14">
   <w:endnote w:type="separator" w:id="-1">
     <w:p>
       <w:pPr>
@@ -1162,7 +1116,7 @@
 </file>
 
 <file path=word/footer1.xml><?xml version="1.0" encoding="utf-8"?>
-<w:ftr xmlns:wpc="http://schemas.microsoft.com/office/word/2010/wordprocessingCanvas" xmlns:cx="http://schemas.microsoft.com/office/drawing/2014/chartex" xmlns:cx1="http://schemas.microsoft.com/office/drawing/2015/9/8/chartex" xmlns:cx2="http://schemas.microsoft.com/office/drawing/2015/10/21/chartex" xmlns:cx3="http://schemas.microsoft.com/office/drawing/2016/5/9/chartex" xmlns:cx4="http://schemas.microsoft.com/office/drawing/2016/5/10/chartex" xmlns:cx5="http://schemas.microsoft.com/office/drawing/2016/5/11/chartex" xmlns:mc="http://schemas.openxmlformats.org/markup-compatibility/2006" xmlns:o="urn:schemas-microsoft-com:office:office" xmlns:r="http://schemas.openxmlformats.org/officeDocument/2006/relationships" xmlns:m="http://schemas.openxmlformats.org/officeDocument/2006/math" xmlns:v="urn:schemas-microsoft-com:vml" xmlns:wp14="http://schemas.microsoft.com/office/word/2010/wordprocessingDrawing" xmlns:wp="http://schemas.openxmlformats.org/drawingml/2006/wordprocessingDrawing" xmlns:w10="urn:schemas-microsoft-com:office:word" xmlns:w="http://schemas.openxmlformats.org/wordprocessingml/2006/main" xmlns:w14="http://schemas.microsoft.com/office/word/2010/wordml" xmlns:w15="http://schemas.microsoft.com/office/word/2012/wordml" xmlns:w16se="http://schemas.microsoft.com/office/word/2015/wordml/symex" xmlns:wpg="http://schemas.microsoft.com/office/word/2010/wordprocessingGroup" xmlns:wpi="http://schemas.microsoft.com/office/word/2010/wordprocessingInk" xmlns:wne="http://schemas.microsoft.com/office/word/2006/wordml" xmlns:wps="http://schemas.microsoft.com/office/word/2010/wordprocessingShape" mc:Ignorable="w14 w15 w16se wp14">
+<w:ftr xmlns:wpc="http://schemas.microsoft.com/office/word/2010/wordprocessingCanvas" xmlns:cx="http://schemas.microsoft.com/office/drawing/2014/chartex" xmlns:cx1="http://schemas.microsoft.com/office/drawing/2015/9/8/chartex" xmlns:cx2="http://schemas.microsoft.com/office/drawing/2015/10/21/chartex" xmlns:cx3="http://schemas.microsoft.com/office/drawing/2016/5/9/chartex" xmlns:cx4="http://schemas.microsoft.com/office/drawing/2016/5/10/chartex" xmlns:cx5="http://schemas.microsoft.com/office/drawing/2016/5/11/chartex" xmlns:cx6="http://schemas.microsoft.com/office/drawing/2016/5/12/chartex" xmlns:cx7="http://schemas.microsoft.com/office/drawing/2016/5/13/chartex" xmlns:cx8="http://schemas.microsoft.com/office/drawing/2016/5/14/chartex" xmlns:mc="http://schemas.openxmlformats.org/markup-compatibility/2006" xmlns:o="urn:schemas-microsoft-com:office:office" xmlns:r="http://schemas.openxmlformats.org/officeDocument/2006/relationships" xmlns:m="http://schemas.openxmlformats.org/officeDocument/2006/math" xmlns:v="urn:schemas-microsoft-com:vml" xmlns:wp14="http://schemas.microsoft.com/office/word/2010/wordprocessingDrawing" xmlns:wp="http://schemas.openxmlformats.org/drawingml/2006/wordprocessingDrawing" xmlns:w10="urn:schemas-microsoft-com:office:word" xmlns:w="http://schemas.openxmlformats.org/wordprocessingml/2006/main" xmlns:w14="http://schemas.microsoft.com/office/word/2010/wordml" xmlns:w15="http://schemas.microsoft.com/office/word/2012/wordml" xmlns:w16se="http://schemas.microsoft.com/office/word/2015/wordml/symex" xmlns:wpg="http://schemas.microsoft.com/office/word/2010/wordprocessingGroup" xmlns:wpi="http://schemas.microsoft.com/office/word/2010/wordprocessingInk" xmlns:wne="http://schemas.microsoft.com/office/word/2006/wordml" xmlns:wps="http://schemas.microsoft.com/office/word/2010/wordprocessingShape" mc:Ignorable="w14 w15 w16se wp14">
   <w:p>
     <w:pPr>
       <w:pStyle w:val="Voettekst"/>
@@ -1255,14 +1209,27 @@
                           <w:r>
                             <w:instrText xml:space="preserve"> = </w:instrText>
                           </w:r>
-                          <w:fldSimple w:instr="NUMPAGES  \* Arabic  \* MERGEFORMAT">
-                            <w:r>
-                              <w:rPr>
-                                <w:noProof/>
-                              </w:rPr>
-                              <w:instrText>2</w:instrText>
-                            </w:r>
-                          </w:fldSimple>
+                          <w:r>
+                            <w:fldChar w:fldCharType="begin"/>
+                          </w:r>
+                          <w:r>
+                            <w:instrText>NUMPAGES  \* Arabic  \* MERGEFORMAT</w:instrText>
+                          </w:r>
+                          <w:r>
+                            <w:fldChar w:fldCharType="separate"/>
+                          </w:r>
+                          <w:r>
+                            <w:rPr>
+                              <w:noProof/>
+                            </w:rPr>
+                            <w:instrText>2</w:instrText>
+                          </w:r>
+                          <w:r>
+                            <w:rPr>
+                              <w:noProof/>
+                            </w:rPr>
+                            <w:fldChar w:fldCharType="end"/>
+                          </w:r>
                           <w:r>
                             <w:instrText>+</w:instrText>
                           </w:r>
@@ -1360,14 +1327,27 @@
                     <w:r>
                       <w:instrText xml:space="preserve"> = </w:instrText>
                     </w:r>
-                    <w:fldSimple w:instr="NUMPAGES  \* Arabic  \* MERGEFORMAT">
-                      <w:r>
-                        <w:rPr>
-                          <w:noProof/>
-                        </w:rPr>
-                        <w:instrText>2</w:instrText>
-                      </w:r>
-                    </w:fldSimple>
+                    <w:r>
+                      <w:fldChar w:fldCharType="begin"/>
+                    </w:r>
+                    <w:r>
+                      <w:instrText>NUMPAGES  \* Arabic  \* MERGEFORMAT</w:instrText>
+                    </w:r>
+                    <w:r>
+                      <w:fldChar w:fldCharType="separate"/>
+                    </w:r>
+                    <w:r>
+                      <w:rPr>
+                        <w:noProof/>
+                      </w:rPr>
+                      <w:instrText>2</w:instrText>
+                    </w:r>
+                    <w:r>
+                      <w:rPr>
+                        <w:noProof/>
+                      </w:rPr>
+                      <w:fldChar w:fldCharType="end"/>
+                    </w:r>
                     <w:r>
                       <w:instrText>+</w:instrText>
                     </w:r>
@@ -1477,15 +1457,7 @@
                             <w:jc w:val="right"/>
                           </w:pPr>
                           <w:r>
-                            <w:t xml:space="preserve">OGD </w:t>
-                          </w:r>
-                          <w:proofErr w:type="spellStart"/>
-                          <w:r>
-                            <w:t>ict</w:t>
-                          </w:r>
-                          <w:proofErr w:type="spellEnd"/>
-                          <w:r>
-                            <w:t>-diensten</w:t>
+                            <w:t>OGD ict-diensten</w:t>
                           </w:r>
                         </w:p>
                       </w:txbxContent>
@@ -1519,15 +1491,7 @@
                       <w:jc w:val="right"/>
                     </w:pPr>
                     <w:r>
-                      <w:t xml:space="preserve">OGD </w:t>
-                    </w:r>
-                    <w:proofErr w:type="spellStart"/>
-                    <w:r>
-                      <w:t>ict</w:t>
-                    </w:r>
-                    <w:proofErr w:type="spellEnd"/>
-                    <w:r>
-                      <w:t>-diensten</w:t>
+                      <w:t>OGD ict-diensten</w:t>
                     </w:r>
                   </w:p>
                 </w:txbxContent>
@@ -1544,7 +1508,7 @@
 </file>
 
 <file path=word/footer2.xml><?xml version="1.0" encoding="utf-8"?>
-<w:ftr xmlns:wpc="http://schemas.microsoft.com/office/word/2010/wordprocessingCanvas" xmlns:cx="http://schemas.microsoft.com/office/drawing/2014/chartex" xmlns:cx1="http://schemas.microsoft.com/office/drawing/2015/9/8/chartex" xmlns:cx2="http://schemas.microsoft.com/office/drawing/2015/10/21/chartex" xmlns:cx3="http://schemas.microsoft.com/office/drawing/2016/5/9/chartex" xmlns:cx4="http://schemas.microsoft.com/office/drawing/2016/5/10/chartex" xmlns:cx5="http://schemas.microsoft.com/office/drawing/2016/5/11/chartex" xmlns:mc="http://schemas.openxmlformats.org/markup-compatibility/2006" xmlns:o="urn:schemas-microsoft-com:office:office" xmlns:r="http://schemas.openxmlformats.org/officeDocument/2006/relationships" xmlns:m="http://schemas.openxmlformats.org/officeDocument/2006/math" xmlns:v="urn:schemas-microsoft-com:vml" xmlns:wp14="http://schemas.microsoft.com/office/word/2010/wordprocessingDrawing" xmlns:wp="http://schemas.openxmlformats.org/drawingml/2006/wordprocessingDrawing" xmlns:w10="urn:schemas-microsoft-com:office:word" xmlns:w="http://schemas.openxmlformats.org/wordprocessingml/2006/main" xmlns:w14="http://schemas.microsoft.com/office/word/2010/wordml" xmlns:w15="http://schemas.microsoft.com/office/word/2012/wordml" xmlns:w16se="http://schemas.microsoft.com/office/word/2015/wordml/symex" xmlns:wpg="http://schemas.microsoft.com/office/word/2010/wordprocessingGroup" xmlns:wpi="http://schemas.microsoft.com/office/word/2010/wordprocessingInk" xmlns:wne="http://schemas.microsoft.com/office/word/2006/wordml" xmlns:wps="http://schemas.microsoft.com/office/word/2010/wordprocessingShape" mc:Ignorable="w14 w15 w16se wp14">
+<w:ftr xmlns:wpc="http://schemas.microsoft.com/office/word/2010/wordprocessingCanvas" xmlns:cx="http://schemas.microsoft.com/office/drawing/2014/chartex" xmlns:cx1="http://schemas.microsoft.com/office/drawing/2015/9/8/chartex" xmlns:cx2="http://schemas.microsoft.com/office/drawing/2015/10/21/chartex" xmlns:cx3="http://schemas.microsoft.com/office/drawing/2016/5/9/chartex" xmlns:cx4="http://schemas.microsoft.com/office/drawing/2016/5/10/chartex" xmlns:cx5="http://schemas.microsoft.com/office/drawing/2016/5/11/chartex" xmlns:cx6="http://schemas.microsoft.com/office/drawing/2016/5/12/chartex" xmlns:cx7="http://schemas.microsoft.com/office/drawing/2016/5/13/chartex" xmlns:cx8="http://schemas.microsoft.com/office/drawing/2016/5/14/chartex" xmlns:mc="http://schemas.openxmlformats.org/markup-compatibility/2006" xmlns:o="urn:schemas-microsoft-com:office:office" xmlns:r="http://schemas.openxmlformats.org/officeDocument/2006/relationships" xmlns:m="http://schemas.openxmlformats.org/officeDocument/2006/math" xmlns:v="urn:schemas-microsoft-com:vml" xmlns:wp14="http://schemas.microsoft.com/office/word/2010/wordprocessingDrawing" xmlns:wp="http://schemas.openxmlformats.org/drawingml/2006/wordprocessingDrawing" xmlns:w10="urn:schemas-microsoft-com:office:word" xmlns:w="http://schemas.openxmlformats.org/wordprocessingml/2006/main" xmlns:w14="http://schemas.microsoft.com/office/word/2010/wordml" xmlns:w15="http://schemas.microsoft.com/office/word/2012/wordml" xmlns:w16se="http://schemas.microsoft.com/office/word/2015/wordml/symex" xmlns:wpg="http://schemas.microsoft.com/office/word/2010/wordprocessingGroup" xmlns:wpi="http://schemas.microsoft.com/office/word/2010/wordprocessingInk" xmlns:wne="http://schemas.microsoft.com/office/word/2006/wordml" xmlns:wps="http://schemas.microsoft.com/office/word/2010/wordprocessingShape" mc:Ignorable="w14 w15 w16se wp14">
   <w:p>
     <w:pPr>
       <w:pStyle w:val="Voettekst"/>
@@ -1637,14 +1601,27 @@
                           <w:r>
                             <w:instrText xml:space="preserve"> = </w:instrText>
                           </w:r>
-                          <w:fldSimple w:instr="NUMPAGES  \* Arabic  \* MERGEFORMAT">
-                            <w:r>
-                              <w:rPr>
-                                <w:noProof/>
-                              </w:rPr>
-                              <w:instrText>2</w:instrText>
-                            </w:r>
-                          </w:fldSimple>
+                          <w:r>
+                            <w:fldChar w:fldCharType="begin"/>
+                          </w:r>
+                          <w:r>
+                            <w:instrText>NUMPAGES  \* Arabic  \* MERGEFORMAT</w:instrText>
+                          </w:r>
+                          <w:r>
+                            <w:fldChar w:fldCharType="separate"/>
+                          </w:r>
+                          <w:r>
+                            <w:rPr>
+                              <w:noProof/>
+                            </w:rPr>
+                            <w:instrText>2</w:instrText>
+                          </w:r>
+                          <w:r>
+                            <w:rPr>
+                              <w:noProof/>
+                            </w:rPr>
+                            <w:fldChar w:fldCharType="end"/>
+                          </w:r>
                           <w:r>
                             <w:instrText>+</w:instrText>
                           </w:r>
@@ -1742,14 +1719,27 @@
                     <w:r>
                       <w:instrText xml:space="preserve"> = </w:instrText>
                     </w:r>
-                    <w:fldSimple w:instr="NUMPAGES  \* Arabic  \* MERGEFORMAT">
-                      <w:r>
-                        <w:rPr>
-                          <w:noProof/>
-                        </w:rPr>
-                        <w:instrText>2</w:instrText>
-                      </w:r>
-                    </w:fldSimple>
+                    <w:r>
+                      <w:fldChar w:fldCharType="begin"/>
+                    </w:r>
+                    <w:r>
+                      <w:instrText>NUMPAGES  \* Arabic  \* MERGEFORMAT</w:instrText>
+                    </w:r>
+                    <w:r>
+                      <w:fldChar w:fldCharType="separate"/>
+                    </w:r>
+                    <w:r>
+                      <w:rPr>
+                        <w:noProof/>
+                      </w:rPr>
+                      <w:instrText>2</w:instrText>
+                    </w:r>
+                    <w:r>
+                      <w:rPr>
+                        <w:noProof/>
+                      </w:rPr>
+                      <w:fldChar w:fldCharType="end"/>
+                    </w:r>
                     <w:r>
                       <w:instrText>+</w:instrText>
                     </w:r>
@@ -1859,15 +1849,7 @@
                             <w:jc w:val="right"/>
                           </w:pPr>
                           <w:r>
-                            <w:t xml:space="preserve">OGD </w:t>
-                          </w:r>
-                          <w:proofErr w:type="spellStart"/>
-                          <w:r>
-                            <w:t>ict</w:t>
-                          </w:r>
-                          <w:proofErr w:type="spellEnd"/>
-                          <w:r>
-                            <w:t>-diensten</w:t>
+                            <w:t>OGD ict-diensten</w:t>
                           </w:r>
                         </w:p>
                       </w:txbxContent>
@@ -1901,15 +1883,7 @@
                       <w:jc w:val="right"/>
                     </w:pPr>
                     <w:r>
-                      <w:t xml:space="preserve">OGD </w:t>
-                    </w:r>
-                    <w:proofErr w:type="spellStart"/>
-                    <w:r>
-                      <w:t>ict</w:t>
-                    </w:r>
-                    <w:proofErr w:type="spellEnd"/>
-                    <w:r>
-                      <w:t>-diensten</w:t>
+                      <w:t>OGD ict-diensten</w:t>
                     </w:r>
                   </w:p>
                 </w:txbxContent>
@@ -1926,7 +1900,7 @@
 </file>
 
 <file path=word/footer3.xml><?xml version="1.0" encoding="utf-8"?>
-<w:ftr xmlns:wpc="http://schemas.microsoft.com/office/word/2010/wordprocessingCanvas" xmlns:cx="http://schemas.microsoft.com/office/drawing/2014/chartex" xmlns:cx1="http://schemas.microsoft.com/office/drawing/2015/9/8/chartex" xmlns:cx2="http://schemas.microsoft.com/office/drawing/2015/10/21/chartex" xmlns:cx3="http://schemas.microsoft.com/office/drawing/2016/5/9/chartex" xmlns:cx4="http://schemas.microsoft.com/office/drawing/2016/5/10/chartex" xmlns:cx5="http://schemas.microsoft.com/office/drawing/2016/5/11/chartex" xmlns:mc="http://schemas.openxmlformats.org/markup-compatibility/2006" xmlns:o="urn:schemas-microsoft-com:office:office" xmlns:r="http://schemas.openxmlformats.org/officeDocument/2006/relationships" xmlns:m="http://schemas.openxmlformats.org/officeDocument/2006/math" xmlns:v="urn:schemas-microsoft-com:vml" xmlns:wp14="http://schemas.microsoft.com/office/word/2010/wordprocessingDrawing" xmlns:wp="http://schemas.openxmlformats.org/drawingml/2006/wordprocessingDrawing" xmlns:w10="urn:schemas-microsoft-com:office:word" xmlns:w="http://schemas.openxmlformats.org/wordprocessingml/2006/main" xmlns:w14="http://schemas.microsoft.com/office/word/2010/wordml" xmlns:w15="http://schemas.microsoft.com/office/word/2012/wordml" xmlns:w16se="http://schemas.microsoft.com/office/word/2015/wordml/symex" xmlns:wpg="http://schemas.microsoft.com/office/word/2010/wordprocessingGroup" xmlns:wpi="http://schemas.microsoft.com/office/word/2010/wordprocessingInk" xmlns:wne="http://schemas.microsoft.com/office/word/2006/wordml" xmlns:wps="http://schemas.microsoft.com/office/word/2010/wordprocessingShape" mc:Ignorable="w14 w15 w16se wp14">
+<w:ftr xmlns:wpc="http://schemas.microsoft.com/office/word/2010/wordprocessingCanvas" xmlns:cx="http://schemas.microsoft.com/office/drawing/2014/chartex" xmlns:cx1="http://schemas.microsoft.com/office/drawing/2015/9/8/chartex" xmlns:cx2="http://schemas.microsoft.com/office/drawing/2015/10/21/chartex" xmlns:cx3="http://schemas.microsoft.com/office/drawing/2016/5/9/chartex" xmlns:cx4="http://schemas.microsoft.com/office/drawing/2016/5/10/chartex" xmlns:cx5="http://schemas.microsoft.com/office/drawing/2016/5/11/chartex" xmlns:cx6="http://schemas.microsoft.com/office/drawing/2016/5/12/chartex" xmlns:cx7="http://schemas.microsoft.com/office/drawing/2016/5/13/chartex" xmlns:cx8="http://schemas.microsoft.com/office/drawing/2016/5/14/chartex" xmlns:mc="http://schemas.openxmlformats.org/markup-compatibility/2006" xmlns:o="urn:schemas-microsoft-com:office:office" xmlns:r="http://schemas.openxmlformats.org/officeDocument/2006/relationships" xmlns:m="http://schemas.openxmlformats.org/officeDocument/2006/math" xmlns:v="urn:schemas-microsoft-com:vml" xmlns:wp14="http://schemas.microsoft.com/office/word/2010/wordprocessingDrawing" xmlns:wp="http://schemas.openxmlformats.org/drawingml/2006/wordprocessingDrawing" xmlns:w10="urn:schemas-microsoft-com:office:word" xmlns:w="http://schemas.openxmlformats.org/wordprocessingml/2006/main" xmlns:w14="http://schemas.microsoft.com/office/word/2010/wordml" xmlns:w15="http://schemas.microsoft.com/office/word/2012/wordml" xmlns:w16se="http://schemas.microsoft.com/office/word/2015/wordml/symex" xmlns:wpg="http://schemas.microsoft.com/office/word/2010/wordprocessingGroup" xmlns:wpi="http://schemas.microsoft.com/office/word/2010/wordprocessingInk" xmlns:wne="http://schemas.microsoft.com/office/word/2006/wordml" xmlns:wps="http://schemas.microsoft.com/office/word/2010/wordprocessingShape" mc:Ignorable="w14 w15 w16se wp14">
   <w:p>
     <w:pPr>
       <w:pStyle w:val="Voettekst"/>
@@ -1936,7 +1910,7 @@
 </file>
 
 <file path=word/footnotes.xml><?xml version="1.0" encoding="utf-8"?>
-<w:footnotes xmlns:wpc="http://schemas.microsoft.com/office/word/2010/wordprocessingCanvas" xmlns:cx="http://schemas.microsoft.com/office/drawing/2014/chartex" xmlns:cx1="http://schemas.microsoft.com/office/drawing/2015/9/8/chartex" xmlns:cx2="http://schemas.microsoft.com/office/drawing/2015/10/21/chartex" xmlns:cx3="http://schemas.microsoft.com/office/drawing/2016/5/9/chartex" xmlns:cx4="http://schemas.microsoft.com/office/drawing/2016/5/10/chartex" xmlns:cx5="http://schemas.microsoft.com/office/drawing/2016/5/11/chartex" xmlns:mc="http://schemas.openxmlformats.org/markup-compatibility/2006" xmlns:o="urn:schemas-microsoft-com:office:office" xmlns:r="http://schemas.openxmlformats.org/officeDocument/2006/relationships" xmlns:m="http://schemas.openxmlformats.org/officeDocument/2006/math" xmlns:v="urn:schemas-microsoft-com:vml" xmlns:wp14="http://schemas.microsoft.com/office/word/2010/wordprocessingDrawing" xmlns:wp="http://schemas.openxmlformats.org/drawingml/2006/wordprocessingDrawing" xmlns:w10="urn:schemas-microsoft-com:office:word" xmlns:w="http://schemas.openxmlformats.org/wordprocessingml/2006/main" xmlns:w14="http://schemas.microsoft.com/office/word/2010/wordml" xmlns:w15="http://schemas.microsoft.com/office/word/2012/wordml" xmlns:w16se="http://schemas.microsoft.com/office/word/2015/wordml/symex" xmlns:wpg="http://schemas.microsoft.com/office/word/2010/wordprocessingGroup" xmlns:wpi="http://schemas.microsoft.com/office/word/2010/wordprocessingInk" xmlns:wne="http://schemas.microsoft.com/office/word/2006/wordml" xmlns:wps="http://schemas.microsoft.com/office/word/2010/wordprocessingShape" mc:Ignorable="w14 w15 w16se wp14">
+<w:footnotes xmlns:wpc="http://schemas.microsoft.com/office/word/2010/wordprocessingCanvas" xmlns:cx="http://schemas.microsoft.com/office/drawing/2014/chartex" xmlns:cx1="http://schemas.microsoft.com/office/drawing/2015/9/8/chartex" xmlns:cx2="http://schemas.microsoft.com/office/drawing/2015/10/21/chartex" xmlns:cx3="http://schemas.microsoft.com/office/drawing/2016/5/9/chartex" xmlns:cx4="http://schemas.microsoft.com/office/drawing/2016/5/10/chartex" xmlns:cx5="http://schemas.microsoft.com/office/drawing/2016/5/11/chartex" xmlns:cx6="http://schemas.microsoft.com/office/drawing/2016/5/12/chartex" xmlns:cx7="http://schemas.microsoft.com/office/drawing/2016/5/13/chartex" xmlns:cx8="http://schemas.microsoft.com/office/drawing/2016/5/14/chartex" xmlns:mc="http://schemas.openxmlformats.org/markup-compatibility/2006" xmlns:o="urn:schemas-microsoft-com:office:office" xmlns:r="http://schemas.openxmlformats.org/officeDocument/2006/relationships" xmlns:m="http://schemas.openxmlformats.org/officeDocument/2006/math" xmlns:v="urn:schemas-microsoft-com:vml" xmlns:wp14="http://schemas.microsoft.com/office/word/2010/wordprocessingDrawing" xmlns:wp="http://schemas.openxmlformats.org/drawingml/2006/wordprocessingDrawing" xmlns:w10="urn:schemas-microsoft-com:office:word" xmlns:w="http://schemas.openxmlformats.org/wordprocessingml/2006/main" xmlns:w14="http://schemas.microsoft.com/office/word/2010/wordml" xmlns:w15="http://schemas.microsoft.com/office/word/2012/wordml" xmlns:w16se="http://schemas.microsoft.com/office/word/2015/wordml/symex" xmlns:wpg="http://schemas.microsoft.com/office/word/2010/wordprocessingGroup" xmlns:wpi="http://schemas.microsoft.com/office/word/2010/wordprocessingInk" xmlns:wne="http://schemas.microsoft.com/office/word/2006/wordml" xmlns:wps="http://schemas.microsoft.com/office/word/2010/wordprocessingShape" mc:Ignorable="w14 w15 w16se wp14">
   <w:footnote w:type="separator" w:id="-1">
     <w:p>
       <w:pPr>
@@ -1961,7 +1935,7 @@
 </file>
 
 <file path=word/header1.xml><?xml version="1.0" encoding="utf-8"?>
-<w:hdr xmlns:wpc="http://schemas.microsoft.com/office/word/2010/wordprocessingCanvas" xmlns:cx="http://schemas.microsoft.com/office/drawing/2014/chartex" xmlns:cx1="http://schemas.microsoft.com/office/drawing/2015/9/8/chartex" xmlns:cx2="http://schemas.microsoft.com/office/drawing/2015/10/21/chartex" xmlns:cx3="http://schemas.microsoft.com/office/drawing/2016/5/9/chartex" xmlns:cx4="http://schemas.microsoft.com/office/drawing/2016/5/10/chartex" xmlns:cx5="http://schemas.microsoft.com/office/drawing/2016/5/11/chartex" xmlns:mc="http://schemas.openxmlformats.org/markup-compatibility/2006" xmlns:o="urn:schemas-microsoft-com:office:office" xmlns:r="http://schemas.openxmlformats.org/officeDocument/2006/relationships" xmlns:m="http://schemas.openxmlformats.org/officeDocument/2006/math" xmlns:v="urn:schemas-microsoft-com:vml" xmlns:wp14="http://schemas.microsoft.com/office/word/2010/wordprocessingDrawing" xmlns:wp="http://schemas.openxmlformats.org/drawingml/2006/wordprocessingDrawing" xmlns:w10="urn:schemas-microsoft-com:office:word" xmlns:w="http://schemas.openxmlformats.org/wordprocessingml/2006/main" xmlns:w14="http://schemas.microsoft.com/office/word/2010/wordml" xmlns:w15="http://schemas.microsoft.com/office/word/2012/wordml" xmlns:w16se="http://schemas.microsoft.com/office/word/2015/wordml/symex" xmlns:wpg="http://schemas.microsoft.com/office/word/2010/wordprocessingGroup" xmlns:wpi="http://schemas.microsoft.com/office/word/2010/wordprocessingInk" xmlns:wne="http://schemas.microsoft.com/office/word/2006/wordml" xmlns:wps="http://schemas.microsoft.com/office/word/2010/wordprocessingShape" mc:Ignorable="w14 w15 w16se wp14">
+<w:hdr xmlns:wpc="http://schemas.microsoft.com/office/word/2010/wordprocessingCanvas" xmlns:cx="http://schemas.microsoft.com/office/drawing/2014/chartex" xmlns:cx1="http://schemas.microsoft.com/office/drawing/2015/9/8/chartex" xmlns:cx2="http://schemas.microsoft.com/office/drawing/2015/10/21/chartex" xmlns:cx3="http://schemas.microsoft.com/office/drawing/2016/5/9/chartex" xmlns:cx4="http://schemas.microsoft.com/office/drawing/2016/5/10/chartex" xmlns:cx5="http://schemas.microsoft.com/office/drawing/2016/5/11/chartex" xmlns:cx6="http://schemas.microsoft.com/office/drawing/2016/5/12/chartex" xmlns:cx7="http://schemas.microsoft.com/office/drawing/2016/5/13/chartex" xmlns:cx8="http://schemas.microsoft.com/office/drawing/2016/5/14/chartex" xmlns:mc="http://schemas.openxmlformats.org/markup-compatibility/2006" xmlns:o="urn:schemas-microsoft-com:office:office" xmlns:r="http://schemas.openxmlformats.org/officeDocument/2006/relationships" xmlns:m="http://schemas.openxmlformats.org/officeDocument/2006/math" xmlns:v="urn:schemas-microsoft-com:vml" xmlns:wp14="http://schemas.microsoft.com/office/word/2010/wordprocessingDrawing" xmlns:wp="http://schemas.openxmlformats.org/drawingml/2006/wordprocessingDrawing" xmlns:w10="urn:schemas-microsoft-com:office:word" xmlns:w="http://schemas.openxmlformats.org/wordprocessingml/2006/main" xmlns:w14="http://schemas.microsoft.com/office/word/2010/wordml" xmlns:w15="http://schemas.microsoft.com/office/word/2012/wordml" xmlns:w16se="http://schemas.microsoft.com/office/word/2015/wordml/symex" xmlns:wpg="http://schemas.microsoft.com/office/word/2010/wordprocessingGroup" xmlns:wpi="http://schemas.microsoft.com/office/word/2010/wordprocessingInk" xmlns:wne="http://schemas.microsoft.com/office/word/2006/wordml" xmlns:wps="http://schemas.microsoft.com/office/word/2010/wordprocessingShape" mc:Ignorable="w14 w15 w16se wp14">
   <w:p>
     <w:pPr>
       <w:spacing w:before="0" w:after="0" w:line="240" w:lineRule="auto"/>
@@ -1971,7 +1945,7 @@
 </file>
 
 <file path=word/header2.xml><?xml version="1.0" encoding="utf-8"?>
-<w:hdr xmlns:wpc="http://schemas.microsoft.com/office/word/2010/wordprocessingCanvas" xmlns:cx="http://schemas.microsoft.com/office/drawing/2014/chartex" xmlns:cx1="http://schemas.microsoft.com/office/drawing/2015/9/8/chartex" xmlns:cx2="http://schemas.microsoft.com/office/drawing/2015/10/21/chartex" xmlns:cx3="http://schemas.microsoft.com/office/drawing/2016/5/9/chartex" xmlns:cx4="http://schemas.microsoft.com/office/drawing/2016/5/10/chartex" xmlns:cx5="http://schemas.microsoft.com/office/drawing/2016/5/11/chartex" xmlns:mc="http://schemas.openxmlformats.org/markup-compatibility/2006" xmlns:o="urn:schemas-microsoft-com:office:office" xmlns:r="http://schemas.openxmlformats.org/officeDocument/2006/relationships" xmlns:m="http://schemas.openxmlformats.org/officeDocument/2006/math" xmlns:v="urn:schemas-microsoft-com:vml" xmlns:wp14="http://schemas.microsoft.com/office/word/2010/wordprocessingDrawing" xmlns:wp="http://schemas.openxmlformats.org/drawingml/2006/wordprocessingDrawing" xmlns:w10="urn:schemas-microsoft-com:office:word" xmlns:w="http://schemas.openxmlformats.org/wordprocessingml/2006/main" xmlns:w14="http://schemas.microsoft.com/office/word/2010/wordml" xmlns:w15="http://schemas.microsoft.com/office/word/2012/wordml" xmlns:w16se="http://schemas.microsoft.com/office/word/2015/wordml/symex" xmlns:wpg="http://schemas.microsoft.com/office/word/2010/wordprocessingGroup" xmlns:wpi="http://schemas.microsoft.com/office/word/2010/wordprocessingInk" xmlns:wne="http://schemas.microsoft.com/office/word/2006/wordml" xmlns:wps="http://schemas.microsoft.com/office/word/2010/wordprocessingShape" mc:Ignorable="w14 w15 w16se wp14">
+<w:hdr xmlns:wpc="http://schemas.microsoft.com/office/word/2010/wordprocessingCanvas" xmlns:cx="http://schemas.microsoft.com/office/drawing/2014/chartex" xmlns:cx1="http://schemas.microsoft.com/office/drawing/2015/9/8/chartex" xmlns:cx2="http://schemas.microsoft.com/office/drawing/2015/10/21/chartex" xmlns:cx3="http://schemas.microsoft.com/office/drawing/2016/5/9/chartex" xmlns:cx4="http://schemas.microsoft.com/office/drawing/2016/5/10/chartex" xmlns:cx5="http://schemas.microsoft.com/office/drawing/2016/5/11/chartex" xmlns:cx6="http://schemas.microsoft.com/office/drawing/2016/5/12/chartex" xmlns:cx7="http://schemas.microsoft.com/office/drawing/2016/5/13/chartex" xmlns:cx8="http://schemas.microsoft.com/office/drawing/2016/5/14/chartex" xmlns:mc="http://schemas.openxmlformats.org/markup-compatibility/2006" xmlns:o="urn:schemas-microsoft-com:office:office" xmlns:r="http://schemas.openxmlformats.org/officeDocument/2006/relationships" xmlns:m="http://schemas.openxmlformats.org/officeDocument/2006/math" xmlns:v="urn:schemas-microsoft-com:vml" xmlns:wp14="http://schemas.microsoft.com/office/word/2010/wordprocessingDrawing" xmlns:wp="http://schemas.openxmlformats.org/drawingml/2006/wordprocessingDrawing" xmlns:w10="urn:schemas-microsoft-com:office:word" xmlns:w="http://schemas.openxmlformats.org/wordprocessingml/2006/main" xmlns:w14="http://schemas.microsoft.com/office/word/2010/wordml" xmlns:w15="http://schemas.microsoft.com/office/word/2012/wordml" xmlns:w16se="http://schemas.microsoft.com/office/word/2015/wordml/symex" xmlns:wpg="http://schemas.microsoft.com/office/word/2010/wordprocessingGroup" xmlns:wpi="http://schemas.microsoft.com/office/word/2010/wordprocessingInk" xmlns:wne="http://schemas.microsoft.com/office/word/2006/wordml" xmlns:wps="http://schemas.microsoft.com/office/word/2010/wordprocessingShape" mc:Ignorable="w14 w15 w16se wp14">
   <w:p>
     <w:pPr>
       <w:spacing w:before="0" w:after="0" w:line="240" w:lineRule="auto"/>
@@ -1981,7 +1955,7 @@
 </file>
 
 <file path=word/header3.xml><?xml version="1.0" encoding="utf-8"?>
-<w:hdr xmlns:wpc="http://schemas.microsoft.com/office/word/2010/wordprocessingCanvas" xmlns:cx="http://schemas.microsoft.com/office/drawing/2014/chartex" xmlns:cx1="http://schemas.microsoft.com/office/drawing/2015/9/8/chartex" xmlns:cx2="http://schemas.microsoft.com/office/drawing/2015/10/21/chartex" xmlns:cx3="http://schemas.microsoft.com/office/drawing/2016/5/9/chartex" xmlns:cx4="http://schemas.microsoft.com/office/drawing/2016/5/10/chartex" xmlns:cx5="http://schemas.microsoft.com/office/drawing/2016/5/11/chartex" xmlns:mc="http://schemas.openxmlformats.org/markup-compatibility/2006" xmlns:o="urn:schemas-microsoft-com:office:office" xmlns:r="http://schemas.openxmlformats.org/officeDocument/2006/relationships" xmlns:m="http://schemas.openxmlformats.org/officeDocument/2006/math" xmlns:v="urn:schemas-microsoft-com:vml" xmlns:wp14="http://schemas.microsoft.com/office/word/2010/wordprocessingDrawing" xmlns:wp="http://schemas.openxmlformats.org/drawingml/2006/wordprocessingDrawing" xmlns:w10="urn:schemas-microsoft-com:office:word" xmlns:w="http://schemas.openxmlformats.org/wordprocessingml/2006/main" xmlns:w14="http://schemas.microsoft.com/office/word/2010/wordml" xmlns:w15="http://schemas.microsoft.com/office/word/2012/wordml" xmlns:w16se="http://schemas.microsoft.com/office/word/2015/wordml/symex" xmlns:wpg="http://schemas.microsoft.com/office/word/2010/wordprocessingGroup" xmlns:wpi="http://schemas.microsoft.com/office/word/2010/wordprocessingInk" xmlns:wne="http://schemas.microsoft.com/office/word/2006/wordml" xmlns:wps="http://schemas.microsoft.com/office/word/2010/wordprocessingShape" mc:Ignorable="w14 w15 w16se wp14">
+<w:hdr xmlns:wpc="http://schemas.microsoft.com/office/word/2010/wordprocessingCanvas" xmlns:cx="http://schemas.microsoft.com/office/drawing/2014/chartex" xmlns:cx1="http://schemas.microsoft.com/office/drawing/2015/9/8/chartex" xmlns:cx2="http://schemas.microsoft.com/office/drawing/2015/10/21/chartex" xmlns:cx3="http://schemas.microsoft.com/office/drawing/2016/5/9/chartex" xmlns:cx4="http://schemas.microsoft.com/office/drawing/2016/5/10/chartex" xmlns:cx5="http://schemas.microsoft.com/office/drawing/2016/5/11/chartex" xmlns:cx6="http://schemas.microsoft.com/office/drawing/2016/5/12/chartex" xmlns:cx7="http://schemas.microsoft.com/office/drawing/2016/5/13/chartex" xmlns:cx8="http://schemas.microsoft.com/office/drawing/2016/5/14/chartex" xmlns:mc="http://schemas.openxmlformats.org/markup-compatibility/2006" xmlns:o="urn:schemas-microsoft-com:office:office" xmlns:r="http://schemas.openxmlformats.org/officeDocument/2006/relationships" xmlns:m="http://schemas.openxmlformats.org/officeDocument/2006/math" xmlns:v="urn:schemas-microsoft-com:vml" xmlns:wp14="http://schemas.microsoft.com/office/word/2010/wordprocessingDrawing" xmlns:wp="http://schemas.openxmlformats.org/drawingml/2006/wordprocessingDrawing" xmlns:w10="urn:schemas-microsoft-com:office:word" xmlns:w="http://schemas.openxmlformats.org/wordprocessingml/2006/main" xmlns:w14="http://schemas.microsoft.com/office/word/2010/wordml" xmlns:w15="http://schemas.microsoft.com/office/word/2012/wordml" xmlns:w16se="http://schemas.microsoft.com/office/word/2015/wordml/symex" xmlns:wpg="http://schemas.microsoft.com/office/word/2010/wordprocessingGroup" xmlns:wpi="http://schemas.microsoft.com/office/word/2010/wordprocessingInk" xmlns:wne="http://schemas.microsoft.com/office/word/2006/wordml" xmlns:wps="http://schemas.microsoft.com/office/word/2010/wordprocessingShape" mc:Ignorable="w14 w15 w16se wp14">
   <w:p>
     <w:pPr>
       <w:spacing w:before="0" w:after="0" w:line="240" w:lineRule="auto"/>
@@ -1991,7 +1965,7 @@
 </file>
 
 <file path=word/numbering.xml><?xml version="1.0" encoding="utf-8"?>
-<w:numbering xmlns:wpc="http://schemas.microsoft.com/office/word/2010/wordprocessingCanvas" xmlns:cx="http://schemas.microsoft.com/office/drawing/2014/chartex" xmlns:cx1="http://schemas.microsoft.com/office/drawing/2015/9/8/chartex" xmlns:cx2="http://schemas.microsoft.com/office/drawing/2015/10/21/chartex" xmlns:cx3="http://schemas.microsoft.com/office/drawing/2016/5/9/chartex" xmlns:cx4="http://schemas.microsoft.com/office/drawing/2016/5/10/chartex" xmlns:cx5="http://schemas.microsoft.com/office/drawing/2016/5/11/chartex" xmlns:mc="http://schemas.openxmlformats.org/markup-compatibility/2006" xmlns:o="urn:schemas-microsoft-com:office:office" xmlns:r="http://schemas.openxmlformats.org/officeDocument/2006/relationships" xmlns:m="http://schemas.openxmlformats.org/officeDocument/2006/math" xmlns:v="urn:schemas-microsoft-com:vml" xmlns:wp14="http://schemas.microsoft.com/office/word/2010/wordprocessingDrawing" xmlns:wp="http://schemas.openxmlformats.org/drawingml/2006/wordprocessingDrawing" xmlns:w10="urn:schemas-microsoft-com:office:word" xmlns:w="http://schemas.openxmlformats.org/wordprocessingml/2006/main" xmlns:w14="http://schemas.microsoft.com/office/word/2010/wordml" xmlns:w15="http://schemas.microsoft.com/office/word/2012/wordml" xmlns:w16se="http://schemas.microsoft.com/office/word/2015/wordml/symex" xmlns:wpg="http://schemas.microsoft.com/office/word/2010/wordprocessingGroup" xmlns:wpi="http://schemas.microsoft.com/office/word/2010/wordprocessingInk" xmlns:wne="http://schemas.microsoft.com/office/word/2006/wordml" xmlns:wps="http://schemas.microsoft.com/office/word/2010/wordprocessingShape" mc:Ignorable="w14 w15 w16se wp14">
+<w:numbering xmlns:wpc="http://schemas.microsoft.com/office/word/2010/wordprocessingCanvas" xmlns:cx="http://schemas.microsoft.com/office/drawing/2014/chartex" xmlns:cx1="http://schemas.microsoft.com/office/drawing/2015/9/8/chartex" xmlns:cx2="http://schemas.microsoft.com/office/drawing/2015/10/21/chartex" xmlns:cx3="http://schemas.microsoft.com/office/drawing/2016/5/9/chartex" xmlns:cx4="http://schemas.microsoft.com/office/drawing/2016/5/10/chartex" xmlns:cx5="http://schemas.microsoft.com/office/drawing/2016/5/11/chartex" xmlns:cx6="http://schemas.microsoft.com/office/drawing/2016/5/12/chartex" xmlns:cx7="http://schemas.microsoft.com/office/drawing/2016/5/13/chartex" xmlns:cx8="http://schemas.microsoft.com/office/drawing/2016/5/14/chartex" xmlns:mc="http://schemas.openxmlformats.org/markup-compatibility/2006" xmlns:o="urn:schemas-microsoft-com:office:office" xmlns:r="http://schemas.openxmlformats.org/officeDocument/2006/relationships" xmlns:m="http://schemas.openxmlformats.org/officeDocument/2006/math" xmlns:v="urn:schemas-microsoft-com:vml" xmlns:wp14="http://schemas.microsoft.com/office/word/2010/wordprocessingDrawing" xmlns:wp="http://schemas.openxmlformats.org/drawingml/2006/wordprocessingDrawing" xmlns:w10="urn:schemas-microsoft-com:office:word" xmlns:w="http://schemas.openxmlformats.org/wordprocessingml/2006/main" xmlns:w14="http://schemas.microsoft.com/office/word/2010/wordml" xmlns:w15="http://schemas.microsoft.com/office/word/2012/wordml" xmlns:w16se="http://schemas.microsoft.com/office/word/2015/wordml/symex" xmlns:wpg="http://schemas.microsoft.com/office/word/2010/wordprocessingGroup" xmlns:wpi="http://schemas.microsoft.com/office/word/2010/wordprocessingInk" xmlns:wne="http://schemas.microsoft.com/office/word/2006/wordml" xmlns:wps="http://schemas.microsoft.com/office/word/2010/wordprocessingShape" mc:Ignorable="w14 w15 w16se wp14">
   <w:numPicBullet w:numPicBulletId="0">
     <w:pict>
       <v:shapetype id="_x0000_t75" coordsize="21600,21600" o:spt="75" o:preferrelative="t" path="m@4@5l@4@11@9@11@9@5xe" filled="f" stroked="f">
@@ -2013,28 +1987,28 @@
         <v:path o:extrusionok="f" gradientshapeok="t" o:connecttype="rect"/>
         <o:lock v:ext="edit" aspectratio="t"/>
       </v:shapetype>
-      <v:shape id="_x0000_i1052" type="#_x0000_t75" style="width:7.5pt;height:7.5pt" o:bullet="t">
+      <v:shape id="_x0000_i1068" type="#_x0000_t75" style="width:7.5pt;height:7.5pt" o:bullet="t">
         <v:imagedata r:id="rId1" o:title="BulletNiveau1"/>
       </v:shape>
     </w:pict>
   </w:numPicBullet>
   <w:numPicBullet w:numPicBulletId="1">
     <w:pict>
-      <v:shape id="_x0000_i1053" type="#_x0000_t75" style="width:6.75pt;height:6.75pt" o:bullet="t">
+      <v:shape id="_x0000_i1069" type="#_x0000_t75" style="width:6.75pt;height:6.75pt" o:bullet="t">
         <v:imagedata r:id="rId2" o:title="BulletNiveau2"/>
       </v:shape>
     </w:pict>
   </w:numPicBullet>
   <w:numPicBullet w:numPicBulletId="2">
     <w:pict>
-      <v:shape id="_x0000_i1054" type="#_x0000_t75" style="width:7.5pt;height:7.5pt" o:bullet="t">
+      <v:shape id="_x0000_i1070" type="#_x0000_t75" style="width:7.5pt;height:7.5pt" o:bullet="t">
         <v:imagedata r:id="rId3" o:title="BulletNiveau1"/>
       </v:shape>
     </w:pict>
   </w:numPicBullet>
   <w:numPicBullet w:numPicBulletId="3">
     <w:pict>
-      <v:shape id="_x0000_i1055" type="#_x0000_t75" style="width:6.75pt;height:6.75pt" o:bullet="t">
+      <v:shape id="_x0000_i1071" type="#_x0000_t75" style="width:6.75pt;height:6.75pt" o:bullet="t">
         <v:imagedata r:id="rId4" o:title="BulletNiveau2"/>
       </v:shape>
     </w:pict>
@@ -5968,7 +5942,7 @@
 </file>
 
 <file path=customXml/itemProps2.xml><?xml version="1.0" encoding="utf-8"?>
-<ds:datastoreItem xmlns:ds="http://schemas.openxmlformats.org/officeDocument/2006/customXml" ds:itemID="{E08F2CD8-DFEA-454D-8F6F-1B5E6F71B0BA}">
+<ds:datastoreItem xmlns:ds="http://schemas.openxmlformats.org/officeDocument/2006/customXml" ds:itemID="{D4DA5224-5664-494A-A5D6-83E9523ECF35}">
   <ds:schemaRefs>
     <ds:schemaRef ds:uri="http://schemas.openxmlformats.org/officeDocument/2006/bibliography"/>
   </ds:schemaRefs>

</xml_diff>

<commit_message>
Add ActionMessages for all rooms on the second floor
</commit_message>
<xml_diff>
--- a/PowerSpel-PenTest/ToDo.docx
+++ b/PowerSpel-PenTest/ToDo.docx
@@ -584,6 +584,18 @@
         </w:numPr>
       </w:pPr>
       <w:r>
+        <w:t>Kamerteller</w:t>
+      </w:r>
+    </w:p>
+    <w:p>
+      <w:pPr>
+        <w:pStyle w:val="Lijstalinea"/>
+        <w:numPr>
+          <w:ilvl w:val="1"/>
+          <w:numId w:val="30"/>
+        </w:numPr>
+      </w:pPr>
+      <w:r>
         <w:t>Meelopen met iemand door een deur</w:t>
       </w:r>
     </w:p>
@@ -597,6 +609,9 @@
       </w:pPr>
       <w:r>
         <w:t>Spelbegin: keuze tussen direct beginnen, of uitleg</w:t>
+      </w:r>
+      <w:r>
+        <w:t>. Uitleg start in uitlegkamers</w:t>
       </w:r>
     </w:p>
     <w:p>
@@ -670,6 +685,7 @@
         <w:rPr>
           <w:color w:val="00B050"/>
         </w:rPr>
+        <w:lastRenderedPageBreak/>
         <w:t>I</w:t>
       </w:r>
       <w:r>
@@ -694,7 +710,6 @@
         <w:rPr>
           <w:color w:val="00B050"/>
         </w:rPr>
-        <w:lastRenderedPageBreak/>
         <w:t>Accomplishments</w:t>
       </w:r>
     </w:p>
@@ -792,10 +807,66 @@
       <w:pPr>
         <w:pStyle w:val="Lijstalinea"/>
         <w:numPr>
-          <w:ilvl w:val="1"/>
-          <w:numId w:val="30"/>
-        </w:numPr>
-      </w:pPr>
+          <w:ilvl w:val="0"/>
+          <w:numId w:val="30"/>
+        </w:numPr>
+      </w:pPr>
+      <w:r>
+        <w:t>Eindstatistieken:</w:t>
+      </w:r>
+    </w:p>
+    <w:p>
+      <w:pPr>
+        <w:pStyle w:val="Lijstalinea"/>
+        <w:numPr>
+          <w:ilvl w:val="1"/>
+          <w:numId w:val="30"/>
+        </w:numPr>
+      </w:pPr>
+      <w:r>
+        <w:t>Prestaties</w:t>
+      </w:r>
+      <w:r>
+        <w:t xml:space="preserve"> / penetratielevel</w:t>
+      </w:r>
+    </w:p>
+    <w:p>
+      <w:pPr>
+        <w:pStyle w:val="Lijstalinea"/>
+        <w:numPr>
+          <w:ilvl w:val="1"/>
+          <w:numId w:val="30"/>
+        </w:numPr>
+      </w:pPr>
+      <w:r>
+        <w:t>Aantal moves</w:t>
+      </w:r>
+    </w:p>
+    <w:p>
+      <w:pPr>
+        <w:pStyle w:val="Lijstalinea"/>
+        <w:numPr>
+          <w:ilvl w:val="1"/>
+          <w:numId w:val="30"/>
+        </w:numPr>
+      </w:pPr>
+      <w:r>
+        <w:t>Tijdsduur</w:t>
+      </w:r>
+    </w:p>
+    <w:p>
+      <w:pPr>
+        <w:pStyle w:val="Lijstalinea"/>
+        <w:numPr>
+          <w:ilvl w:val="1"/>
+          <w:numId w:val="30"/>
+        </w:numPr>
+      </w:pPr>
+      <w:r>
+        <w:t>Score</w:t>
+      </w:r>
+      <w:bookmarkStart w:id="0" w:name="_GoBack"/>
+      <w:bookmarkEnd w:id="0"/>
     </w:p>
     <w:p>
       <w:pPr>
@@ -1069,8 +1140,6 @@
           <w:numId w:val="30"/>
         </w:numPr>
       </w:pPr>
-      <w:bookmarkStart w:id="0" w:name="_GoBack"/>
-      <w:bookmarkEnd w:id="0"/>
     </w:p>
     <w:p/>
     <w:sectPr>
@@ -1209,27 +1278,14 @@
                           <w:r>
                             <w:instrText xml:space="preserve"> = </w:instrText>
                           </w:r>
-                          <w:r>
-                            <w:fldChar w:fldCharType="begin"/>
-                          </w:r>
-                          <w:r>
-                            <w:instrText>NUMPAGES  \* Arabic  \* MERGEFORMAT</w:instrText>
-                          </w:r>
-                          <w:r>
-                            <w:fldChar w:fldCharType="separate"/>
-                          </w:r>
-                          <w:r>
-                            <w:rPr>
-                              <w:noProof/>
-                            </w:rPr>
-                            <w:instrText>2</w:instrText>
-                          </w:r>
-                          <w:r>
-                            <w:rPr>
-                              <w:noProof/>
-                            </w:rPr>
-                            <w:fldChar w:fldCharType="end"/>
-                          </w:r>
+                          <w:fldSimple w:instr="NUMPAGES  \* Arabic  \* MERGEFORMAT">
+                            <w:r>
+                              <w:rPr>
+                                <w:noProof/>
+                              </w:rPr>
+                              <w:instrText>2</w:instrText>
+                            </w:r>
+                          </w:fldSimple>
                           <w:r>
                             <w:instrText>+</w:instrText>
                           </w:r>
@@ -1327,27 +1383,14 @@
                     <w:r>
                       <w:instrText xml:space="preserve"> = </w:instrText>
                     </w:r>
-                    <w:r>
-                      <w:fldChar w:fldCharType="begin"/>
-                    </w:r>
-                    <w:r>
-                      <w:instrText>NUMPAGES  \* Arabic  \* MERGEFORMAT</w:instrText>
-                    </w:r>
-                    <w:r>
-                      <w:fldChar w:fldCharType="separate"/>
-                    </w:r>
-                    <w:r>
-                      <w:rPr>
-                        <w:noProof/>
-                      </w:rPr>
-                      <w:instrText>2</w:instrText>
-                    </w:r>
-                    <w:r>
-                      <w:rPr>
-                        <w:noProof/>
-                      </w:rPr>
-                      <w:fldChar w:fldCharType="end"/>
-                    </w:r>
+                    <w:fldSimple w:instr="NUMPAGES  \* Arabic  \* MERGEFORMAT">
+                      <w:r>
+                        <w:rPr>
+                          <w:noProof/>
+                        </w:rPr>
+                        <w:instrText>2</w:instrText>
+                      </w:r>
+                    </w:fldSimple>
                     <w:r>
                       <w:instrText>+</w:instrText>
                     </w:r>
@@ -1601,27 +1644,14 @@
                           <w:r>
                             <w:instrText xml:space="preserve"> = </w:instrText>
                           </w:r>
-                          <w:r>
-                            <w:fldChar w:fldCharType="begin"/>
-                          </w:r>
-                          <w:r>
-                            <w:instrText>NUMPAGES  \* Arabic  \* MERGEFORMAT</w:instrText>
-                          </w:r>
-                          <w:r>
-                            <w:fldChar w:fldCharType="separate"/>
-                          </w:r>
-                          <w:r>
-                            <w:rPr>
-                              <w:noProof/>
-                            </w:rPr>
-                            <w:instrText>2</w:instrText>
-                          </w:r>
-                          <w:r>
-                            <w:rPr>
-                              <w:noProof/>
-                            </w:rPr>
-                            <w:fldChar w:fldCharType="end"/>
-                          </w:r>
+                          <w:fldSimple w:instr="NUMPAGES  \* Arabic  \* MERGEFORMAT">
+                            <w:r>
+                              <w:rPr>
+                                <w:noProof/>
+                              </w:rPr>
+                              <w:instrText>2</w:instrText>
+                            </w:r>
+                          </w:fldSimple>
                           <w:r>
                             <w:instrText>+</w:instrText>
                           </w:r>
@@ -1719,27 +1749,14 @@
                     <w:r>
                       <w:instrText xml:space="preserve"> = </w:instrText>
                     </w:r>
-                    <w:r>
-                      <w:fldChar w:fldCharType="begin"/>
-                    </w:r>
-                    <w:r>
-                      <w:instrText>NUMPAGES  \* Arabic  \* MERGEFORMAT</w:instrText>
-                    </w:r>
-                    <w:r>
-                      <w:fldChar w:fldCharType="separate"/>
-                    </w:r>
-                    <w:r>
-                      <w:rPr>
-                        <w:noProof/>
-                      </w:rPr>
-                      <w:instrText>2</w:instrText>
-                    </w:r>
-                    <w:r>
-                      <w:rPr>
-                        <w:noProof/>
-                      </w:rPr>
-                      <w:fldChar w:fldCharType="end"/>
-                    </w:r>
+                    <w:fldSimple w:instr="NUMPAGES  \* Arabic  \* MERGEFORMAT">
+                      <w:r>
+                        <w:rPr>
+                          <w:noProof/>
+                        </w:rPr>
+                        <w:instrText>2</w:instrText>
+                      </w:r>
+                    </w:fldSimple>
                     <w:r>
                       <w:instrText>+</w:instrText>
                     </w:r>
@@ -1987,28 +2004,28 @@
         <v:path o:extrusionok="f" gradientshapeok="t" o:connecttype="rect"/>
         <o:lock v:ext="edit" aspectratio="t"/>
       </v:shapetype>
-      <v:shape id="_x0000_i1068" type="#_x0000_t75" style="width:7.5pt;height:7.5pt" o:bullet="t">
+      <v:shape id="_x0000_i1052" type="#_x0000_t75" style="width:7.5pt;height:7.5pt" o:bullet="t">
         <v:imagedata r:id="rId1" o:title="BulletNiveau1"/>
       </v:shape>
     </w:pict>
   </w:numPicBullet>
   <w:numPicBullet w:numPicBulletId="1">
     <w:pict>
-      <v:shape id="_x0000_i1069" type="#_x0000_t75" style="width:6.75pt;height:6.75pt" o:bullet="t">
+      <v:shape id="_x0000_i1053" type="#_x0000_t75" style="width:6.75pt;height:6.75pt" o:bullet="t">
         <v:imagedata r:id="rId2" o:title="BulletNiveau2"/>
       </v:shape>
     </w:pict>
   </w:numPicBullet>
   <w:numPicBullet w:numPicBulletId="2">
     <w:pict>
-      <v:shape id="_x0000_i1070" type="#_x0000_t75" style="width:7.5pt;height:7.5pt" o:bullet="t">
+      <v:shape id="_x0000_i1054" type="#_x0000_t75" style="width:7.5pt;height:7.5pt" o:bullet="t">
         <v:imagedata r:id="rId3" o:title="BulletNiveau1"/>
       </v:shape>
     </w:pict>
   </w:numPicBullet>
   <w:numPicBullet w:numPicBulletId="3">
     <w:pict>
-      <v:shape id="_x0000_i1071" type="#_x0000_t75" style="width:6.75pt;height:6.75pt" o:bullet="t">
+      <v:shape id="_x0000_i1055" type="#_x0000_t75" style="width:6.75pt;height:6.75pt" o:bullet="t">
         <v:imagedata r:id="rId4" o:title="BulletNiveau2"/>
       </v:shape>
     </w:pict>
@@ -5942,7 +5959,7 @@
 </file>
 
 <file path=customXml/itemProps2.xml><?xml version="1.0" encoding="utf-8"?>
-<ds:datastoreItem xmlns:ds="http://schemas.openxmlformats.org/officeDocument/2006/customXml" ds:itemID="{D4DA5224-5664-494A-A5D6-83E9523ECF35}">
+<ds:datastoreItem xmlns:ds="http://schemas.openxmlformats.org/officeDocument/2006/customXml" ds:itemID="{28738F82-1DE4-4395-BBDE-7C55A5E60F36}">
   <ds:schemaRefs>
     <ds:schemaRef ds:uri="http://schemas.openxmlformats.org/officeDocument/2006/bibliography"/>
   </ds:schemaRefs>

</xml_diff>

<commit_message>
Add Action Message and RoomCounter to all rooms on third and fourth floor
</commit_message>
<xml_diff>
--- a/PowerSpel-PenTest/ToDo.docx
+++ b/PowerSpel-PenTest/ToDo.docx
@@ -10,9 +10,11 @@
           <w:numId w:val="30"/>
         </w:numPr>
       </w:pPr>
+      <w:proofErr w:type="spellStart"/>
       <w:r>
         <w:t>NPC’s</w:t>
       </w:r>
+      <w:proofErr w:type="spellEnd"/>
       <w:r>
         <w:t>:</w:t>
       </w:r>
@@ -26,10 +28,23 @@
         </w:numPr>
       </w:pPr>
       <w:r>
-        <w:t>Security Officer</w:t>
-      </w:r>
-      <w:r>
-        <w:t xml:space="preserve"> (Joep Caelers)</w:t>
+        <w:t xml:space="preserve">Security </w:t>
+      </w:r>
+      <w:proofErr w:type="spellStart"/>
+      <w:r>
+        <w:t>Officer</w:t>
+      </w:r>
+      <w:proofErr w:type="spellEnd"/>
+      <w:r>
+        <w:t xml:space="preserve"> (Joep </w:t>
+      </w:r>
+      <w:proofErr w:type="spellStart"/>
+      <w:r>
+        <w:t>Caelers</w:t>
+      </w:r>
+      <w:proofErr w:type="spellEnd"/>
+      <w:r>
+        <w:t>)</w:t>
       </w:r>
       <w:r>
         <w:t xml:space="preserve"> - Opdrachtgever</w:t>
@@ -193,8 +208,13 @@
           <w:numId w:val="30"/>
         </w:numPr>
       </w:pPr>
-      <w:r>
-        <w:t>Administatief medewerker</w:t>
+      <w:proofErr w:type="spellStart"/>
+      <w:r>
+        <w:t>Administatief</w:t>
+      </w:r>
+      <w:proofErr w:type="spellEnd"/>
+      <w:r>
+        <w:t xml:space="preserve"> medewerker</w:t>
       </w:r>
     </w:p>
     <w:p>
@@ -217,8 +237,13 @@
           <w:numId w:val="30"/>
         </w:numPr>
       </w:pPr>
-      <w:r>
-        <w:t>Appèl-medewerkster</w:t>
+      <w:proofErr w:type="spellStart"/>
+      <w:r>
+        <w:t>Appèl</w:t>
+      </w:r>
+      <w:proofErr w:type="spellEnd"/>
+      <w:r>
+        <w:t>-medewerkster</w:t>
       </w:r>
       <w:r>
         <w:t xml:space="preserve"> </w:t>
@@ -265,8 +290,13 @@
           <w:numId w:val="30"/>
         </w:numPr>
       </w:pPr>
-      <w:r>
-        <w:t>Unlocked werkstation</w:t>
+      <w:proofErr w:type="spellStart"/>
+      <w:r>
+        <w:t>Unlocked</w:t>
+      </w:r>
+      <w:proofErr w:type="spellEnd"/>
+      <w:r>
+        <w:t xml:space="preserve"> werkstation</w:t>
       </w:r>
     </w:p>
     <w:p>
@@ -281,7 +311,15 @@
         <w:t>Meelopen</w:t>
       </w:r>
       <w:r>
-        <w:t xml:space="preserve"> met OGD’er (op de 2</w:t>
+        <w:t xml:space="preserve"> met </w:t>
+      </w:r>
+      <w:proofErr w:type="spellStart"/>
+      <w:r>
+        <w:t>OGD’er</w:t>
+      </w:r>
+      <w:proofErr w:type="spellEnd"/>
+      <w:r>
+        <w:t xml:space="preserve"> (op de 2</w:t>
       </w:r>
       <w:r>
         <w:rPr>
@@ -324,6 +362,20 @@
       <w:pPr>
         <w:pStyle w:val="Lijstalinea"/>
         <w:numPr>
+          <w:ilvl w:val="1"/>
+          <w:numId w:val="30"/>
+        </w:numPr>
+      </w:pPr>
+      <w:r>
+        <w:t>Met eigen laptop op gastnetwerk komen</w:t>
+      </w:r>
+      <w:bookmarkStart w:id="0" w:name="_GoBack"/>
+      <w:bookmarkEnd w:id="0"/>
+    </w:p>
+    <w:p>
+      <w:pPr>
+        <w:pStyle w:val="Lijstalinea"/>
+        <w:numPr>
           <w:ilvl w:val="0"/>
           <w:numId w:val="30"/>
         </w:numPr>
@@ -376,8 +428,21 @@
           <w:numId w:val="30"/>
         </w:numPr>
       </w:pPr>
-      <w:r>
-        <w:t>Easter egg van Citrix (Citrix specialist)</w:t>
+      <w:proofErr w:type="spellStart"/>
+      <w:r>
+        <w:t>Easter</w:t>
+      </w:r>
+      <w:proofErr w:type="spellEnd"/>
+      <w:r>
+        <w:t xml:space="preserve"> </w:t>
+      </w:r>
+      <w:proofErr w:type="spellStart"/>
+      <w:r>
+        <w:t>egg</w:t>
+      </w:r>
+      <w:proofErr w:type="spellEnd"/>
+      <w:r>
+        <w:t xml:space="preserve"> van Citrix (Citrix specialist)</w:t>
       </w:r>
     </w:p>
     <w:p>
@@ -487,8 +552,13 @@
           <w:numId w:val="30"/>
         </w:numPr>
       </w:pPr>
-      <w:r>
-        <w:t>Mechanics:</w:t>
+      <w:proofErr w:type="spellStart"/>
+      <w:r>
+        <w:t>Mechanics</w:t>
+      </w:r>
+      <w:proofErr w:type="spellEnd"/>
+      <w:r>
+        <w:t>:</w:t>
       </w:r>
     </w:p>
     <w:p>
@@ -506,7 +576,21 @@
         <w:rPr>
           <w:color w:val="00B050"/>
         </w:rPr>
-        <w:t>Deuren met paslezers ondoorgankelijk maken zonder “Toegangspasje”</w:t>
+        <w:t xml:space="preserve">Deuren met paslezers </w:t>
+      </w:r>
+      <w:proofErr w:type="spellStart"/>
+      <w:r>
+        <w:rPr>
+          <w:color w:val="00B050"/>
+        </w:rPr>
+        <w:t>ondoorgankelijk</w:t>
+      </w:r>
+      <w:proofErr w:type="spellEnd"/>
+      <w:r>
+        <w:rPr>
+          <w:color w:val="00B050"/>
+        </w:rPr>
+        <w:t xml:space="preserve"> maken zonder “Toegangspasje”</w:t>
       </w:r>
     </w:p>
     <w:p>
@@ -536,31 +620,72 @@
         <w:rPr>
           <w:color w:val="FFC000"/>
         </w:rPr>
-        <w:t>Actiebeschrijving meegeven aan volgende kamer (“You walk East” enzo)</w:t>
-      </w:r>
-    </w:p>
-    <w:p>
-      <w:pPr>
-        <w:pStyle w:val="Lijstalinea"/>
-        <w:numPr>
-          <w:ilvl w:val="1"/>
-          <w:numId w:val="30"/>
-        </w:numPr>
-      </w:pPr>
-      <w:r>
-        <w:t>Suspicion counters voor elk personage</w:t>
-      </w:r>
-    </w:p>
-    <w:p>
-      <w:pPr>
-        <w:pStyle w:val="Lijstalinea"/>
-        <w:numPr>
-          <w:ilvl w:val="1"/>
-          <w:numId w:val="30"/>
-        </w:numPr>
-      </w:pPr>
-      <w:r>
-        <w:t>Tellen hoe vaak iemand de speler heeft gezien (werkt richting suspicion counter)</w:t>
+        <w:t>Actiebeschrijving meegeven aan volgende kamer (“</w:t>
+      </w:r>
+      <w:proofErr w:type="spellStart"/>
+      <w:r>
+        <w:rPr>
+          <w:color w:val="FFC000"/>
+        </w:rPr>
+        <w:t>You</w:t>
+      </w:r>
+      <w:proofErr w:type="spellEnd"/>
+      <w:r>
+        <w:rPr>
+          <w:color w:val="FFC000"/>
+        </w:rPr>
+        <w:t xml:space="preserve"> walk East” </w:t>
+      </w:r>
+      <w:proofErr w:type="spellStart"/>
+      <w:r>
+        <w:rPr>
+          <w:color w:val="FFC000"/>
+        </w:rPr>
+        <w:t>enzo</w:t>
+      </w:r>
+      <w:proofErr w:type="spellEnd"/>
+      <w:r>
+        <w:rPr>
+          <w:color w:val="FFC000"/>
+        </w:rPr>
+        <w:t>)</w:t>
+      </w:r>
+    </w:p>
+    <w:p>
+      <w:pPr>
+        <w:pStyle w:val="Lijstalinea"/>
+        <w:numPr>
+          <w:ilvl w:val="1"/>
+          <w:numId w:val="30"/>
+        </w:numPr>
+      </w:pPr>
+      <w:proofErr w:type="spellStart"/>
+      <w:r>
+        <w:t>Suspicion</w:t>
+      </w:r>
+      <w:proofErr w:type="spellEnd"/>
+      <w:r>
+        <w:t xml:space="preserve"> counters voor elk personage</w:t>
+      </w:r>
+    </w:p>
+    <w:p>
+      <w:pPr>
+        <w:pStyle w:val="Lijstalinea"/>
+        <w:numPr>
+          <w:ilvl w:val="1"/>
+          <w:numId w:val="30"/>
+        </w:numPr>
+      </w:pPr>
+      <w:r>
+        <w:t xml:space="preserve">Tellen hoe vaak iemand de speler heeft gezien (werkt richting </w:t>
+      </w:r>
+      <w:proofErr w:type="spellStart"/>
+      <w:r>
+        <w:t>suspicion</w:t>
+      </w:r>
+      <w:proofErr w:type="spellEnd"/>
+      <w:r>
+        <w:t xml:space="preserve"> counter)</w:t>
       </w:r>
     </w:p>
     <w:p>
@@ -661,6 +786,7 @@
         <w:rPr>
           <w:color w:val="00B050"/>
         </w:rPr>
+        <w:lastRenderedPageBreak/>
         <w:t>Statusdeel op scherm</w:t>
       </w:r>
       <w:r>
@@ -685,7 +811,6 @@
         <w:rPr>
           <w:color w:val="00B050"/>
         </w:rPr>
-        <w:lastRenderedPageBreak/>
         <w:t>I</w:t>
       </w:r>
       <w:r>
@@ -706,12 +831,14 @@
           <w:color w:val="00B050"/>
         </w:rPr>
       </w:pPr>
+      <w:proofErr w:type="spellStart"/>
       <w:r>
         <w:rPr>
           <w:color w:val="00B050"/>
         </w:rPr>
         <w:t>Accomplishments</w:t>
       </w:r>
+      <w:proofErr w:type="spellEnd"/>
     </w:p>
     <w:p>
       <w:pPr>
@@ -740,8 +867,13 @@
         <w:t>Beschrijving van alle kamers</w:t>
       </w:r>
       <w:r>
-        <w:t>, objecten en NPC’s</w:t>
-      </w:r>
+        <w:t xml:space="preserve">, objecten en </w:t>
+      </w:r>
+      <w:proofErr w:type="spellStart"/>
+      <w:r>
+        <w:t>NPC’s</w:t>
+      </w:r>
+      <w:proofErr w:type="spellEnd"/>
     </w:p>
     <w:p>
       <w:pPr>
@@ -865,8 +997,6 @@
       <w:r>
         <w:t>Score</w:t>
       </w:r>
-      <w:bookmarkStart w:id="0" w:name="_GoBack"/>
-      <w:bookmarkEnd w:id="0"/>
     </w:p>
     <w:p>
       <w:pPr>
@@ -876,8 +1006,21 @@
           <w:numId w:val="30"/>
         </w:numPr>
       </w:pPr>
-      <w:r>
-        <w:t>Easter eggs:</w:t>
+      <w:proofErr w:type="spellStart"/>
+      <w:r>
+        <w:t>Easter</w:t>
+      </w:r>
+      <w:proofErr w:type="spellEnd"/>
+      <w:r>
+        <w:t xml:space="preserve"> </w:t>
+      </w:r>
+      <w:proofErr w:type="spellStart"/>
+      <w:r>
+        <w:t>eggs</w:t>
+      </w:r>
+      <w:proofErr w:type="spellEnd"/>
+      <w:r>
+        <w:t>:</w:t>
       </w:r>
     </w:p>
     <w:p>
@@ -928,7 +1071,23 @@
         </w:numPr>
       </w:pPr>
       <w:r>
-        <w:t>High scores van flipperkast en photo play opnemen</w:t>
+        <w:t xml:space="preserve">High scores van flipperkast en </w:t>
+      </w:r>
+      <w:proofErr w:type="spellStart"/>
+      <w:r>
+        <w:t>photo</w:t>
+      </w:r>
+      <w:proofErr w:type="spellEnd"/>
+      <w:r>
+        <w:t xml:space="preserve"> </w:t>
+      </w:r>
+      <w:proofErr w:type="spellStart"/>
+      <w:r>
+        <w:t>play</w:t>
+      </w:r>
+      <w:proofErr w:type="spellEnd"/>
+      <w:r>
+        <w:t xml:space="preserve"> opnemen</w:t>
       </w:r>
     </w:p>
     <w:p>
@@ -951,8 +1110,13 @@
           <w:numId w:val="30"/>
         </w:numPr>
       </w:pPr>
-      <w:r>
-        <w:t>Bugfixes en verbeteringen:</w:t>
+      <w:proofErr w:type="spellStart"/>
+      <w:r>
+        <w:t>Bugfixes</w:t>
+      </w:r>
+      <w:proofErr w:type="spellEnd"/>
+      <w:r>
+        <w:t xml:space="preserve"> en verbeteringen:</w:t>
       </w:r>
     </w:p>
     <w:p>
@@ -1053,29 +1217,73 @@
           <w:color w:val="00B050"/>
         </w:rPr>
       </w:pPr>
+      <w:proofErr w:type="spellStart"/>
       <w:r>
         <w:rPr>
           <w:color w:val="00B050"/>
         </w:rPr>
-        <w:t>Achievements maar één keer weergeven in header.</w:t>
-      </w:r>
-    </w:p>
-    <w:p>
-      <w:pPr>
-        <w:pStyle w:val="Lijstalinea"/>
-        <w:numPr>
-          <w:ilvl w:val="1"/>
-          <w:numId w:val="30"/>
-        </w:numPr>
+        <w:t>Achievements</w:t>
+      </w:r>
+      <w:proofErr w:type="spellEnd"/>
+      <w:r>
         <w:rPr>
           <w:color w:val="00B050"/>
         </w:rPr>
-      </w:pPr>
-      <w:r>
+        <w:t xml:space="preserve"> maar één keer weergeven in header.</w:t>
+      </w:r>
+    </w:p>
+    <w:p>
+      <w:pPr>
+        <w:pStyle w:val="Lijstalinea"/>
+        <w:numPr>
+          <w:ilvl w:val="1"/>
+          <w:numId w:val="30"/>
+        </w:numPr>
         <w:rPr>
           <w:color w:val="00B050"/>
         </w:rPr>
-        <w:t>Loodsdeur in 040600 goed schrijven ($state.self.states 'LoodsdeurOpen' verwijderen uit array)</w:t>
+      </w:pPr>
+      <w:proofErr w:type="spellStart"/>
+      <w:r>
+        <w:rPr>
+          <w:color w:val="00B050"/>
+        </w:rPr>
+        <w:t>Loodsdeur</w:t>
+      </w:r>
+      <w:proofErr w:type="spellEnd"/>
+      <w:r>
+        <w:rPr>
+          <w:color w:val="00B050"/>
+        </w:rPr>
+        <w:t xml:space="preserve"> in 040600 goed schrijven ($</w:t>
+      </w:r>
+      <w:proofErr w:type="spellStart"/>
+      <w:r>
+        <w:rPr>
+          <w:color w:val="00B050"/>
+        </w:rPr>
+        <w:t>state.self.states</w:t>
+      </w:r>
+      <w:proofErr w:type="spellEnd"/>
+      <w:r>
+        <w:rPr>
+          <w:color w:val="00B050"/>
+        </w:rPr>
+        <w:t xml:space="preserve"> '</w:t>
+      </w:r>
+      <w:proofErr w:type="spellStart"/>
+      <w:r>
+        <w:rPr>
+          <w:color w:val="00B050"/>
+        </w:rPr>
+        <w:t>LoodsdeurOpen</w:t>
+      </w:r>
+      <w:proofErr w:type="spellEnd"/>
+      <w:r>
+        <w:rPr>
+          <w:color w:val="00B050"/>
+        </w:rPr>
+        <w:t>' verwijderen uit array)</w:t>
       </w:r>
     </w:p>
     <w:p>
@@ -1129,7 +1337,15 @@
         </w:numPr>
       </w:pPr>
       <w:r>
-        <w:t>Random ActionMessage voor kamers die op elkaar lijken</w:t>
+        <w:t xml:space="preserve">Random </w:t>
+      </w:r>
+      <w:proofErr w:type="spellStart"/>
+      <w:r>
+        <w:t>ActionMessage</w:t>
+      </w:r>
+      <w:proofErr w:type="spellEnd"/>
+      <w:r>
+        <w:t xml:space="preserve"> voor kamers die op elkaar lijken</w:t>
       </w:r>
     </w:p>
     <w:p>
@@ -1500,7 +1716,15 @@
                             <w:jc w:val="right"/>
                           </w:pPr>
                           <w:r>
-                            <w:t>OGD ict-diensten</w:t>
+                            <w:t xml:space="preserve">OGD </w:t>
+                          </w:r>
+                          <w:proofErr w:type="spellStart"/>
+                          <w:r>
+                            <w:t>ict</w:t>
+                          </w:r>
+                          <w:proofErr w:type="spellEnd"/>
+                          <w:r>
+                            <w:t>-diensten</w:t>
                           </w:r>
                         </w:p>
                       </w:txbxContent>
@@ -1534,7 +1758,15 @@
                       <w:jc w:val="right"/>
                     </w:pPr>
                     <w:r>
-                      <w:t>OGD ict-diensten</w:t>
+                      <w:t xml:space="preserve">OGD </w:t>
+                    </w:r>
+                    <w:proofErr w:type="spellStart"/>
+                    <w:r>
+                      <w:t>ict</w:t>
+                    </w:r>
+                    <w:proofErr w:type="spellEnd"/>
+                    <w:r>
+                      <w:t>-diensten</w:t>
                     </w:r>
                   </w:p>
                 </w:txbxContent>
@@ -1866,7 +2098,15 @@
                             <w:jc w:val="right"/>
                           </w:pPr>
                           <w:r>
-                            <w:t>OGD ict-diensten</w:t>
+                            <w:t xml:space="preserve">OGD </w:t>
+                          </w:r>
+                          <w:proofErr w:type="spellStart"/>
+                          <w:r>
+                            <w:t>ict</w:t>
+                          </w:r>
+                          <w:proofErr w:type="spellEnd"/>
+                          <w:r>
+                            <w:t>-diensten</w:t>
                           </w:r>
                         </w:p>
                       </w:txbxContent>
@@ -1900,7 +2140,15 @@
                       <w:jc w:val="right"/>
                     </w:pPr>
                     <w:r>
-                      <w:t>OGD ict-diensten</w:t>
+                      <w:t xml:space="preserve">OGD </w:t>
+                    </w:r>
+                    <w:proofErr w:type="spellStart"/>
+                    <w:r>
+                      <w:t>ict</w:t>
+                    </w:r>
+                    <w:proofErr w:type="spellEnd"/>
+                    <w:r>
+                      <w:t>-diensten</w:t>
                     </w:r>
                   </w:p>
                 </w:txbxContent>
@@ -2004,28 +2252,28 @@
         <v:path o:extrusionok="f" gradientshapeok="t" o:connecttype="rect"/>
         <o:lock v:ext="edit" aspectratio="t"/>
       </v:shapetype>
-      <v:shape id="_x0000_i1052" type="#_x0000_t75" style="width:7.5pt;height:7.5pt" o:bullet="t">
+      <v:shape id="_x0000_i1064" type="#_x0000_t75" style="width:7.5pt;height:7.5pt" o:bullet="t">
         <v:imagedata r:id="rId1" o:title="BulletNiveau1"/>
       </v:shape>
     </w:pict>
   </w:numPicBullet>
   <w:numPicBullet w:numPicBulletId="1">
     <w:pict>
-      <v:shape id="_x0000_i1053" type="#_x0000_t75" style="width:6.75pt;height:6.75pt" o:bullet="t">
+      <v:shape id="_x0000_i1065" type="#_x0000_t75" style="width:6.75pt;height:6.75pt" o:bullet="t">
         <v:imagedata r:id="rId2" o:title="BulletNiveau2"/>
       </v:shape>
     </w:pict>
   </w:numPicBullet>
   <w:numPicBullet w:numPicBulletId="2">
     <w:pict>
-      <v:shape id="_x0000_i1054" type="#_x0000_t75" style="width:7.5pt;height:7.5pt" o:bullet="t">
+      <v:shape id="_x0000_i1066" type="#_x0000_t75" style="width:7.5pt;height:7.5pt" o:bullet="t">
         <v:imagedata r:id="rId3" o:title="BulletNiveau1"/>
       </v:shape>
     </w:pict>
   </w:numPicBullet>
   <w:numPicBullet w:numPicBulletId="3">
     <w:pict>
-      <v:shape id="_x0000_i1055" type="#_x0000_t75" style="width:6.75pt;height:6.75pt" o:bullet="t">
+      <v:shape id="_x0000_i1067" type="#_x0000_t75" style="width:6.75pt;height:6.75pt" o:bullet="t">
         <v:imagedata r:id="rId4" o:title="BulletNiveau2"/>
       </v:shape>
     </w:pict>
@@ -5959,7 +6207,7 @@
 </file>
 
 <file path=customXml/itemProps2.xml><?xml version="1.0" encoding="utf-8"?>
-<ds:datastoreItem xmlns:ds="http://schemas.openxmlformats.org/officeDocument/2006/customXml" ds:itemID="{28738F82-1DE4-4395-BBDE-7C55A5E60F36}">
+<ds:datastoreItem xmlns:ds="http://schemas.openxmlformats.org/officeDocument/2006/customXml" ds:itemID="{F876F217-5E52-4C82-A826-5F43FC4CC283}">
   <ds:schemaRefs>
     <ds:schemaRef ds:uri="http://schemas.openxmlformats.org/officeDocument/2006/bibliography"/>
   </ds:schemaRefs>

</xml_diff>

<commit_message>
Keep track of finished features
</commit_message>
<xml_diff>
--- a/PowerSpel-PenTest/ToDo.docx
+++ b/PowerSpel-PenTest/ToDo.docx
@@ -369,8 +369,6 @@
       <w:r>
         <w:t>Met eigen laptop op gastnetwerk komen</w:t>
       </w:r>
-      <w:bookmarkStart w:id="0" w:name="_GoBack"/>
-      <w:bookmarkEnd w:id="0"/>
     </w:p>
     <w:p>
       <w:pPr>
@@ -613,40 +611,40 @@
           <w:numId w:val="30"/>
         </w:numPr>
         <w:rPr>
-          <w:color w:val="FFC000"/>
+          <w:color w:val="00B050"/>
         </w:rPr>
       </w:pPr>
       <w:r>
         <w:rPr>
-          <w:color w:val="FFC000"/>
+          <w:color w:val="00B050"/>
         </w:rPr>
         <w:t>Actiebeschrijving meegeven aan volgende kamer (“</w:t>
       </w:r>
       <w:proofErr w:type="spellStart"/>
       <w:r>
         <w:rPr>
-          <w:color w:val="FFC000"/>
+          <w:color w:val="00B050"/>
         </w:rPr>
         <w:t>You</w:t>
       </w:r>
       <w:proofErr w:type="spellEnd"/>
       <w:r>
         <w:rPr>
-          <w:color w:val="FFC000"/>
+          <w:color w:val="00B050"/>
         </w:rPr>
         <w:t xml:space="preserve"> walk East” </w:t>
       </w:r>
       <w:proofErr w:type="spellStart"/>
       <w:r>
         <w:rPr>
-          <w:color w:val="FFC000"/>
+          <w:color w:val="00B050"/>
         </w:rPr>
         <w:t>enzo</w:t>
       </w:r>
       <w:proofErr w:type="spellEnd"/>
       <w:r>
         <w:rPr>
-          <w:color w:val="FFC000"/>
+          <w:color w:val="00B050"/>
         </w:rPr>
         <w:t>)</w:t>
       </w:r>
@@ -707,8 +705,14 @@
           <w:ilvl w:val="1"/>
           <w:numId w:val="30"/>
         </w:numPr>
-      </w:pPr>
-      <w:r>
+        <w:rPr>
+          <w:color w:val="00B050"/>
+        </w:rPr>
+      </w:pPr>
+      <w:r>
+        <w:rPr>
+          <w:color w:val="00B050"/>
+        </w:rPr>
         <w:t>Kamerteller</w:t>
       </w:r>
     </w:p>
@@ -720,18 +724,8 @@
           <w:numId w:val="30"/>
         </w:numPr>
       </w:pPr>
-      <w:r>
-        <w:t>Meelopen met iemand door een deur</w:t>
-      </w:r>
-    </w:p>
-    <w:p>
-      <w:pPr>
-        <w:pStyle w:val="Lijstalinea"/>
-        <w:numPr>
-          <w:ilvl w:val="1"/>
-          <w:numId w:val="30"/>
-        </w:numPr>
-      </w:pPr>
+      <w:bookmarkStart w:id="0" w:name="_GoBack"/>
+      <w:bookmarkEnd w:id="0"/>
       <w:r>
         <w:t>Spelbegin: keuze tussen direct beginnen, of uitleg</w:t>
       </w:r>
@@ -786,7 +780,6 @@
         <w:rPr>
           <w:color w:val="00B050"/>
         </w:rPr>
-        <w:lastRenderedPageBreak/>
         <w:t>Statusdeel op scherm</w:t>
       </w:r>
       <w:r>
@@ -811,6 +804,7 @@
         <w:rPr>
           <w:color w:val="00B050"/>
         </w:rPr>
+        <w:lastRenderedPageBreak/>
         <w:t>I</w:t>
       </w:r>
       <w:r>
@@ -2252,28 +2246,28 @@
         <v:path o:extrusionok="f" gradientshapeok="t" o:connecttype="rect"/>
         <o:lock v:ext="edit" aspectratio="t"/>
       </v:shapetype>
-      <v:shape id="_x0000_i1064" type="#_x0000_t75" style="width:7.5pt;height:7.5pt" o:bullet="t">
+      <v:shape id="_x0000_i1088" type="#_x0000_t75" style="width:7.5pt;height:7.5pt" o:bullet="t">
         <v:imagedata r:id="rId1" o:title="BulletNiveau1"/>
       </v:shape>
     </w:pict>
   </w:numPicBullet>
   <w:numPicBullet w:numPicBulletId="1">
     <w:pict>
-      <v:shape id="_x0000_i1065" type="#_x0000_t75" style="width:6.75pt;height:6.75pt" o:bullet="t">
+      <v:shape id="_x0000_i1089" type="#_x0000_t75" style="width:6.75pt;height:6.75pt" o:bullet="t">
         <v:imagedata r:id="rId2" o:title="BulletNiveau2"/>
       </v:shape>
     </w:pict>
   </w:numPicBullet>
   <w:numPicBullet w:numPicBulletId="2">
     <w:pict>
-      <v:shape id="_x0000_i1066" type="#_x0000_t75" style="width:7.5pt;height:7.5pt" o:bullet="t">
+      <v:shape id="_x0000_i1090" type="#_x0000_t75" style="width:7.5pt;height:7.5pt" o:bullet="t">
         <v:imagedata r:id="rId3" o:title="BulletNiveau1"/>
       </v:shape>
     </w:pict>
   </w:numPicBullet>
   <w:numPicBullet w:numPicBulletId="3">
     <w:pict>
-      <v:shape id="_x0000_i1067" type="#_x0000_t75" style="width:6.75pt;height:6.75pt" o:bullet="t">
+      <v:shape id="_x0000_i1091" type="#_x0000_t75" style="width:6.75pt;height:6.75pt" o:bullet="t">
         <v:imagedata r:id="rId4" o:title="BulletNiveau2"/>
       </v:shape>
     </w:pict>
@@ -6207,7 +6201,7 @@
 </file>
 
 <file path=customXml/itemProps2.xml><?xml version="1.0" encoding="utf-8"?>
-<ds:datastoreItem xmlns:ds="http://schemas.openxmlformats.org/officeDocument/2006/customXml" ds:itemID="{F876F217-5E52-4C82-A826-5F43FC4CC283}">
+<ds:datastoreItem xmlns:ds="http://schemas.openxmlformats.org/officeDocument/2006/customXml" ds:itemID="{4BF3E8F6-E4CE-4987-9E5F-31311CE96FE4}">
   <ds:schemaRefs>
     <ds:schemaRef ds:uri="http://schemas.openxmlformats.org/officeDocument/2006/bibliography"/>
   </ds:schemaRefs>

</xml_diff>

<commit_message>
Implement functions for dialogs. Write first dislog for coffee maker
</commit_message>
<xml_diff>
--- a/PowerSpel-PenTest/ToDo.docx
+++ b/PowerSpel-PenTest/ToDo.docx
@@ -10,11 +10,9 @@
           <w:numId w:val="30"/>
         </w:numPr>
       </w:pPr>
-      <w:proofErr w:type="spellStart"/>
       <w:r>
         <w:t>NPC’s</w:t>
       </w:r>
-      <w:proofErr w:type="spellEnd"/>
       <w:r>
         <w:t>:</w:t>
       </w:r>
@@ -28,275 +26,247 @@
         </w:numPr>
       </w:pPr>
       <w:r>
-        <w:t xml:space="preserve">Security </w:t>
-      </w:r>
-      <w:proofErr w:type="spellStart"/>
-      <w:r>
-        <w:t>Officer</w:t>
-      </w:r>
-      <w:proofErr w:type="spellEnd"/>
-      <w:r>
-        <w:t xml:space="preserve"> (Joep </w:t>
-      </w:r>
-      <w:proofErr w:type="spellStart"/>
-      <w:r>
-        <w:t>Caelers</w:t>
-      </w:r>
-      <w:proofErr w:type="spellEnd"/>
+        <w:t>Security Officer</w:t>
+      </w:r>
+      <w:r>
+        <w:t xml:space="preserve"> (Joep Caelers)</w:t>
+      </w:r>
+      <w:r>
+        <w:t xml:space="preserve"> - Opdrachtgever</w:t>
+      </w:r>
+    </w:p>
+    <w:p>
+      <w:pPr>
+        <w:pStyle w:val="Lijstalinea"/>
+        <w:numPr>
+          <w:ilvl w:val="1"/>
+          <w:numId w:val="30"/>
+        </w:numPr>
+      </w:pPr>
+      <w:r>
+        <w:t>CEO 1</w:t>
+      </w:r>
+      <w:r>
+        <w:t xml:space="preserve"> (Roel Nikkessen)</w:t>
+      </w:r>
+    </w:p>
+    <w:p>
+      <w:pPr>
+        <w:pStyle w:val="Lijstalinea"/>
+        <w:numPr>
+          <w:ilvl w:val="1"/>
+          <w:numId w:val="30"/>
+        </w:numPr>
+      </w:pPr>
+      <w:r>
+        <w:t>CEO 2</w:t>
+      </w:r>
+      <w:r>
+        <w:t xml:space="preserve"> (Daan de la Parra)</w:t>
+      </w:r>
+    </w:p>
+    <w:p>
+      <w:pPr>
+        <w:pStyle w:val="Lijstalinea"/>
+        <w:numPr>
+          <w:ilvl w:val="1"/>
+          <w:numId w:val="30"/>
+        </w:numPr>
+      </w:pPr>
+      <w:r>
+        <w:t>Opdrachtgever (Pleun)</w:t>
+      </w:r>
+    </w:p>
+    <w:p>
+      <w:pPr>
+        <w:pStyle w:val="Lijstalinea"/>
+        <w:numPr>
+          <w:ilvl w:val="1"/>
+          <w:numId w:val="30"/>
+        </w:numPr>
+      </w:pPr>
+      <w:r>
+        <w:t>Facilitair manager (Kelly)</w:t>
+      </w:r>
+    </w:p>
+    <w:p>
+      <w:pPr>
+        <w:pStyle w:val="Lijstalinea"/>
+        <w:numPr>
+          <w:ilvl w:val="1"/>
+          <w:numId w:val="30"/>
+        </w:numPr>
+      </w:pPr>
+      <w:r>
+        <w:t>Baliedame</w:t>
+      </w:r>
+    </w:p>
+    <w:p>
+      <w:pPr>
+        <w:pStyle w:val="Lijstalinea"/>
+        <w:numPr>
+          <w:ilvl w:val="1"/>
+          <w:numId w:val="30"/>
+        </w:numPr>
+      </w:pPr>
+      <w:r>
+        <w:t>SSD-er</w:t>
+      </w:r>
+    </w:p>
+    <w:p>
+      <w:pPr>
+        <w:pStyle w:val="Lijstalinea"/>
+        <w:numPr>
+          <w:ilvl w:val="1"/>
+          <w:numId w:val="30"/>
+        </w:numPr>
+      </w:pPr>
+      <w:r>
+        <w:t>Accountmanager</w:t>
+      </w:r>
+    </w:p>
+    <w:p>
+      <w:pPr>
+        <w:pStyle w:val="Lijstalinea"/>
+        <w:numPr>
+          <w:ilvl w:val="1"/>
+          <w:numId w:val="30"/>
+        </w:numPr>
+      </w:pPr>
+      <w:r>
+        <w:t>Beheerder</w:t>
+      </w:r>
+    </w:p>
+    <w:p>
+      <w:pPr>
+        <w:pStyle w:val="Lijstalinea"/>
+        <w:numPr>
+          <w:ilvl w:val="1"/>
+          <w:numId w:val="30"/>
+        </w:numPr>
+      </w:pPr>
+      <w:r>
+        <w:t>Adviseur</w:t>
+      </w:r>
+    </w:p>
+    <w:p>
+      <w:pPr>
+        <w:pStyle w:val="Lijstalinea"/>
+        <w:numPr>
+          <w:ilvl w:val="1"/>
+          <w:numId w:val="30"/>
+        </w:numPr>
+      </w:pPr>
+      <w:r>
+        <w:t>Programmeur</w:t>
+      </w:r>
+    </w:p>
+    <w:p>
+      <w:pPr>
+        <w:pStyle w:val="Lijstalinea"/>
+        <w:numPr>
+          <w:ilvl w:val="1"/>
+          <w:numId w:val="30"/>
+        </w:numPr>
+      </w:pPr>
+      <w:r>
+        <w:t>SDM-er</w:t>
+      </w:r>
+    </w:p>
+    <w:p>
+      <w:pPr>
+        <w:pStyle w:val="Lijstalinea"/>
+        <w:numPr>
+          <w:ilvl w:val="1"/>
+          <w:numId w:val="30"/>
+        </w:numPr>
+      </w:pPr>
+      <w:r>
+        <w:t>P&amp;O-er</w:t>
+      </w:r>
+    </w:p>
+    <w:p>
+      <w:pPr>
+        <w:pStyle w:val="Lijstalinea"/>
+        <w:numPr>
+          <w:ilvl w:val="1"/>
+          <w:numId w:val="30"/>
+        </w:numPr>
+      </w:pPr>
+      <w:r>
+        <w:t>Administatief medewerker</w:t>
+      </w:r>
+    </w:p>
+    <w:p>
+      <w:pPr>
+        <w:pStyle w:val="Lijstalinea"/>
+        <w:numPr>
+          <w:ilvl w:val="1"/>
+          <w:numId w:val="30"/>
+        </w:numPr>
+      </w:pPr>
+      <w:r>
+        <w:t>BTP-er</w:t>
+      </w:r>
+    </w:p>
+    <w:p>
+      <w:pPr>
+        <w:pStyle w:val="Lijstalinea"/>
+        <w:numPr>
+          <w:ilvl w:val="1"/>
+          <w:numId w:val="30"/>
+        </w:numPr>
+      </w:pPr>
+      <w:r>
+        <w:t>Appèl-medewerkster</w:t>
+      </w:r>
+      <w:r>
+        <w:t xml:space="preserve"> </w:t>
+      </w:r>
+    </w:p>
+    <w:p>
+      <w:pPr>
+        <w:pStyle w:val="Lijstalinea"/>
+        <w:numPr>
+          <w:ilvl w:val="0"/>
+          <w:numId w:val="30"/>
+        </w:numPr>
+      </w:pPr>
+      <w:r>
+        <w:t>Manieren van penetratie:</w:t>
+      </w:r>
+    </w:p>
+    <w:p>
+      <w:pPr>
+        <w:pStyle w:val="Lijstalinea"/>
+        <w:numPr>
+          <w:ilvl w:val="1"/>
+          <w:numId w:val="30"/>
+        </w:numPr>
+      </w:pPr>
+      <w:r>
+        <w:t>Pasje vinden</w:t>
+      </w:r>
+      <w:r>
+        <w:t xml:space="preserve"> (Kopieerapparaat</w:t>
+      </w:r>
+      <w:r>
+        <w:t xml:space="preserve"> op de 2e</w:t>
+      </w:r>
       <w:r>
         <w:t>)</w:t>
       </w:r>
-      <w:r>
-        <w:t xml:space="preserve"> - Opdrachtgever</w:t>
-      </w:r>
-    </w:p>
-    <w:p>
-      <w:pPr>
-        <w:pStyle w:val="Lijstalinea"/>
-        <w:numPr>
-          <w:ilvl w:val="1"/>
-          <w:numId w:val="30"/>
-        </w:numPr>
-      </w:pPr>
-      <w:r>
-        <w:t>CEO 1</w:t>
-      </w:r>
-      <w:r>
-        <w:t xml:space="preserve"> (Roel Nikkessen)</w:t>
-      </w:r>
-    </w:p>
-    <w:p>
-      <w:pPr>
-        <w:pStyle w:val="Lijstalinea"/>
-        <w:numPr>
-          <w:ilvl w:val="1"/>
-          <w:numId w:val="30"/>
-        </w:numPr>
-      </w:pPr>
-      <w:r>
-        <w:t>CEO 2</w:t>
-      </w:r>
-      <w:r>
-        <w:t xml:space="preserve"> (Daan de la Parra)</w:t>
-      </w:r>
-    </w:p>
-    <w:p>
-      <w:pPr>
-        <w:pStyle w:val="Lijstalinea"/>
-        <w:numPr>
-          <w:ilvl w:val="1"/>
-          <w:numId w:val="30"/>
-        </w:numPr>
-      </w:pPr>
-      <w:r>
-        <w:t>Opdrachtgever (Pleun)</w:t>
-      </w:r>
-    </w:p>
-    <w:p>
-      <w:pPr>
-        <w:pStyle w:val="Lijstalinea"/>
-        <w:numPr>
-          <w:ilvl w:val="1"/>
-          <w:numId w:val="30"/>
-        </w:numPr>
-      </w:pPr>
-      <w:r>
-        <w:t>Facilitair manager (Kelly)</w:t>
-      </w:r>
-    </w:p>
-    <w:p>
-      <w:pPr>
-        <w:pStyle w:val="Lijstalinea"/>
-        <w:numPr>
-          <w:ilvl w:val="1"/>
-          <w:numId w:val="30"/>
-        </w:numPr>
-      </w:pPr>
-      <w:r>
-        <w:t>Baliedame</w:t>
-      </w:r>
-    </w:p>
-    <w:p>
-      <w:pPr>
-        <w:pStyle w:val="Lijstalinea"/>
-        <w:numPr>
-          <w:ilvl w:val="1"/>
-          <w:numId w:val="30"/>
-        </w:numPr>
-      </w:pPr>
-      <w:r>
-        <w:t>SSD-er</w:t>
-      </w:r>
-    </w:p>
-    <w:p>
-      <w:pPr>
-        <w:pStyle w:val="Lijstalinea"/>
-        <w:numPr>
-          <w:ilvl w:val="1"/>
-          <w:numId w:val="30"/>
-        </w:numPr>
-      </w:pPr>
-      <w:r>
-        <w:t>Accountmanager</w:t>
-      </w:r>
-    </w:p>
-    <w:p>
-      <w:pPr>
-        <w:pStyle w:val="Lijstalinea"/>
-        <w:numPr>
-          <w:ilvl w:val="1"/>
-          <w:numId w:val="30"/>
-        </w:numPr>
-      </w:pPr>
-      <w:r>
-        <w:t>Beheerder</w:t>
-      </w:r>
-    </w:p>
-    <w:p>
-      <w:pPr>
-        <w:pStyle w:val="Lijstalinea"/>
-        <w:numPr>
-          <w:ilvl w:val="1"/>
-          <w:numId w:val="30"/>
-        </w:numPr>
-      </w:pPr>
-      <w:r>
-        <w:t>Adviseur</w:t>
-      </w:r>
-    </w:p>
-    <w:p>
-      <w:pPr>
-        <w:pStyle w:val="Lijstalinea"/>
-        <w:numPr>
-          <w:ilvl w:val="1"/>
-          <w:numId w:val="30"/>
-        </w:numPr>
-      </w:pPr>
-      <w:r>
-        <w:t>Programmeur</w:t>
-      </w:r>
-    </w:p>
-    <w:p>
-      <w:pPr>
-        <w:pStyle w:val="Lijstalinea"/>
-        <w:numPr>
-          <w:ilvl w:val="1"/>
-          <w:numId w:val="30"/>
-        </w:numPr>
-      </w:pPr>
-      <w:r>
-        <w:t>SDM-er</w:t>
-      </w:r>
-    </w:p>
-    <w:p>
-      <w:pPr>
-        <w:pStyle w:val="Lijstalinea"/>
-        <w:numPr>
-          <w:ilvl w:val="1"/>
-          <w:numId w:val="30"/>
-        </w:numPr>
-      </w:pPr>
-      <w:r>
-        <w:t>P&amp;O-er</w:t>
-      </w:r>
-    </w:p>
-    <w:p>
-      <w:pPr>
-        <w:pStyle w:val="Lijstalinea"/>
-        <w:numPr>
-          <w:ilvl w:val="1"/>
-          <w:numId w:val="30"/>
-        </w:numPr>
-      </w:pPr>
-      <w:proofErr w:type="spellStart"/>
-      <w:r>
-        <w:t>Administatief</w:t>
-      </w:r>
-      <w:proofErr w:type="spellEnd"/>
-      <w:r>
-        <w:t xml:space="preserve"> medewerker</w:t>
-      </w:r>
-    </w:p>
-    <w:p>
-      <w:pPr>
-        <w:pStyle w:val="Lijstalinea"/>
-        <w:numPr>
-          <w:ilvl w:val="1"/>
-          <w:numId w:val="30"/>
-        </w:numPr>
-      </w:pPr>
-      <w:r>
-        <w:t>BTP-er</w:t>
-      </w:r>
-    </w:p>
-    <w:p>
-      <w:pPr>
-        <w:pStyle w:val="Lijstalinea"/>
-        <w:numPr>
-          <w:ilvl w:val="1"/>
-          <w:numId w:val="30"/>
-        </w:numPr>
-      </w:pPr>
-      <w:proofErr w:type="spellStart"/>
-      <w:r>
-        <w:t>Appèl</w:t>
-      </w:r>
-      <w:proofErr w:type="spellEnd"/>
-      <w:r>
-        <w:t>-medewerkster</w:t>
-      </w:r>
-      <w:r>
-        <w:t xml:space="preserve"> </w:t>
-      </w:r>
-    </w:p>
-    <w:p>
-      <w:pPr>
-        <w:pStyle w:val="Lijstalinea"/>
-        <w:numPr>
-          <w:ilvl w:val="0"/>
-          <w:numId w:val="30"/>
-        </w:numPr>
-      </w:pPr>
-      <w:r>
-        <w:t>Manieren van penetratie:</w:t>
-      </w:r>
-    </w:p>
-    <w:p>
-      <w:pPr>
-        <w:pStyle w:val="Lijstalinea"/>
-        <w:numPr>
-          <w:ilvl w:val="1"/>
-          <w:numId w:val="30"/>
-        </w:numPr>
-      </w:pPr>
-      <w:r>
-        <w:t>Pasje vinden</w:t>
-      </w:r>
-      <w:r>
-        <w:t xml:space="preserve"> (Kopieerapparaat</w:t>
-      </w:r>
-      <w:r>
-        <w:t xml:space="preserve"> op de 2e</w:t>
-      </w:r>
-      <w:r>
-        <w:t>)</w:t>
-      </w:r>
-    </w:p>
-    <w:p>
-      <w:pPr>
-        <w:pStyle w:val="Lijstalinea"/>
-        <w:numPr>
-          <w:ilvl w:val="1"/>
-          <w:numId w:val="30"/>
-        </w:numPr>
-      </w:pPr>
-      <w:proofErr w:type="spellStart"/>
-      <w:r>
-        <w:t>Unlocked</w:t>
-      </w:r>
-      <w:proofErr w:type="spellEnd"/>
-      <w:r>
-        <w:t xml:space="preserve"> werkstation</w:t>
+    </w:p>
+    <w:p>
+      <w:pPr>
+        <w:pStyle w:val="Lijstalinea"/>
+        <w:numPr>
+          <w:ilvl w:val="1"/>
+          <w:numId w:val="30"/>
+        </w:numPr>
+      </w:pPr>
+      <w:r>
+        <w:t>Unlocked werkstation</w:t>
       </w:r>
     </w:p>
     <w:p>
@@ -311,15 +281,7 @@
         <w:t>Meelopen</w:t>
       </w:r>
       <w:r>
-        <w:t xml:space="preserve"> met </w:t>
-      </w:r>
-      <w:proofErr w:type="spellStart"/>
-      <w:r>
-        <w:t>OGD’er</w:t>
-      </w:r>
-      <w:proofErr w:type="spellEnd"/>
-      <w:r>
-        <w:t xml:space="preserve"> (op de 2</w:t>
+        <w:t xml:space="preserve"> met OGD’er (op de 2</w:t>
       </w:r>
       <w:r>
         <w:rPr>
@@ -426,21 +388,8 @@
           <w:numId w:val="30"/>
         </w:numPr>
       </w:pPr>
-      <w:proofErr w:type="spellStart"/>
-      <w:r>
-        <w:t>Easter</w:t>
-      </w:r>
-      <w:proofErr w:type="spellEnd"/>
-      <w:r>
-        <w:t xml:space="preserve"> </w:t>
-      </w:r>
-      <w:proofErr w:type="spellStart"/>
-      <w:r>
-        <w:t>egg</w:t>
-      </w:r>
-      <w:proofErr w:type="spellEnd"/>
-      <w:r>
-        <w:t xml:space="preserve"> van Citrix (Citrix specialist)</w:t>
+      <w:r>
+        <w:t>Easter egg van Citrix (Citrix specialist)</w:t>
       </w:r>
     </w:p>
     <w:p>
@@ -550,13 +499,8 @@
           <w:numId w:val="30"/>
         </w:numPr>
       </w:pPr>
-      <w:proofErr w:type="spellStart"/>
-      <w:r>
-        <w:t>Mechanics</w:t>
-      </w:r>
-      <w:proofErr w:type="spellEnd"/>
-      <w:r>
-        <w:t>:</w:t>
+      <w:r>
+        <w:t>Mechanics:</w:t>
       </w:r>
     </w:p>
     <w:p>
@@ -574,33 +518,61 @@
         <w:rPr>
           <w:color w:val="00B050"/>
         </w:rPr>
-        <w:t xml:space="preserve">Deuren met paslezers </w:t>
-      </w:r>
-      <w:proofErr w:type="spellStart"/>
-      <w:r>
+        <w:t>Deuren met paslezers ondoorgankelijk maken zonder “Toegangspasje”</w:t>
+      </w:r>
+    </w:p>
+    <w:p>
+      <w:pPr>
+        <w:pStyle w:val="Lijstalinea"/>
+        <w:numPr>
+          <w:ilvl w:val="1"/>
+          <w:numId w:val="30"/>
+        </w:numPr>
+      </w:pPr>
+      <w:r>
+        <w:t>Verschillende eindscenario’s</w:t>
+      </w:r>
+    </w:p>
+    <w:p>
+      <w:pPr>
+        <w:pStyle w:val="Lijstalinea"/>
+        <w:numPr>
+          <w:ilvl w:val="1"/>
+          <w:numId w:val="30"/>
+        </w:numPr>
         <w:rPr>
           <w:color w:val="00B050"/>
         </w:rPr>
-        <w:t>ondoorgankelijk</w:t>
-      </w:r>
-      <w:proofErr w:type="spellEnd"/>
+      </w:pPr>
       <w:r>
         <w:rPr>
           <w:color w:val="00B050"/>
         </w:rPr>
-        <w:t xml:space="preserve"> maken zonder “Toegangspasje”</w:t>
-      </w:r>
-    </w:p>
-    <w:p>
-      <w:pPr>
-        <w:pStyle w:val="Lijstalinea"/>
-        <w:numPr>
-          <w:ilvl w:val="1"/>
-          <w:numId w:val="30"/>
-        </w:numPr>
-      </w:pPr>
-      <w:r>
-        <w:t>Verschillende eindscenario’s</w:t>
+        <w:t>Actiebeschrijving meegeven aan volgende kamer (“You walk East” enzo)</w:t>
+      </w:r>
+    </w:p>
+    <w:p>
+      <w:pPr>
+        <w:pStyle w:val="Lijstalinea"/>
+        <w:numPr>
+          <w:ilvl w:val="1"/>
+          <w:numId w:val="30"/>
+        </w:numPr>
+      </w:pPr>
+      <w:r>
+        <w:t>Suspicion counters voor elk personage</w:t>
+      </w:r>
+    </w:p>
+    <w:p>
+      <w:pPr>
+        <w:pStyle w:val="Lijstalinea"/>
+        <w:numPr>
+          <w:ilvl w:val="1"/>
+          <w:numId w:val="30"/>
+        </w:numPr>
+      </w:pPr>
+      <w:r>
+        <w:t>Tellen hoe vaak iemand de speler heeft gezien (werkt richting suspicion counter)</w:t>
       </w:r>
     </w:p>
     <w:p>
@@ -618,84 +590,49 @@
         <w:rPr>
           <w:color w:val="00B050"/>
         </w:rPr>
-        <w:t>Actiebeschrijving meegeven aan volgende kamer (“</w:t>
-      </w:r>
-      <w:proofErr w:type="spellStart"/>
-      <w:r>
+        <w:t>Random ActionMessage voor kamers die op elkaar lijken</w:t>
+      </w:r>
+    </w:p>
+    <w:p>
+      <w:pPr>
+        <w:pStyle w:val="Lijstalinea"/>
+        <w:numPr>
+          <w:ilvl w:val="1"/>
+          <w:numId w:val="30"/>
+        </w:numPr>
+      </w:pPr>
+      <w:r>
+        <w:t>Kans op events</w:t>
+      </w:r>
+    </w:p>
+    <w:p>
+      <w:pPr>
+        <w:pStyle w:val="Lijstalinea"/>
+        <w:numPr>
+          <w:ilvl w:val="1"/>
+          <w:numId w:val="30"/>
+        </w:numPr>
         <w:rPr>
           <w:color w:val="00B050"/>
         </w:rPr>
-        <w:t>You</w:t>
-      </w:r>
-      <w:proofErr w:type="spellEnd"/>
+      </w:pPr>
       <w:r>
         <w:rPr>
           <w:color w:val="00B050"/>
         </w:rPr>
-        <w:t xml:space="preserve"> walk East” </w:t>
-      </w:r>
-      <w:proofErr w:type="spellStart"/>
-      <w:r>
-        <w:rPr>
-          <w:color w:val="00B050"/>
-        </w:rPr>
-        <w:t>enzo</w:t>
-      </w:r>
-      <w:proofErr w:type="spellEnd"/>
-      <w:r>
-        <w:rPr>
-          <w:color w:val="00B050"/>
-        </w:rPr>
-        <w:t>)</w:t>
-      </w:r>
-    </w:p>
-    <w:p>
-      <w:pPr>
-        <w:pStyle w:val="Lijstalinea"/>
-        <w:numPr>
-          <w:ilvl w:val="1"/>
-          <w:numId w:val="30"/>
-        </w:numPr>
-      </w:pPr>
-      <w:proofErr w:type="spellStart"/>
-      <w:r>
-        <w:t>Suspicion</w:t>
-      </w:r>
-      <w:proofErr w:type="spellEnd"/>
-      <w:r>
-        <w:t xml:space="preserve"> counters voor elk personage</w:t>
-      </w:r>
-    </w:p>
-    <w:p>
-      <w:pPr>
-        <w:pStyle w:val="Lijstalinea"/>
-        <w:numPr>
-          <w:ilvl w:val="1"/>
-          <w:numId w:val="30"/>
-        </w:numPr>
-      </w:pPr>
-      <w:r>
-        <w:t xml:space="preserve">Tellen hoe vaak iemand de speler heeft gezien (werkt richting </w:t>
-      </w:r>
-      <w:proofErr w:type="spellStart"/>
-      <w:r>
-        <w:t>suspicion</w:t>
-      </w:r>
-      <w:proofErr w:type="spellEnd"/>
-      <w:r>
-        <w:t xml:space="preserve"> counter)</w:t>
-      </w:r>
-    </w:p>
-    <w:p>
-      <w:pPr>
-        <w:pStyle w:val="Lijstalinea"/>
-        <w:numPr>
-          <w:ilvl w:val="1"/>
-          <w:numId w:val="30"/>
-        </w:numPr>
-      </w:pPr>
-      <w:r>
-        <w:t>Kans op events</w:t>
+        <w:t>Koffiezetapparaat met keuzemenu en eindproduct.</w:t>
+      </w:r>
+    </w:p>
+    <w:p>
+      <w:pPr>
+        <w:pStyle w:val="Lijstalinea"/>
+        <w:numPr>
+          <w:ilvl w:val="1"/>
+          <w:numId w:val="30"/>
+        </w:numPr>
+      </w:pPr>
+      <w:r>
+        <w:t>Koelkast met blikjes die je kunt pakken</w:t>
       </w:r>
     </w:p>
     <w:p>
@@ -724,8 +661,6 @@
           <w:numId w:val="30"/>
         </w:numPr>
       </w:pPr>
-      <w:bookmarkStart w:id="0" w:name="_GoBack"/>
-      <w:bookmarkEnd w:id="0"/>
       <w:r>
         <w:t>Spelbegin: keuze tussen direct beginnen, of uitleg</w:t>
       </w:r>
@@ -742,6 +677,7 @@
         </w:numPr>
       </w:pPr>
       <w:r>
+        <w:lastRenderedPageBreak/>
         <w:t>Bij meerdere opties in een kamer, het keuzemenu uitdunnen en optiegetallen aanpassen</w:t>
       </w:r>
     </w:p>
@@ -804,7 +740,6 @@
         <w:rPr>
           <w:color w:val="00B050"/>
         </w:rPr>
-        <w:lastRenderedPageBreak/>
         <w:t>I</w:t>
       </w:r>
       <w:r>
@@ -825,14 +760,12 @@
           <w:color w:val="00B050"/>
         </w:rPr>
       </w:pPr>
-      <w:proofErr w:type="spellStart"/>
       <w:r>
         <w:rPr>
           <w:color w:val="00B050"/>
         </w:rPr>
         <w:t>Accomplishments</w:t>
       </w:r>
-      <w:proofErr w:type="spellEnd"/>
     </w:p>
     <w:p>
       <w:pPr>
@@ -861,13 +794,8 @@
         <w:t>Beschrijving van alle kamers</w:t>
       </w:r>
       <w:r>
-        <w:t xml:space="preserve">, objecten en </w:t>
-      </w:r>
-      <w:proofErr w:type="spellStart"/>
-      <w:r>
-        <w:t>NPC’s</w:t>
-      </w:r>
-      <w:proofErr w:type="spellEnd"/>
+        <w:t>, objecten en NPC’s</w:t>
+      </w:r>
     </w:p>
     <w:p>
       <w:pPr>
@@ -1000,21 +928,8 @@
           <w:numId w:val="30"/>
         </w:numPr>
       </w:pPr>
-      <w:proofErr w:type="spellStart"/>
-      <w:r>
-        <w:t>Easter</w:t>
-      </w:r>
-      <w:proofErr w:type="spellEnd"/>
-      <w:r>
-        <w:t xml:space="preserve"> </w:t>
-      </w:r>
-      <w:proofErr w:type="spellStart"/>
-      <w:r>
-        <w:t>eggs</w:t>
-      </w:r>
-      <w:proofErr w:type="spellEnd"/>
-      <w:r>
-        <w:t>:</w:t>
+      <w:r>
+        <w:t>Easter eggs:</w:t>
       </w:r>
     </w:p>
     <w:p>
@@ -1065,23 +980,7 @@
         </w:numPr>
       </w:pPr>
       <w:r>
-        <w:t xml:space="preserve">High scores van flipperkast en </w:t>
-      </w:r>
-      <w:proofErr w:type="spellStart"/>
-      <w:r>
-        <w:t>photo</w:t>
-      </w:r>
-      <w:proofErr w:type="spellEnd"/>
-      <w:r>
-        <w:t xml:space="preserve"> </w:t>
-      </w:r>
-      <w:proofErr w:type="spellStart"/>
-      <w:r>
-        <w:t>play</w:t>
-      </w:r>
-      <w:proofErr w:type="spellEnd"/>
-      <w:r>
-        <w:t xml:space="preserve"> opnemen</w:t>
+        <w:t>High scores van flipperkast en photo play opnemen</w:t>
       </w:r>
     </w:p>
     <w:p>
@@ -1104,13 +1003,8 @@
           <w:numId w:val="30"/>
         </w:numPr>
       </w:pPr>
-      <w:proofErr w:type="spellStart"/>
-      <w:r>
-        <w:t>Bugfixes</w:t>
-      </w:r>
-      <w:proofErr w:type="spellEnd"/>
-      <w:r>
-        <w:t xml:space="preserve"> en verbeteringen:</w:t>
+      <w:r>
+        <w:t>Bugfixes en verbeteringen:</w:t>
       </w:r>
     </w:p>
     <w:p>
@@ -1207,77 +1101,47 @@
           <w:ilvl w:val="1"/>
           <w:numId w:val="30"/>
         </w:numPr>
+      </w:pPr>
+      <w:r>
+        <w:t>Functie Koffiezetapparaat uitbreiden met opties uit realiteit</w:t>
+      </w:r>
+      <w:bookmarkStart w:id="0" w:name="_GoBack"/>
+      <w:bookmarkEnd w:id="0"/>
+    </w:p>
+    <w:p>
+      <w:pPr>
+        <w:pStyle w:val="Lijstalinea"/>
+        <w:numPr>
+          <w:ilvl w:val="1"/>
+          <w:numId w:val="30"/>
+        </w:numPr>
         <w:rPr>
           <w:color w:val="00B050"/>
         </w:rPr>
       </w:pPr>
-      <w:proofErr w:type="spellStart"/>
       <w:r>
         <w:rPr>
           <w:color w:val="00B050"/>
         </w:rPr>
-        <w:t>Achievements</w:t>
-      </w:r>
-      <w:proofErr w:type="spellEnd"/>
-      <w:r>
+        <w:t>Achievements maar één keer weergeven in header.</w:t>
+      </w:r>
+    </w:p>
+    <w:p>
+      <w:pPr>
+        <w:pStyle w:val="Lijstalinea"/>
+        <w:numPr>
+          <w:ilvl w:val="1"/>
+          <w:numId w:val="30"/>
+        </w:numPr>
         <w:rPr>
           <w:color w:val="00B050"/>
         </w:rPr>
-        <w:t xml:space="preserve"> maar één keer weergeven in header.</w:t>
-      </w:r>
-    </w:p>
-    <w:p>
-      <w:pPr>
-        <w:pStyle w:val="Lijstalinea"/>
-        <w:numPr>
-          <w:ilvl w:val="1"/>
-          <w:numId w:val="30"/>
-        </w:numPr>
+      </w:pPr>
+      <w:r>
         <w:rPr>
           <w:color w:val="00B050"/>
         </w:rPr>
-      </w:pPr>
-      <w:proofErr w:type="spellStart"/>
-      <w:r>
-        <w:rPr>
-          <w:color w:val="00B050"/>
-        </w:rPr>
-        <w:t>Loodsdeur</w:t>
-      </w:r>
-      <w:proofErr w:type="spellEnd"/>
-      <w:r>
-        <w:rPr>
-          <w:color w:val="00B050"/>
-        </w:rPr>
-        <w:t xml:space="preserve"> in 040600 goed schrijven ($</w:t>
-      </w:r>
-      <w:proofErr w:type="spellStart"/>
-      <w:r>
-        <w:rPr>
-          <w:color w:val="00B050"/>
-        </w:rPr>
-        <w:t>state.self.states</w:t>
-      </w:r>
-      <w:proofErr w:type="spellEnd"/>
-      <w:r>
-        <w:rPr>
-          <w:color w:val="00B050"/>
-        </w:rPr>
-        <w:t xml:space="preserve"> '</w:t>
-      </w:r>
-      <w:proofErr w:type="spellStart"/>
-      <w:r>
-        <w:rPr>
-          <w:color w:val="00B050"/>
-        </w:rPr>
-        <w:t>LoodsdeurOpen</w:t>
-      </w:r>
-      <w:proofErr w:type="spellEnd"/>
-      <w:r>
-        <w:rPr>
-          <w:color w:val="00B050"/>
-        </w:rPr>
-        <w:t>' verwijderen uit array)</w:t>
+        <w:t>Loodsdeur in 040600 goed schrijven ($state.self.states 'LoodsdeurOpen' verwijderen uit array)</w:t>
       </w:r>
     </w:p>
     <w:p>
@@ -1320,26 +1184,6 @@
       </w:pPr>
       <w:r>
         <w:t>Interactieve kaart</w:t>
-      </w:r>
-    </w:p>
-    <w:p>
-      <w:pPr>
-        <w:pStyle w:val="Lijstalinea"/>
-        <w:numPr>
-          <w:ilvl w:val="1"/>
-          <w:numId w:val="30"/>
-        </w:numPr>
-      </w:pPr>
-      <w:r>
-        <w:t xml:space="preserve">Random </w:t>
-      </w:r>
-      <w:proofErr w:type="spellStart"/>
-      <w:r>
-        <w:t>ActionMessage</w:t>
-      </w:r>
-      <w:proofErr w:type="spellEnd"/>
-      <w:r>
-        <w:t xml:space="preserve"> voor kamers die op elkaar lijken</w:t>
       </w:r>
     </w:p>
     <w:p>
@@ -1488,14 +1332,27 @@
                           <w:r>
                             <w:instrText xml:space="preserve"> = </w:instrText>
                           </w:r>
-                          <w:fldSimple w:instr="NUMPAGES  \* Arabic  \* MERGEFORMAT">
-                            <w:r>
-                              <w:rPr>
-                                <w:noProof/>
-                              </w:rPr>
-                              <w:instrText>2</w:instrText>
-                            </w:r>
-                          </w:fldSimple>
+                          <w:r>
+                            <w:fldChar w:fldCharType="begin"/>
+                          </w:r>
+                          <w:r>
+                            <w:instrText>NUMPAGES  \* Arabic  \* MERGEFORMAT</w:instrText>
+                          </w:r>
+                          <w:r>
+                            <w:fldChar w:fldCharType="separate"/>
+                          </w:r>
+                          <w:r>
+                            <w:rPr>
+                              <w:noProof/>
+                            </w:rPr>
+                            <w:instrText>2</w:instrText>
+                          </w:r>
+                          <w:r>
+                            <w:rPr>
+                              <w:noProof/>
+                            </w:rPr>
+                            <w:fldChar w:fldCharType="end"/>
+                          </w:r>
                           <w:r>
                             <w:instrText>+</w:instrText>
                           </w:r>
@@ -1593,14 +1450,27 @@
                     <w:r>
                       <w:instrText xml:space="preserve"> = </w:instrText>
                     </w:r>
-                    <w:fldSimple w:instr="NUMPAGES  \* Arabic  \* MERGEFORMAT">
-                      <w:r>
-                        <w:rPr>
-                          <w:noProof/>
-                        </w:rPr>
-                        <w:instrText>2</w:instrText>
-                      </w:r>
-                    </w:fldSimple>
+                    <w:r>
+                      <w:fldChar w:fldCharType="begin"/>
+                    </w:r>
+                    <w:r>
+                      <w:instrText>NUMPAGES  \* Arabic  \* MERGEFORMAT</w:instrText>
+                    </w:r>
+                    <w:r>
+                      <w:fldChar w:fldCharType="separate"/>
+                    </w:r>
+                    <w:r>
+                      <w:rPr>
+                        <w:noProof/>
+                      </w:rPr>
+                      <w:instrText>2</w:instrText>
+                    </w:r>
+                    <w:r>
+                      <w:rPr>
+                        <w:noProof/>
+                      </w:rPr>
+                      <w:fldChar w:fldCharType="end"/>
+                    </w:r>
                     <w:r>
                       <w:instrText>+</w:instrText>
                     </w:r>
@@ -1710,15 +1580,7 @@
                             <w:jc w:val="right"/>
                           </w:pPr>
                           <w:r>
-                            <w:t xml:space="preserve">OGD </w:t>
-                          </w:r>
-                          <w:proofErr w:type="spellStart"/>
-                          <w:r>
-                            <w:t>ict</w:t>
-                          </w:r>
-                          <w:proofErr w:type="spellEnd"/>
-                          <w:r>
-                            <w:t>-diensten</w:t>
+                            <w:t>OGD ict-diensten</w:t>
                           </w:r>
                         </w:p>
                       </w:txbxContent>
@@ -1752,15 +1614,7 @@
                       <w:jc w:val="right"/>
                     </w:pPr>
                     <w:r>
-                      <w:t xml:space="preserve">OGD </w:t>
-                    </w:r>
-                    <w:proofErr w:type="spellStart"/>
-                    <w:r>
-                      <w:t>ict</w:t>
-                    </w:r>
-                    <w:proofErr w:type="spellEnd"/>
-                    <w:r>
-                      <w:t>-diensten</w:t>
+                      <w:t>OGD ict-diensten</w:t>
                     </w:r>
                   </w:p>
                 </w:txbxContent>
@@ -1870,14 +1724,27 @@
                           <w:r>
                             <w:instrText xml:space="preserve"> = </w:instrText>
                           </w:r>
-                          <w:fldSimple w:instr="NUMPAGES  \* Arabic  \* MERGEFORMAT">
-                            <w:r>
-                              <w:rPr>
-                                <w:noProof/>
-                              </w:rPr>
-                              <w:instrText>2</w:instrText>
-                            </w:r>
-                          </w:fldSimple>
+                          <w:r>
+                            <w:fldChar w:fldCharType="begin"/>
+                          </w:r>
+                          <w:r>
+                            <w:instrText>NUMPAGES  \* Arabic  \* MERGEFORMAT</w:instrText>
+                          </w:r>
+                          <w:r>
+                            <w:fldChar w:fldCharType="separate"/>
+                          </w:r>
+                          <w:r>
+                            <w:rPr>
+                              <w:noProof/>
+                            </w:rPr>
+                            <w:instrText>2</w:instrText>
+                          </w:r>
+                          <w:r>
+                            <w:rPr>
+                              <w:noProof/>
+                            </w:rPr>
+                            <w:fldChar w:fldCharType="end"/>
+                          </w:r>
                           <w:r>
                             <w:instrText>+</w:instrText>
                           </w:r>
@@ -1975,14 +1842,27 @@
                     <w:r>
                       <w:instrText xml:space="preserve"> = </w:instrText>
                     </w:r>
-                    <w:fldSimple w:instr="NUMPAGES  \* Arabic  \* MERGEFORMAT">
-                      <w:r>
-                        <w:rPr>
-                          <w:noProof/>
-                        </w:rPr>
-                        <w:instrText>2</w:instrText>
-                      </w:r>
-                    </w:fldSimple>
+                    <w:r>
+                      <w:fldChar w:fldCharType="begin"/>
+                    </w:r>
+                    <w:r>
+                      <w:instrText>NUMPAGES  \* Arabic  \* MERGEFORMAT</w:instrText>
+                    </w:r>
+                    <w:r>
+                      <w:fldChar w:fldCharType="separate"/>
+                    </w:r>
+                    <w:r>
+                      <w:rPr>
+                        <w:noProof/>
+                      </w:rPr>
+                      <w:instrText>2</w:instrText>
+                    </w:r>
+                    <w:r>
+                      <w:rPr>
+                        <w:noProof/>
+                      </w:rPr>
+                      <w:fldChar w:fldCharType="end"/>
+                    </w:r>
                     <w:r>
                       <w:instrText>+</w:instrText>
                     </w:r>
@@ -2092,15 +1972,7 @@
                             <w:jc w:val="right"/>
                           </w:pPr>
                           <w:r>
-                            <w:t xml:space="preserve">OGD </w:t>
-                          </w:r>
-                          <w:proofErr w:type="spellStart"/>
-                          <w:r>
-                            <w:t>ict</w:t>
-                          </w:r>
-                          <w:proofErr w:type="spellEnd"/>
-                          <w:r>
-                            <w:t>-diensten</w:t>
+                            <w:t>OGD ict-diensten</w:t>
                           </w:r>
                         </w:p>
                       </w:txbxContent>
@@ -2134,15 +2006,7 @@
                       <w:jc w:val="right"/>
                     </w:pPr>
                     <w:r>
-                      <w:t xml:space="preserve">OGD </w:t>
-                    </w:r>
-                    <w:proofErr w:type="spellStart"/>
-                    <w:r>
-                      <w:t>ict</w:t>
-                    </w:r>
-                    <w:proofErr w:type="spellEnd"/>
-                    <w:r>
-                      <w:t>-diensten</w:t>
+                      <w:t>OGD ict-diensten</w:t>
                     </w:r>
                   </w:p>
                 </w:txbxContent>
@@ -2246,28 +2110,28 @@
         <v:path o:extrusionok="f" gradientshapeok="t" o:connecttype="rect"/>
         <o:lock v:ext="edit" aspectratio="t"/>
       </v:shapetype>
-      <v:shape id="_x0000_i1088" type="#_x0000_t75" style="width:7.5pt;height:7.5pt" o:bullet="t">
+      <v:shape id="_x0000_i1064" type="#_x0000_t75" style="width:7.5pt;height:7.5pt" o:bullet="t">
         <v:imagedata r:id="rId1" o:title="BulletNiveau1"/>
       </v:shape>
     </w:pict>
   </w:numPicBullet>
   <w:numPicBullet w:numPicBulletId="1">
     <w:pict>
-      <v:shape id="_x0000_i1089" type="#_x0000_t75" style="width:6.75pt;height:6.75pt" o:bullet="t">
+      <v:shape id="_x0000_i1065" type="#_x0000_t75" style="width:6.75pt;height:6.75pt" o:bullet="t">
         <v:imagedata r:id="rId2" o:title="BulletNiveau2"/>
       </v:shape>
     </w:pict>
   </w:numPicBullet>
   <w:numPicBullet w:numPicBulletId="2">
     <w:pict>
-      <v:shape id="_x0000_i1090" type="#_x0000_t75" style="width:7.5pt;height:7.5pt" o:bullet="t">
+      <v:shape id="_x0000_i1066" type="#_x0000_t75" style="width:7.5pt;height:7.5pt" o:bullet="t">
         <v:imagedata r:id="rId3" o:title="BulletNiveau1"/>
       </v:shape>
     </w:pict>
   </w:numPicBullet>
   <w:numPicBullet w:numPicBulletId="3">
     <w:pict>
-      <v:shape id="_x0000_i1091" type="#_x0000_t75" style="width:6.75pt;height:6.75pt" o:bullet="t">
+      <v:shape id="_x0000_i1067" type="#_x0000_t75" style="width:6.75pt;height:6.75pt" o:bullet="t">
         <v:imagedata r:id="rId4" o:title="BulletNiveau2"/>
       </v:shape>
     </w:pict>
@@ -6201,7 +6065,7 @@
 </file>
 
 <file path=customXml/itemProps2.xml><?xml version="1.0" encoding="utf-8"?>
-<ds:datastoreItem xmlns:ds="http://schemas.openxmlformats.org/officeDocument/2006/customXml" ds:itemID="{4BF3E8F6-E4CE-4987-9E5F-31311CE96FE4}">
+<ds:datastoreItem xmlns:ds="http://schemas.openxmlformats.org/officeDocument/2006/customXml" ds:itemID="{583FE769-804E-4518-B601-0740CB839F92}">
   <ds:schemaRefs>
     <ds:schemaRef ds:uri="http://schemas.openxmlformats.org/officeDocument/2006/bibliography"/>
   </ds:schemaRefs>

</xml_diff>

<commit_message>
Rewrite room code to use base template room (Invoke-OGDRoom.ps1) with added content in the function parameters
</commit_message>
<xml_diff>
--- a/PowerSpel-PenTest/ToDo.docx
+++ b/PowerSpel-PenTest/ToDo.docx
@@ -10,9 +10,11 @@
           <w:numId w:val="30"/>
         </w:numPr>
       </w:pPr>
+      <w:proofErr w:type="spellStart"/>
       <w:r>
         <w:t>NPC’s</w:t>
       </w:r>
+      <w:proofErr w:type="spellEnd"/>
       <w:r>
         <w:t>:</w:t>
       </w:r>
@@ -26,10 +28,23 @@
         </w:numPr>
       </w:pPr>
       <w:r>
-        <w:t>Security Officer</w:t>
-      </w:r>
-      <w:r>
-        <w:t xml:space="preserve"> (Joep Caelers)</w:t>
+        <w:t xml:space="preserve">Security </w:t>
+      </w:r>
+      <w:proofErr w:type="spellStart"/>
+      <w:r>
+        <w:t>Officer</w:t>
+      </w:r>
+      <w:proofErr w:type="spellEnd"/>
+      <w:r>
+        <w:t xml:space="preserve"> (Joep </w:t>
+      </w:r>
+      <w:proofErr w:type="spellStart"/>
+      <w:r>
+        <w:t>Caelers</w:t>
+      </w:r>
+      <w:proofErr w:type="spellEnd"/>
+      <w:r>
+        <w:t>)</w:t>
       </w:r>
       <w:r>
         <w:t xml:space="preserve"> - Opdrachtgever</w:t>
@@ -193,8 +208,13 @@
           <w:numId w:val="30"/>
         </w:numPr>
       </w:pPr>
-      <w:r>
-        <w:t>Administatief medewerker</w:t>
+      <w:proofErr w:type="spellStart"/>
+      <w:r>
+        <w:t>Administatief</w:t>
+      </w:r>
+      <w:proofErr w:type="spellEnd"/>
+      <w:r>
+        <w:t xml:space="preserve"> medewerker</w:t>
       </w:r>
     </w:p>
     <w:p>
@@ -217,8 +237,13 @@
           <w:numId w:val="30"/>
         </w:numPr>
       </w:pPr>
-      <w:r>
-        <w:t>Appèl-medewerkster</w:t>
+      <w:proofErr w:type="spellStart"/>
+      <w:r>
+        <w:t>Appèl</w:t>
+      </w:r>
+      <w:proofErr w:type="spellEnd"/>
+      <w:r>
+        <w:t>-medewerkster</w:t>
       </w:r>
       <w:r>
         <w:t xml:space="preserve"> </w:t>
@@ -265,8 +290,13 @@
           <w:numId w:val="30"/>
         </w:numPr>
       </w:pPr>
-      <w:r>
-        <w:t>Unlocked werkstation</w:t>
+      <w:proofErr w:type="spellStart"/>
+      <w:r>
+        <w:t>Unlocked</w:t>
+      </w:r>
+      <w:proofErr w:type="spellEnd"/>
+      <w:r>
+        <w:t xml:space="preserve"> werkstation</w:t>
       </w:r>
     </w:p>
     <w:p>
@@ -281,7 +311,15 @@
         <w:t>Meelopen</w:t>
       </w:r>
       <w:r>
-        <w:t xml:space="preserve"> met OGD’er (op de 2</w:t>
+        <w:t xml:space="preserve"> met </w:t>
+      </w:r>
+      <w:proofErr w:type="spellStart"/>
+      <w:r>
+        <w:t>OGD’er</w:t>
+      </w:r>
+      <w:proofErr w:type="spellEnd"/>
+      <w:r>
+        <w:t xml:space="preserve"> (op de 2</w:t>
       </w:r>
       <w:r>
         <w:rPr>
@@ -388,8 +426,21 @@
           <w:numId w:val="30"/>
         </w:numPr>
       </w:pPr>
-      <w:r>
-        <w:t>Easter egg van Citrix (Citrix specialist)</w:t>
+      <w:proofErr w:type="spellStart"/>
+      <w:r>
+        <w:t>Easter</w:t>
+      </w:r>
+      <w:proofErr w:type="spellEnd"/>
+      <w:r>
+        <w:t xml:space="preserve"> </w:t>
+      </w:r>
+      <w:proofErr w:type="spellStart"/>
+      <w:r>
+        <w:t>egg</w:t>
+      </w:r>
+      <w:proofErr w:type="spellEnd"/>
+      <w:r>
+        <w:t xml:space="preserve"> van Citrix (Citrix specialist)</w:t>
       </w:r>
     </w:p>
     <w:p>
@@ -499,8 +550,13 @@
           <w:numId w:val="30"/>
         </w:numPr>
       </w:pPr>
-      <w:r>
-        <w:t>Mechanics:</w:t>
+      <w:proofErr w:type="spellStart"/>
+      <w:r>
+        <w:t>Mechanics</w:t>
+      </w:r>
+      <w:proofErr w:type="spellEnd"/>
+      <w:r>
+        <w:t>:</w:t>
       </w:r>
     </w:p>
     <w:p>
@@ -518,61 +574,33 @@
         <w:rPr>
           <w:color w:val="00B050"/>
         </w:rPr>
-        <w:t>Deuren met paslezers ondoorgankelijk maken zonder “Toegangspasje”</w:t>
-      </w:r>
-    </w:p>
-    <w:p>
-      <w:pPr>
-        <w:pStyle w:val="Lijstalinea"/>
-        <w:numPr>
-          <w:ilvl w:val="1"/>
-          <w:numId w:val="30"/>
-        </w:numPr>
-      </w:pPr>
-      <w:r>
-        <w:t>Verschillende eindscenario’s</w:t>
-      </w:r>
-    </w:p>
-    <w:p>
-      <w:pPr>
-        <w:pStyle w:val="Lijstalinea"/>
-        <w:numPr>
-          <w:ilvl w:val="1"/>
-          <w:numId w:val="30"/>
-        </w:numPr>
+        <w:t xml:space="preserve">Deuren met paslezers </w:t>
+      </w:r>
+      <w:proofErr w:type="spellStart"/>
+      <w:r>
         <w:rPr>
           <w:color w:val="00B050"/>
         </w:rPr>
-      </w:pPr>
+        <w:t>ondoorgankelijk</w:t>
+      </w:r>
+      <w:proofErr w:type="spellEnd"/>
       <w:r>
         <w:rPr>
           <w:color w:val="00B050"/>
         </w:rPr>
-        <w:t>Actiebeschrijving meegeven aan volgende kamer (“You walk East” enzo)</w:t>
-      </w:r>
-    </w:p>
-    <w:p>
-      <w:pPr>
-        <w:pStyle w:val="Lijstalinea"/>
-        <w:numPr>
-          <w:ilvl w:val="1"/>
-          <w:numId w:val="30"/>
-        </w:numPr>
-      </w:pPr>
-      <w:r>
-        <w:t>Suspicion counters voor elk personage</w:t>
-      </w:r>
-    </w:p>
-    <w:p>
-      <w:pPr>
-        <w:pStyle w:val="Lijstalinea"/>
-        <w:numPr>
-          <w:ilvl w:val="1"/>
-          <w:numId w:val="30"/>
-        </w:numPr>
-      </w:pPr>
-      <w:r>
-        <w:t>Tellen hoe vaak iemand de speler heeft gezien (werkt richting suspicion counter)</w:t>
+        <w:t xml:space="preserve"> maken zonder “Toegangspasje”</w:t>
+      </w:r>
+    </w:p>
+    <w:p>
+      <w:pPr>
+        <w:pStyle w:val="Lijstalinea"/>
+        <w:numPr>
+          <w:ilvl w:val="1"/>
+          <w:numId w:val="30"/>
+        </w:numPr>
+      </w:pPr>
+      <w:r>
+        <w:t>Verschillende eindscenario’s</w:t>
       </w:r>
     </w:p>
     <w:p>
@@ -590,7 +618,104 @@
         <w:rPr>
           <w:color w:val="00B050"/>
         </w:rPr>
-        <w:t>Random ActionMessage voor kamers die op elkaar lijken</w:t>
+        <w:t>Actiebeschrijving meegeven aan volgende kamer (“</w:t>
+      </w:r>
+      <w:proofErr w:type="spellStart"/>
+      <w:r>
+        <w:rPr>
+          <w:color w:val="00B050"/>
+        </w:rPr>
+        <w:t>You</w:t>
+      </w:r>
+      <w:proofErr w:type="spellEnd"/>
+      <w:r>
+        <w:rPr>
+          <w:color w:val="00B050"/>
+        </w:rPr>
+        <w:t xml:space="preserve"> walk East” </w:t>
+      </w:r>
+      <w:proofErr w:type="spellStart"/>
+      <w:r>
+        <w:rPr>
+          <w:color w:val="00B050"/>
+        </w:rPr>
+        <w:t>enzo</w:t>
+      </w:r>
+      <w:proofErr w:type="spellEnd"/>
+      <w:r>
+        <w:rPr>
+          <w:color w:val="00B050"/>
+        </w:rPr>
+        <w:t>)</w:t>
+      </w:r>
+    </w:p>
+    <w:p>
+      <w:pPr>
+        <w:pStyle w:val="Lijstalinea"/>
+        <w:numPr>
+          <w:ilvl w:val="1"/>
+          <w:numId w:val="30"/>
+        </w:numPr>
+      </w:pPr>
+      <w:proofErr w:type="spellStart"/>
+      <w:r>
+        <w:t>Suspicion</w:t>
+      </w:r>
+      <w:proofErr w:type="spellEnd"/>
+      <w:r>
+        <w:t xml:space="preserve"> counters voor elk personage</w:t>
+      </w:r>
+    </w:p>
+    <w:p>
+      <w:pPr>
+        <w:pStyle w:val="Lijstalinea"/>
+        <w:numPr>
+          <w:ilvl w:val="1"/>
+          <w:numId w:val="30"/>
+        </w:numPr>
+      </w:pPr>
+      <w:r>
+        <w:t xml:space="preserve">Tellen hoe vaak iemand de speler heeft gezien (werkt richting </w:t>
+      </w:r>
+      <w:proofErr w:type="spellStart"/>
+      <w:r>
+        <w:t>suspicion</w:t>
+      </w:r>
+      <w:proofErr w:type="spellEnd"/>
+      <w:r>
+        <w:t xml:space="preserve"> counter)</w:t>
+      </w:r>
+    </w:p>
+    <w:p>
+      <w:pPr>
+        <w:pStyle w:val="Lijstalinea"/>
+        <w:numPr>
+          <w:ilvl w:val="1"/>
+          <w:numId w:val="30"/>
+        </w:numPr>
+        <w:rPr>
+          <w:color w:val="00B050"/>
+        </w:rPr>
+      </w:pPr>
+      <w:r>
+        <w:rPr>
+          <w:color w:val="00B050"/>
+        </w:rPr>
+        <w:t xml:space="preserve">Random </w:t>
+      </w:r>
+      <w:proofErr w:type="spellStart"/>
+      <w:r>
+        <w:rPr>
+          <w:color w:val="00B050"/>
+        </w:rPr>
+        <w:t>ActionMessage</w:t>
+      </w:r>
+      <w:proofErr w:type="spellEnd"/>
+      <w:r>
+        <w:rPr>
+          <w:color w:val="00B050"/>
+        </w:rPr>
+        <w:t xml:space="preserve"> voor kamers die op elkaar lijken</w:t>
       </w:r>
     </w:p>
     <w:p>
@@ -760,12 +885,14 @@
           <w:color w:val="00B050"/>
         </w:rPr>
       </w:pPr>
+      <w:proofErr w:type="spellStart"/>
       <w:r>
         <w:rPr>
           <w:color w:val="00B050"/>
         </w:rPr>
         <w:t>Accomplishments</w:t>
       </w:r>
+      <w:proofErr w:type="spellEnd"/>
     </w:p>
     <w:p>
       <w:pPr>
@@ -794,8 +921,13 @@
         <w:t>Beschrijving van alle kamers</w:t>
       </w:r>
       <w:r>
-        <w:t>, objecten en NPC’s</w:t>
-      </w:r>
+        <w:t xml:space="preserve">, objecten en </w:t>
+      </w:r>
+      <w:proofErr w:type="spellStart"/>
+      <w:r>
+        <w:t>NPC’s</w:t>
+      </w:r>
+      <w:proofErr w:type="spellEnd"/>
     </w:p>
     <w:p>
       <w:pPr>
@@ -928,8 +1060,21 @@
           <w:numId w:val="30"/>
         </w:numPr>
       </w:pPr>
-      <w:r>
-        <w:t>Easter eggs:</w:t>
+      <w:proofErr w:type="spellStart"/>
+      <w:r>
+        <w:t>Easter</w:t>
+      </w:r>
+      <w:proofErr w:type="spellEnd"/>
+      <w:r>
+        <w:t xml:space="preserve"> </w:t>
+      </w:r>
+      <w:proofErr w:type="spellStart"/>
+      <w:r>
+        <w:t>eggs</w:t>
+      </w:r>
+      <w:proofErr w:type="spellEnd"/>
+      <w:r>
+        <w:t>:</w:t>
       </w:r>
     </w:p>
     <w:p>
@@ -980,7 +1125,23 @@
         </w:numPr>
       </w:pPr>
       <w:r>
-        <w:t>High scores van flipperkast en photo play opnemen</w:t>
+        <w:t xml:space="preserve">High scores van flipperkast en </w:t>
+      </w:r>
+      <w:proofErr w:type="spellStart"/>
+      <w:r>
+        <w:t>photo</w:t>
+      </w:r>
+      <w:proofErr w:type="spellEnd"/>
+      <w:r>
+        <w:t xml:space="preserve"> </w:t>
+      </w:r>
+      <w:proofErr w:type="spellStart"/>
+      <w:r>
+        <w:t>play</w:t>
+      </w:r>
+      <w:proofErr w:type="spellEnd"/>
+      <w:r>
+        <w:t xml:space="preserve"> opnemen</w:t>
       </w:r>
     </w:p>
     <w:p>
@@ -1003,8 +1164,13 @@
           <w:numId w:val="30"/>
         </w:numPr>
       </w:pPr>
-      <w:r>
-        <w:t>Bugfixes en verbeteringen:</w:t>
+      <w:proofErr w:type="spellStart"/>
+      <w:r>
+        <w:t>Bugfixes</w:t>
+      </w:r>
+      <w:proofErr w:type="spellEnd"/>
+      <w:r>
+        <w:t xml:space="preserve"> en verbeteringen:</w:t>
       </w:r>
     </w:p>
     <w:p>
@@ -1105,8 +1271,6 @@
       <w:r>
         <w:t>Functie Koffiezetapparaat uitbreiden met opties uit realiteit</w:t>
       </w:r>
-      <w:bookmarkStart w:id="0" w:name="_GoBack"/>
-      <w:bookmarkEnd w:id="0"/>
     </w:p>
     <w:p>
       <w:pPr>
@@ -1119,29 +1283,73 @@
           <w:color w:val="00B050"/>
         </w:rPr>
       </w:pPr>
+      <w:proofErr w:type="spellStart"/>
       <w:r>
         <w:rPr>
           <w:color w:val="00B050"/>
         </w:rPr>
-        <w:t>Achievements maar één keer weergeven in header.</w:t>
-      </w:r>
-    </w:p>
-    <w:p>
-      <w:pPr>
-        <w:pStyle w:val="Lijstalinea"/>
-        <w:numPr>
-          <w:ilvl w:val="1"/>
-          <w:numId w:val="30"/>
-        </w:numPr>
+        <w:t>Achievements</w:t>
+      </w:r>
+      <w:proofErr w:type="spellEnd"/>
+      <w:r>
         <w:rPr>
           <w:color w:val="00B050"/>
         </w:rPr>
-      </w:pPr>
-      <w:r>
+        <w:t xml:space="preserve"> maar één keer weergeven in header.</w:t>
+      </w:r>
+    </w:p>
+    <w:p>
+      <w:pPr>
+        <w:pStyle w:val="Lijstalinea"/>
+        <w:numPr>
+          <w:ilvl w:val="1"/>
+          <w:numId w:val="30"/>
+        </w:numPr>
         <w:rPr>
           <w:color w:val="00B050"/>
         </w:rPr>
-        <w:t>Loodsdeur in 040600 goed schrijven ($state.self.states 'LoodsdeurOpen' verwijderen uit array)</w:t>
+      </w:pPr>
+      <w:proofErr w:type="spellStart"/>
+      <w:r>
+        <w:rPr>
+          <w:color w:val="00B050"/>
+        </w:rPr>
+        <w:t>Loodsdeur</w:t>
+      </w:r>
+      <w:proofErr w:type="spellEnd"/>
+      <w:r>
+        <w:rPr>
+          <w:color w:val="00B050"/>
+        </w:rPr>
+        <w:t xml:space="preserve"> in 040600 goed schrijven ($</w:t>
+      </w:r>
+      <w:proofErr w:type="spellStart"/>
+      <w:r>
+        <w:rPr>
+          <w:color w:val="00B050"/>
+        </w:rPr>
+        <w:t>state.self.states</w:t>
+      </w:r>
+      <w:proofErr w:type="spellEnd"/>
+      <w:r>
+        <w:rPr>
+          <w:color w:val="00B050"/>
+        </w:rPr>
+        <w:t xml:space="preserve"> '</w:t>
+      </w:r>
+      <w:proofErr w:type="spellStart"/>
+      <w:r>
+        <w:rPr>
+          <w:color w:val="00B050"/>
+        </w:rPr>
+        <w:t>LoodsdeurOpen</w:t>
+      </w:r>
+      <w:proofErr w:type="spellEnd"/>
+      <w:r>
+        <w:rPr>
+          <w:color w:val="00B050"/>
+        </w:rPr>
+        <w:t>' verwijderen uit array)</w:t>
       </w:r>
     </w:p>
     <w:p>
@@ -1161,6 +1369,38 @@
         </w:rPr>
         <w:t>Kamer toevoegen ten oosten van startkamer, waar in getest kan worden</w:t>
       </w:r>
+    </w:p>
+    <w:p>
+      <w:pPr>
+        <w:pStyle w:val="Lijstalinea"/>
+        <w:numPr>
+          <w:ilvl w:val="1"/>
+          <w:numId w:val="30"/>
+        </w:numPr>
+        <w:rPr>
+          <w:color w:val="00B050"/>
+        </w:rPr>
+      </w:pPr>
+      <w:r>
+        <w:rPr>
+          <w:color w:val="00B050"/>
+        </w:rPr>
+        <w:t>Kamercode herschrijven als object.</w:t>
+      </w:r>
+    </w:p>
+    <w:p>
+      <w:pPr>
+        <w:pStyle w:val="Lijstalinea"/>
+        <w:numPr>
+          <w:ilvl w:val="1"/>
+          <w:numId w:val="30"/>
+        </w:numPr>
+      </w:pPr>
+      <w:r>
+        <w:t>Alle kamers gebruik laten maken van nieuwe kamercode</w:t>
+      </w:r>
+      <w:bookmarkStart w:id="0" w:name="_GoBack"/>
+      <w:bookmarkEnd w:id="0"/>
     </w:p>
     <w:p>
       <w:pPr>
@@ -1332,27 +1572,14 @@
                           <w:r>
                             <w:instrText xml:space="preserve"> = </w:instrText>
                           </w:r>
-                          <w:r>
-                            <w:fldChar w:fldCharType="begin"/>
-                          </w:r>
-                          <w:r>
-                            <w:instrText>NUMPAGES  \* Arabic  \* MERGEFORMAT</w:instrText>
-                          </w:r>
-                          <w:r>
-                            <w:fldChar w:fldCharType="separate"/>
-                          </w:r>
-                          <w:r>
-                            <w:rPr>
-                              <w:noProof/>
-                            </w:rPr>
-                            <w:instrText>2</w:instrText>
-                          </w:r>
-                          <w:r>
-                            <w:rPr>
-                              <w:noProof/>
-                            </w:rPr>
-                            <w:fldChar w:fldCharType="end"/>
-                          </w:r>
+                          <w:fldSimple w:instr="NUMPAGES  \* Arabic  \* MERGEFORMAT">
+                            <w:r>
+                              <w:rPr>
+                                <w:noProof/>
+                              </w:rPr>
+                              <w:instrText>2</w:instrText>
+                            </w:r>
+                          </w:fldSimple>
                           <w:r>
                             <w:instrText>+</w:instrText>
                           </w:r>
@@ -1450,27 +1677,14 @@
                     <w:r>
                       <w:instrText xml:space="preserve"> = </w:instrText>
                     </w:r>
-                    <w:r>
-                      <w:fldChar w:fldCharType="begin"/>
-                    </w:r>
-                    <w:r>
-                      <w:instrText>NUMPAGES  \* Arabic  \* MERGEFORMAT</w:instrText>
-                    </w:r>
-                    <w:r>
-                      <w:fldChar w:fldCharType="separate"/>
-                    </w:r>
-                    <w:r>
-                      <w:rPr>
-                        <w:noProof/>
-                      </w:rPr>
-                      <w:instrText>2</w:instrText>
-                    </w:r>
-                    <w:r>
-                      <w:rPr>
-                        <w:noProof/>
-                      </w:rPr>
-                      <w:fldChar w:fldCharType="end"/>
-                    </w:r>
+                    <w:fldSimple w:instr="NUMPAGES  \* Arabic  \* MERGEFORMAT">
+                      <w:r>
+                        <w:rPr>
+                          <w:noProof/>
+                        </w:rPr>
+                        <w:instrText>2</w:instrText>
+                      </w:r>
+                    </w:fldSimple>
                     <w:r>
                       <w:instrText>+</w:instrText>
                     </w:r>
@@ -1580,7 +1794,15 @@
                             <w:jc w:val="right"/>
                           </w:pPr>
                           <w:r>
-                            <w:t>OGD ict-diensten</w:t>
+                            <w:t xml:space="preserve">OGD </w:t>
+                          </w:r>
+                          <w:proofErr w:type="spellStart"/>
+                          <w:r>
+                            <w:t>ict</w:t>
+                          </w:r>
+                          <w:proofErr w:type="spellEnd"/>
+                          <w:r>
+                            <w:t>-diensten</w:t>
                           </w:r>
                         </w:p>
                       </w:txbxContent>
@@ -1614,7 +1836,15 @@
                       <w:jc w:val="right"/>
                     </w:pPr>
                     <w:r>
-                      <w:t>OGD ict-diensten</w:t>
+                      <w:t xml:space="preserve">OGD </w:t>
+                    </w:r>
+                    <w:proofErr w:type="spellStart"/>
+                    <w:r>
+                      <w:t>ict</w:t>
+                    </w:r>
+                    <w:proofErr w:type="spellEnd"/>
+                    <w:r>
+                      <w:t>-diensten</w:t>
                     </w:r>
                   </w:p>
                 </w:txbxContent>
@@ -1724,27 +1954,14 @@
                           <w:r>
                             <w:instrText xml:space="preserve"> = </w:instrText>
                           </w:r>
-                          <w:r>
-                            <w:fldChar w:fldCharType="begin"/>
-                          </w:r>
-                          <w:r>
-                            <w:instrText>NUMPAGES  \* Arabic  \* MERGEFORMAT</w:instrText>
-                          </w:r>
-                          <w:r>
-                            <w:fldChar w:fldCharType="separate"/>
-                          </w:r>
-                          <w:r>
-                            <w:rPr>
-                              <w:noProof/>
-                            </w:rPr>
-                            <w:instrText>2</w:instrText>
-                          </w:r>
-                          <w:r>
-                            <w:rPr>
-                              <w:noProof/>
-                            </w:rPr>
-                            <w:fldChar w:fldCharType="end"/>
-                          </w:r>
+                          <w:fldSimple w:instr="NUMPAGES  \* Arabic  \* MERGEFORMAT">
+                            <w:r>
+                              <w:rPr>
+                                <w:noProof/>
+                              </w:rPr>
+                              <w:instrText>2</w:instrText>
+                            </w:r>
+                          </w:fldSimple>
                           <w:r>
                             <w:instrText>+</w:instrText>
                           </w:r>
@@ -1842,27 +2059,14 @@
                     <w:r>
                       <w:instrText xml:space="preserve"> = </w:instrText>
                     </w:r>
-                    <w:r>
-                      <w:fldChar w:fldCharType="begin"/>
-                    </w:r>
-                    <w:r>
-                      <w:instrText>NUMPAGES  \* Arabic  \* MERGEFORMAT</w:instrText>
-                    </w:r>
-                    <w:r>
-                      <w:fldChar w:fldCharType="separate"/>
-                    </w:r>
-                    <w:r>
-                      <w:rPr>
-                        <w:noProof/>
-                      </w:rPr>
-                      <w:instrText>2</w:instrText>
-                    </w:r>
-                    <w:r>
-                      <w:rPr>
-                        <w:noProof/>
-                      </w:rPr>
-                      <w:fldChar w:fldCharType="end"/>
-                    </w:r>
+                    <w:fldSimple w:instr="NUMPAGES  \* Arabic  \* MERGEFORMAT">
+                      <w:r>
+                        <w:rPr>
+                          <w:noProof/>
+                        </w:rPr>
+                        <w:instrText>2</w:instrText>
+                      </w:r>
+                    </w:fldSimple>
                     <w:r>
                       <w:instrText>+</w:instrText>
                     </w:r>
@@ -1972,7 +2176,15 @@
                             <w:jc w:val="right"/>
                           </w:pPr>
                           <w:r>
-                            <w:t>OGD ict-diensten</w:t>
+                            <w:t xml:space="preserve">OGD </w:t>
+                          </w:r>
+                          <w:proofErr w:type="spellStart"/>
+                          <w:r>
+                            <w:t>ict</w:t>
+                          </w:r>
+                          <w:proofErr w:type="spellEnd"/>
+                          <w:r>
+                            <w:t>-diensten</w:t>
                           </w:r>
                         </w:p>
                       </w:txbxContent>
@@ -2006,7 +2218,15 @@
                       <w:jc w:val="right"/>
                     </w:pPr>
                     <w:r>
-                      <w:t>OGD ict-diensten</w:t>
+                      <w:t xml:space="preserve">OGD </w:t>
+                    </w:r>
+                    <w:proofErr w:type="spellStart"/>
+                    <w:r>
+                      <w:t>ict</w:t>
+                    </w:r>
+                    <w:proofErr w:type="spellEnd"/>
+                    <w:r>
+                      <w:t>-diensten</w:t>
                     </w:r>
                   </w:p>
                 </w:txbxContent>
@@ -2110,28 +2330,28 @@
         <v:path o:extrusionok="f" gradientshapeok="t" o:connecttype="rect"/>
         <o:lock v:ext="edit" aspectratio="t"/>
       </v:shapetype>
-      <v:shape id="_x0000_i1064" type="#_x0000_t75" style="width:7.5pt;height:7.5pt" o:bullet="t">
+      <v:shape id="_x0000_i1056" type="#_x0000_t75" style="width:7.5pt;height:7.5pt" o:bullet="t">
         <v:imagedata r:id="rId1" o:title="BulletNiveau1"/>
       </v:shape>
     </w:pict>
   </w:numPicBullet>
   <w:numPicBullet w:numPicBulletId="1">
     <w:pict>
-      <v:shape id="_x0000_i1065" type="#_x0000_t75" style="width:6.75pt;height:6.75pt" o:bullet="t">
+      <v:shape id="_x0000_i1057" type="#_x0000_t75" style="width:6.75pt;height:6.75pt" o:bullet="t">
         <v:imagedata r:id="rId2" o:title="BulletNiveau2"/>
       </v:shape>
     </w:pict>
   </w:numPicBullet>
   <w:numPicBullet w:numPicBulletId="2">
     <w:pict>
-      <v:shape id="_x0000_i1066" type="#_x0000_t75" style="width:7.5pt;height:7.5pt" o:bullet="t">
+      <v:shape id="_x0000_i1058" type="#_x0000_t75" style="width:7.5pt;height:7.5pt" o:bullet="t">
         <v:imagedata r:id="rId3" o:title="BulletNiveau1"/>
       </v:shape>
     </w:pict>
   </w:numPicBullet>
   <w:numPicBullet w:numPicBulletId="3">
     <w:pict>
-      <v:shape id="_x0000_i1067" type="#_x0000_t75" style="width:6.75pt;height:6.75pt" o:bullet="t">
+      <v:shape id="_x0000_i1059" type="#_x0000_t75" style="width:6.75pt;height:6.75pt" o:bullet="t">
         <v:imagedata r:id="rId4" o:title="BulletNiveau2"/>
       </v:shape>
     </w:pict>
@@ -6065,7 +6285,7 @@
 </file>
 
 <file path=customXml/itemProps2.xml><?xml version="1.0" encoding="utf-8"?>
-<ds:datastoreItem xmlns:ds="http://schemas.openxmlformats.org/officeDocument/2006/customXml" ds:itemID="{583FE769-804E-4518-B601-0740CB839F92}">
+<ds:datastoreItem xmlns:ds="http://schemas.openxmlformats.org/officeDocument/2006/customXml" ds:itemID="{04B11C3A-FE88-416B-B7C5-7C9799D07A5C}">
   <ds:schemaRefs>
     <ds:schemaRef ds:uri="http://schemas.openxmlformats.org/officeDocument/2006/bibliography"/>
   </ds:schemaRefs>

</xml_diff>

<commit_message>
Migrate third floor to use new way of handling rooms with Invoke-OGDRoom.ps1
</commit_message>
<xml_diff>
--- a/PowerSpel-PenTest/ToDo.docx
+++ b/PowerSpel-PenTest/ToDo.docx
@@ -10,11 +10,9 @@
           <w:numId w:val="30"/>
         </w:numPr>
       </w:pPr>
-      <w:proofErr w:type="spellStart"/>
       <w:r>
         <w:t>NPC’s</w:t>
       </w:r>
-      <w:proofErr w:type="spellEnd"/>
       <w:r>
         <w:t>:</w:t>
       </w:r>
@@ -28,275 +26,247 @@
         </w:numPr>
       </w:pPr>
       <w:r>
-        <w:t xml:space="preserve">Security </w:t>
-      </w:r>
-      <w:proofErr w:type="spellStart"/>
-      <w:r>
-        <w:t>Officer</w:t>
-      </w:r>
-      <w:proofErr w:type="spellEnd"/>
-      <w:r>
-        <w:t xml:space="preserve"> (Joep </w:t>
-      </w:r>
-      <w:proofErr w:type="spellStart"/>
-      <w:r>
-        <w:t>Caelers</w:t>
-      </w:r>
-      <w:proofErr w:type="spellEnd"/>
+        <w:t>Security Officer</w:t>
+      </w:r>
+      <w:r>
+        <w:t xml:space="preserve"> (Joep Caelers)</w:t>
+      </w:r>
+      <w:r>
+        <w:t xml:space="preserve"> - Opdrachtgever</w:t>
+      </w:r>
+    </w:p>
+    <w:p>
+      <w:pPr>
+        <w:pStyle w:val="Lijstalinea"/>
+        <w:numPr>
+          <w:ilvl w:val="1"/>
+          <w:numId w:val="30"/>
+        </w:numPr>
+      </w:pPr>
+      <w:r>
+        <w:t>CEO 1</w:t>
+      </w:r>
+      <w:r>
+        <w:t xml:space="preserve"> (Roel Nikkessen)</w:t>
+      </w:r>
+    </w:p>
+    <w:p>
+      <w:pPr>
+        <w:pStyle w:val="Lijstalinea"/>
+        <w:numPr>
+          <w:ilvl w:val="1"/>
+          <w:numId w:val="30"/>
+        </w:numPr>
+      </w:pPr>
+      <w:r>
+        <w:t>CEO 2</w:t>
+      </w:r>
+      <w:r>
+        <w:t xml:space="preserve"> (Daan de la Parra)</w:t>
+      </w:r>
+    </w:p>
+    <w:p>
+      <w:pPr>
+        <w:pStyle w:val="Lijstalinea"/>
+        <w:numPr>
+          <w:ilvl w:val="1"/>
+          <w:numId w:val="30"/>
+        </w:numPr>
+      </w:pPr>
+      <w:r>
+        <w:t>Opdrachtgever (Pleun)</w:t>
+      </w:r>
+    </w:p>
+    <w:p>
+      <w:pPr>
+        <w:pStyle w:val="Lijstalinea"/>
+        <w:numPr>
+          <w:ilvl w:val="1"/>
+          <w:numId w:val="30"/>
+        </w:numPr>
+      </w:pPr>
+      <w:r>
+        <w:t>Facilitair manager (Kelly)</w:t>
+      </w:r>
+    </w:p>
+    <w:p>
+      <w:pPr>
+        <w:pStyle w:val="Lijstalinea"/>
+        <w:numPr>
+          <w:ilvl w:val="1"/>
+          <w:numId w:val="30"/>
+        </w:numPr>
+      </w:pPr>
+      <w:r>
+        <w:t>Baliedame</w:t>
+      </w:r>
+    </w:p>
+    <w:p>
+      <w:pPr>
+        <w:pStyle w:val="Lijstalinea"/>
+        <w:numPr>
+          <w:ilvl w:val="1"/>
+          <w:numId w:val="30"/>
+        </w:numPr>
+      </w:pPr>
+      <w:r>
+        <w:t>SSD-er</w:t>
+      </w:r>
+    </w:p>
+    <w:p>
+      <w:pPr>
+        <w:pStyle w:val="Lijstalinea"/>
+        <w:numPr>
+          <w:ilvl w:val="1"/>
+          <w:numId w:val="30"/>
+        </w:numPr>
+      </w:pPr>
+      <w:r>
+        <w:t>Accountmanager</w:t>
+      </w:r>
+    </w:p>
+    <w:p>
+      <w:pPr>
+        <w:pStyle w:val="Lijstalinea"/>
+        <w:numPr>
+          <w:ilvl w:val="1"/>
+          <w:numId w:val="30"/>
+        </w:numPr>
+      </w:pPr>
+      <w:r>
+        <w:t>Beheerder</w:t>
+      </w:r>
+    </w:p>
+    <w:p>
+      <w:pPr>
+        <w:pStyle w:val="Lijstalinea"/>
+        <w:numPr>
+          <w:ilvl w:val="1"/>
+          <w:numId w:val="30"/>
+        </w:numPr>
+      </w:pPr>
+      <w:r>
+        <w:t>Adviseur</w:t>
+      </w:r>
+    </w:p>
+    <w:p>
+      <w:pPr>
+        <w:pStyle w:val="Lijstalinea"/>
+        <w:numPr>
+          <w:ilvl w:val="1"/>
+          <w:numId w:val="30"/>
+        </w:numPr>
+      </w:pPr>
+      <w:r>
+        <w:t>Programmeur</w:t>
+      </w:r>
+    </w:p>
+    <w:p>
+      <w:pPr>
+        <w:pStyle w:val="Lijstalinea"/>
+        <w:numPr>
+          <w:ilvl w:val="1"/>
+          <w:numId w:val="30"/>
+        </w:numPr>
+      </w:pPr>
+      <w:r>
+        <w:t>SDM-er</w:t>
+      </w:r>
+    </w:p>
+    <w:p>
+      <w:pPr>
+        <w:pStyle w:val="Lijstalinea"/>
+        <w:numPr>
+          <w:ilvl w:val="1"/>
+          <w:numId w:val="30"/>
+        </w:numPr>
+      </w:pPr>
+      <w:r>
+        <w:t>P&amp;O-er</w:t>
+      </w:r>
+    </w:p>
+    <w:p>
+      <w:pPr>
+        <w:pStyle w:val="Lijstalinea"/>
+        <w:numPr>
+          <w:ilvl w:val="1"/>
+          <w:numId w:val="30"/>
+        </w:numPr>
+      </w:pPr>
+      <w:r>
+        <w:t>Administatief medewerker</w:t>
+      </w:r>
+    </w:p>
+    <w:p>
+      <w:pPr>
+        <w:pStyle w:val="Lijstalinea"/>
+        <w:numPr>
+          <w:ilvl w:val="1"/>
+          <w:numId w:val="30"/>
+        </w:numPr>
+      </w:pPr>
+      <w:r>
+        <w:t>BTP-er</w:t>
+      </w:r>
+    </w:p>
+    <w:p>
+      <w:pPr>
+        <w:pStyle w:val="Lijstalinea"/>
+        <w:numPr>
+          <w:ilvl w:val="1"/>
+          <w:numId w:val="30"/>
+        </w:numPr>
+      </w:pPr>
+      <w:r>
+        <w:t>Appèl-medewerkster</w:t>
+      </w:r>
+      <w:r>
+        <w:t xml:space="preserve"> </w:t>
+      </w:r>
+    </w:p>
+    <w:p>
+      <w:pPr>
+        <w:pStyle w:val="Lijstalinea"/>
+        <w:numPr>
+          <w:ilvl w:val="0"/>
+          <w:numId w:val="30"/>
+        </w:numPr>
+      </w:pPr>
+      <w:r>
+        <w:t>Manieren van penetratie:</w:t>
+      </w:r>
+    </w:p>
+    <w:p>
+      <w:pPr>
+        <w:pStyle w:val="Lijstalinea"/>
+        <w:numPr>
+          <w:ilvl w:val="1"/>
+          <w:numId w:val="30"/>
+        </w:numPr>
+      </w:pPr>
+      <w:r>
+        <w:t>Pasje vinden</w:t>
+      </w:r>
+      <w:r>
+        <w:t xml:space="preserve"> (Kopieerapparaat</w:t>
+      </w:r>
+      <w:r>
+        <w:t xml:space="preserve"> op de 2e</w:t>
+      </w:r>
       <w:r>
         <w:t>)</w:t>
       </w:r>
-      <w:r>
-        <w:t xml:space="preserve"> - Opdrachtgever</w:t>
-      </w:r>
-    </w:p>
-    <w:p>
-      <w:pPr>
-        <w:pStyle w:val="Lijstalinea"/>
-        <w:numPr>
-          <w:ilvl w:val="1"/>
-          <w:numId w:val="30"/>
-        </w:numPr>
-      </w:pPr>
-      <w:r>
-        <w:t>CEO 1</w:t>
-      </w:r>
-      <w:r>
-        <w:t xml:space="preserve"> (Roel Nikkessen)</w:t>
-      </w:r>
-    </w:p>
-    <w:p>
-      <w:pPr>
-        <w:pStyle w:val="Lijstalinea"/>
-        <w:numPr>
-          <w:ilvl w:val="1"/>
-          <w:numId w:val="30"/>
-        </w:numPr>
-      </w:pPr>
-      <w:r>
-        <w:t>CEO 2</w:t>
-      </w:r>
-      <w:r>
-        <w:t xml:space="preserve"> (Daan de la Parra)</w:t>
-      </w:r>
-    </w:p>
-    <w:p>
-      <w:pPr>
-        <w:pStyle w:val="Lijstalinea"/>
-        <w:numPr>
-          <w:ilvl w:val="1"/>
-          <w:numId w:val="30"/>
-        </w:numPr>
-      </w:pPr>
-      <w:r>
-        <w:t>Opdrachtgever (Pleun)</w:t>
-      </w:r>
-    </w:p>
-    <w:p>
-      <w:pPr>
-        <w:pStyle w:val="Lijstalinea"/>
-        <w:numPr>
-          <w:ilvl w:val="1"/>
-          <w:numId w:val="30"/>
-        </w:numPr>
-      </w:pPr>
-      <w:r>
-        <w:t>Facilitair manager (Kelly)</w:t>
-      </w:r>
-    </w:p>
-    <w:p>
-      <w:pPr>
-        <w:pStyle w:val="Lijstalinea"/>
-        <w:numPr>
-          <w:ilvl w:val="1"/>
-          <w:numId w:val="30"/>
-        </w:numPr>
-      </w:pPr>
-      <w:r>
-        <w:t>Baliedame</w:t>
-      </w:r>
-    </w:p>
-    <w:p>
-      <w:pPr>
-        <w:pStyle w:val="Lijstalinea"/>
-        <w:numPr>
-          <w:ilvl w:val="1"/>
-          <w:numId w:val="30"/>
-        </w:numPr>
-      </w:pPr>
-      <w:r>
-        <w:t>SSD-er</w:t>
-      </w:r>
-    </w:p>
-    <w:p>
-      <w:pPr>
-        <w:pStyle w:val="Lijstalinea"/>
-        <w:numPr>
-          <w:ilvl w:val="1"/>
-          <w:numId w:val="30"/>
-        </w:numPr>
-      </w:pPr>
-      <w:r>
-        <w:t>Accountmanager</w:t>
-      </w:r>
-    </w:p>
-    <w:p>
-      <w:pPr>
-        <w:pStyle w:val="Lijstalinea"/>
-        <w:numPr>
-          <w:ilvl w:val="1"/>
-          <w:numId w:val="30"/>
-        </w:numPr>
-      </w:pPr>
-      <w:r>
-        <w:t>Beheerder</w:t>
-      </w:r>
-    </w:p>
-    <w:p>
-      <w:pPr>
-        <w:pStyle w:val="Lijstalinea"/>
-        <w:numPr>
-          <w:ilvl w:val="1"/>
-          <w:numId w:val="30"/>
-        </w:numPr>
-      </w:pPr>
-      <w:r>
-        <w:t>Adviseur</w:t>
-      </w:r>
-    </w:p>
-    <w:p>
-      <w:pPr>
-        <w:pStyle w:val="Lijstalinea"/>
-        <w:numPr>
-          <w:ilvl w:val="1"/>
-          <w:numId w:val="30"/>
-        </w:numPr>
-      </w:pPr>
-      <w:r>
-        <w:t>Programmeur</w:t>
-      </w:r>
-    </w:p>
-    <w:p>
-      <w:pPr>
-        <w:pStyle w:val="Lijstalinea"/>
-        <w:numPr>
-          <w:ilvl w:val="1"/>
-          <w:numId w:val="30"/>
-        </w:numPr>
-      </w:pPr>
-      <w:r>
-        <w:t>SDM-er</w:t>
-      </w:r>
-    </w:p>
-    <w:p>
-      <w:pPr>
-        <w:pStyle w:val="Lijstalinea"/>
-        <w:numPr>
-          <w:ilvl w:val="1"/>
-          <w:numId w:val="30"/>
-        </w:numPr>
-      </w:pPr>
-      <w:r>
-        <w:t>P&amp;O-er</w:t>
-      </w:r>
-    </w:p>
-    <w:p>
-      <w:pPr>
-        <w:pStyle w:val="Lijstalinea"/>
-        <w:numPr>
-          <w:ilvl w:val="1"/>
-          <w:numId w:val="30"/>
-        </w:numPr>
-      </w:pPr>
-      <w:proofErr w:type="spellStart"/>
-      <w:r>
-        <w:t>Administatief</w:t>
-      </w:r>
-      <w:proofErr w:type="spellEnd"/>
-      <w:r>
-        <w:t xml:space="preserve"> medewerker</w:t>
-      </w:r>
-    </w:p>
-    <w:p>
-      <w:pPr>
-        <w:pStyle w:val="Lijstalinea"/>
-        <w:numPr>
-          <w:ilvl w:val="1"/>
-          <w:numId w:val="30"/>
-        </w:numPr>
-      </w:pPr>
-      <w:r>
-        <w:t>BTP-er</w:t>
-      </w:r>
-    </w:p>
-    <w:p>
-      <w:pPr>
-        <w:pStyle w:val="Lijstalinea"/>
-        <w:numPr>
-          <w:ilvl w:val="1"/>
-          <w:numId w:val="30"/>
-        </w:numPr>
-      </w:pPr>
-      <w:proofErr w:type="spellStart"/>
-      <w:r>
-        <w:t>Appèl</w:t>
-      </w:r>
-      <w:proofErr w:type="spellEnd"/>
-      <w:r>
-        <w:t>-medewerkster</w:t>
-      </w:r>
-      <w:r>
-        <w:t xml:space="preserve"> </w:t>
-      </w:r>
-    </w:p>
-    <w:p>
-      <w:pPr>
-        <w:pStyle w:val="Lijstalinea"/>
-        <w:numPr>
-          <w:ilvl w:val="0"/>
-          <w:numId w:val="30"/>
-        </w:numPr>
-      </w:pPr>
-      <w:r>
-        <w:t>Manieren van penetratie:</w:t>
-      </w:r>
-    </w:p>
-    <w:p>
-      <w:pPr>
-        <w:pStyle w:val="Lijstalinea"/>
-        <w:numPr>
-          <w:ilvl w:val="1"/>
-          <w:numId w:val="30"/>
-        </w:numPr>
-      </w:pPr>
-      <w:r>
-        <w:t>Pasje vinden</w:t>
-      </w:r>
-      <w:r>
-        <w:t xml:space="preserve"> (Kopieerapparaat</w:t>
-      </w:r>
-      <w:r>
-        <w:t xml:space="preserve"> op de 2e</w:t>
-      </w:r>
-      <w:r>
-        <w:t>)</w:t>
-      </w:r>
-    </w:p>
-    <w:p>
-      <w:pPr>
-        <w:pStyle w:val="Lijstalinea"/>
-        <w:numPr>
-          <w:ilvl w:val="1"/>
-          <w:numId w:val="30"/>
-        </w:numPr>
-      </w:pPr>
-      <w:proofErr w:type="spellStart"/>
-      <w:r>
-        <w:t>Unlocked</w:t>
-      </w:r>
-      <w:proofErr w:type="spellEnd"/>
-      <w:r>
-        <w:t xml:space="preserve"> werkstation</w:t>
+    </w:p>
+    <w:p>
+      <w:pPr>
+        <w:pStyle w:val="Lijstalinea"/>
+        <w:numPr>
+          <w:ilvl w:val="1"/>
+          <w:numId w:val="30"/>
+        </w:numPr>
+      </w:pPr>
+      <w:r>
+        <w:t>Unlocked werkstation</w:t>
       </w:r>
     </w:p>
     <w:p>
@@ -311,15 +281,7 @@
         <w:t>Meelopen</w:t>
       </w:r>
       <w:r>
-        <w:t xml:space="preserve"> met </w:t>
-      </w:r>
-      <w:proofErr w:type="spellStart"/>
-      <w:r>
-        <w:t>OGD’er</w:t>
-      </w:r>
-      <w:proofErr w:type="spellEnd"/>
-      <w:r>
-        <w:t xml:space="preserve"> (op de 2</w:t>
+        <w:t xml:space="preserve"> met OGD’er (op de 2</w:t>
       </w:r>
       <w:r>
         <w:rPr>
@@ -374,6 +336,20 @@
       <w:pPr>
         <w:pStyle w:val="Lijstalinea"/>
         <w:numPr>
+          <w:ilvl w:val="1"/>
+          <w:numId w:val="30"/>
+        </w:numPr>
+      </w:pPr>
+      <w:r>
+        <w:t>Luchtbehandelingsinstallatie bereiken</w:t>
+      </w:r>
+      <w:bookmarkStart w:id="0" w:name="_GoBack"/>
+      <w:bookmarkEnd w:id="0"/>
+    </w:p>
+    <w:p>
+      <w:pPr>
+        <w:pStyle w:val="Lijstalinea"/>
+        <w:numPr>
           <w:ilvl w:val="0"/>
           <w:numId w:val="30"/>
         </w:numPr>
@@ -426,21 +402,8 @@
           <w:numId w:val="30"/>
         </w:numPr>
       </w:pPr>
-      <w:proofErr w:type="spellStart"/>
-      <w:r>
-        <w:t>Easter</w:t>
-      </w:r>
-      <w:proofErr w:type="spellEnd"/>
-      <w:r>
-        <w:t xml:space="preserve"> </w:t>
-      </w:r>
-      <w:proofErr w:type="spellStart"/>
-      <w:r>
-        <w:t>egg</w:t>
-      </w:r>
-      <w:proofErr w:type="spellEnd"/>
-      <w:r>
-        <w:t xml:space="preserve"> van Citrix (Citrix specialist)</w:t>
+      <w:r>
+        <w:t>Easter egg van Citrix (Citrix specialist)</w:t>
       </w:r>
     </w:p>
     <w:p>
@@ -550,13 +513,8 @@
           <w:numId w:val="30"/>
         </w:numPr>
       </w:pPr>
-      <w:proofErr w:type="spellStart"/>
-      <w:r>
-        <w:t>Mechanics</w:t>
-      </w:r>
-      <w:proofErr w:type="spellEnd"/>
-      <w:r>
-        <w:t>:</w:t>
+      <w:r>
+        <w:t>Mechanics:</w:t>
       </w:r>
     </w:p>
     <w:p>
@@ -574,33 +532,61 @@
         <w:rPr>
           <w:color w:val="00B050"/>
         </w:rPr>
-        <w:t xml:space="preserve">Deuren met paslezers </w:t>
-      </w:r>
-      <w:proofErr w:type="spellStart"/>
-      <w:r>
+        <w:t>Deuren met paslezers ondoorgankelijk maken zonder “Toegangspasje”</w:t>
+      </w:r>
+    </w:p>
+    <w:p>
+      <w:pPr>
+        <w:pStyle w:val="Lijstalinea"/>
+        <w:numPr>
+          <w:ilvl w:val="1"/>
+          <w:numId w:val="30"/>
+        </w:numPr>
+      </w:pPr>
+      <w:r>
+        <w:t>Verschillende eindscenario’s</w:t>
+      </w:r>
+    </w:p>
+    <w:p>
+      <w:pPr>
+        <w:pStyle w:val="Lijstalinea"/>
+        <w:numPr>
+          <w:ilvl w:val="1"/>
+          <w:numId w:val="30"/>
+        </w:numPr>
         <w:rPr>
           <w:color w:val="00B050"/>
         </w:rPr>
-        <w:t>ondoorgankelijk</w:t>
-      </w:r>
-      <w:proofErr w:type="spellEnd"/>
+      </w:pPr>
       <w:r>
         <w:rPr>
           <w:color w:val="00B050"/>
         </w:rPr>
-        <w:t xml:space="preserve"> maken zonder “Toegangspasje”</w:t>
-      </w:r>
-    </w:p>
-    <w:p>
-      <w:pPr>
-        <w:pStyle w:val="Lijstalinea"/>
-        <w:numPr>
-          <w:ilvl w:val="1"/>
-          <w:numId w:val="30"/>
-        </w:numPr>
-      </w:pPr>
-      <w:r>
-        <w:t>Verschillende eindscenario’s</w:t>
+        <w:t>Actiebeschrijving meegeven aan volgende kamer (“You walk East” enzo)</w:t>
+      </w:r>
+    </w:p>
+    <w:p>
+      <w:pPr>
+        <w:pStyle w:val="Lijstalinea"/>
+        <w:numPr>
+          <w:ilvl w:val="1"/>
+          <w:numId w:val="30"/>
+        </w:numPr>
+      </w:pPr>
+      <w:r>
+        <w:t>Suspicion counters voor elk personage</w:t>
+      </w:r>
+    </w:p>
+    <w:p>
+      <w:pPr>
+        <w:pStyle w:val="Lijstalinea"/>
+        <w:numPr>
+          <w:ilvl w:val="1"/>
+          <w:numId w:val="30"/>
+        </w:numPr>
+      </w:pPr>
+      <w:r>
+        <w:t>Tellen hoe vaak iemand de speler heeft gezien (werkt richting suspicion counter)</w:t>
       </w:r>
     </w:p>
     <w:p>
@@ -618,104 +604,7 @@
         <w:rPr>
           <w:color w:val="00B050"/>
         </w:rPr>
-        <w:t>Actiebeschrijving meegeven aan volgende kamer (“</w:t>
-      </w:r>
-      <w:proofErr w:type="spellStart"/>
-      <w:r>
-        <w:rPr>
-          <w:color w:val="00B050"/>
-        </w:rPr>
-        <w:t>You</w:t>
-      </w:r>
-      <w:proofErr w:type="spellEnd"/>
-      <w:r>
-        <w:rPr>
-          <w:color w:val="00B050"/>
-        </w:rPr>
-        <w:t xml:space="preserve"> walk East” </w:t>
-      </w:r>
-      <w:proofErr w:type="spellStart"/>
-      <w:r>
-        <w:rPr>
-          <w:color w:val="00B050"/>
-        </w:rPr>
-        <w:t>enzo</w:t>
-      </w:r>
-      <w:proofErr w:type="spellEnd"/>
-      <w:r>
-        <w:rPr>
-          <w:color w:val="00B050"/>
-        </w:rPr>
-        <w:t>)</w:t>
-      </w:r>
-    </w:p>
-    <w:p>
-      <w:pPr>
-        <w:pStyle w:val="Lijstalinea"/>
-        <w:numPr>
-          <w:ilvl w:val="1"/>
-          <w:numId w:val="30"/>
-        </w:numPr>
-      </w:pPr>
-      <w:proofErr w:type="spellStart"/>
-      <w:r>
-        <w:t>Suspicion</w:t>
-      </w:r>
-      <w:proofErr w:type="spellEnd"/>
-      <w:r>
-        <w:t xml:space="preserve"> counters voor elk personage</w:t>
-      </w:r>
-    </w:p>
-    <w:p>
-      <w:pPr>
-        <w:pStyle w:val="Lijstalinea"/>
-        <w:numPr>
-          <w:ilvl w:val="1"/>
-          <w:numId w:val="30"/>
-        </w:numPr>
-      </w:pPr>
-      <w:r>
-        <w:t xml:space="preserve">Tellen hoe vaak iemand de speler heeft gezien (werkt richting </w:t>
-      </w:r>
-      <w:proofErr w:type="spellStart"/>
-      <w:r>
-        <w:t>suspicion</w:t>
-      </w:r>
-      <w:proofErr w:type="spellEnd"/>
-      <w:r>
-        <w:t xml:space="preserve"> counter)</w:t>
-      </w:r>
-    </w:p>
-    <w:p>
-      <w:pPr>
-        <w:pStyle w:val="Lijstalinea"/>
-        <w:numPr>
-          <w:ilvl w:val="1"/>
-          <w:numId w:val="30"/>
-        </w:numPr>
-        <w:rPr>
-          <w:color w:val="00B050"/>
-        </w:rPr>
-      </w:pPr>
-      <w:r>
-        <w:rPr>
-          <w:color w:val="00B050"/>
-        </w:rPr>
-        <w:t xml:space="preserve">Random </w:t>
-      </w:r>
-      <w:proofErr w:type="spellStart"/>
-      <w:r>
-        <w:rPr>
-          <w:color w:val="00B050"/>
-        </w:rPr>
-        <w:t>ActionMessage</w:t>
-      </w:r>
-      <w:proofErr w:type="spellEnd"/>
-      <w:r>
-        <w:rPr>
-          <w:color w:val="00B050"/>
-        </w:rPr>
-        <w:t xml:space="preserve"> voor kamers die op elkaar lijken</w:t>
+        <w:t>Random ActionMessage voor kamers die op elkaar lijken</w:t>
       </w:r>
     </w:p>
     <w:p>
@@ -787,6 +676,7 @@
         </w:numPr>
       </w:pPr>
       <w:r>
+        <w:lastRenderedPageBreak/>
         <w:t>Spelbegin: keuze tussen direct beginnen, of uitleg</w:t>
       </w:r>
       <w:r>
@@ -802,7 +692,6 @@
         </w:numPr>
       </w:pPr>
       <w:r>
-        <w:lastRenderedPageBreak/>
         <w:t>Bij meerdere opties in een kamer, het keuzemenu uitdunnen en optiegetallen aanpassen</w:t>
       </w:r>
     </w:p>
@@ -885,14 +774,12 @@
           <w:color w:val="00B050"/>
         </w:rPr>
       </w:pPr>
-      <w:proofErr w:type="spellStart"/>
       <w:r>
         <w:rPr>
           <w:color w:val="00B050"/>
         </w:rPr>
         <w:t>Accomplishments</w:t>
       </w:r>
-      <w:proofErr w:type="spellEnd"/>
     </w:p>
     <w:p>
       <w:pPr>
@@ -921,13 +808,8 @@
         <w:t>Beschrijving van alle kamers</w:t>
       </w:r>
       <w:r>
-        <w:t xml:space="preserve">, objecten en </w:t>
-      </w:r>
-      <w:proofErr w:type="spellStart"/>
-      <w:r>
-        <w:t>NPC’s</w:t>
-      </w:r>
-      <w:proofErr w:type="spellEnd"/>
+        <w:t>, objecten en NPC’s</w:t>
+      </w:r>
     </w:p>
     <w:p>
       <w:pPr>
@@ -1060,21 +942,8 @@
           <w:numId w:val="30"/>
         </w:numPr>
       </w:pPr>
-      <w:proofErr w:type="spellStart"/>
-      <w:r>
-        <w:t>Easter</w:t>
-      </w:r>
-      <w:proofErr w:type="spellEnd"/>
-      <w:r>
-        <w:t xml:space="preserve"> </w:t>
-      </w:r>
-      <w:proofErr w:type="spellStart"/>
-      <w:r>
-        <w:t>eggs</w:t>
-      </w:r>
-      <w:proofErr w:type="spellEnd"/>
-      <w:r>
-        <w:t>:</w:t>
+      <w:r>
+        <w:t>Easter eggs:</w:t>
       </w:r>
     </w:p>
     <w:p>
@@ -1125,23 +994,7 @@
         </w:numPr>
       </w:pPr>
       <w:r>
-        <w:t xml:space="preserve">High scores van flipperkast en </w:t>
-      </w:r>
-      <w:proofErr w:type="spellStart"/>
-      <w:r>
-        <w:t>photo</w:t>
-      </w:r>
-      <w:proofErr w:type="spellEnd"/>
-      <w:r>
-        <w:t xml:space="preserve"> </w:t>
-      </w:r>
-      <w:proofErr w:type="spellStart"/>
-      <w:r>
-        <w:t>play</w:t>
-      </w:r>
-      <w:proofErr w:type="spellEnd"/>
-      <w:r>
-        <w:t xml:space="preserve"> opnemen</w:t>
+        <w:t>High scores van flipperkast en photo play opnemen</w:t>
       </w:r>
     </w:p>
     <w:p>
@@ -1164,13 +1017,8 @@
           <w:numId w:val="30"/>
         </w:numPr>
       </w:pPr>
-      <w:proofErr w:type="spellStart"/>
-      <w:r>
-        <w:t>Bugfixes</w:t>
-      </w:r>
-      <w:proofErr w:type="spellEnd"/>
-      <w:r>
-        <w:t xml:space="preserve"> en verbeteringen:</w:t>
+      <w:r>
+        <w:t>Bugfixes en verbeteringen:</w:t>
       </w:r>
     </w:p>
     <w:p>
@@ -1283,73 +1131,29 @@
           <w:color w:val="00B050"/>
         </w:rPr>
       </w:pPr>
-      <w:proofErr w:type="spellStart"/>
       <w:r>
         <w:rPr>
           <w:color w:val="00B050"/>
         </w:rPr>
-        <w:t>Achievements</w:t>
-      </w:r>
-      <w:proofErr w:type="spellEnd"/>
-      <w:r>
+        <w:t>Achievements maar één keer weergeven in header.</w:t>
+      </w:r>
+    </w:p>
+    <w:p>
+      <w:pPr>
+        <w:pStyle w:val="Lijstalinea"/>
+        <w:numPr>
+          <w:ilvl w:val="1"/>
+          <w:numId w:val="30"/>
+        </w:numPr>
         <w:rPr>
           <w:color w:val="00B050"/>
         </w:rPr>
-        <w:t xml:space="preserve"> maar één keer weergeven in header.</w:t>
-      </w:r>
-    </w:p>
-    <w:p>
-      <w:pPr>
-        <w:pStyle w:val="Lijstalinea"/>
-        <w:numPr>
-          <w:ilvl w:val="1"/>
-          <w:numId w:val="30"/>
-        </w:numPr>
+      </w:pPr>
+      <w:r>
         <w:rPr>
           <w:color w:val="00B050"/>
         </w:rPr>
-      </w:pPr>
-      <w:proofErr w:type="spellStart"/>
-      <w:r>
-        <w:rPr>
-          <w:color w:val="00B050"/>
-        </w:rPr>
-        <w:t>Loodsdeur</w:t>
-      </w:r>
-      <w:proofErr w:type="spellEnd"/>
-      <w:r>
-        <w:rPr>
-          <w:color w:val="00B050"/>
-        </w:rPr>
-        <w:t xml:space="preserve"> in 040600 goed schrijven ($</w:t>
-      </w:r>
-      <w:proofErr w:type="spellStart"/>
-      <w:r>
-        <w:rPr>
-          <w:color w:val="00B050"/>
-        </w:rPr>
-        <w:t>state.self.states</w:t>
-      </w:r>
-      <w:proofErr w:type="spellEnd"/>
-      <w:r>
-        <w:rPr>
-          <w:color w:val="00B050"/>
-        </w:rPr>
-        <w:t xml:space="preserve"> '</w:t>
-      </w:r>
-      <w:proofErr w:type="spellStart"/>
-      <w:r>
-        <w:rPr>
-          <w:color w:val="00B050"/>
-        </w:rPr>
-        <w:t>LoodsdeurOpen</w:t>
-      </w:r>
-      <w:proofErr w:type="spellEnd"/>
-      <w:r>
-        <w:rPr>
-          <w:color w:val="00B050"/>
-        </w:rPr>
-        <w:t>' verwijderen uit array)</w:t>
+        <w:t>Loodsdeur in 040600 goed schrijven ($state.self.states 'LoodsdeurOpen' verwijderen uit array)</w:t>
       </w:r>
     </w:p>
     <w:p>
@@ -1399,8 +1203,6 @@
       <w:r>
         <w:t>Alle kamers gebruik laten maken van nieuwe kamercode</w:t>
       </w:r>
-      <w:bookmarkStart w:id="0" w:name="_GoBack"/>
-      <w:bookmarkEnd w:id="0"/>
     </w:p>
     <w:p>
       <w:pPr>
@@ -1572,14 +1374,27 @@
                           <w:r>
                             <w:instrText xml:space="preserve"> = </w:instrText>
                           </w:r>
-                          <w:fldSimple w:instr="NUMPAGES  \* Arabic  \* MERGEFORMAT">
-                            <w:r>
-                              <w:rPr>
-                                <w:noProof/>
-                              </w:rPr>
-                              <w:instrText>2</w:instrText>
-                            </w:r>
-                          </w:fldSimple>
+                          <w:r>
+                            <w:fldChar w:fldCharType="begin"/>
+                          </w:r>
+                          <w:r>
+                            <w:instrText>NUMPAGES  \* Arabic  \* MERGEFORMAT</w:instrText>
+                          </w:r>
+                          <w:r>
+                            <w:fldChar w:fldCharType="separate"/>
+                          </w:r>
+                          <w:r>
+                            <w:rPr>
+                              <w:noProof/>
+                            </w:rPr>
+                            <w:instrText>2</w:instrText>
+                          </w:r>
+                          <w:r>
+                            <w:rPr>
+                              <w:noProof/>
+                            </w:rPr>
+                            <w:fldChar w:fldCharType="end"/>
+                          </w:r>
                           <w:r>
                             <w:instrText>+</w:instrText>
                           </w:r>
@@ -1677,14 +1492,27 @@
                     <w:r>
                       <w:instrText xml:space="preserve"> = </w:instrText>
                     </w:r>
-                    <w:fldSimple w:instr="NUMPAGES  \* Arabic  \* MERGEFORMAT">
-                      <w:r>
-                        <w:rPr>
-                          <w:noProof/>
-                        </w:rPr>
-                        <w:instrText>2</w:instrText>
-                      </w:r>
-                    </w:fldSimple>
+                    <w:r>
+                      <w:fldChar w:fldCharType="begin"/>
+                    </w:r>
+                    <w:r>
+                      <w:instrText>NUMPAGES  \* Arabic  \* MERGEFORMAT</w:instrText>
+                    </w:r>
+                    <w:r>
+                      <w:fldChar w:fldCharType="separate"/>
+                    </w:r>
+                    <w:r>
+                      <w:rPr>
+                        <w:noProof/>
+                      </w:rPr>
+                      <w:instrText>2</w:instrText>
+                    </w:r>
+                    <w:r>
+                      <w:rPr>
+                        <w:noProof/>
+                      </w:rPr>
+                      <w:fldChar w:fldCharType="end"/>
+                    </w:r>
                     <w:r>
                       <w:instrText>+</w:instrText>
                     </w:r>
@@ -1794,15 +1622,7 @@
                             <w:jc w:val="right"/>
                           </w:pPr>
                           <w:r>
-                            <w:t xml:space="preserve">OGD </w:t>
-                          </w:r>
-                          <w:proofErr w:type="spellStart"/>
-                          <w:r>
-                            <w:t>ict</w:t>
-                          </w:r>
-                          <w:proofErr w:type="spellEnd"/>
-                          <w:r>
-                            <w:t>-diensten</w:t>
+                            <w:t>OGD ict-diensten</w:t>
                           </w:r>
                         </w:p>
                       </w:txbxContent>
@@ -1836,15 +1656,7 @@
                       <w:jc w:val="right"/>
                     </w:pPr>
                     <w:r>
-                      <w:t xml:space="preserve">OGD </w:t>
-                    </w:r>
-                    <w:proofErr w:type="spellStart"/>
-                    <w:r>
-                      <w:t>ict</w:t>
-                    </w:r>
-                    <w:proofErr w:type="spellEnd"/>
-                    <w:r>
-                      <w:t>-diensten</w:t>
+                      <w:t>OGD ict-diensten</w:t>
                     </w:r>
                   </w:p>
                 </w:txbxContent>
@@ -1954,14 +1766,27 @@
                           <w:r>
                             <w:instrText xml:space="preserve"> = </w:instrText>
                           </w:r>
-                          <w:fldSimple w:instr="NUMPAGES  \* Arabic  \* MERGEFORMAT">
-                            <w:r>
-                              <w:rPr>
-                                <w:noProof/>
-                              </w:rPr>
-                              <w:instrText>2</w:instrText>
-                            </w:r>
-                          </w:fldSimple>
+                          <w:r>
+                            <w:fldChar w:fldCharType="begin"/>
+                          </w:r>
+                          <w:r>
+                            <w:instrText>NUMPAGES  \* Arabic  \* MERGEFORMAT</w:instrText>
+                          </w:r>
+                          <w:r>
+                            <w:fldChar w:fldCharType="separate"/>
+                          </w:r>
+                          <w:r>
+                            <w:rPr>
+                              <w:noProof/>
+                            </w:rPr>
+                            <w:instrText>2</w:instrText>
+                          </w:r>
+                          <w:r>
+                            <w:rPr>
+                              <w:noProof/>
+                            </w:rPr>
+                            <w:fldChar w:fldCharType="end"/>
+                          </w:r>
                           <w:r>
                             <w:instrText>+</w:instrText>
                           </w:r>
@@ -2059,14 +1884,27 @@
                     <w:r>
                       <w:instrText xml:space="preserve"> = </w:instrText>
                     </w:r>
-                    <w:fldSimple w:instr="NUMPAGES  \* Arabic  \* MERGEFORMAT">
-                      <w:r>
-                        <w:rPr>
-                          <w:noProof/>
-                        </w:rPr>
-                        <w:instrText>2</w:instrText>
-                      </w:r>
-                    </w:fldSimple>
+                    <w:r>
+                      <w:fldChar w:fldCharType="begin"/>
+                    </w:r>
+                    <w:r>
+                      <w:instrText>NUMPAGES  \* Arabic  \* MERGEFORMAT</w:instrText>
+                    </w:r>
+                    <w:r>
+                      <w:fldChar w:fldCharType="separate"/>
+                    </w:r>
+                    <w:r>
+                      <w:rPr>
+                        <w:noProof/>
+                      </w:rPr>
+                      <w:instrText>2</w:instrText>
+                    </w:r>
+                    <w:r>
+                      <w:rPr>
+                        <w:noProof/>
+                      </w:rPr>
+                      <w:fldChar w:fldCharType="end"/>
+                    </w:r>
                     <w:r>
                       <w:instrText>+</w:instrText>
                     </w:r>
@@ -2176,15 +2014,7 @@
                             <w:jc w:val="right"/>
                           </w:pPr>
                           <w:r>
-                            <w:t xml:space="preserve">OGD </w:t>
-                          </w:r>
-                          <w:proofErr w:type="spellStart"/>
-                          <w:r>
-                            <w:t>ict</w:t>
-                          </w:r>
-                          <w:proofErr w:type="spellEnd"/>
-                          <w:r>
-                            <w:t>-diensten</w:t>
+                            <w:t>OGD ict-diensten</w:t>
                           </w:r>
                         </w:p>
                       </w:txbxContent>
@@ -2218,15 +2048,7 @@
                       <w:jc w:val="right"/>
                     </w:pPr>
                     <w:r>
-                      <w:t xml:space="preserve">OGD </w:t>
-                    </w:r>
-                    <w:proofErr w:type="spellStart"/>
-                    <w:r>
-                      <w:t>ict</w:t>
-                    </w:r>
-                    <w:proofErr w:type="spellEnd"/>
-                    <w:r>
-                      <w:t>-diensten</w:t>
+                      <w:t>OGD ict-diensten</w:t>
                     </w:r>
                   </w:p>
                 </w:txbxContent>
@@ -2330,28 +2152,28 @@
         <v:path o:extrusionok="f" gradientshapeok="t" o:connecttype="rect"/>
         <o:lock v:ext="edit" aspectratio="t"/>
       </v:shapetype>
-      <v:shape id="_x0000_i1056" type="#_x0000_t75" style="width:7.5pt;height:7.5pt" o:bullet="t">
+      <v:shape id="_x0000_i1040" type="#_x0000_t75" style="width:7.5pt;height:7.5pt" o:bullet="t">
         <v:imagedata r:id="rId1" o:title="BulletNiveau1"/>
       </v:shape>
     </w:pict>
   </w:numPicBullet>
   <w:numPicBullet w:numPicBulletId="1">
     <w:pict>
-      <v:shape id="_x0000_i1057" type="#_x0000_t75" style="width:6.75pt;height:6.75pt" o:bullet="t">
+      <v:shape id="_x0000_i1041" type="#_x0000_t75" style="width:6.75pt;height:6.75pt" o:bullet="t">
         <v:imagedata r:id="rId2" o:title="BulletNiveau2"/>
       </v:shape>
     </w:pict>
   </w:numPicBullet>
   <w:numPicBullet w:numPicBulletId="2">
     <w:pict>
-      <v:shape id="_x0000_i1058" type="#_x0000_t75" style="width:7.5pt;height:7.5pt" o:bullet="t">
+      <v:shape id="_x0000_i1042" type="#_x0000_t75" style="width:7.5pt;height:7.5pt" o:bullet="t">
         <v:imagedata r:id="rId3" o:title="BulletNiveau1"/>
       </v:shape>
     </w:pict>
   </w:numPicBullet>
   <w:numPicBullet w:numPicBulletId="3">
     <w:pict>
-      <v:shape id="_x0000_i1059" type="#_x0000_t75" style="width:6.75pt;height:6.75pt" o:bullet="t">
+      <v:shape id="_x0000_i1043" type="#_x0000_t75" style="width:6.75pt;height:6.75pt" o:bullet="t">
         <v:imagedata r:id="rId4" o:title="BulletNiveau2"/>
       </v:shape>
     </w:pict>
@@ -6285,7 +6107,7 @@
 </file>
 
 <file path=customXml/itemProps2.xml><?xml version="1.0" encoding="utf-8"?>
-<ds:datastoreItem xmlns:ds="http://schemas.openxmlformats.org/officeDocument/2006/customXml" ds:itemID="{04B11C3A-FE88-416B-B7C5-7C9799D07A5C}">
+<ds:datastoreItem xmlns:ds="http://schemas.openxmlformats.org/officeDocument/2006/customXml" ds:itemID="{AA454045-B4EF-4DC5-8DFB-11B6066B53BF}">
   <ds:schemaRefs>
     <ds:schemaRef ds:uri="http://schemas.openxmlformats.org/officeDocument/2006/bibliography"/>
   </ds:schemaRefs>

</xml_diff>

<commit_message>
Migrate the last rooms of first floor to work with the new room code
</commit_message>
<xml_diff>
--- a/PowerSpel-PenTest/ToDo.docx
+++ b/PowerSpel-PenTest/ToDo.docx
@@ -10,11 +10,9 @@
           <w:numId w:val="30"/>
         </w:numPr>
       </w:pPr>
-      <w:proofErr w:type="spellStart"/>
       <w:r>
         <w:t>NPC’s</w:t>
       </w:r>
-      <w:proofErr w:type="spellEnd"/>
       <w:r>
         <w:t>:</w:t>
       </w:r>
@@ -195,13 +193,8 @@
           <w:numId w:val="30"/>
         </w:numPr>
       </w:pPr>
-      <w:proofErr w:type="spellStart"/>
-      <w:r>
-        <w:t>Administatief</w:t>
-      </w:r>
-      <w:proofErr w:type="spellEnd"/>
-      <w:r>
-        <w:t xml:space="preserve"> medewerker</w:t>
+      <w:r>
+        <w:t>Administatief medewerker</w:t>
       </w:r>
     </w:p>
     <w:p>
@@ -224,13 +217,8 @@
           <w:numId w:val="30"/>
         </w:numPr>
       </w:pPr>
-      <w:proofErr w:type="spellStart"/>
-      <w:r>
-        <w:t>Appèl</w:t>
-      </w:r>
-      <w:proofErr w:type="spellEnd"/>
-      <w:r>
-        <w:t>-medewerkster</w:t>
+      <w:r>
+        <w:t>Appèl-medewerkster</w:t>
       </w:r>
       <w:r>
         <w:t xml:space="preserve"> </w:t>
@@ -277,13 +265,8 @@
           <w:numId w:val="30"/>
         </w:numPr>
       </w:pPr>
-      <w:proofErr w:type="spellStart"/>
-      <w:r>
-        <w:t>Unlocked</w:t>
-      </w:r>
-      <w:proofErr w:type="spellEnd"/>
-      <w:r>
-        <w:t xml:space="preserve"> werkstation</w:t>
+      <w:r>
+        <w:t>Unlocked werkstation</w:t>
       </w:r>
     </w:p>
     <w:p>
@@ -298,15 +281,7 @@
         <w:t>Meelopen</w:t>
       </w:r>
       <w:r>
-        <w:t xml:space="preserve"> met </w:t>
-      </w:r>
-      <w:proofErr w:type="spellStart"/>
-      <w:r>
-        <w:t>OGD’er</w:t>
-      </w:r>
-      <w:proofErr w:type="spellEnd"/>
-      <w:r>
-        <w:t xml:space="preserve"> (op de 2</w:t>
+        <w:t xml:space="preserve"> met OGD’er (op de 2</w:t>
       </w:r>
       <w:r>
         <w:rPr>
@@ -425,21 +400,116 @@
           <w:numId w:val="30"/>
         </w:numPr>
       </w:pPr>
-      <w:proofErr w:type="spellStart"/>
-      <w:r>
-        <w:t>Easter</w:t>
-      </w:r>
-      <w:proofErr w:type="spellEnd"/>
+      <w:r>
+        <w:t>Easter egg van Citrix (Citrix specialist)</w:t>
+      </w:r>
+    </w:p>
+    <w:p>
+      <w:pPr>
+        <w:pStyle w:val="Lijstalinea"/>
+        <w:numPr>
+          <w:ilvl w:val="0"/>
+          <w:numId w:val="30"/>
+        </w:numPr>
+      </w:pPr>
+      <w:r>
+        <w:t>Voorwerpen:</w:t>
+      </w:r>
+    </w:p>
+    <w:p>
+      <w:pPr>
+        <w:pStyle w:val="Lijstalinea"/>
+        <w:numPr>
+          <w:ilvl w:val="1"/>
+          <w:numId w:val="30"/>
+        </w:numPr>
+      </w:pPr>
+      <w:r>
+        <w:t>T</w:t>
+      </w:r>
+      <w:r>
+        <w:t>oegangspasje</w:t>
+      </w:r>
+    </w:p>
+    <w:p>
+      <w:pPr>
+        <w:pStyle w:val="Lijstalinea"/>
+        <w:numPr>
+          <w:ilvl w:val="1"/>
+          <w:numId w:val="30"/>
+        </w:numPr>
+      </w:pPr>
+      <w:r>
+        <w:t>Ontgrendeld werkstation</w:t>
+      </w:r>
+    </w:p>
+    <w:p>
+      <w:pPr>
+        <w:pStyle w:val="Lijstalinea"/>
+        <w:numPr>
+          <w:ilvl w:val="1"/>
+          <w:numId w:val="30"/>
+        </w:numPr>
+      </w:pPr>
+      <w:r>
+        <w:t>Lo</w:t>
+      </w:r>
+      <w:r>
+        <w:t>ze</w:t>
+      </w:r>
+      <w:r>
+        <w:t xml:space="preserve"> item</w:t>
+      </w:r>
+      <w:r>
+        <w:t>s</w:t>
+      </w:r>
       <w:r>
         <w:t xml:space="preserve"> </w:t>
       </w:r>
-      <w:proofErr w:type="spellStart"/>
-      <w:r>
-        <w:t>egg</w:t>
-      </w:r>
-      <w:proofErr w:type="spellEnd"/>
-      <w:r>
-        <w:t xml:space="preserve"> van Citrix (Citrix specialist)</w:t>
+      <w:r>
+        <w:t>(</w:t>
+      </w:r>
+      <w:r>
+        <w:t>bierflesje fietsenstalling</w:t>
+      </w:r>
+      <w:r>
+        <w:t>)</w:t>
+      </w:r>
+    </w:p>
+    <w:p>
+      <w:pPr>
+        <w:pStyle w:val="Lijstalinea"/>
+        <w:numPr>
+          <w:ilvl w:val="1"/>
+          <w:numId w:val="30"/>
+        </w:numPr>
+      </w:pPr>
+      <w:r>
+        <w:t>Briefje met wachtwoord</w:t>
+      </w:r>
+    </w:p>
+    <w:p>
+      <w:pPr>
+        <w:pStyle w:val="Lijstalinea"/>
+        <w:numPr>
+          <w:ilvl w:val="1"/>
+          <w:numId w:val="30"/>
+        </w:numPr>
+      </w:pPr>
+      <w:r>
+        <w:t>Stuk gereedschap uit Maker Space</w:t>
+      </w:r>
+    </w:p>
+    <w:p>
+      <w:pPr>
+        <w:pStyle w:val="Lijstalinea"/>
+        <w:numPr>
+          <w:ilvl w:val="1"/>
+          <w:numId w:val="30"/>
+        </w:numPr>
+      </w:pPr>
+      <w:r>
+        <w:t>Zitten in treinzitjes AM</w:t>
       </w:r>
     </w:p>
     <w:p>
@@ -451,122 +521,7 @@
         </w:numPr>
       </w:pPr>
       <w:r>
-        <w:t>Voorwerpen:</w:t>
-      </w:r>
-    </w:p>
-    <w:p>
-      <w:pPr>
-        <w:pStyle w:val="Lijstalinea"/>
-        <w:numPr>
-          <w:ilvl w:val="1"/>
-          <w:numId w:val="30"/>
-        </w:numPr>
-      </w:pPr>
-      <w:r>
-        <w:t>T</w:t>
-      </w:r>
-      <w:r>
-        <w:t>oegangspasje</w:t>
-      </w:r>
-    </w:p>
-    <w:p>
-      <w:pPr>
-        <w:pStyle w:val="Lijstalinea"/>
-        <w:numPr>
-          <w:ilvl w:val="1"/>
-          <w:numId w:val="30"/>
-        </w:numPr>
-      </w:pPr>
-      <w:r>
-        <w:t>Ontgrendeld werkstation</w:t>
-      </w:r>
-    </w:p>
-    <w:p>
-      <w:pPr>
-        <w:pStyle w:val="Lijstalinea"/>
-        <w:numPr>
-          <w:ilvl w:val="1"/>
-          <w:numId w:val="30"/>
-        </w:numPr>
-      </w:pPr>
-      <w:r>
-        <w:t>Lo</w:t>
-      </w:r>
-      <w:r>
-        <w:t>ze</w:t>
-      </w:r>
-      <w:r>
-        <w:t xml:space="preserve"> item</w:t>
-      </w:r>
-      <w:r>
-        <w:t>s</w:t>
-      </w:r>
-      <w:r>
-        <w:t xml:space="preserve"> </w:t>
-      </w:r>
-      <w:r>
-        <w:t>(</w:t>
-      </w:r>
-      <w:r>
-        <w:t>bierflesje fietsenstalling</w:t>
-      </w:r>
-      <w:r>
-        <w:t>)</w:t>
-      </w:r>
-    </w:p>
-    <w:p>
-      <w:pPr>
-        <w:pStyle w:val="Lijstalinea"/>
-        <w:numPr>
-          <w:ilvl w:val="1"/>
-          <w:numId w:val="30"/>
-        </w:numPr>
-      </w:pPr>
-      <w:r>
-        <w:t>Briefje met wachtwoord</w:t>
-      </w:r>
-    </w:p>
-    <w:p>
-      <w:pPr>
-        <w:pStyle w:val="Lijstalinea"/>
-        <w:numPr>
-          <w:ilvl w:val="1"/>
-          <w:numId w:val="30"/>
-        </w:numPr>
-      </w:pPr>
-      <w:r>
-        <w:t>Stuk gereedschap uit Maker Space</w:t>
-      </w:r>
-    </w:p>
-    <w:p>
-      <w:pPr>
-        <w:pStyle w:val="Lijstalinea"/>
-        <w:numPr>
-          <w:ilvl w:val="1"/>
-          <w:numId w:val="30"/>
-        </w:numPr>
-      </w:pPr>
-      <w:bookmarkStart w:id="0" w:name="_GoBack"/>
-      <w:bookmarkEnd w:id="0"/>
-      <w:r>
-        <w:t>Zitten in treinzitjes AM</w:t>
-      </w:r>
-    </w:p>
-    <w:p>
-      <w:pPr>
-        <w:pStyle w:val="Lijstalinea"/>
-        <w:numPr>
-          <w:ilvl w:val="0"/>
-          <w:numId w:val="30"/>
-        </w:numPr>
-      </w:pPr>
-      <w:proofErr w:type="spellStart"/>
-      <w:r>
-        <w:t>Mechanics</w:t>
-      </w:r>
-      <w:proofErr w:type="spellEnd"/>
-      <w:r>
-        <w:t>:</w:t>
+        <w:t>Mechanics:</w:t>
       </w:r>
     </w:p>
     <w:p>
@@ -584,33 +539,61 @@
         <w:rPr>
           <w:color w:val="00B050"/>
         </w:rPr>
-        <w:t xml:space="preserve">Deuren met paslezers </w:t>
-      </w:r>
-      <w:proofErr w:type="spellStart"/>
-      <w:r>
+        <w:t>Deuren met paslezers ondoorgankelijk maken zonder “Toegangspasje”</w:t>
+      </w:r>
+    </w:p>
+    <w:p>
+      <w:pPr>
+        <w:pStyle w:val="Lijstalinea"/>
+        <w:numPr>
+          <w:ilvl w:val="1"/>
+          <w:numId w:val="30"/>
+        </w:numPr>
+      </w:pPr>
+      <w:r>
+        <w:t>Verschillende eindscenario’s</w:t>
+      </w:r>
+    </w:p>
+    <w:p>
+      <w:pPr>
+        <w:pStyle w:val="Lijstalinea"/>
+        <w:numPr>
+          <w:ilvl w:val="1"/>
+          <w:numId w:val="30"/>
+        </w:numPr>
         <w:rPr>
           <w:color w:val="00B050"/>
         </w:rPr>
-        <w:t>ondoorgankelijk</w:t>
-      </w:r>
-      <w:proofErr w:type="spellEnd"/>
+      </w:pPr>
       <w:r>
         <w:rPr>
           <w:color w:val="00B050"/>
         </w:rPr>
-        <w:t xml:space="preserve"> maken zonder “Toegangspasje”</w:t>
-      </w:r>
-    </w:p>
-    <w:p>
-      <w:pPr>
-        <w:pStyle w:val="Lijstalinea"/>
-        <w:numPr>
-          <w:ilvl w:val="1"/>
-          <w:numId w:val="30"/>
-        </w:numPr>
-      </w:pPr>
-      <w:r>
-        <w:t>Verschillende eindscenario’s</w:t>
+        <w:t>Actiebeschrijving meegeven aan volgende kamer (“You walk East” enzo)</w:t>
+      </w:r>
+    </w:p>
+    <w:p>
+      <w:pPr>
+        <w:pStyle w:val="Lijstalinea"/>
+        <w:numPr>
+          <w:ilvl w:val="1"/>
+          <w:numId w:val="30"/>
+        </w:numPr>
+      </w:pPr>
+      <w:r>
+        <w:t>Suspicion counters voor elk personage</w:t>
+      </w:r>
+    </w:p>
+    <w:p>
+      <w:pPr>
+        <w:pStyle w:val="Lijstalinea"/>
+        <w:numPr>
+          <w:ilvl w:val="1"/>
+          <w:numId w:val="30"/>
+        </w:numPr>
+      </w:pPr>
+      <w:r>
+        <w:t>Tellen hoe vaak iemand de speler heeft gezien (werkt richting suspicion counter)</w:t>
       </w:r>
     </w:p>
     <w:p>
@@ -628,104 +611,7 @@
         <w:rPr>
           <w:color w:val="00B050"/>
         </w:rPr>
-        <w:t>Actiebeschrijving meegeven aan volgende kamer (“</w:t>
-      </w:r>
-      <w:proofErr w:type="spellStart"/>
-      <w:r>
-        <w:rPr>
-          <w:color w:val="00B050"/>
-        </w:rPr>
-        <w:t>You</w:t>
-      </w:r>
-      <w:proofErr w:type="spellEnd"/>
-      <w:r>
-        <w:rPr>
-          <w:color w:val="00B050"/>
-        </w:rPr>
-        <w:t xml:space="preserve"> walk East” </w:t>
-      </w:r>
-      <w:proofErr w:type="spellStart"/>
-      <w:r>
-        <w:rPr>
-          <w:color w:val="00B050"/>
-        </w:rPr>
-        <w:t>enzo</w:t>
-      </w:r>
-      <w:proofErr w:type="spellEnd"/>
-      <w:r>
-        <w:rPr>
-          <w:color w:val="00B050"/>
-        </w:rPr>
-        <w:t>)</w:t>
-      </w:r>
-    </w:p>
-    <w:p>
-      <w:pPr>
-        <w:pStyle w:val="Lijstalinea"/>
-        <w:numPr>
-          <w:ilvl w:val="1"/>
-          <w:numId w:val="30"/>
-        </w:numPr>
-      </w:pPr>
-      <w:proofErr w:type="spellStart"/>
-      <w:r>
-        <w:t>Suspicion</w:t>
-      </w:r>
-      <w:proofErr w:type="spellEnd"/>
-      <w:r>
-        <w:t xml:space="preserve"> counters voor elk personage</w:t>
-      </w:r>
-    </w:p>
-    <w:p>
-      <w:pPr>
-        <w:pStyle w:val="Lijstalinea"/>
-        <w:numPr>
-          <w:ilvl w:val="1"/>
-          <w:numId w:val="30"/>
-        </w:numPr>
-      </w:pPr>
-      <w:r>
-        <w:t xml:space="preserve">Tellen hoe vaak iemand de speler heeft gezien (werkt richting </w:t>
-      </w:r>
-      <w:proofErr w:type="spellStart"/>
-      <w:r>
-        <w:t>suspicion</w:t>
-      </w:r>
-      <w:proofErr w:type="spellEnd"/>
-      <w:r>
-        <w:t xml:space="preserve"> counter)</w:t>
-      </w:r>
-    </w:p>
-    <w:p>
-      <w:pPr>
-        <w:pStyle w:val="Lijstalinea"/>
-        <w:numPr>
-          <w:ilvl w:val="1"/>
-          <w:numId w:val="30"/>
-        </w:numPr>
-        <w:rPr>
-          <w:color w:val="00B050"/>
-        </w:rPr>
-      </w:pPr>
-      <w:r>
-        <w:rPr>
-          <w:color w:val="00B050"/>
-        </w:rPr>
-        <w:t xml:space="preserve">Random </w:t>
-      </w:r>
-      <w:proofErr w:type="spellStart"/>
-      <w:r>
-        <w:rPr>
-          <w:color w:val="00B050"/>
-        </w:rPr>
-        <w:t>ActionMessage</w:t>
-      </w:r>
-      <w:proofErr w:type="spellEnd"/>
-      <w:r>
-        <w:rPr>
-          <w:color w:val="00B050"/>
-        </w:rPr>
-        <w:t xml:space="preserve"> voor kamers die op elkaar lijken</w:t>
+        <w:t>Random ActionMessage voor kamers die op elkaar lijken</w:t>
       </w:r>
     </w:p>
     <w:p>
@@ -895,14 +781,12 @@
           <w:color w:val="00B050"/>
         </w:rPr>
       </w:pPr>
-      <w:proofErr w:type="spellStart"/>
       <w:r>
         <w:rPr>
           <w:color w:val="00B050"/>
         </w:rPr>
         <w:t>Accomplishments</w:t>
       </w:r>
-      <w:proofErr w:type="spellEnd"/>
     </w:p>
     <w:p>
       <w:pPr>
@@ -931,13 +815,8 @@
         <w:t>Beschrijving van alle kamers</w:t>
       </w:r>
       <w:r>
-        <w:t xml:space="preserve">, objecten en </w:t>
-      </w:r>
-      <w:proofErr w:type="spellStart"/>
-      <w:r>
-        <w:t>NPC’s</w:t>
-      </w:r>
-      <w:proofErr w:type="spellEnd"/>
+        <w:t>, objecten en NPC’s</w:t>
+      </w:r>
     </w:p>
     <w:p>
       <w:pPr>
@@ -1061,6 +940,9 @@
       <w:r>
         <w:t>Score</w:t>
       </w:r>
+      <w:r>
+        <w:t xml:space="preserve"> (in geanimeerde balkjes)</w:t>
+      </w:r>
     </w:p>
     <w:p>
       <w:pPr>
@@ -1070,21 +952,8 @@
           <w:numId w:val="30"/>
         </w:numPr>
       </w:pPr>
-      <w:proofErr w:type="spellStart"/>
-      <w:r>
-        <w:t>Easter</w:t>
-      </w:r>
-      <w:proofErr w:type="spellEnd"/>
-      <w:r>
-        <w:t xml:space="preserve"> </w:t>
-      </w:r>
-      <w:proofErr w:type="spellStart"/>
-      <w:r>
-        <w:t>eggs</w:t>
-      </w:r>
-      <w:proofErr w:type="spellEnd"/>
-      <w:r>
-        <w:t xml:space="preserve"> / grapjes</w:t>
+      <w:r>
+        <w:t>Easter eggs / grapjes</w:t>
       </w:r>
     </w:p>
     <w:p>
@@ -1108,23 +977,7 @@
         </w:numPr>
       </w:pPr>
       <w:r>
-        <w:t xml:space="preserve">High scores van flipperkast en </w:t>
-      </w:r>
-      <w:proofErr w:type="spellStart"/>
-      <w:r>
-        <w:t>photo</w:t>
-      </w:r>
-      <w:proofErr w:type="spellEnd"/>
-      <w:r>
-        <w:t xml:space="preserve"> </w:t>
-      </w:r>
-      <w:proofErr w:type="spellStart"/>
-      <w:r>
-        <w:t>play</w:t>
-      </w:r>
-      <w:proofErr w:type="spellEnd"/>
-      <w:r>
-        <w:t xml:space="preserve"> opnemen</w:t>
+        <w:t>High scores van flipperkast en photo play opnemen</w:t>
       </w:r>
     </w:p>
     <w:p>
@@ -1147,13 +1000,8 @@
           <w:numId w:val="30"/>
         </w:numPr>
       </w:pPr>
-      <w:proofErr w:type="spellStart"/>
-      <w:r>
-        <w:t>Bugfixes</w:t>
-      </w:r>
-      <w:proofErr w:type="spellEnd"/>
-      <w:r>
-        <w:t xml:space="preserve"> en verbeteringen:</w:t>
+      <w:r>
+        <w:t>Bugfixes en verbeteringen:</w:t>
       </w:r>
     </w:p>
     <w:p>
@@ -1266,73 +1114,29 @@
           <w:color w:val="00B050"/>
         </w:rPr>
       </w:pPr>
-      <w:proofErr w:type="spellStart"/>
       <w:r>
         <w:rPr>
           <w:color w:val="00B050"/>
         </w:rPr>
-        <w:t>Achievements</w:t>
-      </w:r>
-      <w:proofErr w:type="spellEnd"/>
-      <w:r>
+        <w:t>Achievements maar één keer weergeven in header.</w:t>
+      </w:r>
+    </w:p>
+    <w:p>
+      <w:pPr>
+        <w:pStyle w:val="Lijstalinea"/>
+        <w:numPr>
+          <w:ilvl w:val="1"/>
+          <w:numId w:val="30"/>
+        </w:numPr>
         <w:rPr>
           <w:color w:val="00B050"/>
         </w:rPr>
-        <w:t xml:space="preserve"> maar één keer weergeven in header.</w:t>
-      </w:r>
-    </w:p>
-    <w:p>
-      <w:pPr>
-        <w:pStyle w:val="Lijstalinea"/>
-        <w:numPr>
-          <w:ilvl w:val="1"/>
-          <w:numId w:val="30"/>
-        </w:numPr>
+      </w:pPr>
+      <w:r>
         <w:rPr>
           <w:color w:val="00B050"/>
         </w:rPr>
-      </w:pPr>
-      <w:proofErr w:type="spellStart"/>
-      <w:r>
-        <w:rPr>
-          <w:color w:val="00B050"/>
-        </w:rPr>
-        <w:t>Loodsdeur</w:t>
-      </w:r>
-      <w:proofErr w:type="spellEnd"/>
-      <w:r>
-        <w:rPr>
-          <w:color w:val="00B050"/>
-        </w:rPr>
-        <w:t xml:space="preserve"> in 040600 goed schrijven ($</w:t>
-      </w:r>
-      <w:proofErr w:type="spellStart"/>
-      <w:r>
-        <w:rPr>
-          <w:color w:val="00B050"/>
-        </w:rPr>
-        <w:t>state.self.states</w:t>
-      </w:r>
-      <w:proofErr w:type="spellEnd"/>
-      <w:r>
-        <w:rPr>
-          <w:color w:val="00B050"/>
-        </w:rPr>
-        <w:t xml:space="preserve"> '</w:t>
-      </w:r>
-      <w:proofErr w:type="spellStart"/>
-      <w:r>
-        <w:rPr>
-          <w:color w:val="00B050"/>
-        </w:rPr>
-        <w:t>LoodsdeurOpen</w:t>
-      </w:r>
-      <w:proofErr w:type="spellEnd"/>
-      <w:r>
-        <w:rPr>
-          <w:color w:val="00B050"/>
-        </w:rPr>
-        <w:t>' verwijderen uit array)</w:t>
+        <w:t>Loodsdeur in 040600 goed schrijven ($state.self.states 'LoodsdeurOpen' verwijderen uit array)</w:t>
       </w:r>
     </w:p>
     <w:p>
@@ -1370,6 +1174,56 @@
         </w:rPr>
         <w:t>Kamercode herschrijven als object.</w:t>
       </w:r>
+    </w:p>
+    <w:p>
+      <w:pPr>
+        <w:pStyle w:val="Lijstalinea"/>
+        <w:numPr>
+          <w:ilvl w:val="1"/>
+          <w:numId w:val="30"/>
+        </w:numPr>
+      </w:pPr>
+      <w:r>
+        <w:t>Loodsdeur fixen in nieuwe kamercode.</w:t>
+      </w:r>
+    </w:p>
+    <w:p>
+      <w:pPr>
+        <w:pStyle w:val="Lijstalinea"/>
+        <w:numPr>
+          <w:ilvl w:val="1"/>
+          <w:numId w:val="30"/>
+        </w:numPr>
+      </w:pPr>
+      <w:r>
+        <w:t>Deur naar serverruimte fixen in nieuwe kamercode.</w:t>
+      </w:r>
+    </w:p>
+    <w:p>
+      <w:pPr>
+        <w:pStyle w:val="Lijstalinea"/>
+        <w:numPr>
+          <w:ilvl w:val="1"/>
+          <w:numId w:val="30"/>
+        </w:numPr>
+      </w:pPr>
+      <w:r>
+        <w:t>Gymdeur fixen in nieuwe kamercode.</w:t>
+      </w:r>
+    </w:p>
+    <w:p>
+      <w:pPr>
+        <w:pStyle w:val="Lijstalinea"/>
+        <w:numPr>
+          <w:ilvl w:val="1"/>
+          <w:numId w:val="30"/>
+        </w:numPr>
+      </w:pPr>
+      <w:r>
+        <w:t>Prestatie pand binnenlopeen fixen in nieuwe kamercode.</w:t>
+      </w:r>
+      <w:bookmarkStart w:id="0" w:name="_GoBack"/>
+      <w:bookmarkEnd w:id="0"/>
     </w:p>
     <w:p>
       <w:pPr>
@@ -1674,14 +1528,27 @@
                           <w:r>
                             <w:instrText xml:space="preserve"> = </w:instrText>
                           </w:r>
-                          <w:fldSimple w:instr="NUMPAGES  \* Arabic  \* MERGEFORMAT">
-                            <w:r>
-                              <w:rPr>
-                                <w:noProof/>
-                              </w:rPr>
-                              <w:instrText>2</w:instrText>
-                            </w:r>
-                          </w:fldSimple>
+                          <w:r>
+                            <w:fldChar w:fldCharType="begin"/>
+                          </w:r>
+                          <w:r>
+                            <w:instrText>NUMPAGES  \* Arabic  \* MERGEFORMAT</w:instrText>
+                          </w:r>
+                          <w:r>
+                            <w:fldChar w:fldCharType="separate"/>
+                          </w:r>
+                          <w:r>
+                            <w:rPr>
+                              <w:noProof/>
+                            </w:rPr>
+                            <w:instrText>2</w:instrText>
+                          </w:r>
+                          <w:r>
+                            <w:rPr>
+                              <w:noProof/>
+                            </w:rPr>
+                            <w:fldChar w:fldCharType="end"/>
+                          </w:r>
                           <w:r>
                             <w:instrText>+</w:instrText>
                           </w:r>
@@ -1779,14 +1646,27 @@
                     <w:r>
                       <w:instrText xml:space="preserve"> = </w:instrText>
                     </w:r>
-                    <w:fldSimple w:instr="NUMPAGES  \* Arabic  \* MERGEFORMAT">
-                      <w:r>
-                        <w:rPr>
-                          <w:noProof/>
-                        </w:rPr>
-                        <w:instrText>2</w:instrText>
-                      </w:r>
-                    </w:fldSimple>
+                    <w:r>
+                      <w:fldChar w:fldCharType="begin"/>
+                    </w:r>
+                    <w:r>
+                      <w:instrText>NUMPAGES  \* Arabic  \* MERGEFORMAT</w:instrText>
+                    </w:r>
+                    <w:r>
+                      <w:fldChar w:fldCharType="separate"/>
+                    </w:r>
+                    <w:r>
+                      <w:rPr>
+                        <w:noProof/>
+                      </w:rPr>
+                      <w:instrText>2</w:instrText>
+                    </w:r>
+                    <w:r>
+                      <w:rPr>
+                        <w:noProof/>
+                      </w:rPr>
+                      <w:fldChar w:fldCharType="end"/>
+                    </w:r>
                     <w:r>
                       <w:instrText>+</w:instrText>
                     </w:r>
@@ -1896,15 +1776,7 @@
                             <w:jc w:val="right"/>
                           </w:pPr>
                           <w:r>
-                            <w:t xml:space="preserve">OGD </w:t>
-                          </w:r>
-                          <w:proofErr w:type="spellStart"/>
-                          <w:r>
-                            <w:t>ict</w:t>
-                          </w:r>
-                          <w:proofErr w:type="spellEnd"/>
-                          <w:r>
-                            <w:t>-diensten</w:t>
+                            <w:t>OGD ict-diensten</w:t>
                           </w:r>
                         </w:p>
                       </w:txbxContent>
@@ -1938,15 +1810,7 @@
                       <w:jc w:val="right"/>
                     </w:pPr>
                     <w:r>
-                      <w:t xml:space="preserve">OGD </w:t>
-                    </w:r>
-                    <w:proofErr w:type="spellStart"/>
-                    <w:r>
-                      <w:t>ict</w:t>
-                    </w:r>
-                    <w:proofErr w:type="spellEnd"/>
-                    <w:r>
-                      <w:t>-diensten</w:t>
+                      <w:t>OGD ict-diensten</w:t>
                     </w:r>
                   </w:p>
                 </w:txbxContent>
@@ -2056,14 +1920,27 @@
                           <w:r>
                             <w:instrText xml:space="preserve"> = </w:instrText>
                           </w:r>
-                          <w:fldSimple w:instr="NUMPAGES  \* Arabic  \* MERGEFORMAT">
-                            <w:r>
-                              <w:rPr>
-                                <w:noProof/>
-                              </w:rPr>
-                              <w:instrText>2</w:instrText>
-                            </w:r>
-                          </w:fldSimple>
+                          <w:r>
+                            <w:fldChar w:fldCharType="begin"/>
+                          </w:r>
+                          <w:r>
+                            <w:instrText>NUMPAGES  \* Arabic  \* MERGEFORMAT</w:instrText>
+                          </w:r>
+                          <w:r>
+                            <w:fldChar w:fldCharType="separate"/>
+                          </w:r>
+                          <w:r>
+                            <w:rPr>
+                              <w:noProof/>
+                            </w:rPr>
+                            <w:instrText>2</w:instrText>
+                          </w:r>
+                          <w:r>
+                            <w:rPr>
+                              <w:noProof/>
+                            </w:rPr>
+                            <w:fldChar w:fldCharType="end"/>
+                          </w:r>
                           <w:r>
                             <w:instrText>+</w:instrText>
                           </w:r>
@@ -2161,14 +2038,27 @@
                     <w:r>
                       <w:instrText xml:space="preserve"> = </w:instrText>
                     </w:r>
-                    <w:fldSimple w:instr="NUMPAGES  \* Arabic  \* MERGEFORMAT">
-                      <w:r>
-                        <w:rPr>
-                          <w:noProof/>
-                        </w:rPr>
-                        <w:instrText>2</w:instrText>
-                      </w:r>
-                    </w:fldSimple>
+                    <w:r>
+                      <w:fldChar w:fldCharType="begin"/>
+                    </w:r>
+                    <w:r>
+                      <w:instrText>NUMPAGES  \* Arabic  \* MERGEFORMAT</w:instrText>
+                    </w:r>
+                    <w:r>
+                      <w:fldChar w:fldCharType="separate"/>
+                    </w:r>
+                    <w:r>
+                      <w:rPr>
+                        <w:noProof/>
+                      </w:rPr>
+                      <w:instrText>2</w:instrText>
+                    </w:r>
+                    <w:r>
+                      <w:rPr>
+                        <w:noProof/>
+                      </w:rPr>
+                      <w:fldChar w:fldCharType="end"/>
+                    </w:r>
                     <w:r>
                       <w:instrText>+</w:instrText>
                     </w:r>
@@ -2278,15 +2168,7 @@
                             <w:jc w:val="right"/>
                           </w:pPr>
                           <w:r>
-                            <w:t xml:space="preserve">OGD </w:t>
-                          </w:r>
-                          <w:proofErr w:type="spellStart"/>
-                          <w:r>
-                            <w:t>ict</w:t>
-                          </w:r>
-                          <w:proofErr w:type="spellEnd"/>
-                          <w:r>
-                            <w:t>-diensten</w:t>
+                            <w:t>OGD ict-diensten</w:t>
                           </w:r>
                         </w:p>
                       </w:txbxContent>
@@ -2320,15 +2202,7 @@
                       <w:jc w:val="right"/>
                     </w:pPr>
                     <w:r>
-                      <w:t xml:space="preserve">OGD </w:t>
-                    </w:r>
-                    <w:proofErr w:type="spellStart"/>
-                    <w:r>
-                      <w:t>ict</w:t>
-                    </w:r>
-                    <w:proofErr w:type="spellEnd"/>
-                    <w:r>
-                      <w:t>-diensten</w:t>
+                      <w:t>OGD ict-diensten</w:t>
                     </w:r>
                   </w:p>
                 </w:txbxContent>
@@ -2432,28 +2306,28 @@
         <v:path o:extrusionok="f" gradientshapeok="t" o:connecttype="rect"/>
         <o:lock v:ext="edit" aspectratio="t"/>
       </v:shapetype>
-      <v:shape id="_x0000_i1064" type="#_x0000_t75" style="width:7.5pt;height:7.5pt" o:bullet="t">
+      <v:shape id="_x0000_i1097" type="#_x0000_t75" style="width:7.5pt;height:7.5pt" o:bullet="t">
         <v:imagedata r:id="rId1" o:title="BulletNiveau1"/>
       </v:shape>
     </w:pict>
   </w:numPicBullet>
   <w:numPicBullet w:numPicBulletId="1">
     <w:pict>
-      <v:shape id="_x0000_i1065" type="#_x0000_t75" style="width:6.75pt;height:6.75pt" o:bullet="t">
+      <v:shape id="_x0000_i1098" type="#_x0000_t75" style="width:6.75pt;height:6.75pt" o:bullet="t">
         <v:imagedata r:id="rId2" o:title="BulletNiveau2"/>
       </v:shape>
     </w:pict>
   </w:numPicBullet>
   <w:numPicBullet w:numPicBulletId="2">
     <w:pict>
-      <v:shape id="_x0000_i1066" type="#_x0000_t75" style="width:7.5pt;height:7.5pt" o:bullet="t">
+      <v:shape id="_x0000_i1099" type="#_x0000_t75" style="width:7.5pt;height:7.5pt" o:bullet="t">
         <v:imagedata r:id="rId3" o:title="BulletNiveau1"/>
       </v:shape>
     </w:pict>
   </w:numPicBullet>
   <w:numPicBullet w:numPicBulletId="3">
     <w:pict>
-      <v:shape id="_x0000_i1067" type="#_x0000_t75" style="width:6.75pt;height:6.75pt" o:bullet="t">
+      <v:shape id="_x0000_i1100" type="#_x0000_t75" style="width:6.75pt;height:6.75pt" o:bullet="t">
         <v:imagedata r:id="rId4" o:title="BulletNiveau2"/>
       </v:shape>
     </w:pict>
@@ -6387,7 +6261,7 @@
 </file>
 
 <file path=customXml/itemProps2.xml><?xml version="1.0" encoding="utf-8"?>
-<ds:datastoreItem xmlns:ds="http://schemas.openxmlformats.org/officeDocument/2006/customXml" ds:itemID="{53C69C4B-EF17-49A8-ACC1-0C1A97017DE2}">
+<ds:datastoreItem xmlns:ds="http://schemas.openxmlformats.org/officeDocument/2006/customXml" ds:itemID="{30032FE4-29B7-40FF-941F-1A3B6AEDA75E}">
   <ds:schemaRefs>
     <ds:schemaRef ds:uri="http://schemas.openxmlformats.org/officeDocument/2006/bibliography"/>
   </ds:schemaRefs>

</xml_diff>

<commit_message>
Write code to be able to drop items, place 'een bierflesje' in the game and add accomplishment that goes with it
</commit_message>
<xml_diff>
--- a/PowerSpel-PenTest/ToDo.docx
+++ b/PowerSpel-PenTest/ToDo.docx
@@ -418,11 +418,19 @@
           <w:ilvl w:val="1"/>
           <w:numId w:val="30"/>
         </w:numPr>
-      </w:pPr>
-      <w:r>
+        <w:rPr>
+          <w:color w:val="00B050"/>
+        </w:rPr>
+      </w:pPr>
+      <w:bookmarkStart w:id="0" w:name="_GoBack"/>
+      <w:r>
+        <w:rPr>
+          <w:color w:val="00B050"/>
+        </w:rPr>
         <w:t>Bierflesje opruimen (Voorbeeldwerknemer)</w:t>
       </w:r>
     </w:p>
+    <w:bookmarkEnd w:id="0"/>
     <w:p>
       <w:pPr>
         <w:pStyle w:val="Lijstalinea"/>
@@ -779,12 +787,7 @@
       </w:r>
       <w:proofErr w:type="spellEnd"/>
       <w:r>
-        <w:t xml:space="preserve"> ver</w:t>
-      </w:r>
-      <w:bookmarkStart w:id="0" w:name="_GoBack"/>
-      <w:bookmarkEnd w:id="0"/>
-      <w:r>
-        <w:t>wijderen</w:t>
+        <w:t xml:space="preserve"> verwijderen</w:t>
       </w:r>
     </w:p>
     <w:p>
@@ -1737,14 +1740,27 @@
                           <w:r>
                             <w:instrText xml:space="preserve"> = </w:instrText>
                           </w:r>
-                          <w:fldSimple w:instr="NUMPAGES  \* Arabic  \* MERGEFORMAT">
-                            <w:r>
-                              <w:rPr>
-                                <w:noProof/>
-                              </w:rPr>
-                              <w:instrText>2</w:instrText>
-                            </w:r>
-                          </w:fldSimple>
+                          <w:r>
+                            <w:fldChar w:fldCharType="begin"/>
+                          </w:r>
+                          <w:r>
+                            <w:instrText>NUMPAGES  \* Arabic  \* MERGEFORMAT</w:instrText>
+                          </w:r>
+                          <w:r>
+                            <w:fldChar w:fldCharType="separate"/>
+                          </w:r>
+                          <w:r>
+                            <w:rPr>
+                              <w:noProof/>
+                            </w:rPr>
+                            <w:instrText>2</w:instrText>
+                          </w:r>
+                          <w:r>
+                            <w:rPr>
+                              <w:noProof/>
+                            </w:rPr>
+                            <w:fldChar w:fldCharType="end"/>
+                          </w:r>
                           <w:r>
                             <w:instrText>+</w:instrText>
                           </w:r>
@@ -1842,14 +1858,27 @@
                     <w:r>
                       <w:instrText xml:space="preserve"> = </w:instrText>
                     </w:r>
-                    <w:fldSimple w:instr="NUMPAGES  \* Arabic  \* MERGEFORMAT">
-                      <w:r>
-                        <w:rPr>
-                          <w:noProof/>
-                        </w:rPr>
-                        <w:instrText>2</w:instrText>
-                      </w:r>
-                    </w:fldSimple>
+                    <w:r>
+                      <w:fldChar w:fldCharType="begin"/>
+                    </w:r>
+                    <w:r>
+                      <w:instrText>NUMPAGES  \* Arabic  \* MERGEFORMAT</w:instrText>
+                    </w:r>
+                    <w:r>
+                      <w:fldChar w:fldCharType="separate"/>
+                    </w:r>
+                    <w:r>
+                      <w:rPr>
+                        <w:noProof/>
+                      </w:rPr>
+                      <w:instrText>2</w:instrText>
+                    </w:r>
+                    <w:r>
+                      <w:rPr>
+                        <w:noProof/>
+                      </w:rPr>
+                      <w:fldChar w:fldCharType="end"/>
+                    </w:r>
                     <w:r>
                       <w:instrText>+</w:instrText>
                     </w:r>
@@ -2119,14 +2148,27 @@
                           <w:r>
                             <w:instrText xml:space="preserve"> = </w:instrText>
                           </w:r>
-                          <w:fldSimple w:instr="NUMPAGES  \* Arabic  \* MERGEFORMAT">
-                            <w:r>
-                              <w:rPr>
-                                <w:noProof/>
-                              </w:rPr>
-                              <w:instrText>2</w:instrText>
-                            </w:r>
-                          </w:fldSimple>
+                          <w:r>
+                            <w:fldChar w:fldCharType="begin"/>
+                          </w:r>
+                          <w:r>
+                            <w:instrText>NUMPAGES  \* Arabic  \* MERGEFORMAT</w:instrText>
+                          </w:r>
+                          <w:r>
+                            <w:fldChar w:fldCharType="separate"/>
+                          </w:r>
+                          <w:r>
+                            <w:rPr>
+                              <w:noProof/>
+                            </w:rPr>
+                            <w:instrText>2</w:instrText>
+                          </w:r>
+                          <w:r>
+                            <w:rPr>
+                              <w:noProof/>
+                            </w:rPr>
+                            <w:fldChar w:fldCharType="end"/>
+                          </w:r>
                           <w:r>
                             <w:instrText>+</w:instrText>
                           </w:r>
@@ -2224,14 +2266,27 @@
                     <w:r>
                       <w:instrText xml:space="preserve"> = </w:instrText>
                     </w:r>
-                    <w:fldSimple w:instr="NUMPAGES  \* Arabic  \* MERGEFORMAT">
-                      <w:r>
-                        <w:rPr>
-                          <w:noProof/>
-                        </w:rPr>
-                        <w:instrText>2</w:instrText>
-                      </w:r>
-                    </w:fldSimple>
+                    <w:r>
+                      <w:fldChar w:fldCharType="begin"/>
+                    </w:r>
+                    <w:r>
+                      <w:instrText>NUMPAGES  \* Arabic  \* MERGEFORMAT</w:instrText>
+                    </w:r>
+                    <w:r>
+                      <w:fldChar w:fldCharType="separate"/>
+                    </w:r>
+                    <w:r>
+                      <w:rPr>
+                        <w:noProof/>
+                      </w:rPr>
+                      <w:instrText>2</w:instrText>
+                    </w:r>
+                    <w:r>
+                      <w:rPr>
+                        <w:noProof/>
+                      </w:rPr>
+                      <w:fldChar w:fldCharType="end"/>
+                    </w:r>
                     <w:r>
                       <w:instrText>+</w:instrText>
                     </w:r>
@@ -2495,28 +2550,28 @@
         <v:path o:extrusionok="f" gradientshapeok="t" o:connecttype="rect"/>
         <o:lock v:ext="edit" aspectratio="t"/>
       </v:shapetype>
-      <v:shape id="_x0000_i1124" type="#_x0000_t75" style="width:7.5pt;height:7.5pt" o:bullet="t">
+      <v:shape id="_x0000_i1052" type="#_x0000_t75" style="width:7.5pt;height:7.5pt" o:bullet="t">
         <v:imagedata r:id="rId1" o:title="BulletNiveau1"/>
       </v:shape>
     </w:pict>
   </w:numPicBullet>
   <w:numPicBullet w:numPicBulletId="1">
     <w:pict>
-      <v:shape id="_x0000_i1125" type="#_x0000_t75" style="width:6.75pt;height:6.75pt" o:bullet="t">
+      <v:shape id="_x0000_i1053" type="#_x0000_t75" style="width:6.75pt;height:6.75pt" o:bullet="t">
         <v:imagedata r:id="rId2" o:title="BulletNiveau2"/>
       </v:shape>
     </w:pict>
   </w:numPicBullet>
   <w:numPicBullet w:numPicBulletId="2">
     <w:pict>
-      <v:shape id="_x0000_i1126" type="#_x0000_t75" style="width:7.5pt;height:7.5pt" o:bullet="t">
+      <v:shape id="_x0000_i1054" type="#_x0000_t75" style="width:7.5pt;height:7.5pt" o:bullet="t">
         <v:imagedata r:id="rId3" o:title="BulletNiveau1"/>
       </v:shape>
     </w:pict>
   </w:numPicBullet>
   <w:numPicBullet w:numPicBulletId="3">
     <w:pict>
-      <v:shape id="_x0000_i1127" type="#_x0000_t75" style="width:6.75pt;height:6.75pt" o:bullet="t">
+      <v:shape id="_x0000_i1055" type="#_x0000_t75" style="width:6.75pt;height:6.75pt" o:bullet="t">
         <v:imagedata r:id="rId4" o:title="BulletNiveau2"/>
       </v:shape>
     </w:pict>
@@ -6450,7 +6505,7 @@
 </file>
 
 <file path=customXml/itemProps2.xml><?xml version="1.0" encoding="utf-8"?>
-<ds:datastoreItem xmlns:ds="http://schemas.openxmlformats.org/officeDocument/2006/customXml" ds:itemID="{FF778925-9B7B-44AD-AE8B-9C94D22A607C}">
+<ds:datastoreItem xmlns:ds="http://schemas.openxmlformats.org/officeDocument/2006/customXml" ds:itemID="{46C0FEAB-A957-40FD-969D-DF35190BD4FE}">
   <ds:schemaRefs>
     <ds:schemaRef ds:uri="http://schemas.openxmlformats.org/officeDocument/2006/bibliography"/>
   </ds:schemaRefs>

</xml_diff>

<commit_message>
Add penetration possibility 'Het pand binnengelopen'
</commit_message>
<xml_diff>
--- a/PowerSpel-PenTest/ToDo.docx
+++ b/PowerSpel-PenTest/ToDo.docx
@@ -253,17 +253,303 @@
         <w:pStyle w:val="Lijstalinea"/>
         <w:numPr>
           <w:ilvl w:val="1"/>
-          <w:numId w:val="30"/>
-        </w:numPr>
-      </w:pPr>
-      <w:r>
-        <w:t>Pasje vinden</w:t>
-      </w:r>
-      <w:r>
-        <w:t xml:space="preserve"> (Kopieerapparaat</w:t>
-      </w:r>
-      <w:r>
-        <w:t xml:space="preserve"> op de 2e</w:t>
+          <w:numId w:val="33"/>
+        </w:numPr>
+        <w:rPr>
+          <w:color w:val="00B050"/>
+        </w:rPr>
+      </w:pPr>
+      <w:bookmarkStart w:id="0" w:name="_GoBack"/>
+      <w:r>
+        <w:rPr>
+          <w:color w:val="00B050"/>
+        </w:rPr>
+        <w:t>Het pand binnengelopen</w:t>
+      </w:r>
+    </w:p>
+    <w:bookmarkEnd w:id="0"/>
+    <w:p>
+      <w:pPr>
+        <w:pStyle w:val="Lijstalinea"/>
+        <w:numPr>
+          <w:ilvl w:val="1"/>
+          <w:numId w:val="33"/>
+        </w:numPr>
+      </w:pPr>
+      <w:r>
+        <w:t>Beveiligde ruimte binnengelopen</w:t>
+      </w:r>
+    </w:p>
+    <w:p>
+      <w:pPr>
+        <w:pStyle w:val="Lijstalinea"/>
+        <w:numPr>
+          <w:ilvl w:val="1"/>
+          <w:numId w:val="33"/>
+        </w:numPr>
+      </w:pPr>
+      <w:r>
+        <w:t>Toegangspas bemachtigd</w:t>
+      </w:r>
+    </w:p>
+    <w:p>
+      <w:pPr>
+        <w:pStyle w:val="Lijstalinea"/>
+        <w:numPr>
+          <w:ilvl w:val="1"/>
+          <w:numId w:val="33"/>
+        </w:numPr>
+      </w:pPr>
+      <w:r>
+        <w:t>Medewerkers ‘vergiftigd’</w:t>
+      </w:r>
+    </w:p>
+    <w:p>
+      <w:pPr>
+        <w:pStyle w:val="Lijstalinea"/>
+        <w:numPr>
+          <w:ilvl w:val="1"/>
+          <w:numId w:val="33"/>
+        </w:numPr>
+      </w:pPr>
+      <w:proofErr w:type="spellStart"/>
+      <w:r>
+        <w:t>Klantspecifieke</w:t>
+      </w:r>
+      <w:proofErr w:type="spellEnd"/>
+      <w:r>
+        <w:t xml:space="preserve"> informatie ingezien</w:t>
+      </w:r>
+    </w:p>
+    <w:p>
+      <w:pPr>
+        <w:pStyle w:val="Lijstalinea"/>
+        <w:numPr>
+          <w:ilvl w:val="1"/>
+          <w:numId w:val="33"/>
+        </w:numPr>
+      </w:pPr>
+      <w:r>
+        <w:t>Personeelsgegevens ingezien</w:t>
+      </w:r>
+    </w:p>
+    <w:p>
+      <w:pPr>
+        <w:pStyle w:val="Lijstalinea"/>
+        <w:numPr>
+          <w:ilvl w:val="1"/>
+          <w:numId w:val="33"/>
+        </w:numPr>
+      </w:pPr>
+      <w:r>
+        <w:t xml:space="preserve">Remote </w:t>
+      </w:r>
+      <w:proofErr w:type="spellStart"/>
+      <w:r>
+        <w:t>Execution</w:t>
+      </w:r>
+      <w:proofErr w:type="spellEnd"/>
+      <w:r>
+        <w:t xml:space="preserve"> mogelijkheid gerealiseerd op PC</w:t>
+      </w:r>
+    </w:p>
+    <w:p>
+      <w:pPr>
+        <w:pStyle w:val="Lijstalinea"/>
+        <w:numPr>
+          <w:ilvl w:val="1"/>
+          <w:numId w:val="33"/>
+        </w:numPr>
+      </w:pPr>
+      <w:r>
+        <w:t>Fysieke toegang tot de serverruimte gerealiseerd</w:t>
+      </w:r>
+    </w:p>
+    <w:p>
+      <w:pPr>
+        <w:pStyle w:val="Lijstalinea"/>
+        <w:numPr>
+          <w:ilvl w:val="1"/>
+          <w:numId w:val="33"/>
+        </w:numPr>
+      </w:pPr>
+      <w:proofErr w:type="spellStart"/>
+      <w:r>
+        <w:t>Packet</w:t>
+      </w:r>
+      <w:proofErr w:type="spellEnd"/>
+      <w:r>
+        <w:t xml:space="preserve"> </w:t>
+      </w:r>
+      <w:proofErr w:type="spellStart"/>
+      <w:r>
+        <w:t>sniffer</w:t>
+      </w:r>
+      <w:proofErr w:type="spellEnd"/>
+      <w:r>
+        <w:t xml:space="preserve"> op </w:t>
+      </w:r>
+      <w:proofErr w:type="spellStart"/>
+      <w:r>
+        <w:t>coreswitch</w:t>
+      </w:r>
+      <w:proofErr w:type="spellEnd"/>
+      <w:r>
+        <w:t xml:space="preserve"> aangesloten</w:t>
+      </w:r>
+    </w:p>
+    <w:p>
+      <w:pPr>
+        <w:pStyle w:val="Lijstalinea"/>
+        <w:numPr>
+          <w:ilvl w:val="0"/>
+          <w:numId w:val="30"/>
+        </w:numPr>
+      </w:pPr>
+      <w:r>
+        <w:t>Prestaties:</w:t>
+      </w:r>
+    </w:p>
+    <w:p>
+      <w:pPr>
+        <w:pStyle w:val="Lijstalinea"/>
+        <w:numPr>
+          <w:ilvl w:val="1"/>
+          <w:numId w:val="30"/>
+        </w:numPr>
+      </w:pPr>
+      <w:r>
+        <w:t>Alle penetratiemanieren</w:t>
+      </w:r>
+    </w:p>
+    <w:p>
+      <w:pPr>
+        <w:pStyle w:val="Lijstalinea"/>
+        <w:numPr>
+          <w:ilvl w:val="1"/>
+          <w:numId w:val="30"/>
+        </w:numPr>
+        <w:rPr>
+          <w:color w:val="00B050"/>
+        </w:rPr>
+      </w:pPr>
+      <w:r>
+        <w:rPr>
+          <w:color w:val="00B050"/>
+        </w:rPr>
+        <w:t>Gebouw binnenlopen  (Het pand binnengelopen)</w:t>
+      </w:r>
+    </w:p>
+    <w:p>
+      <w:pPr>
+        <w:pStyle w:val="Lijstalinea"/>
+        <w:numPr>
+          <w:ilvl w:val="1"/>
+          <w:numId w:val="30"/>
+        </w:numPr>
+        <w:rPr>
+          <w:color w:val="00B050"/>
+        </w:rPr>
+      </w:pPr>
+      <w:r>
+        <w:rPr>
+          <w:color w:val="00B050"/>
+        </w:rPr>
+        <w:t>Bierflesje opruimen (Voorbeeldwerknemer)</w:t>
+      </w:r>
+    </w:p>
+    <w:p>
+      <w:pPr>
+        <w:pStyle w:val="Lijstalinea"/>
+        <w:numPr>
+          <w:ilvl w:val="1"/>
+          <w:numId w:val="30"/>
+        </w:numPr>
+      </w:pPr>
+      <w:proofErr w:type="spellStart"/>
+      <w:r>
+        <w:t>Easter</w:t>
+      </w:r>
+      <w:proofErr w:type="spellEnd"/>
+      <w:r>
+        <w:t xml:space="preserve"> </w:t>
+      </w:r>
+      <w:proofErr w:type="spellStart"/>
+      <w:r>
+        <w:t>egg</w:t>
+      </w:r>
+      <w:proofErr w:type="spellEnd"/>
+      <w:r>
+        <w:t xml:space="preserve"> van Citrix (Citrix specialist)</w:t>
+      </w:r>
+    </w:p>
+    <w:p>
+      <w:pPr>
+        <w:pStyle w:val="Lijstalinea"/>
+        <w:numPr>
+          <w:ilvl w:val="0"/>
+          <w:numId w:val="30"/>
+        </w:numPr>
+      </w:pPr>
+      <w:r>
+        <w:t>Voorwerpen:</w:t>
+      </w:r>
+    </w:p>
+    <w:p>
+      <w:pPr>
+        <w:pStyle w:val="Lijstalinea"/>
+        <w:numPr>
+          <w:ilvl w:val="1"/>
+          <w:numId w:val="30"/>
+        </w:numPr>
+      </w:pPr>
+      <w:r>
+        <w:t>T</w:t>
+      </w:r>
+      <w:r>
+        <w:t>oegangspasje</w:t>
+      </w:r>
+    </w:p>
+    <w:p>
+      <w:pPr>
+        <w:pStyle w:val="Lijstalinea"/>
+        <w:numPr>
+          <w:ilvl w:val="1"/>
+          <w:numId w:val="30"/>
+        </w:numPr>
+      </w:pPr>
+      <w:r>
+        <w:t>Ontgrendeld werkstation</w:t>
+      </w:r>
+    </w:p>
+    <w:p>
+      <w:pPr>
+        <w:pStyle w:val="Lijstalinea"/>
+        <w:numPr>
+          <w:ilvl w:val="1"/>
+          <w:numId w:val="30"/>
+        </w:numPr>
+      </w:pPr>
+      <w:r>
+        <w:t>Lo</w:t>
+      </w:r>
+      <w:r>
+        <w:t>ze</w:t>
+      </w:r>
+      <w:r>
+        <w:t xml:space="preserve"> item</w:t>
+      </w:r>
+      <w:r>
+        <w:t>s</w:t>
+      </w:r>
+      <w:r>
+        <w:t xml:space="preserve"> </w:t>
+      </w:r>
+      <w:r>
+        <w:t>(</w:t>
+      </w:r>
+      <w:r>
+        <w:t>bierflesje fietsenstalling</w:t>
       </w:r>
       <w:r>
         <w:t>)</w:t>
@@ -277,44 +563,138 @@
           <w:numId w:val="30"/>
         </w:numPr>
       </w:pPr>
+      <w:r>
+        <w:t>Briefje met wachtwoord</w:t>
+      </w:r>
+    </w:p>
+    <w:p>
+      <w:pPr>
+        <w:pStyle w:val="Lijstalinea"/>
+        <w:numPr>
+          <w:ilvl w:val="1"/>
+          <w:numId w:val="30"/>
+        </w:numPr>
+      </w:pPr>
+      <w:r>
+        <w:t>Stuk gereedschap uit Maker Space</w:t>
+      </w:r>
+    </w:p>
+    <w:p>
+      <w:pPr>
+        <w:pStyle w:val="Lijstalinea"/>
+        <w:numPr>
+          <w:ilvl w:val="1"/>
+          <w:numId w:val="30"/>
+        </w:numPr>
+      </w:pPr>
+      <w:r>
+        <w:t>Zitten in treinzitjes AM</w:t>
+      </w:r>
+    </w:p>
+    <w:p>
+      <w:pPr>
+        <w:pStyle w:val="Lijstalinea"/>
+        <w:numPr>
+          <w:ilvl w:val="0"/>
+          <w:numId w:val="30"/>
+        </w:numPr>
+      </w:pPr>
       <w:proofErr w:type="spellStart"/>
       <w:r>
-        <w:t>Unlocked</w:t>
+        <w:t>Mechanics</w:t>
       </w:r>
       <w:proofErr w:type="spellEnd"/>
       <w:r>
-        <w:t xml:space="preserve"> werkstation</w:t>
-      </w:r>
-    </w:p>
-    <w:p>
-      <w:pPr>
-        <w:pStyle w:val="Lijstalinea"/>
-        <w:numPr>
-          <w:ilvl w:val="1"/>
-          <w:numId w:val="30"/>
-        </w:numPr>
-      </w:pPr>
-      <w:r>
-        <w:t>Meelopen</w:t>
-      </w:r>
-      <w:r>
-        <w:t xml:space="preserve"> met </w:t>
+        <w:t>:</w:t>
+      </w:r>
+    </w:p>
+    <w:p>
+      <w:pPr>
+        <w:pStyle w:val="Lijstalinea"/>
+        <w:numPr>
+          <w:ilvl w:val="1"/>
+          <w:numId w:val="30"/>
+        </w:numPr>
+        <w:rPr>
+          <w:color w:val="00B050"/>
+        </w:rPr>
+      </w:pPr>
+      <w:r>
+        <w:rPr>
+          <w:color w:val="00B050"/>
+        </w:rPr>
+        <w:t xml:space="preserve">Deuren met paslezers </w:t>
       </w:r>
       <w:proofErr w:type="spellStart"/>
       <w:r>
-        <w:t>OGD’er</w:t>
+        <w:rPr>
+          <w:color w:val="00B050"/>
+        </w:rPr>
+        <w:t>ondoorgankelijk</w:t>
       </w:r>
       <w:proofErr w:type="spellEnd"/>
       <w:r>
-        <w:t xml:space="preserve"> (op de 2</w:t>
-      </w:r>
-      <w:r>
-        <w:rPr>
-          <w:vertAlign w:val="superscript"/>
-        </w:rPr>
-        <w:t>e</w:t>
-      </w:r>
-      <w:r>
+        <w:rPr>
+          <w:color w:val="00B050"/>
+        </w:rPr>
+        <w:t xml:space="preserve"> maken zonder “Toegangspasje”</w:t>
+      </w:r>
+    </w:p>
+    <w:p>
+      <w:pPr>
+        <w:pStyle w:val="Lijstalinea"/>
+        <w:numPr>
+          <w:ilvl w:val="1"/>
+          <w:numId w:val="30"/>
+        </w:numPr>
+      </w:pPr>
+      <w:r>
+        <w:t>Verschillende eindscenario’s</w:t>
+      </w:r>
+    </w:p>
+    <w:p>
+      <w:pPr>
+        <w:pStyle w:val="Lijstalinea"/>
+        <w:numPr>
+          <w:ilvl w:val="1"/>
+          <w:numId w:val="30"/>
+        </w:numPr>
+        <w:rPr>
+          <w:color w:val="00B050"/>
+        </w:rPr>
+      </w:pPr>
+      <w:r>
+        <w:rPr>
+          <w:color w:val="00B050"/>
+        </w:rPr>
+        <w:t>Actiebeschrijving meegeven aan volgende kamer (“</w:t>
+      </w:r>
+      <w:proofErr w:type="spellStart"/>
+      <w:r>
+        <w:rPr>
+          <w:color w:val="00B050"/>
+        </w:rPr>
+        <w:t>You</w:t>
+      </w:r>
+      <w:proofErr w:type="spellEnd"/>
+      <w:r>
+        <w:rPr>
+          <w:color w:val="00B050"/>
+        </w:rPr>
+        <w:t xml:space="preserve"> walk East” </w:t>
+      </w:r>
+      <w:proofErr w:type="spellStart"/>
+      <w:r>
+        <w:rPr>
+          <w:color w:val="00B050"/>
+        </w:rPr>
+        <w:t>enzo</w:t>
+      </w:r>
+      <w:proofErr w:type="spellEnd"/>
+      <w:r>
+        <w:rPr>
+          <w:color w:val="00B050"/>
+        </w:rPr>
         <w:t>)</w:t>
       </w:r>
     </w:p>
@@ -326,48 +706,291 @@
           <w:numId w:val="30"/>
         </w:numPr>
       </w:pPr>
-      <w:r>
-        <w:t>Balie bluffen</w:t>
-      </w:r>
-      <w:r>
-        <w:t xml:space="preserve"> om door te lopen</w:t>
-      </w:r>
-    </w:p>
-    <w:p>
-      <w:pPr>
-        <w:pStyle w:val="Lijstalinea"/>
-        <w:numPr>
-          <w:ilvl w:val="1"/>
-          <w:numId w:val="30"/>
-        </w:numPr>
-      </w:pPr>
-      <w:r>
-        <w:t>Op scherm meekijken</w:t>
-      </w:r>
-    </w:p>
-    <w:p>
-      <w:pPr>
-        <w:pStyle w:val="Lijstalinea"/>
-        <w:numPr>
-          <w:ilvl w:val="1"/>
-          <w:numId w:val="30"/>
-        </w:numPr>
-      </w:pPr>
-      <w:r>
-        <w:t>Met eigen laptop op gastnetwerk komen</w:t>
-      </w:r>
-    </w:p>
-    <w:p>
-      <w:pPr>
-        <w:pStyle w:val="Lijstalinea"/>
-        <w:numPr>
-          <w:ilvl w:val="1"/>
-          <w:numId w:val="30"/>
-        </w:numPr>
-      </w:pPr>
-      <w:r>
-        <w:t>Luchtbehandelingsinstallatie bereiken</w:t>
-      </w:r>
+      <w:proofErr w:type="spellStart"/>
+      <w:r>
+        <w:t>Suspicion</w:t>
+      </w:r>
+      <w:proofErr w:type="spellEnd"/>
+      <w:r>
+        <w:t xml:space="preserve"> counters voor elk personage</w:t>
+      </w:r>
+    </w:p>
+    <w:p>
+      <w:pPr>
+        <w:pStyle w:val="Lijstalinea"/>
+        <w:numPr>
+          <w:ilvl w:val="1"/>
+          <w:numId w:val="30"/>
+        </w:numPr>
+      </w:pPr>
+      <w:r>
+        <w:t xml:space="preserve">Tellen hoe vaak iemand de speler heeft gezien (werkt richting </w:t>
+      </w:r>
+      <w:proofErr w:type="spellStart"/>
+      <w:r>
+        <w:t>suspicion</w:t>
+      </w:r>
+      <w:proofErr w:type="spellEnd"/>
+      <w:r>
+        <w:t xml:space="preserve"> counter)</w:t>
+      </w:r>
+    </w:p>
+    <w:p>
+      <w:pPr>
+        <w:pStyle w:val="Lijstalinea"/>
+        <w:numPr>
+          <w:ilvl w:val="1"/>
+          <w:numId w:val="30"/>
+        </w:numPr>
+        <w:rPr>
+          <w:color w:val="00B050"/>
+        </w:rPr>
+      </w:pPr>
+      <w:r>
+        <w:rPr>
+          <w:color w:val="00B050"/>
+        </w:rPr>
+        <w:t xml:space="preserve">Random </w:t>
+      </w:r>
+      <w:proofErr w:type="spellStart"/>
+      <w:r>
+        <w:rPr>
+          <w:color w:val="00B050"/>
+        </w:rPr>
+        <w:t>ActionMessage</w:t>
+      </w:r>
+      <w:proofErr w:type="spellEnd"/>
+      <w:r>
+        <w:rPr>
+          <w:color w:val="00B050"/>
+        </w:rPr>
+        <w:t xml:space="preserve"> voor kamers die op elkaar lijken</w:t>
+      </w:r>
+    </w:p>
+    <w:p>
+      <w:pPr>
+        <w:pStyle w:val="Lijstalinea"/>
+        <w:numPr>
+          <w:ilvl w:val="1"/>
+          <w:numId w:val="30"/>
+        </w:numPr>
+      </w:pPr>
+      <w:r>
+        <w:t>Kans op events</w:t>
+      </w:r>
+    </w:p>
+    <w:p>
+      <w:pPr>
+        <w:pStyle w:val="Lijstalinea"/>
+        <w:numPr>
+          <w:ilvl w:val="1"/>
+          <w:numId w:val="30"/>
+        </w:numPr>
+        <w:rPr>
+          <w:color w:val="00B050"/>
+        </w:rPr>
+      </w:pPr>
+      <w:r>
+        <w:rPr>
+          <w:color w:val="00B050"/>
+        </w:rPr>
+        <w:t>Items die op te pakken zijn</w:t>
+      </w:r>
+    </w:p>
+    <w:p>
+      <w:pPr>
+        <w:pStyle w:val="Lijstalinea"/>
+        <w:numPr>
+          <w:ilvl w:val="1"/>
+          <w:numId w:val="30"/>
+        </w:numPr>
+      </w:pPr>
+      <w:r>
+        <w:t xml:space="preserve">Items uit je </w:t>
+      </w:r>
+      <w:proofErr w:type="spellStart"/>
+      <w:r>
+        <w:t>inventory</w:t>
+      </w:r>
+      <w:proofErr w:type="spellEnd"/>
+      <w:r>
+        <w:t xml:space="preserve"> verwijderen</w:t>
+      </w:r>
+    </w:p>
+    <w:p>
+      <w:pPr>
+        <w:pStyle w:val="Lijstalinea"/>
+        <w:numPr>
+          <w:ilvl w:val="1"/>
+          <w:numId w:val="30"/>
+        </w:numPr>
+      </w:pPr>
+      <w:r>
+        <w:lastRenderedPageBreak/>
+        <w:t>Koffiezetappara</w:t>
+      </w:r>
+      <w:r>
+        <w:t xml:space="preserve">at met keuzemenu en eindproduct </w:t>
+      </w:r>
+      <w:proofErr w:type="spellStart"/>
+      <w:r>
+        <w:t>recoden</w:t>
+      </w:r>
+      <w:proofErr w:type="spellEnd"/>
+      <w:r>
+        <w:t xml:space="preserve"> naar iets nets en herbruikbaars.</w:t>
+      </w:r>
+    </w:p>
+    <w:p>
+      <w:pPr>
+        <w:pStyle w:val="Lijstalinea"/>
+        <w:numPr>
+          <w:ilvl w:val="1"/>
+          <w:numId w:val="30"/>
+        </w:numPr>
+      </w:pPr>
+      <w:r>
+        <w:t>Koelkast met blikjes die je kunt pakken</w:t>
+      </w:r>
+    </w:p>
+    <w:p>
+      <w:pPr>
+        <w:pStyle w:val="Lijstalinea"/>
+        <w:numPr>
+          <w:ilvl w:val="1"/>
+          <w:numId w:val="30"/>
+        </w:numPr>
+        <w:rPr>
+          <w:color w:val="00B050"/>
+        </w:rPr>
+      </w:pPr>
+      <w:r>
+        <w:rPr>
+          <w:color w:val="00B050"/>
+        </w:rPr>
+        <w:t>Kamerteller</w:t>
+      </w:r>
+    </w:p>
+    <w:p>
+      <w:pPr>
+        <w:pStyle w:val="Lijstalinea"/>
+        <w:numPr>
+          <w:ilvl w:val="1"/>
+          <w:numId w:val="30"/>
+        </w:numPr>
+      </w:pPr>
+      <w:r>
+        <w:t>Spelbegin: keuze tussen direct beginnen, of uitleg</w:t>
+      </w:r>
+      <w:r>
+        <w:t>. Uitleg start in uitlegkamers</w:t>
+      </w:r>
+    </w:p>
+    <w:p>
+      <w:pPr>
+        <w:pStyle w:val="Lijstalinea"/>
+        <w:numPr>
+          <w:ilvl w:val="1"/>
+          <w:numId w:val="30"/>
+        </w:numPr>
+        <w:rPr>
+          <w:color w:val="00B050"/>
+        </w:rPr>
+      </w:pPr>
+      <w:r>
+        <w:rPr>
+          <w:color w:val="00B050"/>
+        </w:rPr>
+        <w:t>Bij meerdere opties in een kamer, het keuzemenu uitdunnen en optiegetallen aanpassen</w:t>
+      </w:r>
+    </w:p>
+    <w:p>
+      <w:pPr>
+        <w:pStyle w:val="Lijstalinea"/>
+        <w:numPr>
+          <w:ilvl w:val="1"/>
+          <w:numId w:val="30"/>
+        </w:numPr>
+        <w:rPr>
+          <w:strike/>
+          <w:color w:val="00B050"/>
+        </w:rPr>
+      </w:pPr>
+      <w:r>
+        <w:rPr>
+          <w:strike/>
+          <w:color w:val="00B050"/>
+        </w:rPr>
+        <w:t>Elke kamer: keuze tussen move of actie</w:t>
+      </w:r>
+    </w:p>
+    <w:p>
+      <w:pPr>
+        <w:pStyle w:val="Lijstalinea"/>
+        <w:numPr>
+          <w:ilvl w:val="1"/>
+          <w:numId w:val="30"/>
+        </w:numPr>
+        <w:rPr>
+          <w:color w:val="00B050"/>
+        </w:rPr>
+      </w:pPr>
+      <w:r>
+        <w:rPr>
+          <w:color w:val="00B050"/>
+        </w:rPr>
+        <w:t>Statusdeel op scherm</w:t>
+      </w:r>
+      <w:r>
+        <w:rPr>
+          <w:color w:val="00B050"/>
+        </w:rPr>
+        <w:t>:</w:t>
+      </w:r>
+    </w:p>
+    <w:p>
+      <w:pPr>
+        <w:pStyle w:val="Lijstalinea"/>
+        <w:numPr>
+          <w:ilvl w:val="2"/>
+          <w:numId w:val="30"/>
+        </w:numPr>
+        <w:rPr>
+          <w:color w:val="00B050"/>
+        </w:rPr>
+      </w:pPr>
+      <w:r>
+        <w:rPr>
+          <w:color w:val="00B050"/>
+        </w:rPr>
+        <w:t>I</w:t>
+      </w:r>
+      <w:r>
+        <w:rPr>
+          <w:color w:val="00B050"/>
+        </w:rPr>
+        <w:t>nventory</w:t>
+      </w:r>
+    </w:p>
+    <w:p>
+      <w:pPr>
+        <w:pStyle w:val="Lijstalinea"/>
+        <w:numPr>
+          <w:ilvl w:val="2"/>
+          <w:numId w:val="30"/>
+        </w:numPr>
+        <w:rPr>
+          <w:color w:val="00B050"/>
+        </w:rPr>
+      </w:pPr>
+      <w:proofErr w:type="spellStart"/>
+      <w:r>
+        <w:rPr>
+          <w:color w:val="00B050"/>
+        </w:rPr>
+        <w:t>Accomplishments</w:t>
+      </w:r>
+      <w:proofErr w:type="spellEnd"/>
     </w:p>
     <w:p>
       <w:pPr>
@@ -378,82 +1001,102 @@
         </w:numPr>
       </w:pPr>
       <w:r>
-        <w:t>Prestaties:</w:t>
-      </w:r>
-    </w:p>
-    <w:p>
-      <w:pPr>
-        <w:pStyle w:val="Lijstalinea"/>
-        <w:numPr>
-          <w:ilvl w:val="1"/>
-          <w:numId w:val="30"/>
-        </w:numPr>
-      </w:pPr>
-      <w:r>
-        <w:t>Alle penetratiemanieren</w:t>
-      </w:r>
-    </w:p>
-    <w:p>
-      <w:pPr>
-        <w:pStyle w:val="Lijstalinea"/>
-        <w:numPr>
-          <w:ilvl w:val="1"/>
-          <w:numId w:val="30"/>
-        </w:numPr>
-        <w:rPr>
-          <w:color w:val="00B050"/>
-        </w:rPr>
-      </w:pPr>
-      <w:r>
-        <w:rPr>
-          <w:color w:val="00B050"/>
-        </w:rPr>
-        <w:t>Gebouw binnenlopen  (Het pand binnengelopen)</w:t>
-      </w:r>
-    </w:p>
-    <w:p>
-      <w:pPr>
-        <w:pStyle w:val="Lijstalinea"/>
-        <w:numPr>
-          <w:ilvl w:val="1"/>
-          <w:numId w:val="30"/>
-        </w:numPr>
-        <w:rPr>
-          <w:color w:val="00B050"/>
-        </w:rPr>
-      </w:pPr>
-      <w:bookmarkStart w:id="0" w:name="_GoBack"/>
-      <w:r>
-        <w:rPr>
-          <w:color w:val="00B050"/>
-        </w:rPr>
-        <w:t>Bierflesje opruimen (Voorbeeldwerknemer)</w:t>
-      </w:r>
-    </w:p>
-    <w:bookmarkEnd w:id="0"/>
-    <w:p>
-      <w:pPr>
-        <w:pStyle w:val="Lijstalinea"/>
-        <w:numPr>
-          <w:ilvl w:val="1"/>
-          <w:numId w:val="30"/>
-        </w:numPr>
-      </w:pPr>
+        <w:t>Verhaal:</w:t>
+      </w:r>
+    </w:p>
+    <w:p>
+      <w:pPr>
+        <w:pStyle w:val="Lijstalinea"/>
+        <w:numPr>
+          <w:ilvl w:val="1"/>
+          <w:numId w:val="30"/>
+        </w:numPr>
+      </w:pPr>
+      <w:r>
+        <w:rPr>
+          <w:color w:val="00B050"/>
+        </w:rPr>
+        <w:t>Beschrijving van alle kamers</w:t>
+      </w:r>
+      <w:r>
+        <w:t xml:space="preserve">, objecten en </w:t>
+      </w:r>
       <w:proofErr w:type="spellStart"/>
       <w:r>
-        <w:t>Easter</w:t>
+        <w:t>NPC’s</w:t>
       </w:r>
       <w:proofErr w:type="spellEnd"/>
-      <w:r>
-        <w:t xml:space="preserve"> </w:t>
-      </w:r>
-      <w:proofErr w:type="spellStart"/>
-      <w:r>
-        <w:t>egg</w:t>
-      </w:r>
-      <w:proofErr w:type="spellEnd"/>
-      <w:r>
-        <w:t xml:space="preserve"> van Citrix (Citrix specialist)</w:t>
+    </w:p>
+    <w:p>
+      <w:pPr>
+        <w:pStyle w:val="Lijstalinea"/>
+        <w:numPr>
+          <w:ilvl w:val="2"/>
+          <w:numId w:val="30"/>
+        </w:numPr>
+      </w:pPr>
+      <w:r>
+        <w:t>Jongen met rood plukje op Photo Play</w:t>
+      </w:r>
+    </w:p>
+    <w:p>
+      <w:pPr>
+        <w:pStyle w:val="Lijstalinea"/>
+        <w:numPr>
+          <w:ilvl w:val="1"/>
+          <w:numId w:val="30"/>
+        </w:numPr>
+      </w:pPr>
+      <w:r>
+        <w:t>Introductie</w:t>
+      </w:r>
+    </w:p>
+    <w:p>
+      <w:pPr>
+        <w:pStyle w:val="Lijstalinea"/>
+        <w:numPr>
+          <w:ilvl w:val="1"/>
+          <w:numId w:val="30"/>
+        </w:numPr>
+      </w:pPr>
+      <w:r>
+        <w:t>Einde: Je laat het ontruimingsalarm afgaan</w:t>
+      </w:r>
+    </w:p>
+    <w:p>
+      <w:pPr>
+        <w:pStyle w:val="Lijstalinea"/>
+        <w:numPr>
+          <w:ilvl w:val="1"/>
+          <w:numId w:val="30"/>
+        </w:numPr>
+      </w:pPr>
+      <w:r>
+        <w:t>Einde: Je wordt gepakt en moet je opdracht prijsgeven</w:t>
+      </w:r>
+    </w:p>
+    <w:p>
+      <w:pPr>
+        <w:pStyle w:val="Lijstalinea"/>
+        <w:numPr>
+          <w:ilvl w:val="1"/>
+          <w:numId w:val="30"/>
+        </w:numPr>
+      </w:pPr>
+      <w:r>
+        <w:t>Einde: Je wordt niet gepakt en bereikt het einddoel</w:t>
+      </w:r>
+    </w:p>
+    <w:p>
+      <w:pPr>
+        <w:pStyle w:val="Lijstalinea"/>
+        <w:numPr>
+          <w:ilvl w:val="1"/>
+          <w:numId w:val="30"/>
+        </w:numPr>
+      </w:pPr>
+      <w:r>
+        <w:t>Einde: Je wordt niet gepakt en verlaat het pand</w:t>
       </w:r>
     </w:p>
     <w:p>
@@ -465,103 +1108,19 @@
         </w:numPr>
       </w:pPr>
       <w:r>
-        <w:t>Voorwerpen:</w:t>
-      </w:r>
-    </w:p>
-    <w:p>
-      <w:pPr>
-        <w:pStyle w:val="Lijstalinea"/>
-        <w:numPr>
-          <w:ilvl w:val="1"/>
-          <w:numId w:val="30"/>
-        </w:numPr>
-      </w:pPr>
-      <w:r>
-        <w:t>T</w:t>
-      </w:r>
-      <w:r>
-        <w:t>oegangspasje</w:t>
-      </w:r>
-    </w:p>
-    <w:p>
-      <w:pPr>
-        <w:pStyle w:val="Lijstalinea"/>
-        <w:numPr>
-          <w:ilvl w:val="1"/>
-          <w:numId w:val="30"/>
-        </w:numPr>
-      </w:pPr>
-      <w:r>
-        <w:t>Ontgrendeld werkstation</w:t>
-      </w:r>
-    </w:p>
-    <w:p>
-      <w:pPr>
-        <w:pStyle w:val="Lijstalinea"/>
-        <w:numPr>
-          <w:ilvl w:val="1"/>
-          <w:numId w:val="30"/>
-        </w:numPr>
-      </w:pPr>
-      <w:r>
-        <w:t>Lo</w:t>
-      </w:r>
-      <w:r>
-        <w:t>ze</w:t>
-      </w:r>
-      <w:r>
-        <w:t xml:space="preserve"> item</w:t>
-      </w:r>
-      <w:r>
-        <w:t>s</w:t>
-      </w:r>
-      <w:r>
-        <w:t xml:space="preserve"> </w:t>
-      </w:r>
-      <w:r>
-        <w:t>(</w:t>
-      </w:r>
-      <w:r>
-        <w:t>bierflesje fietsenstalling</w:t>
-      </w:r>
-      <w:r>
-        <w:t>)</w:t>
-      </w:r>
-    </w:p>
-    <w:p>
-      <w:pPr>
-        <w:pStyle w:val="Lijstalinea"/>
-        <w:numPr>
-          <w:ilvl w:val="1"/>
-          <w:numId w:val="30"/>
-        </w:numPr>
-      </w:pPr>
-      <w:r>
-        <w:t>Briefje met wachtwoord</w:t>
-      </w:r>
-    </w:p>
-    <w:p>
-      <w:pPr>
-        <w:pStyle w:val="Lijstalinea"/>
-        <w:numPr>
-          <w:ilvl w:val="1"/>
-          <w:numId w:val="30"/>
-        </w:numPr>
-      </w:pPr>
-      <w:r>
-        <w:t>Stuk gereedschap uit Maker Space</w:t>
-      </w:r>
-    </w:p>
-    <w:p>
-      <w:pPr>
-        <w:pStyle w:val="Lijstalinea"/>
-        <w:numPr>
-          <w:ilvl w:val="1"/>
-          <w:numId w:val="30"/>
-        </w:numPr>
-      </w:pPr>
-      <w:r>
-        <w:t>Zitten in treinzitjes AM</w:t>
+        <w:t>Diversen:</w:t>
+      </w:r>
+    </w:p>
+    <w:p>
+      <w:pPr>
+        <w:pStyle w:val="Lijstalinea"/>
+        <w:numPr>
+          <w:ilvl w:val="1"/>
+          <w:numId w:val="30"/>
+        </w:numPr>
+      </w:pPr>
+      <w:r>
+        <w:t>Startscherm met bedankjes, uitleg, keuze voor tutorial en disclaimer (niet op waarheid gebaseerd)</w:t>
       </w:r>
     </w:p>
     <w:p>
@@ -572,514 +1131,6 @@
           <w:numId w:val="30"/>
         </w:numPr>
       </w:pPr>
-      <w:proofErr w:type="spellStart"/>
-      <w:r>
-        <w:t>Mechanics</w:t>
-      </w:r>
-      <w:proofErr w:type="spellEnd"/>
-      <w:r>
-        <w:t>:</w:t>
-      </w:r>
-    </w:p>
-    <w:p>
-      <w:pPr>
-        <w:pStyle w:val="Lijstalinea"/>
-        <w:numPr>
-          <w:ilvl w:val="1"/>
-          <w:numId w:val="30"/>
-        </w:numPr>
-        <w:rPr>
-          <w:color w:val="00B050"/>
-        </w:rPr>
-      </w:pPr>
-      <w:r>
-        <w:rPr>
-          <w:color w:val="00B050"/>
-        </w:rPr>
-        <w:t xml:space="preserve">Deuren met paslezers </w:t>
-      </w:r>
-      <w:proofErr w:type="spellStart"/>
-      <w:r>
-        <w:rPr>
-          <w:color w:val="00B050"/>
-        </w:rPr>
-        <w:t>ondoorgankelijk</w:t>
-      </w:r>
-      <w:proofErr w:type="spellEnd"/>
-      <w:r>
-        <w:rPr>
-          <w:color w:val="00B050"/>
-        </w:rPr>
-        <w:t xml:space="preserve"> maken zonder “Toegangspasje”</w:t>
-      </w:r>
-    </w:p>
-    <w:p>
-      <w:pPr>
-        <w:pStyle w:val="Lijstalinea"/>
-        <w:numPr>
-          <w:ilvl w:val="1"/>
-          <w:numId w:val="30"/>
-        </w:numPr>
-      </w:pPr>
-      <w:r>
-        <w:t>Verschillende eindscenario’s</w:t>
-      </w:r>
-    </w:p>
-    <w:p>
-      <w:pPr>
-        <w:pStyle w:val="Lijstalinea"/>
-        <w:numPr>
-          <w:ilvl w:val="1"/>
-          <w:numId w:val="30"/>
-        </w:numPr>
-        <w:rPr>
-          <w:color w:val="00B050"/>
-        </w:rPr>
-      </w:pPr>
-      <w:r>
-        <w:rPr>
-          <w:color w:val="00B050"/>
-        </w:rPr>
-        <w:t>Actiebeschrijving meegeven aan volgende kamer (“</w:t>
-      </w:r>
-      <w:proofErr w:type="spellStart"/>
-      <w:r>
-        <w:rPr>
-          <w:color w:val="00B050"/>
-        </w:rPr>
-        <w:t>You</w:t>
-      </w:r>
-      <w:proofErr w:type="spellEnd"/>
-      <w:r>
-        <w:rPr>
-          <w:color w:val="00B050"/>
-        </w:rPr>
-        <w:t xml:space="preserve"> walk East” </w:t>
-      </w:r>
-      <w:proofErr w:type="spellStart"/>
-      <w:r>
-        <w:rPr>
-          <w:color w:val="00B050"/>
-        </w:rPr>
-        <w:t>enzo</w:t>
-      </w:r>
-      <w:proofErr w:type="spellEnd"/>
-      <w:r>
-        <w:rPr>
-          <w:color w:val="00B050"/>
-        </w:rPr>
-        <w:t>)</w:t>
-      </w:r>
-    </w:p>
-    <w:p>
-      <w:pPr>
-        <w:pStyle w:val="Lijstalinea"/>
-        <w:numPr>
-          <w:ilvl w:val="1"/>
-          <w:numId w:val="30"/>
-        </w:numPr>
-      </w:pPr>
-      <w:proofErr w:type="spellStart"/>
-      <w:r>
-        <w:t>Suspicion</w:t>
-      </w:r>
-      <w:proofErr w:type="spellEnd"/>
-      <w:r>
-        <w:t xml:space="preserve"> counters voor elk personage</w:t>
-      </w:r>
-    </w:p>
-    <w:p>
-      <w:pPr>
-        <w:pStyle w:val="Lijstalinea"/>
-        <w:numPr>
-          <w:ilvl w:val="1"/>
-          <w:numId w:val="30"/>
-        </w:numPr>
-      </w:pPr>
-      <w:r>
-        <w:t xml:space="preserve">Tellen hoe vaak iemand de speler heeft gezien (werkt richting </w:t>
-      </w:r>
-      <w:proofErr w:type="spellStart"/>
-      <w:r>
-        <w:t>suspicion</w:t>
-      </w:r>
-      <w:proofErr w:type="spellEnd"/>
-      <w:r>
-        <w:t xml:space="preserve"> counter)</w:t>
-      </w:r>
-    </w:p>
-    <w:p>
-      <w:pPr>
-        <w:pStyle w:val="Lijstalinea"/>
-        <w:numPr>
-          <w:ilvl w:val="1"/>
-          <w:numId w:val="30"/>
-        </w:numPr>
-        <w:rPr>
-          <w:color w:val="00B050"/>
-        </w:rPr>
-      </w:pPr>
-      <w:r>
-        <w:rPr>
-          <w:color w:val="00B050"/>
-        </w:rPr>
-        <w:t xml:space="preserve">Random </w:t>
-      </w:r>
-      <w:proofErr w:type="spellStart"/>
-      <w:r>
-        <w:rPr>
-          <w:color w:val="00B050"/>
-        </w:rPr>
-        <w:t>ActionMessage</w:t>
-      </w:r>
-      <w:proofErr w:type="spellEnd"/>
-      <w:r>
-        <w:rPr>
-          <w:color w:val="00B050"/>
-        </w:rPr>
-        <w:t xml:space="preserve"> voor kamers die op elkaar lijken</w:t>
-      </w:r>
-    </w:p>
-    <w:p>
-      <w:pPr>
-        <w:pStyle w:val="Lijstalinea"/>
-        <w:numPr>
-          <w:ilvl w:val="1"/>
-          <w:numId w:val="30"/>
-        </w:numPr>
-      </w:pPr>
-      <w:r>
-        <w:t>Kans op events</w:t>
-      </w:r>
-    </w:p>
-    <w:p>
-      <w:pPr>
-        <w:pStyle w:val="Lijstalinea"/>
-        <w:numPr>
-          <w:ilvl w:val="1"/>
-          <w:numId w:val="30"/>
-        </w:numPr>
-        <w:rPr>
-          <w:color w:val="00B050"/>
-        </w:rPr>
-      </w:pPr>
-      <w:r>
-        <w:rPr>
-          <w:color w:val="00B050"/>
-        </w:rPr>
-        <w:t>Items die op te pakken zijn</w:t>
-      </w:r>
-    </w:p>
-    <w:p>
-      <w:pPr>
-        <w:pStyle w:val="Lijstalinea"/>
-        <w:numPr>
-          <w:ilvl w:val="1"/>
-          <w:numId w:val="30"/>
-        </w:numPr>
-      </w:pPr>
-      <w:r>
-        <w:t xml:space="preserve">Items uit je </w:t>
-      </w:r>
-      <w:proofErr w:type="spellStart"/>
-      <w:r>
-        <w:t>inventory</w:t>
-      </w:r>
-      <w:proofErr w:type="spellEnd"/>
-      <w:r>
-        <w:t xml:space="preserve"> verwijderen</w:t>
-      </w:r>
-    </w:p>
-    <w:p>
-      <w:pPr>
-        <w:pStyle w:val="Lijstalinea"/>
-        <w:numPr>
-          <w:ilvl w:val="1"/>
-          <w:numId w:val="30"/>
-        </w:numPr>
-      </w:pPr>
-      <w:r>
-        <w:t>Koffiezetappara</w:t>
-      </w:r>
-      <w:r>
-        <w:t xml:space="preserve">at met keuzemenu en eindproduct </w:t>
-      </w:r>
-      <w:proofErr w:type="spellStart"/>
-      <w:r>
-        <w:t>recoden</w:t>
-      </w:r>
-      <w:proofErr w:type="spellEnd"/>
-      <w:r>
-        <w:t xml:space="preserve"> naar iets nets en herbruikbaars.</w:t>
-      </w:r>
-    </w:p>
-    <w:p>
-      <w:pPr>
-        <w:pStyle w:val="Lijstalinea"/>
-        <w:numPr>
-          <w:ilvl w:val="1"/>
-          <w:numId w:val="30"/>
-        </w:numPr>
-      </w:pPr>
-      <w:r>
-        <w:t>Koelkast met blikjes die je kunt pakken</w:t>
-      </w:r>
-    </w:p>
-    <w:p>
-      <w:pPr>
-        <w:pStyle w:val="Lijstalinea"/>
-        <w:numPr>
-          <w:ilvl w:val="1"/>
-          <w:numId w:val="30"/>
-        </w:numPr>
-        <w:rPr>
-          <w:color w:val="00B050"/>
-        </w:rPr>
-      </w:pPr>
-      <w:r>
-        <w:rPr>
-          <w:color w:val="00B050"/>
-        </w:rPr>
-        <w:lastRenderedPageBreak/>
-        <w:t>Kamerteller</w:t>
-      </w:r>
-    </w:p>
-    <w:p>
-      <w:pPr>
-        <w:pStyle w:val="Lijstalinea"/>
-        <w:numPr>
-          <w:ilvl w:val="1"/>
-          <w:numId w:val="30"/>
-        </w:numPr>
-      </w:pPr>
-      <w:r>
-        <w:t>Spelbegin: keuze tussen direct beginnen, of uitleg</w:t>
-      </w:r>
-      <w:r>
-        <w:t>. Uitleg start in uitlegkamers</w:t>
-      </w:r>
-    </w:p>
-    <w:p>
-      <w:pPr>
-        <w:pStyle w:val="Lijstalinea"/>
-        <w:numPr>
-          <w:ilvl w:val="1"/>
-          <w:numId w:val="30"/>
-        </w:numPr>
-        <w:rPr>
-          <w:color w:val="00B050"/>
-        </w:rPr>
-      </w:pPr>
-      <w:r>
-        <w:rPr>
-          <w:color w:val="00B050"/>
-        </w:rPr>
-        <w:t>Bij meerdere opties in een kamer, het keuzemenu uitdunnen en optiegetallen aanpassen</w:t>
-      </w:r>
-    </w:p>
-    <w:p>
-      <w:pPr>
-        <w:pStyle w:val="Lijstalinea"/>
-        <w:numPr>
-          <w:ilvl w:val="1"/>
-          <w:numId w:val="30"/>
-        </w:numPr>
-        <w:rPr>
-          <w:strike/>
-          <w:color w:val="00B050"/>
-        </w:rPr>
-      </w:pPr>
-      <w:r>
-        <w:rPr>
-          <w:strike/>
-          <w:color w:val="00B050"/>
-        </w:rPr>
-        <w:t>Elke kamer: keuze tussen move of actie</w:t>
-      </w:r>
-    </w:p>
-    <w:p>
-      <w:pPr>
-        <w:pStyle w:val="Lijstalinea"/>
-        <w:numPr>
-          <w:ilvl w:val="1"/>
-          <w:numId w:val="30"/>
-        </w:numPr>
-        <w:rPr>
-          <w:color w:val="00B050"/>
-        </w:rPr>
-      </w:pPr>
-      <w:r>
-        <w:rPr>
-          <w:color w:val="00B050"/>
-        </w:rPr>
-        <w:t>Statusdeel op scherm</w:t>
-      </w:r>
-      <w:r>
-        <w:rPr>
-          <w:color w:val="00B050"/>
-        </w:rPr>
-        <w:t>:</w:t>
-      </w:r>
-    </w:p>
-    <w:p>
-      <w:pPr>
-        <w:pStyle w:val="Lijstalinea"/>
-        <w:numPr>
-          <w:ilvl w:val="2"/>
-          <w:numId w:val="30"/>
-        </w:numPr>
-        <w:rPr>
-          <w:color w:val="00B050"/>
-        </w:rPr>
-      </w:pPr>
-      <w:r>
-        <w:rPr>
-          <w:color w:val="00B050"/>
-        </w:rPr>
-        <w:t>I</w:t>
-      </w:r>
-      <w:r>
-        <w:rPr>
-          <w:color w:val="00B050"/>
-        </w:rPr>
-        <w:t>nventory</w:t>
-      </w:r>
-    </w:p>
-    <w:p>
-      <w:pPr>
-        <w:pStyle w:val="Lijstalinea"/>
-        <w:numPr>
-          <w:ilvl w:val="2"/>
-          <w:numId w:val="30"/>
-        </w:numPr>
-        <w:rPr>
-          <w:color w:val="00B050"/>
-        </w:rPr>
-      </w:pPr>
-      <w:proofErr w:type="spellStart"/>
-      <w:r>
-        <w:rPr>
-          <w:color w:val="00B050"/>
-        </w:rPr>
-        <w:t>Accomplishments</w:t>
-      </w:r>
-      <w:proofErr w:type="spellEnd"/>
-    </w:p>
-    <w:p>
-      <w:pPr>
-        <w:pStyle w:val="Lijstalinea"/>
-        <w:numPr>
-          <w:ilvl w:val="0"/>
-          <w:numId w:val="30"/>
-        </w:numPr>
-      </w:pPr>
-      <w:r>
-        <w:t>Verhaal:</w:t>
-      </w:r>
-    </w:p>
-    <w:p>
-      <w:pPr>
-        <w:pStyle w:val="Lijstalinea"/>
-        <w:numPr>
-          <w:ilvl w:val="1"/>
-          <w:numId w:val="30"/>
-        </w:numPr>
-      </w:pPr>
-      <w:r>
-        <w:rPr>
-          <w:color w:val="00B050"/>
-        </w:rPr>
-        <w:t>Beschrijving van alle kamers</w:t>
-      </w:r>
-      <w:r>
-        <w:t xml:space="preserve">, objecten en </w:t>
-      </w:r>
-      <w:proofErr w:type="spellStart"/>
-      <w:r>
-        <w:t>NPC’s</w:t>
-      </w:r>
-      <w:proofErr w:type="spellEnd"/>
-    </w:p>
-    <w:p>
-      <w:pPr>
-        <w:pStyle w:val="Lijstalinea"/>
-        <w:numPr>
-          <w:ilvl w:val="2"/>
-          <w:numId w:val="30"/>
-        </w:numPr>
-      </w:pPr>
-      <w:r>
-        <w:t>Jongen met rood plukje op Photo Play</w:t>
-      </w:r>
-    </w:p>
-    <w:p>
-      <w:pPr>
-        <w:pStyle w:val="Lijstalinea"/>
-        <w:numPr>
-          <w:ilvl w:val="1"/>
-          <w:numId w:val="30"/>
-        </w:numPr>
-      </w:pPr>
-      <w:r>
-        <w:t>Introductie</w:t>
-      </w:r>
-    </w:p>
-    <w:p>
-      <w:pPr>
-        <w:pStyle w:val="Lijstalinea"/>
-        <w:numPr>
-          <w:ilvl w:val="1"/>
-          <w:numId w:val="30"/>
-        </w:numPr>
-      </w:pPr>
-      <w:r>
-        <w:t>Einde: Je laat het ontruimingsalarm afgaan</w:t>
-      </w:r>
-    </w:p>
-    <w:p>
-      <w:pPr>
-        <w:pStyle w:val="Lijstalinea"/>
-        <w:numPr>
-          <w:ilvl w:val="1"/>
-          <w:numId w:val="30"/>
-        </w:numPr>
-      </w:pPr>
-      <w:r>
-        <w:t>Einde: Je wordt gepakt en moet je opdracht prijsgeven</w:t>
-      </w:r>
-    </w:p>
-    <w:p>
-      <w:pPr>
-        <w:pStyle w:val="Lijstalinea"/>
-        <w:numPr>
-          <w:ilvl w:val="1"/>
-          <w:numId w:val="30"/>
-        </w:numPr>
-      </w:pPr>
-      <w:r>
-        <w:t>Einde: Je wordt niet gepakt en bereikt het einddoel</w:t>
-      </w:r>
-    </w:p>
-    <w:p>
-      <w:pPr>
-        <w:pStyle w:val="Lijstalinea"/>
-        <w:numPr>
-          <w:ilvl w:val="1"/>
-          <w:numId w:val="30"/>
-        </w:numPr>
-      </w:pPr>
-      <w:r>
-        <w:t>Einde: Je wordt niet gepakt en verlaat het pand</w:t>
-      </w:r>
-    </w:p>
-    <w:p>
-      <w:pPr>
-        <w:pStyle w:val="Lijstalinea"/>
-        <w:numPr>
-          <w:ilvl w:val="0"/>
-          <w:numId w:val="30"/>
-        </w:numPr>
-      </w:pPr>
       <w:r>
         <w:t>Eindstatistieken:</w:t>
       </w:r>
@@ -1106,8 +1157,14 @@
           <w:ilvl w:val="1"/>
           <w:numId w:val="30"/>
         </w:numPr>
-      </w:pPr>
-      <w:r>
+        <w:rPr>
+          <w:color w:val="00B050"/>
+        </w:rPr>
+      </w:pPr>
+      <w:r>
+        <w:rPr>
+          <w:color w:val="00B050"/>
+        </w:rPr>
         <w:t>Aantal moves</w:t>
       </w:r>
     </w:p>
@@ -1740,27 +1797,14 @@
                           <w:r>
                             <w:instrText xml:space="preserve"> = </w:instrText>
                           </w:r>
-                          <w:r>
-                            <w:fldChar w:fldCharType="begin"/>
-                          </w:r>
-                          <w:r>
-                            <w:instrText>NUMPAGES  \* Arabic  \* MERGEFORMAT</w:instrText>
-                          </w:r>
-                          <w:r>
-                            <w:fldChar w:fldCharType="separate"/>
-                          </w:r>
-                          <w:r>
-                            <w:rPr>
-                              <w:noProof/>
-                            </w:rPr>
-                            <w:instrText>2</w:instrText>
-                          </w:r>
-                          <w:r>
-                            <w:rPr>
-                              <w:noProof/>
-                            </w:rPr>
-                            <w:fldChar w:fldCharType="end"/>
-                          </w:r>
+                          <w:fldSimple w:instr="NUMPAGES  \* Arabic  \* MERGEFORMAT">
+                            <w:r>
+                              <w:rPr>
+                                <w:noProof/>
+                              </w:rPr>
+                              <w:instrText>2</w:instrText>
+                            </w:r>
+                          </w:fldSimple>
                           <w:r>
                             <w:instrText>+</w:instrText>
                           </w:r>
@@ -1858,27 +1902,14 @@
                     <w:r>
                       <w:instrText xml:space="preserve"> = </w:instrText>
                     </w:r>
-                    <w:r>
-                      <w:fldChar w:fldCharType="begin"/>
-                    </w:r>
-                    <w:r>
-                      <w:instrText>NUMPAGES  \* Arabic  \* MERGEFORMAT</w:instrText>
-                    </w:r>
-                    <w:r>
-                      <w:fldChar w:fldCharType="separate"/>
-                    </w:r>
-                    <w:r>
-                      <w:rPr>
-                        <w:noProof/>
-                      </w:rPr>
-                      <w:instrText>2</w:instrText>
-                    </w:r>
-                    <w:r>
-                      <w:rPr>
-                        <w:noProof/>
-                      </w:rPr>
-                      <w:fldChar w:fldCharType="end"/>
-                    </w:r>
+                    <w:fldSimple w:instr="NUMPAGES  \* Arabic  \* MERGEFORMAT">
+                      <w:r>
+                        <w:rPr>
+                          <w:noProof/>
+                        </w:rPr>
+                        <w:instrText>2</w:instrText>
+                      </w:r>
+                    </w:fldSimple>
                     <w:r>
                       <w:instrText>+</w:instrText>
                     </w:r>
@@ -2148,27 +2179,14 @@
                           <w:r>
                             <w:instrText xml:space="preserve"> = </w:instrText>
                           </w:r>
-                          <w:r>
-                            <w:fldChar w:fldCharType="begin"/>
-                          </w:r>
-                          <w:r>
-                            <w:instrText>NUMPAGES  \* Arabic  \* MERGEFORMAT</w:instrText>
-                          </w:r>
-                          <w:r>
-                            <w:fldChar w:fldCharType="separate"/>
-                          </w:r>
-                          <w:r>
-                            <w:rPr>
-                              <w:noProof/>
-                            </w:rPr>
-                            <w:instrText>2</w:instrText>
-                          </w:r>
-                          <w:r>
-                            <w:rPr>
-                              <w:noProof/>
-                            </w:rPr>
-                            <w:fldChar w:fldCharType="end"/>
-                          </w:r>
+                          <w:fldSimple w:instr="NUMPAGES  \* Arabic  \* MERGEFORMAT">
+                            <w:r>
+                              <w:rPr>
+                                <w:noProof/>
+                              </w:rPr>
+                              <w:instrText>2</w:instrText>
+                            </w:r>
+                          </w:fldSimple>
                           <w:r>
                             <w:instrText>+</w:instrText>
                           </w:r>
@@ -2266,27 +2284,14 @@
                     <w:r>
                       <w:instrText xml:space="preserve"> = </w:instrText>
                     </w:r>
-                    <w:r>
-                      <w:fldChar w:fldCharType="begin"/>
-                    </w:r>
-                    <w:r>
-                      <w:instrText>NUMPAGES  \* Arabic  \* MERGEFORMAT</w:instrText>
-                    </w:r>
-                    <w:r>
-                      <w:fldChar w:fldCharType="separate"/>
-                    </w:r>
-                    <w:r>
-                      <w:rPr>
-                        <w:noProof/>
-                      </w:rPr>
-                      <w:instrText>2</w:instrText>
-                    </w:r>
-                    <w:r>
-                      <w:rPr>
-                        <w:noProof/>
-                      </w:rPr>
-                      <w:fldChar w:fldCharType="end"/>
-                    </w:r>
+                    <w:fldSimple w:instr="NUMPAGES  \* Arabic  \* MERGEFORMAT">
+                      <w:r>
+                        <w:rPr>
+                          <w:noProof/>
+                        </w:rPr>
+                        <w:instrText>2</w:instrText>
+                      </w:r>
+                    </w:fldSimple>
                     <w:r>
                       <w:instrText>+</w:instrText>
                     </w:r>
@@ -2550,28 +2555,28 @@
         <v:path o:extrusionok="f" gradientshapeok="t" o:connecttype="rect"/>
         <o:lock v:ext="edit" aspectratio="t"/>
       </v:shapetype>
-      <v:shape id="_x0000_i1052" type="#_x0000_t75" style="width:7.5pt;height:7.5pt" o:bullet="t">
+      <v:shape id="_x0000_i1068" type="#_x0000_t75" style="width:7.5pt;height:7.5pt" o:bullet="t">
         <v:imagedata r:id="rId1" o:title="BulletNiveau1"/>
       </v:shape>
     </w:pict>
   </w:numPicBullet>
   <w:numPicBullet w:numPicBulletId="1">
     <w:pict>
-      <v:shape id="_x0000_i1053" type="#_x0000_t75" style="width:6.75pt;height:6.75pt" o:bullet="t">
+      <v:shape id="_x0000_i1069" type="#_x0000_t75" style="width:6.75pt;height:6.75pt" o:bullet="t">
         <v:imagedata r:id="rId2" o:title="BulletNiveau2"/>
       </v:shape>
     </w:pict>
   </w:numPicBullet>
   <w:numPicBullet w:numPicBulletId="2">
     <w:pict>
-      <v:shape id="_x0000_i1054" type="#_x0000_t75" style="width:7.5pt;height:7.5pt" o:bullet="t">
+      <v:shape id="_x0000_i1070" type="#_x0000_t75" style="width:7.5pt;height:7.5pt" o:bullet="t">
         <v:imagedata r:id="rId3" o:title="BulletNiveau1"/>
       </v:shape>
     </w:pict>
   </w:numPicBullet>
   <w:numPicBullet w:numPicBulletId="3">
     <w:pict>
-      <v:shape id="_x0000_i1055" type="#_x0000_t75" style="width:6.75pt;height:6.75pt" o:bullet="t">
+      <v:shape id="_x0000_i1071" type="#_x0000_t75" style="width:6.75pt;height:6.75pt" o:bullet="t">
         <v:imagedata r:id="rId4" o:title="BulletNiveau2"/>
       </v:shape>
     </w:pict>
@@ -3376,6 +3381,133 @@
     </w:lvl>
   </w:abstractNum>
   <w:abstractNum w:abstractNumId="17" w15:restartNumberingAfterBreak="0">
+    <w:nsid w:val="3140301C"/>
+    <w:multiLevelType w:val="multilevel"/>
+    <w:tmpl w:val="A190AADC"/>
+    <w:lvl w:ilvl="0">
+      <w:start w:val="1"/>
+      <w:numFmt w:val="bullet"/>
+      <w:lvlText w:val=""/>
+      <w:lvlPicBulletId w:val="2"/>
+      <w:lvlJc w:val="left"/>
+      <w:pPr>
+        <w:ind w:left="360" w:hanging="360"/>
+      </w:pPr>
+      <w:rPr>
+        <w:rFonts w:ascii="Symbol" w:hAnsi="Symbol" w:hint="default"/>
+        <w:color w:val="auto"/>
+        <w:position w:val="0"/>
+        <w:sz w:val="18"/>
+      </w:rPr>
+    </w:lvl>
+    <w:lvl w:ilvl="1">
+      <w:start w:val="1"/>
+      <w:numFmt w:val="decimal"/>
+      <w:lvlText w:val="%2."/>
+      <w:lvlJc w:val="left"/>
+      <w:pPr>
+        <w:ind w:left="720" w:hanging="360"/>
+      </w:pPr>
+      <w:rPr>
+        <w:rFonts w:hint="default"/>
+        <w:color w:val="auto"/>
+        <w:position w:val="1"/>
+        <w:sz w:val="14"/>
+      </w:rPr>
+    </w:lvl>
+    <w:lvl w:ilvl="2">
+      <w:start w:val="1"/>
+      <w:numFmt w:val="bullet"/>
+      <w:lvlText w:val="–"/>
+      <w:lvlJc w:val="left"/>
+      <w:pPr>
+        <w:ind w:left="1080" w:hanging="360"/>
+      </w:pPr>
+      <w:rPr>
+        <w:rFonts w:asciiTheme="minorHAnsi" w:hAnsiTheme="minorHAnsi" w:cs="Times New Roman" w:hint="default"/>
+        <w:color w:val="auto"/>
+      </w:rPr>
+    </w:lvl>
+    <w:lvl w:ilvl="3">
+      <w:start w:val="1"/>
+      <w:numFmt w:val="bullet"/>
+      <w:lvlText w:val="–"/>
+      <w:lvlJc w:val="left"/>
+      <w:pPr>
+        <w:ind w:left="1440" w:hanging="360"/>
+      </w:pPr>
+      <w:rPr>
+        <w:rFonts w:asciiTheme="minorHAnsi" w:hAnsiTheme="minorHAnsi" w:cs="Times New Roman" w:hint="default"/>
+        <w:color w:val="auto"/>
+      </w:rPr>
+    </w:lvl>
+    <w:lvl w:ilvl="4">
+      <w:start w:val="1"/>
+      <w:numFmt w:val="bullet"/>
+      <w:lvlText w:val="–"/>
+      <w:lvlJc w:val="left"/>
+      <w:pPr>
+        <w:ind w:left="1800" w:hanging="360"/>
+      </w:pPr>
+      <w:rPr>
+        <w:rFonts w:asciiTheme="minorHAnsi" w:hAnsiTheme="minorHAnsi" w:cs="Times New Roman" w:hint="default"/>
+        <w:color w:val="auto"/>
+      </w:rPr>
+    </w:lvl>
+    <w:lvl w:ilvl="5">
+      <w:start w:val="1"/>
+      <w:numFmt w:val="bullet"/>
+      <w:lvlText w:val="–"/>
+      <w:lvlJc w:val="left"/>
+      <w:pPr>
+        <w:ind w:left="2160" w:hanging="360"/>
+      </w:pPr>
+      <w:rPr>
+        <w:rFonts w:asciiTheme="minorHAnsi" w:hAnsiTheme="minorHAnsi" w:cs="Times New Roman" w:hint="default"/>
+        <w:color w:val="auto"/>
+      </w:rPr>
+    </w:lvl>
+    <w:lvl w:ilvl="6">
+      <w:start w:val="1"/>
+      <w:numFmt w:val="bullet"/>
+      <w:lvlText w:val="–"/>
+      <w:lvlJc w:val="left"/>
+      <w:pPr>
+        <w:ind w:left="2520" w:hanging="360"/>
+      </w:pPr>
+      <w:rPr>
+        <w:rFonts w:ascii="Times New Roman" w:hAnsi="Times New Roman" w:cs="Times New Roman" w:hint="default"/>
+        <w:color w:val="auto"/>
+      </w:rPr>
+    </w:lvl>
+    <w:lvl w:ilvl="7">
+      <w:start w:val="1"/>
+      <w:numFmt w:val="bullet"/>
+      <w:lvlText w:val="–"/>
+      <w:lvlJc w:val="left"/>
+      <w:pPr>
+        <w:ind w:left="2880" w:hanging="360"/>
+      </w:pPr>
+      <w:rPr>
+        <w:rFonts w:asciiTheme="minorHAnsi" w:hAnsiTheme="minorHAnsi" w:cs="Times New Roman" w:hint="default"/>
+        <w:color w:val="auto"/>
+      </w:rPr>
+    </w:lvl>
+    <w:lvl w:ilvl="8">
+      <w:start w:val="1"/>
+      <w:numFmt w:val="bullet"/>
+      <w:lvlText w:val="–"/>
+      <w:lvlJc w:val="left"/>
+      <w:pPr>
+        <w:ind w:left="3240" w:hanging="360"/>
+      </w:pPr>
+      <w:rPr>
+        <w:rFonts w:asciiTheme="minorHAnsi" w:hAnsiTheme="minorHAnsi" w:cs="Times New Roman" w:hint="default"/>
+        <w:color w:val="auto"/>
+      </w:rPr>
+    </w:lvl>
+  </w:abstractNum>
+  <w:abstractNum w:abstractNumId="18" w15:restartNumberingAfterBreak="0">
     <w:nsid w:val="315263E6"/>
     <w:multiLevelType w:val="multilevel"/>
     <w:tmpl w:val="0413001D"/>
@@ -3461,7 +3593,7 @@
       </w:pPr>
     </w:lvl>
   </w:abstractNum>
-  <w:abstractNum w:abstractNumId="18" w15:restartNumberingAfterBreak="0">
+  <w:abstractNum w:abstractNumId="19" w15:restartNumberingAfterBreak="0">
     <w:nsid w:val="36506558"/>
     <w:multiLevelType w:val="hybridMultilevel"/>
     <w:tmpl w:val="9DA8DE3C"/>
@@ -3573,7 +3705,7 @@
       </w:rPr>
     </w:lvl>
   </w:abstractNum>
-  <w:abstractNum w:abstractNumId="19" w15:restartNumberingAfterBreak="0">
+  <w:abstractNum w:abstractNumId="20" w15:restartNumberingAfterBreak="0">
     <w:nsid w:val="36981DB2"/>
     <w:multiLevelType w:val="multilevel"/>
     <w:tmpl w:val="342E38A6"/>
@@ -3697,19 +3829,19 @@
       </w:rPr>
     </w:lvl>
   </w:abstractNum>
-  <w:abstractNum w:abstractNumId="20" w15:restartNumberingAfterBreak="0">
+  <w:abstractNum w:abstractNumId="21" w15:restartNumberingAfterBreak="0">
     <w:nsid w:val="38252779"/>
     <w:multiLevelType w:val="multilevel"/>
     <w:tmpl w:val="2C668B2A"/>
     <w:numStyleLink w:val="Lijststijlvormen"/>
   </w:abstractNum>
-  <w:abstractNum w:abstractNumId="21" w15:restartNumberingAfterBreak="0">
+  <w:abstractNum w:abstractNumId="22" w15:restartNumberingAfterBreak="0">
     <w:nsid w:val="39CC14B8"/>
     <w:multiLevelType w:val="multilevel"/>
     <w:tmpl w:val="2C668B2A"/>
     <w:numStyleLink w:val="Lijststijlvormen"/>
   </w:abstractNum>
-  <w:abstractNum w:abstractNumId="22" w15:restartNumberingAfterBreak="0">
+  <w:abstractNum w:abstractNumId="23" w15:restartNumberingAfterBreak="0">
     <w:nsid w:val="5C487C54"/>
     <w:multiLevelType w:val="multilevel"/>
     <w:tmpl w:val="0413001D"/>
@@ -3795,25 +3927,25 @@
       </w:pPr>
     </w:lvl>
   </w:abstractNum>
-  <w:abstractNum w:abstractNumId="23" w15:restartNumberingAfterBreak="0">
+  <w:abstractNum w:abstractNumId="24" w15:restartNumberingAfterBreak="0">
     <w:nsid w:val="7C436663"/>
     <w:multiLevelType w:val="multilevel"/>
     <w:tmpl w:val="2C668B2A"/>
     <w:numStyleLink w:val="Lijststijlvormen"/>
   </w:abstractNum>
-  <w:abstractNum w:abstractNumId="24" w15:restartNumberingAfterBreak="0">
+  <w:abstractNum w:abstractNumId="25" w15:restartNumberingAfterBreak="0">
     <w:nsid w:val="7DEF7C0E"/>
     <w:multiLevelType w:val="multilevel"/>
     <w:tmpl w:val="342E38A6"/>
     <w:numStyleLink w:val="Lijststijl1--"/>
   </w:abstractNum>
-  <w:abstractNum w:abstractNumId="25" w15:restartNumberingAfterBreak="0">
+  <w:abstractNum w:abstractNumId="26" w15:restartNumberingAfterBreak="0">
     <w:nsid w:val="7F6D3A88"/>
     <w:multiLevelType w:val="multilevel"/>
     <w:tmpl w:val="342E38A6"/>
     <w:numStyleLink w:val="Lijststijl1--"/>
   </w:abstractNum>
-  <w:abstractNum w:abstractNumId="26" w15:restartNumberingAfterBreak="0">
+  <w:abstractNum w:abstractNumId="27" w15:restartNumberingAfterBreak="0">
     <w:nsid w:val="7FAA74DA"/>
     <w:multiLevelType w:val="multilevel"/>
     <w:tmpl w:val="342E38A6"/>
@@ -3946,31 +4078,31 @@
     <w:abstractNumId w:val="16"/>
   </w:num>
   <w:num w:numId="4">
-    <w:abstractNumId w:val="19"/>
+    <w:abstractNumId w:val="20"/>
   </w:num>
   <w:num w:numId="5">
     <w:abstractNumId w:val="10"/>
   </w:num>
   <w:num w:numId="6">
+    <w:abstractNumId w:val="25"/>
+  </w:num>
+  <w:num w:numId="7">
+    <w:abstractNumId w:val="26"/>
+  </w:num>
+  <w:num w:numId="8">
+    <w:abstractNumId w:val="27"/>
+  </w:num>
+  <w:num w:numId="9">
     <w:abstractNumId w:val="24"/>
   </w:num>
-  <w:num w:numId="7">
-    <w:abstractNumId w:val="25"/>
+  <w:num w:numId="10">
+    <w:abstractNumId w:val="22"/>
   </w:num>
-  <w:num w:numId="8">
-    <w:abstractNumId w:val="26"/>
-  </w:num>
-  <w:num w:numId="9">
+  <w:num w:numId="11">
     <w:abstractNumId w:val="23"/>
   </w:num>
-  <w:num w:numId="10">
-    <w:abstractNumId w:val="21"/>
-  </w:num>
-  <w:num w:numId="11">
-    <w:abstractNumId w:val="22"/>
-  </w:num>
   <w:num w:numId="12">
-    <w:abstractNumId w:val="17"/>
+    <w:abstractNumId w:val="18"/>
   </w:num>
   <w:num w:numId="13">
     <w:abstractNumId w:val="9"/>
@@ -4003,7 +4135,7 @@
     <w:abstractNumId w:val="0"/>
   </w:num>
   <w:num w:numId="23">
-    <w:abstractNumId w:val="19"/>
+    <w:abstractNumId w:val="20"/>
   </w:num>
   <w:num w:numId="24">
     <w:abstractNumId w:val="12"/>
@@ -4018,10 +4150,10 @@
     <w:abstractNumId w:val="10"/>
   </w:num>
   <w:num w:numId="28">
-    <w:abstractNumId w:val="18"/>
+    <w:abstractNumId w:val="19"/>
   </w:num>
   <w:num w:numId="29">
-    <w:abstractNumId w:val="20"/>
+    <w:abstractNumId w:val="21"/>
   </w:num>
   <w:num w:numId="30">
     <w:abstractNumId w:val="13"/>
@@ -4031,6 +4163,9 @@
   </w:num>
   <w:num w:numId="32">
     <w:abstractNumId w:val="14"/>
+  </w:num>
+  <w:num w:numId="33">
+    <w:abstractNumId w:val="17"/>
   </w:num>
   <w:numIdMacAtCleanup w:val="9"/>
 </w:numbering>
@@ -6505,7 +6640,7 @@
 </file>
 
 <file path=customXml/itemProps2.xml><?xml version="1.0" encoding="utf-8"?>
-<ds:datastoreItem xmlns:ds="http://schemas.openxmlformats.org/officeDocument/2006/customXml" ds:itemID="{46C0FEAB-A957-40FD-969D-DF35190BD4FE}">
+<ds:datastoreItem xmlns:ds="http://schemas.openxmlformats.org/officeDocument/2006/customXml" ds:itemID="{95458461-3F11-4007-9BAC-8638CDA72736}">
   <ds:schemaRefs>
     <ds:schemaRef ds:uri="http://schemas.openxmlformats.org/officeDocument/2006/bibliography"/>
   </ds:schemaRefs>

</xml_diff>

<commit_message>
Add Walk-in possibility to western door in 060702
</commit_message>
<xml_diff>
--- a/PowerSpel-PenTest/ToDo.docx
+++ b/PowerSpel-PenTest/ToDo.docx
@@ -10,11 +10,9 @@
           <w:numId w:val="30"/>
         </w:numPr>
       </w:pPr>
-      <w:proofErr w:type="spellStart"/>
       <w:r>
         <w:t>NPC’s</w:t>
       </w:r>
-      <w:proofErr w:type="spellEnd"/>
       <w:r>
         <w:t>:</w:t>
       </w:r>
@@ -195,13 +193,8 @@
           <w:numId w:val="30"/>
         </w:numPr>
       </w:pPr>
-      <w:proofErr w:type="spellStart"/>
-      <w:r>
-        <w:t>Administatief</w:t>
-      </w:r>
-      <w:proofErr w:type="spellEnd"/>
-      <w:r>
-        <w:t xml:space="preserve"> medewerker</w:t>
+      <w:r>
+        <w:t>Administatief medewerker</w:t>
       </w:r>
     </w:p>
     <w:p>
@@ -224,13 +217,8 @@
           <w:numId w:val="30"/>
         </w:numPr>
       </w:pPr>
-      <w:proofErr w:type="spellStart"/>
-      <w:r>
-        <w:t>Appèl</w:t>
-      </w:r>
-      <w:proofErr w:type="spellEnd"/>
-      <w:r>
-        <w:t>-medewerkster</w:t>
+      <w:r>
+        <w:t>Appèl-medewerkster</w:t>
       </w:r>
       <w:r>
         <w:t xml:space="preserve"> </w:t>
@@ -245,7 +233,13 @@
         </w:numPr>
       </w:pPr>
       <w:r>
-        <w:t>Manieren van penetratie:</w:t>
+        <w:t>Manieren van penetratie</w:t>
+      </w:r>
+      <w:r>
+        <w:t xml:space="preserve"> (puntenscore)</w:t>
+      </w:r>
+      <w:r>
+        <w:t>:</w:t>
       </w:r>
     </w:p>
     <w:p>
@@ -259,1341 +253,1230 @@
           <w:color w:val="00B050"/>
         </w:rPr>
       </w:pPr>
+      <w:r>
+        <w:rPr>
+          <w:color w:val="00B050"/>
+        </w:rPr>
+        <w:t>Het pand binnengelopen</w:t>
+      </w:r>
+      <w:r>
+        <w:rPr>
+          <w:color w:val="00B050"/>
+        </w:rPr>
+        <w:t xml:space="preserve"> (100)</w:t>
+      </w:r>
+    </w:p>
+    <w:p>
+      <w:pPr>
+        <w:pStyle w:val="Lijstalinea"/>
+        <w:numPr>
+          <w:ilvl w:val="1"/>
+          <w:numId w:val="33"/>
+        </w:numPr>
+        <w:rPr>
+          <w:color w:val="00B050"/>
+        </w:rPr>
+      </w:pPr>
+      <w:r>
+        <w:rPr>
+          <w:color w:val="00B050"/>
+        </w:rPr>
+        <w:t>Beveiligde ruimte binnengelopen</w:t>
+      </w:r>
+      <w:r>
+        <w:rPr>
+          <w:color w:val="00B050"/>
+        </w:rPr>
+        <w:t xml:space="preserve"> (200)</w:t>
+      </w:r>
+    </w:p>
+    <w:p>
+      <w:pPr>
+        <w:pStyle w:val="Lijstalinea"/>
+        <w:numPr>
+          <w:ilvl w:val="1"/>
+          <w:numId w:val="33"/>
+        </w:numPr>
+      </w:pPr>
+      <w:r>
+        <w:t>Toegangspas bemachtigd</w:t>
+      </w:r>
+      <w:r>
+        <w:t xml:space="preserve"> (300)</w:t>
+      </w:r>
+    </w:p>
+    <w:p>
+      <w:pPr>
+        <w:pStyle w:val="Lijstalinea"/>
+        <w:numPr>
+          <w:ilvl w:val="1"/>
+          <w:numId w:val="33"/>
+        </w:numPr>
+      </w:pPr>
+      <w:r>
+        <w:t>Medewerkers ‘vergiftigd’</w:t>
+      </w:r>
+      <w:r>
+        <w:t xml:space="preserve"> (200)</w:t>
+      </w:r>
+    </w:p>
+    <w:p>
+      <w:pPr>
+        <w:pStyle w:val="Lijstalinea"/>
+        <w:numPr>
+          <w:ilvl w:val="1"/>
+          <w:numId w:val="33"/>
+        </w:numPr>
+      </w:pPr>
+      <w:r>
+        <w:t>Klantspecifieke informatie ingezien</w:t>
+      </w:r>
+      <w:r>
+        <w:t xml:space="preserve"> (400)</w:t>
+      </w:r>
+    </w:p>
+    <w:p>
+      <w:pPr>
+        <w:pStyle w:val="Lijstalinea"/>
+        <w:numPr>
+          <w:ilvl w:val="1"/>
+          <w:numId w:val="33"/>
+        </w:numPr>
+      </w:pPr>
+      <w:r>
+        <w:t>Personeelsgegevens ingezien</w:t>
+      </w:r>
+      <w:r>
+        <w:t xml:space="preserve"> (400)</w:t>
+      </w:r>
+    </w:p>
+    <w:p>
+      <w:pPr>
+        <w:pStyle w:val="Lijstalinea"/>
+        <w:numPr>
+          <w:ilvl w:val="1"/>
+          <w:numId w:val="33"/>
+        </w:numPr>
+      </w:pPr>
+      <w:r>
+        <w:t>Remote Execution mogelijkheid gerealiseerd op PC</w:t>
+      </w:r>
+      <w:r>
+        <w:t xml:space="preserve"> (500)</w:t>
+      </w:r>
+    </w:p>
+    <w:p>
+      <w:pPr>
+        <w:pStyle w:val="Lijstalinea"/>
+        <w:numPr>
+          <w:ilvl w:val="1"/>
+          <w:numId w:val="33"/>
+        </w:numPr>
+      </w:pPr>
+      <w:r>
+        <w:t>Fysieke toegang tot de serverruimte gerealiseerd</w:t>
+      </w:r>
+      <w:r>
+        <w:t xml:space="preserve"> (500)</w:t>
+      </w:r>
+    </w:p>
+    <w:p>
+      <w:pPr>
+        <w:pStyle w:val="Lijstalinea"/>
+        <w:numPr>
+          <w:ilvl w:val="1"/>
+          <w:numId w:val="33"/>
+        </w:numPr>
+      </w:pPr>
+      <w:r>
+        <w:t>Packet sniffer op coreswitch aangesloten</w:t>
+      </w:r>
+      <w:r>
+        <w:t xml:space="preserve"> (400)</w:t>
+      </w:r>
+    </w:p>
+    <w:p>
+      <w:pPr>
+        <w:pStyle w:val="Lijstalinea"/>
+        <w:numPr>
+          <w:ilvl w:val="0"/>
+          <w:numId w:val="30"/>
+        </w:numPr>
+      </w:pPr>
+      <w:r>
+        <w:t>Prestaties:</w:t>
+      </w:r>
+    </w:p>
+    <w:p>
+      <w:pPr>
+        <w:pStyle w:val="Lijstalinea"/>
+        <w:numPr>
+          <w:ilvl w:val="1"/>
+          <w:numId w:val="30"/>
+        </w:numPr>
+      </w:pPr>
+      <w:r>
+        <w:t>Alle penetratiemanieren</w:t>
+      </w:r>
+    </w:p>
+    <w:p>
+      <w:pPr>
+        <w:pStyle w:val="Lijstalinea"/>
+        <w:numPr>
+          <w:ilvl w:val="1"/>
+          <w:numId w:val="30"/>
+        </w:numPr>
+        <w:rPr>
+          <w:color w:val="00B050"/>
+        </w:rPr>
+      </w:pPr>
+      <w:r>
+        <w:rPr>
+          <w:color w:val="00B050"/>
+        </w:rPr>
+        <w:t>Gebouw binnenlopen  (Het pand binnengelopen)</w:t>
+      </w:r>
+    </w:p>
+    <w:p>
+      <w:pPr>
+        <w:pStyle w:val="Lijstalinea"/>
+        <w:numPr>
+          <w:ilvl w:val="1"/>
+          <w:numId w:val="30"/>
+        </w:numPr>
+        <w:rPr>
+          <w:color w:val="00B050"/>
+        </w:rPr>
+      </w:pPr>
+      <w:r>
+        <w:rPr>
+          <w:color w:val="00B050"/>
+        </w:rPr>
+        <w:t>Bierflesje opruimen (Voorbeeldwerknemer)</w:t>
+      </w:r>
+    </w:p>
+    <w:p>
+      <w:pPr>
+        <w:pStyle w:val="Lijstalinea"/>
+        <w:numPr>
+          <w:ilvl w:val="1"/>
+          <w:numId w:val="30"/>
+        </w:numPr>
+      </w:pPr>
+      <w:r>
+        <w:t>Easter egg van Citrix (Citrix specialist)</w:t>
+      </w:r>
+    </w:p>
+    <w:p>
+      <w:pPr>
+        <w:pStyle w:val="Lijstalinea"/>
+        <w:numPr>
+          <w:ilvl w:val="0"/>
+          <w:numId w:val="30"/>
+        </w:numPr>
+      </w:pPr>
+      <w:r>
+        <w:t>Voorwerpen:</w:t>
+      </w:r>
+    </w:p>
+    <w:p>
+      <w:pPr>
+        <w:pStyle w:val="Lijstalinea"/>
+        <w:numPr>
+          <w:ilvl w:val="1"/>
+          <w:numId w:val="30"/>
+        </w:numPr>
+      </w:pPr>
+      <w:r>
+        <w:t>T</w:t>
+      </w:r>
+      <w:r>
+        <w:t>oegangspasje</w:t>
+      </w:r>
+    </w:p>
+    <w:p>
+      <w:pPr>
+        <w:pStyle w:val="Lijstalinea"/>
+        <w:numPr>
+          <w:ilvl w:val="1"/>
+          <w:numId w:val="30"/>
+        </w:numPr>
+      </w:pPr>
+      <w:r>
+        <w:t>Ontgrendeld werkstation</w:t>
+      </w:r>
+    </w:p>
+    <w:p>
+      <w:pPr>
+        <w:pStyle w:val="Lijstalinea"/>
+        <w:numPr>
+          <w:ilvl w:val="1"/>
+          <w:numId w:val="30"/>
+        </w:numPr>
+        <w:rPr>
+          <w:color w:val="00B050"/>
+        </w:rPr>
+      </w:pPr>
+      <w:r>
+        <w:rPr>
+          <w:color w:val="00B050"/>
+        </w:rPr>
+        <w:t>Lo</w:t>
+      </w:r>
+      <w:r>
+        <w:rPr>
+          <w:color w:val="00B050"/>
+        </w:rPr>
+        <w:t>ze</w:t>
+      </w:r>
+      <w:r>
+        <w:rPr>
+          <w:color w:val="00B050"/>
+        </w:rPr>
+        <w:t xml:space="preserve"> item</w:t>
+      </w:r>
+      <w:r>
+        <w:rPr>
+          <w:color w:val="00B050"/>
+        </w:rPr>
+        <w:t>s</w:t>
+      </w:r>
+      <w:r>
+        <w:rPr>
+          <w:color w:val="00B050"/>
+        </w:rPr>
+        <w:t xml:space="preserve"> </w:t>
+      </w:r>
+      <w:r>
+        <w:rPr>
+          <w:color w:val="00B050"/>
+        </w:rPr>
+        <w:t>(</w:t>
+      </w:r>
+      <w:r>
+        <w:rPr>
+          <w:color w:val="00B050"/>
+        </w:rPr>
+        <w:t>bierflesje fietsenstalling</w:t>
+      </w:r>
+      <w:r>
+        <w:rPr>
+          <w:color w:val="00B050"/>
+        </w:rPr>
+        <w:t>)</w:t>
+      </w:r>
+    </w:p>
+    <w:p>
+      <w:pPr>
+        <w:pStyle w:val="Lijstalinea"/>
+        <w:numPr>
+          <w:ilvl w:val="1"/>
+          <w:numId w:val="30"/>
+        </w:numPr>
+      </w:pPr>
+      <w:r>
+        <w:t>G</w:t>
+      </w:r>
+      <w:r>
+        <w:t>ereedschap</w:t>
+      </w:r>
+      <w:r>
+        <w:t>skist</w:t>
+      </w:r>
+      <w:r>
+        <w:t xml:space="preserve"> uit Maker Space</w:t>
+      </w:r>
+    </w:p>
+    <w:p>
+      <w:pPr>
+        <w:pStyle w:val="Lijstalinea"/>
+        <w:numPr>
+          <w:ilvl w:val="1"/>
+          <w:numId w:val="30"/>
+        </w:numPr>
+      </w:pPr>
+      <w:r>
+        <w:t>Zitten in treinzitjes AM</w:t>
+      </w:r>
+    </w:p>
+    <w:p>
+      <w:pPr>
+        <w:pStyle w:val="Lijstalinea"/>
+        <w:numPr>
+          <w:ilvl w:val="0"/>
+          <w:numId w:val="30"/>
+        </w:numPr>
+      </w:pPr>
+      <w:r>
+        <w:t>Mechanics:</w:t>
+      </w:r>
+    </w:p>
+    <w:p>
+      <w:pPr>
+        <w:pStyle w:val="Lijstalinea"/>
+        <w:numPr>
+          <w:ilvl w:val="1"/>
+          <w:numId w:val="30"/>
+        </w:numPr>
+        <w:rPr>
+          <w:color w:val="00B050"/>
+        </w:rPr>
+      </w:pPr>
+      <w:r>
+        <w:rPr>
+          <w:color w:val="00B050"/>
+        </w:rPr>
+        <w:t>Deuren met paslezers ondoorgankelijk maken zonder “Toegangspasje”</w:t>
+      </w:r>
+    </w:p>
+    <w:p>
+      <w:pPr>
+        <w:pStyle w:val="Lijstalinea"/>
+        <w:numPr>
+          <w:ilvl w:val="1"/>
+          <w:numId w:val="30"/>
+        </w:numPr>
+      </w:pPr>
+      <w:r>
+        <w:t>Verschillende eindscenario’s</w:t>
+      </w:r>
+    </w:p>
+    <w:p>
+      <w:pPr>
+        <w:pStyle w:val="Lijstalinea"/>
+        <w:numPr>
+          <w:ilvl w:val="1"/>
+          <w:numId w:val="30"/>
+        </w:numPr>
+        <w:rPr>
+          <w:color w:val="00B050"/>
+        </w:rPr>
+      </w:pPr>
+      <w:r>
+        <w:rPr>
+          <w:color w:val="00B050"/>
+        </w:rPr>
+        <w:t>Actiebeschrijving meegeven aan volgende kamer (“You walk East” enzo)</w:t>
+      </w:r>
+    </w:p>
+    <w:p>
+      <w:pPr>
+        <w:pStyle w:val="Lijstalinea"/>
+        <w:numPr>
+          <w:ilvl w:val="1"/>
+          <w:numId w:val="30"/>
+        </w:numPr>
+      </w:pPr>
+      <w:r>
+        <w:t>Suspicion counters voor elk personage</w:t>
+      </w:r>
+    </w:p>
+    <w:p>
+      <w:pPr>
+        <w:pStyle w:val="Lijstalinea"/>
+        <w:numPr>
+          <w:ilvl w:val="1"/>
+          <w:numId w:val="30"/>
+        </w:numPr>
+      </w:pPr>
+      <w:r>
+        <w:t>Tellen hoe vaak iemand de speler heeft gezien (werkt richting suspicion counter)</w:t>
+      </w:r>
+    </w:p>
+    <w:p>
+      <w:pPr>
+        <w:pStyle w:val="Lijstalinea"/>
+        <w:numPr>
+          <w:ilvl w:val="1"/>
+          <w:numId w:val="30"/>
+        </w:numPr>
+        <w:rPr>
+          <w:color w:val="00B050"/>
+        </w:rPr>
+      </w:pPr>
+      <w:r>
+        <w:rPr>
+          <w:color w:val="00B050"/>
+        </w:rPr>
+        <w:t>Random ActionMessage voor kamers die op elkaar lijken</w:t>
+      </w:r>
+    </w:p>
+    <w:p>
+      <w:pPr>
+        <w:pStyle w:val="Lijstalinea"/>
+        <w:numPr>
+          <w:ilvl w:val="1"/>
+          <w:numId w:val="30"/>
+        </w:numPr>
+      </w:pPr>
+      <w:r>
+        <w:t>Kans op events</w:t>
+      </w:r>
+    </w:p>
+    <w:p>
+      <w:pPr>
+        <w:pStyle w:val="Lijstalinea"/>
+        <w:numPr>
+          <w:ilvl w:val="1"/>
+          <w:numId w:val="30"/>
+        </w:numPr>
+        <w:rPr>
+          <w:color w:val="00B050"/>
+        </w:rPr>
+      </w:pPr>
+      <w:r>
+        <w:rPr>
+          <w:color w:val="00B050"/>
+        </w:rPr>
+        <w:t>Items die op te pakken zijn</w:t>
+      </w:r>
+    </w:p>
+    <w:p>
+      <w:pPr>
+        <w:pStyle w:val="Lijstalinea"/>
+        <w:numPr>
+          <w:ilvl w:val="1"/>
+          <w:numId w:val="30"/>
+        </w:numPr>
+      </w:pPr>
+      <w:r>
+        <w:t>Items uit je inventory verwijderen</w:t>
+      </w:r>
+    </w:p>
+    <w:p>
+      <w:pPr>
+        <w:pStyle w:val="Lijstalinea"/>
+        <w:numPr>
+          <w:ilvl w:val="1"/>
+          <w:numId w:val="30"/>
+        </w:numPr>
+      </w:pPr>
+      <w:r>
+        <w:t>Koffiezetappara</w:t>
+      </w:r>
+      <w:r>
+        <w:t>at met keuzemenu en eindproduct recoden naar iets nets en herbruikbaars.</w:t>
+      </w:r>
+    </w:p>
+    <w:p>
+      <w:pPr>
+        <w:pStyle w:val="Lijstalinea"/>
+        <w:numPr>
+          <w:ilvl w:val="1"/>
+          <w:numId w:val="30"/>
+        </w:numPr>
+      </w:pPr>
+      <w:r>
+        <w:lastRenderedPageBreak/>
+        <w:t>Koelkast met blikjes die je kunt pakken</w:t>
+      </w:r>
+    </w:p>
+    <w:p>
+      <w:pPr>
+        <w:pStyle w:val="Lijstalinea"/>
+        <w:numPr>
+          <w:ilvl w:val="1"/>
+          <w:numId w:val="30"/>
+        </w:numPr>
+        <w:rPr>
+          <w:color w:val="00B050"/>
+        </w:rPr>
+      </w:pPr>
+      <w:r>
+        <w:rPr>
+          <w:color w:val="00B050"/>
+        </w:rPr>
+        <w:t>Kamerteller</w:t>
+      </w:r>
+    </w:p>
+    <w:p>
+      <w:pPr>
+        <w:pStyle w:val="Lijstalinea"/>
+        <w:numPr>
+          <w:ilvl w:val="1"/>
+          <w:numId w:val="30"/>
+        </w:numPr>
+      </w:pPr>
+      <w:r>
+        <w:t>Spelbegin: keuze tussen direct beginnen, of uitleg</w:t>
+      </w:r>
+      <w:r>
+        <w:t>. Uitleg start in uitlegkamers</w:t>
+      </w:r>
+    </w:p>
+    <w:p>
+      <w:pPr>
+        <w:pStyle w:val="Lijstalinea"/>
+        <w:numPr>
+          <w:ilvl w:val="1"/>
+          <w:numId w:val="30"/>
+        </w:numPr>
+        <w:rPr>
+          <w:color w:val="00B050"/>
+        </w:rPr>
+      </w:pPr>
+      <w:r>
+        <w:rPr>
+          <w:color w:val="00B050"/>
+        </w:rPr>
+        <w:t>Bij meerdere opties in een kamer, het keuzemenu uitdunnen en optiegetallen aanpassen</w:t>
+      </w:r>
+    </w:p>
+    <w:p>
+      <w:pPr>
+        <w:pStyle w:val="Lijstalinea"/>
+        <w:numPr>
+          <w:ilvl w:val="1"/>
+          <w:numId w:val="30"/>
+        </w:numPr>
+        <w:rPr>
+          <w:strike/>
+          <w:color w:val="00B050"/>
+        </w:rPr>
+      </w:pPr>
+      <w:r>
+        <w:rPr>
+          <w:strike/>
+          <w:color w:val="00B050"/>
+        </w:rPr>
+        <w:t>Elke kamer: keuze tussen move of actie</w:t>
+      </w:r>
+    </w:p>
+    <w:p>
+      <w:pPr>
+        <w:pStyle w:val="Lijstalinea"/>
+        <w:numPr>
+          <w:ilvl w:val="1"/>
+          <w:numId w:val="30"/>
+        </w:numPr>
+        <w:rPr>
+          <w:color w:val="00B050"/>
+        </w:rPr>
+      </w:pPr>
+      <w:r>
+        <w:rPr>
+          <w:color w:val="00B050"/>
+        </w:rPr>
+        <w:t>Statusdeel op scherm</w:t>
+      </w:r>
+      <w:r>
+        <w:rPr>
+          <w:color w:val="00B050"/>
+        </w:rPr>
+        <w:t>:</w:t>
+      </w:r>
+    </w:p>
+    <w:p>
+      <w:pPr>
+        <w:pStyle w:val="Lijstalinea"/>
+        <w:numPr>
+          <w:ilvl w:val="2"/>
+          <w:numId w:val="30"/>
+        </w:numPr>
+        <w:rPr>
+          <w:color w:val="00B050"/>
+        </w:rPr>
+      </w:pPr>
+      <w:r>
+        <w:rPr>
+          <w:color w:val="00B050"/>
+        </w:rPr>
+        <w:t>I</w:t>
+      </w:r>
+      <w:r>
+        <w:rPr>
+          <w:color w:val="00B050"/>
+        </w:rPr>
+        <w:t>nventory</w:t>
+      </w:r>
+    </w:p>
+    <w:p>
+      <w:pPr>
+        <w:pStyle w:val="Lijstalinea"/>
+        <w:numPr>
+          <w:ilvl w:val="2"/>
+          <w:numId w:val="30"/>
+        </w:numPr>
+        <w:rPr>
+          <w:color w:val="00B050"/>
+        </w:rPr>
+      </w:pPr>
+      <w:r>
+        <w:rPr>
+          <w:color w:val="00B050"/>
+        </w:rPr>
+        <w:t>Accomplishments</w:t>
+      </w:r>
+    </w:p>
+    <w:p>
+      <w:pPr>
+        <w:pStyle w:val="Lijstalinea"/>
+        <w:numPr>
+          <w:ilvl w:val="0"/>
+          <w:numId w:val="30"/>
+        </w:numPr>
+      </w:pPr>
+      <w:r>
+        <w:t>Verhaal:</w:t>
+      </w:r>
+    </w:p>
+    <w:p>
+      <w:pPr>
+        <w:pStyle w:val="Lijstalinea"/>
+        <w:numPr>
+          <w:ilvl w:val="1"/>
+          <w:numId w:val="30"/>
+        </w:numPr>
+      </w:pPr>
+      <w:r>
+        <w:rPr>
+          <w:color w:val="00B050"/>
+        </w:rPr>
+        <w:t>Beschrijving van alle kamers</w:t>
+      </w:r>
+      <w:r>
+        <w:t>, objecten en NPC’s</w:t>
+      </w:r>
+    </w:p>
+    <w:p>
+      <w:pPr>
+        <w:pStyle w:val="Lijstalinea"/>
+        <w:numPr>
+          <w:ilvl w:val="2"/>
+          <w:numId w:val="30"/>
+        </w:numPr>
+        <w:rPr>
+          <w:color w:val="00B050"/>
+        </w:rPr>
+      </w:pPr>
+      <w:r>
+        <w:rPr>
+          <w:color w:val="00B050"/>
+        </w:rPr>
+        <w:t>Jongen met rood plukje op Photo Play</w:t>
+      </w:r>
+    </w:p>
+    <w:p>
+      <w:pPr>
+        <w:pStyle w:val="Lijstalinea"/>
+        <w:numPr>
+          <w:ilvl w:val="1"/>
+          <w:numId w:val="30"/>
+        </w:numPr>
+      </w:pPr>
+      <w:r>
+        <w:t>Introductie</w:t>
+      </w:r>
+    </w:p>
+    <w:p>
+      <w:pPr>
+        <w:pStyle w:val="Lijstalinea"/>
+        <w:numPr>
+          <w:ilvl w:val="1"/>
+          <w:numId w:val="30"/>
+        </w:numPr>
+      </w:pPr>
+      <w:r>
+        <w:t>Einde: Je laat het ontruimingsalarm afgaan</w:t>
+      </w:r>
+      <w:r>
+        <w:t xml:space="preserve"> en meldt jezelf</w:t>
+      </w:r>
+    </w:p>
+    <w:p>
+      <w:pPr>
+        <w:pStyle w:val="Lijstalinea"/>
+        <w:numPr>
+          <w:ilvl w:val="1"/>
+          <w:numId w:val="30"/>
+        </w:numPr>
+      </w:pPr>
+      <w:r>
+        <w:t>Einde: Je wordt gepakt en moet je opdracht prijsgeven</w:t>
+      </w:r>
+    </w:p>
+    <w:p>
+      <w:pPr>
+        <w:pStyle w:val="Lijstalinea"/>
+        <w:numPr>
+          <w:ilvl w:val="1"/>
+          <w:numId w:val="30"/>
+        </w:numPr>
+      </w:pPr>
+      <w:r>
+        <w:t>Einde: Je wordt niet gepakt en bereikt het einddoel</w:t>
+      </w:r>
+    </w:p>
+    <w:p>
+      <w:pPr>
+        <w:pStyle w:val="Lijstalinea"/>
+        <w:numPr>
+          <w:ilvl w:val="1"/>
+          <w:numId w:val="30"/>
+        </w:numPr>
+      </w:pPr>
+      <w:r>
+        <w:t>Einde: Je wordt niet gepakt en verlaat het pand</w:t>
+      </w:r>
+    </w:p>
+    <w:p>
+      <w:pPr>
+        <w:pStyle w:val="Lijstalinea"/>
+        <w:numPr>
+          <w:ilvl w:val="0"/>
+          <w:numId w:val="30"/>
+        </w:numPr>
+      </w:pPr>
+      <w:r>
+        <w:t>Diversen:</w:t>
+      </w:r>
+    </w:p>
+    <w:p>
+      <w:pPr>
+        <w:pStyle w:val="Lijstalinea"/>
+        <w:numPr>
+          <w:ilvl w:val="1"/>
+          <w:numId w:val="30"/>
+        </w:numPr>
+      </w:pPr>
+      <w:r>
+        <w:t>Startscherm met bedankjes, uitleg, keuze voor tutorial en disclaimer (niet op waarheid gebaseerd)</w:t>
+      </w:r>
+    </w:p>
+    <w:p>
+      <w:pPr>
+        <w:pStyle w:val="Lijstalinea"/>
+        <w:numPr>
+          <w:ilvl w:val="0"/>
+          <w:numId w:val="30"/>
+        </w:numPr>
+      </w:pPr>
+      <w:r>
+        <w:t>Eindstatistieken:</w:t>
+      </w:r>
+    </w:p>
+    <w:p>
+      <w:pPr>
+        <w:pStyle w:val="Lijstalinea"/>
+        <w:numPr>
+          <w:ilvl w:val="1"/>
+          <w:numId w:val="30"/>
+        </w:numPr>
+        <w:rPr>
+          <w:color w:val="00B050"/>
+        </w:rPr>
+      </w:pPr>
+      <w:r>
+        <w:rPr>
+          <w:color w:val="00B050"/>
+        </w:rPr>
+        <w:t>Prestaties</w:t>
+      </w:r>
+      <w:r>
+        <w:rPr>
+          <w:color w:val="00B050"/>
+        </w:rPr>
+        <w:t xml:space="preserve"> / penetratielevel</w:t>
+      </w:r>
+    </w:p>
+    <w:p>
+      <w:pPr>
+        <w:pStyle w:val="Lijstalinea"/>
+        <w:numPr>
+          <w:ilvl w:val="1"/>
+          <w:numId w:val="30"/>
+        </w:numPr>
+        <w:rPr>
+          <w:color w:val="00B050"/>
+        </w:rPr>
+      </w:pPr>
+      <w:r>
+        <w:rPr>
+          <w:color w:val="00B050"/>
+        </w:rPr>
+        <w:t>Aantal moves</w:t>
+      </w:r>
+    </w:p>
+    <w:p>
+      <w:pPr>
+        <w:pStyle w:val="Lijstalinea"/>
+        <w:numPr>
+          <w:ilvl w:val="1"/>
+          <w:numId w:val="30"/>
+        </w:numPr>
+        <w:rPr>
+          <w:color w:val="00B050"/>
+        </w:rPr>
+      </w:pPr>
+      <w:r>
+        <w:rPr>
+          <w:color w:val="00B050"/>
+        </w:rPr>
+        <w:t>Tijdsduur</w:t>
+      </w:r>
+    </w:p>
+    <w:p>
+      <w:pPr>
+        <w:pStyle w:val="Lijstalinea"/>
+        <w:numPr>
+          <w:ilvl w:val="1"/>
+          <w:numId w:val="30"/>
+        </w:numPr>
+        <w:rPr>
+          <w:color w:val="00B050"/>
+        </w:rPr>
+      </w:pPr>
+      <w:r>
+        <w:rPr>
+          <w:color w:val="00B050"/>
+        </w:rPr>
+        <w:t>Score</w:t>
+      </w:r>
+      <w:r>
+        <w:rPr>
+          <w:color w:val="00B050"/>
+        </w:rPr>
+        <w:t xml:space="preserve"> (in geanimeerde balkjes)</w:t>
+      </w:r>
+    </w:p>
+    <w:p>
+      <w:pPr>
+        <w:pStyle w:val="Lijstalinea"/>
+        <w:numPr>
+          <w:ilvl w:val="1"/>
+          <w:numId w:val="30"/>
+        </w:numPr>
+      </w:pPr>
+      <w:r>
+        <w:t>Eindscore (groot boos eindcijfer, met alle subscores in de berekening)</w:t>
+      </w:r>
+    </w:p>
+    <w:p>
+      <w:pPr>
+        <w:pStyle w:val="Lijstalinea"/>
+        <w:numPr>
+          <w:ilvl w:val="0"/>
+          <w:numId w:val="30"/>
+        </w:numPr>
+      </w:pPr>
+      <w:r>
+        <w:t>Easter eggs / grapjes</w:t>
+      </w:r>
+    </w:p>
+    <w:p>
+      <w:pPr>
+        <w:pStyle w:val="Lijstalinea"/>
+        <w:numPr>
+          <w:ilvl w:val="1"/>
+          <w:numId w:val="30"/>
+        </w:numPr>
+      </w:pPr>
+      <w:r>
+        <w:t>Iets met Jelle/Citrix</w:t>
+      </w:r>
+    </w:p>
+    <w:p>
+      <w:pPr>
+        <w:pStyle w:val="Lijstalinea"/>
+        <w:numPr>
+          <w:ilvl w:val="1"/>
+          <w:numId w:val="30"/>
+        </w:numPr>
+      </w:pPr>
+      <w:r>
+        <w:t>High scores van flipperkast en photo play opnemen</w:t>
+      </w:r>
+    </w:p>
+    <w:p>
+      <w:pPr>
+        <w:pStyle w:val="Lijstalinea"/>
+        <w:numPr>
+          <w:ilvl w:val="1"/>
+          <w:numId w:val="30"/>
+        </w:numPr>
+      </w:pPr>
+      <w:r>
+        <w:t>Minigame op de MAME-kast</w:t>
+      </w:r>
+    </w:p>
+    <w:p>
+      <w:pPr>
+        <w:pStyle w:val="Lijstalinea"/>
+        <w:numPr>
+          <w:ilvl w:val="0"/>
+          <w:numId w:val="30"/>
+        </w:numPr>
+      </w:pPr>
+      <w:r>
+        <w:t>Bugfixes en verbeteringen:</w:t>
+      </w:r>
+    </w:p>
+    <w:p>
+      <w:pPr>
+        <w:pStyle w:val="Lijstalinea"/>
+        <w:numPr>
+          <w:ilvl w:val="1"/>
+          <w:numId w:val="30"/>
+        </w:numPr>
+        <w:rPr>
+          <w:strike/>
+          <w:color w:val="00B050"/>
+        </w:rPr>
+      </w:pPr>
+      <w:r>
+        <w:rPr>
+          <w:strike/>
+          <w:color w:val="00B050"/>
+        </w:rPr>
+        <w:t>Gekleurde tekst ‘vlekt’</w:t>
+      </w:r>
+      <w:r>
+        <w:rPr>
+          <w:strike/>
+          <w:color w:val="00B050"/>
+        </w:rPr>
+        <w:t xml:space="preserve"> (is alleen in ISE)</w:t>
+      </w:r>
+    </w:p>
+    <w:p>
+      <w:pPr>
+        <w:pStyle w:val="Lijstalinea"/>
+        <w:numPr>
+          <w:ilvl w:val="1"/>
+          <w:numId w:val="30"/>
+        </w:numPr>
+        <w:rPr>
+          <w:color w:val="00B050"/>
+        </w:rPr>
+      </w:pPr>
+      <w:r>
+        <w:rPr>
+          <w:color w:val="00B050"/>
+        </w:rPr>
+        <w:t>Witregel voor “Wat gaan we doen?”.</w:t>
+      </w:r>
+    </w:p>
+    <w:p>
+      <w:pPr>
+        <w:pStyle w:val="Lijstalinea"/>
+        <w:numPr>
+          <w:ilvl w:val="1"/>
+          <w:numId w:val="30"/>
+        </w:numPr>
+        <w:rPr>
+          <w:color w:val="00B050"/>
+        </w:rPr>
+      </w:pPr>
+      <w:r>
+        <w:rPr>
+          <w:color w:val="00B050"/>
+        </w:rPr>
+        <w:t xml:space="preserve">Alle kamertitels voorzien van </w:t>
+      </w:r>
+      <w:r>
+        <w:rPr>
+          <w:color w:val="00B050"/>
+        </w:rPr>
+        <w:t>donkerblauwe</w:t>
+      </w:r>
+      <w:r>
+        <w:rPr>
+          <w:color w:val="00B050"/>
+        </w:rPr>
+        <w:t xml:space="preserve"> tekst op witte achtergrond.</w:t>
+      </w:r>
+    </w:p>
+    <w:p>
+      <w:pPr>
+        <w:pStyle w:val="Lijstalinea"/>
+        <w:numPr>
+          <w:ilvl w:val="1"/>
+          <w:numId w:val="30"/>
+        </w:numPr>
+      </w:pPr>
+      <w:r>
+        <w:t>Header geschikt maken voor veel inhoud</w:t>
+      </w:r>
+      <w:r>
+        <w:t xml:space="preserve"> (vnl. items en achievements)</w:t>
+      </w:r>
+      <w:r>
+        <w:t>.</w:t>
+      </w:r>
+    </w:p>
+    <w:p>
+      <w:pPr>
+        <w:pStyle w:val="Lijstalinea"/>
+        <w:numPr>
+          <w:ilvl w:val="1"/>
+          <w:numId w:val="30"/>
+        </w:numPr>
+      </w:pPr>
+      <w:r>
+        <w:t>Functie Koffiezetapparaat uitbreiden met opties uit realiteit</w:t>
+      </w:r>
+    </w:p>
+    <w:p>
+      <w:pPr>
+        <w:pStyle w:val="Lijstalinea"/>
+        <w:numPr>
+          <w:ilvl w:val="1"/>
+          <w:numId w:val="30"/>
+        </w:numPr>
+        <w:rPr>
+          <w:color w:val="00B050"/>
+        </w:rPr>
+      </w:pPr>
+      <w:r>
+        <w:rPr>
+          <w:color w:val="00B050"/>
+        </w:rPr>
+        <w:t>Achievements maar één keer weergeven in header.</w:t>
+      </w:r>
+    </w:p>
+    <w:p>
+      <w:pPr>
+        <w:pStyle w:val="Lijstalinea"/>
+        <w:numPr>
+          <w:ilvl w:val="1"/>
+          <w:numId w:val="30"/>
+        </w:numPr>
+        <w:rPr>
+          <w:color w:val="00B050"/>
+        </w:rPr>
+      </w:pPr>
+      <w:r>
+        <w:rPr>
+          <w:color w:val="00B050"/>
+        </w:rPr>
+        <w:t>Loodsdeur in 040600 goed schrijven ($state.self.states 'LoodsdeurOpen' verwijderen uit array)</w:t>
+      </w:r>
+    </w:p>
+    <w:p>
+      <w:pPr>
+        <w:pStyle w:val="Lijstalinea"/>
+        <w:numPr>
+          <w:ilvl w:val="1"/>
+          <w:numId w:val="30"/>
+        </w:numPr>
+        <w:rPr>
+          <w:color w:val="00B050"/>
+        </w:rPr>
+      </w:pPr>
+      <w:r>
+        <w:rPr>
+          <w:color w:val="00B050"/>
+        </w:rPr>
+        <w:t>Kamer toevoegen ten oosten van startkamer, waar in getest kan worden</w:t>
+      </w:r>
+    </w:p>
+    <w:p>
+      <w:pPr>
+        <w:pStyle w:val="Lijstalinea"/>
+        <w:numPr>
+          <w:ilvl w:val="1"/>
+          <w:numId w:val="30"/>
+        </w:numPr>
+        <w:rPr>
+          <w:color w:val="00B050"/>
+        </w:rPr>
+      </w:pPr>
+      <w:r>
+        <w:rPr>
+          <w:color w:val="00B050"/>
+        </w:rPr>
+        <w:t>Kamercode herschrijven als object.</w:t>
+      </w:r>
+    </w:p>
+    <w:p>
+      <w:pPr>
+        <w:pStyle w:val="Lijstalinea"/>
+        <w:numPr>
+          <w:ilvl w:val="1"/>
+          <w:numId w:val="30"/>
+        </w:numPr>
+      </w:pPr>
+      <w:r>
+        <w:t>Loodsdeur fixen in nieuwe kamercode.</w:t>
+      </w:r>
+    </w:p>
+    <w:p>
+      <w:pPr>
+        <w:pStyle w:val="Lijstalinea"/>
+        <w:numPr>
+          <w:ilvl w:val="1"/>
+          <w:numId w:val="30"/>
+        </w:numPr>
+      </w:pPr>
+      <w:r>
+        <w:t>Deur naar serverruimte fixen in nieuwe kamercode.</w:t>
+      </w:r>
+    </w:p>
+    <w:p>
+      <w:pPr>
+        <w:pStyle w:val="Lijstalinea"/>
+        <w:numPr>
+          <w:ilvl w:val="1"/>
+          <w:numId w:val="30"/>
+        </w:numPr>
+      </w:pPr>
+      <w:r>
+        <w:t>Gymdeur fixen in nieuwe kamercode.</w:t>
+      </w:r>
+    </w:p>
+    <w:p>
+      <w:pPr>
+        <w:pStyle w:val="Lijstalinea"/>
+        <w:numPr>
+          <w:ilvl w:val="1"/>
+          <w:numId w:val="30"/>
+        </w:numPr>
+      </w:pPr>
+      <w:r>
+        <w:t>Dialoog voor walk-in fixen (06,07,02)</w:t>
+      </w:r>
+    </w:p>
+    <w:p>
+      <w:pPr>
+        <w:pStyle w:val="Lijstalinea"/>
+        <w:numPr>
+          <w:ilvl w:val="1"/>
+          <w:numId w:val="30"/>
+        </w:numPr>
+      </w:pPr>
+      <w:r>
+        <w:t>Teleporter werkend krijgen (00,00,02)</w:t>
+      </w:r>
       <w:bookmarkStart w:id="0" w:name="_GoBack"/>
-      <w:r>
-        <w:rPr>
-          <w:color w:val="00B050"/>
-        </w:rPr>
-        <w:t>Het pand binnengelopen</w:t>
-      </w:r>
-    </w:p>
-    <w:bookmarkEnd w:id="0"/>
-    <w:p>
-      <w:pPr>
-        <w:pStyle w:val="Lijstalinea"/>
-        <w:numPr>
-          <w:ilvl w:val="1"/>
-          <w:numId w:val="33"/>
-        </w:numPr>
-      </w:pPr>
-      <w:r>
-        <w:t>Beveiligde ruimte binnengelopen</w:t>
-      </w:r>
-    </w:p>
-    <w:p>
-      <w:pPr>
-        <w:pStyle w:val="Lijstalinea"/>
-        <w:numPr>
-          <w:ilvl w:val="1"/>
-          <w:numId w:val="33"/>
-        </w:numPr>
-      </w:pPr>
-      <w:r>
-        <w:t>Toegangspas bemachtigd</w:t>
-      </w:r>
-    </w:p>
-    <w:p>
-      <w:pPr>
-        <w:pStyle w:val="Lijstalinea"/>
-        <w:numPr>
-          <w:ilvl w:val="1"/>
-          <w:numId w:val="33"/>
-        </w:numPr>
-      </w:pPr>
-      <w:r>
-        <w:t>Medewerkers ‘vergiftigd’</w:t>
-      </w:r>
-    </w:p>
-    <w:p>
-      <w:pPr>
-        <w:pStyle w:val="Lijstalinea"/>
-        <w:numPr>
-          <w:ilvl w:val="1"/>
-          <w:numId w:val="33"/>
-        </w:numPr>
-      </w:pPr>
-      <w:proofErr w:type="spellStart"/>
-      <w:r>
-        <w:t>Klantspecifieke</w:t>
-      </w:r>
-      <w:proofErr w:type="spellEnd"/>
-      <w:r>
-        <w:t xml:space="preserve"> informatie ingezien</w:t>
-      </w:r>
-    </w:p>
-    <w:p>
-      <w:pPr>
-        <w:pStyle w:val="Lijstalinea"/>
-        <w:numPr>
-          <w:ilvl w:val="1"/>
-          <w:numId w:val="33"/>
-        </w:numPr>
-      </w:pPr>
-      <w:r>
-        <w:t>Personeelsgegevens ingezien</w:t>
-      </w:r>
-    </w:p>
-    <w:p>
-      <w:pPr>
-        <w:pStyle w:val="Lijstalinea"/>
-        <w:numPr>
-          <w:ilvl w:val="1"/>
-          <w:numId w:val="33"/>
-        </w:numPr>
-      </w:pPr>
-      <w:r>
-        <w:t xml:space="preserve">Remote </w:t>
-      </w:r>
-      <w:proofErr w:type="spellStart"/>
-      <w:r>
-        <w:t>Execution</w:t>
-      </w:r>
-      <w:proofErr w:type="spellEnd"/>
-      <w:r>
-        <w:t xml:space="preserve"> mogelijkheid gerealiseerd op PC</w:t>
-      </w:r>
-    </w:p>
-    <w:p>
-      <w:pPr>
-        <w:pStyle w:val="Lijstalinea"/>
-        <w:numPr>
-          <w:ilvl w:val="1"/>
-          <w:numId w:val="33"/>
-        </w:numPr>
-      </w:pPr>
-      <w:r>
-        <w:t>Fysieke toegang tot de serverruimte gerealiseerd</w:t>
-      </w:r>
-    </w:p>
-    <w:p>
-      <w:pPr>
-        <w:pStyle w:val="Lijstalinea"/>
-        <w:numPr>
-          <w:ilvl w:val="1"/>
-          <w:numId w:val="33"/>
-        </w:numPr>
-      </w:pPr>
-      <w:proofErr w:type="spellStart"/>
-      <w:r>
-        <w:t>Packet</w:t>
-      </w:r>
-      <w:proofErr w:type="spellEnd"/>
-      <w:r>
-        <w:t xml:space="preserve"> </w:t>
-      </w:r>
-      <w:proofErr w:type="spellStart"/>
-      <w:r>
-        <w:t>sniffer</w:t>
-      </w:r>
-      <w:proofErr w:type="spellEnd"/>
-      <w:r>
-        <w:t xml:space="preserve"> op </w:t>
-      </w:r>
-      <w:proofErr w:type="spellStart"/>
-      <w:r>
-        <w:t>coreswitch</w:t>
-      </w:r>
-      <w:proofErr w:type="spellEnd"/>
-      <w:r>
-        <w:t xml:space="preserve"> aangesloten</w:t>
-      </w:r>
-    </w:p>
-    <w:p>
-      <w:pPr>
-        <w:pStyle w:val="Lijstalinea"/>
-        <w:numPr>
-          <w:ilvl w:val="0"/>
-          <w:numId w:val="30"/>
-        </w:numPr>
-      </w:pPr>
-      <w:r>
-        <w:t>Prestaties:</w:t>
-      </w:r>
-    </w:p>
-    <w:p>
-      <w:pPr>
-        <w:pStyle w:val="Lijstalinea"/>
-        <w:numPr>
-          <w:ilvl w:val="1"/>
-          <w:numId w:val="30"/>
-        </w:numPr>
-      </w:pPr>
-      <w:r>
-        <w:t>Alle penetratiemanieren</w:t>
-      </w:r>
-    </w:p>
-    <w:p>
-      <w:pPr>
-        <w:pStyle w:val="Lijstalinea"/>
-        <w:numPr>
-          <w:ilvl w:val="1"/>
-          <w:numId w:val="30"/>
-        </w:numPr>
-        <w:rPr>
-          <w:color w:val="00B050"/>
-        </w:rPr>
-      </w:pPr>
-      <w:r>
-        <w:rPr>
-          <w:color w:val="00B050"/>
-        </w:rPr>
-        <w:t>Gebouw binnenlopen  (Het pand binnengelopen)</w:t>
-      </w:r>
-    </w:p>
-    <w:p>
-      <w:pPr>
-        <w:pStyle w:val="Lijstalinea"/>
-        <w:numPr>
-          <w:ilvl w:val="1"/>
-          <w:numId w:val="30"/>
-        </w:numPr>
-        <w:rPr>
-          <w:color w:val="00B050"/>
-        </w:rPr>
-      </w:pPr>
-      <w:r>
-        <w:rPr>
-          <w:color w:val="00B050"/>
-        </w:rPr>
-        <w:t>Bierflesje opruimen (Voorbeeldwerknemer)</w:t>
-      </w:r>
-    </w:p>
-    <w:p>
-      <w:pPr>
-        <w:pStyle w:val="Lijstalinea"/>
-        <w:numPr>
-          <w:ilvl w:val="1"/>
-          <w:numId w:val="30"/>
-        </w:numPr>
-      </w:pPr>
-      <w:proofErr w:type="spellStart"/>
-      <w:r>
-        <w:t>Easter</w:t>
-      </w:r>
-      <w:proofErr w:type="spellEnd"/>
-      <w:r>
-        <w:t xml:space="preserve"> </w:t>
-      </w:r>
-      <w:proofErr w:type="spellStart"/>
-      <w:r>
-        <w:t>egg</w:t>
-      </w:r>
-      <w:proofErr w:type="spellEnd"/>
-      <w:r>
-        <w:t xml:space="preserve"> van Citrix (Citrix specialist)</w:t>
-      </w:r>
-    </w:p>
-    <w:p>
-      <w:pPr>
-        <w:pStyle w:val="Lijstalinea"/>
-        <w:numPr>
-          <w:ilvl w:val="0"/>
-          <w:numId w:val="30"/>
-        </w:numPr>
-      </w:pPr>
-      <w:r>
-        <w:t>Voorwerpen:</w:t>
-      </w:r>
-    </w:p>
-    <w:p>
-      <w:pPr>
-        <w:pStyle w:val="Lijstalinea"/>
-        <w:numPr>
-          <w:ilvl w:val="1"/>
-          <w:numId w:val="30"/>
-        </w:numPr>
-      </w:pPr>
-      <w:r>
-        <w:t>T</w:t>
-      </w:r>
-      <w:r>
-        <w:t>oegangspasje</w:t>
-      </w:r>
-    </w:p>
-    <w:p>
-      <w:pPr>
-        <w:pStyle w:val="Lijstalinea"/>
-        <w:numPr>
-          <w:ilvl w:val="1"/>
-          <w:numId w:val="30"/>
-        </w:numPr>
-      </w:pPr>
-      <w:r>
-        <w:t>Ontgrendeld werkstation</w:t>
-      </w:r>
-    </w:p>
-    <w:p>
-      <w:pPr>
-        <w:pStyle w:val="Lijstalinea"/>
-        <w:numPr>
-          <w:ilvl w:val="1"/>
-          <w:numId w:val="30"/>
-        </w:numPr>
-      </w:pPr>
-      <w:r>
-        <w:t>Lo</w:t>
-      </w:r>
-      <w:r>
-        <w:t>ze</w:t>
-      </w:r>
-      <w:r>
-        <w:t xml:space="preserve"> item</w:t>
-      </w:r>
-      <w:r>
+      <w:bookmarkEnd w:id="0"/>
+    </w:p>
+    <w:p>
+      <w:pPr>
+        <w:pStyle w:val="Lijstalinea"/>
+        <w:numPr>
+          <w:ilvl w:val="1"/>
+          <w:numId w:val="30"/>
+        </w:numPr>
+        <w:rPr>
+          <w:color w:val="00B050"/>
+        </w:rPr>
+      </w:pPr>
+      <w:r>
+        <w:rPr>
+          <w:color w:val="00B050"/>
+        </w:rPr>
+        <w:t>Prestatie</w:t>
+      </w:r>
+      <w:r>
+        <w:rPr>
+          <w:color w:val="00B050"/>
+        </w:rPr>
         <w:t>s</w:t>
       </w:r>
       <w:r>
-        <w:t xml:space="preserve"> </w:t>
-      </w:r>
-      <w:r>
-        <w:t>(</w:t>
-      </w:r>
-      <w:r>
-        <w:t>bierflesje fietsenstalling</w:t>
-      </w:r>
-      <w:r>
-        <w:t>)</w:t>
-      </w:r>
-    </w:p>
-    <w:p>
-      <w:pPr>
-        <w:pStyle w:val="Lijstalinea"/>
-        <w:numPr>
-          <w:ilvl w:val="1"/>
-          <w:numId w:val="30"/>
-        </w:numPr>
-      </w:pPr>
-      <w:r>
-        <w:t>Briefje met wachtwoord</w:t>
-      </w:r>
-    </w:p>
-    <w:p>
-      <w:pPr>
-        <w:pStyle w:val="Lijstalinea"/>
-        <w:numPr>
-          <w:ilvl w:val="1"/>
-          <w:numId w:val="30"/>
-        </w:numPr>
-      </w:pPr>
-      <w:r>
-        <w:t>Stuk gereedschap uit Maker Space</w:t>
-      </w:r>
-    </w:p>
-    <w:p>
-      <w:pPr>
-        <w:pStyle w:val="Lijstalinea"/>
-        <w:numPr>
-          <w:ilvl w:val="1"/>
-          <w:numId w:val="30"/>
-        </w:numPr>
-      </w:pPr>
-      <w:r>
-        <w:t>Zitten in treinzitjes AM</w:t>
-      </w:r>
-    </w:p>
-    <w:p>
-      <w:pPr>
-        <w:pStyle w:val="Lijstalinea"/>
-        <w:numPr>
-          <w:ilvl w:val="0"/>
-          <w:numId w:val="30"/>
-        </w:numPr>
-      </w:pPr>
-      <w:proofErr w:type="spellStart"/>
-      <w:r>
-        <w:t>Mechanics</w:t>
-      </w:r>
-      <w:proofErr w:type="spellEnd"/>
-      <w:r>
-        <w:t>:</w:t>
-      </w:r>
-    </w:p>
-    <w:p>
-      <w:pPr>
-        <w:pStyle w:val="Lijstalinea"/>
-        <w:numPr>
-          <w:ilvl w:val="1"/>
-          <w:numId w:val="30"/>
-        </w:numPr>
-        <w:rPr>
-          <w:color w:val="00B050"/>
-        </w:rPr>
-      </w:pPr>
-      <w:r>
-        <w:rPr>
-          <w:color w:val="00B050"/>
-        </w:rPr>
-        <w:t xml:space="preserve">Deuren met paslezers </w:t>
-      </w:r>
-      <w:proofErr w:type="spellStart"/>
-      <w:r>
-        <w:rPr>
-          <w:color w:val="00B050"/>
-        </w:rPr>
-        <w:t>ondoorgankelijk</w:t>
-      </w:r>
-      <w:proofErr w:type="spellEnd"/>
-      <w:r>
-        <w:rPr>
-          <w:color w:val="00B050"/>
-        </w:rPr>
-        <w:t xml:space="preserve"> maken zonder “Toegangspasje”</w:t>
-      </w:r>
-    </w:p>
-    <w:p>
-      <w:pPr>
-        <w:pStyle w:val="Lijstalinea"/>
-        <w:numPr>
-          <w:ilvl w:val="1"/>
-          <w:numId w:val="30"/>
-        </w:numPr>
-      </w:pPr>
-      <w:r>
-        <w:t>Verschillende eindscenario’s</w:t>
-      </w:r>
-    </w:p>
-    <w:p>
-      <w:pPr>
-        <w:pStyle w:val="Lijstalinea"/>
-        <w:numPr>
-          <w:ilvl w:val="1"/>
-          <w:numId w:val="30"/>
-        </w:numPr>
-        <w:rPr>
-          <w:color w:val="00B050"/>
-        </w:rPr>
-      </w:pPr>
-      <w:r>
-        <w:rPr>
-          <w:color w:val="00B050"/>
-        </w:rPr>
-        <w:t>Actiebeschrijving meegeven aan volgende kamer (“</w:t>
-      </w:r>
-      <w:proofErr w:type="spellStart"/>
-      <w:r>
-        <w:rPr>
-          <w:color w:val="00B050"/>
-        </w:rPr>
-        <w:t>You</w:t>
-      </w:r>
-      <w:proofErr w:type="spellEnd"/>
-      <w:r>
-        <w:rPr>
-          <w:color w:val="00B050"/>
-        </w:rPr>
-        <w:t xml:space="preserve"> walk East” </w:t>
-      </w:r>
-      <w:proofErr w:type="spellStart"/>
-      <w:r>
-        <w:rPr>
-          <w:color w:val="00B050"/>
-        </w:rPr>
-        <w:t>enzo</w:t>
-      </w:r>
-      <w:proofErr w:type="spellEnd"/>
-      <w:r>
-        <w:rPr>
-          <w:color w:val="00B050"/>
-        </w:rPr>
-        <w:t>)</w:t>
-      </w:r>
-    </w:p>
-    <w:p>
-      <w:pPr>
-        <w:pStyle w:val="Lijstalinea"/>
-        <w:numPr>
-          <w:ilvl w:val="1"/>
-          <w:numId w:val="30"/>
-        </w:numPr>
-      </w:pPr>
-      <w:proofErr w:type="spellStart"/>
-      <w:r>
-        <w:t>Suspicion</w:t>
-      </w:r>
-      <w:proofErr w:type="spellEnd"/>
-      <w:r>
-        <w:t xml:space="preserve"> counters voor elk personage</w:t>
-      </w:r>
-    </w:p>
-    <w:p>
-      <w:pPr>
-        <w:pStyle w:val="Lijstalinea"/>
-        <w:numPr>
-          <w:ilvl w:val="1"/>
-          <w:numId w:val="30"/>
-        </w:numPr>
-      </w:pPr>
-      <w:r>
-        <w:t xml:space="preserve">Tellen hoe vaak iemand de speler heeft gezien (werkt richting </w:t>
-      </w:r>
-      <w:proofErr w:type="spellStart"/>
-      <w:r>
-        <w:t>suspicion</w:t>
-      </w:r>
-      <w:proofErr w:type="spellEnd"/>
-      <w:r>
-        <w:t xml:space="preserve"> counter)</w:t>
-      </w:r>
-    </w:p>
-    <w:p>
-      <w:pPr>
-        <w:pStyle w:val="Lijstalinea"/>
-        <w:numPr>
-          <w:ilvl w:val="1"/>
-          <w:numId w:val="30"/>
-        </w:numPr>
-        <w:rPr>
-          <w:color w:val="00B050"/>
-        </w:rPr>
-      </w:pPr>
-      <w:r>
-        <w:rPr>
-          <w:color w:val="00B050"/>
-        </w:rPr>
-        <w:t xml:space="preserve">Random </w:t>
-      </w:r>
-      <w:proofErr w:type="spellStart"/>
-      <w:r>
-        <w:rPr>
-          <w:color w:val="00B050"/>
-        </w:rPr>
-        <w:t>ActionMessage</w:t>
-      </w:r>
-      <w:proofErr w:type="spellEnd"/>
-      <w:r>
-        <w:rPr>
-          <w:color w:val="00B050"/>
-        </w:rPr>
-        <w:t xml:space="preserve"> voor kamers die op elkaar lijken</w:t>
-      </w:r>
-    </w:p>
-    <w:p>
-      <w:pPr>
-        <w:pStyle w:val="Lijstalinea"/>
-        <w:numPr>
-          <w:ilvl w:val="1"/>
-          <w:numId w:val="30"/>
-        </w:numPr>
-      </w:pPr>
-      <w:r>
-        <w:t>Kans op events</w:t>
-      </w:r>
-    </w:p>
-    <w:p>
-      <w:pPr>
-        <w:pStyle w:val="Lijstalinea"/>
-        <w:numPr>
-          <w:ilvl w:val="1"/>
-          <w:numId w:val="30"/>
-        </w:numPr>
-        <w:rPr>
-          <w:color w:val="00B050"/>
-        </w:rPr>
-      </w:pPr>
-      <w:r>
-        <w:rPr>
-          <w:color w:val="00B050"/>
-        </w:rPr>
-        <w:t>Items die op te pakken zijn</w:t>
-      </w:r>
-    </w:p>
-    <w:p>
-      <w:pPr>
-        <w:pStyle w:val="Lijstalinea"/>
-        <w:numPr>
-          <w:ilvl w:val="1"/>
-          <w:numId w:val="30"/>
-        </w:numPr>
-      </w:pPr>
-      <w:r>
-        <w:t xml:space="preserve">Items uit je </w:t>
-      </w:r>
-      <w:proofErr w:type="spellStart"/>
-      <w:r>
-        <w:t>inventory</w:t>
-      </w:r>
-      <w:proofErr w:type="spellEnd"/>
-      <w:r>
-        <w:t xml:space="preserve"> verwijderen</w:t>
-      </w:r>
-    </w:p>
-    <w:p>
-      <w:pPr>
-        <w:pStyle w:val="Lijstalinea"/>
-        <w:numPr>
-          <w:ilvl w:val="1"/>
-          <w:numId w:val="30"/>
-        </w:numPr>
-      </w:pPr>
-      <w:r>
-        <w:lastRenderedPageBreak/>
-        <w:t>Koffiezetappara</w:t>
-      </w:r>
-      <w:r>
-        <w:t xml:space="preserve">at met keuzemenu en eindproduct </w:t>
-      </w:r>
-      <w:proofErr w:type="spellStart"/>
-      <w:r>
-        <w:t>recoden</w:t>
-      </w:r>
-      <w:proofErr w:type="spellEnd"/>
-      <w:r>
-        <w:t xml:space="preserve"> naar iets nets en herbruikbaars.</w:t>
-      </w:r>
-    </w:p>
-    <w:p>
-      <w:pPr>
-        <w:pStyle w:val="Lijstalinea"/>
-        <w:numPr>
-          <w:ilvl w:val="1"/>
-          <w:numId w:val="30"/>
-        </w:numPr>
-      </w:pPr>
-      <w:r>
-        <w:t>Koelkast met blikjes die je kunt pakken</w:t>
-      </w:r>
-    </w:p>
-    <w:p>
-      <w:pPr>
-        <w:pStyle w:val="Lijstalinea"/>
-        <w:numPr>
-          <w:ilvl w:val="1"/>
-          <w:numId w:val="30"/>
-        </w:numPr>
-        <w:rPr>
-          <w:color w:val="00B050"/>
-        </w:rPr>
-      </w:pPr>
-      <w:r>
-        <w:rPr>
-          <w:color w:val="00B050"/>
-        </w:rPr>
-        <w:t>Kamerteller</w:t>
-      </w:r>
-    </w:p>
-    <w:p>
-      <w:pPr>
-        <w:pStyle w:val="Lijstalinea"/>
-        <w:numPr>
-          <w:ilvl w:val="1"/>
-          <w:numId w:val="30"/>
-        </w:numPr>
-      </w:pPr>
-      <w:r>
-        <w:t>Spelbegin: keuze tussen direct beginnen, of uitleg</w:t>
-      </w:r>
-      <w:r>
-        <w:t>. Uitleg start in uitlegkamers</w:t>
-      </w:r>
-    </w:p>
-    <w:p>
-      <w:pPr>
-        <w:pStyle w:val="Lijstalinea"/>
-        <w:numPr>
-          <w:ilvl w:val="1"/>
-          <w:numId w:val="30"/>
-        </w:numPr>
-        <w:rPr>
-          <w:color w:val="00B050"/>
-        </w:rPr>
-      </w:pPr>
-      <w:r>
-        <w:rPr>
-          <w:color w:val="00B050"/>
-        </w:rPr>
-        <w:t>Bij meerdere opties in een kamer, het keuzemenu uitdunnen en optiegetallen aanpassen</w:t>
-      </w:r>
-    </w:p>
-    <w:p>
-      <w:pPr>
-        <w:pStyle w:val="Lijstalinea"/>
-        <w:numPr>
-          <w:ilvl w:val="1"/>
-          <w:numId w:val="30"/>
-        </w:numPr>
-        <w:rPr>
-          <w:strike/>
-          <w:color w:val="00B050"/>
-        </w:rPr>
-      </w:pPr>
-      <w:r>
-        <w:rPr>
-          <w:strike/>
-          <w:color w:val="00B050"/>
-        </w:rPr>
-        <w:t>Elke kamer: keuze tussen move of actie</w:t>
-      </w:r>
-    </w:p>
-    <w:p>
-      <w:pPr>
-        <w:pStyle w:val="Lijstalinea"/>
-        <w:numPr>
-          <w:ilvl w:val="1"/>
-          <w:numId w:val="30"/>
-        </w:numPr>
-        <w:rPr>
-          <w:color w:val="00B050"/>
-        </w:rPr>
-      </w:pPr>
-      <w:r>
-        <w:rPr>
-          <w:color w:val="00B050"/>
-        </w:rPr>
-        <w:t>Statusdeel op scherm</w:t>
-      </w:r>
-      <w:r>
-        <w:rPr>
-          <w:color w:val="00B050"/>
-        </w:rPr>
-        <w:t>:</w:t>
-      </w:r>
-    </w:p>
-    <w:p>
-      <w:pPr>
-        <w:pStyle w:val="Lijstalinea"/>
-        <w:numPr>
-          <w:ilvl w:val="2"/>
-          <w:numId w:val="30"/>
-        </w:numPr>
-        <w:rPr>
-          <w:color w:val="00B050"/>
-        </w:rPr>
-      </w:pPr>
-      <w:r>
-        <w:rPr>
-          <w:color w:val="00B050"/>
-        </w:rPr>
-        <w:t>I</w:t>
-      </w:r>
-      <w:r>
-        <w:rPr>
-          <w:color w:val="00B050"/>
-        </w:rPr>
-        <w:t>nventory</w:t>
-      </w:r>
-    </w:p>
-    <w:p>
-      <w:pPr>
-        <w:pStyle w:val="Lijstalinea"/>
-        <w:numPr>
-          <w:ilvl w:val="2"/>
-          <w:numId w:val="30"/>
-        </w:numPr>
-        <w:rPr>
-          <w:color w:val="00B050"/>
-        </w:rPr>
-      </w:pPr>
-      <w:proofErr w:type="spellStart"/>
-      <w:r>
-        <w:rPr>
-          <w:color w:val="00B050"/>
-        </w:rPr>
-        <w:t>Accomplishments</w:t>
-      </w:r>
-      <w:proofErr w:type="spellEnd"/>
-    </w:p>
-    <w:p>
-      <w:pPr>
-        <w:pStyle w:val="Lijstalinea"/>
-        <w:numPr>
-          <w:ilvl w:val="0"/>
-          <w:numId w:val="30"/>
-        </w:numPr>
-      </w:pPr>
-      <w:r>
-        <w:t>Verhaal:</w:t>
-      </w:r>
-    </w:p>
-    <w:p>
-      <w:pPr>
-        <w:pStyle w:val="Lijstalinea"/>
-        <w:numPr>
-          <w:ilvl w:val="1"/>
-          <w:numId w:val="30"/>
-        </w:numPr>
-      </w:pPr>
-      <w:r>
-        <w:rPr>
-          <w:color w:val="00B050"/>
-        </w:rPr>
-        <w:t>Beschrijving van alle kamers</w:t>
-      </w:r>
-      <w:r>
-        <w:t xml:space="preserve">, objecten en </w:t>
-      </w:r>
-      <w:proofErr w:type="spellStart"/>
-      <w:r>
-        <w:t>NPC’s</w:t>
-      </w:r>
-      <w:proofErr w:type="spellEnd"/>
-    </w:p>
-    <w:p>
-      <w:pPr>
-        <w:pStyle w:val="Lijstalinea"/>
-        <w:numPr>
-          <w:ilvl w:val="2"/>
-          <w:numId w:val="30"/>
-        </w:numPr>
-      </w:pPr>
-      <w:r>
-        <w:t>Jongen met rood plukje op Photo Play</w:t>
-      </w:r>
-    </w:p>
-    <w:p>
-      <w:pPr>
-        <w:pStyle w:val="Lijstalinea"/>
-        <w:numPr>
-          <w:ilvl w:val="1"/>
-          <w:numId w:val="30"/>
-        </w:numPr>
-      </w:pPr>
-      <w:r>
-        <w:t>Introductie</w:t>
-      </w:r>
-    </w:p>
-    <w:p>
-      <w:pPr>
-        <w:pStyle w:val="Lijstalinea"/>
-        <w:numPr>
-          <w:ilvl w:val="1"/>
-          <w:numId w:val="30"/>
-        </w:numPr>
-      </w:pPr>
-      <w:r>
-        <w:t>Einde: Je laat het ontruimingsalarm afgaan</w:t>
-      </w:r>
-    </w:p>
-    <w:p>
-      <w:pPr>
-        <w:pStyle w:val="Lijstalinea"/>
-        <w:numPr>
-          <w:ilvl w:val="1"/>
-          <w:numId w:val="30"/>
-        </w:numPr>
-      </w:pPr>
-      <w:r>
-        <w:t>Einde: Je wordt gepakt en moet je opdracht prijsgeven</w:t>
-      </w:r>
-    </w:p>
-    <w:p>
-      <w:pPr>
-        <w:pStyle w:val="Lijstalinea"/>
-        <w:numPr>
-          <w:ilvl w:val="1"/>
-          <w:numId w:val="30"/>
-        </w:numPr>
-      </w:pPr>
-      <w:r>
-        <w:t>Einde: Je wordt niet gepakt en bereikt het einddoel</w:t>
-      </w:r>
-    </w:p>
-    <w:p>
-      <w:pPr>
-        <w:pStyle w:val="Lijstalinea"/>
-        <w:numPr>
-          <w:ilvl w:val="1"/>
-          <w:numId w:val="30"/>
-        </w:numPr>
-      </w:pPr>
-      <w:r>
-        <w:t>Einde: Je wordt niet gepakt en verlaat het pand</w:t>
-      </w:r>
-    </w:p>
-    <w:p>
-      <w:pPr>
-        <w:pStyle w:val="Lijstalinea"/>
-        <w:numPr>
-          <w:ilvl w:val="0"/>
-          <w:numId w:val="30"/>
-        </w:numPr>
-      </w:pPr>
-      <w:r>
-        <w:t>Diversen:</w:t>
-      </w:r>
-    </w:p>
-    <w:p>
-      <w:pPr>
-        <w:pStyle w:val="Lijstalinea"/>
-        <w:numPr>
-          <w:ilvl w:val="1"/>
-          <w:numId w:val="30"/>
-        </w:numPr>
-      </w:pPr>
-      <w:r>
-        <w:t>Startscherm met bedankjes, uitleg, keuze voor tutorial en disclaimer (niet op waarheid gebaseerd)</w:t>
-      </w:r>
-    </w:p>
-    <w:p>
-      <w:pPr>
-        <w:pStyle w:val="Lijstalinea"/>
-        <w:numPr>
-          <w:ilvl w:val="0"/>
-          <w:numId w:val="30"/>
-        </w:numPr>
-      </w:pPr>
-      <w:r>
-        <w:t>Eindstatistieken:</w:t>
-      </w:r>
-    </w:p>
-    <w:p>
-      <w:pPr>
-        <w:pStyle w:val="Lijstalinea"/>
-        <w:numPr>
-          <w:ilvl w:val="1"/>
-          <w:numId w:val="30"/>
-        </w:numPr>
-      </w:pPr>
-      <w:r>
-        <w:t>Prestaties</w:t>
-      </w:r>
-      <w:r>
-        <w:t xml:space="preserve"> / penetratielevel</w:t>
-      </w:r>
-    </w:p>
-    <w:p>
-      <w:pPr>
-        <w:pStyle w:val="Lijstalinea"/>
-        <w:numPr>
-          <w:ilvl w:val="1"/>
-          <w:numId w:val="30"/>
-        </w:numPr>
-        <w:rPr>
-          <w:color w:val="00B050"/>
-        </w:rPr>
-      </w:pPr>
-      <w:r>
-        <w:rPr>
-          <w:color w:val="00B050"/>
-        </w:rPr>
-        <w:t>Aantal moves</w:t>
-      </w:r>
-    </w:p>
-    <w:p>
-      <w:pPr>
-        <w:pStyle w:val="Lijstalinea"/>
-        <w:numPr>
-          <w:ilvl w:val="1"/>
-          <w:numId w:val="30"/>
-        </w:numPr>
-        <w:rPr>
-          <w:color w:val="00B050"/>
-        </w:rPr>
-      </w:pPr>
-      <w:r>
-        <w:rPr>
-          <w:color w:val="00B050"/>
-        </w:rPr>
-        <w:t>Tijdsduur</w:t>
-      </w:r>
-    </w:p>
-    <w:p>
-      <w:pPr>
-        <w:pStyle w:val="Lijstalinea"/>
-        <w:numPr>
-          <w:ilvl w:val="1"/>
-          <w:numId w:val="30"/>
-        </w:numPr>
-        <w:rPr>
-          <w:color w:val="00B050"/>
-        </w:rPr>
-      </w:pPr>
-      <w:r>
-        <w:rPr>
-          <w:color w:val="00B050"/>
-        </w:rPr>
-        <w:t>Score</w:t>
-      </w:r>
-      <w:r>
-        <w:rPr>
-          <w:color w:val="00B050"/>
-        </w:rPr>
-        <w:t xml:space="preserve"> (in geanimeerde balkjes)</w:t>
-      </w:r>
-    </w:p>
-    <w:p>
-      <w:pPr>
-        <w:pStyle w:val="Lijstalinea"/>
-        <w:numPr>
-          <w:ilvl w:val="0"/>
-          <w:numId w:val="30"/>
-        </w:numPr>
-      </w:pPr>
-      <w:proofErr w:type="spellStart"/>
-      <w:r>
-        <w:t>Easter</w:t>
-      </w:r>
-      <w:proofErr w:type="spellEnd"/>
-      <w:r>
-        <w:t xml:space="preserve"> </w:t>
-      </w:r>
-      <w:proofErr w:type="spellStart"/>
-      <w:r>
-        <w:t>eggs</w:t>
-      </w:r>
-      <w:proofErr w:type="spellEnd"/>
-      <w:r>
-        <w:t xml:space="preserve"> / grapjes</w:t>
-      </w:r>
-    </w:p>
-    <w:p>
-      <w:pPr>
-        <w:pStyle w:val="Lijstalinea"/>
-        <w:numPr>
-          <w:ilvl w:val="1"/>
-          <w:numId w:val="30"/>
-        </w:numPr>
-      </w:pPr>
-      <w:r>
-        <w:t>Iets met Jelle/Citrix</w:t>
-      </w:r>
-    </w:p>
-    <w:p>
-      <w:pPr>
-        <w:pStyle w:val="Lijstalinea"/>
-        <w:numPr>
-          <w:ilvl w:val="1"/>
-          <w:numId w:val="30"/>
-        </w:numPr>
-      </w:pPr>
-      <w:r>
-        <w:t xml:space="preserve">High scores van flipperkast en </w:t>
-      </w:r>
-      <w:proofErr w:type="spellStart"/>
-      <w:r>
-        <w:t>photo</w:t>
-      </w:r>
-      <w:proofErr w:type="spellEnd"/>
-      <w:r>
-        <w:t xml:space="preserve"> </w:t>
-      </w:r>
-      <w:proofErr w:type="spellStart"/>
-      <w:r>
-        <w:t>play</w:t>
-      </w:r>
-      <w:proofErr w:type="spellEnd"/>
-      <w:r>
-        <w:t xml:space="preserve"> opnemen</w:t>
-      </w:r>
-    </w:p>
-    <w:p>
-      <w:pPr>
-        <w:pStyle w:val="Lijstalinea"/>
-        <w:numPr>
-          <w:ilvl w:val="1"/>
-          <w:numId w:val="30"/>
-        </w:numPr>
-      </w:pPr>
-      <w:r>
-        <w:t>Minigame op de MAME-kast</w:t>
-      </w:r>
-    </w:p>
-    <w:p>
-      <w:pPr>
-        <w:pStyle w:val="Lijstalinea"/>
-        <w:numPr>
-          <w:ilvl w:val="0"/>
-          <w:numId w:val="30"/>
-        </w:numPr>
-      </w:pPr>
-      <w:proofErr w:type="spellStart"/>
-      <w:r>
-        <w:t>Bugfixes</w:t>
-      </w:r>
-      <w:proofErr w:type="spellEnd"/>
-      <w:r>
-        <w:t xml:space="preserve"> en verbeteringen:</w:t>
-      </w:r>
-    </w:p>
-    <w:p>
-      <w:pPr>
-        <w:pStyle w:val="Lijstalinea"/>
-        <w:numPr>
-          <w:ilvl w:val="1"/>
-          <w:numId w:val="30"/>
-        </w:numPr>
-        <w:rPr>
-          <w:strike/>
-          <w:color w:val="00B050"/>
-        </w:rPr>
-      </w:pPr>
-      <w:r>
-        <w:rPr>
-          <w:strike/>
-          <w:color w:val="00B050"/>
-        </w:rPr>
-        <w:t>Gekleurde tekst ‘vlekt’</w:t>
-      </w:r>
-      <w:r>
-        <w:rPr>
-          <w:strike/>
-          <w:color w:val="00B050"/>
-        </w:rPr>
-        <w:t xml:space="preserve"> (is alleen in ISE)</w:t>
-      </w:r>
-    </w:p>
-    <w:p>
-      <w:pPr>
-        <w:pStyle w:val="Lijstalinea"/>
-        <w:numPr>
-          <w:ilvl w:val="1"/>
-          <w:numId w:val="30"/>
-        </w:numPr>
-        <w:rPr>
-          <w:color w:val="00B050"/>
-        </w:rPr>
-      </w:pPr>
-      <w:r>
-        <w:rPr>
-          <w:color w:val="00B050"/>
-        </w:rPr>
-        <w:t>Witregel voor “Wat gaan we doen?”.</w:t>
-      </w:r>
-    </w:p>
-    <w:p>
-      <w:pPr>
-        <w:pStyle w:val="Lijstalinea"/>
-        <w:numPr>
-          <w:ilvl w:val="1"/>
-          <w:numId w:val="30"/>
-        </w:numPr>
-        <w:rPr>
-          <w:color w:val="00B050"/>
-        </w:rPr>
-      </w:pPr>
-      <w:r>
-        <w:rPr>
-          <w:color w:val="00B050"/>
-        </w:rPr>
-        <w:t xml:space="preserve">Alle kamertitels voorzien van </w:t>
-      </w:r>
-      <w:r>
-        <w:rPr>
-          <w:color w:val="00B050"/>
-        </w:rPr>
-        <w:t>donkerblauwe</w:t>
-      </w:r>
-      <w:r>
-        <w:rPr>
-          <w:color w:val="00B050"/>
-        </w:rPr>
-        <w:t xml:space="preserve"> tekst op witte achtergrond.</w:t>
-      </w:r>
-    </w:p>
-    <w:p>
-      <w:pPr>
-        <w:pStyle w:val="Lijstalinea"/>
-        <w:numPr>
-          <w:ilvl w:val="1"/>
-          <w:numId w:val="30"/>
-        </w:numPr>
-      </w:pPr>
-      <w:r>
-        <w:t>Header geschikt maken voor veel inhoud</w:t>
-      </w:r>
-      <w:r>
-        <w:t xml:space="preserve"> (vnl. items en </w:t>
-      </w:r>
-      <w:proofErr w:type="spellStart"/>
-      <w:r>
-        <w:t>achievements</w:t>
-      </w:r>
-      <w:proofErr w:type="spellEnd"/>
-      <w:r>
-        <w:t>)</w:t>
-      </w:r>
-      <w:r>
-        <w:t>.</w:t>
-      </w:r>
-    </w:p>
-    <w:p>
-      <w:pPr>
-        <w:pStyle w:val="Lijstalinea"/>
-        <w:numPr>
-          <w:ilvl w:val="1"/>
-          <w:numId w:val="30"/>
-        </w:numPr>
-      </w:pPr>
-      <w:r>
-        <w:t>Functie Koffiezetapparaat uitbreiden met opties uit realiteit</w:t>
-      </w:r>
-    </w:p>
-    <w:p>
-      <w:pPr>
-        <w:pStyle w:val="Lijstalinea"/>
-        <w:numPr>
-          <w:ilvl w:val="1"/>
-          <w:numId w:val="30"/>
-        </w:numPr>
-        <w:rPr>
-          <w:color w:val="00B050"/>
-        </w:rPr>
-      </w:pPr>
-      <w:proofErr w:type="spellStart"/>
-      <w:r>
-        <w:rPr>
-          <w:color w:val="00B050"/>
-        </w:rPr>
-        <w:t>Achievements</w:t>
-      </w:r>
-      <w:proofErr w:type="spellEnd"/>
-      <w:r>
-        <w:rPr>
-          <w:color w:val="00B050"/>
-        </w:rPr>
-        <w:t xml:space="preserve"> maar één keer weergeven in header.</w:t>
-      </w:r>
-    </w:p>
-    <w:p>
-      <w:pPr>
-        <w:pStyle w:val="Lijstalinea"/>
-        <w:numPr>
-          <w:ilvl w:val="1"/>
-          <w:numId w:val="30"/>
-        </w:numPr>
-        <w:rPr>
-          <w:color w:val="00B050"/>
-        </w:rPr>
-      </w:pPr>
-      <w:proofErr w:type="spellStart"/>
-      <w:r>
-        <w:rPr>
-          <w:color w:val="00B050"/>
-        </w:rPr>
-        <w:t>Loodsdeur</w:t>
-      </w:r>
-      <w:proofErr w:type="spellEnd"/>
-      <w:r>
-        <w:rPr>
-          <w:color w:val="00B050"/>
-        </w:rPr>
-        <w:t xml:space="preserve"> in 040600 goed schrijven ($</w:t>
-      </w:r>
-      <w:proofErr w:type="spellStart"/>
-      <w:r>
-        <w:rPr>
-          <w:color w:val="00B050"/>
-        </w:rPr>
-        <w:t>state.self.states</w:t>
-      </w:r>
-      <w:proofErr w:type="spellEnd"/>
-      <w:r>
-        <w:rPr>
-          <w:color w:val="00B050"/>
-        </w:rPr>
-        <w:t xml:space="preserve"> '</w:t>
-      </w:r>
-      <w:proofErr w:type="spellStart"/>
-      <w:r>
-        <w:rPr>
-          <w:color w:val="00B050"/>
-        </w:rPr>
-        <w:t>LoodsdeurOpen</w:t>
-      </w:r>
-      <w:proofErr w:type="spellEnd"/>
-      <w:r>
-        <w:rPr>
-          <w:color w:val="00B050"/>
-        </w:rPr>
-        <w:t>' verwijderen uit array)</w:t>
-      </w:r>
-    </w:p>
-    <w:p>
-      <w:pPr>
-        <w:pStyle w:val="Lijstalinea"/>
-        <w:numPr>
-          <w:ilvl w:val="1"/>
-          <w:numId w:val="30"/>
-        </w:numPr>
-        <w:rPr>
-          <w:color w:val="00B050"/>
-        </w:rPr>
-      </w:pPr>
-      <w:r>
-        <w:rPr>
-          <w:color w:val="00B050"/>
-        </w:rPr>
-        <w:t>Kamer toevoegen ten oosten van startkamer, waar in getest kan worden</w:t>
-      </w:r>
-    </w:p>
-    <w:p>
-      <w:pPr>
-        <w:pStyle w:val="Lijstalinea"/>
-        <w:numPr>
-          <w:ilvl w:val="1"/>
-          <w:numId w:val="30"/>
-        </w:numPr>
-        <w:rPr>
-          <w:color w:val="00B050"/>
-        </w:rPr>
-      </w:pPr>
-      <w:r>
-        <w:rPr>
-          <w:color w:val="00B050"/>
-        </w:rPr>
-        <w:t>Kamercode herschrijven als object.</w:t>
-      </w:r>
-    </w:p>
-    <w:p>
-      <w:pPr>
-        <w:pStyle w:val="Lijstalinea"/>
-        <w:numPr>
-          <w:ilvl w:val="1"/>
-          <w:numId w:val="30"/>
-        </w:numPr>
-      </w:pPr>
-      <w:proofErr w:type="spellStart"/>
-      <w:r>
-        <w:t>Loodsdeur</w:t>
-      </w:r>
-      <w:proofErr w:type="spellEnd"/>
-      <w:r>
-        <w:t xml:space="preserve"> fixen in nieuwe kamercode.</w:t>
-      </w:r>
-    </w:p>
-    <w:p>
-      <w:pPr>
-        <w:pStyle w:val="Lijstalinea"/>
-        <w:numPr>
-          <w:ilvl w:val="1"/>
-          <w:numId w:val="30"/>
-        </w:numPr>
-      </w:pPr>
-      <w:r>
-        <w:t>Deur naar serverruimte fixen in nieuwe kamercode.</w:t>
-      </w:r>
-    </w:p>
-    <w:p>
-      <w:pPr>
-        <w:pStyle w:val="Lijstalinea"/>
-        <w:numPr>
-          <w:ilvl w:val="1"/>
-          <w:numId w:val="30"/>
-        </w:numPr>
-      </w:pPr>
-      <w:proofErr w:type="spellStart"/>
-      <w:r>
-        <w:t>Gymdeur</w:t>
-      </w:r>
-      <w:proofErr w:type="spellEnd"/>
-      <w:r>
-        <w:t xml:space="preserve"> fixen in nieuwe kamercode.</w:t>
-      </w:r>
-    </w:p>
-    <w:p>
-      <w:pPr>
-        <w:pStyle w:val="Lijstalinea"/>
-        <w:numPr>
-          <w:ilvl w:val="1"/>
-          <w:numId w:val="30"/>
-        </w:numPr>
-      </w:pPr>
-      <w:r>
-        <w:t>Prestatie</w:t>
-      </w:r>
-      <w:r>
-        <w:t>s</w:t>
-      </w:r>
-      <w:r>
+        <w:rPr>
+          <w:color w:val="00B050"/>
+        </w:rPr>
         <w:t xml:space="preserve"> fixen in nieuwe kamercode.</w:t>
       </w:r>
     </w:p>
@@ -1797,14 +1680,27 @@
                           <w:r>
                             <w:instrText xml:space="preserve"> = </w:instrText>
                           </w:r>
-                          <w:fldSimple w:instr="NUMPAGES  \* Arabic  \* MERGEFORMAT">
-                            <w:r>
-                              <w:rPr>
-                                <w:noProof/>
-                              </w:rPr>
-                              <w:instrText>2</w:instrText>
-                            </w:r>
-                          </w:fldSimple>
+                          <w:r>
+                            <w:fldChar w:fldCharType="begin"/>
+                          </w:r>
+                          <w:r>
+                            <w:instrText>NUMPAGES  \* Arabic  \* MERGEFORMAT</w:instrText>
+                          </w:r>
+                          <w:r>
+                            <w:fldChar w:fldCharType="separate"/>
+                          </w:r>
+                          <w:r>
+                            <w:rPr>
+                              <w:noProof/>
+                            </w:rPr>
+                            <w:instrText>2</w:instrText>
+                          </w:r>
+                          <w:r>
+                            <w:rPr>
+                              <w:noProof/>
+                            </w:rPr>
+                            <w:fldChar w:fldCharType="end"/>
+                          </w:r>
                           <w:r>
                             <w:instrText>+</w:instrText>
                           </w:r>
@@ -1902,14 +1798,27 @@
                     <w:r>
                       <w:instrText xml:space="preserve"> = </w:instrText>
                     </w:r>
-                    <w:fldSimple w:instr="NUMPAGES  \* Arabic  \* MERGEFORMAT">
-                      <w:r>
-                        <w:rPr>
-                          <w:noProof/>
-                        </w:rPr>
-                        <w:instrText>2</w:instrText>
-                      </w:r>
-                    </w:fldSimple>
+                    <w:r>
+                      <w:fldChar w:fldCharType="begin"/>
+                    </w:r>
+                    <w:r>
+                      <w:instrText>NUMPAGES  \* Arabic  \* MERGEFORMAT</w:instrText>
+                    </w:r>
+                    <w:r>
+                      <w:fldChar w:fldCharType="separate"/>
+                    </w:r>
+                    <w:r>
+                      <w:rPr>
+                        <w:noProof/>
+                      </w:rPr>
+                      <w:instrText>2</w:instrText>
+                    </w:r>
+                    <w:r>
+                      <w:rPr>
+                        <w:noProof/>
+                      </w:rPr>
+                      <w:fldChar w:fldCharType="end"/>
+                    </w:r>
                     <w:r>
                       <w:instrText>+</w:instrText>
                     </w:r>
@@ -2019,15 +1928,7 @@
                             <w:jc w:val="right"/>
                           </w:pPr>
                           <w:r>
-                            <w:t xml:space="preserve">OGD </w:t>
-                          </w:r>
-                          <w:proofErr w:type="spellStart"/>
-                          <w:r>
-                            <w:t>ict</w:t>
-                          </w:r>
-                          <w:proofErr w:type="spellEnd"/>
-                          <w:r>
-                            <w:t>-diensten</w:t>
+                            <w:t>OGD ict-diensten</w:t>
                           </w:r>
                         </w:p>
                       </w:txbxContent>
@@ -2061,15 +1962,7 @@
                       <w:jc w:val="right"/>
                     </w:pPr>
                     <w:r>
-                      <w:t xml:space="preserve">OGD </w:t>
-                    </w:r>
-                    <w:proofErr w:type="spellStart"/>
-                    <w:r>
-                      <w:t>ict</w:t>
-                    </w:r>
-                    <w:proofErr w:type="spellEnd"/>
-                    <w:r>
-                      <w:t>-diensten</w:t>
+                      <w:t>OGD ict-diensten</w:t>
                     </w:r>
                   </w:p>
                 </w:txbxContent>
@@ -2179,14 +2072,27 @@
                           <w:r>
                             <w:instrText xml:space="preserve"> = </w:instrText>
                           </w:r>
-                          <w:fldSimple w:instr="NUMPAGES  \* Arabic  \* MERGEFORMAT">
-                            <w:r>
-                              <w:rPr>
-                                <w:noProof/>
-                              </w:rPr>
-                              <w:instrText>2</w:instrText>
-                            </w:r>
-                          </w:fldSimple>
+                          <w:r>
+                            <w:fldChar w:fldCharType="begin"/>
+                          </w:r>
+                          <w:r>
+                            <w:instrText>NUMPAGES  \* Arabic  \* MERGEFORMAT</w:instrText>
+                          </w:r>
+                          <w:r>
+                            <w:fldChar w:fldCharType="separate"/>
+                          </w:r>
+                          <w:r>
+                            <w:rPr>
+                              <w:noProof/>
+                            </w:rPr>
+                            <w:instrText>2</w:instrText>
+                          </w:r>
+                          <w:r>
+                            <w:rPr>
+                              <w:noProof/>
+                            </w:rPr>
+                            <w:fldChar w:fldCharType="end"/>
+                          </w:r>
                           <w:r>
                             <w:instrText>+</w:instrText>
                           </w:r>
@@ -2284,14 +2190,27 @@
                     <w:r>
                       <w:instrText xml:space="preserve"> = </w:instrText>
                     </w:r>
-                    <w:fldSimple w:instr="NUMPAGES  \* Arabic  \* MERGEFORMAT">
-                      <w:r>
-                        <w:rPr>
-                          <w:noProof/>
-                        </w:rPr>
-                        <w:instrText>2</w:instrText>
-                      </w:r>
-                    </w:fldSimple>
+                    <w:r>
+                      <w:fldChar w:fldCharType="begin"/>
+                    </w:r>
+                    <w:r>
+                      <w:instrText>NUMPAGES  \* Arabic  \* MERGEFORMAT</w:instrText>
+                    </w:r>
+                    <w:r>
+                      <w:fldChar w:fldCharType="separate"/>
+                    </w:r>
+                    <w:r>
+                      <w:rPr>
+                        <w:noProof/>
+                      </w:rPr>
+                      <w:instrText>2</w:instrText>
+                    </w:r>
+                    <w:r>
+                      <w:rPr>
+                        <w:noProof/>
+                      </w:rPr>
+                      <w:fldChar w:fldCharType="end"/>
+                    </w:r>
                     <w:r>
                       <w:instrText>+</w:instrText>
                     </w:r>
@@ -2401,15 +2320,7 @@
                             <w:jc w:val="right"/>
                           </w:pPr>
                           <w:r>
-                            <w:t xml:space="preserve">OGD </w:t>
-                          </w:r>
-                          <w:proofErr w:type="spellStart"/>
-                          <w:r>
-                            <w:t>ict</w:t>
-                          </w:r>
-                          <w:proofErr w:type="spellEnd"/>
-                          <w:r>
-                            <w:t>-diensten</w:t>
+                            <w:t>OGD ict-diensten</w:t>
                           </w:r>
                         </w:p>
                       </w:txbxContent>
@@ -2443,15 +2354,7 @@
                       <w:jc w:val="right"/>
                     </w:pPr>
                     <w:r>
-                      <w:t xml:space="preserve">OGD </w:t>
-                    </w:r>
-                    <w:proofErr w:type="spellStart"/>
-                    <w:r>
-                      <w:t>ict</w:t>
-                    </w:r>
-                    <w:proofErr w:type="spellEnd"/>
-                    <w:r>
-                      <w:t>-diensten</w:t>
+                      <w:t>OGD ict-diensten</w:t>
                     </w:r>
                   </w:p>
                 </w:txbxContent>
@@ -2555,28 +2458,28 @@
         <v:path o:extrusionok="f" gradientshapeok="t" o:connecttype="rect"/>
         <o:lock v:ext="edit" aspectratio="t"/>
       </v:shapetype>
-      <v:shape id="_x0000_i1068" type="#_x0000_t75" style="width:7.5pt;height:7.5pt" o:bullet="t">
+      <v:shape id="_x0000_i1080" type="#_x0000_t75" style="width:7.5pt;height:7.5pt" o:bullet="t">
         <v:imagedata r:id="rId1" o:title="BulletNiveau1"/>
       </v:shape>
     </w:pict>
   </w:numPicBullet>
   <w:numPicBullet w:numPicBulletId="1">
     <w:pict>
-      <v:shape id="_x0000_i1069" type="#_x0000_t75" style="width:6.75pt;height:6.75pt" o:bullet="t">
+      <v:shape id="_x0000_i1081" type="#_x0000_t75" style="width:6.75pt;height:6.75pt" o:bullet="t">
         <v:imagedata r:id="rId2" o:title="BulletNiveau2"/>
       </v:shape>
     </w:pict>
   </w:numPicBullet>
   <w:numPicBullet w:numPicBulletId="2">
     <w:pict>
-      <v:shape id="_x0000_i1070" type="#_x0000_t75" style="width:7.5pt;height:7.5pt" o:bullet="t">
+      <v:shape id="_x0000_i1082" type="#_x0000_t75" style="width:7.5pt;height:7.5pt" o:bullet="t">
         <v:imagedata r:id="rId3" o:title="BulletNiveau1"/>
       </v:shape>
     </w:pict>
   </w:numPicBullet>
   <w:numPicBullet w:numPicBulletId="3">
     <w:pict>
-      <v:shape id="_x0000_i1071" type="#_x0000_t75" style="width:6.75pt;height:6.75pt" o:bullet="t">
+      <v:shape id="_x0000_i1083" type="#_x0000_t75" style="width:6.75pt;height:6.75pt" o:bullet="t">
         <v:imagedata r:id="rId4" o:title="BulletNiveau2"/>
       </v:shape>
     </w:pict>
@@ -6640,7 +6543,7 @@
 </file>
 
 <file path=customXml/itemProps2.xml><?xml version="1.0" encoding="utf-8"?>
-<ds:datastoreItem xmlns:ds="http://schemas.openxmlformats.org/officeDocument/2006/customXml" ds:itemID="{95458461-3F11-4007-9BAC-8638CDA72736}">
+<ds:datastoreItem xmlns:ds="http://schemas.openxmlformats.org/officeDocument/2006/customXml" ds:itemID="{27A8BB79-A30A-4016-8FD6-35F3FE67B364}">
   <ds:schemaRefs>
     <ds:schemaRef ds:uri="http://schemas.openxmlformats.org/officeDocument/2006/bibliography"/>
   </ds:schemaRefs>

</xml_diff>

<commit_message>
Fix missing decription of koffiezetapparaten
</commit_message>
<xml_diff>
--- a/PowerSpel-PenTest/ToDo.docx
+++ b/PowerSpel-PenTest/ToDo.docx
@@ -714,8 +714,14 @@
           <w:ilvl w:val="1"/>
           <w:numId w:val="30"/>
         </w:numPr>
-      </w:pPr>
-      <w:r>
+        <w:rPr>
+          <w:color w:val="00B050"/>
+        </w:rPr>
+      </w:pPr>
+      <w:r>
+        <w:rPr>
+          <w:color w:val="00B050"/>
+        </w:rPr>
         <w:t>Verschillende eindscenario’s</w:t>
       </w:r>
     </w:p>
@@ -871,16 +877,28 @@
           <w:ilvl w:val="1"/>
           <w:numId w:val="30"/>
         </w:numPr>
-      </w:pPr>
-      <w:r>
+        <w:rPr>
+          <w:color w:val="00B050"/>
+        </w:rPr>
+      </w:pPr>
+      <w:r>
+        <w:rPr>
+          <w:color w:val="00B050"/>
+        </w:rPr>
         <w:t xml:space="preserve">Items uit je </w:t>
       </w:r>
       <w:proofErr w:type="spellStart"/>
       <w:r>
+        <w:rPr>
+          <w:color w:val="00B050"/>
+        </w:rPr>
         <w:t>inventory</w:t>
       </w:r>
       <w:proofErr w:type="spellEnd"/>
       <w:r>
+        <w:rPr>
+          <w:color w:val="00B050"/>
+        </w:rPr>
         <w:t xml:space="preserve"> verwijderen</w:t>
       </w:r>
     </w:p>
@@ -906,23 +924,21 @@
       <w:r>
         <w:t xml:space="preserve"> naar iets nets en herbruikbaars.</w:t>
       </w:r>
-      <w:bookmarkStart w:id="0" w:name="_GoBack"/>
-      <w:bookmarkEnd w:id="0"/>
-    </w:p>
-    <w:p>
-      <w:pPr>
-        <w:pStyle w:val="Lijstalinea"/>
-        <w:numPr>
-          <w:ilvl w:val="1"/>
-          <w:numId w:val="30"/>
-        </w:numPr>
-        <w:rPr>
-          <w:color w:val="FFC000"/>
-        </w:rPr>
-      </w:pPr>
-      <w:r>
-        <w:rPr>
-          <w:color w:val="FFC000"/>
+    </w:p>
+    <w:p>
+      <w:pPr>
+        <w:pStyle w:val="Lijstalinea"/>
+        <w:numPr>
+          <w:ilvl w:val="1"/>
+          <w:numId w:val="30"/>
+        </w:numPr>
+        <w:rPr>
+          <w:color w:val="00B050"/>
+        </w:rPr>
+      </w:pPr>
+      <w:r>
+        <w:rPr>
+          <w:color w:val="00B050"/>
         </w:rPr>
         <w:lastRenderedPageBreak/>
         <w:t>Koelkast met blikjes die je kunt pakken</w:t>
@@ -1188,10 +1204,12 @@
           <w:numId w:val="30"/>
         </w:numPr>
       </w:pPr>
+      <w:bookmarkStart w:id="0" w:name="_GoBack"/>
       <w:r>
         <w:t>Einde: Je stopt een rookbom in de airco en veroorzaakt paniek</w:t>
       </w:r>
     </w:p>
+    <w:bookmarkEnd w:id="0"/>
     <w:p>
       <w:pPr>
         <w:pStyle w:val="Lijstalinea"/>
@@ -1692,9 +1710,41 @@
           <w:ilvl w:val="1"/>
           <w:numId w:val="30"/>
         </w:numPr>
-      </w:pPr>
+        <w:rPr>
+          <w:color w:val="00B050"/>
+        </w:rPr>
+      </w:pPr>
+      <w:r>
+        <w:rPr>
+          <w:color w:val="00B050"/>
+        </w:rPr>
+        <w:t xml:space="preserve">Item uit tutorial verwijderen uit </w:t>
+      </w:r>
       <w:proofErr w:type="spellStart"/>
       <w:r>
+        <w:rPr>
+          <w:color w:val="00B050"/>
+        </w:rPr>
+        <w:t>inventory</w:t>
+      </w:r>
+      <w:proofErr w:type="spellEnd"/>
+      <w:r>
+        <w:rPr>
+          <w:color w:val="00B050"/>
+        </w:rPr>
+        <w:t xml:space="preserve"> na afronden tutorial</w:t>
+      </w:r>
+    </w:p>
+    <w:p>
+      <w:pPr>
+        <w:pStyle w:val="Lijstalinea"/>
+        <w:numPr>
+          <w:ilvl w:val="1"/>
+          <w:numId w:val="30"/>
+        </w:numPr>
+      </w:pPr>
+      <w:proofErr w:type="spellStart"/>
+      <w:r>
         <w:t>Loodsdeur</w:t>
       </w:r>
       <w:proofErr w:type="spellEnd"/>
@@ -1738,8 +1788,14 @@
           <w:ilvl w:val="1"/>
           <w:numId w:val="30"/>
         </w:numPr>
-      </w:pPr>
-      <w:r>
+        <w:rPr>
+          <w:color w:val="00B050"/>
+        </w:rPr>
+      </w:pPr>
+      <w:r>
+        <w:rPr>
+          <w:color w:val="00B050"/>
+        </w:rPr>
         <w:t>Dialoog voor walk-in fixen (06,07,02)</w:t>
       </w:r>
     </w:p>
@@ -2007,14 +2063,30 @@
                           <w:r>
                             <w:instrText xml:space="preserve"> = </w:instrText>
                           </w:r>
-                          <w:fldSimple w:instr="NUMPAGES  \* Arabic  \* MERGEFORMAT">
-                            <w:r>
-                              <w:rPr>
-                                <w:noProof/>
-                              </w:rPr>
-                              <w:instrText>3</w:instrText>
-                            </w:r>
-                          </w:fldSimple>
+                          <w:r>
+                            <w:fldChar w:fldCharType="begin"/>
+                          </w:r>
+                          <w:r>
+                            <w:instrText xml:space="preserve">NUMPAGES  \* Arabic </w:instrText>
+                          </w:r>
+                          <w:r>
+                            <w:instrText xml:space="preserve"> \* MERGEFORMAT</w:instrText>
+                          </w:r>
+                          <w:r>
+                            <w:fldChar w:fldCharType="separate"/>
+                          </w:r>
+                          <w:r>
+                            <w:rPr>
+                              <w:noProof/>
+                            </w:rPr>
+                            <w:instrText>3</w:instrText>
+                          </w:r>
+                          <w:r>
+                            <w:rPr>
+                              <w:noProof/>
+                            </w:rPr>
+                            <w:fldChar w:fldCharType="end"/>
+                          </w:r>
                           <w:r>
                             <w:instrText>+</w:instrText>
                           </w:r>
@@ -2112,14 +2184,30 @@
                     <w:r>
                       <w:instrText xml:space="preserve"> = </w:instrText>
                     </w:r>
-                    <w:fldSimple w:instr="NUMPAGES  \* Arabic  \* MERGEFORMAT">
-                      <w:r>
-                        <w:rPr>
-                          <w:noProof/>
-                        </w:rPr>
-                        <w:instrText>3</w:instrText>
-                      </w:r>
-                    </w:fldSimple>
+                    <w:r>
+                      <w:fldChar w:fldCharType="begin"/>
+                    </w:r>
+                    <w:r>
+                      <w:instrText xml:space="preserve">NUMPAGES  \* Arabic </w:instrText>
+                    </w:r>
+                    <w:r>
+                      <w:instrText xml:space="preserve"> \* MERGEFORMAT</w:instrText>
+                    </w:r>
+                    <w:r>
+                      <w:fldChar w:fldCharType="separate"/>
+                    </w:r>
+                    <w:r>
+                      <w:rPr>
+                        <w:noProof/>
+                      </w:rPr>
+                      <w:instrText>3</w:instrText>
+                    </w:r>
+                    <w:r>
+                      <w:rPr>
+                        <w:noProof/>
+                      </w:rPr>
+                      <w:fldChar w:fldCharType="end"/>
+                    </w:r>
                     <w:r>
                       <w:instrText>+</w:instrText>
                     </w:r>
@@ -2389,14 +2477,27 @@
                           <w:r>
                             <w:instrText xml:space="preserve"> = </w:instrText>
                           </w:r>
-                          <w:fldSimple w:instr="NUMPAGES  \* Arabic  \* MERGEFORMAT">
-                            <w:r>
-                              <w:rPr>
-                                <w:noProof/>
-                              </w:rPr>
-                              <w:instrText>3</w:instrText>
-                            </w:r>
-                          </w:fldSimple>
+                          <w:r>
+                            <w:fldChar w:fldCharType="begin"/>
+                          </w:r>
+                          <w:r>
+                            <w:instrText>NUMPAGES  \* Arabic  \* MERGEFORMAT</w:instrText>
+                          </w:r>
+                          <w:r>
+                            <w:fldChar w:fldCharType="separate"/>
+                          </w:r>
+                          <w:r>
+                            <w:rPr>
+                              <w:noProof/>
+                            </w:rPr>
+                            <w:instrText>3</w:instrText>
+                          </w:r>
+                          <w:r>
+                            <w:rPr>
+                              <w:noProof/>
+                            </w:rPr>
+                            <w:fldChar w:fldCharType="end"/>
+                          </w:r>
                           <w:r>
                             <w:instrText>+</w:instrText>
                           </w:r>
@@ -2494,14 +2595,27 @@
                     <w:r>
                       <w:instrText xml:space="preserve"> = </w:instrText>
                     </w:r>
-                    <w:fldSimple w:instr="NUMPAGES  \* Arabic  \* MERGEFORMAT">
-                      <w:r>
-                        <w:rPr>
-                          <w:noProof/>
-                        </w:rPr>
-                        <w:instrText>3</w:instrText>
-                      </w:r>
-                    </w:fldSimple>
+                    <w:r>
+                      <w:fldChar w:fldCharType="begin"/>
+                    </w:r>
+                    <w:r>
+                      <w:instrText>NUMPAGES  \* Arabic  \* MERGEFORMAT</w:instrText>
+                    </w:r>
+                    <w:r>
+                      <w:fldChar w:fldCharType="separate"/>
+                    </w:r>
+                    <w:r>
+                      <w:rPr>
+                        <w:noProof/>
+                      </w:rPr>
+                      <w:instrText>3</w:instrText>
+                    </w:r>
+                    <w:r>
+                      <w:rPr>
+                        <w:noProof/>
+                      </w:rPr>
+                      <w:fldChar w:fldCharType="end"/>
+                    </w:r>
                     <w:r>
                       <w:instrText>+</w:instrText>
                     </w:r>
@@ -2765,28 +2879,28 @@
         <v:path o:extrusionok="f" gradientshapeok="t" o:connecttype="rect"/>
         <o:lock v:ext="edit" aspectratio="t"/>
       </v:shapetype>
-      <v:shape id="_x0000_i1171" type="#_x0000_t75" style="width:7.5pt;height:7.5pt" o:bullet="t">
+      <v:shape id="_x0000_i1060" type="#_x0000_t75" style="width:7.5pt;height:7.5pt" o:bullet="t">
         <v:imagedata r:id="rId1" o:title="BulletNiveau1"/>
       </v:shape>
     </w:pict>
   </w:numPicBullet>
   <w:numPicBullet w:numPicBulletId="1">
     <w:pict>
-      <v:shape id="_x0000_i1172" type="#_x0000_t75" style="width:6.75pt;height:6.75pt" o:bullet="t">
+      <v:shape id="_x0000_i1061" type="#_x0000_t75" style="width:6.75pt;height:6.75pt" o:bullet="t">
         <v:imagedata r:id="rId2" o:title="BulletNiveau2"/>
       </v:shape>
     </w:pict>
   </w:numPicBullet>
   <w:numPicBullet w:numPicBulletId="2">
     <w:pict>
-      <v:shape id="_x0000_i1173" type="#_x0000_t75" style="width:7.5pt;height:7.5pt" o:bullet="t">
+      <v:shape id="_x0000_i1062" type="#_x0000_t75" style="width:7.5pt;height:7.5pt" o:bullet="t">
         <v:imagedata r:id="rId3" o:title="BulletNiveau1"/>
       </v:shape>
     </w:pict>
   </w:numPicBullet>
   <w:numPicBullet w:numPicBulletId="3">
     <w:pict>
-      <v:shape id="_x0000_i1174" type="#_x0000_t75" style="width:6.75pt;height:6.75pt" o:bullet="t">
+      <v:shape id="_x0000_i1063" type="#_x0000_t75" style="width:6.75pt;height:6.75pt" o:bullet="t">
         <v:imagedata r:id="rId4" o:title="BulletNiveau2"/>
       </v:shape>
     </w:pict>
@@ -6850,7 +6964,7 @@
 </file>
 
 <file path=customXml/itemProps2.xml><?xml version="1.0" encoding="utf-8"?>
-<ds:datastoreItem xmlns:ds="http://schemas.openxmlformats.org/officeDocument/2006/customXml" ds:itemID="{7A9602C7-BBF1-4387-B6CB-7E099E74672A}">
+<ds:datastoreItem xmlns:ds="http://schemas.openxmlformats.org/officeDocument/2006/customXml" ds:itemID="{0368ACB8-A04E-47A8-9E7C-7978FF43FD04}">
   <ds:schemaRefs>
     <ds:schemaRef ds:uri="http://schemas.openxmlformats.org/officeDocument/2006/bibliography"/>
   </ds:schemaRefs>

</xml_diff>

<commit_message>
Start with dialog code
</commit_message>
<xml_diff>
--- a/PowerSpel-PenTest/ToDo.docx
+++ b/PowerSpel-PenTest/ToDo.docx
@@ -10,11 +10,9 @@
           <w:numId w:val="30"/>
         </w:numPr>
       </w:pPr>
-      <w:proofErr w:type="spellStart"/>
       <w:r>
         <w:t>NPC’s</w:t>
       </w:r>
-      <w:proofErr w:type="spellEnd"/>
       <w:r>
         <w:t>:</w:t>
       </w:r>
@@ -195,13 +193,8 @@
           <w:numId w:val="30"/>
         </w:numPr>
       </w:pPr>
-      <w:proofErr w:type="spellStart"/>
-      <w:r>
-        <w:t>Administatief</w:t>
-      </w:r>
-      <w:proofErr w:type="spellEnd"/>
-      <w:r>
-        <w:t xml:space="preserve"> medewerker</w:t>
+      <w:r>
+        <w:t>Administatief medewerker</w:t>
       </w:r>
     </w:p>
     <w:p>
@@ -224,13 +217,8 @@
           <w:numId w:val="30"/>
         </w:numPr>
       </w:pPr>
-      <w:proofErr w:type="spellStart"/>
-      <w:r>
-        <w:t>Appèl</w:t>
-      </w:r>
-      <w:proofErr w:type="spellEnd"/>
-      <w:r>
-        <w:t>-medewerkster</w:t>
+      <w:r>
+        <w:t>Appèl-medewerkster</w:t>
       </w:r>
       <w:r>
         <w:t xml:space="preserve"> </w:t>
@@ -340,13 +328,8 @@
           <w:numId w:val="33"/>
         </w:numPr>
       </w:pPr>
-      <w:proofErr w:type="spellStart"/>
-      <w:r>
-        <w:t>Klantspecifieke</w:t>
-      </w:r>
-      <w:proofErr w:type="spellEnd"/>
-      <w:r>
-        <w:t xml:space="preserve"> informatie ingezien</w:t>
+      <w:r>
+        <w:t>Klantspecifieke informatie ingezien</w:t>
       </w:r>
       <w:r>
         <w:t xml:space="preserve"> (400)</w:t>
@@ -376,15 +359,7 @@
         </w:numPr>
       </w:pPr>
       <w:r>
-        <w:t xml:space="preserve">Remote </w:t>
-      </w:r>
-      <w:proofErr w:type="spellStart"/>
-      <w:r>
-        <w:t>Execution</w:t>
-      </w:r>
-      <w:proofErr w:type="spellEnd"/>
-      <w:r>
-        <w:t xml:space="preserve"> mogelijkheid gerealiseerd op PC</w:t>
+        <w:t>Remote Execution mogelijkheid gerealiseerd op PC</w:t>
       </w:r>
       <w:r>
         <w:t xml:space="preserve"> (500)</w:t>
@@ -413,32 +388,215 @@
           <w:numId w:val="33"/>
         </w:numPr>
       </w:pPr>
-      <w:proofErr w:type="spellStart"/>
-      <w:r>
-        <w:t>Packet</w:t>
-      </w:r>
-      <w:proofErr w:type="spellEnd"/>
-      <w:r>
+      <w:r>
+        <w:t>Packet sniffer op coreswitch aangesloten</w:t>
+      </w:r>
+      <w:r>
+        <w:t xml:space="preserve"> (400)</w:t>
+      </w:r>
+    </w:p>
+    <w:p>
+      <w:pPr>
+        <w:pStyle w:val="Lijstalinea"/>
+        <w:numPr>
+          <w:ilvl w:val="0"/>
+          <w:numId w:val="30"/>
+        </w:numPr>
+      </w:pPr>
+      <w:r>
+        <w:t>Prestaties:</w:t>
+      </w:r>
+    </w:p>
+    <w:p>
+      <w:pPr>
+        <w:pStyle w:val="Lijstalinea"/>
+        <w:numPr>
+          <w:ilvl w:val="1"/>
+          <w:numId w:val="30"/>
+        </w:numPr>
+      </w:pPr>
+      <w:r>
+        <w:t>Alle penetratiemanieren</w:t>
+      </w:r>
+    </w:p>
+    <w:p>
+      <w:pPr>
+        <w:pStyle w:val="Lijstalinea"/>
+        <w:numPr>
+          <w:ilvl w:val="1"/>
+          <w:numId w:val="30"/>
+        </w:numPr>
+        <w:rPr>
+          <w:color w:val="00B050"/>
+        </w:rPr>
+      </w:pPr>
+      <w:r>
+        <w:rPr>
+          <w:color w:val="00B050"/>
+        </w:rPr>
+        <w:t>Gebouw binnenlopen  (Het pand binnengelopen)</w:t>
+      </w:r>
+    </w:p>
+    <w:p>
+      <w:pPr>
+        <w:pStyle w:val="Lijstalinea"/>
+        <w:numPr>
+          <w:ilvl w:val="1"/>
+          <w:numId w:val="30"/>
+        </w:numPr>
+        <w:rPr>
+          <w:color w:val="00B050"/>
+        </w:rPr>
+      </w:pPr>
+      <w:r>
+        <w:rPr>
+          <w:color w:val="00B050"/>
+        </w:rPr>
+        <w:t>Bierflesje opruimen (Voorbeeldwerknemer)</w:t>
+      </w:r>
+    </w:p>
+    <w:p>
+      <w:pPr>
+        <w:pStyle w:val="Lijstalinea"/>
+        <w:numPr>
+          <w:ilvl w:val="1"/>
+          <w:numId w:val="30"/>
+        </w:numPr>
+      </w:pPr>
+      <w:r>
+        <w:t>Easter egg van Citrix (Citrix specialist)</w:t>
+      </w:r>
+    </w:p>
+    <w:p>
+      <w:pPr>
+        <w:pStyle w:val="Lijstalinea"/>
+        <w:numPr>
+          <w:ilvl w:val="0"/>
+          <w:numId w:val="30"/>
+        </w:numPr>
+      </w:pPr>
+      <w:r>
+        <w:t>Voorwerpen:</w:t>
+      </w:r>
+    </w:p>
+    <w:p>
+      <w:pPr>
+        <w:pStyle w:val="Lijstalinea"/>
+        <w:numPr>
+          <w:ilvl w:val="1"/>
+          <w:numId w:val="30"/>
+        </w:numPr>
+      </w:pPr>
+      <w:r>
+        <w:t>T</w:t>
+      </w:r>
+      <w:r>
+        <w:t>oegangspasje</w:t>
+      </w:r>
+    </w:p>
+    <w:p>
+      <w:pPr>
+        <w:pStyle w:val="Lijstalinea"/>
+        <w:numPr>
+          <w:ilvl w:val="1"/>
+          <w:numId w:val="30"/>
+        </w:numPr>
+      </w:pPr>
+      <w:r>
+        <w:t>Ontgrendeld werkstation</w:t>
+      </w:r>
+    </w:p>
+    <w:p>
+      <w:pPr>
+        <w:pStyle w:val="Lijstalinea"/>
+        <w:numPr>
+          <w:ilvl w:val="1"/>
+          <w:numId w:val="30"/>
+        </w:numPr>
+        <w:rPr>
+          <w:color w:val="00B050"/>
+        </w:rPr>
+      </w:pPr>
+      <w:r>
+        <w:rPr>
+          <w:color w:val="00B050"/>
+        </w:rPr>
+        <w:t>Lo</w:t>
+      </w:r>
+      <w:r>
+        <w:rPr>
+          <w:color w:val="00B050"/>
+        </w:rPr>
+        <w:t>ze</w:t>
+      </w:r>
+      <w:r>
+        <w:rPr>
+          <w:color w:val="00B050"/>
+        </w:rPr>
+        <w:t xml:space="preserve"> item</w:t>
+      </w:r>
+      <w:r>
+        <w:rPr>
+          <w:color w:val="00B050"/>
+        </w:rPr>
+        <w:t>s</w:t>
+      </w:r>
+      <w:r>
+        <w:rPr>
+          <w:color w:val="00B050"/>
+        </w:rPr>
         <w:t xml:space="preserve"> </w:t>
       </w:r>
-      <w:proofErr w:type="spellStart"/>
-      <w:r>
-        <w:t>sniffer</w:t>
-      </w:r>
-      <w:proofErr w:type="spellEnd"/>
-      <w:r>
-        <w:t xml:space="preserve"> op </w:t>
-      </w:r>
-      <w:proofErr w:type="spellStart"/>
-      <w:r>
-        <w:t>coreswitch</w:t>
-      </w:r>
-      <w:proofErr w:type="spellEnd"/>
-      <w:r>
-        <w:t xml:space="preserve"> aangesloten</w:t>
-      </w:r>
-      <w:r>
-        <w:t xml:space="preserve"> (400)</w:t>
+      <w:r>
+        <w:rPr>
+          <w:color w:val="00B050"/>
+        </w:rPr>
+        <w:t>(</w:t>
+      </w:r>
+      <w:r>
+        <w:rPr>
+          <w:color w:val="00B050"/>
+        </w:rPr>
+        <w:t>bierflesje fietsenstalling</w:t>
+      </w:r>
+      <w:r>
+        <w:rPr>
+          <w:color w:val="00B050"/>
+        </w:rPr>
+        <w:t>)</w:t>
+      </w:r>
+    </w:p>
+    <w:p>
+      <w:pPr>
+        <w:pStyle w:val="Lijstalinea"/>
+        <w:numPr>
+          <w:ilvl w:val="1"/>
+          <w:numId w:val="30"/>
+        </w:numPr>
+      </w:pPr>
+      <w:r>
+        <w:t>G</w:t>
+      </w:r>
+      <w:r>
+        <w:t>ereedschap</w:t>
+      </w:r>
+      <w:r>
+        <w:t>skist</w:t>
+      </w:r>
+      <w:r>
+        <w:t xml:space="preserve"> uit Maker Space</w:t>
+      </w:r>
+    </w:p>
+    <w:p>
+      <w:pPr>
+        <w:pStyle w:val="Lijstalinea"/>
+        <w:numPr>
+          <w:ilvl w:val="1"/>
+          <w:numId w:val="30"/>
+        </w:numPr>
+      </w:pPr>
+      <w:r>
+        <w:t>Zitten in treinzitjes AM</w:t>
       </w:r>
     </w:p>
     <w:p>
@@ -450,261 +608,25 @@
         </w:numPr>
       </w:pPr>
       <w:r>
-        <w:t>Prestaties:</w:t>
-      </w:r>
-    </w:p>
-    <w:p>
-      <w:pPr>
-        <w:pStyle w:val="Lijstalinea"/>
-        <w:numPr>
-          <w:ilvl w:val="1"/>
-          <w:numId w:val="30"/>
-        </w:numPr>
-      </w:pPr>
-      <w:r>
-        <w:t>Alle penetratiemanieren</w:t>
-      </w:r>
-    </w:p>
-    <w:p>
-      <w:pPr>
-        <w:pStyle w:val="Lijstalinea"/>
-        <w:numPr>
-          <w:ilvl w:val="1"/>
-          <w:numId w:val="30"/>
-        </w:numPr>
-        <w:rPr>
-          <w:color w:val="00B050"/>
-        </w:rPr>
-      </w:pPr>
-      <w:r>
-        <w:rPr>
-          <w:color w:val="00B050"/>
-        </w:rPr>
-        <w:t>Gebouw binnenlopen  (Het pand binnengelopen)</w:t>
-      </w:r>
-    </w:p>
-    <w:p>
-      <w:pPr>
-        <w:pStyle w:val="Lijstalinea"/>
-        <w:numPr>
-          <w:ilvl w:val="1"/>
-          <w:numId w:val="30"/>
-        </w:numPr>
-        <w:rPr>
-          <w:color w:val="00B050"/>
-        </w:rPr>
-      </w:pPr>
-      <w:r>
-        <w:rPr>
-          <w:color w:val="00B050"/>
-        </w:rPr>
-        <w:t>Bierflesje opruimen (Voorbeeldwerknemer)</w:t>
-      </w:r>
-    </w:p>
-    <w:p>
-      <w:pPr>
-        <w:pStyle w:val="Lijstalinea"/>
-        <w:numPr>
-          <w:ilvl w:val="1"/>
-          <w:numId w:val="30"/>
-        </w:numPr>
-      </w:pPr>
-      <w:proofErr w:type="spellStart"/>
-      <w:r>
-        <w:t>Easter</w:t>
-      </w:r>
-      <w:proofErr w:type="spellEnd"/>
-      <w:r>
-        <w:t xml:space="preserve"> </w:t>
-      </w:r>
-      <w:proofErr w:type="spellStart"/>
-      <w:r>
-        <w:t>egg</w:t>
-      </w:r>
-      <w:proofErr w:type="spellEnd"/>
-      <w:r>
-        <w:t xml:space="preserve"> van Citrix (Citrix specialist)</w:t>
-      </w:r>
-    </w:p>
-    <w:p>
-      <w:pPr>
-        <w:pStyle w:val="Lijstalinea"/>
-        <w:numPr>
-          <w:ilvl w:val="0"/>
-          <w:numId w:val="30"/>
-        </w:numPr>
-      </w:pPr>
-      <w:r>
-        <w:t>Voorwerpen:</w:t>
-      </w:r>
-    </w:p>
-    <w:p>
-      <w:pPr>
-        <w:pStyle w:val="Lijstalinea"/>
-        <w:numPr>
-          <w:ilvl w:val="1"/>
-          <w:numId w:val="30"/>
-        </w:numPr>
-      </w:pPr>
-      <w:r>
-        <w:t>T</w:t>
-      </w:r>
-      <w:r>
-        <w:t>oegangspasje</w:t>
-      </w:r>
-    </w:p>
-    <w:p>
-      <w:pPr>
-        <w:pStyle w:val="Lijstalinea"/>
-        <w:numPr>
-          <w:ilvl w:val="1"/>
-          <w:numId w:val="30"/>
-        </w:numPr>
-      </w:pPr>
-      <w:r>
-        <w:t>Ontgrendeld werkstation</w:t>
-      </w:r>
-    </w:p>
-    <w:p>
-      <w:pPr>
-        <w:pStyle w:val="Lijstalinea"/>
-        <w:numPr>
-          <w:ilvl w:val="1"/>
-          <w:numId w:val="30"/>
-        </w:numPr>
-        <w:rPr>
-          <w:color w:val="00B050"/>
-        </w:rPr>
-      </w:pPr>
-      <w:r>
-        <w:rPr>
-          <w:color w:val="00B050"/>
-        </w:rPr>
-        <w:t>Lo</w:t>
-      </w:r>
-      <w:r>
-        <w:rPr>
-          <w:color w:val="00B050"/>
-        </w:rPr>
-        <w:t>ze</w:t>
-      </w:r>
-      <w:r>
-        <w:rPr>
-          <w:color w:val="00B050"/>
-        </w:rPr>
-        <w:t xml:space="preserve"> item</w:t>
-      </w:r>
-      <w:r>
-        <w:rPr>
-          <w:color w:val="00B050"/>
-        </w:rPr>
-        <w:t>s</w:t>
-      </w:r>
-      <w:r>
-        <w:rPr>
-          <w:color w:val="00B050"/>
-        </w:rPr>
-        <w:t xml:space="preserve"> </w:t>
-      </w:r>
-      <w:r>
-        <w:rPr>
-          <w:color w:val="00B050"/>
-        </w:rPr>
-        <w:t>(</w:t>
-      </w:r>
-      <w:r>
-        <w:rPr>
-          <w:color w:val="00B050"/>
-        </w:rPr>
-        <w:t>bierflesje fietsenstalling</w:t>
-      </w:r>
-      <w:r>
-        <w:rPr>
-          <w:color w:val="00B050"/>
-        </w:rPr>
-        <w:t>)</w:t>
-      </w:r>
-    </w:p>
-    <w:p>
-      <w:pPr>
-        <w:pStyle w:val="Lijstalinea"/>
-        <w:numPr>
-          <w:ilvl w:val="1"/>
-          <w:numId w:val="30"/>
-        </w:numPr>
-      </w:pPr>
-      <w:r>
-        <w:t>G</w:t>
-      </w:r>
-      <w:r>
-        <w:t>ereedschap</w:t>
-      </w:r>
-      <w:r>
-        <w:t>skist</w:t>
-      </w:r>
-      <w:r>
-        <w:t xml:space="preserve"> uit Maker Space</w:t>
-      </w:r>
-    </w:p>
-    <w:p>
-      <w:pPr>
-        <w:pStyle w:val="Lijstalinea"/>
-        <w:numPr>
-          <w:ilvl w:val="1"/>
-          <w:numId w:val="30"/>
-        </w:numPr>
-      </w:pPr>
-      <w:r>
-        <w:t>Zitten in treinzitjes AM</w:t>
-      </w:r>
-    </w:p>
-    <w:p>
-      <w:pPr>
-        <w:pStyle w:val="Lijstalinea"/>
-        <w:numPr>
-          <w:ilvl w:val="0"/>
-          <w:numId w:val="30"/>
-        </w:numPr>
-      </w:pPr>
-      <w:proofErr w:type="spellStart"/>
-      <w:r>
-        <w:t>Mechanics</w:t>
-      </w:r>
-      <w:proofErr w:type="spellEnd"/>
-      <w:r>
-        <w:t>:</w:t>
-      </w:r>
-    </w:p>
-    <w:p>
-      <w:pPr>
-        <w:pStyle w:val="Lijstalinea"/>
-        <w:numPr>
-          <w:ilvl w:val="1"/>
-          <w:numId w:val="30"/>
-        </w:numPr>
-        <w:rPr>
-          <w:color w:val="00B050"/>
-        </w:rPr>
-      </w:pPr>
-      <w:r>
-        <w:rPr>
-          <w:color w:val="00B050"/>
-        </w:rPr>
-        <w:t xml:space="preserve">Deuren met paslezers </w:t>
-      </w:r>
-      <w:proofErr w:type="spellStart"/>
-      <w:r>
-        <w:rPr>
-          <w:color w:val="00B050"/>
-        </w:rPr>
-        <w:t>ondoorgankelijk</w:t>
-      </w:r>
-      <w:proofErr w:type="spellEnd"/>
-      <w:r>
-        <w:rPr>
-          <w:color w:val="00B050"/>
-        </w:rPr>
-        <w:t xml:space="preserve"> maken zonder “Toegangspasje”</w:t>
+        <w:t>Mechanics:</w:t>
+      </w:r>
+    </w:p>
+    <w:p>
+      <w:pPr>
+        <w:pStyle w:val="Lijstalinea"/>
+        <w:numPr>
+          <w:ilvl w:val="1"/>
+          <w:numId w:val="30"/>
+        </w:numPr>
+        <w:rPr>
+          <w:color w:val="00B050"/>
+        </w:rPr>
+      </w:pPr>
+      <w:r>
+        <w:rPr>
+          <w:color w:val="00B050"/>
+        </w:rPr>
+        <w:t>Deuren met paslezers ondoorgankelijk maken zonder “Toegangspasje”</w:t>
       </w:r>
     </w:p>
     <w:p>
@@ -740,104 +662,49 @@
         <w:rPr>
           <w:color w:val="00B050"/>
         </w:rPr>
-        <w:t>Actiebeschrijving meegeven aan volgende kamer (“</w:t>
-      </w:r>
-      <w:proofErr w:type="spellStart"/>
-      <w:r>
-        <w:rPr>
-          <w:color w:val="00B050"/>
-        </w:rPr>
-        <w:t>You</w:t>
-      </w:r>
-      <w:proofErr w:type="spellEnd"/>
-      <w:r>
-        <w:rPr>
-          <w:color w:val="00B050"/>
-        </w:rPr>
-        <w:t xml:space="preserve"> walk East” </w:t>
-      </w:r>
-      <w:proofErr w:type="spellStart"/>
-      <w:r>
-        <w:rPr>
-          <w:color w:val="00B050"/>
-        </w:rPr>
-        <w:t>enzo</w:t>
-      </w:r>
-      <w:proofErr w:type="spellEnd"/>
-      <w:r>
-        <w:rPr>
-          <w:color w:val="00B050"/>
-        </w:rPr>
-        <w:t>)</w:t>
-      </w:r>
-    </w:p>
-    <w:p>
-      <w:pPr>
-        <w:pStyle w:val="Lijstalinea"/>
-        <w:numPr>
-          <w:ilvl w:val="1"/>
-          <w:numId w:val="30"/>
-        </w:numPr>
-      </w:pPr>
-      <w:proofErr w:type="spellStart"/>
-      <w:r>
-        <w:t>Suspicion</w:t>
-      </w:r>
-      <w:proofErr w:type="spellEnd"/>
-      <w:r>
-        <w:t xml:space="preserve"> counters voor elk personage</w:t>
-      </w:r>
-    </w:p>
-    <w:p>
-      <w:pPr>
-        <w:pStyle w:val="Lijstalinea"/>
-        <w:numPr>
-          <w:ilvl w:val="1"/>
-          <w:numId w:val="30"/>
-        </w:numPr>
-      </w:pPr>
-      <w:r>
-        <w:t xml:space="preserve">Tellen hoe vaak iemand de speler heeft gezien (werkt richting </w:t>
-      </w:r>
-      <w:proofErr w:type="spellStart"/>
-      <w:r>
-        <w:t>suspicion</w:t>
-      </w:r>
-      <w:proofErr w:type="spellEnd"/>
-      <w:r>
-        <w:t xml:space="preserve"> counter)</w:t>
-      </w:r>
-    </w:p>
-    <w:p>
-      <w:pPr>
-        <w:pStyle w:val="Lijstalinea"/>
-        <w:numPr>
-          <w:ilvl w:val="1"/>
-          <w:numId w:val="30"/>
-        </w:numPr>
-        <w:rPr>
-          <w:color w:val="00B050"/>
-        </w:rPr>
-      </w:pPr>
-      <w:r>
-        <w:rPr>
-          <w:color w:val="00B050"/>
-        </w:rPr>
-        <w:t xml:space="preserve">Random </w:t>
-      </w:r>
-      <w:proofErr w:type="spellStart"/>
-      <w:r>
-        <w:rPr>
-          <w:color w:val="00B050"/>
-        </w:rPr>
-        <w:t>ActionMessage</w:t>
-      </w:r>
-      <w:proofErr w:type="spellEnd"/>
-      <w:r>
-        <w:rPr>
-          <w:color w:val="00B050"/>
-        </w:rPr>
-        <w:t xml:space="preserve"> voor kamers die op elkaar lijken</w:t>
+        <w:t>Actiebeschrijving meegeven aan volgende kamer (“You walk East” enzo)</w:t>
+      </w:r>
+    </w:p>
+    <w:p>
+      <w:pPr>
+        <w:pStyle w:val="Lijstalinea"/>
+        <w:numPr>
+          <w:ilvl w:val="1"/>
+          <w:numId w:val="30"/>
+        </w:numPr>
+      </w:pPr>
+      <w:r>
+        <w:t>Suspicion counters voor elk personage</w:t>
+      </w:r>
+    </w:p>
+    <w:p>
+      <w:pPr>
+        <w:pStyle w:val="Lijstalinea"/>
+        <w:numPr>
+          <w:ilvl w:val="1"/>
+          <w:numId w:val="30"/>
+        </w:numPr>
+      </w:pPr>
+      <w:r>
+        <w:t>Tellen hoe vaak iemand de speler heeft gezien (werkt richting suspicion counter)</w:t>
+      </w:r>
+    </w:p>
+    <w:p>
+      <w:pPr>
+        <w:pStyle w:val="Lijstalinea"/>
+        <w:numPr>
+          <w:ilvl w:val="1"/>
+          <w:numId w:val="30"/>
+        </w:numPr>
+        <w:rPr>
+          <w:color w:val="00B050"/>
+        </w:rPr>
+      </w:pPr>
+      <w:r>
+        <w:rPr>
+          <w:color w:val="00B050"/>
+        </w:rPr>
+        <w:t>Random ActionMessage voor kamers die op elkaar lijken</w:t>
       </w:r>
     </w:p>
     <w:p>
@@ -885,21 +752,7 @@
         <w:rPr>
           <w:color w:val="00B050"/>
         </w:rPr>
-        <w:t xml:space="preserve">Items uit je </w:t>
-      </w:r>
-      <w:proofErr w:type="spellStart"/>
-      <w:r>
-        <w:rPr>
-          <w:color w:val="00B050"/>
-        </w:rPr>
-        <w:t>inventory</w:t>
-      </w:r>
-      <w:proofErr w:type="spellEnd"/>
-      <w:r>
-        <w:rPr>
-          <w:color w:val="00B050"/>
-        </w:rPr>
-        <w:t xml:space="preserve"> verwijderen</w:t>
+        <w:t>Items uit je inventory verwijderen</w:t>
       </w:r>
     </w:p>
     <w:p>
@@ -914,15 +767,7 @@
         <w:t>Koffiezetappara</w:t>
       </w:r>
       <w:r>
-        <w:t xml:space="preserve">at met keuzemenu en eindproduct </w:t>
-      </w:r>
-      <w:proofErr w:type="spellStart"/>
-      <w:r>
-        <w:t>recoden</w:t>
-      </w:r>
-      <w:proofErr w:type="spellEnd"/>
-      <w:r>
-        <w:t xml:space="preserve"> naar iets nets en herbruikbaars.</w:t>
+        <w:t>at met keuzemenu en eindproduct recoden naar iets nets en herbruikbaars.</w:t>
       </w:r>
     </w:p>
     <w:p>
@@ -984,6 +829,20 @@
           <w:ilvl w:val="1"/>
           <w:numId w:val="30"/>
         </w:numPr>
+      </w:pPr>
+      <w:r>
+        <w:t>Dialoogfunctie opzetten die lagen diep gaat</w:t>
+      </w:r>
+      <w:bookmarkStart w:id="0" w:name="_GoBack"/>
+      <w:bookmarkEnd w:id="0"/>
+    </w:p>
+    <w:p>
+      <w:pPr>
+        <w:pStyle w:val="Lijstalinea"/>
+        <w:numPr>
+          <w:ilvl w:val="1"/>
+          <w:numId w:val="30"/>
+        </w:numPr>
         <w:rPr>
           <w:color w:val="00B050"/>
         </w:rPr>
@@ -1074,14 +933,12 @@
           <w:color w:val="00B050"/>
         </w:rPr>
       </w:pPr>
-      <w:proofErr w:type="spellStart"/>
       <w:r>
         <w:rPr>
           <w:color w:val="00B050"/>
         </w:rPr>
         <w:t>Accomplishments</w:t>
       </w:r>
-      <w:proofErr w:type="spellEnd"/>
     </w:p>
     <w:p>
       <w:pPr>
@@ -1110,13 +967,8 @@
         <w:t>Beschrijving van alle kamers</w:t>
       </w:r>
       <w:r>
-        <w:t xml:space="preserve">, objecten en </w:t>
-      </w:r>
-      <w:proofErr w:type="spellStart"/>
-      <w:r>
-        <w:t>NPC’s</w:t>
-      </w:r>
-      <w:proofErr w:type="spellEnd"/>
+        <w:t>, objecten en NPC’s</w:t>
+      </w:r>
     </w:p>
     <w:p>
       <w:pPr>
@@ -1204,12 +1056,10 @@
           <w:numId w:val="30"/>
         </w:numPr>
       </w:pPr>
-      <w:bookmarkStart w:id="0" w:name="_GoBack"/>
       <w:r>
         <w:t>Einde: Je stopt een rookbom in de airco en veroorzaakt paniek</w:t>
       </w:r>
     </w:p>
-    <w:bookmarkEnd w:id="0"/>
     <w:p>
       <w:pPr>
         <w:pStyle w:val="Lijstalinea"/>
@@ -1369,15 +1219,7 @@
         </w:numPr>
       </w:pPr>
       <w:r>
-        <w:t xml:space="preserve">Eindscore (groot boos eindcijfer, met alle </w:t>
-      </w:r>
-      <w:proofErr w:type="spellStart"/>
-      <w:r>
-        <w:t>subscores</w:t>
-      </w:r>
-      <w:proofErr w:type="spellEnd"/>
-      <w:r>
-        <w:t xml:space="preserve"> in de berekening)</w:t>
+        <w:t>Eindscore (groot boos eindcijfer, met alle subscores in de berekening)</w:t>
       </w:r>
     </w:p>
     <w:p>
@@ -1388,21 +1230,8 @@
           <w:numId w:val="30"/>
         </w:numPr>
       </w:pPr>
-      <w:proofErr w:type="spellStart"/>
-      <w:r>
-        <w:t>Easter</w:t>
-      </w:r>
-      <w:proofErr w:type="spellEnd"/>
-      <w:r>
-        <w:t xml:space="preserve"> </w:t>
-      </w:r>
-      <w:proofErr w:type="spellStart"/>
-      <w:r>
-        <w:t>eggs</w:t>
-      </w:r>
-      <w:proofErr w:type="spellEnd"/>
-      <w:r>
-        <w:t xml:space="preserve"> / grapjes</w:t>
+      <w:r>
+        <w:t>Easter eggs / grapjes</w:t>
       </w:r>
     </w:p>
     <w:p>
@@ -1426,23 +1255,7 @@
         </w:numPr>
       </w:pPr>
       <w:r>
-        <w:t xml:space="preserve">High scores van flipperkast en </w:t>
-      </w:r>
-      <w:proofErr w:type="spellStart"/>
-      <w:r>
-        <w:t>photo</w:t>
-      </w:r>
-      <w:proofErr w:type="spellEnd"/>
-      <w:r>
-        <w:t xml:space="preserve"> </w:t>
-      </w:r>
-      <w:proofErr w:type="spellStart"/>
-      <w:r>
-        <w:t>play</w:t>
-      </w:r>
-      <w:proofErr w:type="spellEnd"/>
-      <w:r>
-        <w:t xml:space="preserve"> opnemen</w:t>
+        <w:t>High scores van flipperkast en photo play opnemen</w:t>
       </w:r>
     </w:p>
     <w:p>
@@ -1465,13 +1278,8 @@
           <w:numId w:val="30"/>
         </w:numPr>
       </w:pPr>
-      <w:proofErr w:type="spellStart"/>
-      <w:r>
-        <w:t>Bugfixes</w:t>
-      </w:r>
-      <w:proofErr w:type="spellEnd"/>
-      <w:r>
-        <w:t xml:space="preserve"> en verbeteringen:</w:t>
+      <w:r>
+        <w:t>Bugfixes en verbeteringen:</w:t>
       </w:r>
     </w:p>
     <w:p>
@@ -1561,15 +1369,7 @@
         <w:t>Header geschikt maken voor veel inhoud</w:t>
       </w:r>
       <w:r>
-        <w:t xml:space="preserve"> (vnl. items en </w:t>
-      </w:r>
-      <w:proofErr w:type="spellStart"/>
-      <w:r>
-        <w:t>achievements</w:t>
-      </w:r>
-      <w:proofErr w:type="spellEnd"/>
-      <w:r>
-        <w:t>)</w:t>
+        <w:t xml:space="preserve"> (vnl. items en achievements)</w:t>
       </w:r>
       <w:r>
         <w:t>.</w:t>
@@ -1598,73 +1398,29 @@
           <w:color w:val="00B050"/>
         </w:rPr>
       </w:pPr>
-      <w:proofErr w:type="spellStart"/>
-      <w:r>
-        <w:rPr>
-          <w:color w:val="00B050"/>
-        </w:rPr>
-        <w:t>Achievements</w:t>
-      </w:r>
-      <w:proofErr w:type="spellEnd"/>
-      <w:r>
-        <w:rPr>
-          <w:color w:val="00B050"/>
-        </w:rPr>
-        <w:t xml:space="preserve"> maar één keer weergeven in header.</w:t>
-      </w:r>
-    </w:p>
-    <w:p>
-      <w:pPr>
-        <w:pStyle w:val="Lijstalinea"/>
-        <w:numPr>
-          <w:ilvl w:val="1"/>
-          <w:numId w:val="30"/>
-        </w:numPr>
-        <w:rPr>
-          <w:color w:val="00B050"/>
-        </w:rPr>
-      </w:pPr>
-      <w:proofErr w:type="spellStart"/>
-      <w:r>
-        <w:rPr>
-          <w:color w:val="00B050"/>
-        </w:rPr>
-        <w:t>Loodsdeur</w:t>
-      </w:r>
-      <w:proofErr w:type="spellEnd"/>
-      <w:r>
-        <w:rPr>
-          <w:color w:val="00B050"/>
-        </w:rPr>
-        <w:t xml:space="preserve"> in 040600 goed schrijven ($</w:t>
-      </w:r>
-      <w:proofErr w:type="spellStart"/>
-      <w:r>
-        <w:rPr>
-          <w:color w:val="00B050"/>
-        </w:rPr>
-        <w:t>state.self.states</w:t>
-      </w:r>
-      <w:proofErr w:type="spellEnd"/>
-      <w:r>
-        <w:rPr>
-          <w:color w:val="00B050"/>
-        </w:rPr>
-        <w:t xml:space="preserve"> '</w:t>
-      </w:r>
-      <w:proofErr w:type="spellStart"/>
-      <w:r>
-        <w:rPr>
-          <w:color w:val="00B050"/>
-        </w:rPr>
-        <w:t>LoodsdeurOpen</w:t>
-      </w:r>
-      <w:proofErr w:type="spellEnd"/>
-      <w:r>
-        <w:rPr>
-          <w:color w:val="00B050"/>
-        </w:rPr>
-        <w:t>' verwijderen uit array)</w:t>
+      <w:r>
+        <w:rPr>
+          <w:color w:val="00B050"/>
+        </w:rPr>
+        <w:t>Achievements maar één keer weergeven in header.</w:t>
+      </w:r>
+    </w:p>
+    <w:p>
+      <w:pPr>
+        <w:pStyle w:val="Lijstalinea"/>
+        <w:numPr>
+          <w:ilvl w:val="1"/>
+          <w:numId w:val="30"/>
+        </w:numPr>
+        <w:rPr>
+          <w:color w:val="00B050"/>
+        </w:rPr>
+      </w:pPr>
+      <w:r>
+        <w:rPr>
+          <w:color w:val="00B050"/>
+        </w:rPr>
+        <w:t>Loodsdeur in 040600 goed schrijven ($state.self.states 'LoodsdeurOpen' verwijderen uit array)</w:t>
       </w:r>
     </w:p>
     <w:p>
@@ -1718,37 +1474,114 @@
         <w:rPr>
           <w:color w:val="00B050"/>
         </w:rPr>
-        <w:t xml:space="preserve">Item uit tutorial verwijderen uit </w:t>
-      </w:r>
-      <w:proofErr w:type="spellStart"/>
-      <w:r>
-        <w:rPr>
-          <w:color w:val="00B050"/>
-        </w:rPr>
-        <w:t>inventory</w:t>
-      </w:r>
-      <w:proofErr w:type="spellEnd"/>
-      <w:r>
-        <w:rPr>
-          <w:color w:val="00B050"/>
-        </w:rPr>
-        <w:t xml:space="preserve"> na afronden tutorial</w:t>
-      </w:r>
-    </w:p>
-    <w:p>
-      <w:pPr>
-        <w:pStyle w:val="Lijstalinea"/>
-        <w:numPr>
-          <w:ilvl w:val="1"/>
-          <w:numId w:val="30"/>
-        </w:numPr>
-      </w:pPr>
-      <w:proofErr w:type="spellStart"/>
-      <w:r>
-        <w:t>Loodsdeur</w:t>
-      </w:r>
-      <w:proofErr w:type="spellEnd"/>
-      <w:r>
+        <w:t>Item uit tutorial verwijderen uit inventory na afronden tutorial</w:t>
+      </w:r>
+    </w:p>
+    <w:p>
+      <w:pPr>
+        <w:pStyle w:val="Lijstalinea"/>
+        <w:numPr>
+          <w:ilvl w:val="1"/>
+          <w:numId w:val="30"/>
+        </w:numPr>
+      </w:pPr>
+      <w:r>
+        <w:t>Loodsdeur fixen in nieuwe kamercode.</w:t>
+      </w:r>
+    </w:p>
+    <w:p>
+      <w:pPr>
+        <w:pStyle w:val="Lijstalinea"/>
+        <w:numPr>
+          <w:ilvl w:val="1"/>
+          <w:numId w:val="30"/>
+        </w:numPr>
+      </w:pPr>
+      <w:r>
+        <w:t>Deur naar serverruimte fixen in nieuwe kamercode.</w:t>
+      </w:r>
+    </w:p>
+    <w:p>
+      <w:pPr>
+        <w:pStyle w:val="Lijstalinea"/>
+        <w:numPr>
+          <w:ilvl w:val="1"/>
+          <w:numId w:val="30"/>
+        </w:numPr>
+      </w:pPr>
+      <w:r>
+        <w:t>Gymdeur fixen in nieuwe kamercode.</w:t>
+      </w:r>
+    </w:p>
+    <w:p>
+      <w:pPr>
+        <w:pStyle w:val="Lijstalinea"/>
+        <w:numPr>
+          <w:ilvl w:val="1"/>
+          <w:numId w:val="30"/>
+        </w:numPr>
+        <w:rPr>
+          <w:color w:val="00B050"/>
+        </w:rPr>
+      </w:pPr>
+      <w:r>
+        <w:rPr>
+          <w:color w:val="00B050"/>
+        </w:rPr>
+        <w:t>Dialoog voor walk-in fixen (06,07,02)</w:t>
+      </w:r>
+    </w:p>
+    <w:p>
+      <w:pPr>
+        <w:pStyle w:val="Lijstalinea"/>
+        <w:numPr>
+          <w:ilvl w:val="1"/>
+          <w:numId w:val="30"/>
+        </w:numPr>
+      </w:pPr>
+      <w:r>
+        <w:t>Teleporter werkend krijgen (00,00,02)</w:t>
+      </w:r>
+    </w:p>
+    <w:p>
+      <w:pPr>
+        <w:pStyle w:val="Lijstalinea"/>
+        <w:numPr>
+          <w:ilvl w:val="1"/>
+          <w:numId w:val="30"/>
+        </w:numPr>
+      </w:pPr>
+      <w:r>
+        <w:t>Begintijd opslaan in State.Self.Starttime</w:t>
+      </w:r>
+    </w:p>
+    <w:p>
+      <w:pPr>
+        <w:pStyle w:val="Lijstalinea"/>
+        <w:numPr>
+          <w:ilvl w:val="1"/>
+          <w:numId w:val="30"/>
+        </w:numPr>
+        <w:rPr>
+          <w:color w:val="00B050"/>
+        </w:rPr>
+      </w:pPr>
+      <w:r>
+        <w:rPr>
+          <w:color w:val="00B050"/>
+        </w:rPr>
+        <w:t>Prestatie</w:t>
+      </w:r>
+      <w:r>
+        <w:rPr>
+          <w:color w:val="00B050"/>
+        </w:rPr>
+        <w:t>s</w:t>
+      </w:r>
+      <w:r>
+        <w:rPr>
+          <w:color w:val="00B050"/>
+        </w:rPr>
         <w:t xml:space="preserve"> fixen in nieuwe kamercode.</w:t>
       </w:r>
     </w:p>
@@ -1759,117 +1592,6 @@
           <w:ilvl w:val="1"/>
           <w:numId w:val="30"/>
         </w:numPr>
-      </w:pPr>
-      <w:r>
-        <w:t>Deur naar serverruimte fixen in nieuwe kamercode.</w:t>
-      </w:r>
-    </w:p>
-    <w:p>
-      <w:pPr>
-        <w:pStyle w:val="Lijstalinea"/>
-        <w:numPr>
-          <w:ilvl w:val="1"/>
-          <w:numId w:val="30"/>
-        </w:numPr>
-      </w:pPr>
-      <w:proofErr w:type="spellStart"/>
-      <w:r>
-        <w:t>Gymdeur</w:t>
-      </w:r>
-      <w:proofErr w:type="spellEnd"/>
-      <w:r>
-        <w:t xml:space="preserve"> fixen in nieuwe kamercode.</w:t>
-      </w:r>
-    </w:p>
-    <w:p>
-      <w:pPr>
-        <w:pStyle w:val="Lijstalinea"/>
-        <w:numPr>
-          <w:ilvl w:val="1"/>
-          <w:numId w:val="30"/>
-        </w:numPr>
-        <w:rPr>
-          <w:color w:val="00B050"/>
-        </w:rPr>
-      </w:pPr>
-      <w:r>
-        <w:rPr>
-          <w:color w:val="00B050"/>
-        </w:rPr>
-        <w:t>Dialoog voor walk-in fixen (06,07,02)</w:t>
-      </w:r>
-    </w:p>
-    <w:p>
-      <w:pPr>
-        <w:pStyle w:val="Lijstalinea"/>
-        <w:numPr>
-          <w:ilvl w:val="1"/>
-          <w:numId w:val="30"/>
-        </w:numPr>
-      </w:pPr>
-      <w:proofErr w:type="spellStart"/>
-      <w:r>
-        <w:t>Teleporter</w:t>
-      </w:r>
-      <w:proofErr w:type="spellEnd"/>
-      <w:r>
-        <w:t xml:space="preserve"> werkend krijgen (00,00,02)</w:t>
-      </w:r>
-    </w:p>
-    <w:p>
-      <w:pPr>
-        <w:pStyle w:val="Lijstalinea"/>
-        <w:numPr>
-          <w:ilvl w:val="1"/>
-          <w:numId w:val="30"/>
-        </w:numPr>
-      </w:pPr>
-      <w:r>
-        <w:t xml:space="preserve">Begintijd opslaan in </w:t>
-      </w:r>
-      <w:proofErr w:type="spellStart"/>
-      <w:r>
-        <w:t>State.Self.Starttime</w:t>
-      </w:r>
-      <w:proofErr w:type="spellEnd"/>
-    </w:p>
-    <w:p>
-      <w:pPr>
-        <w:pStyle w:val="Lijstalinea"/>
-        <w:numPr>
-          <w:ilvl w:val="1"/>
-          <w:numId w:val="30"/>
-        </w:numPr>
-        <w:rPr>
-          <w:color w:val="00B050"/>
-        </w:rPr>
-      </w:pPr>
-      <w:r>
-        <w:rPr>
-          <w:color w:val="00B050"/>
-        </w:rPr>
-        <w:t>Prestatie</w:t>
-      </w:r>
-      <w:r>
-        <w:rPr>
-          <w:color w:val="00B050"/>
-        </w:rPr>
-        <w:t>s</w:t>
-      </w:r>
-      <w:r>
-        <w:rPr>
-          <w:color w:val="00B050"/>
-        </w:rPr>
-        <w:t xml:space="preserve"> fixen in nieuwe kamercode.</w:t>
-      </w:r>
-    </w:p>
-    <w:p>
-      <w:pPr>
-        <w:pStyle w:val="Lijstalinea"/>
-        <w:numPr>
-          <w:ilvl w:val="1"/>
-          <w:numId w:val="30"/>
-        </w:numPr>
         <w:rPr>
           <w:color w:val="00B050"/>
         </w:rPr>
@@ -1908,6 +1630,7 @@
         </w:numPr>
       </w:pPr>
       <w:r>
+        <w:lastRenderedPageBreak/>
         <w:t>Live</w:t>
       </w:r>
       <w:r>
@@ -2063,30 +1786,14 @@
                           <w:r>
                             <w:instrText xml:space="preserve"> = </w:instrText>
                           </w:r>
-                          <w:r>
-                            <w:fldChar w:fldCharType="begin"/>
-                          </w:r>
-                          <w:r>
-                            <w:instrText xml:space="preserve">NUMPAGES  \* Arabic </w:instrText>
-                          </w:r>
-                          <w:r>
-                            <w:instrText xml:space="preserve"> \* MERGEFORMAT</w:instrText>
-                          </w:r>
-                          <w:r>
-                            <w:fldChar w:fldCharType="separate"/>
-                          </w:r>
-                          <w:r>
-                            <w:rPr>
-                              <w:noProof/>
-                            </w:rPr>
-                            <w:instrText>3</w:instrText>
-                          </w:r>
-                          <w:r>
-                            <w:rPr>
-                              <w:noProof/>
-                            </w:rPr>
-                            <w:fldChar w:fldCharType="end"/>
-                          </w:r>
+                          <w:fldSimple w:instr="NUMPAGES  \* Arabic  \* MERGEFORMAT">
+                            <w:r>
+                              <w:rPr>
+                                <w:noProof/>
+                              </w:rPr>
+                              <w:instrText>3</w:instrText>
+                            </w:r>
+                          </w:fldSimple>
                           <w:r>
                             <w:instrText>+</w:instrText>
                           </w:r>
@@ -2184,30 +1891,14 @@
                     <w:r>
                       <w:instrText xml:space="preserve"> = </w:instrText>
                     </w:r>
-                    <w:r>
-                      <w:fldChar w:fldCharType="begin"/>
-                    </w:r>
-                    <w:r>
-                      <w:instrText xml:space="preserve">NUMPAGES  \* Arabic </w:instrText>
-                    </w:r>
-                    <w:r>
-                      <w:instrText xml:space="preserve"> \* MERGEFORMAT</w:instrText>
-                    </w:r>
-                    <w:r>
-                      <w:fldChar w:fldCharType="separate"/>
-                    </w:r>
-                    <w:r>
-                      <w:rPr>
-                        <w:noProof/>
-                      </w:rPr>
-                      <w:instrText>3</w:instrText>
-                    </w:r>
-                    <w:r>
-                      <w:rPr>
-                        <w:noProof/>
-                      </w:rPr>
-                      <w:fldChar w:fldCharType="end"/>
-                    </w:r>
+                    <w:fldSimple w:instr="NUMPAGES  \* Arabic  \* MERGEFORMAT">
+                      <w:r>
+                        <w:rPr>
+                          <w:noProof/>
+                        </w:rPr>
+                        <w:instrText>3</w:instrText>
+                      </w:r>
+                    </w:fldSimple>
                     <w:r>
                       <w:instrText>+</w:instrText>
                     </w:r>
@@ -2317,15 +2008,7 @@
                             <w:jc w:val="right"/>
                           </w:pPr>
                           <w:r>
-                            <w:t xml:space="preserve">OGD </w:t>
-                          </w:r>
-                          <w:proofErr w:type="spellStart"/>
-                          <w:r>
-                            <w:t>ict</w:t>
-                          </w:r>
-                          <w:proofErr w:type="spellEnd"/>
-                          <w:r>
-                            <w:t>-diensten</w:t>
+                            <w:t>OGD ict-diensten</w:t>
                           </w:r>
                         </w:p>
                       </w:txbxContent>
@@ -2359,15 +2042,7 @@
                       <w:jc w:val="right"/>
                     </w:pPr>
                     <w:r>
-                      <w:t xml:space="preserve">OGD </w:t>
-                    </w:r>
-                    <w:proofErr w:type="spellStart"/>
-                    <w:r>
-                      <w:t>ict</w:t>
-                    </w:r>
-                    <w:proofErr w:type="spellEnd"/>
-                    <w:r>
-                      <w:t>-diensten</w:t>
+                      <w:t>OGD ict-diensten</w:t>
                     </w:r>
                   </w:p>
                 </w:txbxContent>
@@ -2477,27 +2152,14 @@
                           <w:r>
                             <w:instrText xml:space="preserve"> = </w:instrText>
                           </w:r>
-                          <w:r>
-                            <w:fldChar w:fldCharType="begin"/>
-                          </w:r>
-                          <w:r>
-                            <w:instrText>NUMPAGES  \* Arabic  \* MERGEFORMAT</w:instrText>
-                          </w:r>
-                          <w:r>
-                            <w:fldChar w:fldCharType="separate"/>
-                          </w:r>
-                          <w:r>
-                            <w:rPr>
-                              <w:noProof/>
-                            </w:rPr>
-                            <w:instrText>3</w:instrText>
-                          </w:r>
-                          <w:r>
-                            <w:rPr>
-                              <w:noProof/>
-                            </w:rPr>
-                            <w:fldChar w:fldCharType="end"/>
-                          </w:r>
+                          <w:fldSimple w:instr="NUMPAGES  \* Arabic  \* MERGEFORMAT">
+                            <w:r>
+                              <w:rPr>
+                                <w:noProof/>
+                              </w:rPr>
+                              <w:instrText>3</w:instrText>
+                            </w:r>
+                          </w:fldSimple>
                           <w:r>
                             <w:instrText>+</w:instrText>
                           </w:r>
@@ -2595,27 +2257,14 @@
                     <w:r>
                       <w:instrText xml:space="preserve"> = </w:instrText>
                     </w:r>
-                    <w:r>
-                      <w:fldChar w:fldCharType="begin"/>
-                    </w:r>
-                    <w:r>
-                      <w:instrText>NUMPAGES  \* Arabic  \* MERGEFORMAT</w:instrText>
-                    </w:r>
-                    <w:r>
-                      <w:fldChar w:fldCharType="separate"/>
-                    </w:r>
-                    <w:r>
-                      <w:rPr>
-                        <w:noProof/>
-                      </w:rPr>
-                      <w:instrText>3</w:instrText>
-                    </w:r>
-                    <w:r>
-                      <w:rPr>
-                        <w:noProof/>
-                      </w:rPr>
-                      <w:fldChar w:fldCharType="end"/>
-                    </w:r>
+                    <w:fldSimple w:instr="NUMPAGES  \* Arabic  \* MERGEFORMAT">
+                      <w:r>
+                        <w:rPr>
+                          <w:noProof/>
+                        </w:rPr>
+                        <w:instrText>3</w:instrText>
+                      </w:r>
+                    </w:fldSimple>
                     <w:r>
                       <w:instrText>+</w:instrText>
                     </w:r>
@@ -2725,15 +2374,7 @@
                             <w:jc w:val="right"/>
                           </w:pPr>
                           <w:r>
-                            <w:t xml:space="preserve">OGD </w:t>
-                          </w:r>
-                          <w:proofErr w:type="spellStart"/>
-                          <w:r>
-                            <w:t>ict</w:t>
-                          </w:r>
-                          <w:proofErr w:type="spellEnd"/>
-                          <w:r>
-                            <w:t>-diensten</w:t>
+                            <w:t>OGD ict-diensten</w:t>
                           </w:r>
                         </w:p>
                       </w:txbxContent>
@@ -2767,15 +2408,7 @@
                       <w:jc w:val="right"/>
                     </w:pPr>
                     <w:r>
-                      <w:t xml:space="preserve">OGD </w:t>
-                    </w:r>
-                    <w:proofErr w:type="spellStart"/>
-                    <w:r>
-                      <w:t>ict</w:t>
-                    </w:r>
-                    <w:proofErr w:type="spellEnd"/>
-                    <w:r>
-                      <w:t>-diensten</w:t>
+                      <w:t>OGD ict-diensten</w:t>
                     </w:r>
                   </w:p>
                 </w:txbxContent>
@@ -2879,28 +2512,28 @@
         <v:path o:extrusionok="f" gradientshapeok="t" o:connecttype="rect"/>
         <o:lock v:ext="edit" aspectratio="t"/>
       </v:shapetype>
-      <v:shape id="_x0000_i1060" type="#_x0000_t75" style="width:7.5pt;height:7.5pt" o:bullet="t">
+      <v:shape id="_x0000_i1036" type="#_x0000_t75" style="width:7.5pt;height:7.5pt" o:bullet="t">
         <v:imagedata r:id="rId1" o:title="BulletNiveau1"/>
       </v:shape>
     </w:pict>
   </w:numPicBullet>
   <w:numPicBullet w:numPicBulletId="1">
     <w:pict>
-      <v:shape id="_x0000_i1061" type="#_x0000_t75" style="width:6.75pt;height:6.75pt" o:bullet="t">
+      <v:shape id="_x0000_i1037" type="#_x0000_t75" style="width:6.75pt;height:6.75pt" o:bullet="t">
         <v:imagedata r:id="rId2" o:title="BulletNiveau2"/>
       </v:shape>
     </w:pict>
   </w:numPicBullet>
   <w:numPicBullet w:numPicBulletId="2">
     <w:pict>
-      <v:shape id="_x0000_i1062" type="#_x0000_t75" style="width:7.5pt;height:7.5pt" o:bullet="t">
+      <v:shape id="_x0000_i1038" type="#_x0000_t75" style="width:7.5pt;height:7.5pt" o:bullet="t">
         <v:imagedata r:id="rId3" o:title="BulletNiveau1"/>
       </v:shape>
     </w:pict>
   </w:numPicBullet>
   <w:numPicBullet w:numPicBulletId="3">
     <w:pict>
-      <v:shape id="_x0000_i1063" type="#_x0000_t75" style="width:6.75pt;height:6.75pt" o:bullet="t">
+      <v:shape id="_x0000_i1039" type="#_x0000_t75" style="width:6.75pt;height:6.75pt" o:bullet="t">
         <v:imagedata r:id="rId4" o:title="BulletNiveau2"/>
       </v:shape>
     </w:pict>
@@ -6964,7 +6597,7 @@
 </file>
 
 <file path=customXml/itemProps2.xml><?xml version="1.0" encoding="utf-8"?>
-<ds:datastoreItem xmlns:ds="http://schemas.openxmlformats.org/officeDocument/2006/customXml" ds:itemID="{0368ACB8-A04E-47A8-9E7C-7978FF43FD04}">
+<ds:datastoreItem xmlns:ds="http://schemas.openxmlformats.org/officeDocument/2006/customXml" ds:itemID="{AD1D36AE-9DCA-4007-ABAC-07349D345A3F}">
   <ds:schemaRefs>
     <ds:schemaRef ds:uri="http://schemas.openxmlformats.org/officeDocument/2006/bibliography"/>
   </ds:schemaRefs>

</xml_diff>

<commit_message>
Finish function for Koffiezetapparaat
</commit_message>
<xml_diff>
--- a/PowerSpel-PenTest/ToDo.docx
+++ b/PowerSpel-PenTest/ToDo.docx
@@ -833,559 +833,562 @@
       <w:r>
         <w:t>Dialoogfunctie opzetten die lagen diep gaat</w:t>
       </w:r>
+    </w:p>
+    <w:p>
+      <w:pPr>
+        <w:pStyle w:val="Lijstalinea"/>
+        <w:numPr>
+          <w:ilvl w:val="1"/>
+          <w:numId w:val="30"/>
+        </w:numPr>
+        <w:rPr>
+          <w:color w:val="00B050"/>
+        </w:rPr>
+      </w:pPr>
+      <w:r>
+        <w:rPr>
+          <w:color w:val="00B050"/>
+        </w:rPr>
+        <w:t>Bij meerdere opties in een kamer, het keuzemenu uitdunnen en optiegetallen aanpassen</w:t>
+      </w:r>
+    </w:p>
+    <w:p>
+      <w:pPr>
+        <w:pStyle w:val="Lijstalinea"/>
+        <w:numPr>
+          <w:ilvl w:val="1"/>
+          <w:numId w:val="30"/>
+        </w:numPr>
+        <w:rPr>
+          <w:strike/>
+          <w:color w:val="00B050"/>
+        </w:rPr>
+      </w:pPr>
+      <w:r>
+        <w:rPr>
+          <w:strike/>
+          <w:color w:val="00B050"/>
+        </w:rPr>
+        <w:t>Elke kamer: keuze tussen move of actie</w:t>
+      </w:r>
+    </w:p>
+    <w:p>
+      <w:pPr>
+        <w:pStyle w:val="Lijstalinea"/>
+        <w:numPr>
+          <w:ilvl w:val="1"/>
+          <w:numId w:val="30"/>
+        </w:numPr>
+        <w:rPr>
+          <w:color w:val="00B050"/>
+        </w:rPr>
+      </w:pPr>
+      <w:r>
+        <w:rPr>
+          <w:color w:val="00B050"/>
+        </w:rPr>
+        <w:t>Statusdeel op scherm</w:t>
+      </w:r>
+      <w:r>
+        <w:rPr>
+          <w:color w:val="00B050"/>
+        </w:rPr>
+        <w:t>:</w:t>
+      </w:r>
+    </w:p>
+    <w:p>
+      <w:pPr>
+        <w:pStyle w:val="Lijstalinea"/>
+        <w:numPr>
+          <w:ilvl w:val="2"/>
+          <w:numId w:val="30"/>
+        </w:numPr>
+        <w:rPr>
+          <w:color w:val="00B050"/>
+        </w:rPr>
+      </w:pPr>
+      <w:r>
+        <w:rPr>
+          <w:color w:val="00B050"/>
+        </w:rPr>
+        <w:t>I</w:t>
+      </w:r>
+      <w:r>
+        <w:rPr>
+          <w:color w:val="00B050"/>
+        </w:rPr>
+        <w:t>nventory</w:t>
+      </w:r>
+    </w:p>
+    <w:p>
+      <w:pPr>
+        <w:pStyle w:val="Lijstalinea"/>
+        <w:numPr>
+          <w:ilvl w:val="2"/>
+          <w:numId w:val="30"/>
+        </w:numPr>
+        <w:rPr>
+          <w:color w:val="00B050"/>
+        </w:rPr>
+      </w:pPr>
+      <w:r>
+        <w:rPr>
+          <w:color w:val="00B050"/>
+        </w:rPr>
+        <w:t>Accomplishments</w:t>
+      </w:r>
+    </w:p>
+    <w:p>
+      <w:pPr>
+        <w:pStyle w:val="Lijstalinea"/>
+        <w:numPr>
+          <w:ilvl w:val="0"/>
+          <w:numId w:val="30"/>
+        </w:numPr>
+      </w:pPr>
+      <w:r>
+        <w:t>Verhaal:</w:t>
+      </w:r>
+    </w:p>
+    <w:p>
+      <w:pPr>
+        <w:pStyle w:val="Lijstalinea"/>
+        <w:numPr>
+          <w:ilvl w:val="1"/>
+          <w:numId w:val="30"/>
+        </w:numPr>
+      </w:pPr>
+      <w:r>
+        <w:rPr>
+          <w:color w:val="00B050"/>
+        </w:rPr>
+        <w:t>Beschrijving van alle kamers</w:t>
+      </w:r>
+      <w:r>
+        <w:t>, objecten en NPC’s</w:t>
+      </w:r>
+    </w:p>
+    <w:p>
+      <w:pPr>
+        <w:pStyle w:val="Lijstalinea"/>
+        <w:numPr>
+          <w:ilvl w:val="2"/>
+          <w:numId w:val="30"/>
+        </w:numPr>
+        <w:rPr>
+          <w:color w:val="00B050"/>
+        </w:rPr>
+      </w:pPr>
+      <w:r>
+        <w:rPr>
+          <w:color w:val="00B050"/>
+        </w:rPr>
+        <w:t>Jongen met rood plukje op Photo Play</w:t>
+      </w:r>
+    </w:p>
+    <w:p>
+      <w:pPr>
+        <w:pStyle w:val="Lijstalinea"/>
+        <w:numPr>
+          <w:ilvl w:val="1"/>
+          <w:numId w:val="30"/>
+        </w:numPr>
+        <w:rPr>
+          <w:color w:val="00B050"/>
+        </w:rPr>
+      </w:pPr>
+      <w:r>
+        <w:rPr>
+          <w:color w:val="00B050"/>
+        </w:rPr>
+        <w:t>Introductie</w:t>
+      </w:r>
+      <w:r>
+        <w:rPr>
+          <w:color w:val="00B050"/>
+        </w:rPr>
+        <w:t xml:space="preserve"> / tutorial</w:t>
+      </w:r>
+    </w:p>
+    <w:p>
+      <w:pPr>
+        <w:pStyle w:val="Lijstalinea"/>
+        <w:numPr>
+          <w:ilvl w:val="1"/>
+          <w:numId w:val="30"/>
+        </w:numPr>
+        <w:rPr>
+          <w:color w:val="00B050"/>
+        </w:rPr>
+      </w:pPr>
+      <w:r>
+        <w:rPr>
+          <w:color w:val="00B050"/>
+        </w:rPr>
+        <w:t>Einde: Je laat het ontruimingsalarm afgaan</w:t>
+      </w:r>
+      <w:r>
+        <w:rPr>
+          <w:color w:val="00B050"/>
+        </w:rPr>
+        <w:t xml:space="preserve"> en meldt jezelf</w:t>
+      </w:r>
+    </w:p>
+    <w:p>
+      <w:pPr>
+        <w:pStyle w:val="Lijstalinea"/>
+        <w:numPr>
+          <w:ilvl w:val="1"/>
+          <w:numId w:val="30"/>
+        </w:numPr>
+      </w:pPr>
+      <w:r>
+        <w:t>Einde: Je wordt gepakt en moet je opdracht prijsgeven</w:t>
+      </w:r>
+    </w:p>
+    <w:p>
+      <w:pPr>
+        <w:pStyle w:val="Lijstalinea"/>
+        <w:numPr>
+          <w:ilvl w:val="1"/>
+          <w:numId w:val="30"/>
+        </w:numPr>
+      </w:pPr>
+      <w:r>
+        <w:t>Einde: Je stopt een rookbom in de airco en veroorzaakt paniek</w:t>
+      </w:r>
+    </w:p>
+    <w:p>
+      <w:pPr>
+        <w:pStyle w:val="Lijstalinea"/>
+        <w:numPr>
+          <w:ilvl w:val="1"/>
+          <w:numId w:val="30"/>
+        </w:numPr>
+      </w:pPr>
+      <w:r>
+        <w:t>Einde: Je wordt niet gepakt en bereikt het einddoel</w:t>
+      </w:r>
+    </w:p>
+    <w:p>
+      <w:pPr>
+        <w:pStyle w:val="Lijstalinea"/>
+        <w:numPr>
+          <w:ilvl w:val="1"/>
+          <w:numId w:val="30"/>
+        </w:numPr>
+        <w:rPr>
+          <w:color w:val="00B050"/>
+        </w:rPr>
+      </w:pPr>
+      <w:r>
+        <w:rPr>
+          <w:color w:val="00B050"/>
+        </w:rPr>
+        <w:t>Einde: Je wordt niet gepakt en verlaat het pand</w:t>
+      </w:r>
+    </w:p>
+    <w:p>
+      <w:pPr>
+        <w:pStyle w:val="Lijstalinea"/>
+        <w:numPr>
+          <w:ilvl w:val="0"/>
+          <w:numId w:val="30"/>
+        </w:numPr>
+      </w:pPr>
+      <w:r>
+        <w:t>Diversen:</w:t>
+      </w:r>
+    </w:p>
+    <w:p>
+      <w:pPr>
+        <w:pStyle w:val="Lijstalinea"/>
+        <w:numPr>
+          <w:ilvl w:val="1"/>
+          <w:numId w:val="30"/>
+        </w:numPr>
+      </w:pPr>
+      <w:r>
+        <w:t>Startscherm met bedankjes, uitleg, keuze voor tutorial en disclaimer (niet op waarheid gebaseerd)</w:t>
+      </w:r>
+    </w:p>
+    <w:p>
+      <w:pPr>
+        <w:pStyle w:val="Lijstalinea"/>
+        <w:numPr>
+          <w:ilvl w:val="0"/>
+          <w:numId w:val="30"/>
+        </w:numPr>
+      </w:pPr>
+      <w:r>
+        <w:t>Eindstatistieken:</w:t>
+      </w:r>
+    </w:p>
+    <w:p>
+      <w:pPr>
+        <w:pStyle w:val="Lijstalinea"/>
+        <w:numPr>
+          <w:ilvl w:val="1"/>
+          <w:numId w:val="30"/>
+        </w:numPr>
+        <w:rPr>
+          <w:color w:val="00B050"/>
+        </w:rPr>
+      </w:pPr>
+      <w:r>
+        <w:rPr>
+          <w:color w:val="00B050"/>
+        </w:rPr>
+        <w:t>Prestaties</w:t>
+      </w:r>
+      <w:r>
+        <w:rPr>
+          <w:color w:val="00B050"/>
+        </w:rPr>
+        <w:t xml:space="preserve"> / penetratielevel</w:t>
+      </w:r>
+    </w:p>
+    <w:p>
+      <w:pPr>
+        <w:pStyle w:val="Lijstalinea"/>
+        <w:numPr>
+          <w:ilvl w:val="1"/>
+          <w:numId w:val="30"/>
+        </w:numPr>
+        <w:rPr>
+          <w:color w:val="00B050"/>
+        </w:rPr>
+      </w:pPr>
+      <w:r>
+        <w:rPr>
+          <w:color w:val="00B050"/>
+        </w:rPr>
+        <w:t>Aantal moves</w:t>
+      </w:r>
+    </w:p>
+    <w:p>
+      <w:pPr>
+        <w:pStyle w:val="Lijstalinea"/>
+        <w:numPr>
+          <w:ilvl w:val="1"/>
+          <w:numId w:val="30"/>
+        </w:numPr>
+        <w:rPr>
+          <w:color w:val="00B050"/>
+        </w:rPr>
+      </w:pPr>
+      <w:r>
+        <w:rPr>
+          <w:color w:val="00B050"/>
+        </w:rPr>
+        <w:t>Tijdsduur</w:t>
+      </w:r>
+    </w:p>
+    <w:p>
+      <w:pPr>
+        <w:pStyle w:val="Lijstalinea"/>
+        <w:numPr>
+          <w:ilvl w:val="1"/>
+          <w:numId w:val="30"/>
+        </w:numPr>
+        <w:rPr>
+          <w:color w:val="00B050"/>
+        </w:rPr>
+      </w:pPr>
+      <w:r>
+        <w:rPr>
+          <w:color w:val="00B050"/>
+        </w:rPr>
+        <w:t>Score</w:t>
+      </w:r>
+      <w:r>
+        <w:rPr>
+          <w:color w:val="00B050"/>
+        </w:rPr>
+        <w:t xml:space="preserve"> (in geanimeerde balkjes)</w:t>
+      </w:r>
+    </w:p>
+    <w:p>
+      <w:pPr>
+        <w:pStyle w:val="Lijstalinea"/>
+        <w:numPr>
+          <w:ilvl w:val="1"/>
+          <w:numId w:val="30"/>
+        </w:numPr>
+      </w:pPr>
+      <w:r>
+        <w:t>Eindscore (groot boos eindcijfer, met alle subscores in de berekening)</w:t>
+      </w:r>
+    </w:p>
+    <w:p>
+      <w:pPr>
+        <w:pStyle w:val="Lijstalinea"/>
+        <w:numPr>
+          <w:ilvl w:val="0"/>
+          <w:numId w:val="30"/>
+        </w:numPr>
+      </w:pPr>
+      <w:r>
+        <w:t>Easter eggs / grapjes</w:t>
+      </w:r>
+    </w:p>
+    <w:p>
+      <w:pPr>
+        <w:pStyle w:val="Lijstalinea"/>
+        <w:numPr>
+          <w:ilvl w:val="1"/>
+          <w:numId w:val="30"/>
+        </w:numPr>
+      </w:pPr>
+      <w:r>
+        <w:t>Iets met Jelle/Citrix</w:t>
+      </w:r>
+    </w:p>
+    <w:p>
+      <w:pPr>
+        <w:pStyle w:val="Lijstalinea"/>
+        <w:numPr>
+          <w:ilvl w:val="1"/>
+          <w:numId w:val="30"/>
+        </w:numPr>
+      </w:pPr>
+      <w:r>
+        <w:t>High scores van flipperkast en photo play opnemen</w:t>
+      </w:r>
+    </w:p>
+    <w:p>
+      <w:pPr>
+        <w:pStyle w:val="Lijstalinea"/>
+        <w:numPr>
+          <w:ilvl w:val="1"/>
+          <w:numId w:val="30"/>
+        </w:numPr>
+      </w:pPr>
+      <w:r>
+        <w:t>Minigame op de MAME-kast</w:t>
+      </w:r>
+    </w:p>
+    <w:p>
+      <w:pPr>
+        <w:pStyle w:val="Lijstalinea"/>
+        <w:numPr>
+          <w:ilvl w:val="0"/>
+          <w:numId w:val="30"/>
+        </w:numPr>
+      </w:pPr>
+      <w:r>
+        <w:t>Bugfixes en verbeteringen:</w:t>
+      </w:r>
+    </w:p>
+    <w:p>
+      <w:pPr>
+        <w:pStyle w:val="Lijstalinea"/>
+        <w:numPr>
+          <w:ilvl w:val="1"/>
+          <w:numId w:val="30"/>
+        </w:numPr>
+        <w:rPr>
+          <w:strike/>
+          <w:color w:val="00B050"/>
+        </w:rPr>
+      </w:pPr>
+      <w:r>
+        <w:rPr>
+          <w:strike/>
+          <w:color w:val="00B050"/>
+        </w:rPr>
+        <w:t>Gekleurde tekst ‘vlekt’</w:t>
+      </w:r>
+      <w:r>
+        <w:rPr>
+          <w:strike/>
+          <w:color w:val="00B050"/>
+        </w:rPr>
+        <w:t xml:space="preserve"> (is alleen in ISE)</w:t>
+      </w:r>
+    </w:p>
+    <w:p>
+      <w:pPr>
+        <w:pStyle w:val="Lijstalinea"/>
+        <w:numPr>
+          <w:ilvl w:val="1"/>
+          <w:numId w:val="30"/>
+        </w:numPr>
+        <w:rPr>
+          <w:color w:val="00B050"/>
+        </w:rPr>
+      </w:pPr>
+      <w:r>
+        <w:rPr>
+          <w:color w:val="00B050"/>
+        </w:rPr>
+        <w:t>Witregel voor “Wat gaan we doen?”.</w:t>
+      </w:r>
+    </w:p>
+    <w:p>
+      <w:pPr>
+        <w:pStyle w:val="Lijstalinea"/>
+        <w:numPr>
+          <w:ilvl w:val="1"/>
+          <w:numId w:val="30"/>
+        </w:numPr>
+        <w:rPr>
+          <w:color w:val="00B050"/>
+        </w:rPr>
+      </w:pPr>
+      <w:r>
+        <w:rPr>
+          <w:color w:val="00B050"/>
+        </w:rPr>
+        <w:t xml:space="preserve">Alle kamertitels voorzien van </w:t>
+      </w:r>
+      <w:r>
+        <w:rPr>
+          <w:color w:val="00B050"/>
+        </w:rPr>
+        <w:t>donkerblauwe</w:t>
+      </w:r>
+      <w:r>
+        <w:rPr>
+          <w:color w:val="00B050"/>
+        </w:rPr>
+        <w:t xml:space="preserve"> tekst op witte achtergrond.</w:t>
+      </w:r>
+    </w:p>
+    <w:p>
+      <w:pPr>
+        <w:pStyle w:val="Lijstalinea"/>
+        <w:numPr>
+          <w:ilvl w:val="1"/>
+          <w:numId w:val="30"/>
+        </w:numPr>
+      </w:pPr>
+      <w:r>
+        <w:t>Header geschikt maken voor veel inhoud</w:t>
+      </w:r>
+      <w:r>
+        <w:t xml:space="preserve"> (vnl. items en achievements)</w:t>
+      </w:r>
+      <w:r>
+        <w:t>.</w:t>
+      </w:r>
+    </w:p>
+    <w:p>
+      <w:pPr>
+        <w:pStyle w:val="Lijstalinea"/>
+        <w:numPr>
+          <w:ilvl w:val="1"/>
+          <w:numId w:val="30"/>
+        </w:numPr>
+      </w:pPr>
+      <w:r>
+        <w:t xml:space="preserve">Functie Koffiezetapparaat </w:t>
+      </w:r>
+      <w:r>
+        <w:t>fixen bij invoer ongeldige keuze</w:t>
+      </w:r>
       <w:bookmarkStart w:id="0" w:name="_GoBack"/>
       <w:bookmarkEnd w:id="0"/>
-    </w:p>
-    <w:p>
-      <w:pPr>
-        <w:pStyle w:val="Lijstalinea"/>
-        <w:numPr>
-          <w:ilvl w:val="1"/>
-          <w:numId w:val="30"/>
-        </w:numPr>
-        <w:rPr>
-          <w:color w:val="00B050"/>
-        </w:rPr>
-      </w:pPr>
-      <w:r>
-        <w:rPr>
-          <w:color w:val="00B050"/>
-        </w:rPr>
-        <w:t>Bij meerdere opties in een kamer, het keuzemenu uitdunnen en optiegetallen aanpassen</w:t>
-      </w:r>
-    </w:p>
-    <w:p>
-      <w:pPr>
-        <w:pStyle w:val="Lijstalinea"/>
-        <w:numPr>
-          <w:ilvl w:val="1"/>
-          <w:numId w:val="30"/>
-        </w:numPr>
-        <w:rPr>
-          <w:strike/>
-          <w:color w:val="00B050"/>
-        </w:rPr>
-      </w:pPr>
-      <w:r>
-        <w:rPr>
-          <w:strike/>
-          <w:color w:val="00B050"/>
-        </w:rPr>
-        <w:t>Elke kamer: keuze tussen move of actie</w:t>
-      </w:r>
-    </w:p>
-    <w:p>
-      <w:pPr>
-        <w:pStyle w:val="Lijstalinea"/>
-        <w:numPr>
-          <w:ilvl w:val="1"/>
-          <w:numId w:val="30"/>
-        </w:numPr>
-        <w:rPr>
-          <w:color w:val="00B050"/>
-        </w:rPr>
-      </w:pPr>
-      <w:r>
-        <w:rPr>
-          <w:color w:val="00B050"/>
-        </w:rPr>
-        <w:t>Statusdeel op scherm</w:t>
-      </w:r>
-      <w:r>
-        <w:rPr>
-          <w:color w:val="00B050"/>
-        </w:rPr>
-        <w:t>:</w:t>
-      </w:r>
-    </w:p>
-    <w:p>
-      <w:pPr>
-        <w:pStyle w:val="Lijstalinea"/>
-        <w:numPr>
-          <w:ilvl w:val="2"/>
-          <w:numId w:val="30"/>
-        </w:numPr>
-        <w:rPr>
-          <w:color w:val="00B050"/>
-        </w:rPr>
-      </w:pPr>
-      <w:r>
-        <w:rPr>
-          <w:color w:val="00B050"/>
-        </w:rPr>
-        <w:t>I</w:t>
-      </w:r>
-      <w:r>
-        <w:rPr>
-          <w:color w:val="00B050"/>
-        </w:rPr>
-        <w:t>nventory</w:t>
-      </w:r>
-    </w:p>
-    <w:p>
-      <w:pPr>
-        <w:pStyle w:val="Lijstalinea"/>
-        <w:numPr>
-          <w:ilvl w:val="2"/>
-          <w:numId w:val="30"/>
-        </w:numPr>
-        <w:rPr>
-          <w:color w:val="00B050"/>
-        </w:rPr>
-      </w:pPr>
-      <w:r>
-        <w:rPr>
-          <w:color w:val="00B050"/>
-        </w:rPr>
-        <w:t>Accomplishments</w:t>
-      </w:r>
-    </w:p>
-    <w:p>
-      <w:pPr>
-        <w:pStyle w:val="Lijstalinea"/>
-        <w:numPr>
-          <w:ilvl w:val="0"/>
-          <w:numId w:val="30"/>
-        </w:numPr>
-      </w:pPr>
-      <w:r>
-        <w:t>Verhaal:</w:t>
-      </w:r>
-    </w:p>
-    <w:p>
-      <w:pPr>
-        <w:pStyle w:val="Lijstalinea"/>
-        <w:numPr>
-          <w:ilvl w:val="1"/>
-          <w:numId w:val="30"/>
-        </w:numPr>
-      </w:pPr>
-      <w:r>
-        <w:rPr>
-          <w:color w:val="00B050"/>
-        </w:rPr>
-        <w:t>Beschrijving van alle kamers</w:t>
-      </w:r>
-      <w:r>
-        <w:t>, objecten en NPC’s</w:t>
-      </w:r>
-    </w:p>
-    <w:p>
-      <w:pPr>
-        <w:pStyle w:val="Lijstalinea"/>
-        <w:numPr>
-          <w:ilvl w:val="2"/>
-          <w:numId w:val="30"/>
-        </w:numPr>
-        <w:rPr>
-          <w:color w:val="00B050"/>
-        </w:rPr>
-      </w:pPr>
-      <w:r>
-        <w:rPr>
-          <w:color w:val="00B050"/>
-        </w:rPr>
-        <w:t>Jongen met rood plukje op Photo Play</w:t>
-      </w:r>
-    </w:p>
-    <w:p>
-      <w:pPr>
-        <w:pStyle w:val="Lijstalinea"/>
-        <w:numPr>
-          <w:ilvl w:val="1"/>
-          <w:numId w:val="30"/>
-        </w:numPr>
-        <w:rPr>
-          <w:color w:val="00B050"/>
-        </w:rPr>
-      </w:pPr>
-      <w:r>
-        <w:rPr>
-          <w:color w:val="00B050"/>
-        </w:rPr>
-        <w:t>Introductie</w:t>
-      </w:r>
-      <w:r>
-        <w:rPr>
-          <w:color w:val="00B050"/>
-        </w:rPr>
-        <w:t xml:space="preserve"> / tutorial</w:t>
-      </w:r>
-    </w:p>
-    <w:p>
-      <w:pPr>
-        <w:pStyle w:val="Lijstalinea"/>
-        <w:numPr>
-          <w:ilvl w:val="1"/>
-          <w:numId w:val="30"/>
-        </w:numPr>
-        <w:rPr>
-          <w:color w:val="00B050"/>
-        </w:rPr>
-      </w:pPr>
-      <w:r>
-        <w:rPr>
-          <w:color w:val="00B050"/>
-        </w:rPr>
-        <w:t>Einde: Je laat het ontruimingsalarm afgaan</w:t>
-      </w:r>
-      <w:r>
-        <w:rPr>
-          <w:color w:val="00B050"/>
-        </w:rPr>
-        <w:t xml:space="preserve"> en meldt jezelf</w:t>
-      </w:r>
-    </w:p>
-    <w:p>
-      <w:pPr>
-        <w:pStyle w:val="Lijstalinea"/>
-        <w:numPr>
-          <w:ilvl w:val="1"/>
-          <w:numId w:val="30"/>
-        </w:numPr>
-      </w:pPr>
-      <w:r>
-        <w:t>Einde: Je wordt gepakt en moet je opdracht prijsgeven</w:t>
-      </w:r>
-    </w:p>
-    <w:p>
-      <w:pPr>
-        <w:pStyle w:val="Lijstalinea"/>
-        <w:numPr>
-          <w:ilvl w:val="1"/>
-          <w:numId w:val="30"/>
-        </w:numPr>
-      </w:pPr>
-      <w:r>
-        <w:t>Einde: Je stopt een rookbom in de airco en veroorzaakt paniek</w:t>
-      </w:r>
-    </w:p>
-    <w:p>
-      <w:pPr>
-        <w:pStyle w:val="Lijstalinea"/>
-        <w:numPr>
-          <w:ilvl w:val="1"/>
-          <w:numId w:val="30"/>
-        </w:numPr>
-      </w:pPr>
-      <w:r>
-        <w:t>Einde: Je wordt niet gepakt en bereikt het einddoel</w:t>
-      </w:r>
-    </w:p>
-    <w:p>
-      <w:pPr>
-        <w:pStyle w:val="Lijstalinea"/>
-        <w:numPr>
-          <w:ilvl w:val="1"/>
-          <w:numId w:val="30"/>
-        </w:numPr>
-        <w:rPr>
-          <w:color w:val="00B050"/>
-        </w:rPr>
-      </w:pPr>
-      <w:r>
-        <w:rPr>
-          <w:color w:val="00B050"/>
-        </w:rPr>
-        <w:t>Einde: Je wordt niet gepakt en verlaat het pand</w:t>
-      </w:r>
-    </w:p>
-    <w:p>
-      <w:pPr>
-        <w:pStyle w:val="Lijstalinea"/>
-        <w:numPr>
-          <w:ilvl w:val="0"/>
-          <w:numId w:val="30"/>
-        </w:numPr>
-      </w:pPr>
-      <w:r>
-        <w:t>Diversen:</w:t>
-      </w:r>
-    </w:p>
-    <w:p>
-      <w:pPr>
-        <w:pStyle w:val="Lijstalinea"/>
-        <w:numPr>
-          <w:ilvl w:val="1"/>
-          <w:numId w:val="30"/>
-        </w:numPr>
-      </w:pPr>
-      <w:r>
-        <w:t>Startscherm met bedankjes, uitleg, keuze voor tutorial en disclaimer (niet op waarheid gebaseerd)</w:t>
-      </w:r>
-    </w:p>
-    <w:p>
-      <w:pPr>
-        <w:pStyle w:val="Lijstalinea"/>
-        <w:numPr>
-          <w:ilvl w:val="0"/>
-          <w:numId w:val="30"/>
-        </w:numPr>
-      </w:pPr>
-      <w:r>
-        <w:t>Eindstatistieken:</w:t>
-      </w:r>
-    </w:p>
-    <w:p>
-      <w:pPr>
-        <w:pStyle w:val="Lijstalinea"/>
-        <w:numPr>
-          <w:ilvl w:val="1"/>
-          <w:numId w:val="30"/>
-        </w:numPr>
-        <w:rPr>
-          <w:color w:val="00B050"/>
-        </w:rPr>
-      </w:pPr>
-      <w:r>
-        <w:rPr>
-          <w:color w:val="00B050"/>
-        </w:rPr>
-        <w:t>Prestaties</w:t>
-      </w:r>
-      <w:r>
-        <w:rPr>
-          <w:color w:val="00B050"/>
-        </w:rPr>
-        <w:t xml:space="preserve"> / penetratielevel</w:t>
-      </w:r>
-    </w:p>
-    <w:p>
-      <w:pPr>
-        <w:pStyle w:val="Lijstalinea"/>
-        <w:numPr>
-          <w:ilvl w:val="1"/>
-          <w:numId w:val="30"/>
-        </w:numPr>
-        <w:rPr>
-          <w:color w:val="00B050"/>
-        </w:rPr>
-      </w:pPr>
-      <w:r>
-        <w:rPr>
-          <w:color w:val="00B050"/>
-        </w:rPr>
-        <w:t>Aantal moves</w:t>
-      </w:r>
-    </w:p>
-    <w:p>
-      <w:pPr>
-        <w:pStyle w:val="Lijstalinea"/>
-        <w:numPr>
-          <w:ilvl w:val="1"/>
-          <w:numId w:val="30"/>
-        </w:numPr>
-        <w:rPr>
-          <w:color w:val="00B050"/>
-        </w:rPr>
-      </w:pPr>
-      <w:r>
-        <w:rPr>
-          <w:color w:val="00B050"/>
-        </w:rPr>
-        <w:t>Tijdsduur</w:t>
-      </w:r>
-    </w:p>
-    <w:p>
-      <w:pPr>
-        <w:pStyle w:val="Lijstalinea"/>
-        <w:numPr>
-          <w:ilvl w:val="1"/>
-          <w:numId w:val="30"/>
-        </w:numPr>
-        <w:rPr>
-          <w:color w:val="00B050"/>
-        </w:rPr>
-      </w:pPr>
-      <w:r>
-        <w:rPr>
-          <w:color w:val="00B050"/>
-        </w:rPr>
-        <w:t>Score</w:t>
-      </w:r>
-      <w:r>
-        <w:rPr>
-          <w:color w:val="00B050"/>
-        </w:rPr>
-        <w:t xml:space="preserve"> (in geanimeerde balkjes)</w:t>
-      </w:r>
-    </w:p>
-    <w:p>
-      <w:pPr>
-        <w:pStyle w:val="Lijstalinea"/>
-        <w:numPr>
-          <w:ilvl w:val="1"/>
-          <w:numId w:val="30"/>
-        </w:numPr>
-      </w:pPr>
-      <w:r>
-        <w:t>Eindscore (groot boos eindcijfer, met alle subscores in de berekening)</w:t>
-      </w:r>
-    </w:p>
-    <w:p>
-      <w:pPr>
-        <w:pStyle w:val="Lijstalinea"/>
-        <w:numPr>
-          <w:ilvl w:val="0"/>
-          <w:numId w:val="30"/>
-        </w:numPr>
-      </w:pPr>
-      <w:r>
-        <w:t>Easter eggs / grapjes</w:t>
-      </w:r>
-    </w:p>
-    <w:p>
-      <w:pPr>
-        <w:pStyle w:val="Lijstalinea"/>
-        <w:numPr>
-          <w:ilvl w:val="1"/>
-          <w:numId w:val="30"/>
-        </w:numPr>
-      </w:pPr>
-      <w:r>
-        <w:t>Iets met Jelle/Citrix</w:t>
-      </w:r>
-    </w:p>
-    <w:p>
-      <w:pPr>
-        <w:pStyle w:val="Lijstalinea"/>
-        <w:numPr>
-          <w:ilvl w:val="1"/>
-          <w:numId w:val="30"/>
-        </w:numPr>
-      </w:pPr>
-      <w:r>
-        <w:t>High scores van flipperkast en photo play opnemen</w:t>
-      </w:r>
-    </w:p>
-    <w:p>
-      <w:pPr>
-        <w:pStyle w:val="Lijstalinea"/>
-        <w:numPr>
-          <w:ilvl w:val="1"/>
-          <w:numId w:val="30"/>
-        </w:numPr>
-      </w:pPr>
-      <w:r>
-        <w:t>Minigame op de MAME-kast</w:t>
-      </w:r>
-    </w:p>
-    <w:p>
-      <w:pPr>
-        <w:pStyle w:val="Lijstalinea"/>
-        <w:numPr>
-          <w:ilvl w:val="0"/>
-          <w:numId w:val="30"/>
-        </w:numPr>
-      </w:pPr>
-      <w:r>
-        <w:t>Bugfixes en verbeteringen:</w:t>
-      </w:r>
-    </w:p>
-    <w:p>
-      <w:pPr>
-        <w:pStyle w:val="Lijstalinea"/>
-        <w:numPr>
-          <w:ilvl w:val="1"/>
-          <w:numId w:val="30"/>
-        </w:numPr>
-        <w:rPr>
-          <w:strike/>
-          <w:color w:val="00B050"/>
-        </w:rPr>
-      </w:pPr>
-      <w:r>
-        <w:rPr>
-          <w:strike/>
-          <w:color w:val="00B050"/>
-        </w:rPr>
-        <w:t>Gekleurde tekst ‘vlekt’</w:t>
-      </w:r>
-      <w:r>
-        <w:rPr>
-          <w:strike/>
-          <w:color w:val="00B050"/>
-        </w:rPr>
-        <w:t xml:space="preserve"> (is alleen in ISE)</w:t>
-      </w:r>
-    </w:p>
-    <w:p>
-      <w:pPr>
-        <w:pStyle w:val="Lijstalinea"/>
-        <w:numPr>
-          <w:ilvl w:val="1"/>
-          <w:numId w:val="30"/>
-        </w:numPr>
-        <w:rPr>
-          <w:color w:val="00B050"/>
-        </w:rPr>
-      </w:pPr>
-      <w:r>
-        <w:rPr>
-          <w:color w:val="00B050"/>
-        </w:rPr>
-        <w:t>Witregel voor “Wat gaan we doen?”.</w:t>
-      </w:r>
-    </w:p>
-    <w:p>
-      <w:pPr>
-        <w:pStyle w:val="Lijstalinea"/>
-        <w:numPr>
-          <w:ilvl w:val="1"/>
-          <w:numId w:val="30"/>
-        </w:numPr>
-        <w:rPr>
-          <w:color w:val="00B050"/>
-        </w:rPr>
-      </w:pPr>
-      <w:r>
-        <w:rPr>
-          <w:color w:val="00B050"/>
-        </w:rPr>
-        <w:t xml:space="preserve">Alle kamertitels voorzien van </w:t>
-      </w:r>
-      <w:r>
-        <w:rPr>
-          <w:color w:val="00B050"/>
-        </w:rPr>
-        <w:t>donkerblauwe</w:t>
-      </w:r>
-      <w:r>
-        <w:rPr>
-          <w:color w:val="00B050"/>
-        </w:rPr>
-        <w:t xml:space="preserve"> tekst op witte achtergrond.</w:t>
-      </w:r>
-    </w:p>
-    <w:p>
-      <w:pPr>
-        <w:pStyle w:val="Lijstalinea"/>
-        <w:numPr>
-          <w:ilvl w:val="1"/>
-          <w:numId w:val="30"/>
-        </w:numPr>
-      </w:pPr>
-      <w:r>
-        <w:t>Header geschikt maken voor veel inhoud</w:t>
-      </w:r>
-      <w:r>
-        <w:t xml:space="preserve"> (vnl. items en achievements)</w:t>
-      </w:r>
-      <w:r>
-        <w:t>.</w:t>
-      </w:r>
-    </w:p>
-    <w:p>
-      <w:pPr>
-        <w:pStyle w:val="Lijstalinea"/>
-        <w:numPr>
-          <w:ilvl w:val="1"/>
-          <w:numId w:val="30"/>
-        </w:numPr>
-      </w:pPr>
-      <w:r>
-        <w:t>Functie Koffiezetapparaat uitbreiden met opties uit realiteit</w:t>
-      </w:r>
     </w:p>
     <w:p>
       <w:pPr>
@@ -1786,14 +1789,27 @@
                           <w:r>
                             <w:instrText xml:space="preserve"> = </w:instrText>
                           </w:r>
-                          <w:fldSimple w:instr="NUMPAGES  \* Arabic  \* MERGEFORMAT">
-                            <w:r>
-                              <w:rPr>
-                                <w:noProof/>
-                              </w:rPr>
-                              <w:instrText>3</w:instrText>
-                            </w:r>
-                          </w:fldSimple>
+                          <w:r>
+                            <w:fldChar w:fldCharType="begin"/>
+                          </w:r>
+                          <w:r>
+                            <w:instrText>NUMPAGES  \* Arabic  \* MERGEFORMAT</w:instrText>
+                          </w:r>
+                          <w:r>
+                            <w:fldChar w:fldCharType="separate"/>
+                          </w:r>
+                          <w:r>
+                            <w:rPr>
+                              <w:noProof/>
+                            </w:rPr>
+                            <w:instrText>3</w:instrText>
+                          </w:r>
+                          <w:r>
+                            <w:rPr>
+                              <w:noProof/>
+                            </w:rPr>
+                            <w:fldChar w:fldCharType="end"/>
+                          </w:r>
                           <w:r>
                             <w:instrText>+</w:instrText>
                           </w:r>
@@ -1891,14 +1907,27 @@
                     <w:r>
                       <w:instrText xml:space="preserve"> = </w:instrText>
                     </w:r>
-                    <w:fldSimple w:instr="NUMPAGES  \* Arabic  \* MERGEFORMAT">
-                      <w:r>
-                        <w:rPr>
-                          <w:noProof/>
-                        </w:rPr>
-                        <w:instrText>3</w:instrText>
-                      </w:r>
-                    </w:fldSimple>
+                    <w:r>
+                      <w:fldChar w:fldCharType="begin"/>
+                    </w:r>
+                    <w:r>
+                      <w:instrText>NUMPAGES  \* Arabic  \* MERGEFORMAT</w:instrText>
+                    </w:r>
+                    <w:r>
+                      <w:fldChar w:fldCharType="separate"/>
+                    </w:r>
+                    <w:r>
+                      <w:rPr>
+                        <w:noProof/>
+                      </w:rPr>
+                      <w:instrText>3</w:instrText>
+                    </w:r>
+                    <w:r>
+                      <w:rPr>
+                        <w:noProof/>
+                      </w:rPr>
+                      <w:fldChar w:fldCharType="end"/>
+                    </w:r>
                     <w:r>
                       <w:instrText>+</w:instrText>
                     </w:r>
@@ -2138,7 +2167,7 @@
                             <w:rPr>
                               <w:noProof/>
                             </w:rPr>
-                            <w:t>1</w:t>
+                            <w:t>3</w:t>
                           </w:r>
                           <w:r>
                             <w:fldChar w:fldCharType="end"/>
@@ -2152,14 +2181,27 @@
                           <w:r>
                             <w:instrText xml:space="preserve"> = </w:instrText>
                           </w:r>
-                          <w:fldSimple w:instr="NUMPAGES  \* Arabic  \* MERGEFORMAT">
-                            <w:r>
-                              <w:rPr>
-                                <w:noProof/>
-                              </w:rPr>
-                              <w:instrText>3</w:instrText>
-                            </w:r>
-                          </w:fldSimple>
+                          <w:r>
+                            <w:fldChar w:fldCharType="begin"/>
+                          </w:r>
+                          <w:r>
+                            <w:instrText>NUMPAGES  \* Arabic  \* MERGEFORMAT</w:instrText>
+                          </w:r>
+                          <w:r>
+                            <w:fldChar w:fldCharType="separate"/>
+                          </w:r>
+                          <w:r>
+                            <w:rPr>
+                              <w:noProof/>
+                            </w:rPr>
+                            <w:instrText>3</w:instrText>
+                          </w:r>
+                          <w:r>
+                            <w:rPr>
+                              <w:noProof/>
+                            </w:rPr>
+                            <w:fldChar w:fldCharType="end"/>
+                          </w:r>
                           <w:r>
                             <w:instrText>+</w:instrText>
                           </w:r>
@@ -2243,7 +2285,7 @@
                       <w:rPr>
                         <w:noProof/>
                       </w:rPr>
-                      <w:t>1</w:t>
+                      <w:t>3</w:t>
                     </w:r>
                     <w:r>
                       <w:fldChar w:fldCharType="end"/>
@@ -2257,14 +2299,27 @@
                     <w:r>
                       <w:instrText xml:space="preserve"> = </w:instrText>
                     </w:r>
-                    <w:fldSimple w:instr="NUMPAGES  \* Arabic  \* MERGEFORMAT">
-                      <w:r>
-                        <w:rPr>
-                          <w:noProof/>
-                        </w:rPr>
-                        <w:instrText>3</w:instrText>
-                      </w:r>
-                    </w:fldSimple>
+                    <w:r>
+                      <w:fldChar w:fldCharType="begin"/>
+                    </w:r>
+                    <w:r>
+                      <w:instrText>NUMPAGES  \* Arabic  \* MERGEFORMAT</w:instrText>
+                    </w:r>
+                    <w:r>
+                      <w:fldChar w:fldCharType="separate"/>
+                    </w:r>
+                    <w:r>
+                      <w:rPr>
+                        <w:noProof/>
+                      </w:rPr>
+                      <w:instrText>3</w:instrText>
+                    </w:r>
+                    <w:r>
+                      <w:rPr>
+                        <w:noProof/>
+                      </w:rPr>
+                      <w:fldChar w:fldCharType="end"/>
+                    </w:r>
                     <w:r>
                       <w:instrText>+</w:instrText>
                     </w:r>
@@ -2512,28 +2567,28 @@
         <v:path o:extrusionok="f" gradientshapeok="t" o:connecttype="rect"/>
         <o:lock v:ext="edit" aspectratio="t"/>
       </v:shapetype>
-      <v:shape id="_x0000_i1036" type="#_x0000_t75" style="width:7.5pt;height:7.5pt" o:bullet="t">
+      <v:shape id="_x0000_i1054" type="#_x0000_t75" style="width:7.5pt;height:7.5pt" o:bullet="t">
         <v:imagedata r:id="rId1" o:title="BulletNiveau1"/>
       </v:shape>
     </w:pict>
   </w:numPicBullet>
   <w:numPicBullet w:numPicBulletId="1">
     <w:pict>
-      <v:shape id="_x0000_i1037" type="#_x0000_t75" style="width:6.75pt;height:6.75pt" o:bullet="t">
+      <v:shape id="_x0000_i1055" type="#_x0000_t75" style="width:6.75pt;height:6.75pt" o:bullet="t">
         <v:imagedata r:id="rId2" o:title="BulletNiveau2"/>
       </v:shape>
     </w:pict>
   </w:numPicBullet>
   <w:numPicBullet w:numPicBulletId="2">
     <w:pict>
-      <v:shape id="_x0000_i1038" type="#_x0000_t75" style="width:7.5pt;height:7.5pt" o:bullet="t">
+      <v:shape id="_x0000_i1056" type="#_x0000_t75" style="width:7.5pt;height:7.5pt" o:bullet="t">
         <v:imagedata r:id="rId3" o:title="BulletNiveau1"/>
       </v:shape>
     </w:pict>
   </w:numPicBullet>
   <w:numPicBullet w:numPicBulletId="3">
     <w:pict>
-      <v:shape id="_x0000_i1039" type="#_x0000_t75" style="width:6.75pt;height:6.75pt" o:bullet="t">
+      <v:shape id="_x0000_i1057" type="#_x0000_t75" style="width:6.75pt;height:6.75pt" o:bullet="t">
         <v:imagedata r:id="rId4" o:title="BulletNiveau2"/>
       </v:shape>
     </w:pict>
@@ -6597,7 +6652,7 @@
 </file>
 
 <file path=customXml/itemProps2.xml><?xml version="1.0" encoding="utf-8"?>
-<ds:datastoreItem xmlns:ds="http://schemas.openxmlformats.org/officeDocument/2006/customXml" ds:itemID="{AD1D36AE-9DCA-4007-ABAC-07349D345A3F}">
+<ds:datastoreItem xmlns:ds="http://schemas.openxmlformats.org/officeDocument/2006/customXml" ds:itemID="{9BD33F6F-B546-45D7-8FDD-AED84C80ED88}">
   <ds:schemaRefs>
     <ds:schemaRef ds:uri="http://schemas.openxmlformats.org/officeDocument/2006/bibliography"/>
   </ds:schemaRefs>

</xml_diff>

<commit_message>
Place koelkasten and rename to something shorter in code
</commit_message>
<xml_diff>
--- a/PowerSpel-PenTest/ToDo.docx
+++ b/PowerSpel-PenTest/ToDo.docx
@@ -297,11 +297,20 @@
           <w:ilvl w:val="1"/>
           <w:numId w:val="33"/>
         </w:numPr>
-      </w:pPr>
-      <w:r>
+        <w:rPr>
+          <w:color w:val="00B050"/>
+        </w:rPr>
+      </w:pPr>
+      <w:r>
+        <w:rPr>
+          <w:color w:val="00B050"/>
+        </w:rPr>
         <w:t>Toegangspas bemachtigd</w:t>
       </w:r>
       <w:r>
+        <w:rPr>
+          <w:color w:val="00B050"/>
+        </w:rPr>
         <w:t xml:space="preserve"> (300)</w:t>
       </w:r>
     </w:p>
@@ -486,11 +495,20 @@
           <w:ilvl w:val="1"/>
           <w:numId w:val="30"/>
         </w:numPr>
-      </w:pPr>
-      <w:r>
+        <w:rPr>
+          <w:color w:val="00B050"/>
+        </w:rPr>
+      </w:pPr>
+      <w:r>
+        <w:rPr>
+          <w:color w:val="00B050"/>
+        </w:rPr>
         <w:t>T</w:t>
       </w:r>
       <w:r>
+        <w:rPr>
+          <w:color w:val="00B050"/>
+        </w:rPr>
         <w:t>oegangspasje</w:t>
       </w:r>
     </w:p>
@@ -762,11 +780,20 @@
           <w:ilvl w:val="1"/>
           <w:numId w:val="30"/>
         </w:numPr>
-      </w:pPr>
-      <w:r>
+        <w:rPr>
+          <w:color w:val="00B050"/>
+        </w:rPr>
+      </w:pPr>
+      <w:r>
+        <w:rPr>
+          <w:color w:val="00B050"/>
+        </w:rPr>
         <w:t>Koffiezetappara</w:t>
       </w:r>
       <w:r>
+        <w:rPr>
+          <w:color w:val="00B050"/>
+        </w:rPr>
         <w:t>at met keuzemenu en eindproduct recoden naar iets nets en herbruikbaars.</w:t>
       </w:r>
     </w:p>
@@ -829,8 +856,14 @@
           <w:ilvl w:val="1"/>
           <w:numId w:val="30"/>
         </w:numPr>
-      </w:pPr>
-      <w:r>
+        <w:rPr>
+          <w:color w:val="00B050"/>
+        </w:rPr>
+      </w:pPr>
+      <w:r>
+        <w:rPr>
+          <w:color w:val="00B050"/>
+        </w:rPr>
         <w:t>Dialoogfunctie opzetten die lagen diep gaat</w:t>
       </w:r>
     </w:p>
@@ -1241,18 +1274,6 @@
         </w:numPr>
       </w:pPr>
       <w:r>
-        <w:t>Iets met Jelle/Citrix</w:t>
-      </w:r>
-    </w:p>
-    <w:p>
-      <w:pPr>
-        <w:pStyle w:val="Lijstalinea"/>
-        <w:numPr>
-          <w:ilvl w:val="1"/>
-          <w:numId w:val="30"/>
-        </w:numPr>
-      </w:pPr>
-      <w:r>
         <w:t>High scores van flipperkast en photo play opnemen</w:t>
       </w:r>
     </w:p>
@@ -1263,8 +1284,14 @@
           <w:ilvl w:val="1"/>
           <w:numId w:val="30"/>
         </w:numPr>
-      </w:pPr>
-      <w:r>
+        <w:rPr>
+          <w:color w:val="00B050"/>
+        </w:rPr>
+      </w:pPr>
+      <w:r>
+        <w:rPr>
+          <w:color w:val="00B050"/>
+        </w:rPr>
         <w:t>Minigame op de MAME-kast</w:t>
       </w:r>
     </w:p>
@@ -1386,177 +1413,192 @@
       </w:r>
       <w:r>
         <w:t>fixen bij invoer ongeldige keuze</w:t>
+      </w:r>
+    </w:p>
+    <w:p>
+      <w:pPr>
+        <w:pStyle w:val="Lijstalinea"/>
+        <w:numPr>
+          <w:ilvl w:val="1"/>
+          <w:numId w:val="30"/>
+        </w:numPr>
+        <w:rPr>
+          <w:color w:val="00B050"/>
+        </w:rPr>
+      </w:pPr>
+      <w:r>
+        <w:rPr>
+          <w:color w:val="00B050"/>
+        </w:rPr>
+        <w:t>Achievements maar één keer weergeven in header.</w:t>
+      </w:r>
+    </w:p>
+    <w:p>
+      <w:pPr>
+        <w:pStyle w:val="Lijstalinea"/>
+        <w:numPr>
+          <w:ilvl w:val="1"/>
+          <w:numId w:val="30"/>
+        </w:numPr>
+        <w:rPr>
+          <w:color w:val="00B050"/>
+        </w:rPr>
+      </w:pPr>
+      <w:r>
+        <w:rPr>
+          <w:color w:val="00B050"/>
+        </w:rPr>
+        <w:t>Loodsdeur in 040600 goed schrijven ($state.self.states 'LoodsdeurOpen' verwijderen uit array)</w:t>
+      </w:r>
+    </w:p>
+    <w:p>
+      <w:pPr>
+        <w:pStyle w:val="Lijstalinea"/>
+        <w:numPr>
+          <w:ilvl w:val="1"/>
+          <w:numId w:val="30"/>
+        </w:numPr>
+        <w:rPr>
+          <w:color w:val="00B050"/>
+        </w:rPr>
+      </w:pPr>
+      <w:r>
+        <w:rPr>
+          <w:color w:val="00B050"/>
+        </w:rPr>
+        <w:t>Kamer toevoegen ten oosten van startkamer, waar in getest kan worden</w:t>
+      </w:r>
+    </w:p>
+    <w:p>
+      <w:pPr>
+        <w:pStyle w:val="Lijstalinea"/>
+        <w:numPr>
+          <w:ilvl w:val="1"/>
+          <w:numId w:val="30"/>
+        </w:numPr>
+        <w:rPr>
+          <w:color w:val="00B050"/>
+        </w:rPr>
+      </w:pPr>
+      <w:r>
+        <w:rPr>
+          <w:color w:val="00B050"/>
+        </w:rPr>
+        <w:t>Kamercode herschrijven als object.</w:t>
+      </w:r>
+    </w:p>
+    <w:p>
+      <w:pPr>
+        <w:pStyle w:val="Lijstalinea"/>
+        <w:numPr>
+          <w:ilvl w:val="1"/>
+          <w:numId w:val="30"/>
+        </w:numPr>
+        <w:rPr>
+          <w:color w:val="00B050"/>
+        </w:rPr>
+      </w:pPr>
+      <w:r>
+        <w:rPr>
+          <w:color w:val="00B050"/>
+        </w:rPr>
+        <w:t>Item uit tutorial verwijderen uit inventory na afronden tutorial</w:t>
+      </w:r>
+    </w:p>
+    <w:p>
+      <w:pPr>
+        <w:pStyle w:val="Lijstalinea"/>
+        <w:numPr>
+          <w:ilvl w:val="1"/>
+          <w:numId w:val="30"/>
+        </w:numPr>
+      </w:pPr>
+      <w:r>
+        <w:t>Loodsdeur fixen in nieuwe kamercode.</w:t>
+      </w:r>
+    </w:p>
+    <w:p>
+      <w:pPr>
+        <w:pStyle w:val="Lijstalinea"/>
+        <w:numPr>
+          <w:ilvl w:val="1"/>
+          <w:numId w:val="30"/>
+        </w:numPr>
+      </w:pPr>
+      <w:r>
+        <w:t>Deur naar serverruimte fixen in nieuwe kamercode.</w:t>
+      </w:r>
+    </w:p>
+    <w:p>
+      <w:pPr>
+        <w:pStyle w:val="Lijstalinea"/>
+        <w:numPr>
+          <w:ilvl w:val="1"/>
+          <w:numId w:val="30"/>
+        </w:numPr>
+      </w:pPr>
+      <w:r>
+        <w:t>Gymdeur fixen in nieuwe kamercode.</w:t>
+      </w:r>
+    </w:p>
+    <w:p>
+      <w:pPr>
+        <w:pStyle w:val="Lijstalinea"/>
+        <w:numPr>
+          <w:ilvl w:val="1"/>
+          <w:numId w:val="30"/>
+        </w:numPr>
+        <w:rPr>
+          <w:color w:val="00B050"/>
+        </w:rPr>
+      </w:pPr>
+      <w:r>
+        <w:rPr>
+          <w:color w:val="00B050"/>
+        </w:rPr>
+        <w:t>Dialoog voor walk-in fixen (06,07,02)</w:t>
+      </w:r>
+    </w:p>
+    <w:p>
+      <w:pPr>
+        <w:pStyle w:val="Lijstalinea"/>
+        <w:numPr>
+          <w:ilvl w:val="1"/>
+          <w:numId w:val="30"/>
+        </w:numPr>
+      </w:pPr>
+      <w:r>
+        <w:t>Teleporter werkend krijgen (00,00,02)</w:t>
+      </w:r>
+    </w:p>
+    <w:p>
+      <w:pPr>
+        <w:pStyle w:val="Lijstalinea"/>
+        <w:numPr>
+          <w:ilvl w:val="1"/>
+          <w:numId w:val="30"/>
+        </w:numPr>
+      </w:pPr>
+      <w:r>
+        <w:t>Begintijd opslaan in State.Self.Starttime</w:t>
+      </w:r>
+    </w:p>
+    <w:p>
+      <w:pPr>
+        <w:pStyle w:val="Lijstalinea"/>
+        <w:numPr>
+          <w:ilvl w:val="1"/>
+          <w:numId w:val="30"/>
+        </w:numPr>
+      </w:pPr>
+      <w:r>
+        <w:t>Invoke-OGDDialog-Multifunctional</w:t>
+      </w:r>
+      <w:r>
+        <w:t>: zorgen dat kopie achterste maken het spel onprettig eindigt</w:t>
       </w:r>
       <w:bookmarkStart w:id="0" w:name="_GoBack"/>
       <w:bookmarkEnd w:id="0"/>
-    </w:p>
-    <w:p>
-      <w:pPr>
-        <w:pStyle w:val="Lijstalinea"/>
-        <w:numPr>
-          <w:ilvl w:val="1"/>
-          <w:numId w:val="30"/>
-        </w:numPr>
-        <w:rPr>
-          <w:color w:val="00B050"/>
-        </w:rPr>
-      </w:pPr>
-      <w:r>
-        <w:rPr>
-          <w:color w:val="00B050"/>
-        </w:rPr>
-        <w:t>Achievements maar één keer weergeven in header.</w:t>
-      </w:r>
-    </w:p>
-    <w:p>
-      <w:pPr>
-        <w:pStyle w:val="Lijstalinea"/>
-        <w:numPr>
-          <w:ilvl w:val="1"/>
-          <w:numId w:val="30"/>
-        </w:numPr>
-        <w:rPr>
-          <w:color w:val="00B050"/>
-        </w:rPr>
-      </w:pPr>
-      <w:r>
-        <w:rPr>
-          <w:color w:val="00B050"/>
-        </w:rPr>
-        <w:t>Loodsdeur in 040600 goed schrijven ($state.self.states 'LoodsdeurOpen' verwijderen uit array)</w:t>
-      </w:r>
-    </w:p>
-    <w:p>
-      <w:pPr>
-        <w:pStyle w:val="Lijstalinea"/>
-        <w:numPr>
-          <w:ilvl w:val="1"/>
-          <w:numId w:val="30"/>
-        </w:numPr>
-        <w:rPr>
-          <w:color w:val="00B050"/>
-        </w:rPr>
-      </w:pPr>
-      <w:r>
-        <w:rPr>
-          <w:color w:val="00B050"/>
-        </w:rPr>
-        <w:t>Kamer toevoegen ten oosten van startkamer, waar in getest kan worden</w:t>
-      </w:r>
-    </w:p>
-    <w:p>
-      <w:pPr>
-        <w:pStyle w:val="Lijstalinea"/>
-        <w:numPr>
-          <w:ilvl w:val="1"/>
-          <w:numId w:val="30"/>
-        </w:numPr>
-        <w:rPr>
-          <w:color w:val="00B050"/>
-        </w:rPr>
-      </w:pPr>
-      <w:r>
-        <w:rPr>
-          <w:color w:val="00B050"/>
-        </w:rPr>
-        <w:t>Kamercode herschrijven als object.</w:t>
-      </w:r>
-    </w:p>
-    <w:p>
-      <w:pPr>
-        <w:pStyle w:val="Lijstalinea"/>
-        <w:numPr>
-          <w:ilvl w:val="1"/>
-          <w:numId w:val="30"/>
-        </w:numPr>
-        <w:rPr>
-          <w:color w:val="00B050"/>
-        </w:rPr>
-      </w:pPr>
-      <w:r>
-        <w:rPr>
-          <w:color w:val="00B050"/>
-        </w:rPr>
-        <w:t>Item uit tutorial verwijderen uit inventory na afronden tutorial</w:t>
-      </w:r>
-    </w:p>
-    <w:p>
-      <w:pPr>
-        <w:pStyle w:val="Lijstalinea"/>
-        <w:numPr>
-          <w:ilvl w:val="1"/>
-          <w:numId w:val="30"/>
-        </w:numPr>
-      </w:pPr>
-      <w:r>
-        <w:t>Loodsdeur fixen in nieuwe kamercode.</w:t>
-      </w:r>
-    </w:p>
-    <w:p>
-      <w:pPr>
-        <w:pStyle w:val="Lijstalinea"/>
-        <w:numPr>
-          <w:ilvl w:val="1"/>
-          <w:numId w:val="30"/>
-        </w:numPr>
-      </w:pPr>
-      <w:r>
-        <w:t>Deur naar serverruimte fixen in nieuwe kamercode.</w:t>
-      </w:r>
-    </w:p>
-    <w:p>
-      <w:pPr>
-        <w:pStyle w:val="Lijstalinea"/>
-        <w:numPr>
-          <w:ilvl w:val="1"/>
-          <w:numId w:val="30"/>
-        </w:numPr>
-      </w:pPr>
-      <w:r>
-        <w:t>Gymdeur fixen in nieuwe kamercode.</w:t>
-      </w:r>
-    </w:p>
-    <w:p>
-      <w:pPr>
-        <w:pStyle w:val="Lijstalinea"/>
-        <w:numPr>
-          <w:ilvl w:val="1"/>
-          <w:numId w:val="30"/>
-        </w:numPr>
-        <w:rPr>
-          <w:color w:val="00B050"/>
-        </w:rPr>
-      </w:pPr>
-      <w:r>
-        <w:rPr>
-          <w:color w:val="00B050"/>
-        </w:rPr>
-        <w:t>Dialoog voor walk-in fixen (06,07,02)</w:t>
-      </w:r>
-    </w:p>
-    <w:p>
-      <w:pPr>
-        <w:pStyle w:val="Lijstalinea"/>
-        <w:numPr>
-          <w:ilvl w:val="1"/>
-          <w:numId w:val="30"/>
-        </w:numPr>
-      </w:pPr>
-      <w:r>
-        <w:t>Teleporter werkend krijgen (00,00,02)</w:t>
-      </w:r>
-    </w:p>
-    <w:p>
-      <w:pPr>
-        <w:pStyle w:val="Lijstalinea"/>
-        <w:numPr>
-          <w:ilvl w:val="1"/>
-          <w:numId w:val="30"/>
-        </w:numPr>
-      </w:pPr>
-      <w:r>
-        <w:t>Begintijd opslaan in State.Self.Starttime</w:t>
-      </w:r>
     </w:p>
     <w:p>
       <w:pPr>
@@ -1789,27 +1831,14 @@
                           <w:r>
                             <w:instrText xml:space="preserve"> = </w:instrText>
                           </w:r>
-                          <w:r>
-                            <w:fldChar w:fldCharType="begin"/>
-                          </w:r>
-                          <w:r>
-                            <w:instrText>NUMPAGES  \* Arabic  \* MERGEFORMAT</w:instrText>
-                          </w:r>
-                          <w:r>
-                            <w:fldChar w:fldCharType="separate"/>
-                          </w:r>
-                          <w:r>
-                            <w:rPr>
-                              <w:noProof/>
-                            </w:rPr>
-                            <w:instrText>3</w:instrText>
-                          </w:r>
-                          <w:r>
-                            <w:rPr>
-                              <w:noProof/>
-                            </w:rPr>
-                            <w:fldChar w:fldCharType="end"/>
-                          </w:r>
+                          <w:fldSimple w:instr="NUMPAGES  \* Arabic  \* MERGEFORMAT">
+                            <w:r>
+                              <w:rPr>
+                                <w:noProof/>
+                              </w:rPr>
+                              <w:instrText>3</w:instrText>
+                            </w:r>
+                          </w:fldSimple>
                           <w:r>
                             <w:instrText>+</w:instrText>
                           </w:r>
@@ -1907,27 +1936,14 @@
                     <w:r>
                       <w:instrText xml:space="preserve"> = </w:instrText>
                     </w:r>
-                    <w:r>
-                      <w:fldChar w:fldCharType="begin"/>
-                    </w:r>
-                    <w:r>
-                      <w:instrText>NUMPAGES  \* Arabic  \* MERGEFORMAT</w:instrText>
-                    </w:r>
-                    <w:r>
-                      <w:fldChar w:fldCharType="separate"/>
-                    </w:r>
-                    <w:r>
-                      <w:rPr>
-                        <w:noProof/>
-                      </w:rPr>
-                      <w:instrText>3</w:instrText>
-                    </w:r>
-                    <w:r>
-                      <w:rPr>
-                        <w:noProof/>
-                      </w:rPr>
-                      <w:fldChar w:fldCharType="end"/>
-                    </w:r>
+                    <w:fldSimple w:instr="NUMPAGES  \* Arabic  \* MERGEFORMAT">
+                      <w:r>
+                        <w:rPr>
+                          <w:noProof/>
+                        </w:rPr>
+                        <w:instrText>3</w:instrText>
+                      </w:r>
+                    </w:fldSimple>
                     <w:r>
                       <w:instrText>+</w:instrText>
                     </w:r>
@@ -2181,27 +2197,14 @@
                           <w:r>
                             <w:instrText xml:space="preserve"> = </w:instrText>
                           </w:r>
-                          <w:r>
-                            <w:fldChar w:fldCharType="begin"/>
-                          </w:r>
-                          <w:r>
-                            <w:instrText>NUMPAGES  \* Arabic  \* MERGEFORMAT</w:instrText>
-                          </w:r>
-                          <w:r>
-                            <w:fldChar w:fldCharType="separate"/>
-                          </w:r>
-                          <w:r>
-                            <w:rPr>
-                              <w:noProof/>
-                            </w:rPr>
-                            <w:instrText>3</w:instrText>
-                          </w:r>
-                          <w:r>
-                            <w:rPr>
-                              <w:noProof/>
-                            </w:rPr>
-                            <w:fldChar w:fldCharType="end"/>
-                          </w:r>
+                          <w:fldSimple w:instr="NUMPAGES  \* Arabic  \* MERGEFORMAT">
+                            <w:r>
+                              <w:rPr>
+                                <w:noProof/>
+                              </w:rPr>
+                              <w:instrText>3</w:instrText>
+                            </w:r>
+                          </w:fldSimple>
                           <w:r>
                             <w:instrText>+</w:instrText>
                           </w:r>
@@ -2299,27 +2302,14 @@
                     <w:r>
                       <w:instrText xml:space="preserve"> = </w:instrText>
                     </w:r>
-                    <w:r>
-                      <w:fldChar w:fldCharType="begin"/>
-                    </w:r>
-                    <w:r>
-                      <w:instrText>NUMPAGES  \* Arabic  \* MERGEFORMAT</w:instrText>
-                    </w:r>
-                    <w:r>
-                      <w:fldChar w:fldCharType="separate"/>
-                    </w:r>
-                    <w:r>
-                      <w:rPr>
-                        <w:noProof/>
-                      </w:rPr>
-                      <w:instrText>3</w:instrText>
-                    </w:r>
-                    <w:r>
-                      <w:rPr>
-                        <w:noProof/>
-                      </w:rPr>
-                      <w:fldChar w:fldCharType="end"/>
-                    </w:r>
+                    <w:fldSimple w:instr="NUMPAGES  \* Arabic  \* MERGEFORMAT">
+                      <w:r>
+                        <w:rPr>
+                          <w:noProof/>
+                        </w:rPr>
+                        <w:instrText>3</w:instrText>
+                      </w:r>
+                    </w:fldSimple>
                     <w:r>
                       <w:instrText>+</w:instrText>
                     </w:r>
@@ -2567,28 +2557,28 @@
         <v:path o:extrusionok="f" gradientshapeok="t" o:connecttype="rect"/>
         <o:lock v:ext="edit" aspectratio="t"/>
       </v:shapetype>
-      <v:shape id="_x0000_i1054" type="#_x0000_t75" style="width:7.5pt;height:7.5pt" o:bullet="t">
+      <v:shape id="_x0000_i1071" type="#_x0000_t75" style="width:7.5pt;height:7.5pt" o:bullet="t">
         <v:imagedata r:id="rId1" o:title="BulletNiveau1"/>
       </v:shape>
     </w:pict>
   </w:numPicBullet>
   <w:numPicBullet w:numPicBulletId="1">
     <w:pict>
-      <v:shape id="_x0000_i1055" type="#_x0000_t75" style="width:6.75pt;height:6.75pt" o:bullet="t">
+      <v:shape id="_x0000_i1072" type="#_x0000_t75" style="width:6.75pt;height:6.75pt" o:bullet="t">
         <v:imagedata r:id="rId2" o:title="BulletNiveau2"/>
       </v:shape>
     </w:pict>
   </w:numPicBullet>
   <w:numPicBullet w:numPicBulletId="2">
     <w:pict>
-      <v:shape id="_x0000_i1056" type="#_x0000_t75" style="width:7.5pt;height:7.5pt" o:bullet="t">
+      <v:shape id="_x0000_i1073" type="#_x0000_t75" style="width:7.5pt;height:7.5pt" o:bullet="t">
         <v:imagedata r:id="rId3" o:title="BulletNiveau1"/>
       </v:shape>
     </w:pict>
   </w:numPicBullet>
   <w:numPicBullet w:numPicBulletId="3">
     <w:pict>
-      <v:shape id="_x0000_i1057" type="#_x0000_t75" style="width:6.75pt;height:6.75pt" o:bullet="t">
+      <v:shape id="_x0000_i1074" type="#_x0000_t75" style="width:6.75pt;height:6.75pt" o:bullet="t">
         <v:imagedata r:id="rId4" o:title="BulletNiveau2"/>
       </v:shape>
     </w:pict>
@@ -6652,7 +6642,7 @@
 </file>
 
 <file path=customXml/itemProps2.xml><?xml version="1.0" encoding="utf-8"?>
-<ds:datastoreItem xmlns:ds="http://schemas.openxmlformats.org/officeDocument/2006/customXml" ds:itemID="{9BD33F6F-B546-45D7-8FDD-AED84C80ED88}">
+<ds:datastoreItem xmlns:ds="http://schemas.openxmlformats.org/officeDocument/2006/customXml" ds:itemID="{6B8A3D57-6BB1-4388-AA74-AABF6BBCC7F4}">
   <ds:schemaRefs>
     <ds:schemaRef ds:uri="http://schemas.openxmlformats.org/officeDocument/2006/bibliography"/>
   </ds:schemaRefs>

</xml_diff>

<commit_message>
Move files for tutorial to separate folder
</commit_message>
<xml_diff>
--- a/PowerSpel-PenTest/ToDo.docx
+++ b/PowerSpel-PenTest/ToDo.docx
@@ -1,6 +1,6 @@
 
 <file path=word/document.xml><?xml version="1.0" encoding="utf-8"?>
-<w:document xmlns:wpc="http://schemas.microsoft.com/office/word/2010/wordprocessingCanvas" xmlns:mc="http://schemas.openxmlformats.org/markup-compatibility/2006" xmlns:o="urn:schemas-microsoft-com:office:office" xmlns:r="http://schemas.openxmlformats.org/officeDocument/2006/relationships" xmlns:m="http://schemas.openxmlformats.org/officeDocument/2006/math" xmlns:v="urn:schemas-microsoft-com:vml" xmlns:wp14="http://schemas.microsoft.com/office/word/2010/wordprocessingDrawing" xmlns:wp="http://schemas.openxmlformats.org/drawingml/2006/wordprocessingDrawing" xmlns:w10="urn:schemas-microsoft-com:office:word" xmlns:w="http://schemas.openxmlformats.org/wordprocessingml/2006/main" xmlns:w14="http://schemas.microsoft.com/office/word/2010/wordml" xmlns:wpg="http://schemas.microsoft.com/office/word/2010/wordprocessingGroup" xmlns:wpi="http://schemas.microsoft.com/office/word/2010/wordprocessingInk" xmlns:wne="http://schemas.microsoft.com/office/word/2006/wordml" xmlns:wps="http://schemas.microsoft.com/office/word/2010/wordprocessingShape" mc:Ignorable="w14 wp14">
+<w:document xmlns:wpc="http://schemas.microsoft.com/office/word/2010/wordprocessingCanvas" xmlns:cx="http://schemas.microsoft.com/office/drawing/2014/chartex" xmlns:cx1="http://schemas.microsoft.com/office/drawing/2015/9/8/chartex" xmlns:cx2="http://schemas.microsoft.com/office/drawing/2015/10/21/chartex" xmlns:cx3="http://schemas.microsoft.com/office/drawing/2016/5/9/chartex" xmlns:cx4="http://schemas.microsoft.com/office/drawing/2016/5/10/chartex" xmlns:cx5="http://schemas.microsoft.com/office/drawing/2016/5/11/chartex" xmlns:cx6="http://schemas.microsoft.com/office/drawing/2016/5/12/chartex" xmlns:cx7="http://schemas.microsoft.com/office/drawing/2016/5/13/chartex" xmlns:cx8="http://schemas.microsoft.com/office/drawing/2016/5/14/chartex" xmlns:mc="http://schemas.openxmlformats.org/markup-compatibility/2006" xmlns:o="urn:schemas-microsoft-com:office:office" xmlns:r="http://schemas.openxmlformats.org/officeDocument/2006/relationships" xmlns:m="http://schemas.openxmlformats.org/officeDocument/2006/math" xmlns:v="urn:schemas-microsoft-com:vml" xmlns:wp14="http://schemas.microsoft.com/office/word/2010/wordprocessingDrawing" xmlns:wp="http://schemas.openxmlformats.org/drawingml/2006/wordprocessingDrawing" xmlns:w10="urn:schemas-microsoft-com:office:word" xmlns:w="http://schemas.openxmlformats.org/wordprocessingml/2006/main" xmlns:w14="http://schemas.microsoft.com/office/word/2010/wordml" xmlns:w15="http://schemas.microsoft.com/office/word/2012/wordml" xmlns:w16se="http://schemas.microsoft.com/office/word/2015/wordml/symex" xmlns:wpg="http://schemas.microsoft.com/office/word/2010/wordprocessingGroup" xmlns:wpi="http://schemas.microsoft.com/office/word/2010/wordprocessingInk" xmlns:wne="http://schemas.microsoft.com/office/word/2006/wordml" xmlns:wps="http://schemas.microsoft.com/office/word/2010/wordprocessingShape" mc:Ignorable="w14 w15 w16se wp14">
   <w:body>
     <w:p>
       <w:pPr>
@@ -17,9 +17,27 @@
           <w:ilvl w:val="0"/>
           <w:numId w:val="30"/>
         </w:numPr>
-      </w:pPr>
-      <w:r>
-        <w:t>Ontgrendeld werkstation plaatsen en koppelen aan prestaties en penetratieniveau</w:t>
+        <w:rPr>
+          <w:color w:val="00B050"/>
+        </w:rPr>
+      </w:pPr>
+      <w:r>
+        <w:rPr>
+          <w:color w:val="00B050"/>
+        </w:rPr>
+        <w:t>Telep</w:t>
+      </w:r>
+      <w:r>
+        <w:rPr>
+          <w:color w:val="00B050"/>
+        </w:rPr>
+        <w:t xml:space="preserve">orter werkend </w:t>
+      </w:r>
+      <w:r>
+        <w:rPr>
+          <w:color w:val="00B050"/>
+        </w:rPr>
+        <w:t>gekregen</w:t>
       </w:r>
     </w:p>
     <w:p>
@@ -29,15 +47,33 @@
           <w:ilvl w:val="0"/>
           <w:numId w:val="30"/>
         </w:numPr>
-      </w:pPr>
-      <w:r>
-        <w:t>Code implementeren voor kamers met bijzondere deur (Loods, Gym</w:t>
-      </w:r>
-      <w:r>
-        <w:t>, server</w:t>
-      </w:r>
-      <w:r>
-        <w:t>)</w:t>
+        <w:rPr>
+          <w:color w:val="00B050"/>
+        </w:rPr>
+      </w:pPr>
+      <w:r>
+        <w:rPr>
+          <w:color w:val="00B050"/>
+        </w:rPr>
+        <w:t xml:space="preserve">Gereedschapskist </w:t>
+      </w:r>
+      <w:r>
+        <w:rPr>
+          <w:color w:val="00B050"/>
+        </w:rPr>
+        <w:t>in</w:t>
+      </w:r>
+      <w:r>
+        <w:rPr>
+          <w:color w:val="00B050"/>
+        </w:rPr>
+        <w:t xml:space="preserve"> Maker Space</w:t>
+      </w:r>
+      <w:r>
+        <w:rPr>
+          <w:color w:val="00B050"/>
+        </w:rPr>
+        <w:t xml:space="preserve"> geplaatst</w:t>
       </w:r>
     </w:p>
     <w:p>
@@ -47,18 +83,72 @@
           <w:ilvl w:val="0"/>
           <w:numId w:val="30"/>
         </w:numPr>
-      </w:pPr>
-    </w:p>
-    <w:p/>
-    <w:p>
-      <w:pPr>
-        <w:pStyle w:val="Kop1"/>
-      </w:pPr>
-      <w:proofErr w:type="spellStart"/>
-      <w:r>
-        <w:t>Backlog</w:t>
-      </w:r>
-      <w:proofErr w:type="spellEnd"/>
+        <w:rPr>
+          <w:color w:val="00B050"/>
+        </w:rPr>
+      </w:pPr>
+      <w:r>
+        <w:rPr>
+          <w:color w:val="00B050"/>
+        </w:rPr>
+        <w:t xml:space="preserve">Ontgrendeld werkstation </w:t>
+      </w:r>
+      <w:r>
+        <w:rPr>
+          <w:color w:val="00B050"/>
+        </w:rPr>
+        <w:t>ge</w:t>
+      </w:r>
+      <w:r>
+        <w:rPr>
+          <w:color w:val="00B050"/>
+        </w:rPr>
+        <w:t>plaats</w:t>
+      </w:r>
+      <w:r>
+        <w:rPr>
+          <w:color w:val="00B050"/>
+        </w:rPr>
+        <w:t>t</w:t>
+      </w:r>
+      <w:r>
+        <w:rPr>
+          <w:color w:val="00B050"/>
+        </w:rPr>
+        <w:t xml:space="preserve"> en </w:t>
+      </w:r>
+      <w:r>
+        <w:rPr>
+          <w:color w:val="00B050"/>
+        </w:rPr>
+        <w:t>ge</w:t>
+      </w:r>
+      <w:r>
+        <w:rPr>
+          <w:color w:val="00B050"/>
+        </w:rPr>
+        <w:t>koppel</w:t>
+      </w:r>
+      <w:r>
+        <w:rPr>
+          <w:color w:val="00B050"/>
+        </w:rPr>
+        <w:t>d</w:t>
+      </w:r>
+      <w:r>
+        <w:rPr>
+          <w:color w:val="00B050"/>
+        </w:rPr>
+        <w:t xml:space="preserve"> aan </w:t>
+      </w:r>
+      <w:r>
+        <w:rPr>
+          <w:color w:val="00B050"/>
+        </w:rPr>
+        <w:t>penetratieniveau</w:t>
+      </w:r>
+      <w:bookmarkStart w:id="0" w:name="_GoBack"/>
+      <w:bookmarkEnd w:id="0"/>
     </w:p>
     <w:p>
       <w:pPr>
@@ -68,11 +158,44 @@
           <w:numId w:val="30"/>
         </w:numPr>
       </w:pPr>
-      <w:proofErr w:type="spellStart"/>
+      <w:r>
+        <w:t>Code implementeren voor kamers met bijzondere deur (</w:t>
+      </w:r>
+      <w:r>
+        <w:rPr>
+          <w:color w:val="00B050"/>
+        </w:rPr>
+        <w:t>Loods</w:t>
+      </w:r>
+      <w:r>
+        <w:t xml:space="preserve">, </w:t>
+      </w:r>
+      <w:r>
+        <w:t>server</w:t>
+      </w:r>
+      <w:r>
+        <w:t>)</w:t>
+      </w:r>
+    </w:p>
+    <w:p>
+      <w:pPr>
+        <w:pStyle w:val="Kop1"/>
+      </w:pPr>
+      <w:r>
+        <w:t>Backlog</w:t>
+      </w:r>
+    </w:p>
+    <w:p>
+      <w:pPr>
+        <w:pStyle w:val="Lijstalinea"/>
+        <w:numPr>
+          <w:ilvl w:val="0"/>
+          <w:numId w:val="30"/>
+        </w:numPr>
+      </w:pPr>
       <w:r>
         <w:t>NPC’s</w:t>
       </w:r>
-      <w:proofErr w:type="spellEnd"/>
       <w:r>
         <w:t>:</w:t>
       </w:r>
@@ -86,13 +209,8 @@
         </w:numPr>
       </w:pPr>
       <w:r>
-        <w:t xml:space="preserve">Security </w:t>
-      </w:r>
-      <w:proofErr w:type="spellStart"/>
-      <w:r>
-        <w:t>Officer</w:t>
-      </w:r>
-      <w:proofErr w:type="spellEnd"/>
+        <w:t>Security Officer</w:t>
+      </w:r>
       <w:r>
         <w:t xml:space="preserve"> (</w:t>
       </w:r>
@@ -118,15 +236,7 @@
         <w:t>CEO 1</w:t>
       </w:r>
       <w:r>
-        <w:t xml:space="preserve"> (Roel </w:t>
-      </w:r>
-      <w:proofErr w:type="spellStart"/>
-      <w:r>
-        <w:t>Nikkessen</w:t>
-      </w:r>
-      <w:proofErr w:type="spellEnd"/>
-      <w:r>
-        <w:t>)</w:t>
+        <w:t xml:space="preserve"> (Roel Nikkessen)</w:t>
       </w:r>
     </w:p>
     <w:p>
@@ -272,13 +382,8 @@
           <w:numId w:val="30"/>
         </w:numPr>
       </w:pPr>
-      <w:proofErr w:type="spellStart"/>
-      <w:r>
-        <w:t>Administatief</w:t>
-      </w:r>
-      <w:proofErr w:type="spellEnd"/>
-      <w:r>
-        <w:t xml:space="preserve"> medewerker</w:t>
+      <w:r>
+        <w:t>Administatief medewerker</w:t>
       </w:r>
     </w:p>
     <w:p>
@@ -301,13 +406,8 @@
           <w:numId w:val="30"/>
         </w:numPr>
       </w:pPr>
-      <w:proofErr w:type="spellStart"/>
-      <w:r>
-        <w:t>Appèl</w:t>
-      </w:r>
-      <w:proofErr w:type="spellEnd"/>
-      <w:r>
-        <w:t>-medewerkster</w:t>
+      <w:r>
+        <w:t>Appèl-medewerkster</w:t>
       </w:r>
       <w:r>
         <w:t xml:space="preserve"> </w:t>
@@ -354,13 +454,8 @@
           <w:numId w:val="33"/>
         </w:numPr>
       </w:pPr>
-      <w:proofErr w:type="spellStart"/>
-      <w:r>
-        <w:t>Klantspecifieke</w:t>
-      </w:r>
-      <w:proofErr w:type="spellEnd"/>
-      <w:r>
-        <w:t xml:space="preserve"> informatie ingezien</w:t>
+      <w:r>
+        <w:t>Klantspecifieke informatie ingezien</w:t>
       </w:r>
       <w:r>
         <w:t xml:space="preserve"> (400)</w:t>
@@ -388,34 +483,11 @@
           <w:ilvl w:val="1"/>
           <w:numId w:val="33"/>
         </w:numPr>
-        <w:rPr>
-          <w:color w:val="FFC000"/>
-        </w:rPr>
-      </w:pPr>
-      <w:r>
-        <w:rPr>
-          <w:color w:val="FFC000"/>
-        </w:rPr>
-        <w:t xml:space="preserve">Remote </w:t>
-      </w:r>
-      <w:proofErr w:type="spellStart"/>
-      <w:r>
-        <w:rPr>
-          <w:color w:val="FFC000"/>
-        </w:rPr>
-        <w:t>Execution</w:t>
-      </w:r>
-      <w:proofErr w:type="spellEnd"/>
-      <w:r>
-        <w:rPr>
-          <w:color w:val="FFC000"/>
-        </w:rPr>
-        <w:t xml:space="preserve"> mogelijkheid gerealiseerd op PC</w:t>
-      </w:r>
-      <w:r>
-        <w:rPr>
-          <w:color w:val="FFC000"/>
-        </w:rPr>
+      </w:pPr>
+      <w:r>
+        <w:t>Remote Execution mogelijkheid gerealiseerd op PC</w:t>
+      </w:r>
+      <w:r>
         <w:t xml:space="preserve"> (500)</w:t>
       </w:r>
     </w:p>
@@ -442,29 +514,8 @@
           <w:numId w:val="33"/>
         </w:numPr>
       </w:pPr>
-      <w:proofErr w:type="spellStart"/>
-      <w:r>
-        <w:t>Packet</w:t>
-      </w:r>
-      <w:proofErr w:type="spellEnd"/>
-      <w:r>
-        <w:t xml:space="preserve"> </w:t>
-      </w:r>
-      <w:proofErr w:type="spellStart"/>
-      <w:r>
-        <w:t>sniffer</w:t>
-      </w:r>
-      <w:proofErr w:type="spellEnd"/>
-      <w:r>
-        <w:t xml:space="preserve"> op </w:t>
-      </w:r>
-      <w:proofErr w:type="spellStart"/>
-      <w:r>
-        <w:t>coreswitch</w:t>
-      </w:r>
-      <w:proofErr w:type="spellEnd"/>
-      <w:r>
-        <w:t xml:space="preserve"> aangesloten</w:t>
+      <w:r>
+        <w:t>Packet sniffer op coreswitch aangesloten</w:t>
       </w:r>
       <w:r>
         <w:t xml:space="preserve"> (400)</w:t>
@@ -490,19 +541,20 @@
           <w:numId w:val="30"/>
         </w:numPr>
       </w:pPr>
-      <w:bookmarkStart w:id="0" w:name="_GoBack"/>
-      <w:bookmarkEnd w:id="0"/>
-      <w:r>
-        <w:t>G</w:t>
-      </w:r>
-      <w:r>
-        <w:t>ereedschap</w:t>
-      </w:r>
-      <w:r>
-        <w:t>skist</w:t>
-      </w:r>
-      <w:r>
-        <w:t xml:space="preserve"> uit Maker Space</w:t>
+      <w:r>
+        <w:t>Zitten in treinzitjes AM</w:t>
+      </w:r>
+    </w:p>
+    <w:p>
+      <w:pPr>
+        <w:pStyle w:val="Lijstalinea"/>
+        <w:numPr>
+          <w:ilvl w:val="0"/>
+          <w:numId w:val="30"/>
+        </w:numPr>
+      </w:pPr>
+      <w:r>
+        <w:t>Mechanics:</w:t>
       </w:r>
     </w:p>
     <w:p>
@@ -514,7 +566,46 @@
         </w:numPr>
       </w:pPr>
       <w:r>
-        <w:t>Zitten in treinzitjes AM</w:t>
+        <w:t>Suspicion counters voor elk personage</w:t>
+      </w:r>
+    </w:p>
+    <w:p>
+      <w:pPr>
+        <w:pStyle w:val="Lijstalinea"/>
+        <w:numPr>
+          <w:ilvl w:val="1"/>
+          <w:numId w:val="30"/>
+        </w:numPr>
+      </w:pPr>
+      <w:r>
+        <w:t>Tellen hoe vaak iemand de speler heeft gezien (werkt richting suspicion counter)</w:t>
+      </w:r>
+    </w:p>
+    <w:p>
+      <w:pPr>
+        <w:pStyle w:val="Lijstalinea"/>
+        <w:numPr>
+          <w:ilvl w:val="1"/>
+          <w:numId w:val="30"/>
+        </w:numPr>
+      </w:pPr>
+      <w:r>
+        <w:t>Kans op events</w:t>
+      </w:r>
+    </w:p>
+    <w:p>
+      <w:pPr>
+        <w:pStyle w:val="Lijstalinea"/>
+        <w:numPr>
+          <w:ilvl w:val="1"/>
+          <w:numId w:val="30"/>
+        </w:numPr>
+      </w:pPr>
+      <w:r>
+        <w:t>Spelbegin: keuze tussen direct beginnen, of uitleg</w:t>
+      </w:r>
+      <w:r>
+        <w:t>. Uitleg start in uitlegkamers</w:t>
       </w:r>
     </w:p>
     <w:p>
@@ -525,13 +616,8 @@
           <w:numId w:val="30"/>
         </w:numPr>
       </w:pPr>
-      <w:proofErr w:type="spellStart"/>
-      <w:r>
-        <w:t>Mechanics</w:t>
-      </w:r>
-      <w:proofErr w:type="spellEnd"/>
-      <w:r>
-        <w:t>:</w:t>
+      <w:r>
+        <w:t>Diversen:</w:t>
       </w:r>
     </w:p>
     <w:p>
@@ -542,13 +628,20 @@
           <w:numId w:val="30"/>
         </w:numPr>
       </w:pPr>
-      <w:proofErr w:type="spellStart"/>
-      <w:r>
-        <w:t>Suspicion</w:t>
-      </w:r>
-      <w:proofErr w:type="spellEnd"/>
-      <w:r>
-        <w:t xml:space="preserve"> counters voor elk personage</w:t>
+      <w:r>
+        <w:t>Startscherm met bedankjes, uitleg, keuze voor tutorial en disclaimer (niet op waarheid gebaseerd)</w:t>
+      </w:r>
+    </w:p>
+    <w:p>
+      <w:pPr>
+        <w:pStyle w:val="Lijstalinea"/>
+        <w:numPr>
+          <w:ilvl w:val="0"/>
+          <w:numId w:val="30"/>
+        </w:numPr>
+      </w:pPr>
+      <w:r>
+        <w:t>Eindstatistieken:</w:t>
       </w:r>
     </w:p>
     <w:p>
@@ -560,15 +653,19 @@
         </w:numPr>
       </w:pPr>
       <w:r>
-        <w:t xml:space="preserve">Tellen hoe vaak iemand de speler heeft gezien (werkt richting </w:t>
-      </w:r>
-      <w:proofErr w:type="spellStart"/>
-      <w:r>
-        <w:t>suspicion</w:t>
-      </w:r>
-      <w:proofErr w:type="spellEnd"/>
-      <w:r>
-        <w:t xml:space="preserve"> counter)</w:t>
+        <w:t>Eindscore (groot boos eindcijfer, met alle subscores in de berekening)</w:t>
+      </w:r>
+    </w:p>
+    <w:p>
+      <w:pPr>
+        <w:pStyle w:val="Lijstalinea"/>
+        <w:numPr>
+          <w:ilvl w:val="0"/>
+          <w:numId w:val="30"/>
+        </w:numPr>
+      </w:pPr>
+      <w:r>
+        <w:t>Easter eggs / grapjes</w:t>
       </w:r>
     </w:p>
     <w:p>
@@ -580,7 +677,19 @@
         </w:numPr>
       </w:pPr>
       <w:r>
-        <w:t>Kans op events</w:t>
+        <w:t>High scores van flipperkast en photo play opnemen</w:t>
+      </w:r>
+    </w:p>
+    <w:p>
+      <w:pPr>
+        <w:pStyle w:val="Lijstalinea"/>
+        <w:numPr>
+          <w:ilvl w:val="0"/>
+          <w:numId w:val="30"/>
+        </w:numPr>
+      </w:pPr>
+      <w:r>
+        <w:t>Bugfixes en verbeteringen:</w:t>
       </w:r>
     </w:p>
     <w:p>
@@ -592,10 +701,56 @@
         </w:numPr>
       </w:pPr>
       <w:r>
-        <w:t>Spelbegin: keuze tussen direct beginnen, of uitleg</w:t>
-      </w:r>
-      <w:r>
-        <w:t>. Uitleg start in uitlegkamers</w:t>
+        <w:lastRenderedPageBreak/>
+        <w:t>Header geschikt maken voor veel inhoud</w:t>
+      </w:r>
+      <w:r>
+        <w:t xml:space="preserve"> (vnl. items en achievements)</w:t>
+      </w:r>
+      <w:r>
+        <w:t>.</w:t>
+      </w:r>
+    </w:p>
+    <w:p>
+      <w:pPr>
+        <w:pStyle w:val="Lijstalinea"/>
+        <w:numPr>
+          <w:ilvl w:val="1"/>
+          <w:numId w:val="30"/>
+        </w:numPr>
+      </w:pPr>
+      <w:r>
+        <w:t xml:space="preserve">Functie Koffiezetapparaat </w:t>
+      </w:r>
+      <w:r>
+        <w:t>fixen bij invoer ongeldige keuze</w:t>
+      </w:r>
+    </w:p>
+    <w:p>
+      <w:pPr>
+        <w:pStyle w:val="Lijstalinea"/>
+        <w:numPr>
+          <w:ilvl w:val="1"/>
+          <w:numId w:val="30"/>
+        </w:numPr>
+      </w:pPr>
+      <w:r>
+        <w:t>Begintijd opslaan in State.Self.Starttime</w:t>
+      </w:r>
+    </w:p>
+    <w:p>
+      <w:pPr>
+        <w:pStyle w:val="Lijstalinea"/>
+        <w:numPr>
+          <w:ilvl w:val="1"/>
+          <w:numId w:val="30"/>
+        </w:numPr>
+      </w:pPr>
+      <w:r>
+        <w:t>Invoke-OGDDialog-Multifunctional</w:t>
+      </w:r>
+      <w:r>
+        <w:t>: zorgen dat kopie achterste maken het spel onprettig eindigt</w:t>
       </w:r>
     </w:p>
     <w:p>
@@ -607,7 +762,7 @@
         </w:numPr>
       </w:pPr>
       <w:r>
-        <w:t>Diversen:</w:t>
+        <w:t>Stretch goals:</w:t>
       </w:r>
     </w:p>
     <w:p>
@@ -619,225 +774,6 @@
         </w:numPr>
       </w:pPr>
       <w:r>
-        <w:t>Startscherm met bedankjes, uitleg, keuze voor tutorial en disclaimer (niet op waarheid gebaseerd)</w:t>
-      </w:r>
-    </w:p>
-    <w:p>
-      <w:pPr>
-        <w:pStyle w:val="Lijstalinea"/>
-        <w:numPr>
-          <w:ilvl w:val="0"/>
-          <w:numId w:val="30"/>
-        </w:numPr>
-      </w:pPr>
-      <w:r>
-        <w:t>Eindstatistieken:</w:t>
-      </w:r>
-    </w:p>
-    <w:p>
-      <w:pPr>
-        <w:pStyle w:val="Lijstalinea"/>
-        <w:numPr>
-          <w:ilvl w:val="1"/>
-          <w:numId w:val="30"/>
-        </w:numPr>
-      </w:pPr>
-      <w:r>
-        <w:t xml:space="preserve">Eindscore (groot boos eindcijfer, met alle </w:t>
-      </w:r>
-      <w:proofErr w:type="spellStart"/>
-      <w:r>
-        <w:t>subscores</w:t>
-      </w:r>
-      <w:proofErr w:type="spellEnd"/>
-      <w:r>
-        <w:t xml:space="preserve"> in de berekening)</w:t>
-      </w:r>
-    </w:p>
-    <w:p>
-      <w:pPr>
-        <w:pStyle w:val="Lijstalinea"/>
-        <w:numPr>
-          <w:ilvl w:val="0"/>
-          <w:numId w:val="30"/>
-        </w:numPr>
-      </w:pPr>
-      <w:proofErr w:type="spellStart"/>
-      <w:r>
-        <w:t>Easter</w:t>
-      </w:r>
-      <w:proofErr w:type="spellEnd"/>
-      <w:r>
-        <w:t xml:space="preserve"> </w:t>
-      </w:r>
-      <w:proofErr w:type="spellStart"/>
-      <w:r>
-        <w:t>eggs</w:t>
-      </w:r>
-      <w:proofErr w:type="spellEnd"/>
-      <w:r>
-        <w:t xml:space="preserve"> / grapjes</w:t>
-      </w:r>
-    </w:p>
-    <w:p>
-      <w:pPr>
-        <w:pStyle w:val="Lijstalinea"/>
-        <w:numPr>
-          <w:ilvl w:val="1"/>
-          <w:numId w:val="30"/>
-        </w:numPr>
-      </w:pPr>
-      <w:r>
-        <w:t xml:space="preserve">High scores van flipperkast en </w:t>
-      </w:r>
-      <w:proofErr w:type="spellStart"/>
-      <w:r>
-        <w:t>photo</w:t>
-      </w:r>
-      <w:proofErr w:type="spellEnd"/>
-      <w:r>
-        <w:t xml:space="preserve"> </w:t>
-      </w:r>
-      <w:proofErr w:type="spellStart"/>
-      <w:r>
-        <w:t>play</w:t>
-      </w:r>
-      <w:proofErr w:type="spellEnd"/>
-      <w:r>
-        <w:t xml:space="preserve"> opnemen</w:t>
-      </w:r>
-    </w:p>
-    <w:p>
-      <w:pPr>
-        <w:pStyle w:val="Lijstalinea"/>
-        <w:numPr>
-          <w:ilvl w:val="0"/>
-          <w:numId w:val="30"/>
-        </w:numPr>
-      </w:pPr>
-      <w:proofErr w:type="spellStart"/>
-      <w:r>
-        <w:lastRenderedPageBreak/>
-        <w:t>Bugfixes</w:t>
-      </w:r>
-      <w:proofErr w:type="spellEnd"/>
-      <w:r>
-        <w:t xml:space="preserve"> en verbeteringen:</w:t>
-      </w:r>
-    </w:p>
-    <w:p>
-      <w:pPr>
-        <w:pStyle w:val="Lijstalinea"/>
-        <w:numPr>
-          <w:ilvl w:val="1"/>
-          <w:numId w:val="30"/>
-        </w:numPr>
-      </w:pPr>
-      <w:r>
-        <w:t>Header geschikt maken voor veel inhoud</w:t>
-      </w:r>
-      <w:r>
-        <w:t xml:space="preserve"> (vnl. items en </w:t>
-      </w:r>
-      <w:proofErr w:type="spellStart"/>
-      <w:r>
-        <w:t>achievements</w:t>
-      </w:r>
-      <w:proofErr w:type="spellEnd"/>
-      <w:r>
-        <w:t>)</w:t>
-      </w:r>
-      <w:r>
-        <w:t>.</w:t>
-      </w:r>
-    </w:p>
-    <w:p>
-      <w:pPr>
-        <w:pStyle w:val="Lijstalinea"/>
-        <w:numPr>
-          <w:ilvl w:val="1"/>
-          <w:numId w:val="30"/>
-        </w:numPr>
-      </w:pPr>
-      <w:r>
-        <w:t xml:space="preserve">Functie Koffiezetapparaat </w:t>
-      </w:r>
-      <w:r>
-        <w:t>fixen bij invoer ongeldige keuze</w:t>
-      </w:r>
-    </w:p>
-    <w:p>
-      <w:pPr>
-        <w:pStyle w:val="Lijstalinea"/>
-        <w:numPr>
-          <w:ilvl w:val="1"/>
-          <w:numId w:val="30"/>
-        </w:numPr>
-      </w:pPr>
-      <w:proofErr w:type="spellStart"/>
-      <w:r>
-        <w:t>Teleporter</w:t>
-      </w:r>
-      <w:proofErr w:type="spellEnd"/>
-      <w:r>
-        <w:t xml:space="preserve"> werkend krijgen (00,00,02)</w:t>
-      </w:r>
-    </w:p>
-    <w:p>
-      <w:pPr>
-        <w:pStyle w:val="Lijstalinea"/>
-        <w:numPr>
-          <w:ilvl w:val="1"/>
-          <w:numId w:val="30"/>
-        </w:numPr>
-      </w:pPr>
-      <w:r>
-        <w:t xml:space="preserve">Begintijd opslaan in </w:t>
-      </w:r>
-      <w:proofErr w:type="spellStart"/>
-      <w:r>
-        <w:t>State.Self.Starttime</w:t>
-      </w:r>
-      <w:proofErr w:type="spellEnd"/>
-    </w:p>
-    <w:p>
-      <w:pPr>
-        <w:pStyle w:val="Lijstalinea"/>
-        <w:numPr>
-          <w:ilvl w:val="1"/>
-          <w:numId w:val="30"/>
-        </w:numPr>
-      </w:pPr>
-      <w:proofErr w:type="spellStart"/>
-      <w:r>
-        <w:t>Invoke-OGDDialog-Multifunctional</w:t>
-      </w:r>
-      <w:proofErr w:type="spellEnd"/>
-      <w:r>
-        <w:t>: zorgen dat kopie achterste maken het spel onprettig eindigt</w:t>
-      </w:r>
-    </w:p>
-    <w:p>
-      <w:pPr>
-        <w:pStyle w:val="Lijstalinea"/>
-        <w:numPr>
-          <w:ilvl w:val="0"/>
-          <w:numId w:val="30"/>
-        </w:numPr>
-      </w:pPr>
-      <w:r>
-        <w:t>Stretch goals:</w:t>
-      </w:r>
-    </w:p>
-    <w:p>
-      <w:pPr>
-        <w:pStyle w:val="Lijstalinea"/>
-        <w:numPr>
-          <w:ilvl w:val="1"/>
-          <w:numId w:val="30"/>
-        </w:numPr>
-      </w:pPr>
-      <w:r>
         <w:t>Live</w:t>
       </w:r>
       <w:r>
@@ -849,12 +785,12 @@
     </w:p>
     <w:p/>
     <w:sectPr>
-      <w:headerReference w:type="even" r:id="rId10"/>
-      <w:headerReference w:type="default" r:id="rId11"/>
-      <w:footerReference w:type="even" r:id="rId12"/>
-      <w:footerReference w:type="default" r:id="rId13"/>
-      <w:headerReference w:type="first" r:id="rId14"/>
-      <w:footerReference w:type="first" r:id="rId15"/>
+      <w:headerReference w:type="even" r:id="rId9"/>
+      <w:headerReference w:type="default" r:id="rId10"/>
+      <w:footerReference w:type="even" r:id="rId11"/>
+      <w:footerReference w:type="default" r:id="rId12"/>
+      <w:headerReference w:type="first" r:id="rId13"/>
+      <w:footerReference w:type="first" r:id="rId14"/>
       <w:type w:val="oddPage"/>
       <w:pgSz w:w="11906" w:h="16838" w:code="9"/>
       <w:pgMar w:top="1418" w:right="1418" w:bottom="1418" w:left="1418" w:header="709" w:footer="709" w:gutter="0"/>
@@ -866,7 +802,7 @@
 </file>
 
 <file path=word/endnotes.xml><?xml version="1.0" encoding="utf-8"?>
-<w:endnotes xmlns:wpc="http://schemas.microsoft.com/office/word/2010/wordprocessingCanvas" xmlns:mc="http://schemas.openxmlformats.org/markup-compatibility/2006" xmlns:o="urn:schemas-microsoft-com:office:office" xmlns:r="http://schemas.openxmlformats.org/officeDocument/2006/relationships" xmlns:m="http://schemas.openxmlformats.org/officeDocument/2006/math" xmlns:v="urn:schemas-microsoft-com:vml" xmlns:wp14="http://schemas.microsoft.com/office/word/2010/wordprocessingDrawing" xmlns:wp="http://schemas.openxmlformats.org/drawingml/2006/wordprocessingDrawing" xmlns:w10="urn:schemas-microsoft-com:office:word" xmlns:w="http://schemas.openxmlformats.org/wordprocessingml/2006/main" xmlns:w14="http://schemas.microsoft.com/office/word/2010/wordml" xmlns:wpg="http://schemas.microsoft.com/office/word/2010/wordprocessingGroup" xmlns:wpi="http://schemas.microsoft.com/office/word/2010/wordprocessingInk" xmlns:wne="http://schemas.microsoft.com/office/word/2006/wordml" xmlns:wps="http://schemas.microsoft.com/office/word/2010/wordprocessingShape" mc:Ignorable="w14 wp14">
+<w:endnotes xmlns:wpc="http://schemas.microsoft.com/office/word/2010/wordprocessingCanvas" xmlns:cx="http://schemas.microsoft.com/office/drawing/2014/chartex" xmlns:cx1="http://schemas.microsoft.com/office/drawing/2015/9/8/chartex" xmlns:cx2="http://schemas.microsoft.com/office/drawing/2015/10/21/chartex" xmlns:cx3="http://schemas.microsoft.com/office/drawing/2016/5/9/chartex" xmlns:cx4="http://schemas.microsoft.com/office/drawing/2016/5/10/chartex" xmlns:cx5="http://schemas.microsoft.com/office/drawing/2016/5/11/chartex" xmlns:cx6="http://schemas.microsoft.com/office/drawing/2016/5/12/chartex" xmlns:cx7="http://schemas.microsoft.com/office/drawing/2016/5/13/chartex" xmlns:cx8="http://schemas.microsoft.com/office/drawing/2016/5/14/chartex" xmlns:mc="http://schemas.openxmlformats.org/markup-compatibility/2006" xmlns:o="urn:schemas-microsoft-com:office:office" xmlns:r="http://schemas.openxmlformats.org/officeDocument/2006/relationships" xmlns:m="http://schemas.openxmlformats.org/officeDocument/2006/math" xmlns:v="urn:schemas-microsoft-com:vml" xmlns:wp14="http://schemas.microsoft.com/office/word/2010/wordprocessingDrawing" xmlns:wp="http://schemas.openxmlformats.org/drawingml/2006/wordprocessingDrawing" xmlns:w10="urn:schemas-microsoft-com:office:word" xmlns:w="http://schemas.openxmlformats.org/wordprocessingml/2006/main" xmlns:w14="http://schemas.microsoft.com/office/word/2010/wordml" xmlns:w15="http://schemas.microsoft.com/office/word/2012/wordml" xmlns:w16se="http://schemas.microsoft.com/office/word/2015/wordml/symex" xmlns:wpg="http://schemas.microsoft.com/office/word/2010/wordprocessingGroup" xmlns:wpi="http://schemas.microsoft.com/office/word/2010/wordprocessingInk" xmlns:wne="http://schemas.microsoft.com/office/word/2006/wordml" xmlns:wps="http://schemas.microsoft.com/office/word/2010/wordprocessingShape" mc:Ignorable="w14 w15 w16se wp14">
   <w:endnote w:type="separator" w:id="-1">
     <w:p>
       <w:pPr>
@@ -891,7 +827,7 @@
 </file>
 
 <file path=word/footer1.xml><?xml version="1.0" encoding="utf-8"?>
-<w:ftr xmlns:wpc="http://schemas.microsoft.com/office/word/2010/wordprocessingCanvas" xmlns:mc="http://schemas.openxmlformats.org/markup-compatibility/2006" xmlns:o="urn:schemas-microsoft-com:office:office" xmlns:r="http://schemas.openxmlformats.org/officeDocument/2006/relationships" xmlns:m="http://schemas.openxmlformats.org/officeDocument/2006/math" xmlns:v="urn:schemas-microsoft-com:vml" xmlns:wp14="http://schemas.microsoft.com/office/word/2010/wordprocessingDrawing" xmlns:wp="http://schemas.openxmlformats.org/drawingml/2006/wordprocessingDrawing" xmlns:w10="urn:schemas-microsoft-com:office:word" xmlns:w="http://schemas.openxmlformats.org/wordprocessingml/2006/main" xmlns:w14="http://schemas.microsoft.com/office/word/2010/wordml" xmlns:wpg="http://schemas.microsoft.com/office/word/2010/wordprocessingGroup" xmlns:wpi="http://schemas.microsoft.com/office/word/2010/wordprocessingInk" xmlns:wne="http://schemas.microsoft.com/office/word/2006/wordml" xmlns:wps="http://schemas.microsoft.com/office/word/2010/wordprocessingShape" mc:Ignorable="w14 wp14">
+<w:ftr xmlns:wpc="http://schemas.microsoft.com/office/word/2010/wordprocessingCanvas" xmlns:cx="http://schemas.microsoft.com/office/drawing/2014/chartex" xmlns:cx1="http://schemas.microsoft.com/office/drawing/2015/9/8/chartex" xmlns:cx2="http://schemas.microsoft.com/office/drawing/2015/10/21/chartex" xmlns:cx3="http://schemas.microsoft.com/office/drawing/2016/5/9/chartex" xmlns:cx4="http://schemas.microsoft.com/office/drawing/2016/5/10/chartex" xmlns:cx5="http://schemas.microsoft.com/office/drawing/2016/5/11/chartex" xmlns:cx6="http://schemas.microsoft.com/office/drawing/2016/5/12/chartex" xmlns:cx7="http://schemas.microsoft.com/office/drawing/2016/5/13/chartex" xmlns:cx8="http://schemas.microsoft.com/office/drawing/2016/5/14/chartex" xmlns:mc="http://schemas.openxmlformats.org/markup-compatibility/2006" xmlns:o="urn:schemas-microsoft-com:office:office" xmlns:r="http://schemas.openxmlformats.org/officeDocument/2006/relationships" xmlns:m="http://schemas.openxmlformats.org/officeDocument/2006/math" xmlns:v="urn:schemas-microsoft-com:vml" xmlns:wp14="http://schemas.microsoft.com/office/word/2010/wordprocessingDrawing" xmlns:wp="http://schemas.openxmlformats.org/drawingml/2006/wordprocessingDrawing" xmlns:w10="urn:schemas-microsoft-com:office:word" xmlns:w="http://schemas.openxmlformats.org/wordprocessingml/2006/main" xmlns:w14="http://schemas.microsoft.com/office/word/2010/wordml" xmlns:w15="http://schemas.microsoft.com/office/word/2012/wordml" xmlns:w16se="http://schemas.microsoft.com/office/word/2015/wordml/symex" xmlns:wpg="http://schemas.microsoft.com/office/word/2010/wordprocessingGroup" xmlns:wpi="http://schemas.microsoft.com/office/word/2010/wordprocessingInk" xmlns:wne="http://schemas.microsoft.com/office/word/2006/wordml" xmlns:wps="http://schemas.microsoft.com/office/word/2010/wordprocessingShape" mc:Ignorable="w14 w15 w16se wp14">
   <w:p>
     <w:pPr>
       <w:pStyle w:val="Voettekst"/>
@@ -984,27 +920,14 @@
                           <w:r>
                             <w:instrText xml:space="preserve"> = </w:instrText>
                           </w:r>
-                          <w:r>
-                            <w:fldChar w:fldCharType="begin"/>
-                          </w:r>
-                          <w:r>
-                            <w:instrText>NUMPAGES  \* Arabic  \* MERGEFORMAT</w:instrText>
-                          </w:r>
-                          <w:r>
-                            <w:fldChar w:fldCharType="separate"/>
-                          </w:r>
-                          <w:r>
-                            <w:rPr>
-                              <w:noProof/>
-                            </w:rPr>
-                            <w:instrText>2</w:instrText>
-                          </w:r>
-                          <w:r>
-                            <w:rPr>
-                              <w:noProof/>
-                            </w:rPr>
-                            <w:fldChar w:fldCharType="end"/>
-                          </w:r>
+                          <w:fldSimple w:instr="NUMPAGES  \* Arabic  \* MERGEFORMAT">
+                            <w:r>
+                              <w:rPr>
+                                <w:noProof/>
+                              </w:rPr>
+                              <w:instrText>2</w:instrText>
+                            </w:r>
+                          </w:fldSimple>
                           <w:r>
                             <w:instrText>+</w:instrText>
                           </w:r>
@@ -1064,7 +987,7 @@
         </mc:Choice>
         <mc:Fallback>
           <w:pict>
-            <v:shapetype id="_x0000_t202" coordsize="21600,21600" o:spt="202" path="m,l,21600r21600,l21600,xe">
+            <v:shapetype w14:anchorId="40FDF0B3" id="_x0000_t202" coordsize="21600,21600" o:spt="202" path="m,l,21600r21600,l21600,xe">
               <v:stroke joinstyle="miter"/>
               <v:path gradientshapeok="t" o:connecttype="rect"/>
             </v:shapetype>
@@ -1102,27 +1025,14 @@
                     <w:r>
                       <w:instrText xml:space="preserve"> = </w:instrText>
                     </w:r>
-                    <w:r>
-                      <w:fldChar w:fldCharType="begin"/>
-                    </w:r>
-                    <w:r>
-                      <w:instrText>NUMPAGES  \* Arabic  \* MERGEFORMAT</w:instrText>
-                    </w:r>
-                    <w:r>
-                      <w:fldChar w:fldCharType="separate"/>
-                    </w:r>
-                    <w:r>
-                      <w:rPr>
-                        <w:noProof/>
-                      </w:rPr>
-                      <w:instrText>2</w:instrText>
-                    </w:r>
-                    <w:r>
-                      <w:rPr>
-                        <w:noProof/>
-                      </w:rPr>
-                      <w:fldChar w:fldCharType="end"/>
-                    </w:r>
+                    <w:fldSimple w:instr="NUMPAGES  \* Arabic  \* MERGEFORMAT">
+                      <w:r>
+                        <w:rPr>
+                          <w:noProof/>
+                        </w:rPr>
+                        <w:instrText>2</w:instrText>
+                      </w:r>
+                    </w:fldSimple>
                     <w:r>
                       <w:instrText>+</w:instrText>
                     </w:r>
@@ -1232,15 +1142,7 @@
                             <w:jc w:val="right"/>
                           </w:pPr>
                           <w:r>
-                            <w:t xml:space="preserve">OGD </w:t>
-                          </w:r>
-                          <w:proofErr w:type="spellStart"/>
-                          <w:r>
-                            <w:t>ict</w:t>
-                          </w:r>
-                          <w:proofErr w:type="spellEnd"/>
-                          <w:r>
-                            <w:t>-diensten</w:t>
+                            <w:t>OGD ict-diensten</w:t>
                           </w:r>
                         </w:p>
                       </w:txbxContent>
@@ -1263,7 +1165,7 @@
             </wp:anchor>
           </w:drawing>
         </mc:Choice>
-        <mc:Fallback xmlns:w16se="http://schemas.microsoft.com/office/word/2015/wordml/symex" xmlns:w15="http://schemas.microsoft.com/office/word/2012/wordml" xmlns:cx8="http://schemas.microsoft.com/office/drawing/2016/5/14/chartex" xmlns:cx7="http://schemas.microsoft.com/office/drawing/2016/5/13/chartex" xmlns:cx6="http://schemas.microsoft.com/office/drawing/2016/5/12/chartex" xmlns:cx5="http://schemas.microsoft.com/office/drawing/2016/5/11/chartex" xmlns:cx4="http://schemas.microsoft.com/office/drawing/2016/5/10/chartex" xmlns:cx3="http://schemas.microsoft.com/office/drawing/2016/5/9/chartex" xmlns:cx2="http://schemas.microsoft.com/office/drawing/2015/10/21/chartex" xmlns:cx1="http://schemas.microsoft.com/office/drawing/2015/9/8/chartex" xmlns:cx="http://schemas.microsoft.com/office/drawing/2014/chartex">
+        <mc:Fallback>
           <w:pict>
             <v:shape w14:anchorId="7006E76B" id="Tekstvak Tekst" o:spid="_x0000_s1027" type="#_x0000_t202" style="position:absolute;margin-left:337.3pt;margin-top:0;width:388.5pt;height:70.85pt;z-index:251668480;visibility:visible;mso-wrap-style:square;mso-width-percent:800;mso-height-percent:0;mso-wrap-distance-left:9pt;mso-wrap-distance-top:0;mso-wrap-distance-right:9pt;mso-wrap-distance-bottom:0;mso-position-horizontal:right;mso-position-horizontal-relative:margin;mso-position-vertical:bottom;mso-position-vertical-relative:page;mso-width-percent:800;mso-height-percent:0;mso-width-relative:margin;mso-height-relative:bottom-margin-area;v-text-anchor:bottom" o:gfxdata="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" stroked="f" strokeweight=".5pt">
               <v:textbox inset="0,0,0,8mm">
@@ -1291,7 +1193,7 @@
 </file>
 
 <file path=word/footer2.xml><?xml version="1.0" encoding="utf-8"?>
-<w:ftr xmlns:wpc="http://schemas.microsoft.com/office/word/2010/wordprocessingCanvas" xmlns:mc="http://schemas.openxmlformats.org/markup-compatibility/2006" xmlns:o="urn:schemas-microsoft-com:office:office" xmlns:r="http://schemas.openxmlformats.org/officeDocument/2006/relationships" xmlns:m="http://schemas.openxmlformats.org/officeDocument/2006/math" xmlns:v="urn:schemas-microsoft-com:vml" xmlns:wp14="http://schemas.microsoft.com/office/word/2010/wordprocessingDrawing" xmlns:wp="http://schemas.openxmlformats.org/drawingml/2006/wordprocessingDrawing" xmlns:w10="urn:schemas-microsoft-com:office:word" xmlns:w="http://schemas.openxmlformats.org/wordprocessingml/2006/main" xmlns:w14="http://schemas.microsoft.com/office/word/2010/wordml" xmlns:wpg="http://schemas.microsoft.com/office/word/2010/wordprocessingGroup" xmlns:wpi="http://schemas.microsoft.com/office/word/2010/wordprocessingInk" xmlns:wne="http://schemas.microsoft.com/office/word/2006/wordml" xmlns:wps="http://schemas.microsoft.com/office/word/2010/wordprocessingShape" mc:Ignorable="w14 wp14">
+<w:ftr xmlns:wpc="http://schemas.microsoft.com/office/word/2010/wordprocessingCanvas" xmlns:cx="http://schemas.microsoft.com/office/drawing/2014/chartex" xmlns:cx1="http://schemas.microsoft.com/office/drawing/2015/9/8/chartex" xmlns:cx2="http://schemas.microsoft.com/office/drawing/2015/10/21/chartex" xmlns:cx3="http://schemas.microsoft.com/office/drawing/2016/5/9/chartex" xmlns:cx4="http://schemas.microsoft.com/office/drawing/2016/5/10/chartex" xmlns:cx5="http://schemas.microsoft.com/office/drawing/2016/5/11/chartex" xmlns:cx6="http://schemas.microsoft.com/office/drawing/2016/5/12/chartex" xmlns:cx7="http://schemas.microsoft.com/office/drawing/2016/5/13/chartex" xmlns:cx8="http://schemas.microsoft.com/office/drawing/2016/5/14/chartex" xmlns:mc="http://schemas.openxmlformats.org/markup-compatibility/2006" xmlns:o="urn:schemas-microsoft-com:office:office" xmlns:r="http://schemas.openxmlformats.org/officeDocument/2006/relationships" xmlns:m="http://schemas.openxmlformats.org/officeDocument/2006/math" xmlns:v="urn:schemas-microsoft-com:vml" xmlns:wp14="http://schemas.microsoft.com/office/word/2010/wordprocessingDrawing" xmlns:wp="http://schemas.openxmlformats.org/drawingml/2006/wordprocessingDrawing" xmlns:w10="urn:schemas-microsoft-com:office:word" xmlns:w="http://schemas.openxmlformats.org/wordprocessingml/2006/main" xmlns:w14="http://schemas.microsoft.com/office/word/2010/wordml" xmlns:w15="http://schemas.microsoft.com/office/word/2012/wordml" xmlns:w16se="http://schemas.microsoft.com/office/word/2015/wordml/symex" xmlns:wpg="http://schemas.microsoft.com/office/word/2010/wordprocessingGroup" xmlns:wpi="http://schemas.microsoft.com/office/word/2010/wordprocessingInk" xmlns:wne="http://schemas.microsoft.com/office/word/2006/wordml" xmlns:wps="http://schemas.microsoft.com/office/word/2010/wordprocessingShape" mc:Ignorable="w14 w15 w16se wp14">
   <w:p>
     <w:pPr>
       <w:pStyle w:val="Voettekst"/>
@@ -1384,27 +1286,14 @@
                           <w:r>
                             <w:instrText xml:space="preserve"> = </w:instrText>
                           </w:r>
-                          <w:r>
-                            <w:fldChar w:fldCharType="begin"/>
-                          </w:r>
-                          <w:r>
-                            <w:instrText>NUMPAGES  \* Arabic  \* MERGEFORMAT</w:instrText>
-                          </w:r>
-                          <w:r>
-                            <w:fldChar w:fldCharType="separate"/>
-                          </w:r>
-                          <w:r>
-                            <w:rPr>
-                              <w:noProof/>
-                            </w:rPr>
-                            <w:instrText>2</w:instrText>
-                          </w:r>
-                          <w:r>
-                            <w:rPr>
-                              <w:noProof/>
-                            </w:rPr>
-                            <w:fldChar w:fldCharType="end"/>
-                          </w:r>
+                          <w:fldSimple w:instr="NUMPAGES  \* Arabic  \* MERGEFORMAT">
+                            <w:r>
+                              <w:rPr>
+                                <w:noProof/>
+                              </w:rPr>
+                              <w:instrText>2</w:instrText>
+                            </w:r>
+                          </w:fldSimple>
                           <w:r>
                             <w:instrText>+</w:instrText>
                           </w:r>
@@ -1464,7 +1353,7 @@
         </mc:Choice>
         <mc:Fallback>
           <w:pict>
-            <v:shapetype id="_x0000_t202" coordsize="21600,21600" o:spt="202" path="m,l,21600r21600,l21600,xe">
+            <v:shapetype w14:anchorId="28DD2630" id="_x0000_t202" coordsize="21600,21600" o:spt="202" path="m,l,21600r21600,l21600,xe">
               <v:stroke joinstyle="miter"/>
               <v:path gradientshapeok="t" o:connecttype="rect"/>
             </v:shapetype>
@@ -1502,27 +1391,14 @@
                     <w:r>
                       <w:instrText xml:space="preserve"> = </w:instrText>
                     </w:r>
-                    <w:r>
-                      <w:fldChar w:fldCharType="begin"/>
-                    </w:r>
-                    <w:r>
-                      <w:instrText>NUMPAGES  \* Arabic  \* MERGEFORMAT</w:instrText>
-                    </w:r>
-                    <w:r>
-                      <w:fldChar w:fldCharType="separate"/>
-                    </w:r>
-                    <w:r>
-                      <w:rPr>
-                        <w:noProof/>
-                      </w:rPr>
-                      <w:instrText>2</w:instrText>
-                    </w:r>
-                    <w:r>
-                      <w:rPr>
-                        <w:noProof/>
-                      </w:rPr>
-                      <w:fldChar w:fldCharType="end"/>
-                    </w:r>
+                    <w:fldSimple w:instr="NUMPAGES  \* Arabic  \* MERGEFORMAT">
+                      <w:r>
+                        <w:rPr>
+                          <w:noProof/>
+                        </w:rPr>
+                        <w:instrText>2</w:instrText>
+                      </w:r>
+                    </w:fldSimple>
                     <w:r>
                       <w:instrText>+</w:instrText>
                     </w:r>
@@ -1632,15 +1508,7 @@
                             <w:jc w:val="right"/>
                           </w:pPr>
                           <w:r>
-                            <w:t xml:space="preserve">OGD </w:t>
-                          </w:r>
-                          <w:proofErr w:type="spellStart"/>
-                          <w:r>
-                            <w:t>ict</w:t>
-                          </w:r>
-                          <w:proofErr w:type="spellEnd"/>
-                          <w:r>
-                            <w:t>-diensten</w:t>
+                            <w:t>OGD ict-diensten</w:t>
                           </w:r>
                         </w:p>
                       </w:txbxContent>
@@ -1663,7 +1531,7 @@
             </wp:anchor>
           </w:drawing>
         </mc:Choice>
-        <mc:Fallback xmlns:w16se="http://schemas.microsoft.com/office/word/2015/wordml/symex" xmlns:w15="http://schemas.microsoft.com/office/word/2012/wordml" xmlns:cx8="http://schemas.microsoft.com/office/drawing/2016/5/14/chartex" xmlns:cx7="http://schemas.microsoft.com/office/drawing/2016/5/13/chartex" xmlns:cx6="http://schemas.microsoft.com/office/drawing/2016/5/12/chartex" xmlns:cx5="http://schemas.microsoft.com/office/drawing/2016/5/11/chartex" xmlns:cx4="http://schemas.microsoft.com/office/drawing/2016/5/10/chartex" xmlns:cx3="http://schemas.microsoft.com/office/drawing/2016/5/9/chartex" xmlns:cx2="http://schemas.microsoft.com/office/drawing/2015/10/21/chartex" xmlns:cx1="http://schemas.microsoft.com/office/drawing/2015/9/8/chartex" xmlns:cx="http://schemas.microsoft.com/office/drawing/2014/chartex">
+        <mc:Fallback>
           <w:pict>
             <v:shape w14:anchorId="1E173CF6" id="_x0000_s1029" type="#_x0000_t202" style="position:absolute;margin-left:337.3pt;margin-top:0;width:388.5pt;height:70.85pt;z-index:251671552;visibility:visible;mso-wrap-style:square;mso-width-percent:800;mso-height-percent:0;mso-wrap-distance-left:9pt;mso-wrap-distance-top:0;mso-wrap-distance-right:9pt;mso-wrap-distance-bottom:0;mso-position-horizontal:right;mso-position-horizontal-relative:margin;mso-position-vertical:bottom;mso-position-vertical-relative:page;mso-width-percent:800;mso-height-percent:0;mso-width-relative:margin;mso-height-relative:bottom-margin-area;v-text-anchor:bottom" o:gfxdata="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" stroked="f" strokeweight=".5pt">
               <v:textbox inset="0,0,0,8mm">
@@ -1691,7 +1559,7 @@
 </file>
 
 <file path=word/footer3.xml><?xml version="1.0" encoding="utf-8"?>
-<w:ftr xmlns:wpc="http://schemas.microsoft.com/office/word/2010/wordprocessingCanvas" xmlns:mc="http://schemas.openxmlformats.org/markup-compatibility/2006" xmlns:o="urn:schemas-microsoft-com:office:office" xmlns:r="http://schemas.openxmlformats.org/officeDocument/2006/relationships" xmlns:m="http://schemas.openxmlformats.org/officeDocument/2006/math" xmlns:v="urn:schemas-microsoft-com:vml" xmlns:wp14="http://schemas.microsoft.com/office/word/2010/wordprocessingDrawing" xmlns:wp="http://schemas.openxmlformats.org/drawingml/2006/wordprocessingDrawing" xmlns:w10="urn:schemas-microsoft-com:office:word" xmlns:w="http://schemas.openxmlformats.org/wordprocessingml/2006/main" xmlns:w14="http://schemas.microsoft.com/office/word/2010/wordml" xmlns:wpg="http://schemas.microsoft.com/office/word/2010/wordprocessingGroup" xmlns:wpi="http://schemas.microsoft.com/office/word/2010/wordprocessingInk" xmlns:wne="http://schemas.microsoft.com/office/word/2006/wordml" xmlns:wps="http://schemas.microsoft.com/office/word/2010/wordprocessingShape" mc:Ignorable="w14 wp14">
+<w:ftr xmlns:wpc="http://schemas.microsoft.com/office/word/2010/wordprocessingCanvas" xmlns:cx="http://schemas.microsoft.com/office/drawing/2014/chartex" xmlns:cx1="http://schemas.microsoft.com/office/drawing/2015/9/8/chartex" xmlns:cx2="http://schemas.microsoft.com/office/drawing/2015/10/21/chartex" xmlns:cx3="http://schemas.microsoft.com/office/drawing/2016/5/9/chartex" xmlns:cx4="http://schemas.microsoft.com/office/drawing/2016/5/10/chartex" xmlns:cx5="http://schemas.microsoft.com/office/drawing/2016/5/11/chartex" xmlns:cx6="http://schemas.microsoft.com/office/drawing/2016/5/12/chartex" xmlns:cx7="http://schemas.microsoft.com/office/drawing/2016/5/13/chartex" xmlns:cx8="http://schemas.microsoft.com/office/drawing/2016/5/14/chartex" xmlns:mc="http://schemas.openxmlformats.org/markup-compatibility/2006" xmlns:o="urn:schemas-microsoft-com:office:office" xmlns:r="http://schemas.openxmlformats.org/officeDocument/2006/relationships" xmlns:m="http://schemas.openxmlformats.org/officeDocument/2006/math" xmlns:v="urn:schemas-microsoft-com:vml" xmlns:wp14="http://schemas.microsoft.com/office/word/2010/wordprocessingDrawing" xmlns:wp="http://schemas.openxmlformats.org/drawingml/2006/wordprocessingDrawing" xmlns:w10="urn:schemas-microsoft-com:office:word" xmlns:w="http://schemas.openxmlformats.org/wordprocessingml/2006/main" xmlns:w14="http://schemas.microsoft.com/office/word/2010/wordml" xmlns:w15="http://schemas.microsoft.com/office/word/2012/wordml" xmlns:w16se="http://schemas.microsoft.com/office/word/2015/wordml/symex" xmlns:wpg="http://schemas.microsoft.com/office/word/2010/wordprocessingGroup" xmlns:wpi="http://schemas.microsoft.com/office/word/2010/wordprocessingInk" xmlns:wne="http://schemas.microsoft.com/office/word/2006/wordml" xmlns:wps="http://schemas.microsoft.com/office/word/2010/wordprocessingShape" mc:Ignorable="w14 w15 w16se wp14">
   <w:p>
     <w:pPr>
       <w:pStyle w:val="Voettekst"/>
@@ -1701,7 +1569,7 @@
 </file>
 
 <file path=word/footnotes.xml><?xml version="1.0" encoding="utf-8"?>
-<w:footnotes xmlns:wpc="http://schemas.microsoft.com/office/word/2010/wordprocessingCanvas" xmlns:mc="http://schemas.openxmlformats.org/markup-compatibility/2006" xmlns:o="urn:schemas-microsoft-com:office:office" xmlns:r="http://schemas.openxmlformats.org/officeDocument/2006/relationships" xmlns:m="http://schemas.openxmlformats.org/officeDocument/2006/math" xmlns:v="urn:schemas-microsoft-com:vml" xmlns:wp14="http://schemas.microsoft.com/office/word/2010/wordprocessingDrawing" xmlns:wp="http://schemas.openxmlformats.org/drawingml/2006/wordprocessingDrawing" xmlns:w10="urn:schemas-microsoft-com:office:word" xmlns:w="http://schemas.openxmlformats.org/wordprocessingml/2006/main" xmlns:w14="http://schemas.microsoft.com/office/word/2010/wordml" xmlns:wpg="http://schemas.microsoft.com/office/word/2010/wordprocessingGroup" xmlns:wpi="http://schemas.microsoft.com/office/word/2010/wordprocessingInk" xmlns:wne="http://schemas.microsoft.com/office/word/2006/wordml" xmlns:wps="http://schemas.microsoft.com/office/word/2010/wordprocessingShape" mc:Ignorable="w14 wp14">
+<w:footnotes xmlns:wpc="http://schemas.microsoft.com/office/word/2010/wordprocessingCanvas" xmlns:cx="http://schemas.microsoft.com/office/drawing/2014/chartex" xmlns:cx1="http://schemas.microsoft.com/office/drawing/2015/9/8/chartex" xmlns:cx2="http://schemas.microsoft.com/office/drawing/2015/10/21/chartex" xmlns:cx3="http://schemas.microsoft.com/office/drawing/2016/5/9/chartex" xmlns:cx4="http://schemas.microsoft.com/office/drawing/2016/5/10/chartex" xmlns:cx5="http://schemas.microsoft.com/office/drawing/2016/5/11/chartex" xmlns:cx6="http://schemas.microsoft.com/office/drawing/2016/5/12/chartex" xmlns:cx7="http://schemas.microsoft.com/office/drawing/2016/5/13/chartex" xmlns:cx8="http://schemas.microsoft.com/office/drawing/2016/5/14/chartex" xmlns:mc="http://schemas.openxmlformats.org/markup-compatibility/2006" xmlns:o="urn:schemas-microsoft-com:office:office" xmlns:r="http://schemas.openxmlformats.org/officeDocument/2006/relationships" xmlns:m="http://schemas.openxmlformats.org/officeDocument/2006/math" xmlns:v="urn:schemas-microsoft-com:vml" xmlns:wp14="http://schemas.microsoft.com/office/word/2010/wordprocessingDrawing" xmlns:wp="http://schemas.openxmlformats.org/drawingml/2006/wordprocessingDrawing" xmlns:w10="urn:schemas-microsoft-com:office:word" xmlns:w="http://schemas.openxmlformats.org/wordprocessingml/2006/main" xmlns:w14="http://schemas.microsoft.com/office/word/2010/wordml" xmlns:w15="http://schemas.microsoft.com/office/word/2012/wordml" xmlns:w16se="http://schemas.microsoft.com/office/word/2015/wordml/symex" xmlns:wpg="http://schemas.microsoft.com/office/word/2010/wordprocessingGroup" xmlns:wpi="http://schemas.microsoft.com/office/word/2010/wordprocessingInk" xmlns:wne="http://schemas.microsoft.com/office/word/2006/wordml" xmlns:wps="http://schemas.microsoft.com/office/word/2010/wordprocessingShape" mc:Ignorable="w14 w15 w16se wp14">
   <w:footnote w:type="separator" w:id="-1">
     <w:p>
       <w:pPr>
@@ -1726,7 +1594,7 @@
 </file>
 
 <file path=word/header1.xml><?xml version="1.0" encoding="utf-8"?>
-<w:hdr xmlns:wpc="http://schemas.microsoft.com/office/word/2010/wordprocessingCanvas" xmlns:mc="http://schemas.openxmlformats.org/markup-compatibility/2006" xmlns:o="urn:schemas-microsoft-com:office:office" xmlns:r="http://schemas.openxmlformats.org/officeDocument/2006/relationships" xmlns:m="http://schemas.openxmlformats.org/officeDocument/2006/math" xmlns:v="urn:schemas-microsoft-com:vml" xmlns:wp14="http://schemas.microsoft.com/office/word/2010/wordprocessingDrawing" xmlns:wp="http://schemas.openxmlformats.org/drawingml/2006/wordprocessingDrawing" xmlns:w10="urn:schemas-microsoft-com:office:word" xmlns:w="http://schemas.openxmlformats.org/wordprocessingml/2006/main" xmlns:w14="http://schemas.microsoft.com/office/word/2010/wordml" xmlns:wpg="http://schemas.microsoft.com/office/word/2010/wordprocessingGroup" xmlns:wpi="http://schemas.microsoft.com/office/word/2010/wordprocessingInk" xmlns:wne="http://schemas.microsoft.com/office/word/2006/wordml" xmlns:wps="http://schemas.microsoft.com/office/word/2010/wordprocessingShape" mc:Ignorable="w14 wp14">
+<w:hdr xmlns:wpc="http://schemas.microsoft.com/office/word/2010/wordprocessingCanvas" xmlns:cx="http://schemas.microsoft.com/office/drawing/2014/chartex" xmlns:cx1="http://schemas.microsoft.com/office/drawing/2015/9/8/chartex" xmlns:cx2="http://schemas.microsoft.com/office/drawing/2015/10/21/chartex" xmlns:cx3="http://schemas.microsoft.com/office/drawing/2016/5/9/chartex" xmlns:cx4="http://schemas.microsoft.com/office/drawing/2016/5/10/chartex" xmlns:cx5="http://schemas.microsoft.com/office/drawing/2016/5/11/chartex" xmlns:cx6="http://schemas.microsoft.com/office/drawing/2016/5/12/chartex" xmlns:cx7="http://schemas.microsoft.com/office/drawing/2016/5/13/chartex" xmlns:cx8="http://schemas.microsoft.com/office/drawing/2016/5/14/chartex" xmlns:mc="http://schemas.openxmlformats.org/markup-compatibility/2006" xmlns:o="urn:schemas-microsoft-com:office:office" xmlns:r="http://schemas.openxmlformats.org/officeDocument/2006/relationships" xmlns:m="http://schemas.openxmlformats.org/officeDocument/2006/math" xmlns:v="urn:schemas-microsoft-com:vml" xmlns:wp14="http://schemas.microsoft.com/office/word/2010/wordprocessingDrawing" xmlns:wp="http://schemas.openxmlformats.org/drawingml/2006/wordprocessingDrawing" xmlns:w10="urn:schemas-microsoft-com:office:word" xmlns:w="http://schemas.openxmlformats.org/wordprocessingml/2006/main" xmlns:w14="http://schemas.microsoft.com/office/word/2010/wordml" xmlns:w15="http://schemas.microsoft.com/office/word/2012/wordml" xmlns:w16se="http://schemas.microsoft.com/office/word/2015/wordml/symex" xmlns:wpg="http://schemas.microsoft.com/office/word/2010/wordprocessingGroup" xmlns:wpi="http://schemas.microsoft.com/office/word/2010/wordprocessingInk" xmlns:wne="http://schemas.microsoft.com/office/word/2006/wordml" xmlns:wps="http://schemas.microsoft.com/office/word/2010/wordprocessingShape" mc:Ignorable="w14 w15 w16se wp14">
   <w:p>
     <w:pPr>
       <w:spacing w:before="0" w:after="0" w:line="240" w:lineRule="auto"/>
@@ -1736,7 +1604,7 @@
 </file>
 
 <file path=word/header2.xml><?xml version="1.0" encoding="utf-8"?>
-<w:hdr xmlns:wpc="http://schemas.microsoft.com/office/word/2010/wordprocessingCanvas" xmlns:mc="http://schemas.openxmlformats.org/markup-compatibility/2006" xmlns:o="urn:schemas-microsoft-com:office:office" xmlns:r="http://schemas.openxmlformats.org/officeDocument/2006/relationships" xmlns:m="http://schemas.openxmlformats.org/officeDocument/2006/math" xmlns:v="urn:schemas-microsoft-com:vml" xmlns:wp14="http://schemas.microsoft.com/office/word/2010/wordprocessingDrawing" xmlns:wp="http://schemas.openxmlformats.org/drawingml/2006/wordprocessingDrawing" xmlns:w10="urn:schemas-microsoft-com:office:word" xmlns:w="http://schemas.openxmlformats.org/wordprocessingml/2006/main" xmlns:w14="http://schemas.microsoft.com/office/word/2010/wordml" xmlns:wpg="http://schemas.microsoft.com/office/word/2010/wordprocessingGroup" xmlns:wpi="http://schemas.microsoft.com/office/word/2010/wordprocessingInk" xmlns:wne="http://schemas.microsoft.com/office/word/2006/wordml" xmlns:wps="http://schemas.microsoft.com/office/word/2010/wordprocessingShape" mc:Ignorable="w14 wp14">
+<w:hdr xmlns:wpc="http://schemas.microsoft.com/office/word/2010/wordprocessingCanvas" xmlns:cx="http://schemas.microsoft.com/office/drawing/2014/chartex" xmlns:cx1="http://schemas.microsoft.com/office/drawing/2015/9/8/chartex" xmlns:cx2="http://schemas.microsoft.com/office/drawing/2015/10/21/chartex" xmlns:cx3="http://schemas.microsoft.com/office/drawing/2016/5/9/chartex" xmlns:cx4="http://schemas.microsoft.com/office/drawing/2016/5/10/chartex" xmlns:cx5="http://schemas.microsoft.com/office/drawing/2016/5/11/chartex" xmlns:cx6="http://schemas.microsoft.com/office/drawing/2016/5/12/chartex" xmlns:cx7="http://schemas.microsoft.com/office/drawing/2016/5/13/chartex" xmlns:cx8="http://schemas.microsoft.com/office/drawing/2016/5/14/chartex" xmlns:mc="http://schemas.openxmlformats.org/markup-compatibility/2006" xmlns:o="urn:schemas-microsoft-com:office:office" xmlns:r="http://schemas.openxmlformats.org/officeDocument/2006/relationships" xmlns:m="http://schemas.openxmlformats.org/officeDocument/2006/math" xmlns:v="urn:schemas-microsoft-com:vml" xmlns:wp14="http://schemas.microsoft.com/office/word/2010/wordprocessingDrawing" xmlns:wp="http://schemas.openxmlformats.org/drawingml/2006/wordprocessingDrawing" xmlns:w10="urn:schemas-microsoft-com:office:word" xmlns:w="http://schemas.openxmlformats.org/wordprocessingml/2006/main" xmlns:w14="http://schemas.microsoft.com/office/word/2010/wordml" xmlns:w15="http://schemas.microsoft.com/office/word/2012/wordml" xmlns:w16se="http://schemas.microsoft.com/office/word/2015/wordml/symex" xmlns:wpg="http://schemas.microsoft.com/office/word/2010/wordprocessingGroup" xmlns:wpi="http://schemas.microsoft.com/office/word/2010/wordprocessingInk" xmlns:wne="http://schemas.microsoft.com/office/word/2006/wordml" xmlns:wps="http://schemas.microsoft.com/office/word/2010/wordprocessingShape" mc:Ignorable="w14 w15 w16se wp14">
   <w:p>
     <w:pPr>
       <w:spacing w:before="0" w:after="0" w:line="240" w:lineRule="auto"/>
@@ -1746,7 +1614,7 @@
 </file>
 
 <file path=word/header3.xml><?xml version="1.0" encoding="utf-8"?>
-<w:hdr xmlns:wpc="http://schemas.microsoft.com/office/word/2010/wordprocessingCanvas" xmlns:mc="http://schemas.openxmlformats.org/markup-compatibility/2006" xmlns:o="urn:schemas-microsoft-com:office:office" xmlns:r="http://schemas.openxmlformats.org/officeDocument/2006/relationships" xmlns:m="http://schemas.openxmlformats.org/officeDocument/2006/math" xmlns:v="urn:schemas-microsoft-com:vml" xmlns:wp14="http://schemas.microsoft.com/office/word/2010/wordprocessingDrawing" xmlns:wp="http://schemas.openxmlformats.org/drawingml/2006/wordprocessingDrawing" xmlns:w10="urn:schemas-microsoft-com:office:word" xmlns:w="http://schemas.openxmlformats.org/wordprocessingml/2006/main" xmlns:w14="http://schemas.microsoft.com/office/word/2010/wordml" xmlns:wpg="http://schemas.microsoft.com/office/word/2010/wordprocessingGroup" xmlns:wpi="http://schemas.microsoft.com/office/word/2010/wordprocessingInk" xmlns:wne="http://schemas.microsoft.com/office/word/2006/wordml" xmlns:wps="http://schemas.microsoft.com/office/word/2010/wordprocessingShape" mc:Ignorable="w14 wp14">
+<w:hdr xmlns:wpc="http://schemas.microsoft.com/office/word/2010/wordprocessingCanvas" xmlns:cx="http://schemas.microsoft.com/office/drawing/2014/chartex" xmlns:cx1="http://schemas.microsoft.com/office/drawing/2015/9/8/chartex" xmlns:cx2="http://schemas.microsoft.com/office/drawing/2015/10/21/chartex" xmlns:cx3="http://schemas.microsoft.com/office/drawing/2016/5/9/chartex" xmlns:cx4="http://schemas.microsoft.com/office/drawing/2016/5/10/chartex" xmlns:cx5="http://schemas.microsoft.com/office/drawing/2016/5/11/chartex" xmlns:cx6="http://schemas.microsoft.com/office/drawing/2016/5/12/chartex" xmlns:cx7="http://schemas.microsoft.com/office/drawing/2016/5/13/chartex" xmlns:cx8="http://schemas.microsoft.com/office/drawing/2016/5/14/chartex" xmlns:mc="http://schemas.openxmlformats.org/markup-compatibility/2006" xmlns:o="urn:schemas-microsoft-com:office:office" xmlns:r="http://schemas.openxmlformats.org/officeDocument/2006/relationships" xmlns:m="http://schemas.openxmlformats.org/officeDocument/2006/math" xmlns:v="urn:schemas-microsoft-com:vml" xmlns:wp14="http://schemas.microsoft.com/office/word/2010/wordprocessingDrawing" xmlns:wp="http://schemas.openxmlformats.org/drawingml/2006/wordprocessingDrawing" xmlns:w10="urn:schemas-microsoft-com:office:word" xmlns:w="http://schemas.openxmlformats.org/wordprocessingml/2006/main" xmlns:w14="http://schemas.microsoft.com/office/word/2010/wordml" xmlns:w15="http://schemas.microsoft.com/office/word/2012/wordml" xmlns:w16se="http://schemas.microsoft.com/office/word/2015/wordml/symex" xmlns:wpg="http://schemas.microsoft.com/office/word/2010/wordprocessingGroup" xmlns:wpi="http://schemas.microsoft.com/office/word/2010/wordprocessingInk" xmlns:wne="http://schemas.microsoft.com/office/word/2006/wordml" xmlns:wps="http://schemas.microsoft.com/office/word/2010/wordprocessingShape" mc:Ignorable="w14 w15 w16se wp14">
   <w:p>
     <w:pPr>
       <w:spacing w:before="0" w:after="0" w:line="240" w:lineRule="auto"/>
@@ -1756,7 +1624,7 @@
 </file>
 
 <file path=word/numbering.xml><?xml version="1.0" encoding="utf-8"?>
-<w:numbering xmlns:wpc="http://schemas.microsoft.com/office/word/2010/wordprocessingCanvas" xmlns:mc="http://schemas.openxmlformats.org/markup-compatibility/2006" xmlns:o="urn:schemas-microsoft-com:office:office" xmlns:r="http://schemas.openxmlformats.org/officeDocument/2006/relationships" xmlns:m="http://schemas.openxmlformats.org/officeDocument/2006/math" xmlns:v="urn:schemas-microsoft-com:vml" xmlns:wp14="http://schemas.microsoft.com/office/word/2010/wordprocessingDrawing" xmlns:wp="http://schemas.openxmlformats.org/drawingml/2006/wordprocessingDrawing" xmlns:w10="urn:schemas-microsoft-com:office:word" xmlns:w="http://schemas.openxmlformats.org/wordprocessingml/2006/main" xmlns:w14="http://schemas.microsoft.com/office/word/2010/wordml" xmlns:wpg="http://schemas.microsoft.com/office/word/2010/wordprocessingGroup" xmlns:wpi="http://schemas.microsoft.com/office/word/2010/wordprocessingInk" xmlns:wne="http://schemas.microsoft.com/office/word/2006/wordml" xmlns:wps="http://schemas.microsoft.com/office/word/2010/wordprocessingShape" mc:Ignorable="w14 wp14">
+<w:numbering xmlns:wpc="http://schemas.microsoft.com/office/word/2010/wordprocessingCanvas" xmlns:cx="http://schemas.microsoft.com/office/drawing/2014/chartex" xmlns:cx1="http://schemas.microsoft.com/office/drawing/2015/9/8/chartex" xmlns:cx2="http://schemas.microsoft.com/office/drawing/2015/10/21/chartex" xmlns:cx3="http://schemas.microsoft.com/office/drawing/2016/5/9/chartex" xmlns:cx4="http://schemas.microsoft.com/office/drawing/2016/5/10/chartex" xmlns:cx5="http://schemas.microsoft.com/office/drawing/2016/5/11/chartex" xmlns:cx6="http://schemas.microsoft.com/office/drawing/2016/5/12/chartex" xmlns:cx7="http://schemas.microsoft.com/office/drawing/2016/5/13/chartex" xmlns:cx8="http://schemas.microsoft.com/office/drawing/2016/5/14/chartex" xmlns:mc="http://schemas.openxmlformats.org/markup-compatibility/2006" xmlns:o="urn:schemas-microsoft-com:office:office" xmlns:r="http://schemas.openxmlformats.org/officeDocument/2006/relationships" xmlns:m="http://schemas.openxmlformats.org/officeDocument/2006/math" xmlns:v="urn:schemas-microsoft-com:vml" xmlns:wp14="http://schemas.microsoft.com/office/word/2010/wordprocessingDrawing" xmlns:wp="http://schemas.openxmlformats.org/drawingml/2006/wordprocessingDrawing" xmlns:w10="urn:schemas-microsoft-com:office:word" xmlns:w="http://schemas.openxmlformats.org/wordprocessingml/2006/main" xmlns:w14="http://schemas.microsoft.com/office/word/2010/wordml" xmlns:w15="http://schemas.microsoft.com/office/word/2012/wordml" xmlns:w16se="http://schemas.microsoft.com/office/word/2015/wordml/symex" xmlns:wpg="http://schemas.microsoft.com/office/word/2010/wordprocessingGroup" xmlns:wpi="http://schemas.microsoft.com/office/word/2010/wordprocessingInk" xmlns:wne="http://schemas.microsoft.com/office/word/2006/wordml" xmlns:wps="http://schemas.microsoft.com/office/word/2010/wordprocessingShape" mc:Ignorable="w14 w15 w16se wp14">
   <w:numPicBullet w:numPicBulletId="0">
     <w:pict>
       <v:shapetype id="_x0000_t75" coordsize="21600,21600" o:spt="75" o:preferrelative="t" path="m@4@5l@4@11@9@11@9@5xe" filled="f" stroked="f">
@@ -1778,33 +1646,33 @@
         <v:path o:extrusionok="f" gradientshapeok="t" o:connecttype="rect"/>
         <o:lock v:ext="edit" aspectratio="t"/>
       </v:shapetype>
-      <v:shape id="_x0000_i1068" type="#_x0000_t75" style="width:7.5pt;height:7.5pt" o:bullet="t">
+      <v:shape id="_x0000_i1116" type="#_x0000_t75" style="width:7.5pt;height:7.5pt" o:bullet="t">
         <v:imagedata r:id="rId1" o:title="BulletNiveau1"/>
       </v:shape>
     </w:pict>
   </w:numPicBullet>
   <w:numPicBullet w:numPicBulletId="1">
     <w:pict>
-      <v:shape id="_x0000_i1069" type="#_x0000_t75" style="width:6.75pt;height:6.75pt" o:bullet="t">
+      <v:shape id="_x0000_i1117" type="#_x0000_t75" style="width:6.75pt;height:6.75pt" o:bullet="t">
         <v:imagedata r:id="rId2" o:title="BulletNiveau2"/>
       </v:shape>
     </w:pict>
   </w:numPicBullet>
   <w:numPicBullet w:numPicBulletId="2">
     <w:pict>
-      <v:shape id="_x0000_i1070" type="#_x0000_t75" style="width:7.5pt;height:7.5pt" o:bullet="t">
+      <v:shape id="_x0000_i1118" type="#_x0000_t75" style="width:7.5pt;height:7.5pt" o:bullet="t">
         <v:imagedata r:id="rId3" o:title="BulletNiveau1"/>
       </v:shape>
     </w:pict>
   </w:numPicBullet>
   <w:numPicBullet w:numPicBulletId="3">
     <w:pict>
-      <v:shape id="_x0000_i1071" type="#_x0000_t75" style="width:6.75pt;height:6.75pt" o:bullet="t">
+      <v:shape id="_x0000_i1119" type="#_x0000_t75" style="width:6.75pt;height:6.75pt" o:bullet="t">
         <v:imagedata r:id="rId4" o:title="BulletNiveau2"/>
       </v:shape>
     </w:pict>
   </w:numPicBullet>
-  <w:abstractNum w:abstractNumId="0">
+  <w:abstractNum w:abstractNumId="0" w15:restartNumberingAfterBreak="0">
     <w:nsid w:val="FFFFFF7C"/>
     <w:multiLevelType w:val="singleLevel"/>
     <w:tmpl w:val="35184534"/>
@@ -1821,7 +1689,7 @@
       </w:pPr>
     </w:lvl>
   </w:abstractNum>
-  <w:abstractNum w:abstractNumId="1">
+  <w:abstractNum w:abstractNumId="1" w15:restartNumberingAfterBreak="0">
     <w:nsid w:val="FFFFFF7D"/>
     <w:multiLevelType w:val="singleLevel"/>
     <w:tmpl w:val="B456F7C6"/>
@@ -1838,7 +1706,7 @@
       </w:pPr>
     </w:lvl>
   </w:abstractNum>
-  <w:abstractNum w:abstractNumId="2">
+  <w:abstractNum w:abstractNumId="2" w15:restartNumberingAfterBreak="0">
     <w:nsid w:val="FFFFFF7E"/>
     <w:multiLevelType w:val="singleLevel"/>
     <w:tmpl w:val="68E236BC"/>
@@ -1855,7 +1723,7 @@
       </w:pPr>
     </w:lvl>
   </w:abstractNum>
-  <w:abstractNum w:abstractNumId="3">
+  <w:abstractNum w:abstractNumId="3" w15:restartNumberingAfterBreak="0">
     <w:nsid w:val="FFFFFF7F"/>
     <w:multiLevelType w:val="singleLevel"/>
     <w:tmpl w:val="5E8231EC"/>
@@ -1872,7 +1740,7 @@
       </w:pPr>
     </w:lvl>
   </w:abstractNum>
-  <w:abstractNum w:abstractNumId="4">
+  <w:abstractNum w:abstractNumId="4" w15:restartNumberingAfterBreak="0">
     <w:nsid w:val="FFFFFF80"/>
     <w:multiLevelType w:val="singleLevel"/>
     <w:tmpl w:val="95F43998"/>
@@ -1892,7 +1760,7 @@
       </w:rPr>
     </w:lvl>
   </w:abstractNum>
-  <w:abstractNum w:abstractNumId="5">
+  <w:abstractNum w:abstractNumId="5" w15:restartNumberingAfterBreak="0">
     <w:nsid w:val="FFFFFF81"/>
     <w:multiLevelType w:val="singleLevel"/>
     <w:tmpl w:val="0FB05522"/>
@@ -1912,7 +1780,7 @@
       </w:rPr>
     </w:lvl>
   </w:abstractNum>
-  <w:abstractNum w:abstractNumId="6">
+  <w:abstractNum w:abstractNumId="6" w15:restartNumberingAfterBreak="0">
     <w:nsid w:val="FFFFFF82"/>
     <w:multiLevelType w:val="singleLevel"/>
     <w:tmpl w:val="46905CBC"/>
@@ -1932,7 +1800,7 @@
       </w:rPr>
     </w:lvl>
   </w:abstractNum>
-  <w:abstractNum w:abstractNumId="7">
+  <w:abstractNum w:abstractNumId="7" w15:restartNumberingAfterBreak="0">
     <w:nsid w:val="FFFFFF83"/>
     <w:multiLevelType w:val="singleLevel"/>
     <w:tmpl w:val="12824A64"/>
@@ -1952,7 +1820,7 @@
       </w:rPr>
     </w:lvl>
   </w:abstractNum>
-  <w:abstractNum w:abstractNumId="8">
+  <w:abstractNum w:abstractNumId="8" w15:restartNumberingAfterBreak="0">
     <w:nsid w:val="FFFFFF88"/>
     <w:multiLevelType w:val="singleLevel"/>
     <w:tmpl w:val="0750E086"/>
@@ -1969,7 +1837,7 @@
       </w:pPr>
     </w:lvl>
   </w:abstractNum>
-  <w:abstractNum w:abstractNumId="9">
+  <w:abstractNum w:abstractNumId="9" w15:restartNumberingAfterBreak="0">
     <w:nsid w:val="FFFFFF89"/>
     <w:multiLevelType w:val="singleLevel"/>
     <w:tmpl w:val="B27CF184"/>
@@ -1989,7 +1857,7 @@
       </w:rPr>
     </w:lvl>
   </w:abstractNum>
-  <w:abstractNum w:abstractNumId="10">
+  <w:abstractNum w:abstractNumId="10" w15:restartNumberingAfterBreak="0">
     <w:nsid w:val="02425FAD"/>
     <w:multiLevelType w:val="multilevel"/>
     <w:tmpl w:val="2C668B2A"/>
@@ -2118,7 +1986,7 @@
       </w:rPr>
     </w:lvl>
   </w:abstractNum>
-  <w:abstractNum w:abstractNumId="11">
+  <w:abstractNum w:abstractNumId="11" w15:restartNumberingAfterBreak="0">
     <w:nsid w:val="12F024AE"/>
     <w:multiLevelType w:val="multilevel"/>
     <w:tmpl w:val="1F823D82"/>
@@ -2233,7 +2101,7 @@
       </w:rPr>
     </w:lvl>
   </w:abstractNum>
-  <w:abstractNum w:abstractNumId="12">
+  <w:abstractNum w:abstractNumId="12" w15:restartNumberingAfterBreak="0">
     <w:nsid w:val="13C21D00"/>
     <w:multiLevelType w:val="multilevel"/>
     <w:tmpl w:val="A320B256"/>
@@ -2356,19 +2224,19 @@
       </w:rPr>
     </w:lvl>
   </w:abstractNum>
-  <w:abstractNum w:abstractNumId="13">
+  <w:abstractNum w:abstractNumId="13" w15:restartNumberingAfterBreak="0">
     <w:nsid w:val="19033211"/>
     <w:multiLevelType w:val="multilevel"/>
     <w:tmpl w:val="2C668B2A"/>
     <w:numStyleLink w:val="Lijststijlvormen"/>
   </w:abstractNum>
-  <w:abstractNum w:abstractNumId="14">
+  <w:abstractNum w:abstractNumId="14" w15:restartNumberingAfterBreak="0">
     <w:nsid w:val="225A0ED4"/>
     <w:multiLevelType w:val="multilevel"/>
     <w:tmpl w:val="2C668B2A"/>
     <w:numStyleLink w:val="Lijststijlvormen"/>
   </w:abstractNum>
-  <w:abstractNum w:abstractNumId="15">
+  <w:abstractNum w:abstractNumId="15" w15:restartNumberingAfterBreak="0">
     <w:nsid w:val="26734812"/>
     <w:multiLevelType w:val="hybridMultilevel"/>
     <w:tmpl w:val="D398EACA"/>
@@ -2480,7 +2348,7 @@
       </w:rPr>
     </w:lvl>
   </w:abstractNum>
-  <w:abstractNum w:abstractNumId="16">
+  <w:abstractNum w:abstractNumId="16" w15:restartNumberingAfterBreak="0">
     <w:nsid w:val="308809CF"/>
     <w:multiLevelType w:val="multilevel"/>
     <w:tmpl w:val="0DB05E0A"/>
@@ -2603,7 +2471,7 @@
       </w:rPr>
     </w:lvl>
   </w:abstractNum>
-  <w:abstractNum w:abstractNumId="17">
+  <w:abstractNum w:abstractNumId="17" w15:restartNumberingAfterBreak="0">
     <w:nsid w:val="3140301C"/>
     <w:multiLevelType w:val="multilevel"/>
     <w:tmpl w:val="A190AADC"/>
@@ -2730,7 +2598,7 @@
       </w:rPr>
     </w:lvl>
   </w:abstractNum>
-  <w:abstractNum w:abstractNumId="18">
+  <w:abstractNum w:abstractNumId="18" w15:restartNumberingAfterBreak="0">
     <w:nsid w:val="315263E6"/>
     <w:multiLevelType w:val="multilevel"/>
     <w:tmpl w:val="0413001D"/>
@@ -2816,7 +2684,7 @@
       </w:pPr>
     </w:lvl>
   </w:abstractNum>
-  <w:abstractNum w:abstractNumId="19">
+  <w:abstractNum w:abstractNumId="19" w15:restartNumberingAfterBreak="0">
     <w:nsid w:val="36506558"/>
     <w:multiLevelType w:val="hybridMultilevel"/>
     <w:tmpl w:val="9DA8DE3C"/>
@@ -2928,7 +2796,7 @@
       </w:rPr>
     </w:lvl>
   </w:abstractNum>
-  <w:abstractNum w:abstractNumId="20">
+  <w:abstractNum w:abstractNumId="20" w15:restartNumberingAfterBreak="0">
     <w:nsid w:val="36981DB2"/>
     <w:multiLevelType w:val="multilevel"/>
     <w:tmpl w:val="342E38A6"/>
@@ -3052,19 +2920,19 @@
       </w:rPr>
     </w:lvl>
   </w:abstractNum>
-  <w:abstractNum w:abstractNumId="21">
+  <w:abstractNum w:abstractNumId="21" w15:restartNumberingAfterBreak="0">
     <w:nsid w:val="38252779"/>
     <w:multiLevelType w:val="multilevel"/>
     <w:tmpl w:val="2C668B2A"/>
     <w:numStyleLink w:val="Lijststijlvormen"/>
   </w:abstractNum>
-  <w:abstractNum w:abstractNumId="22">
+  <w:abstractNum w:abstractNumId="22" w15:restartNumberingAfterBreak="0">
     <w:nsid w:val="39CC14B8"/>
     <w:multiLevelType w:val="multilevel"/>
     <w:tmpl w:val="2C668B2A"/>
     <w:numStyleLink w:val="Lijststijlvormen"/>
   </w:abstractNum>
-  <w:abstractNum w:abstractNumId="23">
+  <w:abstractNum w:abstractNumId="23" w15:restartNumberingAfterBreak="0">
     <w:nsid w:val="5C487C54"/>
     <w:multiLevelType w:val="multilevel"/>
     <w:tmpl w:val="0413001D"/>
@@ -3150,25 +3018,25 @@
       </w:pPr>
     </w:lvl>
   </w:abstractNum>
-  <w:abstractNum w:abstractNumId="24">
+  <w:abstractNum w:abstractNumId="24" w15:restartNumberingAfterBreak="0">
     <w:nsid w:val="7C436663"/>
     <w:multiLevelType w:val="multilevel"/>
     <w:tmpl w:val="2C668B2A"/>
     <w:numStyleLink w:val="Lijststijlvormen"/>
   </w:abstractNum>
-  <w:abstractNum w:abstractNumId="25">
+  <w:abstractNum w:abstractNumId="25" w15:restartNumberingAfterBreak="0">
     <w:nsid w:val="7DEF7C0E"/>
     <w:multiLevelType w:val="multilevel"/>
     <w:tmpl w:val="342E38A6"/>
     <w:numStyleLink w:val="Lijststijl1--"/>
   </w:abstractNum>
-  <w:abstractNum w:abstractNumId="26">
+  <w:abstractNum w:abstractNumId="26" w15:restartNumberingAfterBreak="0">
     <w:nsid w:val="7F6D3A88"/>
     <w:multiLevelType w:val="multilevel"/>
     <w:tmpl w:val="342E38A6"/>
     <w:numStyleLink w:val="Lijststijl1--"/>
   </w:abstractNum>
-  <w:abstractNum w:abstractNumId="27">
+  <w:abstractNum w:abstractNumId="27" w15:restartNumberingAfterBreak="0">
     <w:nsid w:val="7FAA74DA"/>
     <w:multiLevelType w:val="multilevel"/>
     <w:tmpl w:val="342E38A6"/>
@@ -3395,7 +3263,7 @@
 </file>
 
 <file path=word/styles.xml><?xml version="1.0" encoding="utf-8"?>
-<w:styles xmlns:mc="http://schemas.openxmlformats.org/markup-compatibility/2006" xmlns:r="http://schemas.openxmlformats.org/officeDocument/2006/relationships" xmlns:w="http://schemas.openxmlformats.org/wordprocessingml/2006/main" xmlns:w14="http://schemas.microsoft.com/office/word/2010/wordml" mc:Ignorable="w14">
+<w:styles xmlns:mc="http://schemas.openxmlformats.org/markup-compatibility/2006" xmlns:r="http://schemas.openxmlformats.org/officeDocument/2006/relationships" xmlns:w="http://schemas.openxmlformats.org/wordprocessingml/2006/main" xmlns:w14="http://schemas.microsoft.com/office/word/2010/wordml" xmlns:w15="http://schemas.microsoft.com/office/word/2012/wordml" xmlns:w16se="http://schemas.microsoft.com/office/word/2015/wordml/symex" mc:Ignorable="w14 w15 w16se">
   <w:docDefaults>
     <w:rPrDefault>
       <w:rPr>
@@ -3409,2192 +3277,381 @@
       </w:pPr>
     </w:pPrDefault>
   </w:docDefaults>
-  <w:latentStyles w:defLockedState="1" w:defUIPriority="99" w:defSemiHidden="1" w:defUnhideWhenUsed="1" w:defQFormat="0" w:count="267">
-    <w:lsdException w:name="Normal" w:locked="0" w:semiHidden="0" w:uiPriority="0" w:unhideWhenUsed="0" w:qFormat="1"/>
-    <w:lsdException w:name="heading 1" w:locked="0" w:semiHidden="0" w:uiPriority="9" w:unhideWhenUsed="0" w:qFormat="1"/>
-    <w:lsdException w:name="heading 2" w:locked="0" w:uiPriority="9" w:qFormat="1"/>
-    <w:lsdException w:name="heading 3" w:locked="0" w:uiPriority="9" w:qFormat="1"/>
-    <w:lsdException w:name="heading 4" w:locked="0" w:uiPriority="9" w:qFormat="1"/>
-    <w:lsdException w:name="heading 5" w:locked="0" w:uiPriority="9" w:qFormat="1"/>
-    <w:lsdException w:name="heading 6" w:locked="0" w:uiPriority="9" w:qFormat="1"/>
-    <w:lsdException w:name="heading 7" w:locked="0" w:uiPriority="9" w:qFormat="1"/>
-    <w:lsdException w:name="heading 8" w:locked="0" w:uiPriority="9" w:qFormat="1"/>
-    <w:lsdException w:name="heading 9" w:locked="0" w:uiPriority="9" w:qFormat="1"/>
-    <w:lsdException w:name="index 1" w:locked="0"/>
-    <w:lsdException w:name="index 2" w:locked="0"/>
-    <w:lsdException w:name="index 3" w:locked="0"/>
-    <w:lsdException w:name="index 4" w:locked="0"/>
-    <w:lsdException w:name="index 5" w:locked="0"/>
-    <w:lsdException w:name="index 6" w:locked="0"/>
-    <w:lsdException w:name="index 7" w:locked="0"/>
-    <w:lsdException w:name="index 8" w:locked="0"/>
-    <w:lsdException w:name="index 9" w:locked="0"/>
-    <w:lsdException w:name="toc 1" w:locked="0" w:uiPriority="39"/>
-    <w:lsdException w:name="toc 2" w:locked="0" w:uiPriority="39"/>
-    <w:lsdException w:name="toc 3" w:locked="0" w:uiPriority="39"/>
-    <w:lsdException w:name="toc 4" w:locked="0" w:uiPriority="39"/>
-    <w:lsdException w:name="toc 5" w:locked="0" w:uiPriority="39"/>
-    <w:lsdException w:name="toc 6" w:locked="0" w:uiPriority="39"/>
-    <w:lsdException w:name="toc 7" w:locked="0" w:uiPriority="39"/>
-    <w:lsdException w:name="toc 8" w:locked="0" w:uiPriority="39"/>
-    <w:lsdException w:name="toc 9" w:locked="0" w:uiPriority="39"/>
-    <w:lsdException w:name="Normal Indent" w:locked="0"/>
-    <w:lsdException w:name="footnote text" w:locked="0"/>
-    <w:lsdException w:name="annotation text" w:locked="0"/>
-    <w:lsdException w:name="header" w:locked="0"/>
-    <w:lsdException w:name="footer" w:locked="0"/>
-    <w:lsdException w:name="index heading" w:locked="0"/>
-    <w:lsdException w:name="caption" w:locked="0" w:uiPriority="35" w:qFormat="1"/>
-    <w:lsdException w:name="footnote reference" w:locked="0"/>
-    <w:lsdException w:name="annotation reference" w:locked="0"/>
-    <w:lsdException w:name="line number" w:locked="0"/>
-    <w:lsdException w:name="page number" w:locked="0"/>
-    <w:lsdException w:name="endnote reference" w:locked="0"/>
-    <w:lsdException w:name="endnote text" w:locked="0"/>
-    <w:lsdException w:name="table of authorities" w:locked="0"/>
-    <w:lsdException w:name="toa heading" w:locked="0"/>
-    <w:lsdException w:name="Title" w:locked="0" w:semiHidden="0" w:uiPriority="32" w:unhideWhenUsed="0" w:qFormat="1"/>
-    <w:lsdException w:name="Default Paragraph Font" w:locked="0" w:uiPriority="1"/>
-    <w:lsdException w:name="Message Header" w:locked="0"/>
-    <w:lsdException w:name="Subtitle" w:locked="0" w:semiHidden="0" w:uiPriority="33" w:unhideWhenUsed="0" w:qFormat="1"/>
-    <w:lsdException w:name="Salutation" w:locked="0"/>
-    <w:lsdException w:name="Block Text" w:locked="0" w:qFormat="1"/>
-    <w:lsdException w:name="Hyperlink" w:locked="0"/>
-    <w:lsdException w:name="FollowedHyperlink" w:locked="0"/>
-    <w:lsdException w:name="Strong" w:locked="0" w:semiHidden="0" w:uiPriority="11" w:unhideWhenUsed="0" w:qFormat="1"/>
-    <w:lsdException w:name="Emphasis" w:locked="0" w:semiHidden="0" w:uiPriority="10" w:unhideWhenUsed="0" w:qFormat="1"/>
-    <w:lsdException w:name="Plain Text" w:locked="0"/>
-    <w:lsdException w:name="HTML Top of Form" w:locked="0"/>
-    <w:lsdException w:name="HTML Bottom of Form" w:locked="0"/>
-    <w:lsdException w:name="Normal Table" w:locked="0"/>
-    <w:lsdException w:name="annotation subject" w:locked="0"/>
-    <w:lsdException w:name="No List" w:locked="0"/>
-    <w:lsdException w:name="Balloon Text" w:locked="0"/>
-    <w:lsdException w:name="Table Grid" w:locked="0" w:semiHidden="0" w:uiPriority="39" w:unhideWhenUsed="0"/>
-    <w:lsdException w:name="Placeholder Text" w:locked="0" w:unhideWhenUsed="0"/>
-    <w:lsdException w:name="No Spacing" w:locked="0" w:semiHidden="0" w:uiPriority="25" w:unhideWhenUsed="0" w:qFormat="1"/>
-    <w:lsdException w:name="Light Shading" w:semiHidden="0" w:uiPriority="60" w:unhideWhenUsed="0"/>
-    <w:lsdException w:name="Light List" w:semiHidden="0" w:uiPriority="61" w:unhideWhenUsed="0"/>
-    <w:lsdException w:name="Light Grid" w:semiHidden="0" w:uiPriority="62" w:unhideWhenUsed="0"/>
-    <w:lsdException w:name="Medium Shading 1" w:semiHidden="0" w:uiPriority="63" w:unhideWhenUsed="0"/>
-    <w:lsdException w:name="Medium Shading 2" w:semiHidden="0" w:uiPriority="64" w:unhideWhenUsed="0"/>
-    <w:lsdException w:name="Medium List 1" w:semiHidden="0" w:uiPriority="65" w:unhideWhenUsed="0"/>
-    <w:lsdException w:name="Medium List 2" w:semiHidden="0" w:uiPriority="66" w:unhideWhenUsed="0"/>
-    <w:lsdException w:name="Medium Grid 1" w:semiHidden="0" w:uiPriority="67" w:unhideWhenUsed="0"/>
-    <w:lsdException w:name="Medium Grid 2" w:semiHidden="0" w:uiPriority="68" w:unhideWhenUsed="0"/>
-    <w:lsdException w:name="Medium Grid 3" w:semiHidden="0" w:uiPriority="69" w:unhideWhenUsed="0"/>
-    <w:lsdException w:name="Dark List" w:semiHidden="0" w:uiPriority="70" w:unhideWhenUsed="0"/>
-    <w:lsdException w:name="Colorful Shading" w:semiHidden="0" w:uiPriority="71" w:unhideWhenUsed="0"/>
-    <w:lsdException w:name="Colorful List" w:semiHidden="0" w:uiPriority="72" w:unhideWhenUsed="0"/>
-    <w:lsdException w:name="Colorful Grid" w:semiHidden="0" w:uiPriority="73" w:unhideWhenUsed="0"/>
-    <w:lsdException w:name="Light Shading Accent 1" w:semiHidden="0" w:uiPriority="60" w:unhideWhenUsed="0"/>
-    <w:lsdException w:name="Light List Accent 1" w:semiHidden="0" w:uiPriority="61" w:unhideWhenUsed="0"/>
-    <w:lsdException w:name="Light Grid Accent 1" w:semiHidden="0" w:uiPriority="62" w:unhideWhenUsed="0"/>
-    <w:lsdException w:name="Medium Shading 1 Accent 1" w:semiHidden="0" w:uiPriority="63" w:unhideWhenUsed="0"/>
-    <w:lsdException w:name="Medium Shading 2 Accent 1" w:semiHidden="0" w:uiPriority="64" w:unhideWhenUsed="0"/>
-    <w:lsdException w:name="Medium List 1 Accent 1" w:semiHidden="0" w:uiPriority="65" w:unhideWhenUsed="0"/>
-    <w:lsdException w:name="Revision" w:locked="0" w:unhideWhenUsed="0"/>
-    <w:lsdException w:name="List Paragraph" w:locked="0" w:semiHidden="0" w:uiPriority="34" w:unhideWhenUsed="0"/>
-    <w:lsdException w:name="Quote" w:locked="0" w:semiHidden="0" w:uiPriority="15" w:unhideWhenUsed="0" w:qFormat="1"/>
-    <w:lsdException w:name="Intense Quote" w:locked="0" w:semiHidden="0" w:uiPriority="21" w:unhideWhenUsed="0" w:qFormat="1"/>
-    <w:lsdException w:name="Medium List 2 Accent 1" w:semiHidden="0" w:uiPriority="66" w:unhideWhenUsed="0"/>
-    <w:lsdException w:name="Medium Grid 1 Accent 1" w:semiHidden="0" w:uiPriority="67" w:unhideWhenUsed="0"/>
-    <w:lsdException w:name="Medium Grid 2 Accent 1" w:semiHidden="0" w:uiPriority="68" w:unhideWhenUsed="0"/>
-    <w:lsdException w:name="Medium Grid 3 Accent 1" w:semiHidden="0" w:uiPriority="69" w:unhideWhenUsed="0"/>
-    <w:lsdException w:name="Dark List Accent 1" w:semiHidden="0" w:uiPriority="70" w:unhideWhenUsed="0"/>
-    <w:lsdException w:name="Colorful Shading Accent 1" w:semiHidden="0" w:uiPriority="71" w:unhideWhenUsed="0"/>
-    <w:lsdException w:name="Colorful List Accent 1" w:semiHidden="0" w:uiPriority="72" w:unhideWhenUsed="0"/>
-    <w:lsdException w:name="Colorful Grid Accent 1" w:semiHidden="0" w:uiPriority="73" w:unhideWhenUsed="0"/>
-    <w:lsdException w:name="Light Shading Accent 2" w:semiHidden="0" w:uiPriority="60" w:unhideWhenUsed="0"/>
-    <w:lsdException w:name="Light List Accent 2" w:semiHidden="0" w:uiPriority="61" w:unhideWhenUsed="0"/>
-    <w:lsdException w:name="Light Grid Accent 2" w:semiHidden="0" w:uiPriority="62" w:unhideWhenUsed="0"/>
-    <w:lsdException w:name="Medium Shading 1 Accent 2" w:semiHidden="0" w:uiPriority="63" w:unhideWhenUsed="0"/>
-    <w:lsdException w:name="Medium Shading 2 Accent 2" w:semiHidden="0" w:uiPriority="64" w:unhideWhenUsed="0"/>
-    <w:lsdException w:name="Medium List 1 Accent 2" w:semiHidden="0" w:uiPriority="65" w:unhideWhenUsed="0"/>
-    <w:lsdException w:name="Medium List 2 Accent 2" w:semiHidden="0" w:uiPriority="66" w:unhideWhenUsed="0"/>
-    <w:lsdException w:name="Medium Grid 1 Accent 2" w:semiHidden="0" w:uiPriority="67" w:unhideWhenUsed="0"/>
-    <w:lsdException w:name="Medium Grid 2 Accent 2" w:semiHidden="0" w:uiPriority="68" w:unhideWhenUsed="0"/>
-    <w:lsdException w:name="Medium Grid 3 Accent 2" w:semiHidden="0" w:uiPriority="69" w:unhideWhenUsed="0"/>
-    <w:lsdException w:name="Dark List Accent 2" w:semiHidden="0" w:uiPriority="70" w:unhideWhenUsed="0"/>
-    <w:lsdException w:name="Colorful Shading Accent 2" w:semiHidden="0" w:uiPriority="71" w:unhideWhenUsed="0"/>
-    <w:lsdException w:name="Colorful List Accent 2" w:semiHidden="0" w:uiPriority="72" w:unhideWhenUsed="0"/>
-    <w:lsdException w:name="Colorful Grid Accent 2" w:semiHidden="0" w:uiPriority="73" w:unhideWhenUsed="0"/>
-    <w:lsdException w:name="Light Shading Accent 3" w:semiHidden="0" w:uiPriority="60" w:unhideWhenUsed="0"/>
-    <w:lsdException w:name="Light List Accent 3" w:semiHidden="0" w:uiPriority="61" w:unhideWhenUsed="0"/>
-    <w:lsdException w:name="Light Grid Accent 3" w:semiHidden="0" w:uiPriority="62" w:unhideWhenUsed="0"/>
-    <w:lsdException w:name="Medium Shading 1 Accent 3" w:semiHidden="0" w:uiPriority="63" w:unhideWhenUsed="0"/>
-    <w:lsdException w:name="Medium Shading 2 Accent 3" w:semiHidden="0" w:uiPriority="64" w:unhideWhenUsed="0"/>
-    <w:lsdException w:name="Medium List 1 Accent 3" w:semiHidden="0" w:uiPriority="65" w:unhideWhenUsed="0"/>
-    <w:lsdException w:name="Medium List 2 Accent 3" w:semiHidden="0" w:uiPriority="66" w:unhideWhenUsed="0"/>
-    <w:lsdException w:name="Medium Grid 1 Accent 3" w:semiHidden="0" w:uiPriority="67" w:unhideWhenUsed="0"/>
-    <w:lsdException w:name="Medium Grid 2 Accent 3" w:semiHidden="0" w:uiPriority="68" w:unhideWhenUsed="0"/>
-    <w:lsdException w:name="Medium Grid 3 Accent 3" w:semiHidden="0" w:uiPriority="69" w:unhideWhenUsed="0"/>
-    <w:lsdException w:name="Dark List Accent 3" w:semiHidden="0" w:uiPriority="70" w:unhideWhenUsed="0"/>
-    <w:lsdException w:name="Colorful Shading Accent 3" w:semiHidden="0" w:uiPriority="71" w:unhideWhenUsed="0"/>
-    <w:lsdException w:name="Colorful List Accent 3" w:semiHidden="0" w:uiPriority="72" w:unhideWhenUsed="0"/>
-    <w:lsdException w:name="Colorful Grid Accent 3" w:semiHidden="0" w:uiPriority="73" w:unhideWhenUsed="0"/>
-    <w:lsdException w:name="Light Shading Accent 4" w:semiHidden="0" w:uiPriority="60" w:unhideWhenUsed="0"/>
-    <w:lsdException w:name="Light List Accent 4" w:semiHidden="0" w:uiPriority="61" w:unhideWhenUsed="0"/>
-    <w:lsdException w:name="Light Grid Accent 4" w:semiHidden="0" w:uiPriority="62" w:unhideWhenUsed="0"/>
-    <w:lsdException w:name="Medium Shading 1 Accent 4" w:semiHidden="0" w:uiPriority="63" w:unhideWhenUsed="0"/>
-    <w:lsdException w:name="Medium Shading 2 Accent 4" w:semiHidden="0" w:uiPriority="64" w:unhideWhenUsed="0"/>
-    <w:lsdException w:name="Medium List 1 Accent 4" w:semiHidden="0" w:uiPriority="65" w:unhideWhenUsed="0"/>
-    <w:lsdException w:name="Medium List 2 Accent 4" w:semiHidden="0" w:uiPriority="66" w:unhideWhenUsed="0"/>
-    <w:lsdException w:name="Medium Grid 1 Accent 4" w:semiHidden="0" w:uiPriority="67" w:unhideWhenUsed="0"/>
-    <w:lsdException w:name="Medium Grid 2 Accent 4" w:semiHidden="0" w:uiPriority="68" w:unhideWhenUsed="0"/>
-    <w:lsdException w:name="Medium Grid 3 Accent 4" w:semiHidden="0" w:uiPriority="69" w:unhideWhenUsed="0"/>
-    <w:lsdException w:name="Dark List Accent 4" w:semiHidden="0" w:uiPriority="70" w:unhideWhenUsed="0"/>
-    <w:lsdException w:name="Colorful Shading Accent 4" w:semiHidden="0" w:uiPriority="71" w:unhideWhenUsed="0"/>
-    <w:lsdException w:name="Colorful List Accent 4" w:semiHidden="0" w:uiPriority="72" w:unhideWhenUsed="0"/>
-    <w:lsdException w:name="Colorful Grid Accent 4" w:semiHidden="0" w:uiPriority="73" w:unhideWhenUsed="0"/>
-    <w:lsdException w:name="Light Shading Accent 5" w:semiHidden="0" w:uiPriority="60" w:unhideWhenUsed="0"/>
-    <w:lsdException w:name="Light List Accent 5" w:semiHidden="0" w:uiPriority="61" w:unhideWhenUsed="0"/>
-    <w:lsdException w:name="Light Grid Accent 5" w:semiHidden="0" w:uiPriority="62" w:unhideWhenUsed="0"/>
-    <w:lsdException w:name="Medium Shading 1 Accent 5" w:semiHidden="0" w:uiPriority="63" w:unhideWhenUsed="0"/>
-    <w:lsdException w:name="Medium Shading 2 Accent 5" w:semiHidden="0" w:uiPriority="64" w:unhideWhenUsed="0"/>
-    <w:lsdException w:name="Medium List 1 Accent 5" w:semiHidden="0" w:uiPriority="65" w:unhideWhenUsed="0"/>
-    <w:lsdException w:name="Medium List 2 Accent 5" w:semiHidden="0" w:uiPriority="66" w:unhideWhenUsed="0"/>
-    <w:lsdException w:name="Medium Grid 1 Accent 5" w:semiHidden="0" w:uiPriority="67" w:unhideWhenUsed="0"/>
-    <w:lsdException w:name="Medium Grid 2 Accent 5" w:semiHidden="0" w:uiPriority="68" w:unhideWhenUsed="0"/>
-    <w:lsdException w:name="Medium Grid 3 Accent 5" w:semiHidden="0" w:uiPriority="69" w:unhideWhenUsed="0"/>
-    <w:lsdException w:name="Dark List Accent 5" w:semiHidden="0" w:uiPriority="70" w:unhideWhenUsed="0"/>
-    <w:lsdException w:name="Colorful Shading Accent 5" w:semiHidden="0" w:uiPriority="71" w:unhideWhenUsed="0"/>
-    <w:lsdException w:name="Colorful List Accent 5" w:semiHidden="0" w:uiPriority="72" w:unhideWhenUsed="0"/>
-    <w:lsdException w:name="Colorful Grid Accent 5" w:semiHidden="0" w:uiPriority="73" w:unhideWhenUsed="0"/>
-    <w:lsdException w:name="Light Shading Accent 6" w:semiHidden="0" w:uiPriority="60" w:unhideWhenUsed="0"/>
-    <w:lsdException w:name="Light List Accent 6" w:semiHidden="0" w:uiPriority="61" w:unhideWhenUsed="0"/>
-    <w:lsdException w:name="Light Grid Accent 6" w:semiHidden="0" w:uiPriority="62" w:unhideWhenUsed="0"/>
-    <w:lsdException w:name="Medium Shading 1 Accent 6" w:semiHidden="0" w:uiPriority="63" w:unhideWhenUsed="0"/>
-    <w:lsdException w:name="Medium Shading 2 Accent 6" w:semiHidden="0" w:uiPriority="64" w:unhideWhenUsed="0"/>
-    <w:lsdException w:name="Medium List 1 Accent 6" w:semiHidden="0" w:uiPriority="65" w:unhideWhenUsed="0"/>
-    <w:lsdException w:name="Medium List 2 Accent 6" w:semiHidden="0" w:uiPriority="66" w:unhideWhenUsed="0"/>
-    <w:lsdException w:name="Medium Grid 1 Accent 6" w:semiHidden="0" w:uiPriority="67" w:unhideWhenUsed="0"/>
-    <w:lsdException w:name="Medium Grid 2 Accent 6" w:semiHidden="0" w:uiPriority="68" w:unhideWhenUsed="0"/>
-    <w:lsdException w:name="Medium Grid 3 Accent 6" w:semiHidden="0" w:uiPriority="69" w:unhideWhenUsed="0"/>
-    <w:lsdException w:name="Dark List Accent 6" w:semiHidden="0" w:uiPriority="70" w:unhideWhenUsed="0"/>
-    <w:lsdException w:name="Colorful Shading Accent 6" w:semiHidden="0" w:uiPriority="71" w:unhideWhenUsed="0"/>
-    <w:lsdException w:name="Colorful List Accent 6" w:semiHidden="0" w:uiPriority="72" w:unhideWhenUsed="0"/>
-    <w:lsdException w:name="Colorful Grid Accent 6" w:semiHidden="0" w:uiPriority="73" w:unhideWhenUsed="0"/>
-    <w:lsdException w:name="Subtle Emphasis" w:locked="0" w:semiHidden="0" w:uiPriority="21" w:unhideWhenUsed="0" w:qFormat="1"/>
-    <w:lsdException w:name="Intense Emphasis" w:locked="0" w:semiHidden="0" w:uiPriority="22" w:unhideWhenUsed="0" w:qFormat="1"/>
-    <w:lsdException w:name="Subtle Reference" w:locked="0" w:semiHidden="0" w:uiPriority="21" w:unhideWhenUsed="0" w:qFormat="1"/>
-    <w:lsdException w:name="Intense Reference" w:locked="0" w:semiHidden="0" w:uiPriority="22" w:unhideWhenUsed="0" w:qFormat="1"/>
-    <w:lsdException w:name="Book Title" w:locked="0" w:semiHidden="0" w:unhideWhenUsed="0" w:qFormat="1"/>
-    <w:lsdException w:name="Bibliography" w:locked="0" w:uiPriority="37"/>
-    <w:lsdException w:name="TOC Heading" w:locked="0" w:uiPriority="39" w:qFormat="1"/>
-  </w:latentStyles>
-  <w:style w:type="paragraph" w:default="1" w:styleId="Standaard">
-    <w:name w:val="Normal"/>
-    <w:qFormat/>
-    <w:rsid w:val="002045E4"/>
-    <w:rPr>
-      <w14:numForm w14:val="lining"/>
-      <w14:numSpacing w14:val="tabular"/>
-    </w:rPr>
-  </w:style>
-  <w:style w:type="paragraph" w:styleId="Kop1">
-    <w:name w:val="heading 1"/>
-    <w:next w:val="Standaard"/>
-    <w:link w:val="Kop1Char"/>
-    <w:uiPriority w:val="9"/>
-    <w:qFormat/>
-    <w:rsid w:val="002045E4"/>
-    <w:pPr>
-      <w:keepNext/>
-      <w:keepLines/>
-      <w:pBdr>
-        <w:bottom w:val="dotted" w:sz="8" w:space="1" w:color="auto"/>
-      </w:pBdr>
-      <w:spacing w:before="480" w:after="120"/>
-      <w:contextualSpacing/>
-      <w:outlineLvl w:val="0"/>
-    </w:pPr>
-    <w:rPr>
-      <w:rFonts w:asciiTheme="majorHAnsi" w:eastAsiaTheme="majorEastAsia" w:hAnsiTheme="majorHAnsi" w:cstheme="majorBidi"/>
-      <w:b/>
-      <w:sz w:val="30"/>
-      <w:szCs w:val="32"/>
-      <w14:numForm w14:val="lining"/>
-      <w14:numSpacing w14:val="tabular"/>
-    </w:rPr>
-  </w:style>
-  <w:style w:type="paragraph" w:styleId="Kop2">
-    <w:name w:val="heading 2"/>
-    <w:next w:val="Standaard"/>
-    <w:link w:val="Kop2Char"/>
-    <w:uiPriority w:val="9"/>
-    <w:qFormat/>
-    <w:rsid w:val="002045E4"/>
-    <w:pPr>
-      <w:keepNext/>
-      <w:keepLines/>
-      <w:spacing w:before="240" w:after="60"/>
-      <w:contextualSpacing/>
-      <w:outlineLvl w:val="1"/>
-    </w:pPr>
-    <w:rPr>
-      <w:rFonts w:asciiTheme="majorHAnsi" w:eastAsiaTheme="majorEastAsia" w:hAnsiTheme="majorHAnsi" w:cstheme="majorBidi"/>
-      <w:b/>
-      <w:sz w:val="28"/>
-      <w:szCs w:val="26"/>
-      <w14:numForm w14:val="lining"/>
-      <w14:numSpacing w14:val="tabular"/>
-    </w:rPr>
-  </w:style>
-  <w:style w:type="paragraph" w:styleId="Kop3">
-    <w:name w:val="heading 3"/>
-    <w:basedOn w:val="Kop2"/>
-    <w:next w:val="Standaard"/>
-    <w:link w:val="Kop3Char"/>
-    <w:uiPriority w:val="9"/>
-    <w:qFormat/>
-    <w:rsid w:val="002045E4"/>
-    <w:pPr>
-      <w:outlineLvl w:val="2"/>
-    </w:pPr>
-    <w:rPr>
-      <w:sz w:val="24"/>
-      <w:szCs w:val="24"/>
-    </w:rPr>
-  </w:style>
-  <w:style w:type="paragraph" w:styleId="Kop4">
-    <w:name w:val="heading 4"/>
-    <w:basedOn w:val="Kop3"/>
-    <w:next w:val="Standaard"/>
-    <w:link w:val="Kop4Char"/>
-    <w:uiPriority w:val="9"/>
-    <w:semiHidden/>
-    <w:qFormat/>
-    <w:rsid w:val="002045E4"/>
-    <w:pPr>
-      <w:outlineLvl w:val="3"/>
-    </w:pPr>
-    <w:rPr>
-      <w:i/>
-      <w:iCs/>
-      <w:sz w:val="20"/>
-    </w:rPr>
-  </w:style>
-  <w:style w:type="paragraph" w:styleId="Kop5">
-    <w:name w:val="heading 5"/>
-    <w:basedOn w:val="Kop4"/>
-    <w:next w:val="Standaard"/>
-    <w:link w:val="Kop5Char"/>
-    <w:uiPriority w:val="9"/>
-    <w:semiHidden/>
-    <w:qFormat/>
-    <w:rsid w:val="002045E4"/>
-    <w:pPr>
-      <w:outlineLvl w:val="4"/>
-    </w:pPr>
-  </w:style>
-  <w:style w:type="paragraph" w:styleId="Kop6">
-    <w:name w:val="heading 6"/>
-    <w:basedOn w:val="Kop5"/>
-    <w:next w:val="Standaard"/>
-    <w:link w:val="Kop6Char"/>
-    <w:uiPriority w:val="9"/>
-    <w:semiHidden/>
-    <w:qFormat/>
-    <w:rsid w:val="002045E4"/>
-    <w:pPr>
-      <w:outlineLvl w:val="5"/>
-    </w:pPr>
-  </w:style>
-  <w:style w:type="paragraph" w:styleId="Kop7">
-    <w:name w:val="heading 7"/>
-    <w:basedOn w:val="Kop6"/>
-    <w:next w:val="Standaard"/>
-    <w:link w:val="Kop7Char"/>
-    <w:uiPriority w:val="9"/>
-    <w:semiHidden/>
-    <w:qFormat/>
-    <w:rsid w:val="002045E4"/>
-    <w:pPr>
-      <w:outlineLvl w:val="6"/>
-    </w:pPr>
-    <w:rPr>
-      <w:iCs w:val="0"/>
-    </w:rPr>
-  </w:style>
-  <w:style w:type="paragraph" w:styleId="Kop8">
-    <w:name w:val="heading 8"/>
-    <w:basedOn w:val="Kop7"/>
-    <w:next w:val="Standaard"/>
-    <w:link w:val="Kop8Char"/>
-    <w:uiPriority w:val="9"/>
-    <w:semiHidden/>
-    <w:qFormat/>
-    <w:rsid w:val="002045E4"/>
-    <w:pPr>
-      <w:outlineLvl w:val="7"/>
-    </w:pPr>
-    <w:rPr>
-      <w:szCs w:val="21"/>
-    </w:rPr>
-  </w:style>
-  <w:style w:type="paragraph" w:styleId="Kop9">
-    <w:name w:val="heading 9"/>
-    <w:basedOn w:val="Kop8"/>
-    <w:next w:val="Standaard"/>
-    <w:link w:val="Kop9Char"/>
-    <w:uiPriority w:val="9"/>
-    <w:semiHidden/>
-    <w:qFormat/>
-    <w:rsid w:val="002045E4"/>
-    <w:pPr>
-      <w:outlineLvl w:val="8"/>
-    </w:pPr>
-    <w:rPr>
-      <w:iCs/>
-      <w:color w:val="272727" w:themeColor="text1" w:themeTint="D8"/>
-    </w:rPr>
-  </w:style>
-  <w:style w:type="character" w:default="1" w:styleId="Standaardalinea-lettertype">
-    <w:name w:val="Default Paragraph Font"/>
-    <w:uiPriority w:val="1"/>
-    <w:semiHidden/>
-    <w:unhideWhenUsed/>
-  </w:style>
-  <w:style w:type="table" w:default="1" w:styleId="Standaardtabel">
-    <w:name w:val="Normal Table"/>
-    <w:uiPriority w:val="99"/>
-    <w:semiHidden/>
-    <w:unhideWhenUsed/>
-    <w:tblPr>
-      <w:tblInd w:w="0" w:type="dxa"/>
-      <w:tblCellMar>
-        <w:top w:w="0" w:type="dxa"/>
-        <w:left w:w="108" w:type="dxa"/>
-        <w:bottom w:w="0" w:type="dxa"/>
-        <w:right w:w="108" w:type="dxa"/>
-      </w:tblCellMar>
-    </w:tblPr>
-  </w:style>
-  <w:style w:type="numbering" w:default="1" w:styleId="Geenlijst">
-    <w:name w:val="No List"/>
-    <w:uiPriority w:val="99"/>
-    <w:semiHidden/>
-    <w:unhideWhenUsed/>
-  </w:style>
-  <w:style w:type="paragraph" w:styleId="Ballontekst">
-    <w:name w:val="Balloon Text"/>
-    <w:basedOn w:val="Standaard"/>
-    <w:link w:val="BallontekstChar"/>
-    <w:uiPriority w:val="99"/>
-    <w:semiHidden/>
-    <w:locked/>
-    <w:rsid w:val="002045E4"/>
-    <w:pPr>
-      <w:spacing w:before="0" w:after="0" w:line="240" w:lineRule="auto"/>
-    </w:pPr>
-    <w:rPr>
-      <w:rFonts w:ascii="Segoe UI" w:hAnsi="Segoe UI" w:cs="Segoe UI"/>
-      <w:sz w:val="18"/>
-      <w:szCs w:val="18"/>
-    </w:rPr>
-  </w:style>
-  <w:style w:type="character" w:customStyle="1" w:styleId="BallontekstChar">
-    <w:name w:val="Ballontekst Char"/>
-    <w:basedOn w:val="Standaardalinea-lettertype"/>
-    <w:link w:val="Ballontekst"/>
-    <w:uiPriority w:val="99"/>
-    <w:semiHidden/>
-    <w:rsid w:val="002045E4"/>
-    <w:rPr>
-      <w:rFonts w:ascii="Segoe UI" w:hAnsi="Segoe UI" w:cs="Segoe UI"/>
-      <w:sz w:val="18"/>
-      <w:szCs w:val="18"/>
-      <w14:numForm w14:val="lining"/>
-      <w14:numSpacing w14:val="tabular"/>
-    </w:rPr>
-  </w:style>
-  <w:style w:type="paragraph" w:styleId="Berichtkop">
-    <w:name w:val="Message Header"/>
-    <w:basedOn w:val="Standaard"/>
-    <w:link w:val="BerichtkopChar"/>
-    <w:uiPriority w:val="99"/>
-    <w:semiHidden/>
-    <w:locked/>
-    <w:rsid w:val="002045E4"/>
-    <w:pPr>
-      <w:pBdr>
-        <w:top w:val="single" w:sz="6" w:space="1" w:color="auto"/>
-        <w:left w:val="single" w:sz="6" w:space="1" w:color="auto"/>
-        <w:bottom w:val="single" w:sz="6" w:space="1" w:color="auto"/>
-        <w:right w:val="single" w:sz="6" w:space="1" w:color="auto"/>
-      </w:pBdr>
-      <w:shd w:val="pct20" w:color="auto" w:fill="auto"/>
-      <w:spacing w:before="0" w:after="0" w:line="240" w:lineRule="auto"/>
-      <w:ind w:left="1134" w:hanging="1134"/>
-    </w:pPr>
-    <w:rPr>
-      <w:rFonts w:asciiTheme="majorHAnsi" w:eastAsiaTheme="majorEastAsia" w:hAnsiTheme="majorHAnsi" w:cstheme="majorBidi"/>
-      <w:sz w:val="24"/>
-      <w:szCs w:val="24"/>
-    </w:rPr>
-  </w:style>
-  <w:style w:type="character" w:customStyle="1" w:styleId="BerichtkopChar">
-    <w:name w:val="Berichtkop Char"/>
-    <w:basedOn w:val="Standaardalinea-lettertype"/>
-    <w:link w:val="Berichtkop"/>
-    <w:uiPriority w:val="99"/>
-    <w:semiHidden/>
-    <w:rsid w:val="002045E4"/>
-    <w:rPr>
-      <w:rFonts w:asciiTheme="majorHAnsi" w:eastAsiaTheme="majorEastAsia" w:hAnsiTheme="majorHAnsi" w:cstheme="majorBidi"/>
-      <w:sz w:val="24"/>
-      <w:szCs w:val="24"/>
-      <w:shd w:val="pct20" w:color="auto" w:fill="auto"/>
-      <w14:numForm w14:val="lining"/>
-      <w14:numSpacing w14:val="tabular"/>
-    </w:rPr>
-  </w:style>
-  <w:style w:type="paragraph" w:styleId="Bijschrift">
-    <w:name w:val="caption"/>
-    <w:next w:val="Standaard"/>
-    <w:uiPriority w:val="35"/>
-    <w:semiHidden/>
-    <w:qFormat/>
-    <w:rsid w:val="002045E4"/>
-    <w:pPr>
-      <w:pBdr>
-        <w:bottom w:val="dotted" w:sz="8" w:space="1" w:color="auto"/>
-      </w:pBdr>
-      <w:spacing w:before="0" w:after="0" w:line="220" w:lineRule="atLeast"/>
-    </w:pPr>
-    <w:rPr>
-      <w:i/>
-      <w:iCs/>
-      <w:sz w:val="18"/>
-      <w:szCs w:val="18"/>
-    </w:rPr>
-  </w:style>
-  <w:style w:type="paragraph" w:styleId="Bloktekst">
-    <w:name w:val="Block Text"/>
-    <w:basedOn w:val="Standaard"/>
-    <w:uiPriority w:val="99"/>
-    <w:semiHidden/>
-    <w:rsid w:val="002045E4"/>
-    <w:pPr>
-      <w:pBdr>
-        <w:top w:val="single" w:sz="2" w:space="10" w:color="auto"/>
-        <w:left w:val="single" w:sz="2" w:space="10" w:color="auto"/>
-        <w:bottom w:val="single" w:sz="2" w:space="10" w:color="auto"/>
-        <w:right w:val="single" w:sz="2" w:space="10" w:color="auto"/>
-      </w:pBdr>
-      <w:spacing w:before="0" w:after="160" w:line="259" w:lineRule="auto"/>
-      <w:ind w:left="1152" w:right="1152"/>
-    </w:pPr>
-    <w:rPr>
-      <w:rFonts w:eastAsiaTheme="minorEastAsia"/>
-      <w:i/>
-      <w:iCs/>
-      <w:sz w:val="22"/>
-      <w:szCs w:val="22"/>
-    </w:rPr>
-  </w:style>
-  <w:style w:type="paragraph" w:customStyle="1" w:styleId="CatchPhrase">
-    <w:name w:val="Catch Phrase"/>
-    <w:basedOn w:val="Standaard"/>
-    <w:uiPriority w:val="14"/>
-    <w:qFormat/>
-    <w:rsid w:val="002045E4"/>
-    <w:pPr>
-      <w:keepNext/>
-      <w:keepLines/>
-    </w:pPr>
-    <w:rPr>
-      <w:i/>
-      <w:sz w:val="28"/>
-    </w:rPr>
-  </w:style>
-  <w:style w:type="paragraph" w:styleId="Citaat">
-    <w:name w:val="Quote"/>
-    <w:basedOn w:val="Standaard"/>
-    <w:link w:val="CitaatChar"/>
-    <w:uiPriority w:val="15"/>
-    <w:qFormat/>
-    <w:rsid w:val="002045E4"/>
-    <w:pPr>
-      <w:keepLines/>
-      <w:pBdr>
-        <w:left w:val="dotted" w:sz="8" w:space="17" w:color="auto"/>
-      </w:pBdr>
-      <w:spacing w:before="0" w:after="0"/>
-      <w:ind w:left="360" w:right="360"/>
-      <w:contextualSpacing/>
-    </w:pPr>
-    <w:rPr>
-      <w:i/>
-      <w:iCs/>
-    </w:rPr>
-  </w:style>
-  <w:style w:type="character" w:customStyle="1" w:styleId="CitaatChar">
-    <w:name w:val="Citaat Char"/>
-    <w:basedOn w:val="Standaardalinea-lettertype"/>
-    <w:link w:val="Citaat"/>
-    <w:uiPriority w:val="15"/>
-    <w:rsid w:val="002045E4"/>
-    <w:rPr>
-      <w:i/>
-      <w:iCs/>
-      <w14:numForm w14:val="lining"/>
-      <w14:numSpacing w14:val="tabular"/>
-    </w:rPr>
-  </w:style>
-  <w:style w:type="paragraph" w:styleId="Duidelijkcitaat">
-    <w:name w:val="Intense Quote"/>
-    <w:basedOn w:val="Standaard"/>
-    <w:next w:val="Standaard"/>
-    <w:link w:val="DuidelijkcitaatChar"/>
-    <w:uiPriority w:val="21"/>
-    <w:semiHidden/>
-    <w:qFormat/>
-    <w:locked/>
-    <w:rsid w:val="002045E4"/>
-    <w:pPr>
-      <w:pBdr>
-        <w:top w:val="single" w:sz="4" w:space="10" w:color="ED2722"/>
-        <w:bottom w:val="single" w:sz="4" w:space="10" w:color="ED2722"/>
-      </w:pBdr>
-      <w:spacing w:before="360" w:after="360"/>
-      <w:ind w:left="864" w:right="864"/>
-      <w:jc w:val="center"/>
-    </w:pPr>
-    <w:rPr>
-      <w:i/>
-      <w:iCs/>
-      <w:color w:val="ED2722"/>
-    </w:rPr>
-  </w:style>
-  <w:style w:type="character" w:customStyle="1" w:styleId="DuidelijkcitaatChar">
-    <w:name w:val="Duidelijk citaat Char"/>
-    <w:basedOn w:val="Standaardalinea-lettertype"/>
-    <w:link w:val="Duidelijkcitaat"/>
-    <w:uiPriority w:val="21"/>
-    <w:semiHidden/>
-    <w:rsid w:val="002045E4"/>
-    <w:rPr>
-      <w:i/>
-      <w:iCs/>
-      <w:color w:val="ED2722"/>
-      <w14:numForm w14:val="lining"/>
-      <w14:numSpacing w14:val="tabular"/>
-    </w:rPr>
-  </w:style>
-  <w:style w:type="paragraph" w:styleId="Geenafstand">
-    <w:name w:val="No Spacing"/>
-    <w:basedOn w:val="Standaard"/>
-    <w:link w:val="GeenafstandChar"/>
-    <w:uiPriority w:val="25"/>
-    <w:qFormat/>
-    <w:rsid w:val="002045E4"/>
-    <w:pPr>
-      <w:spacing w:before="0" w:after="0"/>
-    </w:pPr>
-  </w:style>
-  <w:style w:type="character" w:styleId="GevolgdeHyperlink">
-    <w:name w:val="FollowedHyperlink"/>
-    <w:basedOn w:val="Standaardalinea-lettertype"/>
-    <w:uiPriority w:val="99"/>
-    <w:semiHidden/>
-    <w:unhideWhenUsed/>
-    <w:rsid w:val="002045E4"/>
-    <w:rPr>
-      <w:b/>
-      <w:color w:val="808080"/>
-      <w:u w:val="single"/>
-    </w:rPr>
-  </w:style>
-  <w:style w:type="character" w:styleId="Hyperlink">
-    <w:name w:val="Hyperlink"/>
-    <w:basedOn w:val="Standaardalinea-lettertype"/>
-    <w:uiPriority w:val="99"/>
-    <w:rsid w:val="002045E4"/>
-    <w:rPr>
-      <w:b/>
-      <w:color w:val="404040"/>
-      <w:u w:val="single"/>
-    </w:rPr>
-  </w:style>
-  <w:style w:type="paragraph" w:styleId="Inhopg1">
-    <w:name w:val="toc 1"/>
-    <w:next w:val="Standaard"/>
-    <w:uiPriority w:val="39"/>
-    <w:rsid w:val="002045E4"/>
-    <w:pPr>
-      <w:pBdr>
-        <w:top w:val="dotted" w:sz="8" w:space="1" w:color="auto"/>
-        <w:bottom w:val="dotted" w:sz="8" w:space="1" w:color="auto"/>
-        <w:between w:val="dotted" w:sz="8" w:space="1" w:color="auto"/>
-      </w:pBdr>
-      <w:spacing w:before="20" w:after="20"/>
-      <w:ind w:left="360" w:hanging="360"/>
-    </w:pPr>
-    <w:rPr>
-      <w:b/>
-      <w14:numForm w14:val="lining"/>
-      <w14:numSpacing w14:val="tabular"/>
-    </w:rPr>
-  </w:style>
-  <w:style w:type="paragraph" w:styleId="Inhopg2">
-    <w:name w:val="toc 2"/>
-    <w:basedOn w:val="Inhopg1"/>
-    <w:next w:val="Standaard"/>
-    <w:uiPriority w:val="39"/>
-    <w:rsid w:val="002045E4"/>
-    <w:pPr>
-      <w:pBdr>
-        <w:top w:val="none" w:sz="0" w:space="0" w:color="auto"/>
-        <w:bottom w:val="none" w:sz="0" w:space="0" w:color="auto"/>
-        <w:between w:val="none" w:sz="0" w:space="0" w:color="auto"/>
-      </w:pBdr>
-      <w:spacing w:after="100"/>
-      <w:ind w:left="897" w:hanging="540"/>
-      <w:contextualSpacing/>
-    </w:pPr>
-    <w:rPr>
-      <w:b w:val="0"/>
-      <w:i/>
-    </w:rPr>
-  </w:style>
-  <w:style w:type="paragraph" w:styleId="Inhopg3">
-    <w:name w:val="toc 3"/>
-    <w:basedOn w:val="Inhopg2"/>
-    <w:next w:val="Standaard"/>
-    <w:uiPriority w:val="39"/>
-    <w:rsid w:val="002045E4"/>
-    <w:pPr>
-      <w:ind w:left="899" w:hanging="539"/>
-    </w:pPr>
-  </w:style>
-  <w:style w:type="paragraph" w:styleId="Inhopg4">
-    <w:name w:val="toc 4"/>
-    <w:basedOn w:val="Inhopg3"/>
-    <w:next w:val="Standaard"/>
-    <w:uiPriority w:val="39"/>
-    <w:rsid w:val="002045E4"/>
-    <w:pPr>
-      <w:ind w:left="900" w:hanging="540"/>
-    </w:pPr>
-  </w:style>
-  <w:style w:type="paragraph" w:styleId="Inhopg5">
-    <w:name w:val="toc 5"/>
-    <w:basedOn w:val="Inhopg4"/>
-    <w:next w:val="Standaard"/>
-    <w:uiPriority w:val="39"/>
-    <w:semiHidden/>
-    <w:rsid w:val="002045E4"/>
-    <w:pPr>
-      <w:ind w:left="800"/>
-    </w:pPr>
-  </w:style>
-  <w:style w:type="paragraph" w:styleId="Inhopg6">
-    <w:name w:val="toc 6"/>
-    <w:basedOn w:val="Inhopg5"/>
-    <w:next w:val="Standaard"/>
-    <w:uiPriority w:val="39"/>
-    <w:semiHidden/>
-    <w:rsid w:val="002045E4"/>
-    <w:pPr>
-      <w:ind w:left="1000"/>
-    </w:pPr>
-  </w:style>
-  <w:style w:type="paragraph" w:styleId="Inhopg7">
-    <w:name w:val="toc 7"/>
-    <w:basedOn w:val="Inhopg6"/>
-    <w:next w:val="Standaard"/>
-    <w:uiPriority w:val="39"/>
-    <w:semiHidden/>
-    <w:rsid w:val="002045E4"/>
-    <w:pPr>
-      <w:ind w:left="1200"/>
-    </w:pPr>
-  </w:style>
-  <w:style w:type="paragraph" w:styleId="Inhopg8">
-    <w:name w:val="toc 8"/>
-    <w:basedOn w:val="Inhopg7"/>
-    <w:next w:val="Standaard"/>
-    <w:uiPriority w:val="39"/>
-    <w:semiHidden/>
-    <w:rsid w:val="002045E4"/>
-    <w:pPr>
-      <w:ind w:left="1400"/>
-    </w:pPr>
-  </w:style>
-  <w:style w:type="paragraph" w:styleId="Inhopg9">
-    <w:name w:val="toc 9"/>
-    <w:basedOn w:val="Inhopg8"/>
-    <w:next w:val="Standaard"/>
-    <w:uiPriority w:val="39"/>
-    <w:semiHidden/>
-    <w:rsid w:val="002045E4"/>
-    <w:pPr>
-      <w:ind w:left="1600"/>
-    </w:pPr>
-  </w:style>
-  <w:style w:type="character" w:styleId="Intensievebenadrukking">
-    <w:name w:val="Intense Emphasis"/>
-    <w:basedOn w:val="Standaardalinea-lettertype"/>
-    <w:uiPriority w:val="22"/>
-    <w:semiHidden/>
-    <w:qFormat/>
-    <w:rsid w:val="002045E4"/>
-    <w:rPr>
-      <w:i/>
-      <w:iCs/>
-      <w:color w:val="ED2722"/>
-    </w:rPr>
-  </w:style>
-  <w:style w:type="character" w:styleId="Intensieveverwijzing">
-    <w:name w:val="Intense Reference"/>
-    <w:basedOn w:val="Standaardalinea-lettertype"/>
-    <w:uiPriority w:val="22"/>
-    <w:semiHidden/>
-    <w:qFormat/>
-    <w:rsid w:val="002045E4"/>
-    <w:rPr>
-      <w:b/>
-      <w:bCs/>
-      <w:smallCaps/>
-      <w:color w:val="ED2722"/>
-      <w:spacing w:val="5"/>
-    </w:rPr>
-  </w:style>
-  <w:style w:type="character" w:customStyle="1" w:styleId="Kop1Char">
-    <w:name w:val="Kop 1 Char"/>
-    <w:basedOn w:val="Standaardalinea-lettertype"/>
-    <w:link w:val="Kop1"/>
-    <w:uiPriority w:val="9"/>
-    <w:rsid w:val="002045E4"/>
-    <w:rPr>
-      <w:rFonts w:asciiTheme="majorHAnsi" w:eastAsiaTheme="majorEastAsia" w:hAnsiTheme="majorHAnsi" w:cstheme="majorBidi"/>
-      <w:b/>
-      <w:sz w:val="30"/>
-      <w:szCs w:val="32"/>
-      <w14:numForm w14:val="lining"/>
-      <w14:numSpacing w14:val="tabular"/>
-    </w:rPr>
-  </w:style>
-  <w:style w:type="character" w:customStyle="1" w:styleId="Kop2Char">
-    <w:name w:val="Kop 2 Char"/>
-    <w:basedOn w:val="Standaardalinea-lettertype"/>
-    <w:link w:val="Kop2"/>
-    <w:uiPriority w:val="9"/>
-    <w:rsid w:val="002045E4"/>
-    <w:rPr>
-      <w:rFonts w:asciiTheme="majorHAnsi" w:eastAsiaTheme="majorEastAsia" w:hAnsiTheme="majorHAnsi" w:cstheme="majorBidi"/>
-      <w:b/>
-      <w:sz w:val="28"/>
-      <w:szCs w:val="26"/>
-      <w14:numForm w14:val="lining"/>
-      <w14:numSpacing w14:val="tabular"/>
-    </w:rPr>
-  </w:style>
-  <w:style w:type="character" w:customStyle="1" w:styleId="Kop3Char">
-    <w:name w:val="Kop 3 Char"/>
-    <w:basedOn w:val="Standaardalinea-lettertype"/>
-    <w:link w:val="Kop3"/>
-    <w:uiPriority w:val="9"/>
-    <w:rsid w:val="002045E4"/>
-    <w:rPr>
-      <w:rFonts w:asciiTheme="majorHAnsi" w:eastAsiaTheme="majorEastAsia" w:hAnsiTheme="majorHAnsi" w:cstheme="majorBidi"/>
-      <w:b/>
-      <w:sz w:val="24"/>
-      <w:szCs w:val="24"/>
-      <w14:numForm w14:val="lining"/>
-      <w14:numSpacing w14:val="tabular"/>
-    </w:rPr>
-  </w:style>
-  <w:style w:type="character" w:customStyle="1" w:styleId="Kop4Char">
-    <w:name w:val="Kop 4 Char"/>
-    <w:basedOn w:val="Standaardalinea-lettertype"/>
-    <w:link w:val="Kop4"/>
-    <w:uiPriority w:val="9"/>
-    <w:semiHidden/>
-    <w:rsid w:val="002045E4"/>
-    <w:rPr>
-      <w:rFonts w:asciiTheme="majorHAnsi" w:eastAsiaTheme="majorEastAsia" w:hAnsiTheme="majorHAnsi" w:cstheme="majorBidi"/>
-      <w:b/>
-      <w:i/>
-      <w:iCs/>
-      <w:szCs w:val="24"/>
-      <w14:numForm w14:val="lining"/>
-      <w14:numSpacing w14:val="tabular"/>
-    </w:rPr>
-  </w:style>
-  <w:style w:type="character" w:customStyle="1" w:styleId="Kop5Char">
-    <w:name w:val="Kop 5 Char"/>
-    <w:basedOn w:val="Standaardalinea-lettertype"/>
-    <w:link w:val="Kop5"/>
-    <w:uiPriority w:val="9"/>
-    <w:semiHidden/>
-    <w:rsid w:val="002045E4"/>
-    <w:rPr>
-      <w:rFonts w:asciiTheme="majorHAnsi" w:eastAsiaTheme="majorEastAsia" w:hAnsiTheme="majorHAnsi" w:cstheme="majorBidi"/>
-      <w:b/>
-      <w:i/>
-      <w:iCs/>
-      <w:szCs w:val="24"/>
-      <w14:numForm w14:val="lining"/>
-      <w14:numSpacing w14:val="tabular"/>
-    </w:rPr>
-  </w:style>
-  <w:style w:type="character" w:customStyle="1" w:styleId="Kop6Char">
-    <w:name w:val="Kop 6 Char"/>
-    <w:basedOn w:val="Standaardalinea-lettertype"/>
-    <w:link w:val="Kop6"/>
-    <w:uiPriority w:val="9"/>
-    <w:semiHidden/>
-    <w:rsid w:val="002045E4"/>
-    <w:rPr>
-      <w:rFonts w:asciiTheme="majorHAnsi" w:eastAsiaTheme="majorEastAsia" w:hAnsiTheme="majorHAnsi" w:cstheme="majorBidi"/>
-      <w:b/>
-      <w:i/>
-      <w:iCs/>
-      <w:szCs w:val="24"/>
-      <w14:numForm w14:val="lining"/>
-      <w14:numSpacing w14:val="tabular"/>
-    </w:rPr>
-  </w:style>
-  <w:style w:type="character" w:customStyle="1" w:styleId="Kop7Char">
-    <w:name w:val="Kop 7 Char"/>
-    <w:basedOn w:val="Standaardalinea-lettertype"/>
-    <w:link w:val="Kop7"/>
-    <w:uiPriority w:val="9"/>
-    <w:semiHidden/>
-    <w:rsid w:val="002045E4"/>
-    <w:rPr>
-      <w:rFonts w:asciiTheme="majorHAnsi" w:eastAsiaTheme="majorEastAsia" w:hAnsiTheme="majorHAnsi" w:cstheme="majorBidi"/>
-      <w:b/>
-      <w:i/>
-      <w:szCs w:val="24"/>
-      <w14:numForm w14:val="lining"/>
-      <w14:numSpacing w14:val="tabular"/>
-    </w:rPr>
-  </w:style>
-  <w:style w:type="character" w:customStyle="1" w:styleId="Kop8Char">
-    <w:name w:val="Kop 8 Char"/>
-    <w:basedOn w:val="Standaardalinea-lettertype"/>
-    <w:link w:val="Kop8"/>
-    <w:uiPriority w:val="9"/>
-    <w:semiHidden/>
-    <w:rsid w:val="002045E4"/>
-    <w:rPr>
-      <w:rFonts w:asciiTheme="majorHAnsi" w:eastAsiaTheme="majorEastAsia" w:hAnsiTheme="majorHAnsi" w:cstheme="majorBidi"/>
-      <w:b/>
-      <w:i/>
-      <w:szCs w:val="21"/>
-      <w14:numForm w14:val="lining"/>
-      <w14:numSpacing w14:val="tabular"/>
-    </w:rPr>
-  </w:style>
-  <w:style w:type="character" w:customStyle="1" w:styleId="Kop9Char">
-    <w:name w:val="Kop 9 Char"/>
-    <w:basedOn w:val="Standaardalinea-lettertype"/>
-    <w:link w:val="Kop9"/>
-    <w:uiPriority w:val="9"/>
-    <w:semiHidden/>
-    <w:rsid w:val="002045E4"/>
-    <w:rPr>
-      <w:rFonts w:asciiTheme="majorHAnsi" w:eastAsiaTheme="majorEastAsia" w:hAnsiTheme="majorHAnsi" w:cstheme="majorBidi"/>
-      <w:b/>
-      <w:i/>
-      <w:iCs/>
-      <w:color w:val="272727" w:themeColor="text1" w:themeTint="D8"/>
-      <w:szCs w:val="21"/>
-      <w14:numForm w14:val="lining"/>
-      <w14:numSpacing w14:val="tabular"/>
-    </w:rPr>
-  </w:style>
-  <w:style w:type="paragraph" w:styleId="Kopbronvermelding">
-    <w:name w:val="toa heading"/>
-    <w:basedOn w:val="Kop1"/>
-    <w:next w:val="Standaard"/>
-    <w:uiPriority w:val="99"/>
-    <w:semiHidden/>
-    <w:rsid w:val="002045E4"/>
-    <w:rPr>
-      <w:bCs/>
-      <w:szCs w:val="24"/>
-    </w:rPr>
-  </w:style>
-  <w:style w:type="paragraph" w:styleId="Kopvaninhoudsopgave">
-    <w:name w:val="TOC Heading"/>
-    <w:next w:val="Standaard"/>
-    <w:uiPriority w:val="39"/>
-    <w:qFormat/>
-    <w:rsid w:val="002045E4"/>
-    <w:pPr>
-      <w:pBdr>
-        <w:bottom w:val="dotted" w:sz="8" w:space="1" w:color="auto"/>
-      </w:pBdr>
-    </w:pPr>
-    <w:rPr>
-      <w:rFonts w:asciiTheme="majorHAnsi" w:eastAsiaTheme="majorEastAsia" w:hAnsiTheme="majorHAnsi" w:cstheme="majorBidi"/>
-      <w:b/>
-      <w:sz w:val="30"/>
-      <w:szCs w:val="32"/>
-    </w:rPr>
-  </w:style>
-  <w:style w:type="paragraph" w:styleId="Koptekst">
-    <w:name w:val="header"/>
-    <w:basedOn w:val="Standaard"/>
-    <w:link w:val="KoptekstChar"/>
-    <w:uiPriority w:val="99"/>
-    <w:locked/>
-    <w:rsid w:val="002045E4"/>
-    <w:pPr>
-      <w:tabs>
-        <w:tab w:val="center" w:pos="4536"/>
-        <w:tab w:val="right" w:pos="9072"/>
-      </w:tabs>
-      <w:spacing w:before="0" w:after="0" w:line="240" w:lineRule="auto"/>
-    </w:pPr>
-  </w:style>
-  <w:style w:type="character" w:customStyle="1" w:styleId="KoptekstChar">
-    <w:name w:val="Koptekst Char"/>
-    <w:basedOn w:val="Standaardalinea-lettertype"/>
-    <w:link w:val="Koptekst"/>
-    <w:uiPriority w:val="99"/>
-    <w:rsid w:val="002045E4"/>
-    <w:rPr>
-      <w14:numForm w14:val="lining"/>
-      <w14:numSpacing w14:val="tabular"/>
-    </w:rPr>
-  </w:style>
-  <w:style w:type="paragraph" w:styleId="Lijstalinea">
-    <w:name w:val="List Paragraph"/>
-    <w:basedOn w:val="Standaard"/>
-    <w:uiPriority w:val="34"/>
-    <w:rsid w:val="002045E4"/>
-    <w:pPr>
-      <w:ind w:left="720"/>
-      <w:contextualSpacing/>
-    </w:pPr>
-  </w:style>
-  <w:style w:type="numbering" w:customStyle="1" w:styleId="Lijststijl111">
-    <w:name w:val="Lijststijl (1.1.1)"/>
-    <w:uiPriority w:val="99"/>
-    <w:rsid w:val="002045E4"/>
-    <w:pPr>
-      <w:numPr>
-        <w:numId w:val="1"/>
-      </w:numPr>
-    </w:pPr>
-  </w:style>
-  <w:style w:type="numbering" w:customStyle="1" w:styleId="Lijststijl1ai">
-    <w:name w:val="Lijststijl (1.a.i)"/>
-    <w:uiPriority w:val="99"/>
-    <w:rsid w:val="002045E4"/>
-    <w:pPr>
-      <w:numPr>
-        <w:numId w:val="2"/>
-      </w:numPr>
-    </w:pPr>
-  </w:style>
-  <w:style w:type="numbering" w:customStyle="1" w:styleId="Lijststijlstreep">
-    <w:name w:val="Lijststijl (streep)"/>
-    <w:uiPriority w:val="99"/>
-    <w:rsid w:val="002045E4"/>
-    <w:pPr>
-      <w:numPr>
-        <w:numId w:val="3"/>
-      </w:numPr>
-    </w:pPr>
-  </w:style>
-  <w:style w:type="numbering" w:customStyle="1" w:styleId="Lijststijl1--">
-    <w:name w:val="Lijststijl (1.-.-)"/>
-    <w:uiPriority w:val="99"/>
-    <w:rsid w:val="002045E4"/>
-    <w:pPr>
-      <w:numPr>
-        <w:numId w:val="4"/>
-      </w:numPr>
-    </w:pPr>
-  </w:style>
-  <w:style w:type="numbering" w:customStyle="1" w:styleId="Lijststijlvormen">
-    <w:name w:val="Lijststijl (vormen)"/>
-    <w:uiPriority w:val="99"/>
-    <w:rsid w:val="002045E4"/>
-    <w:pPr>
-      <w:numPr>
-        <w:numId w:val="5"/>
-      </w:numPr>
-    </w:pPr>
-  </w:style>
-  <w:style w:type="character" w:styleId="Nadruk">
-    <w:name w:val="Emphasis"/>
-    <w:basedOn w:val="Standaardalinea-lettertype"/>
-    <w:uiPriority w:val="10"/>
-    <w:qFormat/>
-    <w:rsid w:val="002045E4"/>
-    <w:rPr>
-      <w:i/>
-      <w:iCs/>
-    </w:rPr>
-  </w:style>
-  <w:style w:type="paragraph" w:styleId="Titel">
-    <w:name w:val="Title"/>
-    <w:basedOn w:val="Standaard"/>
-    <w:next w:val="Ondertitel"/>
-    <w:link w:val="TitelChar"/>
-    <w:uiPriority w:val="32"/>
-    <w:qFormat/>
-    <w:rsid w:val="002045E4"/>
-    <w:pPr>
-      <w:pBdr>
-        <w:top w:val="single" w:sz="8" w:space="1" w:color="auto"/>
-        <w:bottom w:val="single" w:sz="4" w:space="1" w:color="auto"/>
-        <w:between w:val="dotted" w:sz="8" w:space="1" w:color="auto"/>
-      </w:pBdr>
-      <w:spacing w:before="480" w:after="0" w:line="240" w:lineRule="auto"/>
-      <w:contextualSpacing/>
-    </w:pPr>
-    <w:rPr>
-      <w:rFonts w:asciiTheme="majorHAnsi" w:eastAsiaTheme="majorEastAsia" w:hAnsiTheme="majorHAnsi" w:cstheme="majorBidi"/>
-      <w:b/>
-      <w:caps/>
-      <w:sz w:val="50"/>
-      <w:szCs w:val="56"/>
-    </w:rPr>
-  </w:style>
-  <w:style w:type="character" w:customStyle="1" w:styleId="TitelChar">
-    <w:name w:val="Titel Char"/>
-    <w:basedOn w:val="Standaardalinea-lettertype"/>
-    <w:link w:val="Titel"/>
-    <w:uiPriority w:val="32"/>
-    <w:rsid w:val="002045E4"/>
-    <w:rPr>
-      <w:rFonts w:asciiTheme="majorHAnsi" w:eastAsiaTheme="majorEastAsia" w:hAnsiTheme="majorHAnsi" w:cstheme="majorBidi"/>
-      <w:b/>
-      <w:caps/>
-      <w:sz w:val="50"/>
-      <w:szCs w:val="56"/>
-      <w14:numForm w14:val="lining"/>
-      <w14:numSpacing w14:val="tabular"/>
-    </w:rPr>
-  </w:style>
-  <w:style w:type="paragraph" w:styleId="Ondertitel">
-    <w:name w:val="Subtitle"/>
-    <w:basedOn w:val="Titel"/>
-    <w:next w:val="Standaard"/>
-    <w:link w:val="OndertitelChar"/>
-    <w:uiPriority w:val="33"/>
-    <w:qFormat/>
-    <w:rsid w:val="002045E4"/>
-    <w:pPr>
-      <w:numPr>
-        <w:ilvl w:val="1"/>
-      </w:numPr>
-      <w:spacing w:before="85" w:after="60"/>
-    </w:pPr>
-    <w:rPr>
-      <w:rFonts w:eastAsiaTheme="minorEastAsia"/>
-      <w:b w:val="0"/>
-      <w:sz w:val="34"/>
-      <w:szCs w:val="22"/>
-    </w:rPr>
-  </w:style>
-  <w:style w:type="character" w:customStyle="1" w:styleId="OndertitelChar">
-    <w:name w:val="Ondertitel Char"/>
-    <w:basedOn w:val="Standaardalinea-lettertype"/>
-    <w:link w:val="Ondertitel"/>
-    <w:uiPriority w:val="33"/>
-    <w:rsid w:val="002045E4"/>
-    <w:rPr>
-      <w:rFonts w:asciiTheme="majorHAnsi" w:eastAsiaTheme="minorEastAsia" w:hAnsiTheme="majorHAnsi" w:cstheme="majorBidi"/>
-      <w:caps/>
-      <w:sz w:val="34"/>
-      <w:szCs w:val="22"/>
-      <w14:numForm w14:val="lining"/>
-      <w14:numSpacing w14:val="tabular"/>
-    </w:rPr>
-  </w:style>
-  <w:style w:type="table" w:customStyle="1" w:styleId="StandaardtabelOGD">
-    <w:name w:val="Standaardtabel OGD"/>
-    <w:basedOn w:val="Standaardtabel"/>
-    <w:uiPriority w:val="99"/>
-    <w:rsid w:val="002045E4"/>
-    <w:tblPr>
-      <w:tblStyleRowBandSize w:val="1"/>
-      <w:tblStyleColBandSize w:val="1"/>
-      <w:tblBorders>
-        <w:top w:val="single" w:sz="8" w:space="0" w:color="auto"/>
-        <w:bottom w:val="single" w:sz="8" w:space="0" w:color="auto"/>
-        <w:insideH w:val="single" w:sz="2" w:space="0" w:color="auto"/>
-      </w:tblBorders>
-      <w:tblCellMar>
-        <w:left w:w="40" w:type="dxa"/>
-        <w:right w:w="40" w:type="dxa"/>
-      </w:tblCellMar>
-    </w:tblPr>
-    <w:tblStylePr w:type="firstRow">
-      <w:rPr>
-        <w:b/>
-      </w:rPr>
-      <w:tblPr>
-        <w:tblCellMar>
-          <w:top w:w="80" w:type="dxa"/>
-          <w:left w:w="40" w:type="dxa"/>
-          <w:bottom w:w="80" w:type="dxa"/>
-          <w:right w:w="40" w:type="dxa"/>
-        </w:tblCellMar>
-      </w:tblPr>
-      <w:tcPr>
-        <w:tcBorders>
-          <w:top w:val="single" w:sz="12" w:space="0" w:color="auto"/>
-          <w:left w:val="nil"/>
-          <w:bottom w:val="single" w:sz="12" w:space="0" w:color="auto"/>
-          <w:right w:val="nil"/>
-          <w:insideH w:val="nil"/>
-          <w:insideV w:val="nil"/>
-          <w:tl2br w:val="nil"/>
-          <w:tr2bl w:val="nil"/>
-        </w:tcBorders>
-        <w:shd w:val="clear" w:color="auto" w:fill="F2F2F2" w:themeFill="background1" w:themeFillShade="F2"/>
-      </w:tcPr>
-    </w:tblStylePr>
-    <w:tblStylePr w:type="lastRow">
-      <w:rPr>
-        <w:b/>
-      </w:rPr>
-      <w:tblPr/>
-      <w:tcPr>
-        <w:tcBorders>
-          <w:top w:val="single" w:sz="8" w:space="0" w:color="auto"/>
-          <w:left w:val="nil"/>
-          <w:bottom w:val="single" w:sz="8" w:space="0" w:color="auto"/>
-          <w:right w:val="nil"/>
-          <w:insideH w:val="nil"/>
-          <w:insideV w:val="nil"/>
-          <w:tl2br w:val="nil"/>
-          <w:tr2bl w:val="nil"/>
-        </w:tcBorders>
-      </w:tcPr>
-    </w:tblStylePr>
-    <w:tblStylePr w:type="firstCol">
-      <w:rPr>
-        <w:b/>
-      </w:rPr>
-    </w:tblStylePr>
-    <w:tblStylePr w:type="lastCol">
-      <w:rPr>
-        <w:b/>
-      </w:rPr>
-    </w:tblStylePr>
-    <w:tblStylePr w:type="band1Vert">
-      <w:rPr>
-        <w:b w:val="0"/>
-      </w:rPr>
-      <w:tblPr/>
-      <w:tcPr>
-        <w:shd w:val="clear" w:color="auto" w:fill="F2F2F2" w:themeFill="background1" w:themeFillShade="F2"/>
-      </w:tcPr>
-    </w:tblStylePr>
-    <w:tblStylePr w:type="band2Vert">
-      <w:rPr>
-        <w:b w:val="0"/>
-      </w:rPr>
-    </w:tblStylePr>
-    <w:tblStylePr w:type="band1Horz">
-      <w:rPr>
-        <w:b w:val="0"/>
-      </w:rPr>
-      <w:tblPr/>
-      <w:tcPr>
-        <w:shd w:val="clear" w:color="auto" w:fill="F2F2F2" w:themeFill="background1" w:themeFillShade="F2"/>
-      </w:tcPr>
-    </w:tblStylePr>
-    <w:tblStylePr w:type="band2Horz">
-      <w:rPr>
-        <w:b w:val="0"/>
-      </w:rPr>
-    </w:tblStylePr>
-    <w:tblStylePr w:type="neCell">
-      <w:rPr>
-        <w:b/>
-      </w:rPr>
-    </w:tblStylePr>
-    <w:tblStylePr w:type="nwCell">
-      <w:rPr>
-        <w:b/>
-      </w:rPr>
-    </w:tblStylePr>
-    <w:tblStylePr w:type="seCell">
-      <w:rPr>
-        <w:b/>
-      </w:rPr>
-    </w:tblStylePr>
-    <w:tblStylePr w:type="swCell">
-      <w:rPr>
-        <w:b/>
-      </w:rPr>
-    </w:tblStylePr>
-  </w:style>
-  <w:style w:type="character" w:styleId="Subtielebenadrukking">
-    <w:name w:val="Subtle Emphasis"/>
-    <w:basedOn w:val="Standaardalinea-lettertype"/>
-    <w:uiPriority w:val="21"/>
-    <w:semiHidden/>
-    <w:qFormat/>
-    <w:rsid w:val="002045E4"/>
-    <w:rPr>
-      <w:i/>
-      <w:iCs/>
-      <w:color w:val="auto"/>
-    </w:rPr>
-  </w:style>
-  <w:style w:type="character" w:styleId="Subtieleverwijzing">
-    <w:name w:val="Subtle Reference"/>
-    <w:basedOn w:val="Standaardalinea-lettertype"/>
-    <w:uiPriority w:val="21"/>
-    <w:semiHidden/>
-    <w:qFormat/>
-    <w:rsid w:val="002045E4"/>
-    <w:rPr>
-      <w:smallCaps/>
-      <w:color w:val="5A5A5A" w:themeColor="text1" w:themeTint="A5"/>
-    </w:rPr>
-  </w:style>
-  <w:style w:type="table" w:styleId="Tabelraster">
-    <w:name w:val="Table Grid"/>
-    <w:basedOn w:val="Standaardtabel"/>
-    <w:uiPriority w:val="39"/>
-    <w:locked/>
-    <w:rsid w:val="002045E4"/>
-    <w:pPr>
-      <w:spacing w:after="0" w:line="240" w:lineRule="auto"/>
-    </w:pPr>
-    <w:tblPr>
-      <w:tblBorders>
-        <w:top w:val="single" w:sz="4" w:space="0" w:color="auto"/>
-        <w:left w:val="single" w:sz="4" w:space="0" w:color="auto"/>
-        <w:bottom w:val="single" w:sz="4" w:space="0" w:color="auto"/>
-        <w:right w:val="single" w:sz="4" w:space="0" w:color="auto"/>
-        <w:insideH w:val="single" w:sz="4" w:space="0" w:color="auto"/>
-        <w:insideV w:val="single" w:sz="4" w:space="0" w:color="auto"/>
-      </w:tblBorders>
-    </w:tblPr>
-  </w:style>
-  <w:style w:type="character" w:styleId="Tekstvantijdelijkeaanduiding">
-    <w:name w:val="Placeholder Text"/>
-    <w:basedOn w:val="Standaardalinea-lettertype"/>
-    <w:uiPriority w:val="99"/>
-    <w:semiHidden/>
-    <w:rsid w:val="002045E4"/>
-    <w:rPr>
-      <w:color w:val="808080"/>
-    </w:rPr>
-  </w:style>
-  <w:style w:type="character" w:styleId="Titelvanboek">
-    <w:name w:val="Book Title"/>
-    <w:basedOn w:val="Standaardalinea-lettertype"/>
-    <w:uiPriority w:val="99"/>
-    <w:semiHidden/>
-    <w:qFormat/>
-    <w:rsid w:val="002045E4"/>
-    <w:rPr>
-      <w:b/>
-      <w:bCs/>
-      <w:i/>
-      <w:iCs/>
-      <w:spacing w:val="5"/>
-    </w:rPr>
-  </w:style>
-  <w:style w:type="paragraph" w:styleId="Voettekst">
-    <w:name w:val="footer"/>
-    <w:link w:val="VoettekstChar"/>
-    <w:uiPriority w:val="99"/>
-    <w:rsid w:val="002045E4"/>
-    <w:pPr>
-      <w:tabs>
-        <w:tab w:val="center" w:pos="4536"/>
-        <w:tab w:val="right" w:pos="9072"/>
-      </w:tabs>
-      <w:spacing w:before="0" w:after="0" w:line="260" w:lineRule="atLeast"/>
-    </w:pPr>
-    <w:rPr>
-      <w:sz w:val="18"/>
-    </w:rPr>
-  </w:style>
-  <w:style w:type="character" w:customStyle="1" w:styleId="VoettekstChar">
-    <w:name w:val="Voettekst Char"/>
-    <w:basedOn w:val="Standaardalinea-lettertype"/>
-    <w:link w:val="Voettekst"/>
-    <w:uiPriority w:val="99"/>
-    <w:rsid w:val="002045E4"/>
-    <w:rPr>
-      <w:sz w:val="18"/>
-    </w:rPr>
-  </w:style>
-  <w:style w:type="paragraph" w:customStyle="1" w:styleId="Voorbladkaderondertekst">
-    <w:name w:val="Voorblad_kader_ondertekst"/>
-    <w:basedOn w:val="Standaard"/>
-    <w:uiPriority w:val="94"/>
-    <w:qFormat/>
-    <w:rsid w:val="002045E4"/>
-    <w:pPr>
-      <w:framePr w:w="8505" w:h="2835" w:hRule="exact" w:hSpace="181" w:wrap="notBeside" w:vAnchor="page" w:hAnchor="page" w:x="2184" w:y="11795"/>
-      <w:spacing w:after="0" w:line="200" w:lineRule="atLeast"/>
-      <w:ind w:firstLine="142"/>
-    </w:pPr>
-    <w:rPr>
-      <w:sz w:val="18"/>
-      <w:szCs w:val="18"/>
-    </w:rPr>
-  </w:style>
-  <w:style w:type="paragraph" w:customStyle="1" w:styleId="Voorbladklntnaam">
-    <w:name w:val="Voorblad_klntnaam"/>
-    <w:uiPriority w:val="94"/>
-    <w:qFormat/>
-    <w:rsid w:val="002045E4"/>
-    <w:pPr>
-      <w:framePr w:w="8505" w:h="2835" w:hRule="exact" w:hSpace="181" w:wrap="notBeside" w:vAnchor="page" w:hAnchor="page" w:x="2184" w:y="11795"/>
-      <w:shd w:val="solid" w:color="FFFFFF" w:fill="000000" w:themeFill="text1"/>
-      <w:spacing w:after="0"/>
-      <w:ind w:firstLine="142"/>
-    </w:pPr>
-    <w:rPr>
-      <w:rFonts w:asciiTheme="majorHAnsi" w:hAnsiTheme="majorHAnsi"/>
-      <w:b/>
-      <w:caps/>
-      <w:noProof/>
-      <w:sz w:val="34"/>
-    </w:rPr>
-  </w:style>
-  <w:style w:type="paragraph" w:customStyle="1" w:styleId="Voorbladklntspec1">
-    <w:name w:val="Voorblad_klntspec1"/>
-    <w:uiPriority w:val="94"/>
-    <w:qFormat/>
-    <w:rsid w:val="002045E4"/>
-    <w:pPr>
-      <w:framePr w:w="8505" w:h="2835" w:hRule="exact" w:hSpace="181" w:wrap="notBeside" w:vAnchor="page" w:hAnchor="page" w:x="2184" w:y="11795"/>
-      <w:shd w:val="solid" w:color="FFFFFF" w:fill="000000" w:themeFill="text1"/>
-      <w:spacing w:after="0"/>
-      <w:ind w:firstLine="142"/>
-    </w:pPr>
-    <w:rPr>
-      <w:i/>
-      <w:noProof/>
-      <w:sz w:val="34"/>
-    </w:rPr>
-  </w:style>
-  <w:style w:type="paragraph" w:customStyle="1" w:styleId="VoorbladOffertenaam">
-    <w:name w:val="Voorblad_Offertenaam"/>
-    <w:uiPriority w:val="94"/>
-    <w:qFormat/>
-    <w:rsid w:val="002045E4"/>
-    <w:pPr>
-      <w:framePr w:w="8505" w:h="2835" w:hRule="exact" w:hSpace="181" w:wrap="notBeside" w:vAnchor="page" w:hAnchor="page" w:x="2184" w:y="11795"/>
-      <w:shd w:val="solid" w:color="FFFFFF" w:fill="000000" w:themeFill="text1"/>
-      <w:spacing w:before="120" w:after="0"/>
-      <w:ind w:firstLine="142"/>
-    </w:pPr>
-    <w:rPr>
-      <w:rFonts w:asciiTheme="majorHAnsi" w:hAnsiTheme="majorHAnsi"/>
-      <w:b/>
-      <w:noProof/>
-      <w:sz w:val="30"/>
-    </w:rPr>
-  </w:style>
-  <w:style w:type="character" w:styleId="Zwaar">
-    <w:name w:val="Strong"/>
-    <w:basedOn w:val="Standaardalinea-lettertype"/>
-    <w:uiPriority w:val="11"/>
-    <w:qFormat/>
-    <w:rsid w:val="002045E4"/>
-    <w:rPr>
-      <w:b/>
-      <w:bCs/>
-    </w:rPr>
-  </w:style>
-  <w:style w:type="paragraph" w:styleId="Voetnoottekst">
-    <w:name w:val="footnote text"/>
-    <w:basedOn w:val="Standaard"/>
-    <w:link w:val="VoetnoottekstChar"/>
-    <w:uiPriority w:val="99"/>
-    <w:semiHidden/>
-    <w:unhideWhenUsed/>
-    <w:rsid w:val="002045E4"/>
-    <w:pPr>
-      <w:spacing w:before="0" w:after="0" w:line="220" w:lineRule="atLeast"/>
-    </w:pPr>
-    <w:rPr>
-      <w:sz w:val="18"/>
-    </w:rPr>
-  </w:style>
-  <w:style w:type="character" w:customStyle="1" w:styleId="VoetnoottekstChar">
-    <w:name w:val="Voetnoottekst Char"/>
-    <w:basedOn w:val="Standaardalinea-lettertype"/>
-    <w:link w:val="Voetnoottekst"/>
-    <w:uiPriority w:val="99"/>
-    <w:semiHidden/>
-    <w:rsid w:val="002045E4"/>
-    <w:rPr>
-      <w:sz w:val="18"/>
-      <w14:numForm w14:val="lining"/>
-      <w14:numSpacing w14:val="tabular"/>
-    </w:rPr>
-  </w:style>
-  <w:style w:type="character" w:styleId="Voetnootmarkering">
-    <w:name w:val="footnote reference"/>
-    <w:basedOn w:val="Standaardalinea-lettertype"/>
-    <w:uiPriority w:val="99"/>
-    <w:unhideWhenUsed/>
-    <w:rsid w:val="002045E4"/>
-    <w:rPr>
-      <w:b/>
-      <w:position w:val="-2"/>
-      <w:sz w:val="26"/>
-      <w:vertAlign w:val="superscript"/>
-    </w:rPr>
-  </w:style>
-  <w:style w:type="paragraph" w:styleId="Eindnoottekst">
-    <w:name w:val="endnote text"/>
-    <w:basedOn w:val="Standaard"/>
-    <w:link w:val="EindnoottekstChar"/>
-    <w:uiPriority w:val="99"/>
-    <w:semiHidden/>
-    <w:unhideWhenUsed/>
-    <w:rsid w:val="002045E4"/>
-    <w:pPr>
-      <w:spacing w:before="0" w:after="0" w:line="240" w:lineRule="auto"/>
-    </w:pPr>
-  </w:style>
-  <w:style w:type="character" w:customStyle="1" w:styleId="EindnoottekstChar">
-    <w:name w:val="Eindnoottekst Char"/>
-    <w:basedOn w:val="Standaardalinea-lettertype"/>
-    <w:link w:val="Eindnoottekst"/>
-    <w:uiPriority w:val="99"/>
-    <w:semiHidden/>
-    <w:rsid w:val="002045E4"/>
-    <w:rPr>
-      <w14:numForm w14:val="lining"/>
-      <w14:numSpacing w14:val="tabular"/>
-    </w:rPr>
-  </w:style>
-  <w:style w:type="character" w:styleId="Eindnootmarkering">
-    <w:name w:val="endnote reference"/>
-    <w:basedOn w:val="Standaardalinea-lettertype"/>
-    <w:uiPriority w:val="99"/>
-    <w:semiHidden/>
-    <w:unhideWhenUsed/>
-    <w:rsid w:val="002045E4"/>
-    <w:rPr>
-      <w:vertAlign w:val="superscript"/>
-    </w:rPr>
-  </w:style>
-  <w:style w:type="table" w:customStyle="1" w:styleId="StandaardtabelOGDlichtcompact">
-    <w:name w:val="Standaardtabel OGD licht compact"/>
-    <w:basedOn w:val="Standaardtabel"/>
-    <w:uiPriority w:val="99"/>
-    <w:rsid w:val="002045E4"/>
-    <w:pPr>
-      <w:spacing w:before="20" w:after="20" w:line="220" w:lineRule="atLeast"/>
-    </w:pPr>
-    <w:rPr>
-      <w:sz w:val="18"/>
-      <w:lang w:eastAsia="nl-NL"/>
-    </w:rPr>
-    <w:tblPr>
-      <w:tblStyleRowBandSize w:val="1"/>
-      <w:tblBorders>
-        <w:top w:val="single" w:sz="4" w:space="0" w:color="auto"/>
-        <w:bottom w:val="single" w:sz="4" w:space="0" w:color="auto"/>
-        <w:insideH w:val="single" w:sz="2" w:space="0" w:color="auto"/>
-      </w:tblBorders>
-      <w:tblCellMar>
-        <w:left w:w="40" w:type="dxa"/>
-        <w:right w:w="40" w:type="dxa"/>
-      </w:tblCellMar>
-    </w:tblPr>
-    <w:tblStylePr w:type="firstRow">
-      <w:pPr>
-        <w:wordWrap/>
-        <w:spacing w:beforeLines="0" w:before="20" w:beforeAutospacing="0" w:afterLines="0" w:after="20" w:afterAutospacing="0" w:line="220" w:lineRule="atLeast"/>
-      </w:pPr>
-      <w:rPr>
-        <w:b/>
-      </w:rPr>
-      <w:tblPr>
-        <w:tblCellMar>
-          <w:top w:w="40" w:type="dxa"/>
-          <w:left w:w="40" w:type="dxa"/>
-          <w:bottom w:w="40" w:type="dxa"/>
-          <w:right w:w="40" w:type="dxa"/>
-        </w:tblCellMar>
-      </w:tblPr>
-      <w:tcPr>
-        <w:tcBorders>
-          <w:top w:val="single" w:sz="6" w:space="0" w:color="auto"/>
-          <w:left w:val="nil"/>
-          <w:bottom w:val="single" w:sz="6" w:space="0" w:color="auto"/>
-          <w:right w:val="nil"/>
-          <w:insideH w:val="nil"/>
-          <w:insideV w:val="nil"/>
-          <w:tl2br w:val="nil"/>
-          <w:tr2bl w:val="nil"/>
-        </w:tcBorders>
-        <w:shd w:val="clear" w:color="auto" w:fill="F2F2F2" w:themeFill="background1" w:themeFillShade="F2"/>
-      </w:tcPr>
-    </w:tblStylePr>
-    <w:tblStylePr w:type="lastRow">
-      <w:rPr>
-        <w:b/>
-      </w:rPr>
-      <w:tblPr/>
-      <w:tcPr>
-        <w:tcBorders>
-          <w:top w:val="single" w:sz="4" w:space="0" w:color="auto"/>
-          <w:left w:val="nil"/>
-          <w:bottom w:val="single" w:sz="4" w:space="0" w:color="auto"/>
-          <w:right w:val="nil"/>
-          <w:insideH w:val="nil"/>
-          <w:insideV w:val="nil"/>
-          <w:tl2br w:val="nil"/>
-          <w:tr2bl w:val="nil"/>
-        </w:tcBorders>
-      </w:tcPr>
-    </w:tblStylePr>
-    <w:tblStylePr w:type="firstCol">
-      <w:rPr>
-        <w:b/>
-      </w:rPr>
-    </w:tblStylePr>
-    <w:tblStylePr w:type="lastCol">
-      <w:rPr>
-        <w:b/>
-      </w:rPr>
-    </w:tblStylePr>
-    <w:tblStylePr w:type="band2Vert">
-      <w:tblPr/>
-      <w:tcPr>
-        <w:shd w:val="clear" w:color="auto" w:fill="F2F2F2" w:themeFill="background1" w:themeFillShade="F2"/>
-      </w:tcPr>
-    </w:tblStylePr>
-    <w:tblStylePr w:type="band1Horz">
-      <w:tblPr/>
-      <w:tcPr>
-        <w:shd w:val="clear" w:color="auto" w:fill="F2F2F2" w:themeFill="background1" w:themeFillShade="F2"/>
-      </w:tcPr>
-    </w:tblStylePr>
-    <w:tblStylePr w:type="neCell">
-      <w:rPr>
-        <w:b/>
-      </w:rPr>
-    </w:tblStylePr>
-    <w:tblStylePr w:type="nwCell">
-      <w:rPr>
-        <w:b/>
-      </w:rPr>
-    </w:tblStylePr>
-    <w:tblStylePr w:type="seCell">
-      <w:rPr>
-        <w:b/>
-      </w:rPr>
-    </w:tblStylePr>
-    <w:tblStylePr w:type="swCell">
-      <w:rPr>
-        <w:b/>
-      </w:rPr>
-    </w:tblStylePr>
-  </w:style>
-  <w:style w:type="paragraph" w:customStyle="1" w:styleId="Softbox">
-    <w:name w:val="Softbox"/>
-    <w:basedOn w:val="Standaard"/>
-    <w:uiPriority w:val="13"/>
-    <w:qFormat/>
-    <w:rsid w:val="002045E4"/>
-    <w:pPr>
-      <w:pBdr>
-        <w:top w:val="single" w:sz="2" w:space="7" w:color="auto"/>
-        <w:left w:val="single" w:sz="2" w:space="7" w:color="auto"/>
-        <w:bottom w:val="single" w:sz="2" w:space="7" w:color="auto"/>
-        <w:right w:val="single" w:sz="2" w:space="7" w:color="auto"/>
-      </w:pBdr>
-      <w:shd w:val="clear" w:color="auto" w:fill="E1E1E1"/>
-      <w:spacing w:before="100" w:after="100"/>
-      <w:ind w:left="180" w:right="180"/>
-      <w:contextualSpacing/>
-    </w:pPr>
-  </w:style>
-  <w:style w:type="paragraph" w:customStyle="1" w:styleId="Tussenkop">
-    <w:name w:val="Tussenkop"/>
-    <w:next w:val="Standaard"/>
-    <w:uiPriority w:val="9"/>
-    <w:qFormat/>
-    <w:rsid w:val="002045E4"/>
-    <w:pPr>
-      <w:keepNext/>
-      <w:keepLines/>
-      <w:spacing w:before="240" w:after="60"/>
-      <w:contextualSpacing/>
-    </w:pPr>
-    <w:rPr>
-      <w:rFonts w:asciiTheme="majorHAnsi" w:hAnsiTheme="majorHAnsi"/>
-      <w:b/>
-    </w:rPr>
-  </w:style>
-  <w:style w:type="table" w:customStyle="1" w:styleId="StandaardtabelOGDlicht">
-    <w:name w:val="Standaardtabel OGD licht"/>
-    <w:basedOn w:val="Standaardtabel"/>
-    <w:uiPriority w:val="99"/>
-    <w:rsid w:val="002045E4"/>
-    <w:tblPr>
-      <w:tblStyleRowBandSize w:val="1"/>
-      <w:tblStyleColBandSize w:val="1"/>
-      <w:tblBorders>
-        <w:top w:val="single" w:sz="6" w:space="0" w:color="auto"/>
-        <w:bottom w:val="single" w:sz="6" w:space="0" w:color="auto"/>
-        <w:insideH w:val="single" w:sz="2" w:space="0" w:color="auto"/>
-      </w:tblBorders>
-      <w:tblCellMar>
-        <w:left w:w="40" w:type="dxa"/>
-        <w:right w:w="40" w:type="dxa"/>
-      </w:tblCellMar>
-    </w:tblPr>
-    <w:tblStylePr w:type="firstRow">
-      <w:pPr>
-        <w:wordWrap/>
-        <w:spacing w:beforeLines="0" w:before="80" w:beforeAutospacing="0" w:afterLines="0" w:after="80" w:afterAutospacing="0" w:line="280" w:lineRule="atLeast"/>
-      </w:pPr>
-      <w:rPr>
-        <w:b/>
-      </w:rPr>
-      <w:tblPr>
-        <w:tblCellMar>
-          <w:top w:w="80" w:type="dxa"/>
-          <w:left w:w="40" w:type="dxa"/>
-          <w:bottom w:w="80" w:type="dxa"/>
-          <w:right w:w="40" w:type="dxa"/>
-        </w:tblCellMar>
-      </w:tblPr>
-      <w:tcPr>
-        <w:tcBorders>
-          <w:top w:val="single" w:sz="8" w:space="0" w:color="auto"/>
-          <w:left w:val="nil"/>
-          <w:bottom w:val="single" w:sz="8" w:space="0" w:color="auto"/>
-          <w:right w:val="nil"/>
-          <w:insideH w:val="nil"/>
-          <w:insideV w:val="nil"/>
-          <w:tl2br w:val="nil"/>
-          <w:tr2bl w:val="nil"/>
-        </w:tcBorders>
-        <w:shd w:val="clear" w:color="auto" w:fill="F2F2F2" w:themeFill="background1" w:themeFillShade="F2"/>
-      </w:tcPr>
-    </w:tblStylePr>
-    <w:tblStylePr w:type="lastRow">
-      <w:rPr>
-        <w:b/>
-      </w:rPr>
-      <w:tblPr/>
-      <w:tcPr>
-        <w:tcBorders>
-          <w:top w:val="single" w:sz="6" w:space="0" w:color="auto"/>
-          <w:left w:val="nil"/>
-          <w:bottom w:val="single" w:sz="6" w:space="0" w:color="auto"/>
-          <w:right w:val="nil"/>
-          <w:insideH w:val="nil"/>
-          <w:insideV w:val="nil"/>
-          <w:tl2br w:val="nil"/>
-          <w:tr2bl w:val="nil"/>
-        </w:tcBorders>
-      </w:tcPr>
-    </w:tblStylePr>
-    <w:tblStylePr w:type="firstCol">
-      <w:rPr>
-        <w:b/>
-      </w:rPr>
-    </w:tblStylePr>
-    <w:tblStylePr w:type="lastCol">
-      <w:rPr>
-        <w:b/>
-      </w:rPr>
-    </w:tblStylePr>
-    <w:tblStylePr w:type="band2Vert">
-      <w:tblPr/>
-      <w:tcPr>
-        <w:shd w:val="clear" w:color="auto" w:fill="F2F2F2" w:themeFill="background1" w:themeFillShade="F2"/>
-      </w:tcPr>
-    </w:tblStylePr>
-    <w:tblStylePr w:type="band1Horz">
-      <w:tblPr/>
-      <w:tcPr>
-        <w:shd w:val="clear" w:color="auto" w:fill="F2F2F2" w:themeFill="background1" w:themeFillShade="F2"/>
-      </w:tcPr>
-    </w:tblStylePr>
-    <w:tblStylePr w:type="neCell">
-      <w:rPr>
-        <w:b/>
-      </w:rPr>
-    </w:tblStylePr>
-    <w:tblStylePr w:type="nwCell">
-      <w:rPr>
-        <w:b/>
-      </w:rPr>
-    </w:tblStylePr>
-    <w:tblStylePr w:type="seCell">
-      <w:rPr>
-        <w:b/>
-      </w:rPr>
-    </w:tblStylePr>
-    <w:tblStylePr w:type="swCell">
-      <w:rPr>
-        <w:b/>
-      </w:rPr>
-    </w:tblStylePr>
-  </w:style>
-  <w:style w:type="table" w:customStyle="1" w:styleId="StandaardtabelOGDcompact">
-    <w:name w:val="Standaardtabel OGD compact"/>
-    <w:basedOn w:val="Standaardtabel"/>
-    <w:uiPriority w:val="99"/>
-    <w:rsid w:val="002045E4"/>
-    <w:pPr>
-      <w:spacing w:before="20" w:after="20" w:line="220" w:lineRule="atLeast"/>
-    </w:pPr>
-    <w:rPr>
-      <w:sz w:val="18"/>
-    </w:rPr>
-    <w:tblPr>
-      <w:tblStyleRowBandSize w:val="1"/>
-      <w:tblStyleColBandSize w:val="1"/>
-      <w:tblBorders>
-        <w:top w:val="single" w:sz="6" w:space="0" w:color="auto"/>
-        <w:bottom w:val="single" w:sz="6" w:space="0" w:color="auto"/>
-        <w:insideH w:val="single" w:sz="2" w:space="0" w:color="auto"/>
-      </w:tblBorders>
-      <w:tblCellMar>
-        <w:left w:w="40" w:type="dxa"/>
-        <w:right w:w="40" w:type="dxa"/>
-      </w:tblCellMar>
-    </w:tblPr>
-    <w:tblStylePr w:type="firstRow">
-      <w:rPr>
-        <w:b/>
-      </w:rPr>
-      <w:tblPr>
-        <w:tblCellMar>
-          <w:top w:w="40" w:type="dxa"/>
-          <w:left w:w="40" w:type="dxa"/>
-          <w:bottom w:w="40" w:type="dxa"/>
-          <w:right w:w="40" w:type="dxa"/>
-        </w:tblCellMar>
-      </w:tblPr>
-      <w:tcPr>
-        <w:tcBorders>
-          <w:top w:val="single" w:sz="8" w:space="0" w:color="auto"/>
-          <w:left w:val="nil"/>
-          <w:bottom w:val="single" w:sz="8" w:space="0" w:color="auto"/>
-          <w:right w:val="nil"/>
-          <w:insideH w:val="nil"/>
-          <w:insideV w:val="nil"/>
-          <w:tl2br w:val="nil"/>
-          <w:tr2bl w:val="nil"/>
-        </w:tcBorders>
-        <w:shd w:val="clear" w:color="auto" w:fill="F2F2F2" w:themeFill="background1" w:themeFillShade="F2"/>
-      </w:tcPr>
-    </w:tblStylePr>
-    <w:tblStylePr w:type="lastRow">
-      <w:rPr>
-        <w:b/>
-      </w:rPr>
-      <w:tblPr/>
-      <w:tcPr>
-        <w:tcBorders>
-          <w:top w:val="single" w:sz="6" w:space="0" w:color="auto"/>
-          <w:left w:val="nil"/>
-          <w:bottom w:val="single" w:sz="6" w:space="0" w:color="auto"/>
-          <w:right w:val="nil"/>
-          <w:insideH w:val="nil"/>
-          <w:insideV w:val="nil"/>
-          <w:tl2br w:val="nil"/>
-          <w:tr2bl w:val="nil"/>
-        </w:tcBorders>
-      </w:tcPr>
-    </w:tblStylePr>
-    <w:tblStylePr w:type="firstCol">
-      <w:rPr>
-        <w:b/>
-      </w:rPr>
-    </w:tblStylePr>
-    <w:tblStylePr w:type="lastCol">
-      <w:rPr>
-        <w:b/>
-      </w:rPr>
-    </w:tblStylePr>
-    <w:tblStylePr w:type="band1Vert">
-      <w:tblPr/>
-      <w:tcPr>
-        <w:shd w:val="clear" w:color="auto" w:fill="F2F2F2" w:themeFill="background1" w:themeFillShade="F2"/>
-      </w:tcPr>
-    </w:tblStylePr>
-    <w:tblStylePr w:type="band1Horz">
-      <w:tblPr/>
-      <w:tcPr>
-        <w:shd w:val="clear" w:color="auto" w:fill="F2F2F2" w:themeFill="background1" w:themeFillShade="F2"/>
-      </w:tcPr>
-    </w:tblStylePr>
-    <w:tblStylePr w:type="neCell">
-      <w:rPr>
-        <w:b/>
-      </w:rPr>
-    </w:tblStylePr>
-    <w:tblStylePr w:type="nwCell">
-      <w:rPr>
-        <w:b/>
-      </w:rPr>
-    </w:tblStylePr>
-    <w:tblStylePr w:type="seCell">
-      <w:rPr>
-        <w:b/>
-      </w:rPr>
-    </w:tblStylePr>
-    <w:tblStylePr w:type="swCell">
-      <w:rPr>
-        <w:b/>
-      </w:rPr>
-    </w:tblStylePr>
-  </w:style>
-  <w:style w:type="table" w:customStyle="1" w:styleId="Rastertabel4-Accent31">
-    <w:name w:val="Rastertabel 4 - Accent 31"/>
-    <w:basedOn w:val="Standaardtabel"/>
-    <w:uiPriority w:val="49"/>
-    <w:locked/>
-    <w:rsid w:val="002045E4"/>
-    <w:pPr>
-      <w:spacing w:after="0" w:line="240" w:lineRule="auto"/>
-    </w:pPr>
-    <w:tblPr>
-      <w:tblStyleRowBandSize w:val="1"/>
-      <w:tblStyleColBandSize w:val="1"/>
-      <w:tblBorders>
-        <w:top w:val="single" w:sz="4" w:space="0" w:color="F0D872" w:themeColor="accent3" w:themeTint="99"/>
-        <w:left w:val="single" w:sz="4" w:space="0" w:color="F0D872" w:themeColor="accent3" w:themeTint="99"/>
-        <w:bottom w:val="single" w:sz="4" w:space="0" w:color="F0D872" w:themeColor="accent3" w:themeTint="99"/>
-        <w:right w:val="single" w:sz="4" w:space="0" w:color="F0D872" w:themeColor="accent3" w:themeTint="99"/>
-        <w:insideH w:val="single" w:sz="4" w:space="0" w:color="F0D872" w:themeColor="accent3" w:themeTint="99"/>
-        <w:insideV w:val="single" w:sz="4" w:space="0" w:color="F0D872" w:themeColor="accent3" w:themeTint="99"/>
-      </w:tblBorders>
-    </w:tblPr>
-    <w:tblStylePr w:type="firstRow">
-      <w:rPr>
-        <w:b/>
-        <w:bCs/>
-        <w:color w:val="FFFFFF" w:themeColor="background1"/>
-      </w:rPr>
-      <w:tblPr/>
-      <w:tcPr>
-        <w:tcBorders>
-          <w:top w:val="single" w:sz="4" w:space="0" w:color="E3BE18" w:themeColor="accent3"/>
-          <w:left w:val="single" w:sz="4" w:space="0" w:color="E3BE18" w:themeColor="accent3"/>
-          <w:bottom w:val="single" w:sz="4" w:space="0" w:color="E3BE18" w:themeColor="accent3"/>
-          <w:right w:val="single" w:sz="4" w:space="0" w:color="E3BE18" w:themeColor="accent3"/>
-          <w:insideH w:val="nil"/>
-          <w:insideV w:val="nil"/>
-        </w:tcBorders>
-        <w:shd w:val="clear" w:color="auto" w:fill="E3BE18" w:themeFill="accent3"/>
-      </w:tcPr>
-    </w:tblStylePr>
-    <w:tblStylePr w:type="lastRow">
-      <w:rPr>
-        <w:b/>
-        <w:bCs/>
-      </w:rPr>
-      <w:tblPr/>
-      <w:tcPr>
-        <w:tcBorders>
-          <w:top w:val="double" w:sz="4" w:space="0" w:color="E3BE18" w:themeColor="accent3"/>
-        </w:tcBorders>
-      </w:tcPr>
-    </w:tblStylePr>
-    <w:tblStylePr w:type="firstCol">
-      <w:rPr>
-        <w:b/>
-        <w:bCs/>
-      </w:rPr>
-    </w:tblStylePr>
-    <w:tblStylePr w:type="lastCol">
-      <w:rPr>
-        <w:b/>
-        <w:bCs/>
-      </w:rPr>
-    </w:tblStylePr>
-    <w:tblStylePr w:type="band1Vert">
-      <w:tblPr/>
-      <w:tcPr>
-        <w:shd w:val="clear" w:color="auto" w:fill="FAF2CF" w:themeFill="accent3" w:themeFillTint="33"/>
-      </w:tcPr>
-    </w:tblStylePr>
-    <w:tblStylePr w:type="band1Horz">
-      <w:tblPr/>
-      <w:tcPr>
-        <w:shd w:val="clear" w:color="auto" w:fill="FAF2CF" w:themeFill="accent3" w:themeFillTint="33"/>
-      </w:tcPr>
-    </w:tblStylePr>
-  </w:style>
-  <w:style w:type="character" w:customStyle="1" w:styleId="GeenafstandChar">
-    <w:name w:val="Geen afstand Char"/>
-    <w:basedOn w:val="Standaardalinea-lettertype"/>
-    <w:link w:val="Geenafstand"/>
-    <w:uiPriority w:val="25"/>
-    <w:rsid w:val="002045E4"/>
-    <w:rPr>
-      <w14:numForm w14:val="lining"/>
-      <w14:numSpacing w14:val="tabular"/>
-    </w:rPr>
-  </w:style>
-  <w:style w:type="paragraph" w:styleId="Aanhef">
-    <w:name w:val="Salutation"/>
-    <w:basedOn w:val="Standaard"/>
-    <w:next w:val="Standaard"/>
-    <w:link w:val="AanhefChar"/>
-    <w:uiPriority w:val="99"/>
-    <w:semiHidden/>
-    <w:unhideWhenUsed/>
-    <w:rsid w:val="002045E4"/>
-    <w:pPr>
-      <w:spacing w:after="240"/>
-    </w:pPr>
-  </w:style>
-  <w:style w:type="character" w:customStyle="1" w:styleId="AanhefChar">
-    <w:name w:val="Aanhef Char"/>
-    <w:basedOn w:val="Standaardalinea-lettertype"/>
-    <w:link w:val="Aanhef"/>
-    <w:uiPriority w:val="99"/>
-    <w:semiHidden/>
-    <w:rsid w:val="002045E4"/>
-    <w:rPr>
-      <w14:numForm w14:val="lining"/>
-      <w14:numSpacing w14:val="tabular"/>
-    </w:rPr>
-  </w:style>
-  <w:style w:type="table" w:customStyle="1" w:styleId="TekstUitlijnen">
-    <w:name w:val="Tekst&amp;Uitlijnen"/>
-    <w:basedOn w:val="Standaardtabel"/>
-    <w:uiPriority w:val="99"/>
-    <w:rsid w:val="002045E4"/>
-    <w:tblPr>
-      <w:tblStyleRowBandSize w:val="1"/>
-      <w:tblStyleColBandSize w:val="1"/>
-      <w:tblCellMar>
-        <w:left w:w="0" w:type="dxa"/>
-        <w:right w:w="0" w:type="dxa"/>
-      </w:tblCellMar>
-    </w:tblPr>
-    <w:tblStylePr w:type="firstRow">
-      <w:rPr>
-        <w:b/>
-      </w:rPr>
-    </w:tblStylePr>
-    <w:tblStylePr w:type="lastRow">
-      <w:rPr>
-        <w:b/>
-      </w:rPr>
-    </w:tblStylePr>
-    <w:tblStylePr w:type="firstCol">
-      <w:rPr>
-        <w:b/>
-      </w:rPr>
-    </w:tblStylePr>
-    <w:tblStylePr w:type="lastCol">
-      <w:rPr>
-        <w:b/>
-      </w:rPr>
-    </w:tblStylePr>
-  </w:style>
-</w:styles>
-</file>
-
-<file path=word/stylesWithEffects.xml><?xml version="1.0" encoding="utf-8"?>
-<w:styles xmlns:wpc="http://schemas.microsoft.com/office/word/2010/wordprocessingCanvas" xmlns:mc="http://schemas.openxmlformats.org/markup-compatibility/2006" xmlns:o="urn:schemas-microsoft-com:office:office" xmlns:r="http://schemas.openxmlformats.org/officeDocument/2006/relationships" xmlns:m="http://schemas.openxmlformats.org/officeDocument/2006/math" xmlns:v="urn:schemas-microsoft-com:vml" xmlns:wp14="http://schemas.microsoft.com/office/word/2010/wordprocessingDrawing" xmlns:wp="http://schemas.openxmlformats.org/drawingml/2006/wordprocessingDrawing" xmlns:w10="urn:schemas-microsoft-com:office:word" xmlns:w="http://schemas.openxmlformats.org/wordprocessingml/2006/main" xmlns:w14="http://schemas.microsoft.com/office/word/2010/wordml" xmlns:wpg="http://schemas.microsoft.com/office/word/2010/wordprocessingGroup" xmlns:wpi="http://schemas.microsoft.com/office/word/2010/wordprocessingInk" xmlns:wne="http://schemas.microsoft.com/office/word/2006/wordml" xmlns:wps="http://schemas.microsoft.com/office/word/2010/wordprocessingShape" mc:Ignorable="w14 wp14">
-  <w:docDefaults>
-    <w:rPrDefault>
-      <w:rPr>
-        <w:rFonts w:asciiTheme="minorHAnsi" w:eastAsiaTheme="minorHAnsi" w:hAnsiTheme="minorHAnsi" w:cstheme="minorBidi"/>
-        <w:lang w:val="nl-NL" w:eastAsia="en-US" w:bidi="ar-SA"/>
-      </w:rPr>
-    </w:rPrDefault>
-    <w:pPrDefault>
-      <w:pPr>
-        <w:spacing w:before="80" w:after="80" w:line="280" w:lineRule="atLeast"/>
-      </w:pPr>
-    </w:pPrDefault>
-  </w:docDefaults>
-  <w:latentStyles w:defLockedState="1" w:defUIPriority="99" w:defSemiHidden="1" w:defUnhideWhenUsed="1" w:defQFormat="0" w:count="267">
-    <w:lsdException w:name="Normal" w:locked="0" w:semiHidden="0" w:uiPriority="0" w:unhideWhenUsed="0" w:qFormat="1"/>
-    <w:lsdException w:name="heading 1" w:locked="0" w:semiHidden="0" w:uiPriority="9" w:unhideWhenUsed="0" w:qFormat="1"/>
-    <w:lsdException w:name="heading 2" w:locked="0" w:uiPriority="9" w:qFormat="1"/>
-    <w:lsdException w:name="heading 3" w:locked="0" w:uiPriority="9" w:qFormat="1"/>
-    <w:lsdException w:name="heading 4" w:locked="0" w:uiPriority="9" w:qFormat="1"/>
-    <w:lsdException w:name="heading 5" w:locked="0" w:uiPriority="9" w:qFormat="1"/>
-    <w:lsdException w:name="heading 6" w:locked="0" w:uiPriority="9" w:qFormat="1"/>
-    <w:lsdException w:name="heading 7" w:locked="0" w:uiPriority="9" w:qFormat="1"/>
-    <w:lsdException w:name="heading 8" w:locked="0" w:uiPriority="9" w:qFormat="1"/>
-    <w:lsdException w:name="heading 9" w:locked="0" w:uiPriority="9" w:qFormat="1"/>
-    <w:lsdException w:name="index 1" w:locked="0"/>
-    <w:lsdException w:name="index 2" w:locked="0"/>
-    <w:lsdException w:name="index 3" w:locked="0"/>
-    <w:lsdException w:name="index 4" w:locked="0"/>
-    <w:lsdException w:name="index 5" w:locked="0"/>
-    <w:lsdException w:name="index 6" w:locked="0"/>
-    <w:lsdException w:name="index 7" w:locked="0"/>
-    <w:lsdException w:name="index 8" w:locked="0"/>
-    <w:lsdException w:name="index 9" w:locked="0"/>
-    <w:lsdException w:name="toc 1" w:locked="0" w:uiPriority="39"/>
-    <w:lsdException w:name="toc 2" w:locked="0" w:uiPriority="39"/>
-    <w:lsdException w:name="toc 3" w:locked="0" w:uiPriority="39"/>
-    <w:lsdException w:name="toc 4" w:locked="0" w:uiPriority="39"/>
-    <w:lsdException w:name="toc 5" w:locked="0" w:uiPriority="39"/>
-    <w:lsdException w:name="toc 6" w:locked="0" w:uiPriority="39"/>
-    <w:lsdException w:name="toc 7" w:locked="0" w:uiPriority="39"/>
-    <w:lsdException w:name="toc 8" w:locked="0" w:uiPriority="39"/>
-    <w:lsdException w:name="toc 9" w:locked="0" w:uiPriority="39"/>
-    <w:lsdException w:name="Normal Indent" w:locked="0"/>
-    <w:lsdException w:name="footnote text" w:locked="0"/>
-    <w:lsdException w:name="annotation text" w:locked="0"/>
-    <w:lsdException w:name="header" w:locked="0"/>
-    <w:lsdException w:name="footer" w:locked="0"/>
-    <w:lsdException w:name="index heading" w:locked="0"/>
-    <w:lsdException w:name="caption" w:locked="0" w:uiPriority="35" w:qFormat="1"/>
-    <w:lsdException w:name="footnote reference" w:locked="0"/>
-    <w:lsdException w:name="annotation reference" w:locked="0"/>
-    <w:lsdException w:name="line number" w:locked="0"/>
-    <w:lsdException w:name="page number" w:locked="0"/>
-    <w:lsdException w:name="endnote reference" w:locked="0"/>
-    <w:lsdException w:name="endnote text" w:locked="0"/>
-    <w:lsdException w:name="table of authorities" w:locked="0"/>
-    <w:lsdException w:name="toa heading" w:locked="0"/>
-    <w:lsdException w:name="Title" w:locked="0" w:semiHidden="0" w:uiPriority="32" w:unhideWhenUsed="0" w:qFormat="1"/>
-    <w:lsdException w:name="Default Paragraph Font" w:locked="0" w:uiPriority="1"/>
-    <w:lsdException w:name="Message Header" w:locked="0"/>
-    <w:lsdException w:name="Subtitle" w:locked="0" w:semiHidden="0" w:uiPriority="33" w:unhideWhenUsed="0" w:qFormat="1"/>
-    <w:lsdException w:name="Salutation" w:locked="0"/>
-    <w:lsdException w:name="Block Text" w:locked="0" w:qFormat="1"/>
-    <w:lsdException w:name="Hyperlink" w:locked="0"/>
-    <w:lsdException w:name="FollowedHyperlink" w:locked="0"/>
-    <w:lsdException w:name="Strong" w:locked="0" w:semiHidden="0" w:uiPriority="11" w:unhideWhenUsed="0" w:qFormat="1"/>
-    <w:lsdException w:name="Emphasis" w:locked="0" w:semiHidden="0" w:uiPriority="10" w:unhideWhenUsed="0" w:qFormat="1"/>
-    <w:lsdException w:name="Plain Text" w:locked="0"/>
-    <w:lsdException w:name="HTML Top of Form" w:locked="0"/>
-    <w:lsdException w:name="HTML Bottom of Form" w:locked="0"/>
-    <w:lsdException w:name="Normal Table" w:locked="0"/>
-    <w:lsdException w:name="annotation subject" w:locked="0"/>
-    <w:lsdException w:name="No List" w:locked="0"/>
-    <w:lsdException w:name="Balloon Text" w:locked="0"/>
-    <w:lsdException w:name="Table Grid" w:locked="0" w:semiHidden="0" w:uiPriority="39" w:unhideWhenUsed="0"/>
-    <w:lsdException w:name="Placeholder Text" w:locked="0" w:unhideWhenUsed="0"/>
-    <w:lsdException w:name="No Spacing" w:locked="0" w:semiHidden="0" w:uiPriority="25" w:unhideWhenUsed="0" w:qFormat="1"/>
-    <w:lsdException w:name="Light Shading" w:semiHidden="0" w:uiPriority="60" w:unhideWhenUsed="0"/>
-    <w:lsdException w:name="Light List" w:semiHidden="0" w:uiPriority="61" w:unhideWhenUsed="0"/>
-    <w:lsdException w:name="Light Grid" w:semiHidden="0" w:uiPriority="62" w:unhideWhenUsed="0"/>
-    <w:lsdException w:name="Medium Shading 1" w:semiHidden="0" w:uiPriority="63" w:unhideWhenUsed="0"/>
-    <w:lsdException w:name="Medium Shading 2" w:semiHidden="0" w:uiPriority="64" w:unhideWhenUsed="0"/>
-    <w:lsdException w:name="Medium List 1" w:semiHidden="0" w:uiPriority="65" w:unhideWhenUsed="0"/>
-    <w:lsdException w:name="Medium List 2" w:semiHidden="0" w:uiPriority="66" w:unhideWhenUsed="0"/>
-    <w:lsdException w:name="Medium Grid 1" w:semiHidden="0" w:uiPriority="67" w:unhideWhenUsed="0"/>
-    <w:lsdException w:name="Medium Grid 2" w:semiHidden="0" w:uiPriority="68" w:unhideWhenUsed="0"/>
-    <w:lsdException w:name="Medium Grid 3" w:semiHidden="0" w:uiPriority="69" w:unhideWhenUsed="0"/>
-    <w:lsdException w:name="Dark List" w:semiHidden="0" w:uiPriority="70" w:unhideWhenUsed="0"/>
-    <w:lsdException w:name="Colorful Shading" w:semiHidden="0" w:uiPriority="71" w:unhideWhenUsed="0"/>
-    <w:lsdException w:name="Colorful List" w:semiHidden="0" w:uiPriority="72" w:unhideWhenUsed="0"/>
-    <w:lsdException w:name="Colorful Grid" w:semiHidden="0" w:uiPriority="73" w:unhideWhenUsed="0"/>
-    <w:lsdException w:name="Light Shading Accent 1" w:semiHidden="0" w:uiPriority="60" w:unhideWhenUsed="0"/>
-    <w:lsdException w:name="Light List Accent 1" w:semiHidden="0" w:uiPriority="61" w:unhideWhenUsed="0"/>
-    <w:lsdException w:name="Light Grid Accent 1" w:semiHidden="0" w:uiPriority="62" w:unhideWhenUsed="0"/>
-    <w:lsdException w:name="Medium Shading 1 Accent 1" w:semiHidden="0" w:uiPriority="63" w:unhideWhenUsed="0"/>
-    <w:lsdException w:name="Medium Shading 2 Accent 1" w:semiHidden="0" w:uiPriority="64" w:unhideWhenUsed="0"/>
-    <w:lsdException w:name="Medium List 1 Accent 1" w:semiHidden="0" w:uiPriority="65" w:unhideWhenUsed="0"/>
-    <w:lsdException w:name="Revision" w:locked="0" w:unhideWhenUsed="0"/>
-    <w:lsdException w:name="List Paragraph" w:locked="0" w:semiHidden="0" w:uiPriority="34" w:unhideWhenUsed="0"/>
-    <w:lsdException w:name="Quote" w:locked="0" w:semiHidden="0" w:uiPriority="15" w:unhideWhenUsed="0" w:qFormat="1"/>
-    <w:lsdException w:name="Intense Quote" w:locked="0" w:semiHidden="0" w:uiPriority="21" w:unhideWhenUsed="0" w:qFormat="1"/>
-    <w:lsdException w:name="Medium List 2 Accent 1" w:semiHidden="0" w:uiPriority="66" w:unhideWhenUsed="0"/>
-    <w:lsdException w:name="Medium Grid 1 Accent 1" w:semiHidden="0" w:uiPriority="67" w:unhideWhenUsed="0"/>
-    <w:lsdException w:name="Medium Grid 2 Accent 1" w:semiHidden="0" w:uiPriority="68" w:unhideWhenUsed="0"/>
-    <w:lsdException w:name="Medium Grid 3 Accent 1" w:semiHidden="0" w:uiPriority="69" w:unhideWhenUsed="0"/>
-    <w:lsdException w:name="Dark List Accent 1" w:semiHidden="0" w:uiPriority="70" w:unhideWhenUsed="0"/>
-    <w:lsdException w:name="Colorful Shading Accent 1" w:semiHidden="0" w:uiPriority="71" w:unhideWhenUsed="0"/>
-    <w:lsdException w:name="Colorful List Accent 1" w:semiHidden="0" w:uiPriority="72" w:unhideWhenUsed="0"/>
-    <w:lsdException w:name="Colorful Grid Accent 1" w:semiHidden="0" w:uiPriority="73" w:unhideWhenUsed="0"/>
-    <w:lsdException w:name="Light Shading Accent 2" w:semiHidden="0" w:uiPriority="60" w:unhideWhenUsed="0"/>
-    <w:lsdException w:name="Light List Accent 2" w:semiHidden="0" w:uiPriority="61" w:unhideWhenUsed="0"/>
-    <w:lsdException w:name="Light Grid Accent 2" w:semiHidden="0" w:uiPriority="62" w:unhideWhenUsed="0"/>
-    <w:lsdException w:name="Medium Shading 1 Accent 2" w:semiHidden="0" w:uiPriority="63" w:unhideWhenUsed="0"/>
-    <w:lsdException w:name="Medium Shading 2 Accent 2" w:semiHidden="0" w:uiPriority="64" w:unhideWhenUsed="0"/>
-    <w:lsdException w:name="Medium List 1 Accent 2" w:semiHidden="0" w:uiPriority="65" w:unhideWhenUsed="0"/>
-    <w:lsdException w:name="Medium List 2 Accent 2" w:semiHidden="0" w:uiPriority="66" w:unhideWhenUsed="0"/>
-    <w:lsdException w:name="Medium Grid 1 Accent 2" w:semiHidden="0" w:uiPriority="67" w:unhideWhenUsed="0"/>
-    <w:lsdException w:name="Medium Grid 2 Accent 2" w:semiHidden="0" w:uiPriority="68" w:unhideWhenUsed="0"/>
-    <w:lsdException w:name="Medium Grid 3 Accent 2" w:semiHidden="0" w:uiPriority="69" w:unhideWhenUsed="0"/>
-    <w:lsdException w:name="Dark List Accent 2" w:semiHidden="0" w:uiPriority="70" w:unhideWhenUsed="0"/>
-    <w:lsdException w:name="Colorful Shading Accent 2" w:semiHidden="0" w:uiPriority="71" w:unhideWhenUsed="0"/>
-    <w:lsdException w:name="Colorful List Accent 2" w:semiHidden="0" w:uiPriority="72" w:unhideWhenUsed="0"/>
-    <w:lsdException w:name="Colorful Grid Accent 2" w:semiHidden="0" w:uiPriority="73" w:unhideWhenUsed="0"/>
-    <w:lsdException w:name="Light Shading Accent 3" w:semiHidden="0" w:uiPriority="60" w:unhideWhenUsed="0"/>
-    <w:lsdException w:name="Light List Accent 3" w:semiHidden="0" w:uiPriority="61" w:unhideWhenUsed="0"/>
-    <w:lsdException w:name="Light Grid Accent 3" w:semiHidden="0" w:uiPriority="62" w:unhideWhenUsed="0"/>
-    <w:lsdException w:name="Medium Shading 1 Accent 3" w:semiHidden="0" w:uiPriority="63" w:unhideWhenUsed="0"/>
-    <w:lsdException w:name="Medium Shading 2 Accent 3" w:semiHidden="0" w:uiPriority="64" w:unhideWhenUsed="0"/>
-    <w:lsdException w:name="Medium List 1 Accent 3" w:semiHidden="0" w:uiPriority="65" w:unhideWhenUsed="0"/>
-    <w:lsdException w:name="Medium List 2 Accent 3" w:semiHidden="0" w:uiPriority="66" w:unhideWhenUsed="0"/>
-    <w:lsdException w:name="Medium Grid 1 Accent 3" w:semiHidden="0" w:uiPriority="67" w:unhideWhenUsed="0"/>
-    <w:lsdException w:name="Medium Grid 2 Accent 3" w:semiHidden="0" w:uiPriority="68" w:unhideWhenUsed="0"/>
-    <w:lsdException w:name="Medium Grid 3 Accent 3" w:semiHidden="0" w:uiPriority="69" w:unhideWhenUsed="0"/>
-    <w:lsdException w:name="Dark List Accent 3" w:semiHidden="0" w:uiPriority="70" w:unhideWhenUsed="0"/>
-    <w:lsdException w:name="Colorful Shading Accent 3" w:semiHidden="0" w:uiPriority="71" w:unhideWhenUsed="0"/>
-    <w:lsdException w:name="Colorful List Accent 3" w:semiHidden="0" w:uiPriority="72" w:unhideWhenUsed="0"/>
-    <w:lsdException w:name="Colorful Grid Accent 3" w:semiHidden="0" w:uiPriority="73" w:unhideWhenUsed="0"/>
-    <w:lsdException w:name="Light Shading Accent 4" w:semiHidden="0" w:uiPriority="60" w:unhideWhenUsed="0"/>
-    <w:lsdException w:name="Light List Accent 4" w:semiHidden="0" w:uiPriority="61" w:unhideWhenUsed="0"/>
-    <w:lsdException w:name="Light Grid Accent 4" w:semiHidden="0" w:uiPriority="62" w:unhideWhenUsed="0"/>
-    <w:lsdException w:name="Medium Shading 1 Accent 4" w:semiHidden="0" w:uiPriority="63" w:unhideWhenUsed="0"/>
-    <w:lsdException w:name="Medium Shading 2 Accent 4" w:semiHidden="0" w:uiPriority="64" w:unhideWhenUsed="0"/>
-    <w:lsdException w:name="Medium List 1 Accent 4" w:semiHidden="0" w:uiPriority="65" w:unhideWhenUsed="0"/>
-    <w:lsdException w:name="Medium List 2 Accent 4" w:semiHidden="0" w:uiPriority="66" w:unhideWhenUsed="0"/>
-    <w:lsdException w:name="Medium Grid 1 Accent 4" w:semiHidden="0" w:uiPriority="67" w:unhideWhenUsed="0"/>
-    <w:lsdException w:name="Medium Grid 2 Accent 4" w:semiHidden="0" w:uiPriority="68" w:unhideWhenUsed="0"/>
-    <w:lsdException w:name="Medium Grid 3 Accent 4" w:semiHidden="0" w:uiPriority="69" w:unhideWhenUsed="0"/>
-    <w:lsdException w:name="Dark List Accent 4" w:semiHidden="0" w:uiPriority="70" w:unhideWhenUsed="0"/>
-    <w:lsdException w:name="Colorful Shading Accent 4" w:semiHidden="0" w:uiPriority="71" w:unhideWhenUsed="0"/>
-    <w:lsdException w:name="Colorful List Accent 4" w:semiHidden="0" w:uiPriority="72" w:unhideWhenUsed="0"/>
-    <w:lsdException w:name="Colorful Grid Accent 4" w:semiHidden="0" w:uiPriority="73" w:unhideWhenUsed="0"/>
-    <w:lsdException w:name="Light Shading Accent 5" w:semiHidden="0" w:uiPriority="60" w:unhideWhenUsed="0"/>
-    <w:lsdException w:name="Light List Accent 5" w:semiHidden="0" w:uiPriority="61" w:unhideWhenUsed="0"/>
-    <w:lsdException w:name="Light Grid Accent 5" w:semiHidden="0" w:uiPriority="62" w:unhideWhenUsed="0"/>
-    <w:lsdException w:name="Medium Shading 1 Accent 5" w:semiHidden="0" w:uiPriority="63" w:unhideWhenUsed="0"/>
-    <w:lsdException w:name="Medium Shading 2 Accent 5" w:semiHidden="0" w:uiPriority="64" w:unhideWhenUsed="0"/>
-    <w:lsdException w:name="Medium List 1 Accent 5" w:semiHidden="0" w:uiPriority="65" w:unhideWhenUsed="0"/>
-    <w:lsdException w:name="Medium List 2 Accent 5" w:semiHidden="0" w:uiPriority="66" w:unhideWhenUsed="0"/>
-    <w:lsdException w:name="Medium Grid 1 Accent 5" w:semiHidden="0" w:uiPriority="67" w:unhideWhenUsed="0"/>
-    <w:lsdException w:name="Medium Grid 2 Accent 5" w:semiHidden="0" w:uiPriority="68" w:unhideWhenUsed="0"/>
-    <w:lsdException w:name="Medium Grid 3 Accent 5" w:semiHidden="0" w:uiPriority="69" w:unhideWhenUsed="0"/>
-    <w:lsdException w:name="Dark List Accent 5" w:semiHidden="0" w:uiPriority="70" w:unhideWhenUsed="0"/>
-    <w:lsdException w:name="Colorful Shading Accent 5" w:semiHidden="0" w:uiPriority="71" w:unhideWhenUsed="0"/>
-    <w:lsdException w:name="Colorful List Accent 5" w:semiHidden="0" w:uiPriority="72" w:unhideWhenUsed="0"/>
-    <w:lsdException w:name="Colorful Grid Accent 5" w:semiHidden="0" w:uiPriority="73" w:unhideWhenUsed="0"/>
-    <w:lsdException w:name="Light Shading Accent 6" w:semiHidden="0" w:uiPriority="60" w:unhideWhenUsed="0"/>
-    <w:lsdException w:name="Light List Accent 6" w:semiHidden="0" w:uiPriority="61" w:unhideWhenUsed="0"/>
-    <w:lsdException w:name="Light Grid Accent 6" w:semiHidden="0" w:uiPriority="62" w:unhideWhenUsed="0"/>
-    <w:lsdException w:name="Medium Shading 1 Accent 6" w:semiHidden="0" w:uiPriority="63" w:unhideWhenUsed="0"/>
-    <w:lsdException w:name="Medium Shading 2 Accent 6" w:semiHidden="0" w:uiPriority="64" w:unhideWhenUsed="0"/>
-    <w:lsdException w:name="Medium List 1 Accent 6" w:semiHidden="0" w:uiPriority="65" w:unhideWhenUsed="0"/>
-    <w:lsdException w:name="Medium List 2 Accent 6" w:semiHidden="0" w:uiPriority="66" w:unhideWhenUsed="0"/>
-    <w:lsdException w:name="Medium Grid 1 Accent 6" w:semiHidden="0" w:uiPriority="67" w:unhideWhenUsed="0"/>
-    <w:lsdException w:name="Medium Grid 2 Accent 6" w:semiHidden="0" w:uiPriority="68" w:unhideWhenUsed="0"/>
-    <w:lsdException w:name="Medium Grid 3 Accent 6" w:semiHidden="0" w:uiPriority="69" w:unhideWhenUsed="0"/>
-    <w:lsdException w:name="Dark List Accent 6" w:semiHidden="0" w:uiPriority="70" w:unhideWhenUsed="0"/>
-    <w:lsdException w:name="Colorful Shading Accent 6" w:semiHidden="0" w:uiPriority="71" w:unhideWhenUsed="0"/>
-    <w:lsdException w:name="Colorful List Accent 6" w:semiHidden="0" w:uiPriority="72" w:unhideWhenUsed="0"/>
-    <w:lsdException w:name="Colorful Grid Accent 6" w:semiHidden="0" w:uiPriority="73" w:unhideWhenUsed="0"/>
-    <w:lsdException w:name="Subtle Emphasis" w:locked="0" w:semiHidden="0" w:uiPriority="21" w:unhideWhenUsed="0" w:qFormat="1"/>
-    <w:lsdException w:name="Intense Emphasis" w:locked="0" w:semiHidden="0" w:uiPriority="22" w:unhideWhenUsed="0" w:qFormat="1"/>
-    <w:lsdException w:name="Subtle Reference" w:locked="0" w:semiHidden="0" w:uiPriority="21" w:unhideWhenUsed="0" w:qFormat="1"/>
-    <w:lsdException w:name="Intense Reference" w:locked="0" w:semiHidden="0" w:uiPriority="22" w:unhideWhenUsed="0" w:qFormat="1"/>
-    <w:lsdException w:name="Book Title" w:locked="0" w:semiHidden="0" w:unhideWhenUsed="0" w:qFormat="1"/>
-    <w:lsdException w:name="Bibliography" w:locked="0" w:uiPriority="37"/>
-    <w:lsdException w:name="TOC Heading" w:locked="0" w:uiPriority="39" w:qFormat="1"/>
+  <w:latentStyles w:defLockedState="1" w:defUIPriority="99" w:defSemiHidden="0" w:defUnhideWhenUsed="0" w:defQFormat="0" w:count="374">
+    <w:lsdException w:name="Normal" w:locked="0" w:uiPriority="0" w:qFormat="1"/>
+    <w:lsdException w:name="heading 1" w:locked="0" w:uiPriority="9" w:qFormat="1"/>
+    <w:lsdException w:name="heading 2" w:locked="0" w:semiHidden="1" w:uiPriority="9" w:unhideWhenUsed="1" w:qFormat="1"/>
+    <w:lsdException w:name="heading 3" w:locked="0" w:semiHidden="1" w:uiPriority="9" w:unhideWhenUsed="1" w:qFormat="1"/>
+    <w:lsdException w:name="heading 4" w:locked="0" w:semiHidden="1" w:uiPriority="9" w:unhideWhenUsed="1" w:qFormat="1"/>
+    <w:lsdException w:name="heading 5" w:locked="0" w:semiHidden="1" w:uiPriority="9" w:unhideWhenUsed="1" w:qFormat="1"/>
+    <w:lsdException w:name="heading 6" w:locked="0" w:semiHidden="1" w:uiPriority="9" w:unhideWhenUsed="1" w:qFormat="1"/>
+    <w:lsdException w:name="heading 7" w:locked="0" w:semiHidden="1" w:uiPriority="9" w:unhideWhenUsed="1" w:qFormat="1"/>
+    <w:lsdException w:name="heading 8" w:locked="0" w:semiHidden="1" w:uiPriority="9" w:unhideWhenUsed="1" w:qFormat="1"/>
+    <w:lsdException w:name="heading 9" w:locked="0" w:semiHidden="1" w:uiPriority="9" w:unhideWhenUsed="1" w:qFormat="1"/>
+    <w:lsdException w:name="index 1" w:locked="0" w:semiHidden="1" w:unhideWhenUsed="1"/>
+    <w:lsdException w:name="index 2" w:locked="0" w:semiHidden="1" w:unhideWhenUsed="1"/>
+    <w:lsdException w:name="index 3" w:locked="0" w:semiHidden="1" w:unhideWhenUsed="1"/>
+    <w:lsdException w:name="index 4" w:locked="0" w:semiHidden="1" w:unhideWhenUsed="1"/>
+    <w:lsdException w:name="index 5" w:locked="0" w:semiHidden="1" w:unhideWhenUsed="1"/>
+    <w:lsdException w:name="index 6" w:locked="0" w:semiHidden="1" w:unhideWhenUsed="1"/>
+    <w:lsdException w:name="index 7" w:locked="0" w:semiHidden="1" w:unhideWhenUsed="1"/>
+    <w:lsdException w:name="index 8" w:locked="0" w:semiHidden="1" w:unhideWhenUsed="1"/>
+    <w:lsdException w:name="index 9" w:locked="0" w:semiHidden="1" w:unhideWhenUsed="1"/>
+    <w:lsdException w:name="toc 1" w:locked="0" w:semiHidden="1" w:uiPriority="39" w:unhideWhenUsed="1"/>
+    <w:lsdException w:name="toc 2" w:locked="0" w:semiHidden="1" w:uiPriority="39" w:unhideWhenUsed="1"/>
+    <w:lsdException w:name="toc 3" w:locked="0" w:semiHidden="1" w:uiPriority="39" w:unhideWhenUsed="1"/>
+    <w:lsdException w:name="toc 4" w:locked="0" w:semiHidden="1" w:uiPriority="39" w:unhideWhenUsed="1"/>
+    <w:lsdException w:name="toc 5" w:locked="0" w:semiHidden="1" w:uiPriority="39" w:unhideWhenUsed="1"/>
+    <w:lsdException w:name="toc 6" w:locked="0" w:semiHidden="1" w:uiPriority="39" w:unhideWhenUsed="1"/>
+    <w:lsdException w:name="toc 7" w:locked="0" w:semiHidden="1" w:uiPriority="39" w:unhideWhenUsed="1"/>
+    <w:lsdException w:name="toc 8" w:locked="0" w:semiHidden="1" w:uiPriority="39" w:unhideWhenUsed="1"/>
+    <w:lsdException w:name="toc 9" w:locked="0" w:semiHidden="1" w:uiPriority="39" w:unhideWhenUsed="1"/>
+    <w:lsdException w:name="Normal Indent" w:locked="0" w:semiHidden="1" w:unhideWhenUsed="1"/>
+    <w:lsdException w:name="footnote text" w:locked="0" w:semiHidden="1" w:unhideWhenUsed="1"/>
+    <w:lsdException w:name="annotation text" w:locked="0" w:semiHidden="1" w:unhideWhenUsed="1"/>
+    <w:lsdException w:name="header" w:locked="0" w:semiHidden="1" w:unhideWhenUsed="1"/>
+    <w:lsdException w:name="footer" w:locked="0" w:semiHidden="1" w:unhideWhenUsed="1"/>
+    <w:lsdException w:name="index heading" w:locked="0" w:semiHidden="1" w:unhideWhenUsed="1"/>
+    <w:lsdException w:name="caption" w:locked="0" w:semiHidden="1" w:uiPriority="35" w:unhideWhenUsed="1" w:qFormat="1"/>
+    <w:lsdException w:name="table of figures" w:semiHidden="1" w:unhideWhenUsed="1"/>
+    <w:lsdException w:name="envelope address" w:semiHidden="1" w:unhideWhenUsed="1"/>
+    <w:lsdException w:name="envelope return" w:semiHidden="1" w:unhideWhenUsed="1"/>
+    <w:lsdException w:name="footnote reference" w:locked="0" w:semiHidden="1" w:unhideWhenUsed="1"/>
+    <w:lsdException w:name="annotation reference" w:locked="0" w:semiHidden="1" w:unhideWhenUsed="1"/>
+    <w:lsdException w:name="line number" w:locked="0" w:semiHidden="1" w:unhideWhenUsed="1"/>
+    <w:lsdException w:name="page number" w:locked="0" w:semiHidden="1" w:unhideWhenUsed="1"/>
+    <w:lsdException w:name="endnote reference" w:locked="0" w:semiHidden="1" w:unhideWhenUsed="1"/>
+    <w:lsdException w:name="endnote text" w:locked="0" w:semiHidden="1" w:unhideWhenUsed="1"/>
+    <w:lsdException w:name="table of authorities" w:locked="0" w:semiHidden="1" w:unhideWhenUsed="1"/>
+    <w:lsdException w:name="macro" w:semiHidden="1" w:unhideWhenUsed="1"/>
+    <w:lsdException w:name="toa heading" w:locked="0" w:semiHidden="1" w:unhideWhenUsed="1"/>
+    <w:lsdException w:name="List" w:semiHidden="1" w:unhideWhenUsed="1"/>
+    <w:lsdException w:name="List Bullet" w:semiHidden="1" w:unhideWhenUsed="1"/>
+    <w:lsdException w:name="List Number" w:semiHidden="1" w:unhideWhenUsed="1"/>
+    <w:lsdException w:name="List 2" w:semiHidden="1" w:unhideWhenUsed="1"/>
+    <w:lsdException w:name="List 3" w:semiHidden="1" w:unhideWhenUsed="1"/>
+    <w:lsdException w:name="List 4" w:semiHidden="1" w:unhideWhenUsed="1"/>
+    <w:lsdException w:name="List 5" w:semiHidden="1" w:unhideWhenUsed="1"/>
+    <w:lsdException w:name="List Bullet 2" w:semiHidden="1" w:unhideWhenUsed="1"/>
+    <w:lsdException w:name="List Bullet 3" w:semiHidden="1" w:unhideWhenUsed="1"/>
+    <w:lsdException w:name="List Bullet 4" w:semiHidden="1" w:unhideWhenUsed="1"/>
+    <w:lsdException w:name="List Bullet 5" w:semiHidden="1" w:unhideWhenUsed="1"/>
+    <w:lsdException w:name="List Number 2" w:semiHidden="1" w:unhideWhenUsed="1"/>
+    <w:lsdException w:name="List Number 3" w:semiHidden="1" w:unhideWhenUsed="1"/>
+    <w:lsdException w:name="List Number 4" w:semiHidden="1" w:unhideWhenUsed="1"/>
+    <w:lsdException w:name="List Number 5" w:semiHidden="1" w:unhideWhenUsed="1"/>
+    <w:lsdException w:name="Title" w:locked="0" w:uiPriority="32" w:qFormat="1"/>
+    <w:lsdException w:name="Closing" w:semiHidden="1" w:unhideWhenUsed="1"/>
+    <w:lsdException w:name="Signature" w:semiHidden="1" w:unhideWhenUsed="1"/>
+    <w:lsdException w:name="Default Paragraph Font" w:locked="0" w:semiHidden="1" w:uiPriority="1" w:unhideWhenUsed="1"/>
+    <w:lsdException w:name="Body Text" w:semiHidden="1" w:unhideWhenUsed="1"/>
+    <w:lsdException w:name="Body Text Indent" w:semiHidden="1" w:unhideWhenUsed="1"/>
+    <w:lsdException w:name="List Continue" w:semiHidden="1" w:unhideWhenUsed="1"/>
+    <w:lsdException w:name="List Continue 2" w:semiHidden="1" w:unhideWhenUsed="1"/>
+    <w:lsdException w:name="List Continue 3" w:semiHidden="1" w:unhideWhenUsed="1"/>
+    <w:lsdException w:name="List Continue 4" w:semiHidden="1" w:unhideWhenUsed="1"/>
+    <w:lsdException w:name="List Continue 5" w:semiHidden="1" w:unhideWhenUsed="1"/>
+    <w:lsdException w:name="Message Header" w:locked="0" w:semiHidden="1" w:unhideWhenUsed="1"/>
+    <w:lsdException w:name="Subtitle" w:locked="0" w:uiPriority="33" w:qFormat="1"/>
+    <w:lsdException w:name="Salutation" w:locked="0" w:semiHidden="1" w:unhideWhenUsed="1"/>
+    <w:lsdException w:name="Date" w:semiHidden="1" w:unhideWhenUsed="1"/>
+    <w:lsdException w:name="Body Text First Indent" w:semiHidden="1" w:unhideWhenUsed="1"/>
+    <w:lsdException w:name="Body Text First Indent 2" w:semiHidden="1" w:unhideWhenUsed="1"/>
+    <w:lsdException w:name="Note Heading" w:semiHidden="1" w:unhideWhenUsed="1"/>
+    <w:lsdException w:name="Body Text 2" w:semiHidden="1" w:unhideWhenUsed="1"/>
+    <w:lsdException w:name="Body Text 3" w:semiHidden="1" w:unhideWhenUsed="1"/>
+    <w:lsdException w:name="Body Text Indent 2" w:semiHidden="1" w:unhideWhenUsed="1"/>
+    <w:lsdException w:name="Body Text Indent 3" w:semiHidden="1" w:unhideWhenUsed="1"/>
+    <w:lsdException w:name="Block Text" w:locked="0" w:semiHidden="1" w:unhideWhenUsed="1" w:qFormat="1"/>
+    <w:lsdException w:name="Hyperlink" w:locked="0" w:semiHidden="1" w:unhideWhenUsed="1"/>
+    <w:lsdException w:name="FollowedHyperlink" w:locked="0" w:semiHidden="1" w:unhideWhenUsed="1"/>
+    <w:lsdException w:name="Strong" w:locked="0" w:uiPriority="11" w:qFormat="1"/>
+    <w:lsdException w:name="Emphasis" w:locked="0" w:uiPriority="10" w:qFormat="1"/>
+    <w:lsdException w:name="Document Map" w:semiHidden="1" w:unhideWhenUsed="1"/>
+    <w:lsdException w:name="Plain Text" w:locked="0" w:semiHidden="1" w:unhideWhenUsed="1"/>
+    <w:lsdException w:name="E-mail Signature" w:semiHidden="1" w:unhideWhenUsed="1"/>
+    <w:lsdException w:name="HTML Top of Form" w:locked="0" w:semiHidden="1" w:unhideWhenUsed="1"/>
+    <w:lsdException w:name="HTML Bottom of Form" w:locked="0" w:semiHidden="1" w:unhideWhenUsed="1"/>
+    <w:lsdException w:name="Normal (Web)" w:semiHidden="1" w:unhideWhenUsed="1"/>
+    <w:lsdException w:name="HTML Acronym" w:semiHidden="1" w:unhideWhenUsed="1"/>
+    <w:lsdException w:name="HTML Address" w:semiHidden="1" w:unhideWhenUsed="1"/>
+    <w:lsdException w:name="HTML Cite" w:semiHidden="1" w:unhideWhenUsed="1"/>
+    <w:lsdException w:name="HTML Code" w:semiHidden="1" w:unhideWhenUsed="1"/>
+    <w:lsdException w:name="HTML Definition" w:semiHidden="1" w:unhideWhenUsed="1"/>
+    <w:lsdException w:name="HTML Keyboard" w:semiHidden="1" w:unhideWhenUsed="1"/>
+    <w:lsdException w:name="HTML Preformatted" w:semiHidden="1" w:unhideWhenUsed="1"/>
+    <w:lsdException w:name="HTML Sample" w:semiHidden="1" w:unhideWhenUsed="1"/>
+    <w:lsdException w:name="HTML Typewriter" w:semiHidden="1" w:unhideWhenUsed="1"/>
+    <w:lsdException w:name="HTML Variable" w:semiHidden="1" w:unhideWhenUsed="1"/>
+    <w:lsdException w:name="Normal Table" w:locked="0" w:semiHidden="1" w:unhideWhenUsed="1"/>
+    <w:lsdException w:name="annotation subject" w:locked="0" w:semiHidden="1" w:unhideWhenUsed="1"/>
+    <w:lsdException w:name="No List" w:locked="0" w:semiHidden="1" w:unhideWhenUsed="1"/>
+    <w:lsdException w:name="Outline List 1" w:semiHidden="1" w:unhideWhenUsed="1"/>
+    <w:lsdException w:name="Outline List 2" w:semiHidden="1" w:unhideWhenUsed="1"/>
+    <w:lsdException w:name="Outline List 3" w:semiHidden="1" w:unhideWhenUsed="1"/>
+    <w:lsdException w:name="Table Simple 1" w:semiHidden="1" w:unhideWhenUsed="1"/>
+    <w:lsdException w:name="Table Simple 2" w:semiHidden="1" w:unhideWhenUsed="1"/>
+    <w:lsdException w:name="Table Simple 3" w:semiHidden="1" w:unhideWhenUsed="1"/>
+    <w:lsdException w:name="Table Classic 1" w:semiHidden="1" w:unhideWhenUsed="1"/>
+    <w:lsdException w:name="Table Classic 2" w:semiHidden="1" w:unhideWhenUsed="1"/>
+    <w:lsdException w:name="Table Classic 3" w:semiHidden="1" w:unhideWhenUsed="1"/>
+    <w:lsdException w:name="Table Classic 4" w:semiHidden="1" w:unhideWhenUsed="1"/>
+    <w:lsdException w:name="Table Colorful 1" w:semiHidden="1" w:unhideWhenUsed="1"/>
+    <w:lsdException w:name="Table Colorful 2" w:semiHidden="1" w:unhideWhenUsed="1"/>
+    <w:lsdException w:name="Table Colorful 3" w:semiHidden="1" w:unhideWhenUsed="1"/>
+    <w:lsdException w:name="Table Columns 1" w:semiHidden="1" w:unhideWhenUsed="1"/>
+    <w:lsdException w:name="Table Columns 2" w:semiHidden="1" w:unhideWhenUsed="1"/>
+    <w:lsdException w:name="Table Columns 3" w:semiHidden="1" w:unhideWhenUsed="1"/>
+    <w:lsdException w:name="Table Columns 4" w:semiHidden="1" w:unhideWhenUsed="1"/>
+    <w:lsdException w:name="Table Columns 5" w:semiHidden="1" w:unhideWhenUsed="1"/>
+    <w:lsdException w:name="Table Grid 1" w:semiHidden="1" w:unhideWhenUsed="1"/>
+    <w:lsdException w:name="Table Grid 2" w:semiHidden="1" w:unhideWhenUsed="1"/>
+    <w:lsdException w:name="Table Grid 3" w:semiHidden="1" w:unhideWhenUsed="1"/>
+    <w:lsdException w:name="Table Grid 4" w:semiHidden="1" w:unhideWhenUsed="1"/>
+    <w:lsdException w:name="Table Grid 5" w:semiHidden="1" w:unhideWhenUsed="1"/>
+    <w:lsdException w:name="Table Grid 6" w:semiHidden="1" w:unhideWhenUsed="1"/>
+    <w:lsdException w:name="Table Grid 7" w:semiHidden="1" w:unhideWhenUsed="1"/>
+    <w:lsdException w:name="Table Grid 8" w:semiHidden="1" w:unhideWhenUsed="1"/>
+    <w:lsdException w:name="Table List 1" w:semiHidden="1" w:unhideWhenUsed="1"/>
+    <w:lsdException w:name="Table List 2" w:semiHidden="1" w:unhideWhenUsed="1"/>
+    <w:lsdException w:name="Table List 3" w:semiHidden="1" w:unhideWhenUsed="1"/>
+    <w:lsdException w:name="Table List 4" w:semiHidden="1" w:unhideWhenUsed="1"/>
+    <w:lsdException w:name="Table List 5" w:semiHidden="1" w:unhideWhenUsed="1"/>
+    <w:lsdException w:name="Table List 6" w:semiHidden="1" w:unhideWhenUsed="1"/>
+    <w:lsdException w:name="Table List 7" w:semiHidden="1" w:unhideWhenUsed="1"/>
+    <w:lsdException w:name="Table List 8" w:semiHidden="1" w:unhideWhenUsed="1"/>
+    <w:lsdException w:name="Table 3D effects 1" w:semiHidden="1" w:unhideWhenUsed="1"/>
+    <w:lsdException w:name="Table 3D effects 2" w:semiHidden="1" w:unhideWhenUsed="1"/>
+    <w:lsdException w:name="Table 3D effects 3" w:semiHidden="1" w:unhideWhenUsed="1"/>
+    <w:lsdException w:name="Table Contemporary" w:semiHidden="1" w:unhideWhenUsed="1"/>
+    <w:lsdException w:name="Table Elegant" w:semiHidden="1" w:unhideWhenUsed="1"/>
+    <w:lsdException w:name="Table Professional" w:semiHidden="1" w:unhideWhenUsed="1"/>
+    <w:lsdException w:name="Table Subtle 1" w:semiHidden="1" w:unhideWhenUsed="1"/>
+    <w:lsdException w:name="Table Subtle 2" w:semiHidden="1" w:unhideWhenUsed="1"/>
+    <w:lsdException w:name="Table Web 1" w:semiHidden="1" w:unhideWhenUsed="1"/>
+    <w:lsdException w:name="Table Web 2" w:semiHidden="1" w:unhideWhenUsed="1"/>
+    <w:lsdException w:name="Table Web 3" w:semiHidden="1" w:unhideWhenUsed="1"/>
+    <w:lsdException w:name="Balloon Text" w:locked="0" w:semiHidden="1" w:unhideWhenUsed="1"/>
+    <w:lsdException w:name="Table Grid" w:locked="0" w:semiHidden="1" w:uiPriority="39" w:unhideWhenUsed="1"/>
+    <w:lsdException w:name="Table Theme" w:semiHidden="1" w:unhideWhenUsed="1"/>
+    <w:lsdException w:name="Placeholder Text" w:locked="0" w:semiHidden="1"/>
+    <w:lsdException w:name="No Spacing" w:locked="0" w:uiPriority="25" w:qFormat="1"/>
+    <w:lsdException w:name="Light Shading" w:uiPriority="60"/>
+    <w:lsdException w:name="Light List" w:uiPriority="61"/>
+    <w:lsdException w:name="Light Grid" w:uiPriority="62"/>
+    <w:lsdException w:name="Medium Shading 1" w:uiPriority="63"/>
+    <w:lsdException w:name="Medium Shading 2" w:uiPriority="64"/>
+    <w:lsdException w:name="Medium List 1" w:uiPriority="65"/>
+    <w:lsdException w:name="Medium List 2" w:uiPriority="66"/>
+    <w:lsdException w:name="Medium Grid 1" w:uiPriority="67"/>
+    <w:lsdException w:name="Medium Grid 2" w:uiPriority="68"/>
+    <w:lsdException w:name="Medium Grid 3" w:uiPriority="69"/>
+    <w:lsdException w:name="Dark List" w:uiPriority="70"/>
+    <w:lsdException w:name="Colorful Shading" w:uiPriority="71"/>
+    <w:lsdException w:name="Colorful List" w:uiPriority="72"/>
+    <w:lsdException w:name="Colorful Grid" w:uiPriority="73"/>
+    <w:lsdException w:name="Light Shading Accent 1" w:uiPriority="60"/>
+    <w:lsdException w:name="Light List Accent 1" w:uiPriority="61"/>
+    <w:lsdException w:name="Light Grid Accent 1" w:uiPriority="62"/>
+    <w:lsdException w:name="Medium Shading 1 Accent 1" w:uiPriority="63"/>
+    <w:lsdException w:name="Medium Shading 2 Accent 1" w:uiPriority="64"/>
+    <w:lsdException w:name="Medium List 1 Accent 1" w:uiPriority="65"/>
+    <w:lsdException w:name="Revision" w:locked="0" w:semiHidden="1"/>
+    <w:lsdException w:name="List Paragraph" w:locked="0" w:uiPriority="34"/>
+    <w:lsdException w:name="Quote" w:locked="0" w:uiPriority="15" w:qFormat="1"/>
+    <w:lsdException w:name="Intense Quote" w:locked="0" w:uiPriority="21" w:qFormat="1"/>
+    <w:lsdException w:name="Medium List 2 Accent 1" w:uiPriority="66"/>
+    <w:lsdException w:name="Medium Grid 1 Accent 1" w:uiPriority="67"/>
+    <w:lsdException w:name="Medium Grid 2 Accent 1" w:uiPriority="68"/>
+    <w:lsdException w:name="Medium Grid 3 Accent 1" w:uiPriority="69"/>
+    <w:lsdException w:name="Dark List Accent 1" w:uiPriority="70"/>
+    <w:lsdException w:name="Colorful Shading Accent 1" w:uiPriority="71"/>
+    <w:lsdException w:name="Colorful List Accent 1" w:uiPriority="72"/>
+    <w:lsdException w:name="Colorful Grid Accent 1" w:uiPriority="73"/>
+    <w:lsdException w:name="Light Shading Accent 2" w:uiPriority="60"/>
+    <w:lsdException w:name="Light List Accent 2" w:uiPriority="61"/>
+    <w:lsdException w:name="Light Grid Accent 2" w:uiPriority="62"/>
+    <w:lsdException w:name="Medium Shading 1 Accent 2" w:uiPriority="63"/>
+    <w:lsdException w:name="Medium Shading 2 Accent 2" w:uiPriority="64"/>
+    <w:lsdException w:name="Medium List 1 Accent 2" w:uiPriority="65"/>
+    <w:lsdException w:name="Medium List 2 Accent 2" w:uiPriority="66"/>
+    <w:lsdException w:name="Medium Grid 1 Accent 2" w:uiPriority="67"/>
+    <w:lsdException w:name="Medium Grid 2 Accent 2" w:uiPriority="68"/>
+    <w:lsdException w:name="Medium Grid 3 Accent 2" w:uiPriority="69"/>
+    <w:lsdException w:name="Dark List Accent 2" w:uiPriority="70"/>
+    <w:lsdException w:name="Colorful Shading Accent 2" w:uiPriority="71"/>
+    <w:lsdException w:name="Colorful List Accent 2" w:uiPriority="72"/>
+    <w:lsdException w:name="Colorful Grid Accent 2" w:uiPriority="73"/>
+    <w:lsdException w:name="Light Shading Accent 3" w:uiPriority="60"/>
+    <w:lsdException w:name="Light List Accent 3" w:uiPriority="61"/>
+    <w:lsdException w:name="Light Grid Accent 3" w:uiPriority="62"/>
+    <w:lsdException w:name="Medium Shading 1 Accent 3" w:uiPriority="63"/>
+    <w:lsdException w:name="Medium Shading 2 Accent 3" w:uiPriority="64"/>
+    <w:lsdException w:name="Medium List 1 Accent 3" w:uiPriority="65"/>
+    <w:lsdException w:name="Medium List 2 Accent 3" w:uiPriority="66"/>
+    <w:lsdException w:name="Medium Grid 1 Accent 3" w:uiPriority="67"/>
+    <w:lsdException w:name="Medium Grid 2 Accent 3" w:uiPriority="68"/>
+    <w:lsdException w:name="Medium Grid 3 Accent 3" w:uiPriority="69"/>
+    <w:lsdException w:name="Dark List Accent 3" w:uiPriority="70"/>
+    <w:lsdException w:name="Colorful Shading Accent 3" w:uiPriority="71"/>
+    <w:lsdException w:name="Colorful List Accent 3" w:uiPriority="72"/>
+    <w:lsdException w:name="Colorful Grid Accent 3" w:uiPriority="73"/>
+    <w:lsdException w:name="Light Shading Accent 4" w:uiPriority="60"/>
+    <w:lsdException w:name="Light List Accent 4" w:uiPriority="61"/>
+    <w:lsdException w:name="Light Grid Accent 4" w:uiPriority="62"/>
+    <w:lsdException w:name="Medium Shading 1 Accent 4" w:uiPriority="63"/>
+    <w:lsdException w:name="Medium Shading 2 Accent 4" w:uiPriority="64"/>
+    <w:lsdException w:name="Medium List 1 Accent 4" w:uiPriority="65"/>
+    <w:lsdException w:name="Medium List 2 Accent 4" w:uiPriority="66"/>
+    <w:lsdException w:name="Medium Grid 1 Accent 4" w:uiPriority="67"/>
+    <w:lsdException w:name="Medium Grid 2 Accent 4" w:uiPriority="68"/>
+    <w:lsdException w:name="Medium Grid 3 Accent 4" w:uiPriority="69"/>
+    <w:lsdException w:name="Dark List Accent 4" w:uiPriority="70"/>
+    <w:lsdException w:name="Colorful Shading Accent 4" w:uiPriority="71"/>
+    <w:lsdException w:name="Colorful List Accent 4" w:uiPriority="72"/>
+    <w:lsdException w:name="Colorful Grid Accent 4" w:uiPriority="73"/>
+    <w:lsdException w:name="Light Shading Accent 5" w:uiPriority="60"/>
+    <w:lsdException w:name="Light List Accent 5" w:uiPriority="61"/>
+    <w:lsdException w:name="Light Grid Accent 5" w:uiPriority="62"/>
+    <w:lsdException w:name="Medium Shading 1 Accent 5" w:uiPriority="63"/>
+    <w:lsdException w:name="Medium Shading 2 Accent 5" w:uiPriority="64"/>
+    <w:lsdException w:name="Medium List 1 Accent 5" w:uiPriority="65"/>
+    <w:lsdException w:name="Medium List 2 Accent 5" w:uiPriority="66"/>
+    <w:lsdException w:name="Medium Grid 1 Accent 5" w:uiPriority="67"/>
+    <w:lsdException w:name="Medium Grid 2 Accent 5" w:uiPriority="68"/>
+    <w:lsdException w:name="Medium Grid 3 Accent 5" w:uiPriority="69"/>
+    <w:lsdException w:name="Dark List Accent 5" w:uiPriority="70"/>
+    <w:lsdException w:name="Colorful Shading Accent 5" w:uiPriority="71"/>
+    <w:lsdException w:name="Colorful List Accent 5" w:uiPriority="72"/>
+    <w:lsdException w:name="Colorful Grid Accent 5" w:uiPriority="73"/>
+    <w:lsdException w:name="Light Shading Accent 6" w:uiPriority="60"/>
+    <w:lsdException w:name="Light List Accent 6" w:uiPriority="61"/>
+    <w:lsdException w:name="Light Grid Accent 6" w:uiPriority="62"/>
+    <w:lsdException w:name="Medium Shading 1 Accent 6" w:uiPriority="63"/>
+    <w:lsdException w:name="Medium Shading 2 Accent 6" w:uiPriority="64"/>
+    <w:lsdException w:name="Medium List 1 Accent 6" w:uiPriority="65"/>
+    <w:lsdException w:name="Medium List 2 Accent 6" w:uiPriority="66"/>
+    <w:lsdException w:name="Medium Grid 1 Accent 6" w:uiPriority="67"/>
+    <w:lsdException w:name="Medium Grid 2 Accent 6" w:uiPriority="68"/>
+    <w:lsdException w:name="Medium Grid 3 Accent 6" w:uiPriority="69"/>
+    <w:lsdException w:name="Dark List Accent 6" w:uiPriority="70"/>
+    <w:lsdException w:name="Colorful Shading Accent 6" w:uiPriority="71"/>
+    <w:lsdException w:name="Colorful List Accent 6" w:uiPriority="72"/>
+    <w:lsdException w:name="Colorful Grid Accent 6" w:uiPriority="73"/>
+    <w:lsdException w:name="Subtle Emphasis" w:locked="0" w:uiPriority="21" w:qFormat="1"/>
+    <w:lsdException w:name="Intense Emphasis" w:locked="0" w:uiPriority="22" w:qFormat="1"/>
+    <w:lsdException w:name="Subtle Reference" w:locked="0" w:uiPriority="21" w:qFormat="1"/>
+    <w:lsdException w:name="Intense Reference" w:locked="0" w:uiPriority="22" w:qFormat="1"/>
+    <w:lsdException w:name="Book Title" w:locked="0" w:qFormat="1"/>
+    <w:lsdException w:name="Bibliography" w:locked="0" w:semiHidden="1" w:uiPriority="37" w:unhideWhenUsed="1"/>
+    <w:lsdException w:name="TOC Heading" w:locked="0" w:semiHidden="1" w:uiPriority="39" w:unhideWhenUsed="1" w:qFormat="1"/>
+    <w:lsdException w:name="Plain Table 1" w:locked="0" w:uiPriority="41"/>
+    <w:lsdException w:name="Plain Table 2" w:locked="0" w:uiPriority="42"/>
+    <w:lsdException w:name="Plain Table 3" w:locked="0" w:uiPriority="43"/>
+    <w:lsdException w:name="Plain Table 4" w:locked="0" w:uiPriority="44"/>
+    <w:lsdException w:name="Plain Table 5" w:locked="0" w:uiPriority="45"/>
+    <w:lsdException w:name="Grid Table Light" w:locked="0" w:uiPriority="40"/>
+    <w:lsdException w:name="Grid Table 1 Light" w:locked="0" w:uiPriority="46"/>
+    <w:lsdException w:name="Grid Table 2" w:locked="0" w:uiPriority="47"/>
+    <w:lsdException w:name="Grid Table 3" w:locked="0" w:uiPriority="48"/>
+    <w:lsdException w:name="Grid Table 4" w:locked="0" w:uiPriority="49"/>
+    <w:lsdException w:name="Grid Table 5 Dark" w:locked="0" w:uiPriority="50"/>
+    <w:lsdException w:name="Grid Table 6 Colorful" w:locked="0" w:uiPriority="51"/>
+    <w:lsdException w:name="Grid Table 7 Colorful" w:locked="0" w:uiPriority="52"/>
+    <w:lsdException w:name="Grid Table 1 Light Accent 1" w:locked="0" w:uiPriority="46"/>
+    <w:lsdException w:name="Grid Table 2 Accent 1" w:locked="0" w:uiPriority="47"/>
+    <w:lsdException w:name="Grid Table 3 Accent 1" w:locked="0" w:uiPriority="48"/>
+    <w:lsdException w:name="Grid Table 4 Accent 1" w:locked="0" w:uiPriority="49"/>
+    <w:lsdException w:name="Grid Table 5 Dark Accent 1" w:locked="0" w:uiPriority="50"/>
+    <w:lsdException w:name="Grid Table 6 Colorful Accent 1" w:locked="0" w:uiPriority="51"/>
+    <w:lsdException w:name="Grid Table 7 Colorful Accent 1" w:locked="0" w:uiPriority="52"/>
+    <w:lsdException w:name="Grid Table 1 Light Accent 2" w:locked="0" w:uiPriority="46"/>
+    <w:lsdException w:name="Grid Table 2 Accent 2" w:locked="0" w:uiPriority="47"/>
+    <w:lsdException w:name="Grid Table 3 Accent 2" w:locked="0" w:uiPriority="48"/>
+    <w:lsdException w:name="Grid Table 4 Accent 2" w:locked="0" w:uiPriority="49"/>
+    <w:lsdException w:name="Grid Table 5 Dark Accent 2" w:locked="0" w:uiPriority="50"/>
+    <w:lsdException w:name="Grid Table 6 Colorful Accent 2" w:locked="0" w:uiPriority="51"/>
+    <w:lsdException w:name="Grid Table 7 Colorful Accent 2" w:locked="0" w:uiPriority="52"/>
+    <w:lsdException w:name="Grid Table 1 Light Accent 3" w:locked="0" w:uiPriority="46"/>
+    <w:lsdException w:name="Grid Table 2 Accent 3" w:locked="0" w:uiPriority="47"/>
+    <w:lsdException w:name="Grid Table 3 Accent 3" w:locked="0" w:uiPriority="48"/>
+    <w:lsdException w:name="Grid Table 4 Accent 3" w:locked="0" w:uiPriority="49"/>
+    <w:lsdException w:name="Grid Table 5 Dark Accent 3" w:locked="0" w:uiPriority="50"/>
+    <w:lsdException w:name="Grid Table 6 Colorful Accent 3" w:locked="0" w:uiPriority="51"/>
+    <w:lsdException w:name="Grid Table 7 Colorful Accent 3" w:locked="0" w:uiPriority="52"/>
+    <w:lsdException w:name="Grid Table 1 Light Accent 4" w:locked="0" w:uiPriority="46"/>
+    <w:lsdException w:name="Grid Table 2 Accent 4" w:locked="0" w:uiPriority="47"/>
+    <w:lsdException w:name="Grid Table 3 Accent 4" w:locked="0" w:uiPriority="48"/>
+    <w:lsdException w:name="Grid Table 4 Accent 4" w:locked="0" w:uiPriority="49"/>
+    <w:lsdException w:name="Grid Table 5 Dark Accent 4" w:locked="0" w:uiPriority="50"/>
+    <w:lsdException w:name="Grid Table 6 Colorful Accent 4" w:locked="0" w:uiPriority="51"/>
+    <w:lsdException w:name="Grid Table 7 Colorful Accent 4" w:locked="0" w:uiPriority="52"/>
+    <w:lsdException w:name="Grid Table 1 Light Accent 5" w:locked="0" w:uiPriority="46"/>
+    <w:lsdException w:name="Grid Table 2 Accent 5" w:locked="0" w:uiPriority="47"/>
+    <w:lsdException w:name="Grid Table 3 Accent 5" w:locked="0" w:uiPriority="48"/>
+    <w:lsdException w:name="Grid Table 4 Accent 5" w:locked="0" w:uiPriority="49"/>
+    <w:lsdException w:name="Grid Table 5 Dark Accent 5" w:locked="0" w:uiPriority="50"/>
+    <w:lsdException w:name="Grid Table 6 Colorful Accent 5" w:locked="0" w:uiPriority="51"/>
+    <w:lsdException w:name="Grid Table 7 Colorful Accent 5" w:locked="0" w:uiPriority="52"/>
+    <w:lsdException w:name="Grid Table 1 Light Accent 6" w:locked="0" w:uiPriority="46"/>
+    <w:lsdException w:name="Grid Table 2 Accent 6" w:locked="0" w:uiPriority="47"/>
+    <w:lsdException w:name="Grid Table 3 Accent 6" w:locked="0" w:uiPriority="48"/>
+    <w:lsdException w:name="Grid Table 4 Accent 6" w:locked="0" w:uiPriority="49"/>
+    <w:lsdException w:name="Grid Table 5 Dark Accent 6" w:locked="0" w:uiPriority="50"/>
+    <w:lsdException w:name="Grid Table 6 Colorful Accent 6" w:locked="0" w:uiPriority="51"/>
+    <w:lsdException w:name="Grid Table 7 Colorful Accent 6" w:locked="0" w:uiPriority="52"/>
+    <w:lsdException w:name="List Table 1 Light" w:locked="0" w:uiPriority="46"/>
+    <w:lsdException w:name="List Table 2" w:locked="0" w:uiPriority="47"/>
+    <w:lsdException w:name="List Table 3" w:locked="0" w:uiPriority="48"/>
+    <w:lsdException w:name="List Table 4" w:locked="0" w:uiPriority="49"/>
+    <w:lsdException w:name="List Table 5 Dark" w:locked="0" w:uiPriority="50"/>
+    <w:lsdException w:name="List Table 6 Colorful" w:locked="0" w:uiPriority="51"/>
+    <w:lsdException w:name="List Table 7 Colorful" w:locked="0" w:uiPriority="52"/>
+    <w:lsdException w:name="List Table 1 Light Accent 1" w:locked="0" w:uiPriority="46"/>
+    <w:lsdException w:name="List Table 2 Accent 1" w:locked="0" w:uiPriority="47"/>
+    <w:lsdException w:name="List Table 3 Accent 1" w:locked="0" w:uiPriority="48"/>
+    <w:lsdException w:name="List Table 4 Accent 1" w:locked="0" w:uiPriority="49"/>
+    <w:lsdException w:name="List Table 5 Dark Accent 1" w:locked="0" w:uiPriority="50"/>
+    <w:lsdException w:name="List Table 6 Colorful Accent 1" w:locked="0" w:uiPriority="51"/>
+    <w:lsdException w:name="List Table 7 Colorful Accent 1" w:locked="0" w:uiPriority="52"/>
+    <w:lsdException w:name="List Table 1 Light Accent 2" w:locked="0" w:uiPriority="46"/>
+    <w:lsdException w:name="List Table 2 Accent 2" w:locked="0" w:uiPriority="47"/>
+    <w:lsdException w:name="List Table 3 Accent 2" w:locked="0" w:uiPriority="48"/>
+    <w:lsdException w:name="List Table 4 Accent 2" w:locked="0" w:uiPriority="49"/>
+    <w:lsdException w:name="List Table 5 Dark Accent 2" w:locked="0" w:uiPriority="50"/>
+    <w:lsdException w:name="List Table 6 Colorful Accent 2" w:locked="0" w:uiPriority="51"/>
+    <w:lsdException w:name="List Table 7 Colorful Accent 2" w:locked="0" w:uiPriority="52"/>
+    <w:lsdException w:name="List Table 1 Light Accent 3" w:locked="0" w:uiPriority="46"/>
+    <w:lsdException w:name="List Table 2 Accent 3" w:locked="0" w:uiPriority="47"/>
+    <w:lsdException w:name="List Table 3 Accent 3" w:locked="0" w:uiPriority="48"/>
+    <w:lsdException w:name="List Table 4 Accent 3" w:locked="0" w:uiPriority="49"/>
+    <w:lsdException w:name="List Table 5 Dark Accent 3" w:locked="0" w:uiPriority="50"/>
+    <w:lsdException w:name="List Table 6 Colorful Accent 3" w:locked="0" w:uiPriority="51"/>
+    <w:lsdException w:name="List Table 7 Colorful Accent 3" w:locked="0" w:uiPriority="52"/>
+    <w:lsdException w:name="List Table 1 Light Accent 4" w:locked="0" w:uiPriority="46"/>
+    <w:lsdException w:name="List Table 2 Accent 4" w:locked="0" w:uiPriority="47"/>
+    <w:lsdException w:name="List Table 3 Accent 4" w:locked="0" w:uiPriority="48"/>
+    <w:lsdException w:name="List Table 4 Accent 4" w:locked="0" w:uiPriority="49"/>
+    <w:lsdException w:name="List Table 5 Dark Accent 4" w:locked="0" w:uiPriority="50"/>
+    <w:lsdException w:name="List Table 6 Colorful Accent 4" w:locked="0" w:uiPriority="51"/>
+    <w:lsdException w:name="List Table 7 Colorful Accent 4" w:locked="0" w:uiPriority="52"/>
+    <w:lsdException w:name="List Table 1 Light Accent 5" w:locked="0" w:uiPriority="46"/>
+    <w:lsdException w:name="List Table 2 Accent 5" w:locked="0" w:uiPriority="47"/>
+    <w:lsdException w:name="List Table 3 Accent 5" w:locked="0" w:uiPriority="48"/>
+    <w:lsdException w:name="List Table 4 Accent 5" w:locked="0" w:uiPriority="49"/>
+    <w:lsdException w:name="List Table 5 Dark Accent 5" w:locked="0" w:uiPriority="50"/>
+    <w:lsdException w:name="List Table 6 Colorful Accent 5" w:locked="0" w:uiPriority="51"/>
+    <w:lsdException w:name="List Table 7 Colorful Accent 5" w:locked="0" w:uiPriority="52"/>
+    <w:lsdException w:name="List Table 1 Light Accent 6" w:locked="0" w:uiPriority="46"/>
+    <w:lsdException w:name="List Table 2 Accent 6" w:locked="0" w:uiPriority="47"/>
+    <w:lsdException w:name="List Table 3 Accent 6" w:locked="0" w:uiPriority="48"/>
+    <w:lsdException w:name="List Table 4 Accent 6" w:locked="0" w:uiPriority="49"/>
+    <w:lsdException w:name="List Table 5 Dark Accent 6" w:locked="0" w:uiPriority="50"/>
+    <w:lsdException w:name="List Table 6 Colorful Accent 6" w:locked="0" w:uiPriority="51"/>
+    <w:lsdException w:name="List Table 7 Colorful Accent 6" w:locked="0" w:uiPriority="52"/>
+    <w:lsdException w:name="Mention" w:locked="0" w:semiHidden="1" w:unhideWhenUsed="1"/>
+    <w:lsdException w:name="Smart Hyperlink" w:locked="0" w:semiHidden="1" w:unhideWhenUsed="1"/>
+    <w:lsdException w:name="Hashtag" w:locked="0" w:semiHidden="1" w:unhideWhenUsed="1"/>
   </w:latentStyles>
   <w:style w:type="paragraph" w:default="1" w:styleId="Standaard">
     <w:name w:val="Normal"/>
@@ -7644,7 +5701,7 @@
   <a:extraClrSchemeLst/>
   <a:extLst>
     <a:ext uri="{05A4C25C-085E-4340-85A3-A5531E510DB2}">
-      <thm15:themeFamily xmlns:thm15="http://schemas.microsoft.com/office/thememl/2012/main" xmlns="" name="OGD Thema 16x9 versie 20131219" id="{2F69A391-C5B6-42DC-83C2-0826DDE2FAB8}" vid="{8298FFFF-A93B-418B-A7A0-94791A01B09A}"/>
+      <thm15:themeFamily xmlns:thm15="http://schemas.microsoft.com/office/thememl/2012/main" name="OGD Thema 16x9 versie 20131219" id="{2F69A391-C5B6-42DC-83C2-0826DDE2FAB8}" vid="{8298FFFF-A93B-418B-A7A0-94791A01B09A}"/>
     </a:ext>
   </a:extLst>
 </a:theme>
@@ -7674,7 +5731,7 @@
 </file>
 
 <file path=customXml/itemProps2.xml><?xml version="1.0" encoding="utf-8"?>
-<ds:datastoreItem xmlns:ds="http://schemas.openxmlformats.org/officeDocument/2006/customXml" ds:itemID="{F760C0A3-B359-4586-9B80-DA4E6795482D}">
+<ds:datastoreItem xmlns:ds="http://schemas.openxmlformats.org/officeDocument/2006/customXml" ds:itemID="{167A4687-A399-4759-8A9D-F232AEBE6E7C}">
   <ds:schemaRefs>
     <ds:schemaRef ds:uri="http://schemas.openxmlformats.org/officeDocument/2006/bibliography"/>
   </ds:schemaRefs>

</xml_diff>

<commit_message>
Add code to be able to open the special door to the server room from the loods
</commit_message>
<xml_diff>
--- a/PowerSpel-PenTest/ToDo.docx
+++ b/PowerSpel-PenTest/ToDo.docx
@@ -25,13 +25,7 @@
         <w:rPr>
           <w:color w:val="00B050"/>
         </w:rPr>
-        <w:t>Telep</w:t>
-      </w:r>
-      <w:r>
-        <w:rPr>
-          <w:color w:val="00B050"/>
-        </w:rPr>
-        <w:t xml:space="preserve">orter werkend </w:t>
+        <w:t xml:space="preserve">Teleporter werkend </w:t>
       </w:r>
       <w:r>
         <w:rPr>
@@ -55,19 +49,7 @@
         <w:rPr>
           <w:color w:val="00B050"/>
         </w:rPr>
-        <w:t xml:space="preserve">Gereedschapskist </w:t>
-      </w:r>
-      <w:r>
-        <w:rPr>
-          <w:color w:val="00B050"/>
-        </w:rPr>
-        <w:t>in</w:t>
-      </w:r>
-      <w:r>
-        <w:rPr>
-          <w:color w:val="00B050"/>
-        </w:rPr>
-        <w:t xml:space="preserve"> Maker Space</w:t>
+        <w:t>Gereedschapskist in Maker Space</w:t>
       </w:r>
       <w:r>
         <w:rPr>
@@ -147,8 +129,6 @@
         </w:rPr>
         <w:t>penetratieniveau</w:t>
       </w:r>
-      <w:bookmarkStart w:id="0" w:name="_GoBack"/>
-      <w:bookmarkEnd w:id="0"/>
     </w:p>
     <w:p>
       <w:pPr>
@@ -157,32 +137,33 @@
           <w:ilvl w:val="0"/>
           <w:numId w:val="30"/>
         </w:numPr>
-      </w:pPr>
-      <w:r>
-        <w:t>Code implementeren voor kamers met bijzondere deur (</w:t>
-      </w:r>
-      <w:r>
         <w:rPr>
           <w:color w:val="00B050"/>
         </w:rPr>
-        <w:t>Loods</w:t>
-      </w:r>
-      <w:r>
-        <w:t xml:space="preserve">, </w:t>
-      </w:r>
-      <w:r>
-        <w:t>server</w:t>
-      </w:r>
-      <w:r>
-        <w:t>)</w:t>
-      </w:r>
-    </w:p>
-    <w:p>
-      <w:pPr>
-        <w:pStyle w:val="Kop1"/>
-      </w:pPr>
-      <w:r>
-        <w:t>Backlog</w:t>
+      </w:pPr>
+      <w:r>
+        <w:rPr>
+          <w:color w:val="00B050"/>
+        </w:rPr>
+        <w:t xml:space="preserve">Code </w:t>
+      </w:r>
+      <w:r>
+        <w:rPr>
+          <w:color w:val="00B050"/>
+        </w:rPr>
+        <w:t>geïmplementeerd</w:t>
+      </w:r>
+      <w:r>
+        <w:rPr>
+          <w:color w:val="00B050"/>
+        </w:rPr>
+        <w:t xml:space="preserve"> voor </w:t>
+      </w:r>
+      <w:r>
+        <w:rPr>
+          <w:color w:val="00B050"/>
+        </w:rPr>
+        <w:t>de bijzondere deuren in de loods</w:t>
       </w:r>
     </w:p>
     <w:p>
@@ -192,6 +173,52 @@
           <w:ilvl w:val="0"/>
           <w:numId w:val="30"/>
         </w:numPr>
+        <w:rPr>
+          <w:color w:val="00B050"/>
+        </w:rPr>
+      </w:pPr>
+      <w:r>
+        <w:rPr>
+          <w:color w:val="00B050"/>
+        </w:rPr>
+        <w:t>Ending toegevoegd</w:t>
+      </w:r>
+    </w:p>
+    <w:p>
+      <w:pPr>
+        <w:pStyle w:val="Lijstalinea"/>
+        <w:numPr>
+          <w:ilvl w:val="0"/>
+          <w:numId w:val="30"/>
+        </w:numPr>
+        <w:rPr>
+          <w:color w:val="00B050"/>
+        </w:rPr>
+      </w:pPr>
+      <w:r>
+        <w:rPr>
+          <w:color w:val="00B050"/>
+        </w:rPr>
+        <w:t>Alle dialogs visueel verbeterd</w:t>
+      </w:r>
+      <w:bookmarkStart w:id="0" w:name="_GoBack"/>
+      <w:bookmarkEnd w:id="0"/>
+    </w:p>
+    <w:p>
+      <w:pPr>
+        <w:pStyle w:val="Kop1"/>
+      </w:pPr>
+      <w:r>
+        <w:t>Backlog</w:t>
+      </w:r>
+    </w:p>
+    <w:p>
+      <w:pPr>
+        <w:pStyle w:val="Lijstalinea"/>
+        <w:numPr>
+          <w:ilvl w:val="0"/>
+          <w:numId w:val="30"/>
+        </w:numPr>
       </w:pPr>
       <w:r>
         <w:t>NPC’s</w:t>
@@ -677,6 +704,7 @@
         </w:numPr>
       </w:pPr>
       <w:r>
+        <w:lastRenderedPageBreak/>
         <w:t>High scores van flipperkast en photo play opnemen</w:t>
       </w:r>
     </w:p>
@@ -701,7 +729,6 @@
         </w:numPr>
       </w:pPr>
       <w:r>
-        <w:lastRenderedPageBreak/>
         <w:t>Header geschikt maken voor veel inhoud</w:t>
       </w:r>
       <w:r>
@@ -751,6 +778,18 @@
       </w:r>
       <w:r>
         <w:t>: zorgen dat kopie achterste maken het spel onprettig eindigt</w:t>
+      </w:r>
+    </w:p>
+    <w:p>
+      <w:pPr>
+        <w:pStyle w:val="Lijstalinea"/>
+        <w:numPr>
+          <w:ilvl w:val="1"/>
+          <w:numId w:val="30"/>
+        </w:numPr>
+      </w:pPr>
+      <w:r>
+        <w:t>Voeg functionaliteit aan wordwrap toe dat kleur meegeven mogelijk is.</w:t>
       </w:r>
     </w:p>
     <w:p>
@@ -1646,28 +1685,28 @@
         <v:path o:extrusionok="f" gradientshapeok="t" o:connecttype="rect"/>
         <o:lock v:ext="edit" aspectratio="t"/>
       </v:shapetype>
-      <v:shape id="_x0000_i1116" type="#_x0000_t75" style="width:7.5pt;height:7.5pt" o:bullet="t">
+      <v:shape id="_x0000_i1044" type="#_x0000_t75" style="width:7.5pt;height:7.5pt" o:bullet="t">
         <v:imagedata r:id="rId1" o:title="BulletNiveau1"/>
       </v:shape>
     </w:pict>
   </w:numPicBullet>
   <w:numPicBullet w:numPicBulletId="1">
     <w:pict>
-      <v:shape id="_x0000_i1117" type="#_x0000_t75" style="width:6.75pt;height:6.75pt" o:bullet="t">
+      <v:shape id="_x0000_i1045" type="#_x0000_t75" style="width:6.75pt;height:6.75pt" o:bullet="t">
         <v:imagedata r:id="rId2" o:title="BulletNiveau2"/>
       </v:shape>
     </w:pict>
   </w:numPicBullet>
   <w:numPicBullet w:numPicBulletId="2">
     <w:pict>
-      <v:shape id="_x0000_i1118" type="#_x0000_t75" style="width:7.5pt;height:7.5pt" o:bullet="t">
+      <v:shape id="_x0000_i1046" type="#_x0000_t75" style="width:7.5pt;height:7.5pt" o:bullet="t">
         <v:imagedata r:id="rId3" o:title="BulletNiveau1"/>
       </v:shape>
     </w:pict>
   </w:numPicBullet>
   <w:numPicBullet w:numPicBulletId="3">
     <w:pict>
-      <v:shape id="_x0000_i1119" type="#_x0000_t75" style="width:6.75pt;height:6.75pt" o:bullet="t">
+      <v:shape id="_x0000_i1047" type="#_x0000_t75" style="width:6.75pt;height:6.75pt" o:bullet="t">
         <v:imagedata r:id="rId4" o:title="BulletNiveau2"/>
       </v:shape>
     </w:pict>
@@ -3432,7 +3471,7 @@
     <w:lsdException w:name="Table Web 2" w:semiHidden="1" w:unhideWhenUsed="1"/>
     <w:lsdException w:name="Table Web 3" w:semiHidden="1" w:unhideWhenUsed="1"/>
     <w:lsdException w:name="Balloon Text" w:locked="0" w:semiHidden="1" w:unhideWhenUsed="1"/>
-    <w:lsdException w:name="Table Grid" w:locked="0" w:semiHidden="1" w:uiPriority="39" w:unhideWhenUsed="1"/>
+    <w:lsdException w:name="Table Grid" w:locked="0" w:uiPriority="39"/>
     <w:lsdException w:name="Table Theme" w:semiHidden="1" w:unhideWhenUsed="1"/>
     <w:lsdException w:name="Placeholder Text" w:locked="0" w:semiHidden="1"/>
     <w:lsdException w:name="No Spacing" w:locked="0" w:uiPriority="25" w:qFormat="1"/>
@@ -5731,7 +5770,7 @@
 </file>
 
 <file path=customXml/itemProps2.xml><?xml version="1.0" encoding="utf-8"?>
-<ds:datastoreItem xmlns:ds="http://schemas.openxmlformats.org/officeDocument/2006/customXml" ds:itemID="{167A4687-A399-4759-8A9D-F232AEBE6E7C}">
+<ds:datastoreItem xmlns:ds="http://schemas.openxmlformats.org/officeDocument/2006/customXml" ds:itemID="{C1147AF5-90DB-4B3A-B2D1-A4B425F6754B}">
   <ds:schemaRefs>
     <ds:schemaRef ds:uri="http://schemas.openxmlformats.org/officeDocument/2006/bibliography"/>
   </ds:schemaRefs>

</xml_diff>

<commit_message>
Use Write-OGDWordWrapHost to display end scenario
</commit_message>
<xml_diff>
--- a/PowerSpel-PenTest/ToDo.docx
+++ b/PowerSpel-PenTest/ToDo.docx
@@ -2,6 +2,153 @@
 <file path=word/document.xml><?xml version="1.0" encoding="utf-8"?>
 <w:document xmlns:wpc="http://schemas.microsoft.com/office/word/2010/wordprocessingCanvas" xmlns:cx="http://schemas.microsoft.com/office/drawing/2014/chartex" xmlns:cx1="http://schemas.microsoft.com/office/drawing/2015/9/8/chartex" xmlns:cx2="http://schemas.microsoft.com/office/drawing/2015/10/21/chartex" xmlns:cx3="http://schemas.microsoft.com/office/drawing/2016/5/9/chartex" xmlns:cx4="http://schemas.microsoft.com/office/drawing/2016/5/10/chartex" xmlns:cx5="http://schemas.microsoft.com/office/drawing/2016/5/11/chartex" xmlns:cx6="http://schemas.microsoft.com/office/drawing/2016/5/12/chartex" xmlns:cx7="http://schemas.microsoft.com/office/drawing/2016/5/13/chartex" xmlns:cx8="http://schemas.microsoft.com/office/drawing/2016/5/14/chartex" xmlns:mc="http://schemas.openxmlformats.org/markup-compatibility/2006" xmlns:o="urn:schemas-microsoft-com:office:office" xmlns:r="http://schemas.openxmlformats.org/officeDocument/2006/relationships" xmlns:m="http://schemas.openxmlformats.org/officeDocument/2006/math" xmlns:v="urn:schemas-microsoft-com:vml" xmlns:wp14="http://schemas.microsoft.com/office/word/2010/wordprocessingDrawing" xmlns:wp="http://schemas.openxmlformats.org/drawingml/2006/wordprocessingDrawing" xmlns:w10="urn:schemas-microsoft-com:office:word" xmlns:w="http://schemas.openxmlformats.org/wordprocessingml/2006/main" xmlns:w14="http://schemas.microsoft.com/office/word/2010/wordml" xmlns:w15="http://schemas.microsoft.com/office/word/2012/wordml" xmlns:w16se="http://schemas.microsoft.com/office/word/2015/wordml/symex" xmlns:wpg="http://schemas.microsoft.com/office/word/2010/wordprocessingGroup" xmlns:wpi="http://schemas.microsoft.com/office/word/2010/wordprocessingInk" xmlns:wne="http://schemas.microsoft.com/office/word/2006/wordml" xmlns:wps="http://schemas.microsoft.com/office/word/2010/wordprocessingShape" mc:Ignorable="w14 w15 w16se wp14">
   <w:body>
+    <w:p>
+      <w:pPr>
+        <w:pStyle w:val="Kop1"/>
+      </w:pPr>
+      <w:r>
+        <w:t>Version 0.3</w:t>
+      </w:r>
+    </w:p>
+    <w:p>
+      <w:pPr>
+        <w:pStyle w:val="Lijstalinea"/>
+        <w:numPr>
+          <w:ilvl w:val="0"/>
+          <w:numId w:val="33"/>
+        </w:numPr>
+        <w:rPr>
+          <w:color w:val="00B050"/>
+        </w:rPr>
+      </w:pPr>
+      <w:r>
+        <w:rPr>
+          <w:color w:val="00B050"/>
+        </w:rPr>
+        <w:t>Penetratiemanier “</w:t>
+      </w:r>
+      <w:r>
+        <w:rPr>
+          <w:color w:val="00B050"/>
+        </w:rPr>
+        <w:t>Medewerkers ‘vergiftigd’</w:t>
+      </w:r>
+      <w:r>
+        <w:rPr>
+          <w:color w:val="00B050"/>
+        </w:rPr>
+        <w:t>” toegevoegd</w:t>
+      </w:r>
+    </w:p>
+    <w:p>
+      <w:pPr>
+        <w:pStyle w:val="Lijstalinea"/>
+        <w:numPr>
+          <w:ilvl w:val="0"/>
+          <w:numId w:val="33"/>
+        </w:numPr>
+        <w:rPr>
+          <w:color w:val="00B050"/>
+        </w:rPr>
+      </w:pPr>
+      <w:bookmarkStart w:id="0" w:name="_GoBack"/>
+      <w:r>
+        <w:rPr>
+          <w:color w:val="00B050"/>
+        </w:rPr>
+        <w:t>Write-</w:t>
+      </w:r>
+      <w:proofErr w:type="spellStart"/>
+      <w:r>
+        <w:rPr>
+          <w:color w:val="00B050"/>
+        </w:rPr>
+        <w:t>OGDWordWrapHost</w:t>
+      </w:r>
+      <w:proofErr w:type="spellEnd"/>
+      <w:r>
+        <w:rPr>
+          <w:color w:val="00B050"/>
+        </w:rPr>
+        <w:t xml:space="preserve"> toegepast bij weergeven eindscenario</w:t>
+      </w:r>
+    </w:p>
+    <w:bookmarkEnd w:id="0"/>
+    <w:p>
+      <w:pPr>
+        <w:pStyle w:val="Lijstalinea"/>
+        <w:numPr>
+          <w:ilvl w:val="0"/>
+          <w:numId w:val="33"/>
+        </w:numPr>
+      </w:pPr>
+      <w:proofErr w:type="spellStart"/>
+      <w:r>
+        <w:t>Packet</w:t>
+      </w:r>
+      <w:proofErr w:type="spellEnd"/>
+      <w:r>
+        <w:t xml:space="preserve"> </w:t>
+      </w:r>
+      <w:proofErr w:type="spellStart"/>
+      <w:r>
+        <w:t>sniffer</w:t>
+      </w:r>
+      <w:proofErr w:type="spellEnd"/>
+      <w:r>
+        <w:t xml:space="preserve"> op </w:t>
+      </w:r>
+      <w:proofErr w:type="spellStart"/>
+      <w:r>
+        <w:t>coreswitch</w:t>
+      </w:r>
+      <w:proofErr w:type="spellEnd"/>
+      <w:r>
+        <w:t xml:space="preserve"> aangesloten (400)</w:t>
+      </w:r>
+    </w:p>
+    <w:p>
+      <w:pPr>
+        <w:pStyle w:val="Lijstalinea"/>
+        <w:numPr>
+          <w:ilvl w:val="0"/>
+          <w:numId w:val="33"/>
+        </w:numPr>
+      </w:pPr>
+      <w:r>
+        <w:t>Zitten in treinzitjes AM</w:t>
+      </w:r>
+    </w:p>
+    <w:p>
+      <w:pPr>
+        <w:pStyle w:val="Lijstalinea"/>
+        <w:numPr>
+          <w:ilvl w:val="0"/>
+          <w:numId w:val="33"/>
+        </w:numPr>
+      </w:pPr>
+      <w:r>
+        <w:t>Functie Koffiezetapparaat fixen bij invoer ongeldige keuze</w:t>
+      </w:r>
+    </w:p>
+    <w:p>
+      <w:pPr>
+        <w:pStyle w:val="Lijstalinea"/>
+        <w:numPr>
+          <w:ilvl w:val="0"/>
+          <w:numId w:val="33"/>
+        </w:numPr>
+      </w:pPr>
+      <w:proofErr w:type="spellStart"/>
+      <w:r>
+        <w:t>Invoke-OGDDialog-Multifunctional</w:t>
+      </w:r>
+      <w:proofErr w:type="spellEnd"/>
+      <w:r>
+        <w:t>: zorgen dat kopie achterste maken het spel onprettig eindigt</w:t>
+      </w:r>
+    </w:p>
+    <w:p/>
     <w:p>
       <w:pPr>
         <w:pStyle w:val="Kop1"/>
@@ -21,11 +168,19 @@
           <w:color w:val="00B050"/>
         </w:rPr>
       </w:pPr>
+      <w:proofErr w:type="spellStart"/>
       <w:r>
         <w:rPr>
           <w:color w:val="00B050"/>
         </w:rPr>
-        <w:t xml:space="preserve">Teleporter werkend </w:t>
+        <w:t>Teleporter</w:t>
+      </w:r>
+      <w:proofErr w:type="spellEnd"/>
+      <w:r>
+        <w:rPr>
+          <w:color w:val="00B050"/>
+        </w:rPr>
+        <w:t xml:space="preserve"> werkend </w:t>
       </w:r>
       <w:r>
         <w:rPr>
@@ -177,11 +332,19 @@
           <w:color w:val="00B050"/>
         </w:rPr>
       </w:pPr>
+      <w:proofErr w:type="spellStart"/>
       <w:r>
         <w:rPr>
           <w:color w:val="00B050"/>
         </w:rPr>
-        <w:t>Ending toegevoegd</w:t>
+        <w:t>Ending</w:t>
+      </w:r>
+      <w:proofErr w:type="spellEnd"/>
+      <w:r>
+        <w:rPr>
+          <w:color w:val="00B050"/>
+        </w:rPr>
+        <w:t xml:space="preserve"> toegevoegd</w:t>
       </w:r>
     </w:p>
     <w:p>
@@ -199,18 +362,32 @@
         <w:rPr>
           <w:color w:val="00B050"/>
         </w:rPr>
-        <w:t>Alle dialogs visueel verbeterd</w:t>
-      </w:r>
-      <w:bookmarkStart w:id="0" w:name="_GoBack"/>
-      <w:bookmarkEnd w:id="0"/>
+        <w:t xml:space="preserve">Alle </w:t>
+      </w:r>
+      <w:proofErr w:type="spellStart"/>
+      <w:r>
+        <w:rPr>
+          <w:color w:val="00B050"/>
+        </w:rPr>
+        <w:t>dialogs</w:t>
+      </w:r>
+      <w:proofErr w:type="spellEnd"/>
+      <w:r>
+        <w:rPr>
+          <w:color w:val="00B050"/>
+        </w:rPr>
+        <w:t xml:space="preserve"> visueel verbeterd</w:t>
+      </w:r>
     </w:p>
     <w:p>
       <w:pPr>
         <w:pStyle w:val="Kop1"/>
       </w:pPr>
+      <w:proofErr w:type="spellStart"/>
       <w:r>
         <w:t>Backlog</w:t>
       </w:r>
+      <w:proofErr w:type="spellEnd"/>
     </w:p>
     <w:p>
       <w:pPr>
@@ -220,9 +397,11 @@
           <w:numId w:val="30"/>
         </w:numPr>
       </w:pPr>
+      <w:proofErr w:type="spellStart"/>
       <w:r>
         <w:t>NPC’s</w:t>
       </w:r>
+      <w:proofErr w:type="spellEnd"/>
       <w:r>
         <w:t>:</w:t>
       </w:r>
@@ -409,8 +588,13 @@
           <w:numId w:val="30"/>
         </w:numPr>
       </w:pPr>
-      <w:r>
-        <w:t>Administatief medewerker</w:t>
+      <w:proofErr w:type="spellStart"/>
+      <w:r>
+        <w:t>Administatief</w:t>
+      </w:r>
+      <w:proofErr w:type="spellEnd"/>
+      <w:r>
+        <w:t xml:space="preserve"> medewerker</w:t>
       </w:r>
     </w:p>
     <w:p>
@@ -433,8 +617,13 @@
           <w:numId w:val="30"/>
         </w:numPr>
       </w:pPr>
-      <w:r>
-        <w:t>Appèl-medewerkster</w:t>
+      <w:proofErr w:type="spellStart"/>
+      <w:r>
+        <w:t>Appèl</w:t>
+      </w:r>
+      <w:proofErr w:type="spellEnd"/>
+      <w:r>
+        <w:t>-medewerkster</w:t>
       </w:r>
       <w:r>
         <w:t xml:space="preserve"> </w:t>
@@ -466,11 +655,16 @@
           <w:numId w:val="33"/>
         </w:numPr>
       </w:pPr>
-      <w:r>
-        <w:t>Medewerkers ‘vergiftigd’</w:t>
-      </w:r>
-      <w:r>
-        <w:t xml:space="preserve"> (200)</w:t>
+      <w:proofErr w:type="spellStart"/>
+      <w:r>
+        <w:t>Klantspecifieke</w:t>
+      </w:r>
+      <w:proofErr w:type="spellEnd"/>
+      <w:r>
+        <w:t xml:space="preserve"> informatie ingezien</w:t>
+      </w:r>
+      <w:r>
+        <w:t xml:space="preserve"> (400)</w:t>
       </w:r>
     </w:p>
     <w:p>
@@ -482,67 +676,7 @@
         </w:numPr>
       </w:pPr>
       <w:r>
-        <w:t>Klantspecifieke informatie ingezien</w:t>
-      </w:r>
-      <w:r>
-        <w:t xml:space="preserve"> (400)</w:t>
-      </w:r>
-    </w:p>
-    <w:p>
-      <w:pPr>
-        <w:pStyle w:val="Lijstalinea"/>
-        <w:numPr>
-          <w:ilvl w:val="1"/>
-          <w:numId w:val="33"/>
-        </w:numPr>
-      </w:pPr>
-      <w:r>
         <w:t>Personeelsgegevens ingezien</w:t>
-      </w:r>
-      <w:r>
-        <w:t xml:space="preserve"> (400)</w:t>
-      </w:r>
-    </w:p>
-    <w:p>
-      <w:pPr>
-        <w:pStyle w:val="Lijstalinea"/>
-        <w:numPr>
-          <w:ilvl w:val="1"/>
-          <w:numId w:val="33"/>
-        </w:numPr>
-      </w:pPr>
-      <w:r>
-        <w:t>Remote Execution mogelijkheid gerealiseerd op PC</w:t>
-      </w:r>
-      <w:r>
-        <w:t xml:space="preserve"> (500)</w:t>
-      </w:r>
-    </w:p>
-    <w:p>
-      <w:pPr>
-        <w:pStyle w:val="Lijstalinea"/>
-        <w:numPr>
-          <w:ilvl w:val="1"/>
-          <w:numId w:val="33"/>
-        </w:numPr>
-      </w:pPr>
-      <w:r>
-        <w:t>Fysieke toegang tot de serverruimte gerealiseerd</w:t>
-      </w:r>
-      <w:r>
-        <w:t xml:space="preserve"> (500)</w:t>
-      </w:r>
-    </w:p>
-    <w:p>
-      <w:pPr>
-        <w:pStyle w:val="Lijstalinea"/>
-        <w:numPr>
-          <w:ilvl w:val="1"/>
-          <w:numId w:val="33"/>
-        </w:numPr>
-      </w:pPr>
-      <w:r>
-        <w:t>Packet sniffer op coreswitch aangesloten</w:t>
       </w:r>
       <w:r>
         <w:t xml:space="preserve"> (400)</w:t>
@@ -556,8 +690,13 @@
           <w:numId w:val="30"/>
         </w:numPr>
       </w:pPr>
-      <w:r>
-        <w:t>Voorwerpen:</w:t>
+      <w:proofErr w:type="spellStart"/>
+      <w:r>
+        <w:t>Mechanics</w:t>
+      </w:r>
+      <w:proofErr w:type="spellEnd"/>
+      <w:r>
+        <w:t>:</w:t>
       </w:r>
     </w:p>
     <w:p>
@@ -568,8 +707,45 @@
           <w:numId w:val="30"/>
         </w:numPr>
       </w:pPr>
-      <w:r>
-        <w:t>Zitten in treinzitjes AM</w:t>
+      <w:proofErr w:type="spellStart"/>
+      <w:r>
+        <w:t>Suspicion</w:t>
+      </w:r>
+      <w:proofErr w:type="spellEnd"/>
+      <w:r>
+        <w:t xml:space="preserve"> counters voor elk personage</w:t>
+      </w:r>
+    </w:p>
+    <w:p>
+      <w:pPr>
+        <w:pStyle w:val="Lijstalinea"/>
+        <w:numPr>
+          <w:ilvl w:val="1"/>
+          <w:numId w:val="30"/>
+        </w:numPr>
+      </w:pPr>
+      <w:r>
+        <w:t xml:space="preserve">Tellen hoe vaak iemand de speler heeft gezien (werkt richting </w:t>
+      </w:r>
+      <w:proofErr w:type="spellStart"/>
+      <w:r>
+        <w:t>suspicion</w:t>
+      </w:r>
+      <w:proofErr w:type="spellEnd"/>
+      <w:r>
+        <w:t xml:space="preserve"> counter)</w:t>
+      </w:r>
+    </w:p>
+    <w:p>
+      <w:pPr>
+        <w:pStyle w:val="Lijstalinea"/>
+        <w:numPr>
+          <w:ilvl w:val="1"/>
+          <w:numId w:val="30"/>
+        </w:numPr>
+      </w:pPr>
+      <w:r>
+        <w:t>Startscherm met bedankjes, uitleg, keuze voor tutorial en disclaimer (niet op waarheid gebaseerd)</w:t>
       </w:r>
     </w:p>
     <w:p>
@@ -581,7 +757,7 @@
         </w:numPr>
       </w:pPr>
       <w:r>
-        <w:t>Mechanics:</w:t>
+        <w:t>Eindstatistieken:</w:t>
       </w:r>
     </w:p>
     <w:p>
@@ -593,7 +769,41 @@
         </w:numPr>
       </w:pPr>
       <w:r>
-        <w:t>Suspicion counters voor elk personage</w:t>
+        <w:t xml:space="preserve">Eindscore (groot boos eindcijfer, met alle </w:t>
+      </w:r>
+      <w:proofErr w:type="spellStart"/>
+      <w:r>
+        <w:t>subscores</w:t>
+      </w:r>
+      <w:proofErr w:type="spellEnd"/>
+      <w:r>
+        <w:t xml:space="preserve"> in de berekening)</w:t>
+      </w:r>
+    </w:p>
+    <w:p>
+      <w:pPr>
+        <w:pStyle w:val="Lijstalinea"/>
+        <w:numPr>
+          <w:ilvl w:val="0"/>
+          <w:numId w:val="30"/>
+        </w:numPr>
+      </w:pPr>
+      <w:proofErr w:type="spellStart"/>
+      <w:r>
+        <w:lastRenderedPageBreak/>
+        <w:t>Easter</w:t>
+      </w:r>
+      <w:proofErr w:type="spellEnd"/>
+      <w:r>
+        <w:t xml:space="preserve"> </w:t>
+      </w:r>
+      <w:proofErr w:type="spellStart"/>
+      <w:r>
+        <w:t>eggs</w:t>
+      </w:r>
+      <w:proofErr w:type="spellEnd"/>
+      <w:r>
+        <w:t xml:space="preserve"> / grapjes</w:t>
       </w:r>
     </w:p>
     <w:p>
@@ -605,7 +815,40 @@
         </w:numPr>
       </w:pPr>
       <w:r>
-        <w:t>Tellen hoe vaak iemand de speler heeft gezien (werkt richting suspicion counter)</w:t>
+        <w:t xml:space="preserve">High scores van flipperkast en </w:t>
+      </w:r>
+      <w:proofErr w:type="spellStart"/>
+      <w:r>
+        <w:t>photo</w:t>
+      </w:r>
+      <w:proofErr w:type="spellEnd"/>
+      <w:r>
+        <w:t xml:space="preserve"> </w:t>
+      </w:r>
+      <w:proofErr w:type="spellStart"/>
+      <w:r>
+        <w:t>play</w:t>
+      </w:r>
+      <w:proofErr w:type="spellEnd"/>
+      <w:r>
+        <w:t xml:space="preserve"> opnemen</w:t>
+      </w:r>
+    </w:p>
+    <w:p>
+      <w:pPr>
+        <w:pStyle w:val="Lijstalinea"/>
+        <w:numPr>
+          <w:ilvl w:val="0"/>
+          <w:numId w:val="30"/>
+        </w:numPr>
+      </w:pPr>
+      <w:proofErr w:type="spellStart"/>
+      <w:r>
+        <w:t>Bugfixes</w:t>
+      </w:r>
+      <w:proofErr w:type="spellEnd"/>
+      <w:r>
+        <w:t xml:space="preserve"> en verbeteringen:</w:t>
       </w:r>
     </w:p>
     <w:p>
@@ -617,7 +860,21 @@
         </w:numPr>
       </w:pPr>
       <w:r>
-        <w:t>Kans op events</w:t>
+        <w:t>Header geschikt maken voor veel inhoud</w:t>
+      </w:r>
+      <w:r>
+        <w:t xml:space="preserve"> (vnl. items en </w:t>
+      </w:r>
+      <w:proofErr w:type="spellStart"/>
+      <w:r>
+        <w:t>achievements</w:t>
+      </w:r>
+      <w:proofErr w:type="spellEnd"/>
+      <w:r>
+        <w:t>)</w:t>
+      </w:r>
+      <w:r>
+        <w:t>.</w:t>
       </w:r>
     </w:p>
     <w:p>
@@ -629,23 +886,13 @@
         </w:numPr>
       </w:pPr>
       <w:r>
-        <w:t>Spelbegin: keuze tussen direct beginnen, of uitleg</w:t>
-      </w:r>
-      <w:r>
-        <w:t>. Uitleg start in uitlegkamers</w:t>
-      </w:r>
-    </w:p>
-    <w:p>
-      <w:pPr>
-        <w:pStyle w:val="Lijstalinea"/>
-        <w:numPr>
-          <w:ilvl w:val="0"/>
-          <w:numId w:val="30"/>
-        </w:numPr>
-      </w:pPr>
-      <w:r>
-        <w:t>Diversen:</w:t>
-      </w:r>
+        <w:t xml:space="preserve">Begintijd opslaan in </w:t>
+      </w:r>
+      <w:proofErr w:type="spellStart"/>
+      <w:r>
+        <w:t>State.Self.Starttime</w:t>
+      </w:r>
+      <w:proofErr w:type="spellEnd"/>
     </w:p>
     <w:p>
       <w:pPr>
@@ -656,140 +903,18 @@
         </w:numPr>
       </w:pPr>
       <w:r>
-        <w:t>Startscherm met bedankjes, uitleg, keuze voor tutorial en disclaimer (niet op waarheid gebaseerd)</w:t>
-      </w:r>
-    </w:p>
-    <w:p>
-      <w:pPr>
-        <w:pStyle w:val="Lijstalinea"/>
-        <w:numPr>
-          <w:ilvl w:val="0"/>
-          <w:numId w:val="30"/>
-        </w:numPr>
-      </w:pPr>
-      <w:r>
-        <w:t>Eindstatistieken:</w:t>
-      </w:r>
-    </w:p>
-    <w:p>
-      <w:pPr>
-        <w:pStyle w:val="Lijstalinea"/>
-        <w:numPr>
-          <w:ilvl w:val="1"/>
-          <w:numId w:val="30"/>
-        </w:numPr>
-      </w:pPr>
-      <w:r>
-        <w:t>Eindscore (groot boos eindcijfer, met alle subscores in de berekening)</w:t>
-      </w:r>
-    </w:p>
-    <w:p>
-      <w:pPr>
-        <w:pStyle w:val="Lijstalinea"/>
-        <w:numPr>
-          <w:ilvl w:val="0"/>
-          <w:numId w:val="30"/>
-        </w:numPr>
-      </w:pPr>
-      <w:r>
-        <w:t>Easter eggs / grapjes</w:t>
-      </w:r>
-    </w:p>
-    <w:p>
-      <w:pPr>
-        <w:pStyle w:val="Lijstalinea"/>
-        <w:numPr>
-          <w:ilvl w:val="1"/>
-          <w:numId w:val="30"/>
-        </w:numPr>
-      </w:pPr>
-      <w:r>
-        <w:lastRenderedPageBreak/>
-        <w:t>High scores van flipperkast en photo play opnemen</w:t>
-      </w:r>
-    </w:p>
-    <w:p>
-      <w:pPr>
-        <w:pStyle w:val="Lijstalinea"/>
-        <w:numPr>
-          <w:ilvl w:val="0"/>
-          <w:numId w:val="30"/>
-        </w:numPr>
-      </w:pPr>
-      <w:r>
-        <w:t>Bugfixes en verbeteringen:</w:t>
-      </w:r>
-    </w:p>
-    <w:p>
-      <w:pPr>
-        <w:pStyle w:val="Lijstalinea"/>
-        <w:numPr>
-          <w:ilvl w:val="1"/>
-          <w:numId w:val="30"/>
-        </w:numPr>
-      </w:pPr>
-      <w:r>
-        <w:t>Header geschikt maken voor veel inhoud</w:t>
-      </w:r>
-      <w:r>
-        <w:t xml:space="preserve"> (vnl. items en achievements)</w:t>
-      </w:r>
-      <w:r>
-        <w:t>.</w:t>
-      </w:r>
-    </w:p>
-    <w:p>
-      <w:pPr>
-        <w:pStyle w:val="Lijstalinea"/>
-        <w:numPr>
-          <w:ilvl w:val="1"/>
-          <w:numId w:val="30"/>
-        </w:numPr>
-      </w:pPr>
-      <w:r>
-        <w:t xml:space="preserve">Functie Koffiezetapparaat </w:t>
-      </w:r>
-      <w:r>
-        <w:t>fixen bij invoer ongeldige keuze</w:t>
-      </w:r>
-    </w:p>
-    <w:p>
-      <w:pPr>
-        <w:pStyle w:val="Lijstalinea"/>
-        <w:numPr>
-          <w:ilvl w:val="1"/>
-          <w:numId w:val="30"/>
-        </w:numPr>
-      </w:pPr>
-      <w:r>
-        <w:t>Begintijd opslaan in State.Self.Starttime</w:t>
-      </w:r>
-    </w:p>
-    <w:p>
-      <w:pPr>
-        <w:pStyle w:val="Lijstalinea"/>
-        <w:numPr>
-          <w:ilvl w:val="1"/>
-          <w:numId w:val="30"/>
-        </w:numPr>
-      </w:pPr>
-      <w:r>
-        <w:t>Invoke-OGDDialog-Multifunctional</w:t>
-      </w:r>
-      <w:r>
-        <w:t>: zorgen dat kopie achterste maken het spel onprettig eindigt</w:t>
-      </w:r>
-    </w:p>
-    <w:p>
-      <w:pPr>
-        <w:pStyle w:val="Lijstalinea"/>
-        <w:numPr>
-          <w:ilvl w:val="1"/>
-          <w:numId w:val="30"/>
-        </w:numPr>
-      </w:pPr>
-      <w:r>
-        <w:t>Voeg functionaliteit aan wordwrap toe dat kleur meegeven mogelijk is.</w:t>
+        <w:t xml:space="preserve">Voeg functionaliteit aan </w:t>
+      </w:r>
+      <w:r>
+        <w:t>Write-</w:t>
+      </w:r>
+      <w:proofErr w:type="spellStart"/>
+      <w:r>
+        <w:t>OGDWordWrapHost</w:t>
+      </w:r>
+      <w:proofErr w:type="spellEnd"/>
+      <w:r>
+        <w:t xml:space="preserve"> toe dat kleur meegeven mogelijk is.</w:t>
       </w:r>
     </w:p>
     <w:p>
@@ -959,14 +1084,27 @@
                           <w:r>
                             <w:instrText xml:space="preserve"> = </w:instrText>
                           </w:r>
-                          <w:fldSimple w:instr="NUMPAGES  \* Arabic  \* MERGEFORMAT">
-                            <w:r>
-                              <w:rPr>
-                                <w:noProof/>
-                              </w:rPr>
-                              <w:instrText>2</w:instrText>
-                            </w:r>
-                          </w:fldSimple>
+                          <w:r>
+                            <w:fldChar w:fldCharType="begin"/>
+                          </w:r>
+                          <w:r>
+                            <w:instrText>NUMPAGES  \* Arabic  \* MERGEFORMAT</w:instrText>
+                          </w:r>
+                          <w:r>
+                            <w:fldChar w:fldCharType="separate"/>
+                          </w:r>
+                          <w:r>
+                            <w:rPr>
+                              <w:noProof/>
+                            </w:rPr>
+                            <w:instrText>2</w:instrText>
+                          </w:r>
+                          <w:r>
+                            <w:rPr>
+                              <w:noProof/>
+                            </w:rPr>
+                            <w:fldChar w:fldCharType="end"/>
+                          </w:r>
                           <w:r>
                             <w:instrText>+</w:instrText>
                           </w:r>
@@ -1064,14 +1202,27 @@
                     <w:r>
                       <w:instrText xml:space="preserve"> = </w:instrText>
                     </w:r>
-                    <w:fldSimple w:instr="NUMPAGES  \* Arabic  \* MERGEFORMAT">
-                      <w:r>
-                        <w:rPr>
-                          <w:noProof/>
-                        </w:rPr>
-                        <w:instrText>2</w:instrText>
-                      </w:r>
-                    </w:fldSimple>
+                    <w:r>
+                      <w:fldChar w:fldCharType="begin"/>
+                    </w:r>
+                    <w:r>
+                      <w:instrText>NUMPAGES  \* Arabic  \* MERGEFORMAT</w:instrText>
+                    </w:r>
+                    <w:r>
+                      <w:fldChar w:fldCharType="separate"/>
+                    </w:r>
+                    <w:r>
+                      <w:rPr>
+                        <w:noProof/>
+                      </w:rPr>
+                      <w:instrText>2</w:instrText>
+                    </w:r>
+                    <w:r>
+                      <w:rPr>
+                        <w:noProof/>
+                      </w:rPr>
+                      <w:fldChar w:fldCharType="end"/>
+                    </w:r>
                     <w:r>
                       <w:instrText>+</w:instrText>
                     </w:r>
@@ -1181,7 +1332,15 @@
                             <w:jc w:val="right"/>
                           </w:pPr>
                           <w:r>
-                            <w:t>OGD ict-diensten</w:t>
+                            <w:t xml:space="preserve">OGD </w:t>
+                          </w:r>
+                          <w:proofErr w:type="spellStart"/>
+                          <w:r>
+                            <w:t>ict</w:t>
+                          </w:r>
+                          <w:proofErr w:type="spellEnd"/>
+                          <w:r>
+                            <w:t>-diensten</w:t>
                           </w:r>
                         </w:p>
                       </w:txbxContent>
@@ -1215,7 +1374,15 @@
                       <w:jc w:val="right"/>
                     </w:pPr>
                     <w:r>
-                      <w:t>OGD ict-diensten</w:t>
+                      <w:t xml:space="preserve">OGD </w:t>
+                    </w:r>
+                    <w:proofErr w:type="spellStart"/>
+                    <w:r>
+                      <w:t>ict</w:t>
+                    </w:r>
+                    <w:proofErr w:type="spellEnd"/>
+                    <w:r>
+                      <w:t>-diensten</w:t>
                     </w:r>
                   </w:p>
                 </w:txbxContent>
@@ -1325,14 +1492,27 @@
                           <w:r>
                             <w:instrText xml:space="preserve"> = </w:instrText>
                           </w:r>
-                          <w:fldSimple w:instr="NUMPAGES  \* Arabic  \* MERGEFORMAT">
-                            <w:r>
-                              <w:rPr>
-                                <w:noProof/>
-                              </w:rPr>
-                              <w:instrText>2</w:instrText>
-                            </w:r>
-                          </w:fldSimple>
+                          <w:r>
+                            <w:fldChar w:fldCharType="begin"/>
+                          </w:r>
+                          <w:r>
+                            <w:instrText>NUMPAGES  \* Arabic  \* MERGEFORMAT</w:instrText>
+                          </w:r>
+                          <w:r>
+                            <w:fldChar w:fldCharType="separate"/>
+                          </w:r>
+                          <w:r>
+                            <w:rPr>
+                              <w:noProof/>
+                            </w:rPr>
+                            <w:instrText>2</w:instrText>
+                          </w:r>
+                          <w:r>
+                            <w:rPr>
+                              <w:noProof/>
+                            </w:rPr>
+                            <w:fldChar w:fldCharType="end"/>
+                          </w:r>
                           <w:r>
                             <w:instrText>+</w:instrText>
                           </w:r>
@@ -1430,14 +1610,27 @@
                     <w:r>
                       <w:instrText xml:space="preserve"> = </w:instrText>
                     </w:r>
-                    <w:fldSimple w:instr="NUMPAGES  \* Arabic  \* MERGEFORMAT">
-                      <w:r>
-                        <w:rPr>
-                          <w:noProof/>
-                        </w:rPr>
-                        <w:instrText>2</w:instrText>
-                      </w:r>
-                    </w:fldSimple>
+                    <w:r>
+                      <w:fldChar w:fldCharType="begin"/>
+                    </w:r>
+                    <w:r>
+                      <w:instrText>NUMPAGES  \* Arabic  \* MERGEFORMAT</w:instrText>
+                    </w:r>
+                    <w:r>
+                      <w:fldChar w:fldCharType="separate"/>
+                    </w:r>
+                    <w:r>
+                      <w:rPr>
+                        <w:noProof/>
+                      </w:rPr>
+                      <w:instrText>2</w:instrText>
+                    </w:r>
+                    <w:r>
+                      <w:rPr>
+                        <w:noProof/>
+                      </w:rPr>
+                      <w:fldChar w:fldCharType="end"/>
+                    </w:r>
                     <w:r>
                       <w:instrText>+</w:instrText>
                     </w:r>
@@ -1547,7 +1740,15 @@
                             <w:jc w:val="right"/>
                           </w:pPr>
                           <w:r>
-                            <w:t>OGD ict-diensten</w:t>
+                            <w:t xml:space="preserve">OGD </w:t>
+                          </w:r>
+                          <w:proofErr w:type="spellStart"/>
+                          <w:r>
+                            <w:t>ict</w:t>
+                          </w:r>
+                          <w:proofErr w:type="spellEnd"/>
+                          <w:r>
+                            <w:t>-diensten</w:t>
                           </w:r>
                         </w:p>
                       </w:txbxContent>
@@ -1581,7 +1782,15 @@
                       <w:jc w:val="right"/>
                     </w:pPr>
                     <w:r>
-                      <w:t>OGD ict-diensten</w:t>
+                      <w:t xml:space="preserve">OGD </w:t>
+                    </w:r>
+                    <w:proofErr w:type="spellStart"/>
+                    <w:r>
+                      <w:t>ict</w:t>
+                    </w:r>
+                    <w:proofErr w:type="spellEnd"/>
+                    <w:r>
+                      <w:t>-diensten</w:t>
                     </w:r>
                   </w:p>
                 </w:txbxContent>
@@ -1685,28 +1894,28 @@
         <v:path o:extrusionok="f" gradientshapeok="t" o:connecttype="rect"/>
         <o:lock v:ext="edit" aspectratio="t"/>
       </v:shapetype>
-      <v:shape id="_x0000_i1044" type="#_x0000_t75" style="width:7.5pt;height:7.5pt" o:bullet="t">
+      <v:shape id="_x0000_i1132" type="#_x0000_t75" style="width:7.5pt;height:7.5pt" o:bullet="t">
         <v:imagedata r:id="rId1" o:title="BulletNiveau1"/>
       </v:shape>
     </w:pict>
   </w:numPicBullet>
   <w:numPicBullet w:numPicBulletId="1">
     <w:pict>
-      <v:shape id="_x0000_i1045" type="#_x0000_t75" style="width:6.75pt;height:6.75pt" o:bullet="t">
+      <v:shape id="_x0000_i1133" type="#_x0000_t75" style="width:6.75pt;height:6.75pt" o:bullet="t">
         <v:imagedata r:id="rId2" o:title="BulletNiveau2"/>
       </v:shape>
     </w:pict>
   </w:numPicBullet>
   <w:numPicBullet w:numPicBulletId="2">
     <w:pict>
-      <v:shape id="_x0000_i1046" type="#_x0000_t75" style="width:7.5pt;height:7.5pt" o:bullet="t">
+      <v:shape id="_x0000_i1134" type="#_x0000_t75" style="width:7.5pt;height:7.5pt" o:bullet="t">
         <v:imagedata r:id="rId3" o:title="BulletNiveau1"/>
       </v:shape>
     </w:pict>
   </w:numPicBullet>
   <w:numPicBullet w:numPicBulletId="3">
     <w:pict>
-      <v:shape id="_x0000_i1047" type="#_x0000_t75" style="width:6.75pt;height:6.75pt" o:bullet="t">
+      <v:shape id="_x0000_i1135" type="#_x0000_t75" style="width:6.75pt;height:6.75pt" o:bullet="t">
         <v:imagedata r:id="rId4" o:title="BulletNiveau2"/>
       </v:shape>
     </w:pict>
@@ -5770,7 +5979,7 @@
 </file>
 
 <file path=customXml/itemProps2.xml><?xml version="1.0" encoding="utf-8"?>
-<ds:datastoreItem xmlns:ds="http://schemas.openxmlformats.org/officeDocument/2006/customXml" ds:itemID="{C1147AF5-90DB-4B3A-B2D1-A4B425F6754B}">
+<ds:datastoreItem xmlns:ds="http://schemas.openxmlformats.org/officeDocument/2006/customXml" ds:itemID="{E9DF9EAB-5031-4773-8028-A01653B4E414}">
   <ds:schemaRefs>
     <ds:schemaRef ds:uri="http://schemas.openxmlformats.org/officeDocument/2006/bibliography"/>
   </ds:schemaRefs>

</xml_diff>

<commit_message>
Insert ending for entering the wrong actions at the multifunctional
</commit_message>
<xml_diff>
--- a/PowerSpel-PenTest/ToDo.docx
+++ b/PowerSpel-PenTest/ToDo.docx
@@ -51,29 +51,13 @@
           <w:color w:val="00B050"/>
         </w:rPr>
       </w:pPr>
-      <w:bookmarkStart w:id="0" w:name="_GoBack"/>
       <w:r>
         <w:rPr>
           <w:color w:val="00B050"/>
         </w:rPr>
-        <w:t>Write-</w:t>
-      </w:r>
-      <w:proofErr w:type="spellStart"/>
-      <w:r>
-        <w:rPr>
-          <w:color w:val="00B050"/>
-        </w:rPr>
-        <w:t>OGDWordWrapHost</w:t>
-      </w:r>
-      <w:proofErr w:type="spellEnd"/>
-      <w:r>
-        <w:rPr>
-          <w:color w:val="00B050"/>
-        </w:rPr>
-        <w:t xml:space="preserve"> toegepast bij weergeven eindscenario</w:t>
+        <w:t>Write-OGDWordWrapHost toegepast bij weergeven eindscenario</w:t>
       </w:r>
     </w:p>
-    <w:bookmarkEnd w:id="0"/>
     <w:p>
       <w:pPr>
         <w:pStyle w:val="Lijstalinea"/>
@@ -81,30 +65,15 @@
           <w:ilvl w:val="0"/>
           <w:numId w:val="33"/>
         </w:numPr>
-      </w:pPr>
-      <w:proofErr w:type="spellStart"/>
-      <w:r>
-        <w:t>Packet</w:t>
-      </w:r>
-      <w:proofErr w:type="spellEnd"/>
-      <w:r>
-        <w:t xml:space="preserve"> </w:t>
-      </w:r>
-      <w:proofErr w:type="spellStart"/>
-      <w:r>
-        <w:t>sniffer</w:t>
-      </w:r>
-      <w:proofErr w:type="spellEnd"/>
-      <w:r>
-        <w:t xml:space="preserve"> op </w:t>
-      </w:r>
-      <w:proofErr w:type="spellStart"/>
-      <w:r>
-        <w:t>coreswitch</w:t>
-      </w:r>
-      <w:proofErr w:type="spellEnd"/>
-      <w:r>
-        <w:t xml:space="preserve"> aangesloten (400)</w:t>
+        <w:rPr>
+          <w:color w:val="00B050"/>
+        </w:rPr>
+      </w:pPr>
+      <w:r>
+        <w:rPr>
+          <w:color w:val="00B050"/>
+        </w:rPr>
+        <w:t>Invoke-OGDDialog-Multifunctional: zorgen dat kopie achterste maken het spel onprettig eindigt</w:t>
       </w:r>
     </w:p>
     <w:p>
@@ -116,7 +85,7 @@
         </w:numPr>
       </w:pPr>
       <w:r>
-        <w:t>Zitten in treinzitjes AM</w:t>
+        <w:t>Packet sniffer op coreswitch aangesloten (400)</w:t>
       </w:r>
     </w:p>
     <w:p>
@@ -128,7 +97,7 @@
         </w:numPr>
       </w:pPr>
       <w:r>
-        <w:t>Functie Koffiezetapparaat fixen bij invoer ongeldige keuze</w:t>
+        <w:t>Zitten in treinzitjes AM</w:t>
       </w:r>
     </w:p>
     <w:p>
@@ -139,16 +108,14 @@
           <w:numId w:val="33"/>
         </w:numPr>
       </w:pPr>
-      <w:proofErr w:type="spellStart"/>
-      <w:r>
-        <w:t>Invoke-OGDDialog-Multifunctional</w:t>
-      </w:r>
-      <w:proofErr w:type="spellEnd"/>
-      <w:r>
-        <w:t>: zorgen dat kopie achterste maken het spel onprettig eindigt</w:t>
+      <w:r>
+        <w:t>Functie Koffiezetapparaat fixen bij invoer ongeldige keuze</w:t>
       </w:r>
     </w:p>
-    <w:p/>
+    <w:p>
+      <w:bookmarkStart w:id="0" w:name="_GoBack"/>
+      <w:bookmarkEnd w:id="0"/>
+    </w:p>
     <w:p>
       <w:pPr>
         <w:pStyle w:val="Kop1"/>
@@ -168,19 +135,11 @@
           <w:color w:val="00B050"/>
         </w:rPr>
       </w:pPr>
-      <w:proofErr w:type="spellStart"/>
       <w:r>
         <w:rPr>
           <w:color w:val="00B050"/>
         </w:rPr>
-        <w:t>Teleporter</w:t>
-      </w:r>
-      <w:proofErr w:type="spellEnd"/>
-      <w:r>
-        <w:rPr>
-          <w:color w:val="00B050"/>
-        </w:rPr>
-        <w:t xml:space="preserve"> werkend </w:t>
+        <w:t xml:space="preserve">Teleporter werkend </w:t>
       </w:r>
       <w:r>
         <w:rPr>
@@ -332,19 +291,11 @@
           <w:color w:val="00B050"/>
         </w:rPr>
       </w:pPr>
-      <w:proofErr w:type="spellStart"/>
       <w:r>
         <w:rPr>
           <w:color w:val="00B050"/>
         </w:rPr>
-        <w:t>Ending</w:t>
-      </w:r>
-      <w:proofErr w:type="spellEnd"/>
-      <w:r>
-        <w:rPr>
-          <w:color w:val="00B050"/>
-        </w:rPr>
-        <w:t xml:space="preserve"> toegevoegd</w:t>
+        <w:t>Ending toegevoegd</w:t>
       </w:r>
     </w:p>
     <w:p>
@@ -362,32 +313,16 @@
         <w:rPr>
           <w:color w:val="00B050"/>
         </w:rPr>
-        <w:t xml:space="preserve">Alle </w:t>
-      </w:r>
-      <w:proofErr w:type="spellStart"/>
-      <w:r>
-        <w:rPr>
-          <w:color w:val="00B050"/>
-        </w:rPr>
-        <w:t>dialogs</w:t>
-      </w:r>
-      <w:proofErr w:type="spellEnd"/>
-      <w:r>
-        <w:rPr>
-          <w:color w:val="00B050"/>
-        </w:rPr>
-        <w:t xml:space="preserve"> visueel verbeterd</w:t>
+        <w:t>Alle dialogs visueel verbeterd</w:t>
       </w:r>
     </w:p>
     <w:p>
       <w:pPr>
         <w:pStyle w:val="Kop1"/>
       </w:pPr>
-      <w:proofErr w:type="spellStart"/>
       <w:r>
         <w:t>Backlog</w:t>
       </w:r>
-      <w:proofErr w:type="spellEnd"/>
     </w:p>
     <w:p>
       <w:pPr>
@@ -397,11 +332,9 @@
           <w:numId w:val="30"/>
         </w:numPr>
       </w:pPr>
-      <w:proofErr w:type="spellStart"/>
       <w:r>
         <w:t>NPC’s</w:t>
       </w:r>
-      <w:proofErr w:type="spellEnd"/>
       <w:r>
         <w:t>:</w:t>
       </w:r>
@@ -588,13 +521,8 @@
           <w:numId w:val="30"/>
         </w:numPr>
       </w:pPr>
-      <w:proofErr w:type="spellStart"/>
-      <w:r>
-        <w:t>Administatief</w:t>
-      </w:r>
-      <w:proofErr w:type="spellEnd"/>
-      <w:r>
-        <w:t xml:space="preserve"> medewerker</w:t>
+      <w:r>
+        <w:t>Administatief medewerker</w:t>
       </w:r>
     </w:p>
     <w:p>
@@ -617,13 +545,8 @@
           <w:numId w:val="30"/>
         </w:numPr>
       </w:pPr>
-      <w:proofErr w:type="spellStart"/>
-      <w:r>
-        <w:t>Appèl</w:t>
-      </w:r>
-      <w:proofErr w:type="spellEnd"/>
-      <w:r>
-        <w:t>-medewerkster</w:t>
+      <w:r>
+        <w:t>Appèl-medewerkster</w:t>
       </w:r>
       <w:r>
         <w:t xml:space="preserve"> </w:t>
@@ -655,13 +578,8 @@
           <w:numId w:val="33"/>
         </w:numPr>
       </w:pPr>
-      <w:proofErr w:type="spellStart"/>
-      <w:r>
-        <w:t>Klantspecifieke</w:t>
-      </w:r>
-      <w:proofErr w:type="spellEnd"/>
-      <w:r>
-        <w:t xml:space="preserve"> informatie ingezien</w:t>
+      <w:r>
+        <w:t>Klantspecifieke informatie ingezien</w:t>
       </w:r>
       <w:r>
         <w:t xml:space="preserve"> (400)</w:t>
@@ -690,13 +608,8 @@
           <w:numId w:val="30"/>
         </w:numPr>
       </w:pPr>
-      <w:proofErr w:type="spellStart"/>
-      <w:r>
-        <w:t>Mechanics</w:t>
-      </w:r>
-      <w:proofErr w:type="spellEnd"/>
-      <w:r>
-        <w:t>:</w:t>
+      <w:r>
+        <w:t>Mechanics:</w:t>
       </w:r>
     </w:p>
     <w:p>
@@ -707,13 +620,8 @@
           <w:numId w:val="30"/>
         </w:numPr>
       </w:pPr>
-      <w:proofErr w:type="spellStart"/>
-      <w:r>
-        <w:t>Suspicion</w:t>
-      </w:r>
-      <w:proofErr w:type="spellEnd"/>
-      <w:r>
-        <w:t xml:space="preserve"> counters voor elk personage</w:t>
+      <w:r>
+        <w:t>Suspicion counters voor elk personage</w:t>
       </w:r>
     </w:p>
     <w:p>
@@ -725,15 +633,7 @@
         </w:numPr>
       </w:pPr>
       <w:r>
-        <w:t xml:space="preserve">Tellen hoe vaak iemand de speler heeft gezien (werkt richting </w:t>
-      </w:r>
-      <w:proofErr w:type="spellStart"/>
-      <w:r>
-        <w:t>suspicion</w:t>
-      </w:r>
-      <w:proofErr w:type="spellEnd"/>
-      <w:r>
-        <w:t xml:space="preserve"> counter)</w:t>
+        <w:t>Tellen hoe vaak iemand de speler heeft gezien (werkt richting suspicion counter)</w:t>
       </w:r>
     </w:p>
     <w:p>
@@ -769,15 +669,7 @@
         </w:numPr>
       </w:pPr>
       <w:r>
-        <w:t xml:space="preserve">Eindscore (groot boos eindcijfer, met alle </w:t>
-      </w:r>
-      <w:proofErr w:type="spellStart"/>
-      <w:r>
-        <w:t>subscores</w:t>
-      </w:r>
-      <w:proofErr w:type="spellEnd"/>
-      <w:r>
-        <w:t xml:space="preserve"> in de berekening)</w:t>
+        <w:t>Eindscore (groot boos eindcijfer, met alle subscores in de berekening)</w:t>
       </w:r>
     </w:p>
     <w:p>
@@ -788,22 +680,9 @@
           <w:numId w:val="30"/>
         </w:numPr>
       </w:pPr>
-      <w:proofErr w:type="spellStart"/>
       <w:r>
         <w:lastRenderedPageBreak/>
-        <w:t>Easter</w:t>
-      </w:r>
-      <w:proofErr w:type="spellEnd"/>
-      <w:r>
-        <w:t xml:space="preserve"> </w:t>
-      </w:r>
-      <w:proofErr w:type="spellStart"/>
-      <w:r>
-        <w:t>eggs</w:t>
-      </w:r>
-      <w:proofErr w:type="spellEnd"/>
-      <w:r>
-        <w:t xml:space="preserve"> / grapjes</w:t>
+        <w:t>Easter eggs / grapjes</w:t>
       </w:r>
     </w:p>
     <w:p>
@@ -815,23 +694,7 @@
         </w:numPr>
       </w:pPr>
       <w:r>
-        <w:t xml:space="preserve">High scores van flipperkast en </w:t>
-      </w:r>
-      <w:proofErr w:type="spellStart"/>
-      <w:r>
-        <w:t>photo</w:t>
-      </w:r>
-      <w:proofErr w:type="spellEnd"/>
-      <w:r>
-        <w:t xml:space="preserve"> </w:t>
-      </w:r>
-      <w:proofErr w:type="spellStart"/>
-      <w:r>
-        <w:t>play</w:t>
-      </w:r>
-      <w:proofErr w:type="spellEnd"/>
-      <w:r>
-        <w:t xml:space="preserve"> opnemen</w:t>
+        <w:t>High scores van flipperkast en photo play opnemen</w:t>
       </w:r>
     </w:p>
     <w:p>
@@ -842,13 +705,8 @@
           <w:numId w:val="30"/>
         </w:numPr>
       </w:pPr>
-      <w:proofErr w:type="spellStart"/>
-      <w:r>
-        <w:t>Bugfixes</w:t>
-      </w:r>
-      <w:proofErr w:type="spellEnd"/>
-      <w:r>
-        <w:t xml:space="preserve"> en verbeteringen:</w:t>
+      <w:r>
+        <w:t>Bugfixes en verbeteringen:</w:t>
       </w:r>
     </w:p>
     <w:p>
@@ -863,15 +721,7 @@
         <w:t>Header geschikt maken voor veel inhoud</w:t>
       </w:r>
       <w:r>
-        <w:t xml:space="preserve"> (vnl. items en </w:t>
-      </w:r>
-      <w:proofErr w:type="spellStart"/>
-      <w:r>
-        <w:t>achievements</w:t>
-      </w:r>
-      <w:proofErr w:type="spellEnd"/>
-      <w:r>
-        <w:t>)</w:t>
+        <w:t xml:space="preserve"> (vnl. items en achievements)</w:t>
       </w:r>
       <w:r>
         <w:t>.</w:t>
@@ -886,13 +736,8 @@
         </w:numPr>
       </w:pPr>
       <w:r>
-        <w:t xml:space="preserve">Begintijd opslaan in </w:t>
-      </w:r>
-      <w:proofErr w:type="spellStart"/>
-      <w:r>
-        <w:t>State.Self.Starttime</w:t>
-      </w:r>
-      <w:proofErr w:type="spellEnd"/>
+        <w:t>Begintijd opslaan in State.Self.Starttime</w:t>
+      </w:r>
     </w:p>
     <w:p>
       <w:pPr>
@@ -906,13 +751,8 @@
         <w:t xml:space="preserve">Voeg functionaliteit aan </w:t>
       </w:r>
       <w:r>
-        <w:t>Write-</w:t>
-      </w:r>
-      <w:proofErr w:type="spellStart"/>
-      <w:r>
-        <w:t>OGDWordWrapHost</w:t>
-      </w:r>
-      <w:proofErr w:type="spellEnd"/>
+        <w:t>Write-OGDWordWrapHost</w:t>
+      </w:r>
       <w:r>
         <w:t xml:space="preserve"> toe dat kleur meegeven mogelijk is.</w:t>
       </w:r>
@@ -1084,27 +924,14 @@
                           <w:r>
                             <w:instrText xml:space="preserve"> = </w:instrText>
                           </w:r>
-                          <w:r>
-                            <w:fldChar w:fldCharType="begin"/>
-                          </w:r>
-                          <w:r>
-                            <w:instrText>NUMPAGES  \* Arabic  \* MERGEFORMAT</w:instrText>
-                          </w:r>
-                          <w:r>
-                            <w:fldChar w:fldCharType="separate"/>
-                          </w:r>
-                          <w:r>
-                            <w:rPr>
-                              <w:noProof/>
-                            </w:rPr>
-                            <w:instrText>2</w:instrText>
-                          </w:r>
-                          <w:r>
-                            <w:rPr>
-                              <w:noProof/>
-                            </w:rPr>
-                            <w:fldChar w:fldCharType="end"/>
-                          </w:r>
+                          <w:fldSimple w:instr="NUMPAGES  \* Arabic  \* MERGEFORMAT">
+                            <w:r>
+                              <w:rPr>
+                                <w:noProof/>
+                              </w:rPr>
+                              <w:instrText>2</w:instrText>
+                            </w:r>
+                          </w:fldSimple>
                           <w:r>
                             <w:instrText>+</w:instrText>
                           </w:r>
@@ -1202,27 +1029,14 @@
                     <w:r>
                       <w:instrText xml:space="preserve"> = </w:instrText>
                     </w:r>
-                    <w:r>
-                      <w:fldChar w:fldCharType="begin"/>
-                    </w:r>
-                    <w:r>
-                      <w:instrText>NUMPAGES  \* Arabic  \* MERGEFORMAT</w:instrText>
-                    </w:r>
-                    <w:r>
-                      <w:fldChar w:fldCharType="separate"/>
-                    </w:r>
-                    <w:r>
-                      <w:rPr>
-                        <w:noProof/>
-                      </w:rPr>
-                      <w:instrText>2</w:instrText>
-                    </w:r>
-                    <w:r>
-                      <w:rPr>
-                        <w:noProof/>
-                      </w:rPr>
-                      <w:fldChar w:fldCharType="end"/>
-                    </w:r>
+                    <w:fldSimple w:instr="NUMPAGES  \* Arabic  \* MERGEFORMAT">
+                      <w:r>
+                        <w:rPr>
+                          <w:noProof/>
+                        </w:rPr>
+                        <w:instrText>2</w:instrText>
+                      </w:r>
+                    </w:fldSimple>
                     <w:r>
                       <w:instrText>+</w:instrText>
                     </w:r>
@@ -1332,15 +1146,7 @@
                             <w:jc w:val="right"/>
                           </w:pPr>
                           <w:r>
-                            <w:t xml:space="preserve">OGD </w:t>
-                          </w:r>
-                          <w:proofErr w:type="spellStart"/>
-                          <w:r>
-                            <w:t>ict</w:t>
-                          </w:r>
-                          <w:proofErr w:type="spellEnd"/>
-                          <w:r>
-                            <w:t>-diensten</w:t>
+                            <w:t>OGD ict-diensten</w:t>
                           </w:r>
                         </w:p>
                       </w:txbxContent>
@@ -1374,15 +1180,7 @@
                       <w:jc w:val="right"/>
                     </w:pPr>
                     <w:r>
-                      <w:t xml:space="preserve">OGD </w:t>
-                    </w:r>
-                    <w:proofErr w:type="spellStart"/>
-                    <w:r>
-                      <w:t>ict</w:t>
-                    </w:r>
-                    <w:proofErr w:type="spellEnd"/>
-                    <w:r>
-                      <w:t>-diensten</w:t>
+                      <w:t>OGD ict-diensten</w:t>
                     </w:r>
                   </w:p>
                 </w:txbxContent>
@@ -1492,27 +1290,14 @@
                           <w:r>
                             <w:instrText xml:space="preserve"> = </w:instrText>
                           </w:r>
-                          <w:r>
-                            <w:fldChar w:fldCharType="begin"/>
-                          </w:r>
-                          <w:r>
-                            <w:instrText>NUMPAGES  \* Arabic  \* MERGEFORMAT</w:instrText>
-                          </w:r>
-                          <w:r>
-                            <w:fldChar w:fldCharType="separate"/>
-                          </w:r>
-                          <w:r>
-                            <w:rPr>
-                              <w:noProof/>
-                            </w:rPr>
-                            <w:instrText>2</w:instrText>
-                          </w:r>
-                          <w:r>
-                            <w:rPr>
-                              <w:noProof/>
-                            </w:rPr>
-                            <w:fldChar w:fldCharType="end"/>
-                          </w:r>
+                          <w:fldSimple w:instr="NUMPAGES  \* Arabic  \* MERGEFORMAT">
+                            <w:r>
+                              <w:rPr>
+                                <w:noProof/>
+                              </w:rPr>
+                              <w:instrText>2</w:instrText>
+                            </w:r>
+                          </w:fldSimple>
                           <w:r>
                             <w:instrText>+</w:instrText>
                           </w:r>
@@ -1610,27 +1395,14 @@
                     <w:r>
                       <w:instrText xml:space="preserve"> = </w:instrText>
                     </w:r>
-                    <w:r>
-                      <w:fldChar w:fldCharType="begin"/>
-                    </w:r>
-                    <w:r>
-                      <w:instrText>NUMPAGES  \* Arabic  \* MERGEFORMAT</w:instrText>
-                    </w:r>
-                    <w:r>
-                      <w:fldChar w:fldCharType="separate"/>
-                    </w:r>
-                    <w:r>
-                      <w:rPr>
-                        <w:noProof/>
-                      </w:rPr>
-                      <w:instrText>2</w:instrText>
-                    </w:r>
-                    <w:r>
-                      <w:rPr>
-                        <w:noProof/>
-                      </w:rPr>
-                      <w:fldChar w:fldCharType="end"/>
-                    </w:r>
+                    <w:fldSimple w:instr="NUMPAGES  \* Arabic  \* MERGEFORMAT">
+                      <w:r>
+                        <w:rPr>
+                          <w:noProof/>
+                        </w:rPr>
+                        <w:instrText>2</w:instrText>
+                      </w:r>
+                    </w:fldSimple>
                     <w:r>
                       <w:instrText>+</w:instrText>
                     </w:r>
@@ -1740,15 +1512,7 @@
                             <w:jc w:val="right"/>
                           </w:pPr>
                           <w:r>
-                            <w:t xml:space="preserve">OGD </w:t>
-                          </w:r>
-                          <w:proofErr w:type="spellStart"/>
-                          <w:r>
-                            <w:t>ict</w:t>
-                          </w:r>
-                          <w:proofErr w:type="spellEnd"/>
-                          <w:r>
-                            <w:t>-diensten</w:t>
+                            <w:t>OGD ict-diensten</w:t>
                           </w:r>
                         </w:p>
                       </w:txbxContent>
@@ -1782,15 +1546,7 @@
                       <w:jc w:val="right"/>
                     </w:pPr>
                     <w:r>
-                      <w:t xml:space="preserve">OGD </w:t>
-                    </w:r>
-                    <w:proofErr w:type="spellStart"/>
-                    <w:r>
-                      <w:t>ict</w:t>
-                    </w:r>
-                    <w:proofErr w:type="spellEnd"/>
-                    <w:r>
-                      <w:t>-diensten</w:t>
+                      <w:t>OGD ict-diensten</w:t>
                     </w:r>
                   </w:p>
                 </w:txbxContent>
@@ -1894,28 +1650,28 @@
         <v:path o:extrusionok="f" gradientshapeok="t" o:connecttype="rect"/>
         <o:lock v:ext="edit" aspectratio="t"/>
       </v:shapetype>
-      <v:shape id="_x0000_i1132" type="#_x0000_t75" style="width:7.5pt;height:7.5pt" o:bullet="t">
+      <v:shape id="_x0000_i1305" type="#_x0000_t75" style="width:7.5pt;height:7.5pt" o:bullet="t">
         <v:imagedata r:id="rId1" o:title="BulletNiveau1"/>
       </v:shape>
     </w:pict>
   </w:numPicBullet>
   <w:numPicBullet w:numPicBulletId="1">
     <w:pict>
-      <v:shape id="_x0000_i1133" type="#_x0000_t75" style="width:6.75pt;height:6.75pt" o:bullet="t">
+      <v:shape id="_x0000_i1306" type="#_x0000_t75" style="width:6.75pt;height:6.75pt" o:bullet="t">
         <v:imagedata r:id="rId2" o:title="BulletNiveau2"/>
       </v:shape>
     </w:pict>
   </w:numPicBullet>
   <w:numPicBullet w:numPicBulletId="2">
     <w:pict>
-      <v:shape id="_x0000_i1134" type="#_x0000_t75" style="width:7.5pt;height:7.5pt" o:bullet="t">
+      <v:shape id="_x0000_i1307" type="#_x0000_t75" style="width:7.5pt;height:7.5pt" o:bullet="t">
         <v:imagedata r:id="rId3" o:title="BulletNiveau1"/>
       </v:shape>
     </w:pict>
   </w:numPicBullet>
   <w:numPicBullet w:numPicBulletId="3">
     <w:pict>
-      <v:shape id="_x0000_i1135" type="#_x0000_t75" style="width:6.75pt;height:6.75pt" o:bullet="t">
+      <v:shape id="_x0000_i1308" type="#_x0000_t75" style="width:6.75pt;height:6.75pt" o:bullet="t">
         <v:imagedata r:id="rId4" o:title="BulletNiveau2"/>
       </v:shape>
     </w:pict>
@@ -5979,7 +5735,7 @@
 </file>
 
 <file path=customXml/itemProps2.xml><?xml version="1.0" encoding="utf-8"?>
-<ds:datastoreItem xmlns:ds="http://schemas.openxmlformats.org/officeDocument/2006/customXml" ds:itemID="{E9DF9EAB-5031-4773-8028-A01653B4E414}">
+<ds:datastoreItem xmlns:ds="http://schemas.openxmlformats.org/officeDocument/2006/customXml" ds:itemID="{C07CDC9F-BD28-4873-B9A9-FCF2754B399F}">
   <ds:schemaRefs>
     <ds:schemaRef ds:uri="http://schemas.openxmlformats.org/officeDocument/2006/bibliography"/>
   </ds:schemaRefs>

</xml_diff>

<commit_message>
Add option to sit down in intercity chairs
</commit_message>
<xml_diff>
--- a/PowerSpel-PenTest/ToDo.docx
+++ b/PowerSpel-PenTest/ToDo.docx
@@ -83,11 +83,19 @@
           <w:ilvl w:val="0"/>
           <w:numId w:val="33"/>
         </w:numPr>
-      </w:pPr>
-      <w:r>
-        <w:t>Packet sniffer op coreswitch aangesloten (400)</w:t>
+        <w:rPr>
+          <w:color w:val="00B050"/>
+        </w:rPr>
+      </w:pPr>
+      <w:bookmarkStart w:id="0" w:name="_GoBack"/>
+      <w:r>
+        <w:rPr>
+          <w:color w:val="00B050"/>
+        </w:rPr>
+        <w:t>Mogelijkheid om te zitten in treinzitjes AM geïmplementeerd</w:t>
       </w:r>
     </w:p>
+    <w:bookmarkEnd w:id="0"/>
     <w:p>
       <w:pPr>
         <w:pStyle w:val="Lijstalinea"/>
@@ -97,7 +105,7 @@
         </w:numPr>
       </w:pPr>
       <w:r>
-        <w:t>Zitten in treinzitjes AM</w:t>
+        <w:t>Packet sniffer op coreswitch aangesloten (400)</w:t>
       </w:r>
     </w:p>
     <w:p>
@@ -112,10 +120,7 @@
         <w:t>Functie Koffiezetapparaat fixen bij invoer ongeldige keuze</w:t>
       </w:r>
     </w:p>
-    <w:p>
-      <w:bookmarkStart w:id="0" w:name="_GoBack"/>
-      <w:bookmarkEnd w:id="0"/>
-    </w:p>
+    <w:p/>
     <w:p>
       <w:pPr>
         <w:pStyle w:val="Kop1"/>
@@ -924,14 +929,27 @@
                           <w:r>
                             <w:instrText xml:space="preserve"> = </w:instrText>
                           </w:r>
-                          <w:fldSimple w:instr="NUMPAGES  \* Arabic  \* MERGEFORMAT">
-                            <w:r>
-                              <w:rPr>
-                                <w:noProof/>
-                              </w:rPr>
-                              <w:instrText>2</w:instrText>
-                            </w:r>
-                          </w:fldSimple>
+                          <w:r>
+                            <w:fldChar w:fldCharType="begin"/>
+                          </w:r>
+                          <w:r>
+                            <w:instrText>NUMPAGES  \* Arabic  \* MERGEFORMAT</w:instrText>
+                          </w:r>
+                          <w:r>
+                            <w:fldChar w:fldCharType="separate"/>
+                          </w:r>
+                          <w:r>
+                            <w:rPr>
+                              <w:noProof/>
+                            </w:rPr>
+                            <w:instrText>2</w:instrText>
+                          </w:r>
+                          <w:r>
+                            <w:rPr>
+                              <w:noProof/>
+                            </w:rPr>
+                            <w:fldChar w:fldCharType="end"/>
+                          </w:r>
                           <w:r>
                             <w:instrText>+</w:instrText>
                           </w:r>
@@ -1029,14 +1047,27 @@
                     <w:r>
                       <w:instrText xml:space="preserve"> = </w:instrText>
                     </w:r>
-                    <w:fldSimple w:instr="NUMPAGES  \* Arabic  \* MERGEFORMAT">
-                      <w:r>
-                        <w:rPr>
-                          <w:noProof/>
-                        </w:rPr>
-                        <w:instrText>2</w:instrText>
-                      </w:r>
-                    </w:fldSimple>
+                    <w:r>
+                      <w:fldChar w:fldCharType="begin"/>
+                    </w:r>
+                    <w:r>
+                      <w:instrText>NUMPAGES  \* Arabic  \* MERGEFORMAT</w:instrText>
+                    </w:r>
+                    <w:r>
+                      <w:fldChar w:fldCharType="separate"/>
+                    </w:r>
+                    <w:r>
+                      <w:rPr>
+                        <w:noProof/>
+                      </w:rPr>
+                      <w:instrText>2</w:instrText>
+                    </w:r>
+                    <w:r>
+                      <w:rPr>
+                        <w:noProof/>
+                      </w:rPr>
+                      <w:fldChar w:fldCharType="end"/>
+                    </w:r>
                     <w:r>
                       <w:instrText>+</w:instrText>
                     </w:r>
@@ -1290,14 +1321,27 @@
                           <w:r>
                             <w:instrText xml:space="preserve"> = </w:instrText>
                           </w:r>
-                          <w:fldSimple w:instr="NUMPAGES  \* Arabic  \* MERGEFORMAT">
-                            <w:r>
-                              <w:rPr>
-                                <w:noProof/>
-                              </w:rPr>
-                              <w:instrText>2</w:instrText>
-                            </w:r>
-                          </w:fldSimple>
+                          <w:r>
+                            <w:fldChar w:fldCharType="begin"/>
+                          </w:r>
+                          <w:r>
+                            <w:instrText>NUMPAGES  \* Arabic  \* MERGEFORMAT</w:instrText>
+                          </w:r>
+                          <w:r>
+                            <w:fldChar w:fldCharType="separate"/>
+                          </w:r>
+                          <w:r>
+                            <w:rPr>
+                              <w:noProof/>
+                            </w:rPr>
+                            <w:instrText>2</w:instrText>
+                          </w:r>
+                          <w:r>
+                            <w:rPr>
+                              <w:noProof/>
+                            </w:rPr>
+                            <w:fldChar w:fldCharType="end"/>
+                          </w:r>
                           <w:r>
                             <w:instrText>+</w:instrText>
                           </w:r>
@@ -1395,14 +1439,27 @@
                     <w:r>
                       <w:instrText xml:space="preserve"> = </w:instrText>
                     </w:r>
-                    <w:fldSimple w:instr="NUMPAGES  \* Arabic  \* MERGEFORMAT">
-                      <w:r>
-                        <w:rPr>
-                          <w:noProof/>
-                        </w:rPr>
-                        <w:instrText>2</w:instrText>
-                      </w:r>
-                    </w:fldSimple>
+                    <w:r>
+                      <w:fldChar w:fldCharType="begin"/>
+                    </w:r>
+                    <w:r>
+                      <w:instrText>NUMPAGES  \* Arabic  \* MERGEFORMAT</w:instrText>
+                    </w:r>
+                    <w:r>
+                      <w:fldChar w:fldCharType="separate"/>
+                    </w:r>
+                    <w:r>
+                      <w:rPr>
+                        <w:noProof/>
+                      </w:rPr>
+                      <w:instrText>2</w:instrText>
+                    </w:r>
+                    <w:r>
+                      <w:rPr>
+                        <w:noProof/>
+                      </w:rPr>
+                      <w:fldChar w:fldCharType="end"/>
+                    </w:r>
                     <w:r>
                       <w:instrText>+</w:instrText>
                     </w:r>
@@ -1650,28 +1707,28 @@
         <v:path o:extrusionok="f" gradientshapeok="t" o:connecttype="rect"/>
         <o:lock v:ext="edit" aspectratio="t"/>
       </v:shapetype>
-      <v:shape id="_x0000_i1305" type="#_x0000_t75" style="width:7.5pt;height:7.5pt" o:bullet="t">
+      <v:shape id="_x0000_i1044" type="#_x0000_t75" style="width:7.5pt;height:7.5pt" o:bullet="t">
         <v:imagedata r:id="rId1" o:title="BulletNiveau1"/>
       </v:shape>
     </w:pict>
   </w:numPicBullet>
   <w:numPicBullet w:numPicBulletId="1">
     <w:pict>
-      <v:shape id="_x0000_i1306" type="#_x0000_t75" style="width:6.75pt;height:6.75pt" o:bullet="t">
+      <v:shape id="_x0000_i1045" type="#_x0000_t75" style="width:6.75pt;height:6.75pt" o:bullet="t">
         <v:imagedata r:id="rId2" o:title="BulletNiveau2"/>
       </v:shape>
     </w:pict>
   </w:numPicBullet>
   <w:numPicBullet w:numPicBulletId="2">
     <w:pict>
-      <v:shape id="_x0000_i1307" type="#_x0000_t75" style="width:7.5pt;height:7.5pt" o:bullet="t">
+      <v:shape id="_x0000_i1046" type="#_x0000_t75" style="width:7.5pt;height:7.5pt" o:bullet="t">
         <v:imagedata r:id="rId3" o:title="BulletNiveau1"/>
       </v:shape>
     </w:pict>
   </w:numPicBullet>
   <w:numPicBullet w:numPicBulletId="3">
     <w:pict>
-      <v:shape id="_x0000_i1308" type="#_x0000_t75" style="width:6.75pt;height:6.75pt" o:bullet="t">
+      <v:shape id="_x0000_i1047" type="#_x0000_t75" style="width:6.75pt;height:6.75pt" o:bullet="t">
         <v:imagedata r:id="rId4" o:title="BulletNiveau2"/>
       </v:shape>
     </w:pict>
@@ -5735,7 +5792,7 @@
 </file>
 
 <file path=customXml/itemProps2.xml><?xml version="1.0" encoding="utf-8"?>
-<ds:datastoreItem xmlns:ds="http://schemas.openxmlformats.org/officeDocument/2006/customXml" ds:itemID="{C07CDC9F-BD28-4873-B9A9-FCF2754B399F}">
+<ds:datastoreItem xmlns:ds="http://schemas.openxmlformats.org/officeDocument/2006/customXml" ds:itemID="{2371565D-51B4-44DB-BBDD-45560A7949F0}">
   <ds:schemaRefs>
     <ds:schemaRef ds:uri="http://schemas.openxmlformats.org/officeDocument/2006/bibliography"/>
   </ds:schemaRefs>

</xml_diff>

<commit_message>
Make breaking open the MER only possible with the gereedschapskist in inventory
</commit_message>
<xml_diff>
--- a/PowerSpel-PenTest/ToDo.docx
+++ b/PowerSpel-PenTest/ToDo.docx
@@ -87,7 +87,6 @@
           <w:color w:val="00B050"/>
         </w:rPr>
       </w:pPr>
-      <w:bookmarkStart w:id="0" w:name="_GoBack"/>
       <w:r>
         <w:rPr>
           <w:color w:val="00B050"/>
@@ -95,7 +94,38 @@
         <w:t>Mogelijkheid om te zitten in treinzitjes AM geïmplementeerd</w:t>
       </w:r>
     </w:p>
-    <w:bookmarkEnd w:id="0"/>
+    <w:p>
+      <w:pPr>
+        <w:pStyle w:val="Lijstalinea"/>
+        <w:numPr>
+          <w:ilvl w:val="0"/>
+          <w:numId w:val="33"/>
+        </w:numPr>
+        <w:rPr>
+          <w:color w:val="00B050"/>
+        </w:rPr>
+      </w:pPr>
+      <w:r>
+        <w:rPr>
+          <w:color w:val="00B050"/>
+        </w:rPr>
+        <w:t>Openbreken deur naar serverruimte nu alleen mogelijk met gereedschapskist in inventory</w:t>
+      </w:r>
+    </w:p>
+    <w:p>
+      <w:pPr>
+        <w:pStyle w:val="Lijstalinea"/>
+        <w:numPr>
+          <w:ilvl w:val="0"/>
+          <w:numId w:val="33"/>
+        </w:numPr>
+      </w:pPr>
+      <w:r>
+        <w:t>Dubbele entry uit menu voor deur serverruimte verwijderen.</w:t>
+      </w:r>
+      <w:bookmarkStart w:id="0" w:name="_GoBack"/>
+      <w:bookmarkEnd w:id="0"/>
+    </w:p>
     <w:p>
       <w:pPr>
         <w:pStyle w:val="Lijstalinea"/>
@@ -662,6 +692,7 @@
         </w:numPr>
       </w:pPr>
       <w:r>
+        <w:lastRenderedPageBreak/>
         <w:t>Eindstatistieken:</w:t>
       </w:r>
     </w:p>
@@ -686,7 +717,6 @@
         </w:numPr>
       </w:pPr>
       <w:r>
-        <w:lastRenderedPageBreak/>
         <w:t>Easter eggs / grapjes</w:t>
       </w:r>
     </w:p>
@@ -929,27 +959,14 @@
                           <w:r>
                             <w:instrText xml:space="preserve"> = </w:instrText>
                           </w:r>
-                          <w:r>
-                            <w:fldChar w:fldCharType="begin"/>
-                          </w:r>
-                          <w:r>
-                            <w:instrText>NUMPAGES  \* Arabic  \* MERGEFORMAT</w:instrText>
-                          </w:r>
-                          <w:r>
-                            <w:fldChar w:fldCharType="separate"/>
-                          </w:r>
-                          <w:r>
-                            <w:rPr>
-                              <w:noProof/>
-                            </w:rPr>
-                            <w:instrText>2</w:instrText>
-                          </w:r>
-                          <w:r>
-                            <w:rPr>
-                              <w:noProof/>
-                            </w:rPr>
-                            <w:fldChar w:fldCharType="end"/>
-                          </w:r>
+                          <w:fldSimple w:instr="NUMPAGES  \* Arabic  \* MERGEFORMAT">
+                            <w:r>
+                              <w:rPr>
+                                <w:noProof/>
+                              </w:rPr>
+                              <w:instrText>2</w:instrText>
+                            </w:r>
+                          </w:fldSimple>
                           <w:r>
                             <w:instrText>+</w:instrText>
                           </w:r>
@@ -1047,27 +1064,14 @@
                     <w:r>
                       <w:instrText xml:space="preserve"> = </w:instrText>
                     </w:r>
-                    <w:r>
-                      <w:fldChar w:fldCharType="begin"/>
-                    </w:r>
-                    <w:r>
-                      <w:instrText>NUMPAGES  \* Arabic  \* MERGEFORMAT</w:instrText>
-                    </w:r>
-                    <w:r>
-                      <w:fldChar w:fldCharType="separate"/>
-                    </w:r>
-                    <w:r>
-                      <w:rPr>
-                        <w:noProof/>
-                      </w:rPr>
-                      <w:instrText>2</w:instrText>
-                    </w:r>
-                    <w:r>
-                      <w:rPr>
-                        <w:noProof/>
-                      </w:rPr>
-                      <w:fldChar w:fldCharType="end"/>
-                    </w:r>
+                    <w:fldSimple w:instr="NUMPAGES  \* Arabic  \* MERGEFORMAT">
+                      <w:r>
+                        <w:rPr>
+                          <w:noProof/>
+                        </w:rPr>
+                        <w:instrText>2</w:instrText>
+                      </w:r>
+                    </w:fldSimple>
                     <w:r>
                       <w:instrText>+</w:instrText>
                     </w:r>
@@ -1321,27 +1325,14 @@
                           <w:r>
                             <w:instrText xml:space="preserve"> = </w:instrText>
                           </w:r>
-                          <w:r>
-                            <w:fldChar w:fldCharType="begin"/>
-                          </w:r>
-                          <w:r>
-                            <w:instrText>NUMPAGES  \* Arabic  \* MERGEFORMAT</w:instrText>
-                          </w:r>
-                          <w:r>
-                            <w:fldChar w:fldCharType="separate"/>
-                          </w:r>
-                          <w:r>
-                            <w:rPr>
-                              <w:noProof/>
-                            </w:rPr>
-                            <w:instrText>2</w:instrText>
-                          </w:r>
-                          <w:r>
-                            <w:rPr>
-                              <w:noProof/>
-                            </w:rPr>
-                            <w:fldChar w:fldCharType="end"/>
-                          </w:r>
+                          <w:fldSimple w:instr="NUMPAGES  \* Arabic  \* MERGEFORMAT">
+                            <w:r>
+                              <w:rPr>
+                                <w:noProof/>
+                              </w:rPr>
+                              <w:instrText>2</w:instrText>
+                            </w:r>
+                          </w:fldSimple>
                           <w:r>
                             <w:instrText>+</w:instrText>
                           </w:r>
@@ -1439,27 +1430,14 @@
                     <w:r>
                       <w:instrText xml:space="preserve"> = </w:instrText>
                     </w:r>
-                    <w:r>
-                      <w:fldChar w:fldCharType="begin"/>
-                    </w:r>
-                    <w:r>
-                      <w:instrText>NUMPAGES  \* Arabic  \* MERGEFORMAT</w:instrText>
-                    </w:r>
-                    <w:r>
-                      <w:fldChar w:fldCharType="separate"/>
-                    </w:r>
-                    <w:r>
-                      <w:rPr>
-                        <w:noProof/>
-                      </w:rPr>
-                      <w:instrText>2</w:instrText>
-                    </w:r>
-                    <w:r>
-                      <w:rPr>
-                        <w:noProof/>
-                      </w:rPr>
-                      <w:fldChar w:fldCharType="end"/>
-                    </w:r>
+                    <w:fldSimple w:instr="NUMPAGES  \* Arabic  \* MERGEFORMAT">
+                      <w:r>
+                        <w:rPr>
+                          <w:noProof/>
+                        </w:rPr>
+                        <w:instrText>2</w:instrText>
+                      </w:r>
+                    </w:fldSimple>
                     <w:r>
                       <w:instrText>+</w:instrText>
                     </w:r>
@@ -1707,28 +1685,28 @@
         <v:path o:extrusionok="f" gradientshapeok="t" o:connecttype="rect"/>
         <o:lock v:ext="edit" aspectratio="t"/>
       </v:shapetype>
-      <v:shape id="_x0000_i1044" type="#_x0000_t75" style="width:7.5pt;height:7.5pt" o:bullet="t">
+      <v:shape id="_x0000_i1048" type="#_x0000_t75" style="width:7.5pt;height:7.5pt" o:bullet="t">
         <v:imagedata r:id="rId1" o:title="BulletNiveau1"/>
       </v:shape>
     </w:pict>
   </w:numPicBullet>
   <w:numPicBullet w:numPicBulletId="1">
     <w:pict>
-      <v:shape id="_x0000_i1045" type="#_x0000_t75" style="width:6.75pt;height:6.75pt" o:bullet="t">
+      <v:shape id="_x0000_i1049" type="#_x0000_t75" style="width:6.75pt;height:6.75pt" o:bullet="t">
         <v:imagedata r:id="rId2" o:title="BulletNiveau2"/>
       </v:shape>
     </w:pict>
   </w:numPicBullet>
   <w:numPicBullet w:numPicBulletId="2">
     <w:pict>
-      <v:shape id="_x0000_i1046" type="#_x0000_t75" style="width:7.5pt;height:7.5pt" o:bullet="t">
+      <v:shape id="_x0000_i1050" type="#_x0000_t75" style="width:7.5pt;height:7.5pt" o:bullet="t">
         <v:imagedata r:id="rId3" o:title="BulletNiveau1"/>
       </v:shape>
     </w:pict>
   </w:numPicBullet>
   <w:numPicBullet w:numPicBulletId="3">
     <w:pict>
-      <v:shape id="_x0000_i1047" type="#_x0000_t75" style="width:6.75pt;height:6.75pt" o:bullet="t">
+      <v:shape id="_x0000_i1051" type="#_x0000_t75" style="width:6.75pt;height:6.75pt" o:bullet="t">
         <v:imagedata r:id="rId4" o:title="BulletNiveau2"/>
       </v:shape>
     </w:pict>
@@ -5792,7 +5770,7 @@
 </file>
 
 <file path=customXml/itemProps2.xml><?xml version="1.0" encoding="utf-8"?>
-<ds:datastoreItem xmlns:ds="http://schemas.openxmlformats.org/officeDocument/2006/customXml" ds:itemID="{2371565D-51B4-44DB-BBDD-45560A7949F0}">
+<ds:datastoreItem xmlns:ds="http://schemas.openxmlformats.org/officeDocument/2006/customXml" ds:itemID="{445BFCEE-FF97-4B4B-A20D-44567A680317}">
   <ds:schemaRefs>
     <ds:schemaRef ds:uri="http://schemas.openxmlformats.org/officeDocument/2006/bibliography"/>
   </ds:schemaRefs>

</xml_diff>

<commit_message>
Fix all dialogs so they don't crash when enter something else than an integer
</commit_message>
<xml_diff>
--- a/PowerSpel-PenTest/ToDo.docx
+++ b/PowerSpel-PenTest/ToDo.docx
@@ -119,12 +119,16 @@
           <w:ilvl w:val="0"/>
           <w:numId w:val="33"/>
         </w:numPr>
-      </w:pPr>
-      <w:r>
-        <w:t>Dubbele entry uit menu voor deur serverruimte verwijderen.</w:t>
-      </w:r>
-      <w:bookmarkStart w:id="0" w:name="_GoBack"/>
-      <w:bookmarkEnd w:id="0"/>
+        <w:rPr>
+          <w:color w:val="00B050"/>
+        </w:rPr>
+      </w:pPr>
+      <w:r>
+        <w:rPr>
+          <w:color w:val="00B050"/>
+        </w:rPr>
+        <w:t>Alle Dialogs aangepast zodat ze het spel niet meer crashen bij invoer van iets anders dan een cijfer</w:t>
+      </w:r>
     </w:p>
     <w:p>
       <w:pPr>
@@ -133,10 +137,24 @@
           <w:ilvl w:val="0"/>
           <w:numId w:val="33"/>
         </w:numPr>
-      </w:pPr>
-      <w:r>
-        <w:t>Packet sniffer op coreswitch aangesloten (400)</w:t>
-      </w:r>
+        <w:rPr>
+          <w:color w:val="00B050"/>
+        </w:rPr>
+      </w:pPr>
+      <w:r>
+        <w:rPr>
+          <w:color w:val="00B050"/>
+        </w:rPr>
+        <w:t>Voorbeeldprestatie verwijderd</w:t>
+      </w:r>
+      <w:r>
+        <w:rPr>
+          <w:color w:val="00B050"/>
+        </w:rPr>
+        <w:t xml:space="preserve"> uit de code</w:t>
+      </w:r>
+      <w:bookmarkStart w:id="0" w:name="_GoBack"/>
+      <w:bookmarkEnd w:id="0"/>
     </w:p>
     <w:p>
       <w:pPr>
@@ -147,7 +165,19 @@
         </w:numPr>
       </w:pPr>
       <w:r>
-        <w:t>Functie Koffiezetapparaat fixen bij invoer ongeldige keuze</w:t>
+        <w:t>Dubbele entry uit menu voor deur serverruimte verwijderen.</w:t>
+      </w:r>
+    </w:p>
+    <w:p>
+      <w:pPr>
+        <w:pStyle w:val="Lijstalinea"/>
+        <w:numPr>
+          <w:ilvl w:val="0"/>
+          <w:numId w:val="33"/>
+        </w:numPr>
+      </w:pPr>
+      <w:r>
+        <w:t>Packet sniffer op coreswitch aangesloten (400)</w:t>
       </w:r>
     </w:p>
     <w:p/>
@@ -680,6 +710,7 @@
         </w:numPr>
       </w:pPr>
       <w:r>
+        <w:lastRenderedPageBreak/>
         <w:t>Startscherm met bedankjes, uitleg, keuze voor tutorial en disclaimer (niet op waarheid gebaseerd)</w:t>
       </w:r>
     </w:p>
@@ -692,7 +723,6 @@
         </w:numPr>
       </w:pPr>
       <w:r>
-        <w:lastRenderedPageBreak/>
         <w:t>Eindstatistieken:</w:t>
       </w:r>
     </w:p>
@@ -790,6 +820,21 @@
       </w:r>
       <w:r>
         <w:t xml:space="preserve"> toe dat kleur meegeven mogelijk is.</w:t>
+      </w:r>
+    </w:p>
+    <w:p>
+      <w:pPr>
+        <w:pStyle w:val="Lijstalinea"/>
+        <w:numPr>
+          <w:ilvl w:val="1"/>
+          <w:numId w:val="30"/>
+        </w:numPr>
+      </w:pPr>
+      <w:r>
+        <w:t>Dialog Invoke-OGD</w:t>
+      </w:r>
+      <w:r>
+        <w:t>Dialog-Koelkast en Write-OGDKoelkastOpties herschrijven in nieuwe stijl.</w:t>
       </w:r>
     </w:p>
     <w:p>
@@ -959,14 +1004,27 @@
                           <w:r>
                             <w:instrText xml:space="preserve"> = </w:instrText>
                           </w:r>
-                          <w:fldSimple w:instr="NUMPAGES  \* Arabic  \* MERGEFORMAT">
-                            <w:r>
-                              <w:rPr>
-                                <w:noProof/>
-                              </w:rPr>
-                              <w:instrText>2</w:instrText>
-                            </w:r>
-                          </w:fldSimple>
+                          <w:r>
+                            <w:fldChar w:fldCharType="begin"/>
+                          </w:r>
+                          <w:r>
+                            <w:instrText>NUMPAGES  \* Arabic  \* MERGEFORMAT</w:instrText>
+                          </w:r>
+                          <w:r>
+                            <w:fldChar w:fldCharType="separate"/>
+                          </w:r>
+                          <w:r>
+                            <w:rPr>
+                              <w:noProof/>
+                            </w:rPr>
+                            <w:instrText>2</w:instrText>
+                          </w:r>
+                          <w:r>
+                            <w:rPr>
+                              <w:noProof/>
+                            </w:rPr>
+                            <w:fldChar w:fldCharType="end"/>
+                          </w:r>
                           <w:r>
                             <w:instrText>+</w:instrText>
                           </w:r>
@@ -1064,14 +1122,27 @@
                     <w:r>
                       <w:instrText xml:space="preserve"> = </w:instrText>
                     </w:r>
-                    <w:fldSimple w:instr="NUMPAGES  \* Arabic  \* MERGEFORMAT">
-                      <w:r>
-                        <w:rPr>
-                          <w:noProof/>
-                        </w:rPr>
-                        <w:instrText>2</w:instrText>
-                      </w:r>
-                    </w:fldSimple>
+                    <w:r>
+                      <w:fldChar w:fldCharType="begin"/>
+                    </w:r>
+                    <w:r>
+                      <w:instrText>NUMPAGES  \* Arabic  \* MERGEFORMAT</w:instrText>
+                    </w:r>
+                    <w:r>
+                      <w:fldChar w:fldCharType="separate"/>
+                    </w:r>
+                    <w:r>
+                      <w:rPr>
+                        <w:noProof/>
+                      </w:rPr>
+                      <w:instrText>2</w:instrText>
+                    </w:r>
+                    <w:r>
+                      <w:rPr>
+                        <w:noProof/>
+                      </w:rPr>
+                      <w:fldChar w:fldCharType="end"/>
+                    </w:r>
                     <w:r>
                       <w:instrText>+</w:instrText>
                     </w:r>
@@ -1325,14 +1396,27 @@
                           <w:r>
                             <w:instrText xml:space="preserve"> = </w:instrText>
                           </w:r>
-                          <w:fldSimple w:instr="NUMPAGES  \* Arabic  \* MERGEFORMAT">
-                            <w:r>
-                              <w:rPr>
-                                <w:noProof/>
-                              </w:rPr>
-                              <w:instrText>2</w:instrText>
-                            </w:r>
-                          </w:fldSimple>
+                          <w:r>
+                            <w:fldChar w:fldCharType="begin"/>
+                          </w:r>
+                          <w:r>
+                            <w:instrText>NUMPAGES  \* Arabic  \* MERGEFORMAT</w:instrText>
+                          </w:r>
+                          <w:r>
+                            <w:fldChar w:fldCharType="separate"/>
+                          </w:r>
+                          <w:r>
+                            <w:rPr>
+                              <w:noProof/>
+                            </w:rPr>
+                            <w:instrText>2</w:instrText>
+                          </w:r>
+                          <w:r>
+                            <w:rPr>
+                              <w:noProof/>
+                            </w:rPr>
+                            <w:fldChar w:fldCharType="end"/>
+                          </w:r>
                           <w:r>
                             <w:instrText>+</w:instrText>
                           </w:r>
@@ -1430,14 +1514,27 @@
                     <w:r>
                       <w:instrText xml:space="preserve"> = </w:instrText>
                     </w:r>
-                    <w:fldSimple w:instr="NUMPAGES  \* Arabic  \* MERGEFORMAT">
-                      <w:r>
-                        <w:rPr>
-                          <w:noProof/>
-                        </w:rPr>
-                        <w:instrText>2</w:instrText>
-                      </w:r>
-                    </w:fldSimple>
+                    <w:r>
+                      <w:fldChar w:fldCharType="begin"/>
+                    </w:r>
+                    <w:r>
+                      <w:instrText>NUMPAGES  \* Arabic  \* MERGEFORMAT</w:instrText>
+                    </w:r>
+                    <w:r>
+                      <w:fldChar w:fldCharType="separate"/>
+                    </w:r>
+                    <w:r>
+                      <w:rPr>
+                        <w:noProof/>
+                      </w:rPr>
+                      <w:instrText>2</w:instrText>
+                    </w:r>
+                    <w:r>
+                      <w:rPr>
+                        <w:noProof/>
+                      </w:rPr>
+                      <w:fldChar w:fldCharType="end"/>
+                    </w:r>
                     <w:r>
                       <w:instrText>+</w:instrText>
                     </w:r>
@@ -1685,28 +1782,28 @@
         <v:path o:extrusionok="f" gradientshapeok="t" o:connecttype="rect"/>
         <o:lock v:ext="edit" aspectratio="t"/>
       </v:shapetype>
-      <v:shape id="_x0000_i1048" type="#_x0000_t75" style="width:7.5pt;height:7.5pt" o:bullet="t">
+      <v:shape id="_x0000_i1064" type="#_x0000_t75" style="width:7.5pt;height:7.5pt" o:bullet="t">
         <v:imagedata r:id="rId1" o:title="BulletNiveau1"/>
       </v:shape>
     </w:pict>
   </w:numPicBullet>
   <w:numPicBullet w:numPicBulletId="1">
     <w:pict>
-      <v:shape id="_x0000_i1049" type="#_x0000_t75" style="width:6.75pt;height:6.75pt" o:bullet="t">
+      <v:shape id="_x0000_i1065" type="#_x0000_t75" style="width:6.75pt;height:6.75pt" o:bullet="t">
         <v:imagedata r:id="rId2" o:title="BulletNiveau2"/>
       </v:shape>
     </w:pict>
   </w:numPicBullet>
   <w:numPicBullet w:numPicBulletId="2">
     <w:pict>
-      <v:shape id="_x0000_i1050" type="#_x0000_t75" style="width:7.5pt;height:7.5pt" o:bullet="t">
+      <v:shape id="_x0000_i1066" type="#_x0000_t75" style="width:7.5pt;height:7.5pt" o:bullet="t">
         <v:imagedata r:id="rId3" o:title="BulletNiveau1"/>
       </v:shape>
     </w:pict>
   </w:numPicBullet>
   <w:numPicBullet w:numPicBulletId="3">
     <w:pict>
-      <v:shape id="_x0000_i1051" type="#_x0000_t75" style="width:6.75pt;height:6.75pt" o:bullet="t">
+      <v:shape id="_x0000_i1067" type="#_x0000_t75" style="width:6.75pt;height:6.75pt" o:bullet="t">
         <v:imagedata r:id="rId4" o:title="BulletNiveau2"/>
       </v:shape>
     </w:pict>
@@ -5770,7 +5867,7 @@
 </file>
 
 <file path=customXml/itemProps2.xml><?xml version="1.0" encoding="utf-8"?>
-<ds:datastoreItem xmlns:ds="http://schemas.openxmlformats.org/officeDocument/2006/customXml" ds:itemID="{445BFCEE-FF97-4B4B-A20D-44567A680317}">
+<ds:datastoreItem xmlns:ds="http://schemas.openxmlformats.org/officeDocument/2006/customXml" ds:itemID="{78789EDA-94DB-416D-BCBD-7AB4324B3FDF}">
   <ds:schemaRefs>
     <ds:schemaRef ds:uri="http://schemas.openxmlformats.org/officeDocument/2006/bibliography"/>
   </ds:schemaRefs>

</xml_diff>

<commit_message>
Add dialog serverruimte and penetration option to the game
</commit_message>
<xml_diff>
--- a/PowerSpel-PenTest/ToDo.docx
+++ b/PowerSpel-PenTest/ToDo.docx
@@ -55,7 +55,21 @@
         <w:rPr>
           <w:color w:val="00B050"/>
         </w:rPr>
-        <w:t>Write-OGDWordWrapHost toegepast bij weergeven eindscenario</w:t>
+        <w:t>Write-</w:t>
+      </w:r>
+      <w:proofErr w:type="spellStart"/>
+      <w:r>
+        <w:rPr>
+          <w:color w:val="00B050"/>
+        </w:rPr>
+        <w:t>OGDWordWrapHost</w:t>
+      </w:r>
+      <w:proofErr w:type="spellEnd"/>
+      <w:r>
+        <w:rPr>
+          <w:color w:val="00B050"/>
+        </w:rPr>
+        <w:t xml:space="preserve"> toegepast bij weergeven eindscenario</w:t>
       </w:r>
     </w:p>
     <w:p>
@@ -69,11 +83,19 @@
           <w:color w:val="00B050"/>
         </w:rPr>
       </w:pPr>
-      <w:r>
-        <w:rPr>
-          <w:color w:val="00B050"/>
-        </w:rPr>
-        <w:t>Invoke-OGDDialog-Multifunctional: zorgen dat kopie achterste maken het spel onprettig eindigt</w:t>
+      <w:proofErr w:type="spellStart"/>
+      <w:r>
+        <w:rPr>
+          <w:color w:val="00B050"/>
+        </w:rPr>
+        <w:t>Invoke-OGDDialog-Multifunctional</w:t>
+      </w:r>
+      <w:proofErr w:type="spellEnd"/>
+      <w:r>
+        <w:rPr>
+          <w:color w:val="00B050"/>
+        </w:rPr>
+        <w:t>: zorgen dat kopie achterste maken het spel onprettig eindigt</w:t>
       </w:r>
     </w:p>
     <w:p>
@@ -109,8 +131,16 @@
         <w:rPr>
           <w:color w:val="00B050"/>
         </w:rPr>
-        <w:t>Openbreken deur naar serverruimte nu alleen mogelijk met gereedschapskist in inventory</w:t>
-      </w:r>
+        <w:t xml:space="preserve">Openbreken deur naar serverruimte nu alleen mogelijk met gereedschapskist in </w:t>
+      </w:r>
+      <w:proofErr w:type="spellStart"/>
+      <w:r>
+        <w:rPr>
+          <w:color w:val="00B050"/>
+        </w:rPr>
+        <w:t>inventory</w:t>
+      </w:r>
+      <w:proofErr w:type="spellEnd"/>
     </w:p>
     <w:p>
       <w:pPr>
@@ -127,7 +157,21 @@
         <w:rPr>
           <w:color w:val="00B050"/>
         </w:rPr>
-        <w:t>Alle Dialogs aangepast zodat ze het spel niet meer crashen bij invoer van iets anders dan een cijfer</w:t>
+        <w:t xml:space="preserve">Alle </w:t>
+      </w:r>
+      <w:proofErr w:type="spellStart"/>
+      <w:r>
+        <w:rPr>
+          <w:color w:val="00B050"/>
+        </w:rPr>
+        <w:t>Dialogs</w:t>
+      </w:r>
+      <w:proofErr w:type="spellEnd"/>
+      <w:r>
+        <w:rPr>
+          <w:color w:val="00B050"/>
+        </w:rPr>
+        <w:t xml:space="preserve"> aangepast zodat ze het spel niet meer crashen bij invoer van iets anders dan een cijfer</w:t>
       </w:r>
     </w:p>
     <w:p>
@@ -153,8 +197,6 @@
         </w:rPr>
         <w:t xml:space="preserve"> uit de code</w:t>
       </w:r>
-      <w:bookmarkStart w:id="0" w:name="_GoBack"/>
-      <w:bookmarkEnd w:id="0"/>
     </w:p>
     <w:p>
       <w:pPr>
@@ -163,9 +205,21 @@
           <w:ilvl w:val="0"/>
           <w:numId w:val="33"/>
         </w:numPr>
-      </w:pPr>
-      <w:r>
-        <w:t>Dubbele entry uit menu voor deur serverruimte verwijderen.</w:t>
+        <w:rPr>
+          <w:color w:val="00B050"/>
+        </w:rPr>
+      </w:pPr>
+      <w:r>
+        <w:rPr>
+          <w:color w:val="00B050"/>
+        </w:rPr>
+        <w:t>Dubbele entry uit menu vo</w:t>
+      </w:r>
+      <w:r>
+        <w:rPr>
+          <w:color w:val="00B050"/>
+        </w:rPr>
+        <w:t>or deur serverruimte verwijderd</w:t>
       </w:r>
     </w:p>
     <w:p>
@@ -175,12 +229,63 @@
           <w:ilvl w:val="0"/>
           <w:numId w:val="33"/>
         </w:numPr>
-      </w:pPr>
-      <w:r>
-        <w:t>Packet sniffer op coreswitch aangesloten (400)</w:t>
+        <w:rPr>
+          <w:color w:val="00B050"/>
+        </w:rPr>
+      </w:pPr>
+      <w:r>
+        <w:rPr>
+          <w:color w:val="00B050"/>
+        </w:rPr>
+        <w:t xml:space="preserve">Penetratiemogelijkheid toegevoegd: </w:t>
+      </w:r>
+      <w:proofErr w:type="spellStart"/>
+      <w:r>
+        <w:rPr>
+          <w:color w:val="00B050"/>
+        </w:rPr>
+        <w:t>Packet</w:t>
+      </w:r>
+      <w:proofErr w:type="spellEnd"/>
+      <w:r>
+        <w:rPr>
+          <w:color w:val="00B050"/>
+        </w:rPr>
+        <w:t xml:space="preserve"> </w:t>
+      </w:r>
+      <w:proofErr w:type="spellStart"/>
+      <w:r>
+        <w:rPr>
+          <w:color w:val="00B050"/>
+        </w:rPr>
+        <w:t>sniffer</w:t>
+      </w:r>
+      <w:proofErr w:type="spellEnd"/>
+      <w:r>
+        <w:rPr>
+          <w:color w:val="00B050"/>
+        </w:rPr>
+        <w:t xml:space="preserve"> op </w:t>
+      </w:r>
+      <w:proofErr w:type="spellStart"/>
+      <w:r>
+        <w:rPr>
+          <w:color w:val="00B050"/>
+        </w:rPr>
+        <w:t>coreswitch</w:t>
+      </w:r>
+      <w:proofErr w:type="spellEnd"/>
+      <w:r>
+        <w:rPr>
+          <w:color w:val="00B050"/>
+        </w:rPr>
+        <w:t xml:space="preserve"> aangesloten</w:t>
       </w:r>
     </w:p>
-    <w:p/>
+    <w:p>
+      <w:bookmarkStart w:id="0" w:name="_GoBack"/>
+      <w:bookmarkEnd w:id="0"/>
+    </w:p>
     <w:p>
       <w:pPr>
         <w:pStyle w:val="Kop1"/>
@@ -200,11 +305,19 @@
           <w:color w:val="00B050"/>
         </w:rPr>
       </w:pPr>
-      <w:r>
-        <w:rPr>
-          <w:color w:val="00B050"/>
-        </w:rPr>
-        <w:t xml:space="preserve">Teleporter werkend </w:t>
+      <w:proofErr w:type="spellStart"/>
+      <w:r>
+        <w:rPr>
+          <w:color w:val="00B050"/>
+        </w:rPr>
+        <w:t>Teleporter</w:t>
+      </w:r>
+      <w:proofErr w:type="spellEnd"/>
+      <w:r>
+        <w:rPr>
+          <w:color w:val="00B050"/>
+        </w:rPr>
+        <w:t xml:space="preserve"> werkend </w:t>
       </w:r>
       <w:r>
         <w:rPr>
@@ -356,11 +469,19 @@
           <w:color w:val="00B050"/>
         </w:rPr>
       </w:pPr>
-      <w:r>
-        <w:rPr>
-          <w:color w:val="00B050"/>
-        </w:rPr>
-        <w:t>Ending toegevoegd</w:t>
+      <w:proofErr w:type="spellStart"/>
+      <w:r>
+        <w:rPr>
+          <w:color w:val="00B050"/>
+        </w:rPr>
+        <w:t>Ending</w:t>
+      </w:r>
+      <w:proofErr w:type="spellEnd"/>
+      <w:r>
+        <w:rPr>
+          <w:color w:val="00B050"/>
+        </w:rPr>
+        <w:t xml:space="preserve"> toegevoegd</w:t>
       </w:r>
     </w:p>
     <w:p>
@@ -378,16 +499,32 @@
         <w:rPr>
           <w:color w:val="00B050"/>
         </w:rPr>
-        <w:t>Alle dialogs visueel verbeterd</w:t>
+        <w:t xml:space="preserve">Alle </w:t>
+      </w:r>
+      <w:proofErr w:type="spellStart"/>
+      <w:r>
+        <w:rPr>
+          <w:color w:val="00B050"/>
+        </w:rPr>
+        <w:t>dialogs</w:t>
+      </w:r>
+      <w:proofErr w:type="spellEnd"/>
+      <w:r>
+        <w:rPr>
+          <w:color w:val="00B050"/>
+        </w:rPr>
+        <w:t xml:space="preserve"> visueel verbeterd</w:t>
       </w:r>
     </w:p>
     <w:p>
       <w:pPr>
         <w:pStyle w:val="Kop1"/>
       </w:pPr>
+      <w:proofErr w:type="spellStart"/>
       <w:r>
         <w:t>Backlog</w:t>
       </w:r>
+      <w:proofErr w:type="spellEnd"/>
     </w:p>
     <w:p>
       <w:pPr>
@@ -397,9 +534,11 @@
           <w:numId w:val="30"/>
         </w:numPr>
       </w:pPr>
+      <w:proofErr w:type="spellStart"/>
       <w:r>
         <w:t>NPC’s</w:t>
       </w:r>
+      <w:proofErr w:type="spellEnd"/>
       <w:r>
         <w:t>:</w:t>
       </w:r>
@@ -586,8 +725,13 @@
           <w:numId w:val="30"/>
         </w:numPr>
       </w:pPr>
-      <w:r>
-        <w:t>Administatief medewerker</w:t>
+      <w:proofErr w:type="spellStart"/>
+      <w:r>
+        <w:t>Administatief</w:t>
+      </w:r>
+      <w:proofErr w:type="spellEnd"/>
+      <w:r>
+        <w:t xml:space="preserve"> medewerker</w:t>
       </w:r>
     </w:p>
     <w:p>
@@ -610,8 +754,13 @@
           <w:numId w:val="30"/>
         </w:numPr>
       </w:pPr>
-      <w:r>
-        <w:t>Appèl-medewerkster</w:t>
+      <w:proofErr w:type="spellStart"/>
+      <w:r>
+        <w:t>Appèl</w:t>
+      </w:r>
+      <w:proofErr w:type="spellEnd"/>
+      <w:r>
+        <w:t>-medewerkster</w:t>
       </w:r>
       <w:r>
         <w:t xml:space="preserve"> </w:t>
@@ -643,8 +792,13 @@
           <w:numId w:val="33"/>
         </w:numPr>
       </w:pPr>
-      <w:r>
-        <w:t>Klantspecifieke informatie ingezien</w:t>
+      <w:proofErr w:type="spellStart"/>
+      <w:r>
+        <w:t>Klantspecifieke</w:t>
+      </w:r>
+      <w:proofErr w:type="spellEnd"/>
+      <w:r>
+        <w:t xml:space="preserve"> informatie ingezien</w:t>
       </w:r>
       <w:r>
         <w:t xml:space="preserve"> (400)</w:t>
@@ -673,8 +827,13 @@
           <w:numId w:val="30"/>
         </w:numPr>
       </w:pPr>
-      <w:r>
-        <w:t>Mechanics:</w:t>
+      <w:proofErr w:type="spellStart"/>
+      <w:r>
+        <w:t>Mechanics</w:t>
+      </w:r>
+      <w:proofErr w:type="spellEnd"/>
+      <w:r>
+        <w:t>:</w:t>
       </w:r>
     </w:p>
     <w:p>
@@ -685,8 +844,13 @@
           <w:numId w:val="30"/>
         </w:numPr>
       </w:pPr>
-      <w:r>
-        <w:t>Suspicion counters voor elk personage</w:t>
+      <w:proofErr w:type="spellStart"/>
+      <w:r>
+        <w:t>Suspicion</w:t>
+      </w:r>
+      <w:proofErr w:type="spellEnd"/>
+      <w:r>
+        <w:t xml:space="preserve"> counters voor elk personage</w:t>
       </w:r>
     </w:p>
     <w:p>
@@ -698,7 +862,15 @@
         </w:numPr>
       </w:pPr>
       <w:r>
-        <w:t>Tellen hoe vaak iemand de speler heeft gezien (werkt richting suspicion counter)</w:t>
+        <w:t xml:space="preserve">Tellen hoe vaak iemand de speler heeft gezien (werkt richting </w:t>
+      </w:r>
+      <w:proofErr w:type="spellStart"/>
+      <w:r>
+        <w:t>suspicion</w:t>
+      </w:r>
+      <w:proofErr w:type="spellEnd"/>
+      <w:r>
+        <w:t xml:space="preserve"> counter)</w:t>
       </w:r>
     </w:p>
     <w:p>
@@ -735,7 +907,15 @@
         </w:numPr>
       </w:pPr>
       <w:r>
-        <w:t>Eindscore (groot boos eindcijfer, met alle subscores in de berekening)</w:t>
+        <w:t xml:space="preserve">Eindscore (groot boos eindcijfer, met alle </w:t>
+      </w:r>
+      <w:proofErr w:type="spellStart"/>
+      <w:r>
+        <w:t>subscores</w:t>
+      </w:r>
+      <w:proofErr w:type="spellEnd"/>
+      <w:r>
+        <w:t xml:space="preserve"> in de berekening)</w:t>
       </w:r>
     </w:p>
     <w:p>
@@ -746,8 +926,21 @@
           <w:numId w:val="30"/>
         </w:numPr>
       </w:pPr>
-      <w:r>
-        <w:t>Easter eggs / grapjes</w:t>
+      <w:proofErr w:type="spellStart"/>
+      <w:r>
+        <w:t>Easter</w:t>
+      </w:r>
+      <w:proofErr w:type="spellEnd"/>
+      <w:r>
+        <w:t xml:space="preserve"> </w:t>
+      </w:r>
+      <w:proofErr w:type="spellStart"/>
+      <w:r>
+        <w:t>eggs</w:t>
+      </w:r>
+      <w:proofErr w:type="spellEnd"/>
+      <w:r>
+        <w:t xml:space="preserve"> / grapjes</w:t>
       </w:r>
     </w:p>
     <w:p>
@@ -759,7 +952,23 @@
         </w:numPr>
       </w:pPr>
       <w:r>
-        <w:t>High scores van flipperkast en photo play opnemen</w:t>
+        <w:t xml:space="preserve">High scores van flipperkast en </w:t>
+      </w:r>
+      <w:proofErr w:type="spellStart"/>
+      <w:r>
+        <w:t>photo</w:t>
+      </w:r>
+      <w:proofErr w:type="spellEnd"/>
+      <w:r>
+        <w:t xml:space="preserve"> </w:t>
+      </w:r>
+      <w:proofErr w:type="spellStart"/>
+      <w:r>
+        <w:t>play</w:t>
+      </w:r>
+      <w:proofErr w:type="spellEnd"/>
+      <w:r>
+        <w:t xml:space="preserve"> opnemen</w:t>
       </w:r>
     </w:p>
     <w:p>
@@ -770,8 +979,13 @@
           <w:numId w:val="30"/>
         </w:numPr>
       </w:pPr>
-      <w:r>
-        <w:t>Bugfixes en verbeteringen:</w:t>
+      <w:proofErr w:type="spellStart"/>
+      <w:r>
+        <w:t>Bugfixes</w:t>
+      </w:r>
+      <w:proofErr w:type="spellEnd"/>
+      <w:r>
+        <w:t xml:space="preserve"> en verbeteringen:</w:t>
       </w:r>
     </w:p>
     <w:p>
@@ -786,7 +1000,15 @@
         <w:t>Header geschikt maken voor veel inhoud</w:t>
       </w:r>
       <w:r>
-        <w:t xml:space="preserve"> (vnl. items en achievements)</w:t>
+        <w:t xml:space="preserve"> (vnl. items en </w:t>
+      </w:r>
+      <w:proofErr w:type="spellStart"/>
+      <w:r>
+        <w:t>achievements</w:t>
+      </w:r>
+      <w:proofErr w:type="spellEnd"/>
+      <w:r>
+        <w:t>)</w:t>
       </w:r>
       <w:r>
         <w:t>.</w:t>
@@ -801,8 +1023,13 @@
         </w:numPr>
       </w:pPr>
       <w:r>
-        <w:t>Begintijd opslaan in State.Self.Starttime</w:t>
-      </w:r>
+        <w:t xml:space="preserve">Begintijd opslaan in </w:t>
+      </w:r>
+      <w:proofErr w:type="spellStart"/>
+      <w:r>
+        <w:t>State.Self.Starttime</w:t>
+      </w:r>
+      <w:proofErr w:type="spellEnd"/>
     </w:p>
     <w:p>
       <w:pPr>
@@ -816,8 +1043,13 @@
         <w:t xml:space="preserve">Voeg functionaliteit aan </w:t>
       </w:r>
       <w:r>
-        <w:t>Write-OGDWordWrapHost</w:t>
-      </w:r>
+        <w:t>Write-</w:t>
+      </w:r>
+      <w:proofErr w:type="spellStart"/>
+      <w:r>
+        <w:t>OGDWordWrapHost</w:t>
+      </w:r>
+      <w:proofErr w:type="spellEnd"/>
       <w:r>
         <w:t xml:space="preserve"> toe dat kleur meegeven mogelijk is.</w:t>
       </w:r>
@@ -830,11 +1062,40 @@
           <w:numId w:val="30"/>
         </w:numPr>
       </w:pPr>
-      <w:r>
-        <w:t>Dialog Invoke-OGD</w:t>
-      </w:r>
-      <w:r>
-        <w:t>Dialog-Koelkast en Write-OGDKoelkastOpties herschrijven in nieuwe stijl.</w:t>
+      <w:proofErr w:type="spellStart"/>
+      <w:r>
+        <w:t>Dialog</w:t>
+      </w:r>
+      <w:proofErr w:type="spellEnd"/>
+      <w:r>
+        <w:t xml:space="preserve"> </w:t>
+      </w:r>
+      <w:proofErr w:type="spellStart"/>
+      <w:r>
+        <w:t>Invoke</w:t>
+      </w:r>
+      <w:proofErr w:type="spellEnd"/>
+      <w:r>
+        <w:t>-</w:t>
+      </w:r>
+      <w:proofErr w:type="spellStart"/>
+      <w:r>
+        <w:t>OGD</w:t>
+      </w:r>
+      <w:r>
+        <w:t>Dialog</w:t>
+      </w:r>
+      <w:proofErr w:type="spellEnd"/>
+      <w:r>
+        <w:t>-Koelkast en Write-</w:t>
+      </w:r>
+      <w:proofErr w:type="spellStart"/>
+      <w:r>
+        <w:t>OGDKoelkastOpties</w:t>
+      </w:r>
+      <w:proofErr w:type="spellEnd"/>
+      <w:r>
+        <w:t xml:space="preserve"> herschrijven in nieuwe stijl.</w:t>
       </w:r>
     </w:p>
     <w:p>
@@ -1004,27 +1265,14 @@
                           <w:r>
                             <w:instrText xml:space="preserve"> = </w:instrText>
                           </w:r>
-                          <w:r>
-                            <w:fldChar w:fldCharType="begin"/>
-                          </w:r>
-                          <w:r>
-                            <w:instrText>NUMPAGES  \* Arabic  \* MERGEFORMAT</w:instrText>
-                          </w:r>
-                          <w:r>
-                            <w:fldChar w:fldCharType="separate"/>
-                          </w:r>
-                          <w:r>
-                            <w:rPr>
-                              <w:noProof/>
-                            </w:rPr>
-                            <w:instrText>2</w:instrText>
-                          </w:r>
-                          <w:r>
-                            <w:rPr>
-                              <w:noProof/>
-                            </w:rPr>
-                            <w:fldChar w:fldCharType="end"/>
-                          </w:r>
+                          <w:fldSimple w:instr="NUMPAGES  \* Arabic  \* MERGEFORMAT">
+                            <w:r>
+                              <w:rPr>
+                                <w:noProof/>
+                              </w:rPr>
+                              <w:instrText>2</w:instrText>
+                            </w:r>
+                          </w:fldSimple>
                           <w:r>
                             <w:instrText>+</w:instrText>
                           </w:r>
@@ -1122,27 +1370,14 @@
                     <w:r>
                       <w:instrText xml:space="preserve"> = </w:instrText>
                     </w:r>
-                    <w:r>
-                      <w:fldChar w:fldCharType="begin"/>
-                    </w:r>
-                    <w:r>
-                      <w:instrText>NUMPAGES  \* Arabic  \* MERGEFORMAT</w:instrText>
-                    </w:r>
-                    <w:r>
-                      <w:fldChar w:fldCharType="separate"/>
-                    </w:r>
-                    <w:r>
-                      <w:rPr>
-                        <w:noProof/>
-                      </w:rPr>
-                      <w:instrText>2</w:instrText>
-                    </w:r>
-                    <w:r>
-                      <w:rPr>
-                        <w:noProof/>
-                      </w:rPr>
-                      <w:fldChar w:fldCharType="end"/>
-                    </w:r>
+                    <w:fldSimple w:instr="NUMPAGES  \* Arabic  \* MERGEFORMAT">
+                      <w:r>
+                        <w:rPr>
+                          <w:noProof/>
+                        </w:rPr>
+                        <w:instrText>2</w:instrText>
+                      </w:r>
+                    </w:fldSimple>
                     <w:r>
                       <w:instrText>+</w:instrText>
                     </w:r>
@@ -1252,7 +1487,15 @@
                             <w:jc w:val="right"/>
                           </w:pPr>
                           <w:r>
-                            <w:t>OGD ict-diensten</w:t>
+                            <w:t xml:space="preserve">OGD </w:t>
+                          </w:r>
+                          <w:proofErr w:type="spellStart"/>
+                          <w:r>
+                            <w:t>ict</w:t>
+                          </w:r>
+                          <w:proofErr w:type="spellEnd"/>
+                          <w:r>
+                            <w:t>-diensten</w:t>
                           </w:r>
                         </w:p>
                       </w:txbxContent>
@@ -1286,7 +1529,15 @@
                       <w:jc w:val="right"/>
                     </w:pPr>
                     <w:r>
-                      <w:t>OGD ict-diensten</w:t>
+                      <w:t xml:space="preserve">OGD </w:t>
+                    </w:r>
+                    <w:proofErr w:type="spellStart"/>
+                    <w:r>
+                      <w:t>ict</w:t>
+                    </w:r>
+                    <w:proofErr w:type="spellEnd"/>
+                    <w:r>
+                      <w:t>-diensten</w:t>
                     </w:r>
                   </w:p>
                 </w:txbxContent>
@@ -1396,27 +1647,14 @@
                           <w:r>
                             <w:instrText xml:space="preserve"> = </w:instrText>
                           </w:r>
-                          <w:r>
-                            <w:fldChar w:fldCharType="begin"/>
-                          </w:r>
-                          <w:r>
-                            <w:instrText>NUMPAGES  \* Arabic  \* MERGEFORMAT</w:instrText>
-                          </w:r>
-                          <w:r>
-                            <w:fldChar w:fldCharType="separate"/>
-                          </w:r>
-                          <w:r>
-                            <w:rPr>
-                              <w:noProof/>
-                            </w:rPr>
-                            <w:instrText>2</w:instrText>
-                          </w:r>
-                          <w:r>
-                            <w:rPr>
-                              <w:noProof/>
-                            </w:rPr>
-                            <w:fldChar w:fldCharType="end"/>
-                          </w:r>
+                          <w:fldSimple w:instr="NUMPAGES  \* Arabic  \* MERGEFORMAT">
+                            <w:r>
+                              <w:rPr>
+                                <w:noProof/>
+                              </w:rPr>
+                              <w:instrText>2</w:instrText>
+                            </w:r>
+                          </w:fldSimple>
                           <w:r>
                             <w:instrText>+</w:instrText>
                           </w:r>
@@ -1514,27 +1752,14 @@
                     <w:r>
                       <w:instrText xml:space="preserve"> = </w:instrText>
                     </w:r>
-                    <w:r>
-                      <w:fldChar w:fldCharType="begin"/>
-                    </w:r>
-                    <w:r>
-                      <w:instrText>NUMPAGES  \* Arabic  \* MERGEFORMAT</w:instrText>
-                    </w:r>
-                    <w:r>
-                      <w:fldChar w:fldCharType="separate"/>
-                    </w:r>
-                    <w:r>
-                      <w:rPr>
-                        <w:noProof/>
-                      </w:rPr>
-                      <w:instrText>2</w:instrText>
-                    </w:r>
-                    <w:r>
-                      <w:rPr>
-                        <w:noProof/>
-                      </w:rPr>
-                      <w:fldChar w:fldCharType="end"/>
-                    </w:r>
+                    <w:fldSimple w:instr="NUMPAGES  \* Arabic  \* MERGEFORMAT">
+                      <w:r>
+                        <w:rPr>
+                          <w:noProof/>
+                        </w:rPr>
+                        <w:instrText>2</w:instrText>
+                      </w:r>
+                    </w:fldSimple>
                     <w:r>
                       <w:instrText>+</w:instrText>
                     </w:r>
@@ -1644,7 +1869,15 @@
                             <w:jc w:val="right"/>
                           </w:pPr>
                           <w:r>
-                            <w:t>OGD ict-diensten</w:t>
+                            <w:t xml:space="preserve">OGD </w:t>
+                          </w:r>
+                          <w:proofErr w:type="spellStart"/>
+                          <w:r>
+                            <w:t>ict</w:t>
+                          </w:r>
+                          <w:proofErr w:type="spellEnd"/>
+                          <w:r>
+                            <w:t>-diensten</w:t>
                           </w:r>
                         </w:p>
                       </w:txbxContent>
@@ -1678,7 +1911,15 @@
                       <w:jc w:val="right"/>
                     </w:pPr>
                     <w:r>
-                      <w:t>OGD ict-diensten</w:t>
+                      <w:t xml:space="preserve">OGD </w:t>
+                    </w:r>
+                    <w:proofErr w:type="spellStart"/>
+                    <w:r>
+                      <w:t>ict</w:t>
+                    </w:r>
+                    <w:proofErr w:type="spellEnd"/>
+                    <w:r>
+                      <w:t>-diensten</w:t>
                     </w:r>
                   </w:p>
                 </w:txbxContent>
@@ -1782,28 +2023,28 @@
         <v:path o:extrusionok="f" gradientshapeok="t" o:connecttype="rect"/>
         <o:lock v:ext="edit" aspectratio="t"/>
       </v:shapetype>
-      <v:shape id="_x0000_i1064" type="#_x0000_t75" style="width:7.5pt;height:7.5pt" o:bullet="t">
+      <v:shape id="_x0000_i1082" type="#_x0000_t75" style="width:7.5pt;height:7.5pt" o:bullet="t">
         <v:imagedata r:id="rId1" o:title="BulletNiveau1"/>
       </v:shape>
     </w:pict>
   </w:numPicBullet>
   <w:numPicBullet w:numPicBulletId="1">
     <w:pict>
-      <v:shape id="_x0000_i1065" type="#_x0000_t75" style="width:6.75pt;height:6.75pt" o:bullet="t">
+      <v:shape id="_x0000_i1083" type="#_x0000_t75" style="width:6.75pt;height:6.75pt" o:bullet="t">
         <v:imagedata r:id="rId2" o:title="BulletNiveau2"/>
       </v:shape>
     </w:pict>
   </w:numPicBullet>
   <w:numPicBullet w:numPicBulletId="2">
     <w:pict>
-      <v:shape id="_x0000_i1066" type="#_x0000_t75" style="width:7.5pt;height:7.5pt" o:bullet="t">
+      <v:shape id="_x0000_i1084" type="#_x0000_t75" style="width:7.5pt;height:7.5pt" o:bullet="t">
         <v:imagedata r:id="rId3" o:title="BulletNiveau1"/>
       </v:shape>
     </w:pict>
   </w:numPicBullet>
   <w:numPicBullet w:numPicBulletId="3">
     <w:pict>
-      <v:shape id="_x0000_i1067" type="#_x0000_t75" style="width:6.75pt;height:6.75pt" o:bullet="t">
+      <v:shape id="_x0000_i1085" type="#_x0000_t75" style="width:6.75pt;height:6.75pt" o:bullet="t">
         <v:imagedata r:id="rId4" o:title="BulletNiveau2"/>
       </v:shape>
     </w:pict>
@@ -5867,7 +6108,7 @@
 </file>
 
 <file path=customXml/itemProps2.xml><?xml version="1.0" encoding="utf-8"?>
-<ds:datastoreItem xmlns:ds="http://schemas.openxmlformats.org/officeDocument/2006/customXml" ds:itemID="{78789EDA-94DB-416D-BCBD-7AB4324B3FDF}">
+<ds:datastoreItem xmlns:ds="http://schemas.openxmlformats.org/officeDocument/2006/customXml" ds:itemID="{5A14D982-0073-48A9-8DF7-8A20D655854D}">
   <ds:schemaRefs>
     <ds:schemaRef ds:uri="http://schemas.openxmlformats.org/officeDocument/2006/bibliography"/>
   </ds:schemaRefs>

</xml_diff>

<commit_message>
List all the goals for this version
</commit_message>
<xml_diff>
--- a/PowerSpel-PenTest/ToDo.docx
+++ b/PowerSpel-PenTest/ToDo.docx
@@ -2,6 +2,110 @@
 <file path=word/document.xml><?xml version="1.0" encoding="utf-8"?>
 <w:document xmlns:wpc="http://schemas.microsoft.com/office/word/2010/wordprocessingCanvas" xmlns:cx="http://schemas.microsoft.com/office/drawing/2014/chartex" xmlns:cx1="http://schemas.microsoft.com/office/drawing/2015/9/8/chartex" xmlns:cx2="http://schemas.microsoft.com/office/drawing/2015/10/21/chartex" xmlns:cx3="http://schemas.microsoft.com/office/drawing/2016/5/9/chartex" xmlns:cx4="http://schemas.microsoft.com/office/drawing/2016/5/10/chartex" xmlns:cx5="http://schemas.microsoft.com/office/drawing/2016/5/11/chartex" xmlns:cx6="http://schemas.microsoft.com/office/drawing/2016/5/12/chartex" xmlns:cx7="http://schemas.microsoft.com/office/drawing/2016/5/13/chartex" xmlns:cx8="http://schemas.microsoft.com/office/drawing/2016/5/14/chartex" xmlns:mc="http://schemas.openxmlformats.org/markup-compatibility/2006" xmlns:o="urn:schemas-microsoft-com:office:office" xmlns:r="http://schemas.openxmlformats.org/officeDocument/2006/relationships" xmlns:m="http://schemas.openxmlformats.org/officeDocument/2006/math" xmlns:v="urn:schemas-microsoft-com:vml" xmlns:wp14="http://schemas.microsoft.com/office/word/2010/wordprocessingDrawing" xmlns:wp="http://schemas.openxmlformats.org/drawingml/2006/wordprocessingDrawing" xmlns:w10="urn:schemas-microsoft-com:office:word" xmlns:w="http://schemas.openxmlformats.org/wordprocessingml/2006/main" xmlns:w14="http://schemas.microsoft.com/office/word/2010/wordml" xmlns:w15="http://schemas.microsoft.com/office/word/2012/wordml" xmlns:w16se="http://schemas.microsoft.com/office/word/2015/wordml/symex" xmlns:wpg="http://schemas.microsoft.com/office/word/2010/wordprocessingGroup" xmlns:wpi="http://schemas.microsoft.com/office/word/2010/wordprocessingInk" xmlns:wne="http://schemas.microsoft.com/office/word/2006/wordml" xmlns:wps="http://schemas.microsoft.com/office/word/2010/wordprocessingShape" mc:Ignorable="w14 w15 w16se wp14">
   <w:body>
+    <w:p>
+      <w:pPr>
+        <w:pStyle w:val="Kop1"/>
+      </w:pPr>
+      <w:r>
+        <w:t>Version 0.4</w:t>
+      </w:r>
+    </w:p>
+    <w:p>
+      <w:pPr>
+        <w:pStyle w:val="Lijstalinea"/>
+        <w:numPr>
+          <w:ilvl w:val="0"/>
+          <w:numId w:val="33"/>
+        </w:numPr>
+      </w:pPr>
+      <w:r>
+        <w:t xml:space="preserve">Penetratiemogelijkheid toegevoegd: </w:t>
+      </w:r>
+      <w:r>
+        <w:t>Klantspecifieke informatie ingezien (400)</w:t>
+      </w:r>
+    </w:p>
+    <w:p>
+      <w:pPr>
+        <w:pStyle w:val="Lijstalinea"/>
+        <w:numPr>
+          <w:ilvl w:val="0"/>
+          <w:numId w:val="33"/>
+        </w:numPr>
+      </w:pPr>
+      <w:r>
+        <w:t>Penetratiemogelijkheid toegevoegd: Personeelsgegevens ingezien (400)</w:t>
+      </w:r>
+    </w:p>
+    <w:p>
+      <w:pPr>
+        <w:pStyle w:val="Lijstalinea"/>
+        <w:numPr>
+          <w:ilvl w:val="0"/>
+          <w:numId w:val="33"/>
+        </w:numPr>
+      </w:pPr>
+      <w:r>
+        <w:t>High scores van flipperkast en photo play opnemen</w:t>
+      </w:r>
+    </w:p>
+    <w:p>
+      <w:pPr>
+        <w:pStyle w:val="Lijstalinea"/>
+        <w:numPr>
+          <w:ilvl w:val="0"/>
+          <w:numId w:val="33"/>
+        </w:numPr>
+      </w:pPr>
+      <w:r>
+        <w:t>Dialog Invoke-OGDDialog-Koelkast en Write-OGDKoelkastOpties herschrijven in nieuwe stijl.</w:t>
+      </w:r>
+    </w:p>
+    <w:p>
+      <w:pPr>
+        <w:pStyle w:val="Lijstalinea"/>
+        <w:numPr>
+          <w:ilvl w:val="0"/>
+          <w:numId w:val="33"/>
+        </w:numPr>
+      </w:pPr>
+      <w:r>
+        <w:t xml:space="preserve">Laatste missende optie in </w:t>
+      </w:r>
+      <w:r>
+        <w:t>Invoke-OGDDialog-Serverruimte</w:t>
+      </w:r>
+      <w:r>
+        <w:t xml:space="preserve"> toegevoegd (stress bij IA, mogelijkheid tot iets?)</w:t>
+      </w:r>
+    </w:p>
+    <w:p>
+      <w:pPr>
+        <w:pStyle w:val="Lijstalinea"/>
+        <w:numPr>
+          <w:ilvl w:val="0"/>
+          <w:numId w:val="33"/>
+        </w:numPr>
+      </w:pPr>
+      <w:r>
+        <w:t>Penetraties, prestaties en voorwerpen in tabelletje in eindscherm weergeven</w:t>
+      </w:r>
+    </w:p>
+    <w:p>
+      <w:pPr>
+        <w:pStyle w:val="Lijstalinea"/>
+        <w:numPr>
+          <w:ilvl w:val="0"/>
+          <w:numId w:val="33"/>
+        </w:numPr>
+      </w:pPr>
+      <w:r>
+        <w:t>Aantal prestaties weergeven in scoremetertje</w:t>
+      </w:r>
+      <w:bookmarkStart w:id="0" w:name="_GoBack"/>
+      <w:bookmarkEnd w:id="0"/>
+    </w:p>
+    <w:p/>
     <w:p>
       <w:pPr>
         <w:pStyle w:val="Kop1"/>
@@ -55,21 +159,7 @@
         <w:rPr>
           <w:color w:val="00B050"/>
         </w:rPr>
-        <w:t>Write-</w:t>
-      </w:r>
-      <w:proofErr w:type="spellStart"/>
-      <w:r>
-        <w:rPr>
-          <w:color w:val="00B050"/>
-        </w:rPr>
-        <w:t>OGDWordWrapHost</w:t>
-      </w:r>
-      <w:proofErr w:type="spellEnd"/>
-      <w:r>
-        <w:rPr>
-          <w:color w:val="00B050"/>
-        </w:rPr>
-        <w:t xml:space="preserve"> toegepast bij weergeven eindscenario</w:t>
+        <w:t>Write-OGDWordWrapHost toegepast bij weergeven eindscenario</w:t>
       </w:r>
     </w:p>
     <w:p>
@@ -83,19 +173,11 @@
           <w:color w:val="00B050"/>
         </w:rPr>
       </w:pPr>
-      <w:proofErr w:type="spellStart"/>
       <w:r>
         <w:rPr>
           <w:color w:val="00B050"/>
         </w:rPr>
-        <w:t>Invoke-OGDDialog-Multifunctional</w:t>
-      </w:r>
-      <w:proofErr w:type="spellEnd"/>
-      <w:r>
-        <w:rPr>
-          <w:color w:val="00B050"/>
-        </w:rPr>
-        <w:t>: zorgen dat kopie achterste maken het spel onprettig eindigt</w:t>
+        <w:t>Invoke-OGDDialog-Multifunctional: zorgen dat kopie achterste maken het spel onprettig eindigt</w:t>
       </w:r>
     </w:p>
     <w:p>
@@ -131,16 +213,8 @@
         <w:rPr>
           <w:color w:val="00B050"/>
         </w:rPr>
-        <w:t xml:space="preserve">Openbreken deur naar serverruimte nu alleen mogelijk met gereedschapskist in </w:t>
-      </w:r>
-      <w:proofErr w:type="spellStart"/>
-      <w:r>
-        <w:rPr>
-          <w:color w:val="00B050"/>
-        </w:rPr>
-        <w:t>inventory</w:t>
-      </w:r>
-      <w:proofErr w:type="spellEnd"/>
+        <w:t>Openbreken deur naar serverruimte nu alleen mogelijk met gereedschapskist in inventory</w:t>
+      </w:r>
     </w:p>
     <w:p>
       <w:pPr>
@@ -157,21 +231,7 @@
         <w:rPr>
           <w:color w:val="00B050"/>
         </w:rPr>
-        <w:t xml:space="preserve">Alle </w:t>
-      </w:r>
-      <w:proofErr w:type="spellStart"/>
-      <w:r>
-        <w:rPr>
-          <w:color w:val="00B050"/>
-        </w:rPr>
-        <w:t>Dialogs</w:t>
-      </w:r>
-      <w:proofErr w:type="spellEnd"/>
-      <w:r>
-        <w:rPr>
-          <w:color w:val="00B050"/>
-        </w:rPr>
-        <w:t xml:space="preserve"> aangepast zodat ze het spel niet meer crashen bij invoer van iets anders dan een cijfer</w:t>
+        <w:t>Alle Dialogs aangepast zodat ze het spel niet meer crashen bij invoer van iets anders dan een cijfer</w:t>
       </w:r>
     </w:p>
     <w:p>
@@ -239,53 +299,20 @@
         </w:rPr>
         <w:t xml:space="preserve">Penetratiemogelijkheid toegevoegd: </w:t>
       </w:r>
-      <w:proofErr w:type="spellStart"/>
       <w:r>
         <w:rPr>
           <w:color w:val="00B050"/>
         </w:rPr>
-        <w:t>Packet</w:t>
-      </w:r>
-      <w:proofErr w:type="spellEnd"/>
+        <w:t>Packet sniffer</w:t>
+      </w:r>
       <w:r>
         <w:rPr>
           <w:color w:val="00B050"/>
         </w:rPr>
-        <w:t xml:space="preserve"> </w:t>
-      </w:r>
-      <w:proofErr w:type="spellStart"/>
-      <w:r>
-        <w:rPr>
-          <w:color w:val="00B050"/>
-        </w:rPr>
-        <w:t>sniffer</w:t>
-      </w:r>
-      <w:proofErr w:type="spellEnd"/>
-      <w:r>
-        <w:rPr>
-          <w:color w:val="00B050"/>
-        </w:rPr>
-        <w:t xml:space="preserve"> op </w:t>
-      </w:r>
-      <w:proofErr w:type="spellStart"/>
-      <w:r>
-        <w:rPr>
-          <w:color w:val="00B050"/>
-        </w:rPr>
-        <w:t>coreswitch</w:t>
-      </w:r>
-      <w:proofErr w:type="spellEnd"/>
-      <w:r>
-        <w:rPr>
-          <w:color w:val="00B050"/>
-        </w:rPr>
-        <w:t xml:space="preserve"> aangesloten</w:t>
+        <w:t xml:space="preserve"> op coreswitch aangesloten</w:t>
       </w:r>
     </w:p>
-    <w:p>
-      <w:bookmarkStart w:id="0" w:name="_GoBack"/>
-      <w:bookmarkEnd w:id="0"/>
-    </w:p>
+    <w:p/>
     <w:p>
       <w:pPr>
         <w:pStyle w:val="Kop1"/>
@@ -305,19 +332,11 @@
           <w:color w:val="00B050"/>
         </w:rPr>
       </w:pPr>
-      <w:proofErr w:type="spellStart"/>
       <w:r>
         <w:rPr>
           <w:color w:val="00B050"/>
         </w:rPr>
-        <w:t>Teleporter</w:t>
-      </w:r>
-      <w:proofErr w:type="spellEnd"/>
-      <w:r>
-        <w:rPr>
-          <w:color w:val="00B050"/>
-        </w:rPr>
-        <w:t xml:space="preserve"> werkend </w:t>
+        <w:t xml:space="preserve">Teleporter werkend </w:t>
       </w:r>
       <w:r>
         <w:rPr>
@@ -469,19 +488,11 @@
           <w:color w:val="00B050"/>
         </w:rPr>
       </w:pPr>
-      <w:proofErr w:type="spellStart"/>
       <w:r>
         <w:rPr>
           <w:color w:val="00B050"/>
         </w:rPr>
-        <w:t>Ending</w:t>
-      </w:r>
-      <w:proofErr w:type="spellEnd"/>
-      <w:r>
-        <w:rPr>
-          <w:color w:val="00B050"/>
-        </w:rPr>
-        <w:t xml:space="preserve"> toegevoegd</w:t>
+        <w:t>Ending toegevoegd</w:t>
       </w:r>
     </w:p>
     <w:p>
@@ -499,32 +510,16 @@
         <w:rPr>
           <w:color w:val="00B050"/>
         </w:rPr>
-        <w:t xml:space="preserve">Alle </w:t>
-      </w:r>
-      <w:proofErr w:type="spellStart"/>
-      <w:r>
-        <w:rPr>
-          <w:color w:val="00B050"/>
-        </w:rPr>
-        <w:t>dialogs</w:t>
-      </w:r>
-      <w:proofErr w:type="spellEnd"/>
-      <w:r>
-        <w:rPr>
-          <w:color w:val="00B050"/>
-        </w:rPr>
-        <w:t xml:space="preserve"> visueel verbeterd</w:t>
+        <w:t>Alle dialogs visueel verbeterd</w:t>
       </w:r>
     </w:p>
     <w:p>
       <w:pPr>
         <w:pStyle w:val="Kop1"/>
       </w:pPr>
-      <w:proofErr w:type="spellStart"/>
       <w:r>
         <w:t>Backlog</w:t>
       </w:r>
-      <w:proofErr w:type="spellEnd"/>
     </w:p>
     <w:p>
       <w:pPr>
@@ -534,11 +529,9 @@
           <w:numId w:val="30"/>
         </w:numPr>
       </w:pPr>
-      <w:proofErr w:type="spellStart"/>
       <w:r>
         <w:t>NPC’s</w:t>
       </w:r>
-      <w:proofErr w:type="spellEnd"/>
       <w:r>
         <w:t>:</w:t>
       </w:r>
@@ -678,6 +671,7 @@
         </w:numPr>
       </w:pPr>
       <w:r>
+        <w:lastRenderedPageBreak/>
         <w:t>Adviseur</w:t>
       </w:r>
     </w:p>
@@ -725,13 +719,8 @@
           <w:numId w:val="30"/>
         </w:numPr>
       </w:pPr>
-      <w:proofErr w:type="spellStart"/>
-      <w:r>
-        <w:t>Administatief</w:t>
-      </w:r>
-      <w:proofErr w:type="spellEnd"/>
-      <w:r>
-        <w:t xml:space="preserve"> medewerker</w:t>
+      <w:r>
+        <w:t>Administatief medewerker</w:t>
       </w:r>
     </w:p>
     <w:p>
@@ -754,13 +743,8 @@
           <w:numId w:val="30"/>
         </w:numPr>
       </w:pPr>
-      <w:proofErr w:type="spellStart"/>
-      <w:r>
-        <w:t>Appèl</w:t>
-      </w:r>
-      <w:proofErr w:type="spellEnd"/>
-      <w:r>
-        <w:t>-medewerkster</w:t>
+      <w:r>
+        <w:t>Appèl-medewerkster</w:t>
       </w:r>
       <w:r>
         <w:t xml:space="preserve"> </w:t>
@@ -775,13 +759,7 @@
         </w:numPr>
       </w:pPr>
       <w:r>
-        <w:t>Manieren van penetratie</w:t>
-      </w:r>
-      <w:r>
-        <w:t xml:space="preserve"> (puntenscore)</w:t>
-      </w:r>
-      <w:r>
-        <w:t>:</w:t>
+        <w:t>Mechanics:</w:t>
       </w:r>
     </w:p>
     <w:p>
@@ -789,19 +767,11 @@
         <w:pStyle w:val="Lijstalinea"/>
         <w:numPr>
           <w:ilvl w:val="1"/>
-          <w:numId w:val="33"/>
+          <w:numId w:val="30"/>
         </w:numPr>
       </w:pPr>
-      <w:proofErr w:type="spellStart"/>
-      <w:r>
-        <w:t>Klantspecifieke</w:t>
-      </w:r>
-      <w:proofErr w:type="spellEnd"/>
-      <w:r>
-        <w:t xml:space="preserve"> informatie ingezien</w:t>
-      </w:r>
-      <w:r>
-        <w:t xml:space="preserve"> (400)</w:t>
+      <w:r>
+        <w:t>Suspicion counters voor elk personage</w:t>
       </w:r>
     </w:p>
     <w:p>
@@ -809,14 +779,23 @@
         <w:pStyle w:val="Lijstalinea"/>
         <w:numPr>
           <w:ilvl w:val="1"/>
-          <w:numId w:val="33"/>
+          <w:numId w:val="30"/>
         </w:numPr>
       </w:pPr>
       <w:r>
-        <w:t>Personeelsgegevens ingezien</w:t>
-      </w:r>
-      <w:r>
-        <w:t xml:space="preserve"> (400)</w:t>
+        <w:t>Tellen hoe vaak iemand de speler heeft gezien (werkt richting suspicion counter)</w:t>
+      </w:r>
+    </w:p>
+    <w:p>
+      <w:pPr>
+        <w:pStyle w:val="Lijstalinea"/>
+        <w:numPr>
+          <w:ilvl w:val="1"/>
+          <w:numId w:val="30"/>
+        </w:numPr>
+      </w:pPr>
+      <w:r>
+        <w:t>Startscherm met bedankjes, uitleg, keuze voor tutorial en disclaimer (niet op waarheid gebaseerd)</w:t>
       </w:r>
     </w:p>
     <w:p>
@@ -827,13 +806,8 @@
           <w:numId w:val="30"/>
         </w:numPr>
       </w:pPr>
-      <w:proofErr w:type="spellStart"/>
-      <w:r>
-        <w:t>Mechanics</w:t>
-      </w:r>
-      <w:proofErr w:type="spellEnd"/>
-      <w:r>
-        <w:t>:</w:t>
+      <w:r>
+        <w:t>Eindstatistieken:</w:t>
       </w:r>
     </w:p>
     <w:p>
@@ -844,13 +818,20 @@
           <w:numId w:val="30"/>
         </w:numPr>
       </w:pPr>
-      <w:proofErr w:type="spellStart"/>
-      <w:r>
-        <w:t>Suspicion</w:t>
-      </w:r>
-      <w:proofErr w:type="spellEnd"/>
-      <w:r>
-        <w:t xml:space="preserve"> counters voor elk personage</w:t>
+      <w:r>
+        <w:t>Eindscore (groot boos eindcijfer, met alle subscores in de berekening)</w:t>
+      </w:r>
+    </w:p>
+    <w:p>
+      <w:pPr>
+        <w:pStyle w:val="Lijstalinea"/>
+        <w:numPr>
+          <w:ilvl w:val="0"/>
+          <w:numId w:val="30"/>
+        </w:numPr>
+      </w:pPr>
+      <w:r>
+        <w:t>Bugfixes en verbeteringen:</w:t>
       </w:r>
     </w:p>
     <w:p>
@@ -862,15 +843,13 @@
         </w:numPr>
       </w:pPr>
       <w:r>
-        <w:t xml:space="preserve">Tellen hoe vaak iemand de speler heeft gezien (werkt richting </w:t>
-      </w:r>
-      <w:proofErr w:type="spellStart"/>
-      <w:r>
-        <w:t>suspicion</w:t>
-      </w:r>
-      <w:proofErr w:type="spellEnd"/>
-      <w:r>
-        <w:t xml:space="preserve"> counter)</w:t>
+        <w:t>Header geschikt maken voor veel inhoud</w:t>
+      </w:r>
+      <w:r>
+        <w:t xml:space="preserve"> (vnl. items en achievements)</w:t>
+      </w:r>
+      <w:r>
+        <w:t>.</w:t>
       </w:r>
     </w:p>
     <w:p>
@@ -882,20 +861,7 @@
         </w:numPr>
       </w:pPr>
       <w:r>
-        <w:lastRenderedPageBreak/>
-        <w:t>Startscherm met bedankjes, uitleg, keuze voor tutorial en disclaimer (niet op waarheid gebaseerd)</w:t>
-      </w:r>
-    </w:p>
-    <w:p>
-      <w:pPr>
-        <w:pStyle w:val="Lijstalinea"/>
-        <w:numPr>
-          <w:ilvl w:val="0"/>
-          <w:numId w:val="30"/>
-        </w:numPr>
-      </w:pPr>
-      <w:r>
-        <w:t>Eindstatistieken:</w:t>
+        <w:t>Begintijd opslaan in State.Self.Starttime</w:t>
       </w:r>
     </w:p>
     <w:p>
@@ -907,195 +873,13 @@
         </w:numPr>
       </w:pPr>
       <w:r>
-        <w:t xml:space="preserve">Eindscore (groot boos eindcijfer, met alle </w:t>
-      </w:r>
-      <w:proofErr w:type="spellStart"/>
-      <w:r>
-        <w:t>subscores</w:t>
-      </w:r>
-      <w:proofErr w:type="spellEnd"/>
-      <w:r>
-        <w:t xml:space="preserve"> in de berekening)</w:t>
-      </w:r>
-    </w:p>
-    <w:p>
-      <w:pPr>
-        <w:pStyle w:val="Lijstalinea"/>
-        <w:numPr>
-          <w:ilvl w:val="0"/>
-          <w:numId w:val="30"/>
-        </w:numPr>
-      </w:pPr>
-      <w:proofErr w:type="spellStart"/>
-      <w:r>
-        <w:t>Easter</w:t>
-      </w:r>
-      <w:proofErr w:type="spellEnd"/>
-      <w:r>
-        <w:t xml:space="preserve"> </w:t>
-      </w:r>
-      <w:proofErr w:type="spellStart"/>
-      <w:r>
-        <w:t>eggs</w:t>
-      </w:r>
-      <w:proofErr w:type="spellEnd"/>
-      <w:r>
-        <w:t xml:space="preserve"> / grapjes</w:t>
-      </w:r>
-    </w:p>
-    <w:p>
-      <w:pPr>
-        <w:pStyle w:val="Lijstalinea"/>
-        <w:numPr>
-          <w:ilvl w:val="1"/>
-          <w:numId w:val="30"/>
-        </w:numPr>
-      </w:pPr>
-      <w:r>
-        <w:t xml:space="preserve">High scores van flipperkast en </w:t>
-      </w:r>
-      <w:proofErr w:type="spellStart"/>
-      <w:r>
-        <w:t>photo</w:t>
-      </w:r>
-      <w:proofErr w:type="spellEnd"/>
-      <w:r>
-        <w:t xml:space="preserve"> </w:t>
-      </w:r>
-      <w:proofErr w:type="spellStart"/>
-      <w:r>
-        <w:t>play</w:t>
-      </w:r>
-      <w:proofErr w:type="spellEnd"/>
-      <w:r>
-        <w:t xml:space="preserve"> opnemen</w:t>
-      </w:r>
-    </w:p>
-    <w:p>
-      <w:pPr>
-        <w:pStyle w:val="Lijstalinea"/>
-        <w:numPr>
-          <w:ilvl w:val="0"/>
-          <w:numId w:val="30"/>
-        </w:numPr>
-      </w:pPr>
-      <w:proofErr w:type="spellStart"/>
-      <w:r>
-        <w:t>Bugfixes</w:t>
-      </w:r>
-      <w:proofErr w:type="spellEnd"/>
-      <w:r>
-        <w:t xml:space="preserve"> en verbeteringen:</w:t>
-      </w:r>
-    </w:p>
-    <w:p>
-      <w:pPr>
-        <w:pStyle w:val="Lijstalinea"/>
-        <w:numPr>
-          <w:ilvl w:val="1"/>
-          <w:numId w:val="30"/>
-        </w:numPr>
-      </w:pPr>
-      <w:r>
-        <w:t>Header geschikt maken voor veel inhoud</w:t>
-      </w:r>
-      <w:r>
-        <w:t xml:space="preserve"> (vnl. items en </w:t>
-      </w:r>
-      <w:proofErr w:type="spellStart"/>
-      <w:r>
-        <w:t>achievements</w:t>
-      </w:r>
-      <w:proofErr w:type="spellEnd"/>
-      <w:r>
-        <w:t>)</w:t>
-      </w:r>
-      <w:r>
-        <w:t>.</w:t>
-      </w:r>
-    </w:p>
-    <w:p>
-      <w:pPr>
-        <w:pStyle w:val="Lijstalinea"/>
-        <w:numPr>
-          <w:ilvl w:val="1"/>
-          <w:numId w:val="30"/>
-        </w:numPr>
-      </w:pPr>
-      <w:r>
-        <w:t xml:space="preserve">Begintijd opslaan in </w:t>
-      </w:r>
-      <w:proofErr w:type="spellStart"/>
-      <w:r>
-        <w:t>State.Self.Starttime</w:t>
-      </w:r>
-      <w:proofErr w:type="spellEnd"/>
-    </w:p>
-    <w:p>
-      <w:pPr>
-        <w:pStyle w:val="Lijstalinea"/>
-        <w:numPr>
-          <w:ilvl w:val="1"/>
-          <w:numId w:val="30"/>
-        </w:numPr>
-      </w:pPr>
-      <w:r>
         <w:t xml:space="preserve">Voeg functionaliteit aan </w:t>
       </w:r>
       <w:r>
-        <w:t>Write-</w:t>
-      </w:r>
-      <w:proofErr w:type="spellStart"/>
-      <w:r>
-        <w:t>OGDWordWrapHost</w:t>
-      </w:r>
-      <w:proofErr w:type="spellEnd"/>
+        <w:t>Write-OGDWordWrapHost</w:t>
+      </w:r>
       <w:r>
         <w:t xml:space="preserve"> toe dat kleur meegeven mogelijk is.</w:t>
-      </w:r>
-    </w:p>
-    <w:p>
-      <w:pPr>
-        <w:pStyle w:val="Lijstalinea"/>
-        <w:numPr>
-          <w:ilvl w:val="1"/>
-          <w:numId w:val="30"/>
-        </w:numPr>
-      </w:pPr>
-      <w:proofErr w:type="spellStart"/>
-      <w:r>
-        <w:t>Dialog</w:t>
-      </w:r>
-      <w:proofErr w:type="spellEnd"/>
-      <w:r>
-        <w:t xml:space="preserve"> </w:t>
-      </w:r>
-      <w:proofErr w:type="spellStart"/>
-      <w:r>
-        <w:t>Invoke</w:t>
-      </w:r>
-      <w:proofErr w:type="spellEnd"/>
-      <w:r>
-        <w:t>-</w:t>
-      </w:r>
-      <w:proofErr w:type="spellStart"/>
-      <w:r>
-        <w:t>OGD</w:t>
-      </w:r>
-      <w:r>
-        <w:t>Dialog</w:t>
-      </w:r>
-      <w:proofErr w:type="spellEnd"/>
-      <w:r>
-        <w:t>-Koelkast en Write-</w:t>
-      </w:r>
-      <w:proofErr w:type="spellStart"/>
-      <w:r>
-        <w:t>OGDKoelkastOpties</w:t>
-      </w:r>
-      <w:proofErr w:type="spellEnd"/>
-      <w:r>
-        <w:t xml:space="preserve"> herschrijven in nieuwe stijl.</w:t>
       </w:r>
     </w:p>
     <w:p>
@@ -1265,14 +1049,27 @@
                           <w:r>
                             <w:instrText xml:space="preserve"> = </w:instrText>
                           </w:r>
-                          <w:fldSimple w:instr="NUMPAGES  \* Arabic  \* MERGEFORMAT">
-                            <w:r>
-                              <w:rPr>
-                                <w:noProof/>
-                              </w:rPr>
-                              <w:instrText>2</w:instrText>
-                            </w:r>
-                          </w:fldSimple>
+                          <w:r>
+                            <w:fldChar w:fldCharType="begin"/>
+                          </w:r>
+                          <w:r>
+                            <w:instrText>NUMPAGES  \* Arabic  \* MERGEFORMAT</w:instrText>
+                          </w:r>
+                          <w:r>
+                            <w:fldChar w:fldCharType="separate"/>
+                          </w:r>
+                          <w:r>
+                            <w:rPr>
+                              <w:noProof/>
+                            </w:rPr>
+                            <w:instrText>2</w:instrText>
+                          </w:r>
+                          <w:r>
+                            <w:rPr>
+                              <w:noProof/>
+                            </w:rPr>
+                            <w:fldChar w:fldCharType="end"/>
+                          </w:r>
                           <w:r>
                             <w:instrText>+</w:instrText>
                           </w:r>
@@ -1370,14 +1167,27 @@
                     <w:r>
                       <w:instrText xml:space="preserve"> = </w:instrText>
                     </w:r>
-                    <w:fldSimple w:instr="NUMPAGES  \* Arabic  \* MERGEFORMAT">
-                      <w:r>
-                        <w:rPr>
-                          <w:noProof/>
-                        </w:rPr>
-                        <w:instrText>2</w:instrText>
-                      </w:r>
-                    </w:fldSimple>
+                    <w:r>
+                      <w:fldChar w:fldCharType="begin"/>
+                    </w:r>
+                    <w:r>
+                      <w:instrText>NUMPAGES  \* Arabic  \* MERGEFORMAT</w:instrText>
+                    </w:r>
+                    <w:r>
+                      <w:fldChar w:fldCharType="separate"/>
+                    </w:r>
+                    <w:r>
+                      <w:rPr>
+                        <w:noProof/>
+                      </w:rPr>
+                      <w:instrText>2</w:instrText>
+                    </w:r>
+                    <w:r>
+                      <w:rPr>
+                        <w:noProof/>
+                      </w:rPr>
+                      <w:fldChar w:fldCharType="end"/>
+                    </w:r>
                     <w:r>
                       <w:instrText>+</w:instrText>
                     </w:r>
@@ -1487,15 +1297,7 @@
                             <w:jc w:val="right"/>
                           </w:pPr>
                           <w:r>
-                            <w:t xml:space="preserve">OGD </w:t>
-                          </w:r>
-                          <w:proofErr w:type="spellStart"/>
-                          <w:r>
-                            <w:t>ict</w:t>
-                          </w:r>
-                          <w:proofErr w:type="spellEnd"/>
-                          <w:r>
-                            <w:t>-diensten</w:t>
+                            <w:t>OGD ict-diensten</w:t>
                           </w:r>
                         </w:p>
                       </w:txbxContent>
@@ -1529,15 +1331,7 @@
                       <w:jc w:val="right"/>
                     </w:pPr>
                     <w:r>
-                      <w:t xml:space="preserve">OGD </w:t>
-                    </w:r>
-                    <w:proofErr w:type="spellStart"/>
-                    <w:r>
-                      <w:t>ict</w:t>
-                    </w:r>
-                    <w:proofErr w:type="spellEnd"/>
-                    <w:r>
-                      <w:t>-diensten</w:t>
+                      <w:t>OGD ict-diensten</w:t>
                     </w:r>
                   </w:p>
                 </w:txbxContent>
@@ -1647,14 +1441,27 @@
                           <w:r>
                             <w:instrText xml:space="preserve"> = </w:instrText>
                           </w:r>
-                          <w:fldSimple w:instr="NUMPAGES  \* Arabic  \* MERGEFORMAT">
-                            <w:r>
-                              <w:rPr>
-                                <w:noProof/>
-                              </w:rPr>
-                              <w:instrText>2</w:instrText>
-                            </w:r>
-                          </w:fldSimple>
+                          <w:r>
+                            <w:fldChar w:fldCharType="begin"/>
+                          </w:r>
+                          <w:r>
+                            <w:instrText>NUMPAGES  \* Arabic  \* MERGEFORMAT</w:instrText>
+                          </w:r>
+                          <w:r>
+                            <w:fldChar w:fldCharType="separate"/>
+                          </w:r>
+                          <w:r>
+                            <w:rPr>
+                              <w:noProof/>
+                            </w:rPr>
+                            <w:instrText>2</w:instrText>
+                          </w:r>
+                          <w:r>
+                            <w:rPr>
+                              <w:noProof/>
+                            </w:rPr>
+                            <w:fldChar w:fldCharType="end"/>
+                          </w:r>
                           <w:r>
                             <w:instrText>+</w:instrText>
                           </w:r>
@@ -1752,14 +1559,27 @@
                     <w:r>
                       <w:instrText xml:space="preserve"> = </w:instrText>
                     </w:r>
-                    <w:fldSimple w:instr="NUMPAGES  \* Arabic  \* MERGEFORMAT">
-                      <w:r>
-                        <w:rPr>
-                          <w:noProof/>
-                        </w:rPr>
-                        <w:instrText>2</w:instrText>
-                      </w:r>
-                    </w:fldSimple>
+                    <w:r>
+                      <w:fldChar w:fldCharType="begin"/>
+                    </w:r>
+                    <w:r>
+                      <w:instrText>NUMPAGES  \* Arabic  \* MERGEFORMAT</w:instrText>
+                    </w:r>
+                    <w:r>
+                      <w:fldChar w:fldCharType="separate"/>
+                    </w:r>
+                    <w:r>
+                      <w:rPr>
+                        <w:noProof/>
+                      </w:rPr>
+                      <w:instrText>2</w:instrText>
+                    </w:r>
+                    <w:r>
+                      <w:rPr>
+                        <w:noProof/>
+                      </w:rPr>
+                      <w:fldChar w:fldCharType="end"/>
+                    </w:r>
                     <w:r>
                       <w:instrText>+</w:instrText>
                     </w:r>
@@ -1869,15 +1689,7 @@
                             <w:jc w:val="right"/>
                           </w:pPr>
                           <w:r>
-                            <w:t xml:space="preserve">OGD </w:t>
-                          </w:r>
-                          <w:proofErr w:type="spellStart"/>
-                          <w:r>
-                            <w:t>ict</w:t>
-                          </w:r>
-                          <w:proofErr w:type="spellEnd"/>
-                          <w:r>
-                            <w:t>-diensten</w:t>
+                            <w:t>OGD ict-diensten</w:t>
                           </w:r>
                         </w:p>
                       </w:txbxContent>
@@ -1911,15 +1723,7 @@
                       <w:jc w:val="right"/>
                     </w:pPr>
                     <w:r>
-                      <w:t xml:space="preserve">OGD </w:t>
-                    </w:r>
-                    <w:proofErr w:type="spellStart"/>
-                    <w:r>
-                      <w:t>ict</w:t>
-                    </w:r>
-                    <w:proofErr w:type="spellEnd"/>
-                    <w:r>
-                      <w:t>-diensten</w:t>
+                      <w:t>OGD ict-diensten</w:t>
                     </w:r>
                   </w:p>
                 </w:txbxContent>
@@ -2023,28 +1827,28 @@
         <v:path o:extrusionok="f" gradientshapeok="t" o:connecttype="rect"/>
         <o:lock v:ext="edit" aspectratio="t"/>
       </v:shapetype>
-      <v:shape id="_x0000_i1082" type="#_x0000_t75" style="width:7.5pt;height:7.5pt" o:bullet="t">
+      <v:shape id="_x0000_i1036" type="#_x0000_t75" style="width:7.5pt;height:7.5pt" o:bullet="t">
         <v:imagedata r:id="rId1" o:title="BulletNiveau1"/>
       </v:shape>
     </w:pict>
   </w:numPicBullet>
   <w:numPicBullet w:numPicBulletId="1">
     <w:pict>
-      <v:shape id="_x0000_i1083" type="#_x0000_t75" style="width:6.75pt;height:6.75pt" o:bullet="t">
+      <v:shape id="_x0000_i1037" type="#_x0000_t75" style="width:6.75pt;height:6.75pt" o:bullet="t">
         <v:imagedata r:id="rId2" o:title="BulletNiveau2"/>
       </v:shape>
     </w:pict>
   </w:numPicBullet>
   <w:numPicBullet w:numPicBulletId="2">
     <w:pict>
-      <v:shape id="_x0000_i1084" type="#_x0000_t75" style="width:7.5pt;height:7.5pt" o:bullet="t">
+      <v:shape id="_x0000_i1038" type="#_x0000_t75" style="width:7.5pt;height:7.5pt" o:bullet="t">
         <v:imagedata r:id="rId3" o:title="BulletNiveau1"/>
       </v:shape>
     </w:pict>
   </w:numPicBullet>
   <w:numPicBullet w:numPicBulletId="3">
     <w:pict>
-      <v:shape id="_x0000_i1085" type="#_x0000_t75" style="width:6.75pt;height:6.75pt" o:bullet="t">
+      <v:shape id="_x0000_i1039" type="#_x0000_t75" style="width:6.75pt;height:6.75pt" o:bullet="t">
         <v:imagedata r:id="rId4" o:title="BulletNiveau2"/>
       </v:shape>
     </w:pict>
@@ -6108,7 +5912,7 @@
 </file>
 
 <file path=customXml/itemProps2.xml><?xml version="1.0" encoding="utf-8"?>
-<ds:datastoreItem xmlns:ds="http://schemas.openxmlformats.org/officeDocument/2006/customXml" ds:itemID="{5A14D982-0073-48A9-8DF7-8A20D655854D}">
+<ds:datastoreItem xmlns:ds="http://schemas.openxmlformats.org/officeDocument/2006/customXml" ds:itemID="{BA87895C-943E-47D2-8DC1-0090B7C73824}">
   <ds:schemaRefs>
     <ds:schemaRef ds:uri="http://schemas.openxmlformats.org/officeDocument/2006/bibliography"/>
   </ds:schemaRefs>

</xml_diff>

<commit_message>
Try out and polish up miscellaneous stuff
</commit_message>
<xml_diff>
--- a/PowerSpel-PenTest/ToDo.docx
+++ b/PowerSpel-PenTest/ToDo.docx
@@ -17,12 +17,21 @@
           <w:ilvl w:val="0"/>
           <w:numId w:val="33"/>
         </w:numPr>
-      </w:pPr>
-      <w:r>
-        <w:t xml:space="preserve">Penetratiemogelijkheid toegevoegd: </w:t>
-      </w:r>
-      <w:r>
-        <w:t>Klantspecifieke informatie ingezien (400)</w:t>
+        <w:rPr>
+          <w:color w:val="00B050"/>
+        </w:rPr>
+      </w:pPr>
+      <w:r>
+        <w:rPr>
+          <w:color w:val="00B050"/>
+        </w:rPr>
+        <w:t>Prestatie toegevoegd: wandelwonder</w:t>
+      </w:r>
+      <w:r>
+        <w:rPr>
+          <w:color w:val="00B050"/>
+        </w:rPr>
+        <w:t>. Initiële waarde ingesteld op 200.</w:t>
       </w:r>
     </w:p>
     <w:p>
@@ -32,10 +41,38 @@
           <w:ilvl w:val="0"/>
           <w:numId w:val="33"/>
         </w:numPr>
-      </w:pPr>
-      <w:r>
-        <w:t>Penetratiemogelijkheid toegevoegd: Personeelsgegevens ingezien (400)</w:t>
-      </w:r>
+        <w:rPr>
+          <w:color w:val="00B050"/>
+        </w:rPr>
+      </w:pPr>
+      <w:r>
+        <w:rPr>
+          <w:color w:val="00B050"/>
+        </w:rPr>
+        <w:t xml:space="preserve">Teller van treinzitjes verplaatst van </w:t>
+      </w:r>
+      <w:proofErr w:type="spellStart"/>
+      <w:r>
+        <w:rPr>
+          <w:color w:val="00B050"/>
+        </w:rPr>
+        <w:t>self.json</w:t>
+      </w:r>
+      <w:proofErr w:type="spellEnd"/>
+      <w:r>
+        <w:rPr>
+          <w:color w:val="00B050"/>
+        </w:rPr>
+        <w:t xml:space="preserve"> naar </w:t>
+      </w:r>
+      <w:proofErr w:type="spellStart"/>
+      <w:r>
+        <w:rPr>
+          <w:color w:val="00B050"/>
+        </w:rPr>
+        <w:t>counter.json</w:t>
+      </w:r>
+      <w:proofErr w:type="spellEnd"/>
     </w:p>
     <w:p>
       <w:pPr>
@@ -44,10 +81,38 @@
           <w:ilvl w:val="0"/>
           <w:numId w:val="33"/>
         </w:numPr>
-      </w:pPr>
-      <w:r>
-        <w:t>High scores van flipperkast en photo play opnemen</w:t>
-      </w:r>
+        <w:rPr>
+          <w:color w:val="00B050"/>
+        </w:rPr>
+      </w:pPr>
+      <w:r>
+        <w:rPr>
+          <w:color w:val="00B050"/>
+        </w:rPr>
+        <w:t xml:space="preserve">Teller van schouder verplaatst van </w:t>
+      </w:r>
+      <w:proofErr w:type="spellStart"/>
+      <w:r>
+        <w:rPr>
+          <w:color w:val="00B050"/>
+        </w:rPr>
+        <w:t>self.json</w:t>
+      </w:r>
+      <w:proofErr w:type="spellEnd"/>
+      <w:r>
+        <w:rPr>
+          <w:color w:val="00B050"/>
+        </w:rPr>
+        <w:t xml:space="preserve"> naar </w:t>
+      </w:r>
+      <w:proofErr w:type="spellStart"/>
+      <w:r>
+        <w:rPr>
+          <w:color w:val="00B050"/>
+        </w:rPr>
+        <w:t>counter.json</w:t>
+      </w:r>
+      <w:proofErr w:type="spellEnd"/>
     </w:p>
     <w:p>
       <w:pPr>
@@ -56,9 +121,15 @@
           <w:ilvl w:val="0"/>
           <w:numId w:val="33"/>
         </w:numPr>
-      </w:pPr>
-      <w:r>
-        <w:t>Dialog Invoke-OGDDialog-Koelkast en Write-OGDKoelkastOpties herschrijven in nieuwe stijl.</w:t>
+        <w:rPr>
+          <w:color w:val="00B050"/>
+        </w:rPr>
+      </w:pPr>
+      <w:r>
+        <w:rPr>
+          <w:color w:val="00B050"/>
+        </w:rPr>
+        <w:t>Aantal prestaties weergeven in scoremetertje</w:t>
       </w:r>
     </w:p>
     <w:p>
@@ -70,13 +141,15 @@
         </w:numPr>
       </w:pPr>
       <w:r>
-        <w:t xml:space="preserve">Laatste missende optie in </w:t>
-      </w:r>
-      <w:r>
-        <w:t>Invoke-OGDDialog-Serverruimte</w:t>
-      </w:r>
-      <w:r>
-        <w:t xml:space="preserve"> toegevoegd (stress bij IA, mogelijkheid tot iets?)</w:t>
+        <w:t xml:space="preserve">Penetratiemogelijkheid toegevoegd: </w:t>
+      </w:r>
+      <w:proofErr w:type="spellStart"/>
+      <w:r>
+        <w:t>Klantspecifieke</w:t>
+      </w:r>
+      <w:proofErr w:type="spellEnd"/>
+      <w:r>
+        <w:t xml:space="preserve"> informatie ingezien (400)</w:t>
       </w:r>
     </w:p>
     <w:p>
@@ -88,7 +161,7 @@
         </w:numPr>
       </w:pPr>
       <w:r>
-        <w:t>Penetraties, prestaties en voorwerpen in tabelletje in eindscherm weergeven</w:t>
+        <w:t>Penetratiemogelijkheid toegevoegd: Personeelsgegevens ingezien (400)</w:t>
       </w:r>
     </w:p>
     <w:p>
@@ -100,18 +173,23 @@
         </w:numPr>
       </w:pPr>
       <w:r>
-        <w:t>Aantal prestaties weergeven in scoremetertje</w:t>
-      </w:r>
-      <w:bookmarkStart w:id="0" w:name="_GoBack"/>
-      <w:bookmarkEnd w:id="0"/>
-    </w:p>
-    <w:p/>
-    <w:p>
-      <w:pPr>
-        <w:pStyle w:val="Kop1"/>
-      </w:pPr>
-      <w:r>
-        <w:t>Version 0.3</w:t>
+        <w:t xml:space="preserve">High scores van flipperkast en </w:t>
+      </w:r>
+      <w:proofErr w:type="spellStart"/>
+      <w:r>
+        <w:t>photo</w:t>
+      </w:r>
+      <w:proofErr w:type="spellEnd"/>
+      <w:r>
+        <w:t xml:space="preserve"> </w:t>
+      </w:r>
+      <w:proofErr w:type="spellStart"/>
+      <w:r>
+        <w:t>play</w:t>
+      </w:r>
+      <w:proofErr w:type="spellEnd"/>
+      <w:r>
+        <w:t xml:space="preserve"> opnemen</w:t>
       </w:r>
     </w:p>
     <w:p>
@@ -121,27 +199,38 @@
           <w:ilvl w:val="0"/>
           <w:numId w:val="33"/>
         </w:numPr>
-        <w:rPr>
-          <w:color w:val="00B050"/>
-        </w:rPr>
-      </w:pPr>
-      <w:r>
-        <w:rPr>
-          <w:color w:val="00B050"/>
-        </w:rPr>
-        <w:t>Penetratiemanier “</w:t>
-      </w:r>
-      <w:r>
-        <w:rPr>
-          <w:color w:val="00B050"/>
-        </w:rPr>
-        <w:t>Medewerkers ‘vergiftigd’</w:t>
-      </w:r>
-      <w:r>
-        <w:rPr>
-          <w:color w:val="00B050"/>
-        </w:rPr>
-        <w:t>” toegevoegd</w:t>
+      </w:pPr>
+      <w:proofErr w:type="spellStart"/>
+      <w:r>
+        <w:t>Dialog</w:t>
+      </w:r>
+      <w:proofErr w:type="spellEnd"/>
+      <w:r>
+        <w:t xml:space="preserve"> </w:t>
+      </w:r>
+      <w:proofErr w:type="spellStart"/>
+      <w:r>
+        <w:t>Invoke</w:t>
+      </w:r>
+      <w:proofErr w:type="spellEnd"/>
+      <w:r>
+        <w:t>-</w:t>
+      </w:r>
+      <w:proofErr w:type="spellStart"/>
+      <w:r>
+        <w:t>OGDDialog</w:t>
+      </w:r>
+      <w:proofErr w:type="spellEnd"/>
+      <w:r>
+        <w:t>-Koelkast en Write-</w:t>
+      </w:r>
+      <w:proofErr w:type="spellStart"/>
+      <w:r>
+        <w:t>OGDKoelkastOpties</w:t>
+      </w:r>
+      <w:proofErr w:type="spellEnd"/>
+      <w:r>
+        <w:t xml:space="preserve"> herschrijven in nieuwe stijl.</w:t>
       </w:r>
     </w:p>
     <w:p>
@@ -151,15 +240,28 @@
           <w:ilvl w:val="0"/>
           <w:numId w:val="33"/>
         </w:numPr>
-        <w:rPr>
-          <w:color w:val="00B050"/>
-        </w:rPr>
-      </w:pPr>
-      <w:r>
-        <w:rPr>
-          <w:color w:val="00B050"/>
-        </w:rPr>
-        <w:t>Write-OGDWordWrapHost toegepast bij weergeven eindscenario</w:t>
+      </w:pPr>
+      <w:r>
+        <w:t xml:space="preserve">Laatste missende optie in </w:t>
+      </w:r>
+      <w:proofErr w:type="spellStart"/>
+      <w:r>
+        <w:t>Invoke</w:t>
+      </w:r>
+      <w:proofErr w:type="spellEnd"/>
+      <w:r>
+        <w:t>-</w:t>
+      </w:r>
+      <w:proofErr w:type="spellStart"/>
+      <w:r>
+        <w:t>OGDDialog</w:t>
+      </w:r>
+      <w:proofErr w:type="spellEnd"/>
+      <w:r>
+        <w:t>-Serverruimte</w:t>
+      </w:r>
+      <w:r>
+        <w:t xml:space="preserve"> toegevoegd (stress bij IA, mogelijkheid tot iets?)</w:t>
       </w:r>
     </w:p>
     <w:p>
@@ -170,14 +272,25 @@
           <w:numId w:val="33"/>
         </w:numPr>
         <w:rPr>
-          <w:color w:val="00B050"/>
-        </w:rPr>
-      </w:pPr>
-      <w:r>
-        <w:rPr>
-          <w:color w:val="00B050"/>
-        </w:rPr>
-        <w:t>Invoke-OGDDialog-Multifunctional: zorgen dat kopie achterste maken het spel onprettig eindigt</w:t>
+          <w:color w:val="FFC000"/>
+        </w:rPr>
+      </w:pPr>
+      <w:bookmarkStart w:id="0" w:name="_GoBack"/>
+      <w:r>
+        <w:rPr>
+          <w:color w:val="FFC000"/>
+        </w:rPr>
+        <w:t>Penetraties, prestaties en voorwerpen in tabelletje in eindscherm weergeven</w:t>
+      </w:r>
+    </w:p>
+    <w:bookmarkEnd w:id="0"/>
+    <w:p/>
+    <w:p>
+      <w:pPr>
+        <w:pStyle w:val="Kop1"/>
+      </w:pPr>
+      <w:r>
+        <w:t>Version 0.3</w:t>
       </w:r>
     </w:p>
     <w:p>
@@ -195,7 +308,19 @@
         <w:rPr>
           <w:color w:val="00B050"/>
         </w:rPr>
-        <w:t>Mogelijkheid om te zitten in treinzitjes AM geïmplementeerd</w:t>
+        <w:t>Penetratiemanier “</w:t>
+      </w:r>
+      <w:r>
+        <w:rPr>
+          <w:color w:val="00B050"/>
+        </w:rPr>
+        <w:t>Medewerkers ‘vergiftigd’</w:t>
+      </w:r>
+      <w:r>
+        <w:rPr>
+          <w:color w:val="00B050"/>
+        </w:rPr>
+        <w:t>” toegevoegd</w:t>
       </w:r>
     </w:p>
     <w:p>
@@ -213,7 +338,21 @@
         <w:rPr>
           <w:color w:val="00B050"/>
         </w:rPr>
-        <w:t>Openbreken deur naar serverruimte nu alleen mogelijk met gereedschapskist in inventory</w:t>
+        <w:t>Write-</w:t>
+      </w:r>
+      <w:proofErr w:type="spellStart"/>
+      <w:r>
+        <w:rPr>
+          <w:color w:val="00B050"/>
+        </w:rPr>
+        <w:t>OGDWordWrapHost</w:t>
+      </w:r>
+      <w:proofErr w:type="spellEnd"/>
+      <w:r>
+        <w:rPr>
+          <w:color w:val="00B050"/>
+        </w:rPr>
+        <w:t xml:space="preserve"> toegepast bij weergeven eindscenario</w:t>
       </w:r>
     </w:p>
     <w:p>
@@ -227,11 +366,19 @@
           <w:color w:val="00B050"/>
         </w:rPr>
       </w:pPr>
-      <w:r>
-        <w:rPr>
-          <w:color w:val="00B050"/>
-        </w:rPr>
-        <w:t>Alle Dialogs aangepast zodat ze het spel niet meer crashen bij invoer van iets anders dan een cijfer</w:t>
+      <w:proofErr w:type="spellStart"/>
+      <w:r>
+        <w:rPr>
+          <w:color w:val="00B050"/>
+        </w:rPr>
+        <w:t>Invoke-OGDDialog-Multifunctional</w:t>
+      </w:r>
+      <w:proofErr w:type="spellEnd"/>
+      <w:r>
+        <w:rPr>
+          <w:color w:val="00B050"/>
+        </w:rPr>
+        <w:t>: zorgen dat kopie achterste maken het spel onprettig eindigt</w:t>
       </w:r>
     </w:p>
     <w:p>
@@ -249,13 +396,7 @@
         <w:rPr>
           <w:color w:val="00B050"/>
         </w:rPr>
-        <w:t>Voorbeeldprestatie verwijderd</w:t>
-      </w:r>
-      <w:r>
-        <w:rPr>
-          <w:color w:val="00B050"/>
-        </w:rPr>
-        <w:t xml:space="preserve"> uit de code</w:t>
+        <w:t>Mogelijkheid om te zitten in treinzitjes AM geïmplementeerd</w:t>
       </w:r>
     </w:p>
     <w:p>
@@ -273,14 +414,16 @@
         <w:rPr>
           <w:color w:val="00B050"/>
         </w:rPr>
-        <w:t>Dubbele entry uit menu vo</w:t>
-      </w:r>
-      <w:r>
-        <w:rPr>
-          <w:color w:val="00B050"/>
-        </w:rPr>
-        <w:t>or deur serverruimte verwijderd</w:t>
-      </w:r>
+        <w:t xml:space="preserve">Openbreken deur naar serverruimte nu alleen mogelijk met gereedschapskist in </w:t>
+      </w:r>
+      <w:proofErr w:type="spellStart"/>
+      <w:r>
+        <w:rPr>
+          <w:color w:val="00B050"/>
+        </w:rPr>
+        <w:t>inventory</w:t>
+      </w:r>
+      <w:proofErr w:type="spellEnd"/>
     </w:p>
     <w:p>
       <w:pPr>
@@ -297,19 +440,129 @@
         <w:rPr>
           <w:color w:val="00B050"/>
         </w:rPr>
+        <w:t xml:space="preserve">Alle </w:t>
+      </w:r>
+      <w:proofErr w:type="spellStart"/>
+      <w:r>
+        <w:rPr>
+          <w:color w:val="00B050"/>
+        </w:rPr>
+        <w:t>Dialogs</w:t>
+      </w:r>
+      <w:proofErr w:type="spellEnd"/>
+      <w:r>
+        <w:rPr>
+          <w:color w:val="00B050"/>
+        </w:rPr>
+        <w:t xml:space="preserve"> aangepast zodat ze het spel niet meer crashen bij invoer van iets anders dan een cijfer</w:t>
+      </w:r>
+    </w:p>
+    <w:p>
+      <w:pPr>
+        <w:pStyle w:val="Lijstalinea"/>
+        <w:numPr>
+          <w:ilvl w:val="0"/>
+          <w:numId w:val="33"/>
+        </w:numPr>
+        <w:rPr>
+          <w:color w:val="00B050"/>
+        </w:rPr>
+      </w:pPr>
+      <w:r>
+        <w:rPr>
+          <w:color w:val="00B050"/>
+        </w:rPr>
+        <w:t>Voorbeeldprestatie verwijderd</w:t>
+      </w:r>
+      <w:r>
+        <w:rPr>
+          <w:color w:val="00B050"/>
+        </w:rPr>
+        <w:t xml:space="preserve"> uit de code</w:t>
+      </w:r>
+    </w:p>
+    <w:p>
+      <w:pPr>
+        <w:pStyle w:val="Lijstalinea"/>
+        <w:numPr>
+          <w:ilvl w:val="0"/>
+          <w:numId w:val="33"/>
+        </w:numPr>
+        <w:rPr>
+          <w:color w:val="00B050"/>
+        </w:rPr>
+      </w:pPr>
+      <w:r>
+        <w:rPr>
+          <w:color w:val="00B050"/>
+        </w:rPr>
+        <w:t>Dubbele entry uit menu vo</w:t>
+      </w:r>
+      <w:r>
+        <w:rPr>
+          <w:color w:val="00B050"/>
+        </w:rPr>
+        <w:t>or deur serverruimte verwijderd</w:t>
+      </w:r>
+    </w:p>
+    <w:p>
+      <w:pPr>
+        <w:pStyle w:val="Lijstalinea"/>
+        <w:numPr>
+          <w:ilvl w:val="0"/>
+          <w:numId w:val="33"/>
+        </w:numPr>
+        <w:rPr>
+          <w:color w:val="00B050"/>
+        </w:rPr>
+      </w:pPr>
+      <w:r>
+        <w:rPr>
+          <w:color w:val="00B050"/>
+        </w:rPr>
         <w:t xml:space="preserve">Penetratiemogelijkheid toegevoegd: </w:t>
       </w:r>
-      <w:r>
-        <w:rPr>
-          <w:color w:val="00B050"/>
-        </w:rPr>
-        <w:t>Packet sniffer</w:t>
-      </w:r>
-      <w:r>
-        <w:rPr>
-          <w:color w:val="00B050"/>
-        </w:rPr>
-        <w:t xml:space="preserve"> op coreswitch aangesloten</w:t>
+      <w:proofErr w:type="spellStart"/>
+      <w:r>
+        <w:rPr>
+          <w:color w:val="00B050"/>
+        </w:rPr>
+        <w:t>Packet</w:t>
+      </w:r>
+      <w:proofErr w:type="spellEnd"/>
+      <w:r>
+        <w:rPr>
+          <w:color w:val="00B050"/>
+        </w:rPr>
+        <w:t xml:space="preserve"> </w:t>
+      </w:r>
+      <w:proofErr w:type="spellStart"/>
+      <w:r>
+        <w:rPr>
+          <w:color w:val="00B050"/>
+        </w:rPr>
+        <w:t>sniffer</w:t>
+      </w:r>
+      <w:proofErr w:type="spellEnd"/>
+      <w:r>
+        <w:rPr>
+          <w:color w:val="00B050"/>
+        </w:rPr>
+        <w:t xml:space="preserve"> op </w:t>
+      </w:r>
+      <w:proofErr w:type="spellStart"/>
+      <w:r>
+        <w:rPr>
+          <w:color w:val="00B050"/>
+        </w:rPr>
+        <w:t>coreswitch</w:t>
+      </w:r>
+      <w:proofErr w:type="spellEnd"/>
+      <w:r>
+        <w:rPr>
+          <w:color w:val="00B050"/>
+        </w:rPr>
+        <w:t xml:space="preserve"> aangesloten</w:t>
       </w:r>
     </w:p>
     <w:p/>
@@ -332,11 +585,19 @@
           <w:color w:val="00B050"/>
         </w:rPr>
       </w:pPr>
-      <w:r>
-        <w:rPr>
-          <w:color w:val="00B050"/>
-        </w:rPr>
-        <w:t xml:space="preserve">Teleporter werkend </w:t>
+      <w:proofErr w:type="spellStart"/>
+      <w:r>
+        <w:rPr>
+          <w:color w:val="00B050"/>
+        </w:rPr>
+        <w:t>Teleporter</w:t>
+      </w:r>
+      <w:proofErr w:type="spellEnd"/>
+      <w:r>
+        <w:rPr>
+          <w:color w:val="00B050"/>
+        </w:rPr>
+        <w:t xml:space="preserve"> werkend </w:t>
       </w:r>
       <w:r>
         <w:rPr>
@@ -488,11 +749,19 @@
           <w:color w:val="00B050"/>
         </w:rPr>
       </w:pPr>
-      <w:r>
-        <w:rPr>
-          <w:color w:val="00B050"/>
-        </w:rPr>
-        <w:t>Ending toegevoegd</w:t>
+      <w:proofErr w:type="spellStart"/>
+      <w:r>
+        <w:rPr>
+          <w:color w:val="00B050"/>
+        </w:rPr>
+        <w:t>Ending</w:t>
+      </w:r>
+      <w:proofErr w:type="spellEnd"/>
+      <w:r>
+        <w:rPr>
+          <w:color w:val="00B050"/>
+        </w:rPr>
+        <w:t xml:space="preserve"> toegevoegd</w:t>
       </w:r>
     </w:p>
     <w:p>
@@ -510,16 +779,32 @@
         <w:rPr>
           <w:color w:val="00B050"/>
         </w:rPr>
-        <w:t>Alle dialogs visueel verbeterd</w:t>
+        <w:t xml:space="preserve">Alle </w:t>
+      </w:r>
+      <w:proofErr w:type="spellStart"/>
+      <w:r>
+        <w:rPr>
+          <w:color w:val="00B050"/>
+        </w:rPr>
+        <w:t>dialogs</w:t>
+      </w:r>
+      <w:proofErr w:type="spellEnd"/>
+      <w:r>
+        <w:rPr>
+          <w:color w:val="00B050"/>
+        </w:rPr>
+        <w:t xml:space="preserve"> visueel verbeterd</w:t>
       </w:r>
     </w:p>
     <w:p>
       <w:pPr>
         <w:pStyle w:val="Kop1"/>
       </w:pPr>
+      <w:proofErr w:type="spellStart"/>
       <w:r>
         <w:t>Backlog</w:t>
       </w:r>
+      <w:proofErr w:type="spellEnd"/>
     </w:p>
     <w:p>
       <w:pPr>
@@ -529,9 +814,11 @@
           <w:numId w:val="30"/>
         </w:numPr>
       </w:pPr>
+      <w:proofErr w:type="spellStart"/>
       <w:r>
         <w:t>NPC’s</w:t>
       </w:r>
+      <w:proofErr w:type="spellEnd"/>
       <w:r>
         <w:t>:</w:t>
       </w:r>
@@ -635,6 +922,7 @@
         </w:numPr>
       </w:pPr>
       <w:r>
+        <w:lastRenderedPageBreak/>
         <w:t>SSD-er</w:t>
       </w:r>
     </w:p>
@@ -671,7 +959,6 @@
         </w:numPr>
       </w:pPr>
       <w:r>
-        <w:lastRenderedPageBreak/>
         <w:t>Adviseur</w:t>
       </w:r>
     </w:p>
@@ -719,8 +1006,13 @@
           <w:numId w:val="30"/>
         </w:numPr>
       </w:pPr>
-      <w:r>
-        <w:t>Administatief medewerker</w:t>
+      <w:proofErr w:type="spellStart"/>
+      <w:r>
+        <w:t>Administatief</w:t>
+      </w:r>
+      <w:proofErr w:type="spellEnd"/>
+      <w:r>
+        <w:t xml:space="preserve"> medewerker</w:t>
       </w:r>
     </w:p>
     <w:p>
@@ -743,8 +1035,13 @@
           <w:numId w:val="30"/>
         </w:numPr>
       </w:pPr>
-      <w:r>
-        <w:t>Appèl-medewerkster</w:t>
+      <w:proofErr w:type="spellStart"/>
+      <w:r>
+        <w:t>Appèl</w:t>
+      </w:r>
+      <w:proofErr w:type="spellEnd"/>
+      <w:r>
+        <w:t>-medewerkster</w:t>
       </w:r>
       <w:r>
         <w:t xml:space="preserve"> </w:t>
@@ -758,8 +1055,13 @@
           <w:numId w:val="30"/>
         </w:numPr>
       </w:pPr>
-      <w:r>
-        <w:t>Mechanics:</w:t>
+      <w:proofErr w:type="spellStart"/>
+      <w:r>
+        <w:t>Mechanics</w:t>
+      </w:r>
+      <w:proofErr w:type="spellEnd"/>
+      <w:r>
+        <w:t>:</w:t>
       </w:r>
     </w:p>
     <w:p>
@@ -770,8 +1072,13 @@
           <w:numId w:val="30"/>
         </w:numPr>
       </w:pPr>
-      <w:r>
-        <w:t>Suspicion counters voor elk personage</w:t>
+      <w:proofErr w:type="spellStart"/>
+      <w:r>
+        <w:t>Suspicion</w:t>
+      </w:r>
+      <w:proofErr w:type="spellEnd"/>
+      <w:r>
+        <w:t xml:space="preserve"> counters voor elk personage</w:t>
       </w:r>
     </w:p>
     <w:p>
@@ -783,7 +1090,15 @@
         </w:numPr>
       </w:pPr>
       <w:r>
-        <w:t>Tellen hoe vaak iemand de speler heeft gezien (werkt richting suspicion counter)</w:t>
+        <w:t xml:space="preserve">Tellen hoe vaak iemand de speler heeft gezien (werkt richting </w:t>
+      </w:r>
+      <w:proofErr w:type="spellStart"/>
+      <w:r>
+        <w:t>suspicion</w:t>
+      </w:r>
+      <w:proofErr w:type="spellEnd"/>
+      <w:r>
+        <w:t xml:space="preserve"> counter)</w:t>
       </w:r>
     </w:p>
     <w:p>
@@ -819,7 +1134,15 @@
         </w:numPr>
       </w:pPr>
       <w:r>
-        <w:t>Eindscore (groot boos eindcijfer, met alle subscores in de berekening)</w:t>
+        <w:t xml:space="preserve">Eindscore (groot boos eindcijfer, met alle </w:t>
+      </w:r>
+      <w:proofErr w:type="spellStart"/>
+      <w:r>
+        <w:t>subscores</w:t>
+      </w:r>
+      <w:proofErr w:type="spellEnd"/>
+      <w:r>
+        <w:t xml:space="preserve"> in de berekening)</w:t>
       </w:r>
     </w:p>
     <w:p>
@@ -830,8 +1153,13 @@
           <w:numId w:val="30"/>
         </w:numPr>
       </w:pPr>
-      <w:r>
-        <w:t>Bugfixes en verbeteringen:</w:t>
+      <w:proofErr w:type="spellStart"/>
+      <w:r>
+        <w:t>Bugfixes</w:t>
+      </w:r>
+      <w:proofErr w:type="spellEnd"/>
+      <w:r>
+        <w:t xml:space="preserve"> en verbeteringen:</w:t>
       </w:r>
     </w:p>
     <w:p>
@@ -846,7 +1174,15 @@
         <w:t>Header geschikt maken voor veel inhoud</w:t>
       </w:r>
       <w:r>
-        <w:t xml:space="preserve"> (vnl. items en achievements)</w:t>
+        <w:t xml:space="preserve"> (vnl. items en </w:t>
+      </w:r>
+      <w:proofErr w:type="spellStart"/>
+      <w:r>
+        <w:t>achievements</w:t>
+      </w:r>
+      <w:proofErr w:type="spellEnd"/>
+      <w:r>
+        <w:t>)</w:t>
       </w:r>
       <w:r>
         <w:t>.</w:t>
@@ -861,8 +1197,13 @@
         </w:numPr>
       </w:pPr>
       <w:r>
-        <w:t>Begintijd opslaan in State.Self.Starttime</w:t>
-      </w:r>
+        <w:t xml:space="preserve">Begintijd opslaan in </w:t>
+      </w:r>
+      <w:proofErr w:type="spellStart"/>
+      <w:r>
+        <w:t>State.Self.Starttime</w:t>
+      </w:r>
+      <w:proofErr w:type="spellEnd"/>
     </w:p>
     <w:p>
       <w:pPr>
@@ -876,10 +1217,43 @@
         <w:t xml:space="preserve">Voeg functionaliteit aan </w:t>
       </w:r>
       <w:r>
-        <w:t>Write-OGDWordWrapHost</w:t>
-      </w:r>
+        <w:t>Write-</w:t>
+      </w:r>
+      <w:proofErr w:type="spellStart"/>
+      <w:r>
+        <w:t>OGDWordWrapHost</w:t>
+      </w:r>
+      <w:proofErr w:type="spellEnd"/>
       <w:r>
         <w:t xml:space="preserve"> toe dat kleur meegeven mogelijk is.</w:t>
+      </w:r>
+    </w:p>
+    <w:p>
+      <w:pPr>
+        <w:pStyle w:val="Lijstalinea"/>
+        <w:numPr>
+          <w:ilvl w:val="1"/>
+          <w:numId w:val="30"/>
+        </w:numPr>
+      </w:pPr>
+      <w:r>
+        <w:t>Laatste check op goede waarden van $</w:t>
+      </w:r>
+      <w:proofErr w:type="spellStart"/>
+      <w:r>
+        <w:t>TotalPenetrationPercentage</w:t>
+      </w:r>
+      <w:proofErr w:type="spellEnd"/>
+      <w:r>
+        <w:t xml:space="preserve"> en $</w:t>
+      </w:r>
+      <w:proofErr w:type="spellStart"/>
+      <w:r>
+        <w:t>TotalAccomplishmentsPercentage</w:t>
+      </w:r>
+      <w:proofErr w:type="spellEnd"/>
+      <w:r>
+        <w:t xml:space="preserve"> in Start-PowerSpellPenTest.ps1.</w:t>
       </w:r>
     </w:p>
     <w:p>
@@ -1049,27 +1423,14 @@
                           <w:r>
                             <w:instrText xml:space="preserve"> = </w:instrText>
                           </w:r>
-                          <w:r>
-                            <w:fldChar w:fldCharType="begin"/>
-                          </w:r>
-                          <w:r>
-                            <w:instrText>NUMPAGES  \* Arabic  \* MERGEFORMAT</w:instrText>
-                          </w:r>
-                          <w:r>
-                            <w:fldChar w:fldCharType="separate"/>
-                          </w:r>
-                          <w:r>
-                            <w:rPr>
-                              <w:noProof/>
-                            </w:rPr>
-                            <w:instrText>2</w:instrText>
-                          </w:r>
-                          <w:r>
-                            <w:rPr>
-                              <w:noProof/>
-                            </w:rPr>
-                            <w:fldChar w:fldCharType="end"/>
-                          </w:r>
+                          <w:fldSimple w:instr="NUMPAGES  \* Arabic  \* MERGEFORMAT">
+                            <w:r>
+                              <w:rPr>
+                                <w:noProof/>
+                              </w:rPr>
+                              <w:instrText>2</w:instrText>
+                            </w:r>
+                          </w:fldSimple>
                           <w:r>
                             <w:instrText>+</w:instrText>
                           </w:r>
@@ -1167,27 +1528,14 @@
                     <w:r>
                       <w:instrText xml:space="preserve"> = </w:instrText>
                     </w:r>
-                    <w:r>
-                      <w:fldChar w:fldCharType="begin"/>
-                    </w:r>
-                    <w:r>
-                      <w:instrText>NUMPAGES  \* Arabic  \* MERGEFORMAT</w:instrText>
-                    </w:r>
-                    <w:r>
-                      <w:fldChar w:fldCharType="separate"/>
-                    </w:r>
-                    <w:r>
-                      <w:rPr>
-                        <w:noProof/>
-                      </w:rPr>
-                      <w:instrText>2</w:instrText>
-                    </w:r>
-                    <w:r>
-                      <w:rPr>
-                        <w:noProof/>
-                      </w:rPr>
-                      <w:fldChar w:fldCharType="end"/>
-                    </w:r>
+                    <w:fldSimple w:instr="NUMPAGES  \* Arabic  \* MERGEFORMAT">
+                      <w:r>
+                        <w:rPr>
+                          <w:noProof/>
+                        </w:rPr>
+                        <w:instrText>2</w:instrText>
+                      </w:r>
+                    </w:fldSimple>
                     <w:r>
                       <w:instrText>+</w:instrText>
                     </w:r>
@@ -1297,7 +1645,15 @@
                             <w:jc w:val="right"/>
                           </w:pPr>
                           <w:r>
-                            <w:t>OGD ict-diensten</w:t>
+                            <w:t xml:space="preserve">OGD </w:t>
+                          </w:r>
+                          <w:proofErr w:type="spellStart"/>
+                          <w:r>
+                            <w:t>ict</w:t>
+                          </w:r>
+                          <w:proofErr w:type="spellEnd"/>
+                          <w:r>
+                            <w:t>-diensten</w:t>
                           </w:r>
                         </w:p>
                       </w:txbxContent>
@@ -1331,7 +1687,15 @@
                       <w:jc w:val="right"/>
                     </w:pPr>
                     <w:r>
-                      <w:t>OGD ict-diensten</w:t>
+                      <w:t xml:space="preserve">OGD </w:t>
+                    </w:r>
+                    <w:proofErr w:type="spellStart"/>
+                    <w:r>
+                      <w:t>ict</w:t>
+                    </w:r>
+                    <w:proofErr w:type="spellEnd"/>
+                    <w:r>
+                      <w:t>-diensten</w:t>
                     </w:r>
                   </w:p>
                 </w:txbxContent>
@@ -1441,27 +1805,14 @@
                           <w:r>
                             <w:instrText xml:space="preserve"> = </w:instrText>
                           </w:r>
-                          <w:r>
-                            <w:fldChar w:fldCharType="begin"/>
-                          </w:r>
-                          <w:r>
-                            <w:instrText>NUMPAGES  \* Arabic  \* MERGEFORMAT</w:instrText>
-                          </w:r>
-                          <w:r>
-                            <w:fldChar w:fldCharType="separate"/>
-                          </w:r>
-                          <w:r>
-                            <w:rPr>
-                              <w:noProof/>
-                            </w:rPr>
-                            <w:instrText>2</w:instrText>
-                          </w:r>
-                          <w:r>
-                            <w:rPr>
-                              <w:noProof/>
-                            </w:rPr>
-                            <w:fldChar w:fldCharType="end"/>
-                          </w:r>
+                          <w:fldSimple w:instr="NUMPAGES  \* Arabic  \* MERGEFORMAT">
+                            <w:r>
+                              <w:rPr>
+                                <w:noProof/>
+                              </w:rPr>
+                              <w:instrText>2</w:instrText>
+                            </w:r>
+                          </w:fldSimple>
                           <w:r>
                             <w:instrText>+</w:instrText>
                           </w:r>
@@ -1559,27 +1910,14 @@
                     <w:r>
                       <w:instrText xml:space="preserve"> = </w:instrText>
                     </w:r>
-                    <w:r>
-                      <w:fldChar w:fldCharType="begin"/>
-                    </w:r>
-                    <w:r>
-                      <w:instrText>NUMPAGES  \* Arabic  \* MERGEFORMAT</w:instrText>
-                    </w:r>
-                    <w:r>
-                      <w:fldChar w:fldCharType="separate"/>
-                    </w:r>
-                    <w:r>
-                      <w:rPr>
-                        <w:noProof/>
-                      </w:rPr>
-                      <w:instrText>2</w:instrText>
-                    </w:r>
-                    <w:r>
-                      <w:rPr>
-                        <w:noProof/>
-                      </w:rPr>
-                      <w:fldChar w:fldCharType="end"/>
-                    </w:r>
+                    <w:fldSimple w:instr="NUMPAGES  \* Arabic  \* MERGEFORMAT">
+                      <w:r>
+                        <w:rPr>
+                          <w:noProof/>
+                        </w:rPr>
+                        <w:instrText>2</w:instrText>
+                      </w:r>
+                    </w:fldSimple>
                     <w:r>
                       <w:instrText>+</w:instrText>
                     </w:r>
@@ -1689,7 +2027,15 @@
                             <w:jc w:val="right"/>
                           </w:pPr>
                           <w:r>
-                            <w:t>OGD ict-diensten</w:t>
+                            <w:t xml:space="preserve">OGD </w:t>
+                          </w:r>
+                          <w:proofErr w:type="spellStart"/>
+                          <w:r>
+                            <w:t>ict</w:t>
+                          </w:r>
+                          <w:proofErr w:type="spellEnd"/>
+                          <w:r>
+                            <w:t>-diensten</w:t>
                           </w:r>
                         </w:p>
                       </w:txbxContent>
@@ -1723,7 +2069,15 @@
                       <w:jc w:val="right"/>
                     </w:pPr>
                     <w:r>
-                      <w:t>OGD ict-diensten</w:t>
+                      <w:t xml:space="preserve">OGD </w:t>
+                    </w:r>
+                    <w:proofErr w:type="spellStart"/>
+                    <w:r>
+                      <w:t>ict</w:t>
+                    </w:r>
+                    <w:proofErr w:type="spellEnd"/>
+                    <w:r>
+                      <w:t>-diensten</w:t>
                     </w:r>
                   </w:p>
                 </w:txbxContent>
@@ -1827,28 +2181,28 @@
         <v:path o:extrusionok="f" gradientshapeok="t" o:connecttype="rect"/>
         <o:lock v:ext="edit" aspectratio="t"/>
       </v:shapetype>
-      <v:shape id="_x0000_i1036" type="#_x0000_t75" style="width:7.5pt;height:7.5pt" o:bullet="t">
+      <v:shape id="_x0000_i1100" type="#_x0000_t75" style="width:7.5pt;height:7.5pt" o:bullet="t">
         <v:imagedata r:id="rId1" o:title="BulletNiveau1"/>
       </v:shape>
     </w:pict>
   </w:numPicBullet>
   <w:numPicBullet w:numPicBulletId="1">
     <w:pict>
-      <v:shape id="_x0000_i1037" type="#_x0000_t75" style="width:6.75pt;height:6.75pt" o:bullet="t">
+      <v:shape id="_x0000_i1101" type="#_x0000_t75" style="width:6.75pt;height:6.75pt" o:bullet="t">
         <v:imagedata r:id="rId2" o:title="BulletNiveau2"/>
       </v:shape>
     </w:pict>
   </w:numPicBullet>
   <w:numPicBullet w:numPicBulletId="2">
     <w:pict>
-      <v:shape id="_x0000_i1038" type="#_x0000_t75" style="width:7.5pt;height:7.5pt" o:bullet="t">
+      <v:shape id="_x0000_i1102" type="#_x0000_t75" style="width:7.5pt;height:7.5pt" o:bullet="t">
         <v:imagedata r:id="rId3" o:title="BulletNiveau1"/>
       </v:shape>
     </w:pict>
   </w:numPicBullet>
   <w:numPicBullet w:numPicBulletId="3">
     <w:pict>
-      <v:shape id="_x0000_i1039" type="#_x0000_t75" style="width:6.75pt;height:6.75pt" o:bullet="t">
+      <v:shape id="_x0000_i1103" type="#_x0000_t75" style="width:6.75pt;height:6.75pt" o:bullet="t">
         <v:imagedata r:id="rId4" o:title="BulletNiveau2"/>
       </v:shape>
     </w:pict>
@@ -5912,7 +6266,7 @@
 </file>
 
 <file path=customXml/itemProps2.xml><?xml version="1.0" encoding="utf-8"?>
-<ds:datastoreItem xmlns:ds="http://schemas.openxmlformats.org/officeDocument/2006/customXml" ds:itemID="{BA87895C-943E-47D2-8DC1-0090B7C73824}">
+<ds:datastoreItem xmlns:ds="http://schemas.openxmlformats.org/officeDocument/2006/customXml" ds:itemID="{2F4041A1-A876-4D8E-9EC3-566BA96233F0}">
   <ds:schemaRefs>
     <ds:schemaRef ds:uri="http://schemas.openxmlformats.org/officeDocument/2006/bibliography"/>
   </ds:schemaRefs>

</xml_diff>

<commit_message>
Minor fixes and typoes
</commit_message>
<xml_diff>
--- a/PowerSpel-PenTest/ToDo.docx
+++ b/PowerSpel-PenTest/ToDo.docx
@@ -139,17 +139,15 @@
           <w:ilvl w:val="0"/>
           <w:numId w:val="33"/>
         </w:numPr>
-      </w:pPr>
-      <w:r>
-        <w:t xml:space="preserve">Penetratiemogelijkheid toegevoegd: </w:t>
-      </w:r>
-      <w:proofErr w:type="spellStart"/>
-      <w:r>
-        <w:t>Klantspecifieke</w:t>
-      </w:r>
-      <w:proofErr w:type="spellEnd"/>
-      <w:r>
-        <w:t xml:space="preserve"> informatie ingezien (400)</w:t>
+        <w:rPr>
+          <w:color w:val="00B050"/>
+        </w:rPr>
+      </w:pPr>
+      <w:r>
+        <w:rPr>
+          <w:color w:val="00B050"/>
+        </w:rPr>
+        <w:t>Penetraties, prestaties en voorwerpen in tabelletje in eindscherm weergeven</w:t>
       </w:r>
     </w:p>
     <w:p>
@@ -159,11 +157,69 @@
           <w:ilvl w:val="0"/>
           <w:numId w:val="33"/>
         </w:numPr>
-      </w:pPr>
-      <w:r>
-        <w:t>Penetratiemogelijkheid toegevoegd: Personeelsgegevens ingezien (400)</w:t>
+        <w:rPr>
+          <w:color w:val="00B050"/>
+        </w:rPr>
+      </w:pPr>
+      <w:bookmarkStart w:id="0" w:name="_GoBack"/>
+      <w:proofErr w:type="spellStart"/>
+      <w:r>
+        <w:rPr>
+          <w:color w:val="00B050"/>
+        </w:rPr>
+        <w:t>Dialog</w:t>
+      </w:r>
+      <w:proofErr w:type="spellEnd"/>
+      <w:r>
+        <w:rPr>
+          <w:color w:val="00B050"/>
+        </w:rPr>
+        <w:t xml:space="preserve"> </w:t>
+      </w:r>
+      <w:proofErr w:type="spellStart"/>
+      <w:r>
+        <w:rPr>
+          <w:color w:val="00B050"/>
+        </w:rPr>
+        <w:t>Invoke</w:t>
+      </w:r>
+      <w:proofErr w:type="spellEnd"/>
+      <w:r>
+        <w:rPr>
+          <w:color w:val="00B050"/>
+        </w:rPr>
+        <w:t>-</w:t>
+      </w:r>
+      <w:proofErr w:type="spellStart"/>
+      <w:r>
+        <w:rPr>
+          <w:color w:val="00B050"/>
+        </w:rPr>
+        <w:t>OGDDialog</w:t>
+      </w:r>
+      <w:proofErr w:type="spellEnd"/>
+      <w:r>
+        <w:rPr>
+          <w:color w:val="00B050"/>
+        </w:rPr>
+        <w:t>-Koelkast en Write-</w:t>
+      </w:r>
+      <w:proofErr w:type="spellStart"/>
+      <w:r>
+        <w:rPr>
+          <w:color w:val="00B050"/>
+        </w:rPr>
+        <w:t>OGDKoelkastOpties</w:t>
+      </w:r>
+      <w:proofErr w:type="spellEnd"/>
+      <w:r>
+        <w:rPr>
+          <w:color w:val="00B050"/>
+        </w:rPr>
+        <w:t xml:space="preserve"> herschreven in nieuwe stijl.</w:t>
       </w:r>
     </w:p>
+    <w:bookmarkEnd w:id="0"/>
     <w:p>
       <w:pPr>
         <w:pStyle w:val="Lijstalinea"/>
@@ -173,23 +229,15 @@
         </w:numPr>
       </w:pPr>
       <w:r>
-        <w:t xml:space="preserve">High scores van flipperkast en </w:t>
+        <w:t xml:space="preserve">Penetratiemogelijkheid toegevoegd: </w:t>
       </w:r>
       <w:proofErr w:type="spellStart"/>
       <w:r>
-        <w:t>photo</w:t>
+        <w:t>Klantspecifieke</w:t>
       </w:r>
       <w:proofErr w:type="spellEnd"/>
       <w:r>
-        <w:t xml:space="preserve"> </w:t>
-      </w:r>
-      <w:proofErr w:type="spellStart"/>
-      <w:r>
-        <w:t>play</w:t>
-      </w:r>
-      <w:proofErr w:type="spellEnd"/>
-      <w:r>
-        <w:t xml:space="preserve"> opnemen</w:t>
+        <w:t xml:space="preserve"> informatie ingezien (400)</w:t>
       </w:r>
     </w:p>
     <w:p>
@@ -200,37 +248,8 @@
           <w:numId w:val="33"/>
         </w:numPr>
       </w:pPr>
-      <w:proofErr w:type="spellStart"/>
-      <w:r>
-        <w:t>Dialog</w:t>
-      </w:r>
-      <w:proofErr w:type="spellEnd"/>
-      <w:r>
-        <w:t xml:space="preserve"> </w:t>
-      </w:r>
-      <w:proofErr w:type="spellStart"/>
-      <w:r>
-        <w:t>Invoke</w:t>
-      </w:r>
-      <w:proofErr w:type="spellEnd"/>
-      <w:r>
-        <w:t>-</w:t>
-      </w:r>
-      <w:proofErr w:type="spellStart"/>
-      <w:r>
-        <w:t>OGDDialog</w:t>
-      </w:r>
-      <w:proofErr w:type="spellEnd"/>
-      <w:r>
-        <w:t>-Koelkast en Write-</w:t>
-      </w:r>
-      <w:proofErr w:type="spellStart"/>
-      <w:r>
-        <w:t>OGDKoelkastOpties</w:t>
-      </w:r>
-      <w:proofErr w:type="spellEnd"/>
-      <w:r>
-        <w:t xml:space="preserve"> herschrijven in nieuwe stijl.</w:t>
+      <w:r>
+        <w:t>Penetratiemogelijkheid toegevoegd: Personeelsgegevens ingezien (400)</w:t>
       </w:r>
     </w:p>
     <w:p>
@@ -242,26 +261,23 @@
         </w:numPr>
       </w:pPr>
       <w:r>
-        <w:t xml:space="preserve">Laatste missende optie in </w:t>
+        <w:t xml:space="preserve">High scores van flipperkast en </w:t>
       </w:r>
       <w:proofErr w:type="spellStart"/>
       <w:r>
-        <w:t>Invoke</w:t>
+        <w:t>photo</w:t>
       </w:r>
       <w:proofErr w:type="spellEnd"/>
       <w:r>
-        <w:t>-</w:t>
+        <w:t xml:space="preserve"> </w:t>
       </w:r>
       <w:proofErr w:type="spellStart"/>
       <w:r>
-        <w:t>OGDDialog</w:t>
+        <w:t>play</w:t>
       </w:r>
       <w:proofErr w:type="spellEnd"/>
       <w:r>
-        <w:t>-Serverruimte</w:t>
-      </w:r>
-      <w:r>
-        <w:t xml:space="preserve"> toegevoegd (stress bij IA, mogelijkheid tot iets?)</w:t>
+        <w:t xml:space="preserve"> opnemen</w:t>
       </w:r>
     </w:p>
     <w:p>
@@ -271,19 +287,30 @@
           <w:ilvl w:val="0"/>
           <w:numId w:val="33"/>
         </w:numPr>
-        <w:rPr>
-          <w:color w:val="FFC000"/>
-        </w:rPr>
-      </w:pPr>
-      <w:bookmarkStart w:id="0" w:name="_GoBack"/>
-      <w:r>
-        <w:rPr>
-          <w:color w:val="FFC000"/>
-        </w:rPr>
-        <w:t>Penetraties, prestaties en voorwerpen in tabelletje in eindscherm weergeven</w:t>
+      </w:pPr>
+      <w:r>
+        <w:t xml:space="preserve">Laatste missende optie in </w:t>
+      </w:r>
+      <w:proofErr w:type="spellStart"/>
+      <w:r>
+        <w:t>Invoke</w:t>
+      </w:r>
+      <w:proofErr w:type="spellEnd"/>
+      <w:r>
+        <w:t>-</w:t>
+      </w:r>
+      <w:proofErr w:type="spellStart"/>
+      <w:r>
+        <w:t>OGDDialog</w:t>
+      </w:r>
+      <w:proofErr w:type="spellEnd"/>
+      <w:r>
+        <w:t>-Serverruimte</w:t>
+      </w:r>
+      <w:r>
+        <w:t xml:space="preserve"> toegevoegd (stress bij IA, mogelijkheid tot iets?)</w:t>
       </w:r>
     </w:p>
-    <w:bookmarkEnd w:id="0"/>
     <w:p/>
     <w:p>
       <w:pPr>
@@ -1423,14 +1450,27 @@
                           <w:r>
                             <w:instrText xml:space="preserve"> = </w:instrText>
                           </w:r>
-                          <w:fldSimple w:instr="NUMPAGES  \* Arabic  \* MERGEFORMAT">
-                            <w:r>
-                              <w:rPr>
-                                <w:noProof/>
-                              </w:rPr>
-                              <w:instrText>2</w:instrText>
-                            </w:r>
-                          </w:fldSimple>
+                          <w:r>
+                            <w:fldChar w:fldCharType="begin"/>
+                          </w:r>
+                          <w:r>
+                            <w:instrText>NUMPAGES  \* Arabic  \* MERGEFORMAT</w:instrText>
+                          </w:r>
+                          <w:r>
+                            <w:fldChar w:fldCharType="separate"/>
+                          </w:r>
+                          <w:r>
+                            <w:rPr>
+                              <w:noProof/>
+                            </w:rPr>
+                            <w:instrText>2</w:instrText>
+                          </w:r>
+                          <w:r>
+                            <w:rPr>
+                              <w:noProof/>
+                            </w:rPr>
+                            <w:fldChar w:fldCharType="end"/>
+                          </w:r>
                           <w:r>
                             <w:instrText>+</w:instrText>
                           </w:r>
@@ -1528,14 +1568,27 @@
                     <w:r>
                       <w:instrText xml:space="preserve"> = </w:instrText>
                     </w:r>
-                    <w:fldSimple w:instr="NUMPAGES  \* Arabic  \* MERGEFORMAT">
-                      <w:r>
-                        <w:rPr>
-                          <w:noProof/>
-                        </w:rPr>
-                        <w:instrText>2</w:instrText>
-                      </w:r>
-                    </w:fldSimple>
+                    <w:r>
+                      <w:fldChar w:fldCharType="begin"/>
+                    </w:r>
+                    <w:r>
+                      <w:instrText>NUMPAGES  \* Arabic  \* MERGEFORMAT</w:instrText>
+                    </w:r>
+                    <w:r>
+                      <w:fldChar w:fldCharType="separate"/>
+                    </w:r>
+                    <w:r>
+                      <w:rPr>
+                        <w:noProof/>
+                      </w:rPr>
+                      <w:instrText>2</w:instrText>
+                    </w:r>
+                    <w:r>
+                      <w:rPr>
+                        <w:noProof/>
+                      </w:rPr>
+                      <w:fldChar w:fldCharType="end"/>
+                    </w:r>
                     <w:r>
                       <w:instrText>+</w:instrText>
                     </w:r>
@@ -1805,14 +1858,27 @@
                           <w:r>
                             <w:instrText xml:space="preserve"> = </w:instrText>
                           </w:r>
-                          <w:fldSimple w:instr="NUMPAGES  \* Arabic  \* MERGEFORMAT">
-                            <w:r>
-                              <w:rPr>
-                                <w:noProof/>
-                              </w:rPr>
-                              <w:instrText>2</w:instrText>
-                            </w:r>
-                          </w:fldSimple>
+                          <w:r>
+                            <w:fldChar w:fldCharType="begin"/>
+                          </w:r>
+                          <w:r>
+                            <w:instrText>NUMPAGES  \* Arabic  \* MERGEFORMAT</w:instrText>
+                          </w:r>
+                          <w:r>
+                            <w:fldChar w:fldCharType="separate"/>
+                          </w:r>
+                          <w:r>
+                            <w:rPr>
+                              <w:noProof/>
+                            </w:rPr>
+                            <w:instrText>2</w:instrText>
+                          </w:r>
+                          <w:r>
+                            <w:rPr>
+                              <w:noProof/>
+                            </w:rPr>
+                            <w:fldChar w:fldCharType="end"/>
+                          </w:r>
                           <w:r>
                             <w:instrText>+</w:instrText>
                           </w:r>
@@ -1910,14 +1976,27 @@
                     <w:r>
                       <w:instrText xml:space="preserve"> = </w:instrText>
                     </w:r>
-                    <w:fldSimple w:instr="NUMPAGES  \* Arabic  \* MERGEFORMAT">
-                      <w:r>
-                        <w:rPr>
-                          <w:noProof/>
-                        </w:rPr>
-                        <w:instrText>2</w:instrText>
-                      </w:r>
-                    </w:fldSimple>
+                    <w:r>
+                      <w:fldChar w:fldCharType="begin"/>
+                    </w:r>
+                    <w:r>
+                      <w:instrText>NUMPAGES  \* Arabic  \* MERGEFORMAT</w:instrText>
+                    </w:r>
+                    <w:r>
+                      <w:fldChar w:fldCharType="separate"/>
+                    </w:r>
+                    <w:r>
+                      <w:rPr>
+                        <w:noProof/>
+                      </w:rPr>
+                      <w:instrText>2</w:instrText>
+                    </w:r>
+                    <w:r>
+                      <w:rPr>
+                        <w:noProof/>
+                      </w:rPr>
+                      <w:fldChar w:fldCharType="end"/>
+                    </w:r>
                     <w:r>
                       <w:instrText>+</w:instrText>
                     </w:r>
@@ -2181,28 +2260,28 @@
         <v:path o:extrusionok="f" gradientshapeok="t" o:connecttype="rect"/>
         <o:lock v:ext="edit" aspectratio="t"/>
       </v:shapetype>
-      <v:shape id="_x0000_i1100" type="#_x0000_t75" style="width:7.5pt;height:7.5pt" o:bullet="t">
+      <v:shape id="_x0000_i1083" type="#_x0000_t75" style="width:7.5pt;height:7.5pt" o:bullet="t">
         <v:imagedata r:id="rId1" o:title="BulletNiveau1"/>
       </v:shape>
     </w:pict>
   </w:numPicBullet>
   <w:numPicBullet w:numPicBulletId="1">
     <w:pict>
-      <v:shape id="_x0000_i1101" type="#_x0000_t75" style="width:6.75pt;height:6.75pt" o:bullet="t">
+      <v:shape id="_x0000_i1084" type="#_x0000_t75" style="width:6.75pt;height:6.75pt" o:bullet="t">
         <v:imagedata r:id="rId2" o:title="BulletNiveau2"/>
       </v:shape>
     </w:pict>
   </w:numPicBullet>
   <w:numPicBullet w:numPicBulletId="2">
     <w:pict>
-      <v:shape id="_x0000_i1102" type="#_x0000_t75" style="width:7.5pt;height:7.5pt" o:bullet="t">
+      <v:shape id="_x0000_i1085" type="#_x0000_t75" style="width:7.5pt;height:7.5pt" o:bullet="t">
         <v:imagedata r:id="rId3" o:title="BulletNiveau1"/>
       </v:shape>
     </w:pict>
   </w:numPicBullet>
   <w:numPicBullet w:numPicBulletId="3">
     <w:pict>
-      <v:shape id="_x0000_i1103" type="#_x0000_t75" style="width:6.75pt;height:6.75pt" o:bullet="t">
+      <v:shape id="_x0000_i1086" type="#_x0000_t75" style="width:6.75pt;height:6.75pt" o:bullet="t">
         <v:imagedata r:id="rId4" o:title="BulletNiveau2"/>
       </v:shape>
     </w:pict>
@@ -6266,7 +6345,7 @@
 </file>
 
 <file path=customXml/itemProps2.xml><?xml version="1.0" encoding="utf-8"?>
-<ds:datastoreItem xmlns:ds="http://schemas.openxmlformats.org/officeDocument/2006/customXml" ds:itemID="{2F4041A1-A876-4D8E-9EC3-566BA96233F0}">
+<ds:datastoreItem xmlns:ds="http://schemas.openxmlformats.org/officeDocument/2006/customXml" ds:itemID="{8D99949F-F213-4C35-BB4F-60CD1558B758}">
   <ds:schemaRefs>
     <ds:schemaRef ds:uri="http://schemas.openxmlformats.org/officeDocument/2006/bibliography"/>
   </ds:schemaRefs>

</xml_diff>

<commit_message>
Add penetration 'Gevoelige technische informatie ingezien' and everything it hooks in to
</commit_message>
<xml_diff>
--- a/PowerSpel-PenTest/ToDo.docx
+++ b/PowerSpel-PenTest/ToDo.docx
@@ -161,7 +161,6 @@
           <w:color w:val="00B050"/>
         </w:rPr>
       </w:pPr>
-      <w:bookmarkStart w:id="0" w:name="_GoBack"/>
       <w:proofErr w:type="spellStart"/>
       <w:r>
         <w:rPr>
@@ -219,7 +218,6 @@
         <w:t xml:space="preserve"> herschreven in nieuwe stijl.</w:t>
       </w:r>
     </w:p>
-    <w:bookmarkEnd w:id="0"/>
     <w:p>
       <w:pPr>
         <w:pStyle w:val="Lijstalinea"/>
@@ -227,19 +225,25 @@
           <w:ilvl w:val="0"/>
           <w:numId w:val="33"/>
         </w:numPr>
-      </w:pPr>
-      <w:r>
+        <w:rPr>
+          <w:color w:val="00B050"/>
+        </w:rPr>
+      </w:pPr>
+      <w:bookmarkStart w:id="0" w:name="_GoBack"/>
+      <w:r>
+        <w:rPr>
+          <w:color w:val="00B050"/>
+        </w:rPr>
         <w:t xml:space="preserve">Penetratiemogelijkheid toegevoegd: </w:t>
       </w:r>
-      <w:proofErr w:type="spellStart"/>
-      <w:r>
-        <w:t>Klantspecifieke</w:t>
-      </w:r>
-      <w:proofErr w:type="spellEnd"/>
-      <w:r>
-        <w:t xml:space="preserve"> informatie ingezien (400)</w:t>
+      <w:r>
+        <w:rPr>
+          <w:color w:val="00B050"/>
+        </w:rPr>
+        <w:t>Gevoelige technische informatie ingezien</w:t>
       </w:r>
     </w:p>
+    <w:bookmarkEnd w:id="0"/>
     <w:p>
       <w:pPr>
         <w:pStyle w:val="Lijstalinea"/>
@@ -280,6 +284,15 @@
         <w:t xml:space="preserve"> opnemen</w:t>
       </w:r>
     </w:p>
+    <w:p/>
+    <w:p>
+      <w:pPr>
+        <w:pStyle w:val="Kop1"/>
+      </w:pPr>
+      <w:r>
+        <w:t>Version 0.3</w:t>
+      </w:r>
+    </w:p>
     <w:p>
       <w:pPr>
         <w:pStyle w:val="Lijstalinea"/>
@@ -287,37 +300,27 @@
           <w:ilvl w:val="0"/>
           <w:numId w:val="33"/>
         </w:numPr>
-      </w:pPr>
-      <w:r>
-        <w:t xml:space="preserve">Laatste missende optie in </w:t>
-      </w:r>
-      <w:proofErr w:type="spellStart"/>
-      <w:r>
-        <w:t>Invoke</w:t>
-      </w:r>
-      <w:proofErr w:type="spellEnd"/>
-      <w:r>
-        <w:t>-</w:t>
-      </w:r>
-      <w:proofErr w:type="spellStart"/>
-      <w:r>
-        <w:t>OGDDialog</w:t>
-      </w:r>
-      <w:proofErr w:type="spellEnd"/>
-      <w:r>
-        <w:t>-Serverruimte</w:t>
-      </w:r>
-      <w:r>
-        <w:t xml:space="preserve"> toegevoegd (stress bij IA, mogelijkheid tot iets?)</w:t>
-      </w:r>
-    </w:p>
-    <w:p/>
-    <w:p>
-      <w:pPr>
-        <w:pStyle w:val="Kop1"/>
-      </w:pPr>
-      <w:r>
-        <w:t>Version 0.3</w:t>
+        <w:rPr>
+          <w:color w:val="00B050"/>
+        </w:rPr>
+      </w:pPr>
+      <w:r>
+        <w:rPr>
+          <w:color w:val="00B050"/>
+        </w:rPr>
+        <w:t>Penetratiemanier “</w:t>
+      </w:r>
+      <w:r>
+        <w:rPr>
+          <w:color w:val="00B050"/>
+        </w:rPr>
+        <w:t>Medewerkers ‘vergiftigd’</w:t>
+      </w:r>
+      <w:r>
+        <w:rPr>
+          <w:color w:val="00B050"/>
+        </w:rPr>
+        <w:t>” toegevoegd</w:t>
       </w:r>
     </w:p>
     <w:p>
@@ -335,19 +338,21 @@
         <w:rPr>
           <w:color w:val="00B050"/>
         </w:rPr>
-        <w:t>Penetratiemanier “</w:t>
-      </w:r>
-      <w:r>
-        <w:rPr>
-          <w:color w:val="00B050"/>
-        </w:rPr>
-        <w:t>Medewerkers ‘vergiftigd’</w:t>
-      </w:r>
-      <w:r>
-        <w:rPr>
-          <w:color w:val="00B050"/>
-        </w:rPr>
-        <w:t>” toegevoegd</w:t>
+        <w:t>Write-</w:t>
+      </w:r>
+      <w:proofErr w:type="spellStart"/>
+      <w:r>
+        <w:rPr>
+          <w:color w:val="00B050"/>
+        </w:rPr>
+        <w:t>OGDWordWrapHost</w:t>
+      </w:r>
+      <w:proofErr w:type="spellEnd"/>
+      <w:r>
+        <w:rPr>
+          <w:color w:val="00B050"/>
+        </w:rPr>
+        <w:t xml:space="preserve"> toegepast bij weergeven eindscenario</w:t>
       </w:r>
     </w:p>
     <w:p>
@@ -361,25 +366,19 @@
           <w:color w:val="00B050"/>
         </w:rPr>
       </w:pPr>
-      <w:r>
-        <w:rPr>
-          <w:color w:val="00B050"/>
-        </w:rPr>
-        <w:t>Write-</w:t>
-      </w:r>
       <w:proofErr w:type="spellStart"/>
       <w:r>
         <w:rPr>
           <w:color w:val="00B050"/>
         </w:rPr>
-        <w:t>OGDWordWrapHost</w:t>
+        <w:t>Invoke-OGDDialog-Multifunctional</w:t>
       </w:r>
       <w:proofErr w:type="spellEnd"/>
       <w:r>
         <w:rPr>
           <w:color w:val="00B050"/>
         </w:rPr>
-        <w:t xml:space="preserve"> toegepast bij weergeven eindscenario</w:t>
+        <w:t>: zorgen dat kopie achterste maken het spel onprettig eindigt</w:t>
       </w:r>
     </w:p>
     <w:p>
@@ -393,19 +392,11 @@
           <w:color w:val="00B050"/>
         </w:rPr>
       </w:pPr>
-      <w:proofErr w:type="spellStart"/>
-      <w:r>
-        <w:rPr>
-          <w:color w:val="00B050"/>
-        </w:rPr>
-        <w:t>Invoke-OGDDialog-Multifunctional</w:t>
-      </w:r>
-      <w:proofErr w:type="spellEnd"/>
-      <w:r>
-        <w:rPr>
-          <w:color w:val="00B050"/>
-        </w:rPr>
-        <w:t>: zorgen dat kopie achterste maken het spel onprettig eindigt</w:t>
+      <w:r>
+        <w:rPr>
+          <w:color w:val="00B050"/>
+        </w:rPr>
+        <w:t>Mogelijkheid om te zitten in treinzitjes AM geïmplementeerd</w:t>
       </w:r>
     </w:p>
     <w:p>
@@ -423,8 +414,16 @@
         <w:rPr>
           <w:color w:val="00B050"/>
         </w:rPr>
-        <w:t>Mogelijkheid om te zitten in treinzitjes AM geïmplementeerd</w:t>
-      </w:r>
+        <w:t xml:space="preserve">Openbreken deur naar serverruimte nu alleen mogelijk met gereedschapskist in </w:t>
+      </w:r>
+      <w:proofErr w:type="spellStart"/>
+      <w:r>
+        <w:rPr>
+          <w:color w:val="00B050"/>
+        </w:rPr>
+        <w:t>inventory</w:t>
+      </w:r>
+      <w:proofErr w:type="spellEnd"/>
     </w:p>
     <w:p>
       <w:pPr>
@@ -441,16 +440,22 @@
         <w:rPr>
           <w:color w:val="00B050"/>
         </w:rPr>
-        <w:t xml:space="preserve">Openbreken deur naar serverruimte nu alleen mogelijk met gereedschapskist in </w:t>
+        <w:t xml:space="preserve">Alle </w:t>
       </w:r>
       <w:proofErr w:type="spellStart"/>
       <w:r>
         <w:rPr>
           <w:color w:val="00B050"/>
         </w:rPr>
-        <w:t>inventory</w:t>
+        <w:t>Dialogs</w:t>
       </w:r>
       <w:proofErr w:type="spellEnd"/>
+      <w:r>
+        <w:rPr>
+          <w:color w:val="00B050"/>
+        </w:rPr>
+        <w:t xml:space="preserve"> aangepast zodat ze het spel niet meer crashen bij invoer van iets anders dan een cijfer</w:t>
+      </w:r>
     </w:p>
     <w:p>
       <w:pPr>
@@ -467,21 +472,13 @@
         <w:rPr>
           <w:color w:val="00B050"/>
         </w:rPr>
-        <w:t xml:space="preserve">Alle </w:t>
-      </w:r>
-      <w:proofErr w:type="spellStart"/>
-      <w:r>
-        <w:rPr>
-          <w:color w:val="00B050"/>
-        </w:rPr>
-        <w:t>Dialogs</w:t>
-      </w:r>
-      <w:proofErr w:type="spellEnd"/>
-      <w:r>
-        <w:rPr>
-          <w:color w:val="00B050"/>
-        </w:rPr>
-        <w:t xml:space="preserve"> aangepast zodat ze het spel niet meer crashen bij invoer van iets anders dan een cijfer</w:t>
+        <w:t>Voorbeeldprestatie verwijderd</w:t>
+      </w:r>
+      <w:r>
+        <w:rPr>
+          <w:color w:val="00B050"/>
+        </w:rPr>
+        <w:t xml:space="preserve"> uit de code</w:t>
       </w:r>
     </w:p>
     <w:p>
@@ -499,13 +496,13 @@
         <w:rPr>
           <w:color w:val="00B050"/>
         </w:rPr>
-        <w:t>Voorbeeldprestatie verwijderd</w:t>
-      </w:r>
-      <w:r>
-        <w:rPr>
-          <w:color w:val="00B050"/>
-        </w:rPr>
-        <w:t xml:space="preserve"> uit de code</w:t>
+        <w:t>Dubbele entry uit menu vo</w:t>
+      </w:r>
+      <w:r>
+        <w:rPr>
+          <w:color w:val="00B050"/>
+        </w:rPr>
+        <w:t>or deur serverruimte verwijderd</w:t>
       </w:r>
     </w:p>
     <w:p>
@@ -523,30 +520,6 @@
         <w:rPr>
           <w:color w:val="00B050"/>
         </w:rPr>
-        <w:t>Dubbele entry uit menu vo</w:t>
-      </w:r>
-      <w:r>
-        <w:rPr>
-          <w:color w:val="00B050"/>
-        </w:rPr>
-        <w:t>or deur serverruimte verwijderd</w:t>
-      </w:r>
-    </w:p>
-    <w:p>
-      <w:pPr>
-        <w:pStyle w:val="Lijstalinea"/>
-        <w:numPr>
-          <w:ilvl w:val="0"/>
-          <w:numId w:val="33"/>
-        </w:numPr>
-        <w:rPr>
-          <w:color w:val="00B050"/>
-        </w:rPr>
-      </w:pPr>
-      <w:r>
-        <w:rPr>
-          <w:color w:val="00B050"/>
-        </w:rPr>
         <w:t xml:space="preserve">Penetratiemogelijkheid toegevoegd: </w:t>
       </w:r>
       <w:proofErr w:type="spellStart"/>
@@ -949,7 +922,6 @@
         </w:numPr>
       </w:pPr>
       <w:r>
-        <w:lastRenderedPageBreak/>
         <w:t>SSD-er</w:t>
       </w:r>
     </w:p>
@@ -974,6 +946,7 @@
         </w:numPr>
       </w:pPr>
       <w:r>
+        <w:lastRenderedPageBreak/>
         <w:t>Beheerder</w:t>
       </w:r>
     </w:p>
@@ -1450,27 +1423,14 @@
                           <w:r>
                             <w:instrText xml:space="preserve"> = </w:instrText>
                           </w:r>
-                          <w:r>
-                            <w:fldChar w:fldCharType="begin"/>
-                          </w:r>
-                          <w:r>
-                            <w:instrText>NUMPAGES  \* Arabic  \* MERGEFORMAT</w:instrText>
-                          </w:r>
-                          <w:r>
-                            <w:fldChar w:fldCharType="separate"/>
-                          </w:r>
-                          <w:r>
-                            <w:rPr>
-                              <w:noProof/>
-                            </w:rPr>
-                            <w:instrText>2</w:instrText>
-                          </w:r>
-                          <w:r>
-                            <w:rPr>
-                              <w:noProof/>
-                            </w:rPr>
-                            <w:fldChar w:fldCharType="end"/>
-                          </w:r>
+                          <w:fldSimple w:instr="NUMPAGES  \* Arabic  \* MERGEFORMAT">
+                            <w:r>
+                              <w:rPr>
+                                <w:noProof/>
+                              </w:rPr>
+                              <w:instrText>2</w:instrText>
+                            </w:r>
+                          </w:fldSimple>
                           <w:r>
                             <w:instrText>+</w:instrText>
                           </w:r>
@@ -1568,27 +1528,14 @@
                     <w:r>
                       <w:instrText xml:space="preserve"> = </w:instrText>
                     </w:r>
-                    <w:r>
-                      <w:fldChar w:fldCharType="begin"/>
-                    </w:r>
-                    <w:r>
-                      <w:instrText>NUMPAGES  \* Arabic  \* MERGEFORMAT</w:instrText>
-                    </w:r>
-                    <w:r>
-                      <w:fldChar w:fldCharType="separate"/>
-                    </w:r>
-                    <w:r>
-                      <w:rPr>
-                        <w:noProof/>
-                      </w:rPr>
-                      <w:instrText>2</w:instrText>
-                    </w:r>
-                    <w:r>
-                      <w:rPr>
-                        <w:noProof/>
-                      </w:rPr>
-                      <w:fldChar w:fldCharType="end"/>
-                    </w:r>
+                    <w:fldSimple w:instr="NUMPAGES  \* Arabic  \* MERGEFORMAT">
+                      <w:r>
+                        <w:rPr>
+                          <w:noProof/>
+                        </w:rPr>
+                        <w:instrText>2</w:instrText>
+                      </w:r>
+                    </w:fldSimple>
                     <w:r>
                       <w:instrText>+</w:instrText>
                     </w:r>
@@ -1858,27 +1805,14 @@
                           <w:r>
                             <w:instrText xml:space="preserve"> = </w:instrText>
                           </w:r>
-                          <w:r>
-                            <w:fldChar w:fldCharType="begin"/>
-                          </w:r>
-                          <w:r>
-                            <w:instrText>NUMPAGES  \* Arabic  \* MERGEFORMAT</w:instrText>
-                          </w:r>
-                          <w:r>
-                            <w:fldChar w:fldCharType="separate"/>
-                          </w:r>
-                          <w:r>
-                            <w:rPr>
-                              <w:noProof/>
-                            </w:rPr>
-                            <w:instrText>2</w:instrText>
-                          </w:r>
-                          <w:r>
-                            <w:rPr>
-                              <w:noProof/>
-                            </w:rPr>
-                            <w:fldChar w:fldCharType="end"/>
-                          </w:r>
+                          <w:fldSimple w:instr="NUMPAGES  \* Arabic  \* MERGEFORMAT">
+                            <w:r>
+                              <w:rPr>
+                                <w:noProof/>
+                              </w:rPr>
+                              <w:instrText>2</w:instrText>
+                            </w:r>
+                          </w:fldSimple>
                           <w:r>
                             <w:instrText>+</w:instrText>
                           </w:r>
@@ -1976,27 +1910,14 @@
                     <w:r>
                       <w:instrText xml:space="preserve"> = </w:instrText>
                     </w:r>
-                    <w:r>
-                      <w:fldChar w:fldCharType="begin"/>
-                    </w:r>
-                    <w:r>
-                      <w:instrText>NUMPAGES  \* Arabic  \* MERGEFORMAT</w:instrText>
-                    </w:r>
-                    <w:r>
-                      <w:fldChar w:fldCharType="separate"/>
-                    </w:r>
-                    <w:r>
-                      <w:rPr>
-                        <w:noProof/>
-                      </w:rPr>
-                      <w:instrText>2</w:instrText>
-                    </w:r>
-                    <w:r>
-                      <w:rPr>
-                        <w:noProof/>
-                      </w:rPr>
-                      <w:fldChar w:fldCharType="end"/>
-                    </w:r>
+                    <w:fldSimple w:instr="NUMPAGES  \* Arabic  \* MERGEFORMAT">
+                      <w:r>
+                        <w:rPr>
+                          <w:noProof/>
+                        </w:rPr>
+                        <w:instrText>2</w:instrText>
+                      </w:r>
+                    </w:fldSimple>
                     <w:r>
                       <w:instrText>+</w:instrText>
                     </w:r>
@@ -2260,28 +2181,28 @@
         <v:path o:extrusionok="f" gradientshapeok="t" o:connecttype="rect"/>
         <o:lock v:ext="edit" aspectratio="t"/>
       </v:shapetype>
-      <v:shape id="_x0000_i1083" type="#_x0000_t75" style="width:7.5pt;height:7.5pt" o:bullet="t">
+      <v:shape id="_x0000_i1103" type="#_x0000_t75" style="width:7.5pt;height:7.5pt" o:bullet="t">
         <v:imagedata r:id="rId1" o:title="BulletNiveau1"/>
       </v:shape>
     </w:pict>
   </w:numPicBullet>
   <w:numPicBullet w:numPicBulletId="1">
     <w:pict>
-      <v:shape id="_x0000_i1084" type="#_x0000_t75" style="width:6.75pt;height:6.75pt" o:bullet="t">
+      <v:shape id="_x0000_i1104" type="#_x0000_t75" style="width:6.75pt;height:6.75pt" o:bullet="t">
         <v:imagedata r:id="rId2" o:title="BulletNiveau2"/>
       </v:shape>
     </w:pict>
   </w:numPicBullet>
   <w:numPicBullet w:numPicBulletId="2">
     <w:pict>
-      <v:shape id="_x0000_i1085" type="#_x0000_t75" style="width:7.5pt;height:7.5pt" o:bullet="t">
+      <v:shape id="_x0000_i1105" type="#_x0000_t75" style="width:7.5pt;height:7.5pt" o:bullet="t">
         <v:imagedata r:id="rId3" o:title="BulletNiveau1"/>
       </v:shape>
     </w:pict>
   </w:numPicBullet>
   <w:numPicBullet w:numPicBulletId="3">
     <w:pict>
-      <v:shape id="_x0000_i1086" type="#_x0000_t75" style="width:6.75pt;height:6.75pt" o:bullet="t">
+      <v:shape id="_x0000_i1106" type="#_x0000_t75" style="width:6.75pt;height:6.75pt" o:bullet="t">
         <v:imagedata r:id="rId4" o:title="BulletNiveau2"/>
       </v:shape>
     </w:pict>
@@ -6345,7 +6266,7 @@
 </file>
 
 <file path=customXml/itemProps2.xml><?xml version="1.0" encoding="utf-8"?>
-<ds:datastoreItem xmlns:ds="http://schemas.openxmlformats.org/officeDocument/2006/customXml" ds:itemID="{8D99949F-F213-4C35-BB4F-60CD1558B758}">
+<ds:datastoreItem xmlns:ds="http://schemas.openxmlformats.org/officeDocument/2006/customXml" ds:itemID="{C30D9857-45C7-4F76-88CD-0F61A0D631FC}">
   <ds:schemaRefs>
     <ds:schemaRef ds:uri="http://schemas.openxmlformats.org/officeDocument/2006/bibliography"/>
   </ds:schemaRefs>

</xml_diff>

<commit_message>
Add penetration 'personeelsdossier ingezien' to the game
</commit_message>
<xml_diff>
--- a/PowerSpel-PenTest/ToDo.docx
+++ b/PowerSpel-PenTest/ToDo.docx
@@ -229,7 +229,6 @@
           <w:color w:val="00B050"/>
         </w:rPr>
       </w:pPr>
-      <w:bookmarkStart w:id="0" w:name="_GoBack"/>
       <w:r>
         <w:rPr>
           <w:color w:val="00B050"/>
@@ -243,7 +242,6 @@
         <w:t>Gevoelige technische informatie ingezien</w:t>
       </w:r>
     </w:p>
-    <w:bookmarkEnd w:id="0"/>
     <w:p>
       <w:pPr>
         <w:pStyle w:val="Lijstalinea"/>
@@ -251,10 +249,27 @@
           <w:ilvl w:val="0"/>
           <w:numId w:val="33"/>
         </w:numPr>
-      </w:pPr>
-      <w:r>
+        <w:rPr>
+          <w:color w:val="00B050"/>
+        </w:rPr>
+      </w:pPr>
+      <w:r>
+        <w:rPr>
+          <w:color w:val="00B050"/>
+        </w:rPr>
         <w:t>Penetratiemogelijkheid toegevoegd: Personeelsgegevens ingezien (400)</w:t>
       </w:r>
+    </w:p>
+    <w:p/>
+    <w:p>
+      <w:pPr>
+        <w:pStyle w:val="Kop1"/>
+      </w:pPr>
+      <w:r>
+        <w:t>Version 0.3</w:t>
+      </w:r>
+      <w:bookmarkStart w:id="0" w:name="_GoBack"/>
+      <w:bookmarkEnd w:id="0"/>
     </w:p>
     <w:p>
       <w:pPr>
@@ -263,34 +278,27 @@
           <w:ilvl w:val="0"/>
           <w:numId w:val="33"/>
         </w:numPr>
-      </w:pPr>
-      <w:r>
-        <w:t xml:space="preserve">High scores van flipperkast en </w:t>
-      </w:r>
-      <w:proofErr w:type="spellStart"/>
-      <w:r>
-        <w:t>photo</w:t>
-      </w:r>
-      <w:proofErr w:type="spellEnd"/>
-      <w:r>
-        <w:t xml:space="preserve"> </w:t>
-      </w:r>
-      <w:proofErr w:type="spellStart"/>
-      <w:r>
-        <w:t>play</w:t>
-      </w:r>
-      <w:proofErr w:type="spellEnd"/>
-      <w:r>
-        <w:t xml:space="preserve"> opnemen</w:t>
-      </w:r>
-    </w:p>
-    <w:p/>
-    <w:p>
-      <w:pPr>
-        <w:pStyle w:val="Kop1"/>
-      </w:pPr>
-      <w:r>
-        <w:t>Version 0.3</w:t>
+        <w:rPr>
+          <w:color w:val="00B050"/>
+        </w:rPr>
+      </w:pPr>
+      <w:r>
+        <w:rPr>
+          <w:color w:val="00B050"/>
+        </w:rPr>
+        <w:t>Penetratiemanier “</w:t>
+      </w:r>
+      <w:r>
+        <w:rPr>
+          <w:color w:val="00B050"/>
+        </w:rPr>
+        <w:t>Medewerkers ‘vergiftigd’</w:t>
+      </w:r>
+      <w:r>
+        <w:rPr>
+          <w:color w:val="00B050"/>
+        </w:rPr>
+        <w:t>” toegevoegd</w:t>
       </w:r>
     </w:p>
     <w:p>
@@ -308,19 +316,21 @@
         <w:rPr>
           <w:color w:val="00B050"/>
         </w:rPr>
-        <w:t>Penetratiemanier “</w:t>
-      </w:r>
-      <w:r>
-        <w:rPr>
-          <w:color w:val="00B050"/>
-        </w:rPr>
-        <w:t>Medewerkers ‘vergiftigd’</w:t>
-      </w:r>
-      <w:r>
-        <w:rPr>
-          <w:color w:val="00B050"/>
-        </w:rPr>
-        <w:t>” toegevoegd</w:t>
+        <w:t>Write-</w:t>
+      </w:r>
+      <w:proofErr w:type="spellStart"/>
+      <w:r>
+        <w:rPr>
+          <w:color w:val="00B050"/>
+        </w:rPr>
+        <w:t>OGDWordWrapHost</w:t>
+      </w:r>
+      <w:proofErr w:type="spellEnd"/>
+      <w:r>
+        <w:rPr>
+          <w:color w:val="00B050"/>
+        </w:rPr>
+        <w:t xml:space="preserve"> toegepast bij weergeven eindscenario</w:t>
       </w:r>
     </w:p>
     <w:p>
@@ -334,25 +344,19 @@
           <w:color w:val="00B050"/>
         </w:rPr>
       </w:pPr>
-      <w:r>
-        <w:rPr>
-          <w:color w:val="00B050"/>
-        </w:rPr>
-        <w:t>Write-</w:t>
-      </w:r>
       <w:proofErr w:type="spellStart"/>
       <w:r>
         <w:rPr>
           <w:color w:val="00B050"/>
         </w:rPr>
-        <w:t>OGDWordWrapHost</w:t>
+        <w:t>Invoke-OGDDialog-Multifunctional</w:t>
       </w:r>
       <w:proofErr w:type="spellEnd"/>
       <w:r>
         <w:rPr>
           <w:color w:val="00B050"/>
         </w:rPr>
-        <w:t xml:space="preserve"> toegepast bij weergeven eindscenario</w:t>
+        <w:t>: zorgen dat kopie achterste maken het spel onprettig eindigt</w:t>
       </w:r>
     </w:p>
     <w:p>
@@ -366,19 +370,11 @@
           <w:color w:val="00B050"/>
         </w:rPr>
       </w:pPr>
-      <w:proofErr w:type="spellStart"/>
-      <w:r>
-        <w:rPr>
-          <w:color w:val="00B050"/>
-        </w:rPr>
-        <w:t>Invoke-OGDDialog-Multifunctional</w:t>
-      </w:r>
-      <w:proofErr w:type="spellEnd"/>
-      <w:r>
-        <w:rPr>
-          <w:color w:val="00B050"/>
-        </w:rPr>
-        <w:t>: zorgen dat kopie achterste maken het spel onprettig eindigt</w:t>
+      <w:r>
+        <w:rPr>
+          <w:color w:val="00B050"/>
+        </w:rPr>
+        <w:t>Mogelijkheid om te zitten in treinzitjes AM geïmplementeerd</w:t>
       </w:r>
     </w:p>
     <w:p>
@@ -396,8 +392,16 @@
         <w:rPr>
           <w:color w:val="00B050"/>
         </w:rPr>
-        <w:t>Mogelijkheid om te zitten in treinzitjes AM geïmplementeerd</w:t>
-      </w:r>
+        <w:t xml:space="preserve">Openbreken deur naar serverruimte nu alleen mogelijk met gereedschapskist in </w:t>
+      </w:r>
+      <w:proofErr w:type="spellStart"/>
+      <w:r>
+        <w:rPr>
+          <w:color w:val="00B050"/>
+        </w:rPr>
+        <w:t>inventory</w:t>
+      </w:r>
+      <w:proofErr w:type="spellEnd"/>
     </w:p>
     <w:p>
       <w:pPr>
@@ -414,16 +418,22 @@
         <w:rPr>
           <w:color w:val="00B050"/>
         </w:rPr>
-        <w:t xml:space="preserve">Openbreken deur naar serverruimte nu alleen mogelijk met gereedschapskist in </w:t>
+        <w:t xml:space="preserve">Alle </w:t>
       </w:r>
       <w:proofErr w:type="spellStart"/>
       <w:r>
         <w:rPr>
           <w:color w:val="00B050"/>
         </w:rPr>
-        <w:t>inventory</w:t>
+        <w:t>Dialogs</w:t>
       </w:r>
       <w:proofErr w:type="spellEnd"/>
+      <w:r>
+        <w:rPr>
+          <w:color w:val="00B050"/>
+        </w:rPr>
+        <w:t xml:space="preserve"> aangepast zodat ze het spel niet meer crashen bij invoer van iets anders dan een cijfer</w:t>
+      </w:r>
     </w:p>
     <w:p>
       <w:pPr>
@@ -440,21 +450,13 @@
         <w:rPr>
           <w:color w:val="00B050"/>
         </w:rPr>
-        <w:t xml:space="preserve">Alle </w:t>
-      </w:r>
-      <w:proofErr w:type="spellStart"/>
-      <w:r>
-        <w:rPr>
-          <w:color w:val="00B050"/>
-        </w:rPr>
-        <w:t>Dialogs</w:t>
-      </w:r>
-      <w:proofErr w:type="spellEnd"/>
-      <w:r>
-        <w:rPr>
-          <w:color w:val="00B050"/>
-        </w:rPr>
-        <w:t xml:space="preserve"> aangepast zodat ze het spel niet meer crashen bij invoer van iets anders dan een cijfer</w:t>
+        <w:t>Voorbeeldprestatie verwijderd</w:t>
+      </w:r>
+      <w:r>
+        <w:rPr>
+          <w:color w:val="00B050"/>
+        </w:rPr>
+        <w:t xml:space="preserve"> uit de code</w:t>
       </w:r>
     </w:p>
     <w:p>
@@ -472,13 +474,13 @@
         <w:rPr>
           <w:color w:val="00B050"/>
         </w:rPr>
-        <w:t>Voorbeeldprestatie verwijderd</w:t>
-      </w:r>
-      <w:r>
-        <w:rPr>
-          <w:color w:val="00B050"/>
-        </w:rPr>
-        <w:t xml:space="preserve"> uit de code</w:t>
+        <w:t>Dubbele entry uit menu vo</w:t>
+      </w:r>
+      <w:r>
+        <w:rPr>
+          <w:color w:val="00B050"/>
+        </w:rPr>
+        <w:t>or deur serverruimte verwijderd</w:t>
       </w:r>
     </w:p>
     <w:p>
@@ -496,30 +498,6 @@
         <w:rPr>
           <w:color w:val="00B050"/>
         </w:rPr>
-        <w:t>Dubbele entry uit menu vo</w:t>
-      </w:r>
-      <w:r>
-        <w:rPr>
-          <w:color w:val="00B050"/>
-        </w:rPr>
-        <w:t>or deur serverruimte verwijderd</w:t>
-      </w:r>
-    </w:p>
-    <w:p>
-      <w:pPr>
-        <w:pStyle w:val="Lijstalinea"/>
-        <w:numPr>
-          <w:ilvl w:val="0"/>
-          <w:numId w:val="33"/>
-        </w:numPr>
-        <w:rPr>
-          <w:color w:val="00B050"/>
-        </w:rPr>
-      </w:pPr>
-      <w:r>
-        <w:rPr>
-          <w:color w:val="00B050"/>
-        </w:rPr>
         <w:t xml:space="preserve">Penetratiemogelijkheid toegevoegd: </w:t>
       </w:r>
       <w:proofErr w:type="spellStart"/>
@@ -946,7 +924,6 @@
         </w:numPr>
       </w:pPr>
       <w:r>
-        <w:lastRenderedPageBreak/>
         <w:t>Beheerder</w:t>
       </w:r>
     </w:p>
@@ -959,6 +936,7 @@
         </w:numPr>
       </w:pPr>
       <w:r>
+        <w:lastRenderedPageBreak/>
         <w:t>Adviseur</w:t>
       </w:r>
     </w:p>
@@ -2181,28 +2159,28 @@
         <v:path o:extrusionok="f" gradientshapeok="t" o:connecttype="rect"/>
         <o:lock v:ext="edit" aspectratio="t"/>
       </v:shapetype>
-      <v:shape id="_x0000_i1103" type="#_x0000_t75" style="width:7.5pt;height:7.5pt" o:bullet="t">
+      <v:shape id="_x0000_i1120" type="#_x0000_t75" style="width:7.5pt;height:7.5pt" o:bullet="t">
         <v:imagedata r:id="rId1" o:title="BulletNiveau1"/>
       </v:shape>
     </w:pict>
   </w:numPicBullet>
   <w:numPicBullet w:numPicBulletId="1">
     <w:pict>
-      <v:shape id="_x0000_i1104" type="#_x0000_t75" style="width:6.75pt;height:6.75pt" o:bullet="t">
+      <v:shape id="_x0000_i1121" type="#_x0000_t75" style="width:6.75pt;height:6.75pt" o:bullet="t">
         <v:imagedata r:id="rId2" o:title="BulletNiveau2"/>
       </v:shape>
     </w:pict>
   </w:numPicBullet>
   <w:numPicBullet w:numPicBulletId="2">
     <w:pict>
-      <v:shape id="_x0000_i1105" type="#_x0000_t75" style="width:7.5pt;height:7.5pt" o:bullet="t">
+      <v:shape id="_x0000_i1122" type="#_x0000_t75" style="width:7.5pt;height:7.5pt" o:bullet="t">
         <v:imagedata r:id="rId3" o:title="BulletNiveau1"/>
       </v:shape>
     </w:pict>
   </w:numPicBullet>
   <w:numPicBullet w:numPicBulletId="3">
     <w:pict>
-      <v:shape id="_x0000_i1106" type="#_x0000_t75" style="width:6.75pt;height:6.75pt" o:bullet="t">
+      <v:shape id="_x0000_i1123" type="#_x0000_t75" style="width:6.75pt;height:6.75pt" o:bullet="t">
         <v:imagedata r:id="rId4" o:title="BulletNiveau2"/>
       </v:shape>
     </w:pict>
@@ -6266,7 +6244,7 @@
 </file>
 
 <file path=customXml/itemProps2.xml><?xml version="1.0" encoding="utf-8"?>
-<ds:datastoreItem xmlns:ds="http://schemas.openxmlformats.org/officeDocument/2006/customXml" ds:itemID="{C30D9857-45C7-4F76-88CD-0F61A0D631FC}">
+<ds:datastoreItem xmlns:ds="http://schemas.openxmlformats.org/officeDocument/2006/customXml" ds:itemID="{09C2783E-6B1D-4FA6-B26B-AFA094ED1885}">
   <ds:schemaRefs>
     <ds:schemaRef ds:uri="http://schemas.openxmlformats.org/officeDocument/2006/bibliography"/>
   </ds:schemaRefs>

</xml_diff>

<commit_message>
Set goals for this version
</commit_message>
<xml_diff>
--- a/PowerSpel-PenTest/ToDo.docx
+++ b/PowerSpel-PenTest/ToDo.docx
@@ -7,6 +7,80 @@
         <w:pStyle w:val="Kop1"/>
       </w:pPr>
       <w:r>
+        <w:t>Version 0.5</w:t>
+      </w:r>
+    </w:p>
+    <w:p>
+      <w:pPr>
+        <w:pStyle w:val="Lijstalinea"/>
+        <w:numPr>
+          <w:ilvl w:val="0"/>
+          <w:numId w:val="35"/>
+        </w:numPr>
+      </w:pPr>
+      <w:r>
+        <w:t>Eindscoreberekening voltooid</w:t>
+      </w:r>
+    </w:p>
+    <w:p>
+      <w:pPr>
+        <w:pStyle w:val="Lijstalinea"/>
+        <w:numPr>
+          <w:ilvl w:val="0"/>
+          <w:numId w:val="35"/>
+        </w:numPr>
+      </w:pPr>
+      <w:r>
+        <w:t xml:space="preserve">Header geschikt maken voor veel inhoud (vnl. items en </w:t>
+      </w:r>
+      <w:proofErr w:type="spellStart"/>
+      <w:r>
+        <w:t>achievements</w:t>
+      </w:r>
+      <w:proofErr w:type="spellEnd"/>
+      <w:r>
+        <w:t>).</w:t>
+      </w:r>
+    </w:p>
+    <w:p>
+      <w:pPr>
+        <w:pStyle w:val="Lijstalinea"/>
+        <w:numPr>
+          <w:ilvl w:val="0"/>
+          <w:numId w:val="35"/>
+        </w:numPr>
+      </w:pPr>
+      <w:bookmarkStart w:id="0" w:name="_GoBack"/>
+      <w:bookmarkEnd w:id="0"/>
+      <w:r>
+        <w:t xml:space="preserve">Voeg functionaliteit aan </w:t>
+      </w:r>
+      <w:r>
+        <w:t>Write-</w:t>
+      </w:r>
+      <w:proofErr w:type="spellStart"/>
+      <w:r>
+        <w:t>OGDWordWrapHost</w:t>
+      </w:r>
+      <w:proofErr w:type="spellEnd"/>
+      <w:r>
+        <w:t xml:space="preserve"> toe dat kleur meegeven mogelijk is.</w:t>
+      </w:r>
+    </w:p>
+    <w:p>
+      <w:pPr>
+        <w:pStyle w:val="Lijstalinea"/>
+        <w:numPr>
+          <w:ilvl w:val="0"/>
+          <w:numId w:val="35"/>
+        </w:numPr>
+      </w:pPr>
+    </w:p>
+    <w:p>
+      <w:pPr>
+        <w:pStyle w:val="Kop1"/>
+      </w:pPr>
+      <w:r>
         <w:t>Version 0.4</w:t>
       </w:r>
     </w:p>
@@ -268,8 +342,6 @@
       <w:r>
         <w:t>Version 0.3</w:t>
       </w:r>
-      <w:bookmarkStart w:id="0" w:name="_GoBack"/>
-      <w:bookmarkEnd w:id="0"/>
     </w:p>
     <w:p>
       <w:pPr>
@@ -834,6 +906,7 @@
         </w:numPr>
       </w:pPr>
       <w:r>
+        <w:lastRenderedPageBreak/>
         <w:t>CEO 1</w:t>
       </w:r>
       <w:r>
@@ -936,7 +1009,6 @@
         </w:numPr>
       </w:pPr>
       <w:r>
-        <w:lastRenderedPageBreak/>
         <w:t>Adviseur</w:t>
       </w:r>
     </w:p>
@@ -1083,13 +1155,35 @@
       <w:pPr>
         <w:pStyle w:val="Lijstalinea"/>
         <w:numPr>
+          <w:ilvl w:val="0"/>
+          <w:numId w:val="30"/>
+        </w:numPr>
+      </w:pPr>
+      <w:proofErr w:type="spellStart"/>
+      <w:r>
+        <w:t>Bugfixes</w:t>
+      </w:r>
+      <w:proofErr w:type="spellEnd"/>
+      <w:r>
+        <w:t xml:space="preserve"> en verbeteringen:</w:t>
+      </w:r>
+    </w:p>
+    <w:p>
+      <w:pPr>
+        <w:pStyle w:val="Lijstalinea"/>
+        <w:numPr>
           <w:ilvl w:val="1"/>
           <w:numId w:val="30"/>
         </w:numPr>
       </w:pPr>
       <w:r>
-        <w:t>Startscherm met bedankjes, uitleg, keuze voor tutorial en disclaimer (niet op waarheid gebaseerd)</w:t>
-      </w:r>
+        <w:t xml:space="preserve">Begintijd opslaan in </w:t>
+      </w:r>
+      <w:proofErr w:type="spellStart"/>
+      <w:r>
+        <w:t>State.Self.Starttime</w:t>
+      </w:r>
+      <w:proofErr w:type="spellEnd"/>
     </w:p>
     <w:p>
       <w:pPr>
@@ -1100,7 +1194,7 @@
         </w:numPr>
       </w:pPr>
       <w:r>
-        <w:t>Eindstatistieken:</w:t>
+        <w:t>Stretch goals:</w:t>
       </w:r>
     </w:p>
     <w:p>
@@ -1112,15 +1206,19 @@
         </w:numPr>
       </w:pPr>
       <w:r>
-        <w:t xml:space="preserve">Eindscore (groot boos eindcijfer, met alle </w:t>
-      </w:r>
-      <w:proofErr w:type="spellStart"/>
-      <w:r>
-        <w:t>subscores</w:t>
-      </w:r>
-      <w:proofErr w:type="spellEnd"/>
-      <w:r>
-        <w:t xml:space="preserve"> in de berekening)</w:t>
+        <w:t>Live</w:t>
+      </w:r>
+      <w:r>
+        <w:t xml:space="preserve"> </w:t>
+      </w:r>
+      <w:r>
+        <w:t>map</w:t>
+      </w:r>
+    </w:p>
+    <w:p/>
+    <w:p>
+      <w:r>
+        <w:t>Afrondende fase:</w:t>
       </w:r>
     </w:p>
     <w:p>
@@ -1131,107 +1229,8 @@
           <w:numId w:val="30"/>
         </w:numPr>
       </w:pPr>
-      <w:proofErr w:type="spellStart"/>
-      <w:r>
-        <w:t>Bugfixes</w:t>
-      </w:r>
-      <w:proofErr w:type="spellEnd"/>
-      <w:r>
-        <w:t xml:space="preserve"> en verbeteringen:</w:t>
-      </w:r>
-    </w:p>
-    <w:p>
-      <w:pPr>
-        <w:pStyle w:val="Lijstalinea"/>
-        <w:numPr>
-          <w:ilvl w:val="1"/>
-          <w:numId w:val="30"/>
-        </w:numPr>
-      </w:pPr>
-      <w:r>
-        <w:t>Header geschikt maken voor veel inhoud</w:t>
-      </w:r>
-      <w:r>
-        <w:t xml:space="preserve"> (vnl. items en </w:t>
-      </w:r>
-      <w:proofErr w:type="spellStart"/>
-      <w:r>
-        <w:t>achievements</w:t>
-      </w:r>
-      <w:proofErr w:type="spellEnd"/>
-      <w:r>
-        <w:t>)</w:t>
-      </w:r>
-      <w:r>
-        <w:t>.</w:t>
-      </w:r>
-    </w:p>
-    <w:p>
-      <w:pPr>
-        <w:pStyle w:val="Lijstalinea"/>
-        <w:numPr>
-          <w:ilvl w:val="1"/>
-          <w:numId w:val="30"/>
-        </w:numPr>
-      </w:pPr>
-      <w:r>
-        <w:t xml:space="preserve">Begintijd opslaan in </w:t>
-      </w:r>
-      <w:proofErr w:type="spellStart"/>
-      <w:r>
-        <w:t>State.Self.Starttime</w:t>
-      </w:r>
-      <w:proofErr w:type="spellEnd"/>
-    </w:p>
-    <w:p>
-      <w:pPr>
-        <w:pStyle w:val="Lijstalinea"/>
-        <w:numPr>
-          <w:ilvl w:val="1"/>
-          <w:numId w:val="30"/>
-        </w:numPr>
-      </w:pPr>
-      <w:r>
-        <w:t xml:space="preserve">Voeg functionaliteit aan </w:t>
-      </w:r>
-      <w:r>
-        <w:t>Write-</w:t>
-      </w:r>
-      <w:proofErr w:type="spellStart"/>
-      <w:r>
-        <w:t>OGDWordWrapHost</w:t>
-      </w:r>
-      <w:proofErr w:type="spellEnd"/>
-      <w:r>
-        <w:t xml:space="preserve"> toe dat kleur meegeven mogelijk is.</w:t>
-      </w:r>
-    </w:p>
-    <w:p>
-      <w:pPr>
-        <w:pStyle w:val="Lijstalinea"/>
-        <w:numPr>
-          <w:ilvl w:val="1"/>
-          <w:numId w:val="30"/>
-        </w:numPr>
-      </w:pPr>
-      <w:r>
-        <w:t>Laatste check op goede waarden van $</w:t>
-      </w:r>
-      <w:proofErr w:type="spellStart"/>
-      <w:r>
-        <w:t>TotalPenetrationPercentage</w:t>
-      </w:r>
-      <w:proofErr w:type="spellEnd"/>
-      <w:r>
-        <w:t xml:space="preserve"> en $</w:t>
-      </w:r>
-      <w:proofErr w:type="spellStart"/>
-      <w:r>
-        <w:t>TotalAccomplishmentsPercentage</w:t>
-      </w:r>
-      <w:proofErr w:type="spellEnd"/>
-      <w:r>
-        <w:t xml:space="preserve"> in Start-PowerSpellPenTest.ps1.</w:t>
+      <w:r>
+        <w:t>Startscherm met bedankjes, uitleg, keuze voor tutorial en disclaimer (niet op waarheid gebaseerd)</w:t>
       </w:r>
     </w:p>
     <w:p>
@@ -1243,25 +1242,23 @@
         </w:numPr>
       </w:pPr>
       <w:r>
-        <w:t>Stretch goals:</w:t>
-      </w:r>
-    </w:p>
-    <w:p>
-      <w:pPr>
-        <w:pStyle w:val="Lijstalinea"/>
-        <w:numPr>
-          <w:ilvl w:val="1"/>
-          <w:numId w:val="30"/>
-        </w:numPr>
-      </w:pPr>
-      <w:r>
-        <w:t>Live</w:t>
-      </w:r>
-      <w:r>
-        <w:t xml:space="preserve"> </w:t>
-      </w:r>
-      <w:r>
-        <w:t>map</w:t>
+        <w:t>Laatste check op goede waarden van $</w:t>
+      </w:r>
+      <w:proofErr w:type="spellStart"/>
+      <w:r>
+        <w:t>TotalPenetrationPercentage</w:t>
+      </w:r>
+      <w:proofErr w:type="spellEnd"/>
+      <w:r>
+        <w:t xml:space="preserve"> en $</w:t>
+      </w:r>
+      <w:proofErr w:type="spellStart"/>
+      <w:r>
+        <w:t>TotalAccomplishmentsPercentage</w:t>
+      </w:r>
+      <w:proofErr w:type="spellEnd"/>
+      <w:r>
+        <w:t xml:space="preserve"> in Start-PowerSpellPenTest.ps1.</w:t>
       </w:r>
     </w:p>
     <w:p/>
@@ -1401,14 +1398,27 @@
                           <w:r>
                             <w:instrText xml:space="preserve"> = </w:instrText>
                           </w:r>
-                          <w:fldSimple w:instr="NUMPAGES  \* Arabic  \* MERGEFORMAT">
-                            <w:r>
-                              <w:rPr>
-                                <w:noProof/>
-                              </w:rPr>
-                              <w:instrText>2</w:instrText>
-                            </w:r>
-                          </w:fldSimple>
+                          <w:r>
+                            <w:fldChar w:fldCharType="begin"/>
+                          </w:r>
+                          <w:r>
+                            <w:instrText>NUMPAGES  \* Arabic  \* MERGEFORMAT</w:instrText>
+                          </w:r>
+                          <w:r>
+                            <w:fldChar w:fldCharType="separate"/>
+                          </w:r>
+                          <w:r>
+                            <w:rPr>
+                              <w:noProof/>
+                            </w:rPr>
+                            <w:instrText>2</w:instrText>
+                          </w:r>
+                          <w:r>
+                            <w:rPr>
+                              <w:noProof/>
+                            </w:rPr>
+                            <w:fldChar w:fldCharType="end"/>
+                          </w:r>
                           <w:r>
                             <w:instrText>+</w:instrText>
                           </w:r>
@@ -1506,14 +1516,27 @@
                     <w:r>
                       <w:instrText xml:space="preserve"> = </w:instrText>
                     </w:r>
-                    <w:fldSimple w:instr="NUMPAGES  \* Arabic  \* MERGEFORMAT">
-                      <w:r>
-                        <w:rPr>
-                          <w:noProof/>
-                        </w:rPr>
-                        <w:instrText>2</w:instrText>
-                      </w:r>
-                    </w:fldSimple>
+                    <w:r>
+                      <w:fldChar w:fldCharType="begin"/>
+                    </w:r>
+                    <w:r>
+                      <w:instrText>NUMPAGES  \* Arabic  \* MERGEFORMAT</w:instrText>
+                    </w:r>
+                    <w:r>
+                      <w:fldChar w:fldCharType="separate"/>
+                    </w:r>
+                    <w:r>
+                      <w:rPr>
+                        <w:noProof/>
+                      </w:rPr>
+                      <w:instrText>2</w:instrText>
+                    </w:r>
+                    <w:r>
+                      <w:rPr>
+                        <w:noProof/>
+                      </w:rPr>
+                      <w:fldChar w:fldCharType="end"/>
+                    </w:r>
                     <w:r>
                       <w:instrText>+</w:instrText>
                     </w:r>
@@ -1783,14 +1806,27 @@
                           <w:r>
                             <w:instrText xml:space="preserve"> = </w:instrText>
                           </w:r>
-                          <w:fldSimple w:instr="NUMPAGES  \* Arabic  \* MERGEFORMAT">
-                            <w:r>
-                              <w:rPr>
-                                <w:noProof/>
-                              </w:rPr>
-                              <w:instrText>2</w:instrText>
-                            </w:r>
-                          </w:fldSimple>
+                          <w:r>
+                            <w:fldChar w:fldCharType="begin"/>
+                          </w:r>
+                          <w:r>
+                            <w:instrText>NUMPAGES  \* Arabic  \* MERGEFORMAT</w:instrText>
+                          </w:r>
+                          <w:r>
+                            <w:fldChar w:fldCharType="separate"/>
+                          </w:r>
+                          <w:r>
+                            <w:rPr>
+                              <w:noProof/>
+                            </w:rPr>
+                            <w:instrText>2</w:instrText>
+                          </w:r>
+                          <w:r>
+                            <w:rPr>
+                              <w:noProof/>
+                            </w:rPr>
+                            <w:fldChar w:fldCharType="end"/>
+                          </w:r>
                           <w:r>
                             <w:instrText>+</w:instrText>
                           </w:r>
@@ -1888,14 +1924,27 @@
                     <w:r>
                       <w:instrText xml:space="preserve"> = </w:instrText>
                     </w:r>
-                    <w:fldSimple w:instr="NUMPAGES  \* Arabic  \* MERGEFORMAT">
-                      <w:r>
-                        <w:rPr>
-                          <w:noProof/>
-                        </w:rPr>
-                        <w:instrText>2</w:instrText>
-                      </w:r>
-                    </w:fldSimple>
+                    <w:r>
+                      <w:fldChar w:fldCharType="begin"/>
+                    </w:r>
+                    <w:r>
+                      <w:instrText>NUMPAGES  \* Arabic  \* MERGEFORMAT</w:instrText>
+                    </w:r>
+                    <w:r>
+                      <w:fldChar w:fldCharType="separate"/>
+                    </w:r>
+                    <w:r>
+                      <w:rPr>
+                        <w:noProof/>
+                      </w:rPr>
+                      <w:instrText>2</w:instrText>
+                    </w:r>
+                    <w:r>
+                      <w:rPr>
+                        <w:noProof/>
+                      </w:rPr>
+                      <w:fldChar w:fldCharType="end"/>
+                    </w:r>
                     <w:r>
                       <w:instrText>+</w:instrText>
                     </w:r>
@@ -2159,28 +2208,28 @@
         <v:path o:extrusionok="f" gradientshapeok="t" o:connecttype="rect"/>
         <o:lock v:ext="edit" aspectratio="t"/>
       </v:shapetype>
-      <v:shape id="_x0000_i1120" type="#_x0000_t75" style="width:7.5pt;height:7.5pt" o:bullet="t">
+      <v:shape id="_x0000_i1057" type="#_x0000_t75" style="width:7.5pt;height:7.5pt" o:bullet="t">
         <v:imagedata r:id="rId1" o:title="BulletNiveau1"/>
       </v:shape>
     </w:pict>
   </w:numPicBullet>
   <w:numPicBullet w:numPicBulletId="1">
     <w:pict>
-      <v:shape id="_x0000_i1121" type="#_x0000_t75" style="width:6.75pt;height:6.75pt" o:bullet="t">
+      <v:shape id="_x0000_i1058" type="#_x0000_t75" style="width:6.75pt;height:6.75pt" o:bullet="t">
         <v:imagedata r:id="rId2" o:title="BulletNiveau2"/>
       </v:shape>
     </w:pict>
   </w:numPicBullet>
   <w:numPicBullet w:numPicBulletId="2">
     <w:pict>
-      <v:shape id="_x0000_i1122" type="#_x0000_t75" style="width:7.5pt;height:7.5pt" o:bullet="t">
+      <v:shape id="_x0000_i1059" type="#_x0000_t75" style="width:7.5pt;height:7.5pt" o:bullet="t">
         <v:imagedata r:id="rId3" o:title="BulletNiveau1"/>
       </v:shape>
     </w:pict>
   </w:numPicBullet>
   <w:numPicBullet w:numPicBulletId="3">
     <w:pict>
-      <v:shape id="_x0000_i1123" type="#_x0000_t75" style="width:6.75pt;height:6.75pt" o:bullet="t">
+      <v:shape id="_x0000_i1060" type="#_x0000_t75" style="width:6.75pt;height:6.75pt" o:bullet="t">
         <v:imagedata r:id="rId4" o:title="BulletNiveau2"/>
       </v:shape>
     </w:pict>
@@ -2615,6 +2664,118 @@
     </w:lvl>
   </w:abstractNum>
   <w:abstractNum w:abstractNumId="12" w15:restartNumberingAfterBreak="0">
+    <w:nsid w:val="13490CC2"/>
+    <w:multiLevelType w:val="hybridMultilevel"/>
+    <w:tmpl w:val="363E4D90"/>
+    <w:lvl w:ilvl="0" w:tplc="9B5202A0">
+      <w:numFmt w:val="bullet"/>
+      <w:lvlText w:val=""/>
+      <w:lvlJc w:val="left"/>
+      <w:pPr>
+        <w:ind w:left="720" w:hanging="360"/>
+      </w:pPr>
+      <w:rPr>
+        <w:rFonts w:ascii="Symbol" w:eastAsiaTheme="minorHAnsi" w:hAnsi="Symbol" w:cstheme="minorBidi" w:hint="default"/>
+      </w:rPr>
+    </w:lvl>
+    <w:lvl w:ilvl="1" w:tplc="04130003" w:tentative="1">
+      <w:start w:val="1"/>
+      <w:numFmt w:val="bullet"/>
+      <w:lvlText w:val="o"/>
+      <w:lvlJc w:val="left"/>
+      <w:pPr>
+        <w:ind w:left="1440" w:hanging="360"/>
+      </w:pPr>
+      <w:rPr>
+        <w:rFonts w:ascii="Courier New" w:hAnsi="Courier New" w:cs="Courier New" w:hint="default"/>
+      </w:rPr>
+    </w:lvl>
+    <w:lvl w:ilvl="2" w:tplc="04130005" w:tentative="1">
+      <w:start w:val="1"/>
+      <w:numFmt w:val="bullet"/>
+      <w:lvlText w:val=""/>
+      <w:lvlJc w:val="left"/>
+      <w:pPr>
+        <w:ind w:left="2160" w:hanging="360"/>
+      </w:pPr>
+      <w:rPr>
+        <w:rFonts w:ascii="Wingdings" w:hAnsi="Wingdings" w:hint="default"/>
+      </w:rPr>
+    </w:lvl>
+    <w:lvl w:ilvl="3" w:tplc="04130001" w:tentative="1">
+      <w:start w:val="1"/>
+      <w:numFmt w:val="bullet"/>
+      <w:lvlText w:val=""/>
+      <w:lvlJc w:val="left"/>
+      <w:pPr>
+        <w:ind w:left="2880" w:hanging="360"/>
+      </w:pPr>
+      <w:rPr>
+        <w:rFonts w:ascii="Symbol" w:hAnsi="Symbol" w:hint="default"/>
+      </w:rPr>
+    </w:lvl>
+    <w:lvl w:ilvl="4" w:tplc="04130003" w:tentative="1">
+      <w:start w:val="1"/>
+      <w:numFmt w:val="bullet"/>
+      <w:lvlText w:val="o"/>
+      <w:lvlJc w:val="left"/>
+      <w:pPr>
+        <w:ind w:left="3600" w:hanging="360"/>
+      </w:pPr>
+      <w:rPr>
+        <w:rFonts w:ascii="Courier New" w:hAnsi="Courier New" w:cs="Courier New" w:hint="default"/>
+      </w:rPr>
+    </w:lvl>
+    <w:lvl w:ilvl="5" w:tplc="04130005" w:tentative="1">
+      <w:start w:val="1"/>
+      <w:numFmt w:val="bullet"/>
+      <w:lvlText w:val=""/>
+      <w:lvlJc w:val="left"/>
+      <w:pPr>
+        <w:ind w:left="4320" w:hanging="360"/>
+      </w:pPr>
+      <w:rPr>
+        <w:rFonts w:ascii="Wingdings" w:hAnsi="Wingdings" w:hint="default"/>
+      </w:rPr>
+    </w:lvl>
+    <w:lvl w:ilvl="6" w:tplc="04130001" w:tentative="1">
+      <w:start w:val="1"/>
+      <w:numFmt w:val="bullet"/>
+      <w:lvlText w:val=""/>
+      <w:lvlJc w:val="left"/>
+      <w:pPr>
+        <w:ind w:left="5040" w:hanging="360"/>
+      </w:pPr>
+      <w:rPr>
+        <w:rFonts w:ascii="Symbol" w:hAnsi="Symbol" w:hint="default"/>
+      </w:rPr>
+    </w:lvl>
+    <w:lvl w:ilvl="7" w:tplc="04130003" w:tentative="1">
+      <w:start w:val="1"/>
+      <w:numFmt w:val="bullet"/>
+      <w:lvlText w:val="o"/>
+      <w:lvlJc w:val="left"/>
+      <w:pPr>
+        <w:ind w:left="5760" w:hanging="360"/>
+      </w:pPr>
+      <w:rPr>
+        <w:rFonts w:ascii="Courier New" w:hAnsi="Courier New" w:cs="Courier New" w:hint="default"/>
+      </w:rPr>
+    </w:lvl>
+    <w:lvl w:ilvl="8" w:tplc="04130005" w:tentative="1">
+      <w:start w:val="1"/>
+      <w:numFmt w:val="bullet"/>
+      <w:lvlText w:val=""/>
+      <w:lvlJc w:val="left"/>
+      <w:pPr>
+        <w:ind w:left="6480" w:hanging="360"/>
+      </w:pPr>
+      <w:rPr>
+        <w:rFonts w:ascii="Wingdings" w:hAnsi="Wingdings" w:hint="default"/>
+      </w:rPr>
+    </w:lvl>
+  </w:abstractNum>
+  <w:abstractNum w:abstractNumId="13" w15:restartNumberingAfterBreak="0">
     <w:nsid w:val="13C21D00"/>
     <w:multiLevelType w:val="multilevel"/>
     <w:tmpl w:val="A320B256"/>
@@ -2737,19 +2898,19 @@
       </w:rPr>
     </w:lvl>
   </w:abstractNum>
-  <w:abstractNum w:abstractNumId="13" w15:restartNumberingAfterBreak="0">
+  <w:abstractNum w:abstractNumId="14" w15:restartNumberingAfterBreak="0">
     <w:nsid w:val="19033211"/>
     <w:multiLevelType w:val="multilevel"/>
     <w:tmpl w:val="2C668B2A"/>
     <w:numStyleLink w:val="Lijststijlvormen"/>
   </w:abstractNum>
-  <w:abstractNum w:abstractNumId="14" w15:restartNumberingAfterBreak="0">
+  <w:abstractNum w:abstractNumId="15" w15:restartNumberingAfterBreak="0">
     <w:nsid w:val="225A0ED4"/>
     <w:multiLevelType w:val="multilevel"/>
     <w:tmpl w:val="2C668B2A"/>
     <w:numStyleLink w:val="Lijststijlvormen"/>
   </w:abstractNum>
-  <w:abstractNum w:abstractNumId="15" w15:restartNumberingAfterBreak="0">
+  <w:abstractNum w:abstractNumId="16" w15:restartNumberingAfterBreak="0">
     <w:nsid w:val="26734812"/>
     <w:multiLevelType w:val="hybridMultilevel"/>
     <w:tmpl w:val="D398EACA"/>
@@ -2861,7 +3022,7 @@
       </w:rPr>
     </w:lvl>
   </w:abstractNum>
-  <w:abstractNum w:abstractNumId="16" w15:restartNumberingAfterBreak="0">
+  <w:abstractNum w:abstractNumId="17" w15:restartNumberingAfterBreak="0">
     <w:nsid w:val="308809CF"/>
     <w:multiLevelType w:val="multilevel"/>
     <w:tmpl w:val="0DB05E0A"/>
@@ -2984,7 +3145,7 @@
       </w:rPr>
     </w:lvl>
   </w:abstractNum>
-  <w:abstractNum w:abstractNumId="17" w15:restartNumberingAfterBreak="0">
+  <w:abstractNum w:abstractNumId="18" w15:restartNumberingAfterBreak="0">
     <w:nsid w:val="3140301C"/>
     <w:multiLevelType w:val="multilevel"/>
     <w:tmpl w:val="A190AADC"/>
@@ -3111,7 +3272,7 @@
       </w:rPr>
     </w:lvl>
   </w:abstractNum>
-  <w:abstractNum w:abstractNumId="18" w15:restartNumberingAfterBreak="0">
+  <w:abstractNum w:abstractNumId="19" w15:restartNumberingAfterBreak="0">
     <w:nsid w:val="315263E6"/>
     <w:multiLevelType w:val="multilevel"/>
     <w:tmpl w:val="0413001D"/>
@@ -3197,7 +3358,7 @@
       </w:pPr>
     </w:lvl>
   </w:abstractNum>
-  <w:abstractNum w:abstractNumId="19" w15:restartNumberingAfterBreak="0">
+  <w:abstractNum w:abstractNumId="20" w15:restartNumberingAfterBreak="0">
     <w:nsid w:val="36506558"/>
     <w:multiLevelType w:val="hybridMultilevel"/>
     <w:tmpl w:val="9DA8DE3C"/>
@@ -3309,7 +3470,7 @@
       </w:rPr>
     </w:lvl>
   </w:abstractNum>
-  <w:abstractNum w:abstractNumId="20" w15:restartNumberingAfterBreak="0">
+  <w:abstractNum w:abstractNumId="21" w15:restartNumberingAfterBreak="0">
     <w:nsid w:val="36981DB2"/>
     <w:multiLevelType w:val="multilevel"/>
     <w:tmpl w:val="342E38A6"/>
@@ -3433,19 +3594,25 @@
       </w:rPr>
     </w:lvl>
   </w:abstractNum>
-  <w:abstractNum w:abstractNumId="21" w15:restartNumberingAfterBreak="0">
+  <w:abstractNum w:abstractNumId="22" w15:restartNumberingAfterBreak="0">
     <w:nsid w:val="38252779"/>
     <w:multiLevelType w:val="multilevel"/>
     <w:tmpl w:val="2C668B2A"/>
     <w:numStyleLink w:val="Lijststijlvormen"/>
   </w:abstractNum>
-  <w:abstractNum w:abstractNumId="22" w15:restartNumberingAfterBreak="0">
+  <w:abstractNum w:abstractNumId="23" w15:restartNumberingAfterBreak="0">
     <w:nsid w:val="39CC14B8"/>
     <w:multiLevelType w:val="multilevel"/>
     <w:tmpl w:val="2C668B2A"/>
     <w:numStyleLink w:val="Lijststijlvormen"/>
   </w:abstractNum>
-  <w:abstractNum w:abstractNumId="23" w15:restartNumberingAfterBreak="0">
+  <w:abstractNum w:abstractNumId="24" w15:restartNumberingAfterBreak="0">
+    <w:nsid w:val="3EA17030"/>
+    <w:multiLevelType w:val="multilevel"/>
+    <w:tmpl w:val="2C668B2A"/>
+    <w:numStyleLink w:val="Lijststijlvormen"/>
+  </w:abstractNum>
+  <w:abstractNum w:abstractNumId="25" w15:restartNumberingAfterBreak="0">
     <w:nsid w:val="5C487C54"/>
     <w:multiLevelType w:val="multilevel"/>
     <w:tmpl w:val="0413001D"/>
@@ -3531,25 +3698,25 @@
       </w:pPr>
     </w:lvl>
   </w:abstractNum>
-  <w:abstractNum w:abstractNumId="24" w15:restartNumberingAfterBreak="0">
+  <w:abstractNum w:abstractNumId="26" w15:restartNumberingAfterBreak="0">
     <w:nsid w:val="7C436663"/>
     <w:multiLevelType w:val="multilevel"/>
     <w:tmpl w:val="2C668B2A"/>
     <w:numStyleLink w:val="Lijststijlvormen"/>
   </w:abstractNum>
-  <w:abstractNum w:abstractNumId="25" w15:restartNumberingAfterBreak="0">
+  <w:abstractNum w:abstractNumId="27" w15:restartNumberingAfterBreak="0">
     <w:nsid w:val="7DEF7C0E"/>
     <w:multiLevelType w:val="multilevel"/>
     <w:tmpl w:val="342E38A6"/>
     <w:numStyleLink w:val="Lijststijl1--"/>
   </w:abstractNum>
-  <w:abstractNum w:abstractNumId="26" w15:restartNumberingAfterBreak="0">
+  <w:abstractNum w:abstractNumId="28" w15:restartNumberingAfterBreak="0">
     <w:nsid w:val="7F6D3A88"/>
     <w:multiLevelType w:val="multilevel"/>
     <w:tmpl w:val="342E38A6"/>
     <w:numStyleLink w:val="Lijststijl1--"/>
   </w:abstractNum>
-  <w:abstractNum w:abstractNumId="27" w15:restartNumberingAfterBreak="0">
+  <w:abstractNum w:abstractNumId="29" w15:restartNumberingAfterBreak="0">
     <w:nsid w:val="7FAA74DA"/>
     <w:multiLevelType w:val="multilevel"/>
     <w:tmpl w:val="342E38A6"/>
@@ -3673,40 +3840,40 @@
     </w:lvl>
   </w:abstractNum>
   <w:num w:numId="1">
-    <w:abstractNumId w:val="12"/>
+    <w:abstractNumId w:val="13"/>
   </w:num>
   <w:num w:numId="2">
     <w:abstractNumId w:val="11"/>
   </w:num>
   <w:num w:numId="3">
-    <w:abstractNumId w:val="16"/>
+    <w:abstractNumId w:val="17"/>
   </w:num>
   <w:num w:numId="4">
-    <w:abstractNumId w:val="20"/>
+    <w:abstractNumId w:val="21"/>
   </w:num>
   <w:num w:numId="5">
     <w:abstractNumId w:val="10"/>
   </w:num>
   <w:num w:numId="6">
+    <w:abstractNumId w:val="27"/>
+  </w:num>
+  <w:num w:numId="7">
+    <w:abstractNumId w:val="28"/>
+  </w:num>
+  <w:num w:numId="8">
+    <w:abstractNumId w:val="29"/>
+  </w:num>
+  <w:num w:numId="9">
+    <w:abstractNumId w:val="26"/>
+  </w:num>
+  <w:num w:numId="10">
+    <w:abstractNumId w:val="23"/>
+  </w:num>
+  <w:num w:numId="11">
     <w:abstractNumId w:val="25"/>
   </w:num>
-  <w:num w:numId="7">
-    <w:abstractNumId w:val="26"/>
-  </w:num>
-  <w:num w:numId="8">
-    <w:abstractNumId w:val="27"/>
-  </w:num>
-  <w:num w:numId="9">
-    <w:abstractNumId w:val="24"/>
-  </w:num>
-  <w:num w:numId="10">
-    <w:abstractNumId w:val="22"/>
-  </w:num>
-  <w:num w:numId="11">
-    <w:abstractNumId w:val="23"/>
-  </w:num>
   <w:num w:numId="12">
-    <w:abstractNumId w:val="18"/>
+    <w:abstractNumId w:val="19"/>
   </w:num>
   <w:num w:numId="13">
     <w:abstractNumId w:val="9"/>
@@ -3739,37 +3906,43 @@
     <w:abstractNumId w:val="0"/>
   </w:num>
   <w:num w:numId="23">
-    <w:abstractNumId w:val="20"/>
+    <w:abstractNumId w:val="21"/>
   </w:num>
   <w:num w:numId="24">
-    <w:abstractNumId w:val="12"/>
+    <w:abstractNumId w:val="13"/>
   </w:num>
   <w:num w:numId="25">
     <w:abstractNumId w:val="11"/>
   </w:num>
   <w:num w:numId="26">
-    <w:abstractNumId w:val="16"/>
+    <w:abstractNumId w:val="17"/>
   </w:num>
   <w:num w:numId="27">
     <w:abstractNumId w:val="10"/>
   </w:num>
   <w:num w:numId="28">
-    <w:abstractNumId w:val="19"/>
+    <w:abstractNumId w:val="20"/>
   </w:num>
   <w:num w:numId="29">
-    <w:abstractNumId w:val="21"/>
+    <w:abstractNumId w:val="22"/>
   </w:num>
   <w:num w:numId="30">
-    <w:abstractNumId w:val="13"/>
+    <w:abstractNumId w:val="14"/>
   </w:num>
   <w:num w:numId="31">
+    <w:abstractNumId w:val="16"/>
+  </w:num>
+  <w:num w:numId="32">
     <w:abstractNumId w:val="15"/>
   </w:num>
-  <w:num w:numId="32">
-    <w:abstractNumId w:val="14"/>
+  <w:num w:numId="33">
+    <w:abstractNumId w:val="18"/>
   </w:num>
-  <w:num w:numId="33">
-    <w:abstractNumId w:val="17"/>
+  <w:num w:numId="34">
+    <w:abstractNumId w:val="12"/>
+  </w:num>
+  <w:num w:numId="35">
+    <w:abstractNumId w:val="24"/>
   </w:num>
   <w:numIdMacAtCleanup w:val="9"/>
 </w:numbering>
@@ -6244,7 +6417,7 @@
 </file>
 
 <file path=customXml/itemProps2.xml><?xml version="1.0" encoding="utf-8"?>
-<ds:datastoreItem xmlns:ds="http://schemas.openxmlformats.org/officeDocument/2006/customXml" ds:itemID="{09C2783E-6B1D-4FA6-B26B-AFA094ED1885}">
+<ds:datastoreItem xmlns:ds="http://schemas.openxmlformats.org/officeDocument/2006/customXml" ds:itemID="{9ED2D9C7-2EF2-4D8E-8A9A-2CBACB82481F}">
   <ds:schemaRefs>
     <ds:schemaRef ds:uri="http://schemas.openxmlformats.org/officeDocument/2006/bibliography"/>
   </ds:schemaRefs>

</xml_diff>

<commit_message>
Add possible endings to the goals document
</commit_message>
<xml_diff>
--- a/PowerSpel-PenTest/ToDo.docx
+++ b/PowerSpel-PenTest/ToDo.docx
@@ -69,8 +69,6 @@
       <w:pPr>
         <w:pStyle w:val="Kop1"/>
       </w:pPr>
-      <w:bookmarkStart w:id="0" w:name="_GoBack"/>
-      <w:bookmarkEnd w:id="0"/>
       <w:r>
         <w:t>Version 0.4</w:t>
       </w:r>
@@ -1211,6 +1209,46 @@
         <w:t>State.Self.Starttime</w:t>
       </w:r>
       <w:proofErr w:type="spellEnd"/>
+    </w:p>
+    <w:p>
+      <w:pPr>
+        <w:pStyle w:val="Lijstalinea"/>
+        <w:numPr>
+          <w:ilvl w:val="1"/>
+          <w:numId w:val="30"/>
+        </w:numPr>
+      </w:pPr>
+      <w:r>
+        <w:t>T</w:t>
+      </w:r>
+      <w:r>
+        <w:t xml:space="preserve">oegangspasje bemachtigen als eerste item, maakt </w:t>
+      </w:r>
+      <w:bookmarkStart w:id="0" w:name="_GoBack"/>
+      <w:r>
+        <w:rPr>
+          <w:u w:val="single"/>
+        </w:rPr>
+        <w:t>soms</w:t>
+      </w:r>
+      <w:bookmarkEnd w:id="0"/>
+      <w:r>
+        <w:t xml:space="preserve"> </w:t>
+      </w:r>
+      <w:r>
+        <w:t>van</w:t>
+      </w:r>
+      <w:r>
+        <w:t xml:space="preserve"> </w:t>
+      </w:r>
+      <w:proofErr w:type="spellStart"/>
+      <w:r>
+        <w:t>state.self.inventory</w:t>
+      </w:r>
+      <w:proofErr w:type="spellEnd"/>
+      <w:r>
+        <w:t xml:space="preserve"> geen array.</w:t>
+      </w:r>
     </w:p>
     <w:p>
       <w:pPr>
@@ -1425,14 +1463,27 @@
                           <w:r>
                             <w:instrText xml:space="preserve"> = </w:instrText>
                           </w:r>
-                          <w:fldSimple w:instr="NUMPAGES  \* Arabic  \* MERGEFORMAT">
-                            <w:r>
-                              <w:rPr>
-                                <w:noProof/>
-                              </w:rPr>
-                              <w:instrText>2</w:instrText>
-                            </w:r>
-                          </w:fldSimple>
+                          <w:r>
+                            <w:fldChar w:fldCharType="begin"/>
+                          </w:r>
+                          <w:r>
+                            <w:instrText>NUMPAGES  \* Arabic  \* MERGEFORMAT</w:instrText>
+                          </w:r>
+                          <w:r>
+                            <w:fldChar w:fldCharType="separate"/>
+                          </w:r>
+                          <w:r>
+                            <w:rPr>
+                              <w:noProof/>
+                            </w:rPr>
+                            <w:instrText>2</w:instrText>
+                          </w:r>
+                          <w:r>
+                            <w:rPr>
+                              <w:noProof/>
+                            </w:rPr>
+                            <w:fldChar w:fldCharType="end"/>
+                          </w:r>
                           <w:r>
                             <w:instrText>+</w:instrText>
                           </w:r>
@@ -1530,14 +1581,27 @@
                     <w:r>
                       <w:instrText xml:space="preserve"> = </w:instrText>
                     </w:r>
-                    <w:fldSimple w:instr="NUMPAGES  \* Arabic  \* MERGEFORMAT">
-                      <w:r>
-                        <w:rPr>
-                          <w:noProof/>
-                        </w:rPr>
-                        <w:instrText>2</w:instrText>
-                      </w:r>
-                    </w:fldSimple>
+                    <w:r>
+                      <w:fldChar w:fldCharType="begin"/>
+                    </w:r>
+                    <w:r>
+                      <w:instrText>NUMPAGES  \* Arabic  \* MERGEFORMAT</w:instrText>
+                    </w:r>
+                    <w:r>
+                      <w:fldChar w:fldCharType="separate"/>
+                    </w:r>
+                    <w:r>
+                      <w:rPr>
+                        <w:noProof/>
+                      </w:rPr>
+                      <w:instrText>2</w:instrText>
+                    </w:r>
+                    <w:r>
+                      <w:rPr>
+                        <w:noProof/>
+                      </w:rPr>
+                      <w:fldChar w:fldCharType="end"/>
+                    </w:r>
                     <w:r>
                       <w:instrText>+</w:instrText>
                     </w:r>
@@ -1807,14 +1871,27 @@
                           <w:r>
                             <w:instrText xml:space="preserve"> = </w:instrText>
                           </w:r>
-                          <w:fldSimple w:instr="NUMPAGES  \* Arabic  \* MERGEFORMAT">
-                            <w:r>
-                              <w:rPr>
-                                <w:noProof/>
-                              </w:rPr>
-                              <w:instrText>2</w:instrText>
-                            </w:r>
-                          </w:fldSimple>
+                          <w:r>
+                            <w:fldChar w:fldCharType="begin"/>
+                          </w:r>
+                          <w:r>
+                            <w:instrText>NUMPAGES  \* Arabic  \* MERGEFORMAT</w:instrText>
+                          </w:r>
+                          <w:r>
+                            <w:fldChar w:fldCharType="separate"/>
+                          </w:r>
+                          <w:r>
+                            <w:rPr>
+                              <w:noProof/>
+                            </w:rPr>
+                            <w:instrText>2</w:instrText>
+                          </w:r>
+                          <w:r>
+                            <w:rPr>
+                              <w:noProof/>
+                            </w:rPr>
+                            <w:fldChar w:fldCharType="end"/>
+                          </w:r>
                           <w:r>
                             <w:instrText>+</w:instrText>
                           </w:r>
@@ -1912,14 +1989,27 @@
                     <w:r>
                       <w:instrText xml:space="preserve"> = </w:instrText>
                     </w:r>
-                    <w:fldSimple w:instr="NUMPAGES  \* Arabic  \* MERGEFORMAT">
-                      <w:r>
-                        <w:rPr>
-                          <w:noProof/>
-                        </w:rPr>
-                        <w:instrText>2</w:instrText>
-                      </w:r>
-                    </w:fldSimple>
+                    <w:r>
+                      <w:fldChar w:fldCharType="begin"/>
+                    </w:r>
+                    <w:r>
+                      <w:instrText>NUMPAGES  \* Arabic  \* MERGEFORMAT</w:instrText>
+                    </w:r>
+                    <w:r>
+                      <w:fldChar w:fldCharType="separate"/>
+                    </w:r>
+                    <w:r>
+                      <w:rPr>
+                        <w:noProof/>
+                      </w:rPr>
+                      <w:instrText>2</w:instrText>
+                    </w:r>
+                    <w:r>
+                      <w:rPr>
+                        <w:noProof/>
+                      </w:rPr>
+                      <w:fldChar w:fldCharType="end"/>
+                    </w:r>
                     <w:r>
                       <w:instrText>+</w:instrText>
                     </w:r>
@@ -2183,28 +2273,28 @@
         <v:path o:extrusionok="f" gradientshapeok="t" o:connecttype="rect"/>
         <o:lock v:ext="edit" aspectratio="t"/>
       </v:shapetype>
-      <v:shape id="_x0000_i1040" type="#_x0000_t75" style="width:7.5pt;height:7.5pt" o:bullet="t">
+      <v:shape id="_x0000_i1076" type="#_x0000_t75" style="width:7.5pt;height:7.5pt" o:bullet="t">
         <v:imagedata r:id="rId1" o:title="BulletNiveau1"/>
       </v:shape>
     </w:pict>
   </w:numPicBullet>
   <w:numPicBullet w:numPicBulletId="1">
     <w:pict>
-      <v:shape id="_x0000_i1041" type="#_x0000_t75" style="width:6.75pt;height:6.75pt" o:bullet="t">
+      <v:shape id="_x0000_i1077" type="#_x0000_t75" style="width:6.75pt;height:6.75pt" o:bullet="t">
         <v:imagedata r:id="rId2" o:title="BulletNiveau2"/>
       </v:shape>
     </w:pict>
   </w:numPicBullet>
   <w:numPicBullet w:numPicBulletId="2">
     <w:pict>
-      <v:shape id="_x0000_i1042" type="#_x0000_t75" style="width:7.5pt;height:7.5pt" o:bullet="t">
+      <v:shape id="_x0000_i1078" type="#_x0000_t75" style="width:7.5pt;height:7.5pt" o:bullet="t">
         <v:imagedata r:id="rId3" o:title="BulletNiveau1"/>
       </v:shape>
     </w:pict>
   </w:numPicBullet>
   <w:numPicBullet w:numPicBulletId="3">
     <w:pict>
-      <v:shape id="_x0000_i1043" type="#_x0000_t75" style="width:6.75pt;height:6.75pt" o:bullet="t">
+      <v:shape id="_x0000_i1079" type="#_x0000_t75" style="width:6.75pt;height:6.75pt" o:bullet="t">
         <v:imagedata r:id="rId4" o:title="BulletNiveau2"/>
       </v:shape>
     </w:pict>
@@ -6392,7 +6482,7 @@
 </file>
 
 <file path=customXml/itemProps2.xml><?xml version="1.0" encoding="utf-8"?>
-<ds:datastoreItem xmlns:ds="http://schemas.openxmlformats.org/officeDocument/2006/customXml" ds:itemID="{CB8121A3-9565-46A1-BE60-CFB1876F0E1E}">
+<ds:datastoreItem xmlns:ds="http://schemas.openxmlformats.org/officeDocument/2006/customXml" ds:itemID="{EF0B9063-64DA-4914-9B03-BD31F70366E1}">
   <ds:schemaRefs>
     <ds:schemaRef ds:uri="http://schemas.openxmlformats.org/officeDocument/2006/bibliography"/>
   </ds:schemaRefs>

</xml_diff>

<commit_message>
Rework header to contain more items without spilling, extract table from ending code in it's own function and use in both header and ending
</commit_message>
<xml_diff>
--- a/PowerSpel-PenTest/ToDo.docx
+++ b/PowerSpel-PenTest/ToDo.docx
@@ -7,7 +7,10 @@
         <w:pStyle w:val="Kop1"/>
       </w:pPr>
       <w:r>
-        <w:t>Version 0.5</w:t>
+        <w:t>Versie</w:t>
+      </w:r>
+      <w:r>
+        <w:t xml:space="preserve"> 0.5</w:t>
       </w:r>
     </w:p>
     <w:p>
@@ -17,9 +20,21 @@
           <w:ilvl w:val="0"/>
           <w:numId w:val="35"/>
         </w:numPr>
-      </w:pPr>
-      <w:r>
+        <w:rPr>
+          <w:color w:val="00B050"/>
+        </w:rPr>
+      </w:pPr>
+      <w:r>
+        <w:rPr>
+          <w:color w:val="00B050"/>
+        </w:rPr>
         <w:t>Eindscoreberekening voltooid</w:t>
+      </w:r>
+      <w:r>
+        <w:rPr>
+          <w:color w:val="00B050"/>
+        </w:rPr>
+        <w:t xml:space="preserve"> en eindscherm afgemaakt.</w:t>
       </w:r>
     </w:p>
     <w:p>
@@ -29,19 +44,33 @@
           <w:ilvl w:val="0"/>
           <w:numId w:val="35"/>
         </w:numPr>
-      </w:pPr>
-      <w:r>
+        <w:rPr>
+          <w:color w:val="00B050"/>
+        </w:rPr>
+      </w:pPr>
+      <w:bookmarkStart w:id="0" w:name="_GoBack"/>
+      <w:r>
+        <w:rPr>
+          <w:color w:val="00B050"/>
+        </w:rPr>
         <w:t xml:space="preserve">Header geschikt maken voor veel inhoud (vnl. items en </w:t>
       </w:r>
       <w:proofErr w:type="spellStart"/>
       <w:r>
+        <w:rPr>
+          <w:color w:val="00B050"/>
+        </w:rPr>
         <w:t>achievements</w:t>
       </w:r>
       <w:proofErr w:type="spellEnd"/>
       <w:r>
+        <w:rPr>
+          <w:color w:val="00B050"/>
+        </w:rPr>
         <w:t>).</w:t>
       </w:r>
     </w:p>
+    <w:bookmarkEnd w:id="0"/>
     <w:p>
       <w:pPr>
         <w:pStyle w:val="Lijstalinea"/>
@@ -70,7 +99,10 @@
         <w:pStyle w:val="Kop1"/>
       </w:pPr>
       <w:r>
-        <w:t>Version 0.4</w:t>
+        <w:t xml:space="preserve">Versie </w:t>
+      </w:r>
+      <w:r>
+        <w:t>0.4</w:t>
       </w:r>
     </w:p>
     <w:p>
@@ -136,6 +168,12 @@
         <w:t>counter.json</w:t>
       </w:r>
       <w:proofErr w:type="spellEnd"/>
+      <w:r>
+        <w:rPr>
+          <w:color w:val="00B050"/>
+        </w:rPr>
+        <w:t>.</w:t>
+      </w:r>
     </w:p>
     <w:p>
       <w:pPr>
@@ -176,6 +214,12 @@
         <w:t>counter.json</w:t>
       </w:r>
       <w:proofErr w:type="spellEnd"/>
+      <w:r>
+        <w:rPr>
+          <w:color w:val="00B050"/>
+        </w:rPr>
+        <w:t>.</w:t>
+      </w:r>
     </w:p>
     <w:p>
       <w:pPr>
@@ -194,6 +238,12 @@
         </w:rPr>
         <w:t>Aantal prestaties weergeven in scoremetertje</w:t>
       </w:r>
+      <w:r>
+        <w:rPr>
+          <w:color w:val="00B050"/>
+        </w:rPr>
+        <w:t>.</w:t>
+      </w:r>
     </w:p>
     <w:p>
       <w:pPr>
@@ -212,6 +262,12 @@
         </w:rPr>
         <w:t>Penetraties, prestaties en voorwerpen in tabelletje in eindscherm weergeven</w:t>
       </w:r>
+      <w:r>
+        <w:rPr>
+          <w:color w:val="00B050"/>
+        </w:rPr>
+        <w:t>.</w:t>
+      </w:r>
     </w:p>
     <w:p>
       <w:pPr>
@@ -304,6 +360,12 @@
         </w:rPr>
         <w:t>Gevoelige technische informatie ingezien</w:t>
       </w:r>
+      <w:r>
+        <w:rPr>
+          <w:color w:val="00B050"/>
+        </w:rPr>
+        <w:t>.</w:t>
+      </w:r>
     </w:p>
     <w:p>
       <w:pPr>
@@ -322,6 +384,12 @@
         </w:rPr>
         <w:t>Penetratiemogelijkheid toegevoegd: Personeelsgegevens ingezien (400)</w:t>
       </w:r>
+      <w:r>
+        <w:rPr>
+          <w:color w:val="00B050"/>
+        </w:rPr>
+        <w:t>.</w:t>
+      </w:r>
     </w:p>
     <w:p/>
     <w:p>
@@ -329,7 +397,10 @@
         <w:pStyle w:val="Kop1"/>
       </w:pPr>
       <w:r>
-        <w:t>Version 0.3</w:t>
+        <w:t xml:space="preserve">Versie </w:t>
+      </w:r>
+      <w:r>
+        <w:t>0.3</w:t>
       </w:r>
     </w:p>
     <w:p>
@@ -361,6 +432,12 @@
         </w:rPr>
         <w:t>” toegevoegd</w:t>
       </w:r>
+      <w:r>
+        <w:rPr>
+          <w:color w:val="00B050"/>
+        </w:rPr>
+        <w:t>.</w:t>
+      </w:r>
     </w:p>
     <w:p>
       <w:pPr>
@@ -393,6 +470,12 @@
         </w:rPr>
         <w:t xml:space="preserve"> toegepast bij weergeven eindscenario</w:t>
       </w:r>
+      <w:r>
+        <w:rPr>
+          <w:color w:val="00B050"/>
+        </w:rPr>
+        <w:t>.</w:t>
+      </w:r>
     </w:p>
     <w:p>
       <w:pPr>
@@ -419,6 +502,12 @@
         </w:rPr>
         <w:t>: zorgen dat kopie achterste maken het spel onprettig eindigt</w:t>
       </w:r>
+      <w:r>
+        <w:rPr>
+          <w:color w:val="00B050"/>
+        </w:rPr>
+        <w:t>.</w:t>
+      </w:r>
     </w:p>
     <w:p>
       <w:pPr>
@@ -437,6 +526,12 @@
         </w:rPr>
         <w:t>Mogelijkheid om te zitten in treinzitjes AM geïmplementeerd</w:t>
       </w:r>
+      <w:r>
+        <w:rPr>
+          <w:color w:val="00B050"/>
+        </w:rPr>
+        <w:t>.</w:t>
+      </w:r>
     </w:p>
     <w:p>
       <w:pPr>
@@ -463,6 +558,12 @@
         <w:t>inventory</w:t>
       </w:r>
       <w:proofErr w:type="spellEnd"/>
+      <w:r>
+        <w:rPr>
+          <w:color w:val="00B050"/>
+        </w:rPr>
+        <w:t>.</w:t>
+      </w:r>
     </w:p>
     <w:p>
       <w:pPr>
@@ -495,6 +596,12 @@
         </w:rPr>
         <w:t xml:space="preserve"> aangepast zodat ze het spel niet meer crashen bij invoer van iets anders dan een cijfer</w:t>
       </w:r>
+      <w:r>
+        <w:rPr>
+          <w:color w:val="00B050"/>
+        </w:rPr>
+        <w:t>.</w:t>
+      </w:r>
     </w:p>
     <w:p>
       <w:pPr>
@@ -519,6 +626,12 @@
         </w:rPr>
         <w:t xml:space="preserve"> uit de code</w:t>
       </w:r>
+      <w:r>
+        <w:rPr>
+          <w:color w:val="00B050"/>
+        </w:rPr>
+        <w:t>.</w:t>
+      </w:r>
     </w:p>
     <w:p>
       <w:pPr>
@@ -543,6 +656,12 @@
         </w:rPr>
         <w:t>or deur serverruimte verwijderd</w:t>
       </w:r>
+      <w:r>
+        <w:rPr>
+          <w:color w:val="00B050"/>
+        </w:rPr>
+        <w:t>.</w:t>
+      </w:r>
     </w:p>
     <w:p>
       <w:pPr>
@@ -603,6 +722,12 @@
         </w:rPr>
         <w:t xml:space="preserve"> aangesloten</w:t>
       </w:r>
+      <w:r>
+        <w:rPr>
+          <w:color w:val="00B050"/>
+        </w:rPr>
+        <w:t>.</w:t>
+      </w:r>
     </w:p>
     <w:p/>
     <w:p>
@@ -610,7 +735,10 @@
         <w:pStyle w:val="Kop1"/>
       </w:pPr>
       <w:r>
-        <w:t>Version 0.2</w:t>
+        <w:t xml:space="preserve">Versie </w:t>
+      </w:r>
+      <w:r>
+        <w:t>0.2</w:t>
       </w:r>
     </w:p>
     <w:p>
@@ -644,6 +772,12 @@
         </w:rPr>
         <w:t>gekregen</w:t>
       </w:r>
+      <w:r>
+        <w:rPr>
+          <w:color w:val="00B050"/>
+        </w:rPr>
+        <w:t>.</w:t>
+      </w:r>
     </w:p>
     <w:p>
       <w:pPr>
@@ -668,6 +802,12 @@
         </w:rPr>
         <w:t xml:space="preserve"> geplaatst</w:t>
       </w:r>
+      <w:r>
+        <w:rPr>
+          <w:color w:val="00B050"/>
+        </w:rPr>
+        <w:t>.</w:t>
+      </w:r>
     </w:p>
     <w:p>
       <w:pPr>
@@ -740,6 +880,12 @@
         </w:rPr>
         <w:t>penetratieniveau</w:t>
       </w:r>
+      <w:r>
+        <w:rPr>
+          <w:color w:val="00B050"/>
+        </w:rPr>
+        <w:t>.</w:t>
+      </w:r>
     </w:p>
     <w:p>
       <w:pPr>
@@ -776,6 +922,12 @@
         </w:rPr>
         <w:t>de bijzondere deuren in de loods</w:t>
       </w:r>
+      <w:r>
+        <w:rPr>
+          <w:color w:val="00B050"/>
+        </w:rPr>
+        <w:t>.</w:t>
+      </w:r>
     </w:p>
     <w:p>
       <w:pPr>
@@ -802,6 +954,12 @@
         </w:rPr>
         <w:t xml:space="preserve"> toegevoegd</w:t>
       </w:r>
+      <w:r>
+        <w:rPr>
+          <w:color w:val="00B050"/>
+        </w:rPr>
+        <w:t>.</w:t>
+      </w:r>
     </w:p>
     <w:p>
       <w:pPr>
@@ -834,6 +992,12 @@
         </w:rPr>
         <w:t xml:space="preserve"> visueel verbeterd</w:t>
       </w:r>
+      <w:r>
+        <w:rPr>
+          <w:color w:val="00B050"/>
+        </w:rPr>
+        <w:t>.</w:t>
+      </w:r>
     </w:p>
     <w:p>
       <w:pPr>
@@ -1219,19 +1383,14 @@
         </w:numPr>
       </w:pPr>
       <w:r>
-        <w:t>T</w:t>
-      </w:r>
-      <w:r>
-        <w:t xml:space="preserve">oegangspasje bemachtigen als eerste item, maakt </w:t>
-      </w:r>
-      <w:bookmarkStart w:id="0" w:name="_GoBack"/>
+        <w:t xml:space="preserve">Toegangspasje bemachtigen als eerste item, maakt </w:t>
+      </w:r>
       <w:r>
         <w:rPr>
           <w:u w:val="single"/>
         </w:rPr>
         <w:t>soms</w:t>
       </w:r>
-      <w:bookmarkEnd w:id="0"/>
       <w:r>
         <w:t xml:space="preserve"> </w:t>
       </w:r>
@@ -1249,6 +1408,26 @@
       <w:r>
         <w:t xml:space="preserve"> geen array.</w:t>
       </w:r>
+    </w:p>
+    <w:p>
+      <w:pPr>
+        <w:pStyle w:val="Lijstalinea"/>
+        <w:numPr>
+          <w:ilvl w:val="1"/>
+          <w:numId w:val="30"/>
+        </w:numPr>
+      </w:pPr>
+      <w:r>
+        <w:t>Eindscore “aantal kamers bezocht”</w:t>
+      </w:r>
+      <w:r>
+        <w:t xml:space="preserve"> telt niet het unieke aantal kamers, maar het bezochte aantal kamers. Daar zit niet het maximum van 111 aan. </w:t>
+      </w:r>
+      <w:proofErr w:type="spellStart"/>
+      <w:r>
+        <w:t>Rework</w:t>
+      </w:r>
+      <w:proofErr w:type="spellEnd"/>
     </w:p>
     <w:p>
       <w:pPr>
@@ -1463,27 +1642,14 @@
                           <w:r>
                             <w:instrText xml:space="preserve"> = </w:instrText>
                           </w:r>
-                          <w:r>
-                            <w:fldChar w:fldCharType="begin"/>
-                          </w:r>
-                          <w:r>
-                            <w:instrText>NUMPAGES  \* Arabic  \* MERGEFORMAT</w:instrText>
-                          </w:r>
-                          <w:r>
-                            <w:fldChar w:fldCharType="separate"/>
-                          </w:r>
-                          <w:r>
-                            <w:rPr>
-                              <w:noProof/>
-                            </w:rPr>
-                            <w:instrText>2</w:instrText>
-                          </w:r>
-                          <w:r>
-                            <w:rPr>
-                              <w:noProof/>
-                            </w:rPr>
-                            <w:fldChar w:fldCharType="end"/>
-                          </w:r>
+                          <w:fldSimple w:instr="NUMPAGES  \* Arabic  \* MERGEFORMAT">
+                            <w:r>
+                              <w:rPr>
+                                <w:noProof/>
+                              </w:rPr>
+                              <w:instrText>2</w:instrText>
+                            </w:r>
+                          </w:fldSimple>
                           <w:r>
                             <w:instrText>+</w:instrText>
                           </w:r>
@@ -1581,27 +1747,14 @@
                     <w:r>
                       <w:instrText xml:space="preserve"> = </w:instrText>
                     </w:r>
-                    <w:r>
-                      <w:fldChar w:fldCharType="begin"/>
-                    </w:r>
-                    <w:r>
-                      <w:instrText>NUMPAGES  \* Arabic  \* MERGEFORMAT</w:instrText>
-                    </w:r>
-                    <w:r>
-                      <w:fldChar w:fldCharType="separate"/>
-                    </w:r>
-                    <w:r>
-                      <w:rPr>
-                        <w:noProof/>
-                      </w:rPr>
-                      <w:instrText>2</w:instrText>
-                    </w:r>
-                    <w:r>
-                      <w:rPr>
-                        <w:noProof/>
-                      </w:rPr>
-                      <w:fldChar w:fldCharType="end"/>
-                    </w:r>
+                    <w:fldSimple w:instr="NUMPAGES  \* Arabic  \* MERGEFORMAT">
+                      <w:r>
+                        <w:rPr>
+                          <w:noProof/>
+                        </w:rPr>
+                        <w:instrText>2</w:instrText>
+                      </w:r>
+                    </w:fldSimple>
                     <w:r>
                       <w:instrText>+</w:instrText>
                     </w:r>
@@ -1871,27 +2024,14 @@
                           <w:r>
                             <w:instrText xml:space="preserve"> = </w:instrText>
                           </w:r>
-                          <w:r>
-                            <w:fldChar w:fldCharType="begin"/>
-                          </w:r>
-                          <w:r>
-                            <w:instrText>NUMPAGES  \* Arabic  \* MERGEFORMAT</w:instrText>
-                          </w:r>
-                          <w:r>
-                            <w:fldChar w:fldCharType="separate"/>
-                          </w:r>
-                          <w:r>
-                            <w:rPr>
-                              <w:noProof/>
-                            </w:rPr>
-                            <w:instrText>2</w:instrText>
-                          </w:r>
-                          <w:r>
-                            <w:rPr>
-                              <w:noProof/>
-                            </w:rPr>
-                            <w:fldChar w:fldCharType="end"/>
-                          </w:r>
+                          <w:fldSimple w:instr="NUMPAGES  \* Arabic  \* MERGEFORMAT">
+                            <w:r>
+                              <w:rPr>
+                                <w:noProof/>
+                              </w:rPr>
+                              <w:instrText>2</w:instrText>
+                            </w:r>
+                          </w:fldSimple>
                           <w:r>
                             <w:instrText>+</w:instrText>
                           </w:r>
@@ -1989,27 +2129,14 @@
                     <w:r>
                       <w:instrText xml:space="preserve"> = </w:instrText>
                     </w:r>
-                    <w:r>
-                      <w:fldChar w:fldCharType="begin"/>
-                    </w:r>
-                    <w:r>
-                      <w:instrText>NUMPAGES  \* Arabic  \* MERGEFORMAT</w:instrText>
-                    </w:r>
-                    <w:r>
-                      <w:fldChar w:fldCharType="separate"/>
-                    </w:r>
-                    <w:r>
-                      <w:rPr>
-                        <w:noProof/>
-                      </w:rPr>
-                      <w:instrText>2</w:instrText>
-                    </w:r>
-                    <w:r>
-                      <w:rPr>
-                        <w:noProof/>
-                      </w:rPr>
-                      <w:fldChar w:fldCharType="end"/>
-                    </w:r>
+                    <w:fldSimple w:instr="NUMPAGES  \* Arabic  \* MERGEFORMAT">
+                      <w:r>
+                        <w:rPr>
+                          <w:noProof/>
+                        </w:rPr>
+                        <w:instrText>2</w:instrText>
+                      </w:r>
+                    </w:fldSimple>
                     <w:r>
                       <w:instrText>+</w:instrText>
                     </w:r>
@@ -2273,28 +2400,28 @@
         <v:path o:extrusionok="f" gradientshapeok="t" o:connecttype="rect"/>
         <o:lock v:ext="edit" aspectratio="t"/>
       </v:shapetype>
-      <v:shape id="_x0000_i1076" type="#_x0000_t75" style="width:7.5pt;height:7.5pt" o:bullet="t">
+      <v:shape id="_x0000_i1149" type="#_x0000_t75" style="width:7.5pt;height:7.5pt" o:bullet="t">
         <v:imagedata r:id="rId1" o:title="BulletNiveau1"/>
       </v:shape>
     </w:pict>
   </w:numPicBullet>
   <w:numPicBullet w:numPicBulletId="1">
     <w:pict>
-      <v:shape id="_x0000_i1077" type="#_x0000_t75" style="width:6.75pt;height:6.75pt" o:bullet="t">
+      <v:shape id="_x0000_i1150" type="#_x0000_t75" style="width:6.75pt;height:6.75pt" o:bullet="t">
         <v:imagedata r:id="rId2" o:title="BulletNiveau2"/>
       </v:shape>
     </w:pict>
   </w:numPicBullet>
   <w:numPicBullet w:numPicBulletId="2">
     <w:pict>
-      <v:shape id="_x0000_i1078" type="#_x0000_t75" style="width:7.5pt;height:7.5pt" o:bullet="t">
+      <v:shape id="_x0000_i1151" type="#_x0000_t75" style="width:7.5pt;height:7.5pt" o:bullet="t">
         <v:imagedata r:id="rId3" o:title="BulletNiveau1"/>
       </v:shape>
     </w:pict>
   </w:numPicBullet>
   <w:numPicBullet w:numPicBulletId="3">
     <w:pict>
-      <v:shape id="_x0000_i1079" type="#_x0000_t75" style="width:6.75pt;height:6.75pt" o:bullet="t">
+      <v:shape id="_x0000_i1152" type="#_x0000_t75" style="width:6.75pt;height:6.75pt" o:bullet="t">
         <v:imagedata r:id="rId4" o:title="BulletNiveau2"/>
       </v:shape>
     </w:pict>
@@ -6482,7 +6609,7 @@
 </file>
 
 <file path=customXml/itemProps2.xml><?xml version="1.0" encoding="utf-8"?>
-<ds:datastoreItem xmlns:ds="http://schemas.openxmlformats.org/officeDocument/2006/customXml" ds:itemID="{EF0B9063-64DA-4914-9B03-BD31F70366E1}">
+<ds:datastoreItem xmlns:ds="http://schemas.openxmlformats.org/officeDocument/2006/customXml" ds:itemID="{BA0DAB68-0A7F-4A86-964A-C9E255AF3465}">
   <ds:schemaRefs>
     <ds:schemaRef ds:uri="http://schemas.openxmlformats.org/officeDocument/2006/bibliography"/>
   </ds:schemaRefs>

</xml_diff>

<commit_message>
Add accomplishment 'Game master' to all minigames
</commit_message>
<xml_diff>
--- a/PowerSpel-PenTest/ToDo.docx
+++ b/PowerSpel-PenTest/ToDo.docx
@@ -48,7 +48,6 @@
           <w:color w:val="00B050"/>
         </w:rPr>
       </w:pPr>
-      <w:bookmarkStart w:id="0" w:name="_GoBack"/>
       <w:r>
         <w:rPr>
           <w:color w:val="00B050"/>
@@ -70,7 +69,6 @@
         <w:t>).</w:t>
       </w:r>
     </w:p>
-    <w:bookmarkEnd w:id="0"/>
     <w:p>
       <w:pPr>
         <w:pStyle w:val="Lijstalinea"/>
@@ -78,21 +76,106 @@
           <w:ilvl w:val="0"/>
           <w:numId w:val="35"/>
         </w:numPr>
-      </w:pPr>
-      <w:r>
-        <w:t xml:space="preserve">Voeg functionaliteit aan </w:t>
-      </w:r>
-      <w:r>
-        <w:t>Write-</w:t>
+        <w:rPr>
+          <w:color w:val="00B050"/>
+        </w:rPr>
+      </w:pPr>
+      <w:r>
+        <w:rPr>
+          <w:color w:val="00B050"/>
+        </w:rPr>
+        <w:t>Voeg functionaliteit aan Write-</w:t>
       </w:r>
       <w:proofErr w:type="spellStart"/>
       <w:r>
+        <w:rPr>
+          <w:color w:val="00B050"/>
+        </w:rPr>
         <w:t>OGDWordWrapHost</w:t>
       </w:r>
       <w:proofErr w:type="spellEnd"/>
       <w:r>
+        <w:rPr>
+          <w:color w:val="00B050"/>
+        </w:rPr>
         <w:t xml:space="preserve"> toe dat kleur meegeven mogelijk is.</w:t>
       </w:r>
+    </w:p>
+    <w:p>
+      <w:pPr>
+        <w:pStyle w:val="Lijstalinea"/>
+        <w:numPr>
+          <w:ilvl w:val="0"/>
+          <w:numId w:val="35"/>
+        </w:numPr>
+        <w:rPr>
+          <w:color w:val="00B050"/>
+        </w:rPr>
+      </w:pPr>
+      <w:r>
+        <w:rPr>
+          <w:color w:val="00B050"/>
+        </w:rPr>
+        <w:t xml:space="preserve">Code in tutorial </w:t>
+      </w:r>
+      <w:r>
+        <w:rPr>
+          <w:color w:val="00B050"/>
+        </w:rPr>
+        <w:t xml:space="preserve">betreffende het petje </w:t>
+      </w:r>
+      <w:proofErr w:type="spellStart"/>
+      <w:r>
+        <w:rPr>
+          <w:color w:val="00B050"/>
+        </w:rPr>
+        <w:t>gefixt</w:t>
+      </w:r>
+      <w:proofErr w:type="spellEnd"/>
+      <w:r>
+        <w:rPr>
+          <w:color w:val="00B050"/>
+        </w:rPr>
+        <w:t xml:space="preserve"> (liet game crashen bij oppakken).</w:t>
+      </w:r>
+    </w:p>
+    <w:p>
+      <w:pPr>
+        <w:pStyle w:val="Lijstalinea"/>
+        <w:numPr>
+          <w:ilvl w:val="0"/>
+          <w:numId w:val="35"/>
+        </w:numPr>
+        <w:rPr>
+          <w:color w:val="00B050"/>
+        </w:rPr>
+      </w:pPr>
+      <w:bookmarkStart w:id="0" w:name="_GoBack"/>
+      <w:r>
+        <w:rPr>
+          <w:color w:val="00B050"/>
+        </w:rPr>
+        <w:t xml:space="preserve">Prestatie toegevoegd: </w:t>
+      </w:r>
+      <w:r>
+        <w:rPr>
+          <w:color w:val="00B050"/>
+        </w:rPr>
+        <w:t>Game master (spel gespeeld op MAME-kast)</w:t>
+      </w:r>
+    </w:p>
+    <w:bookmarkEnd w:id="0"/>
+    <w:p>
+      <w:pPr>
+        <w:pStyle w:val="Lijstalinea"/>
+        <w:numPr>
+          <w:ilvl w:val="0"/>
+          <w:numId w:val="35"/>
+        </w:numPr>
+        <w:rPr>
+          <w:color w:val="00B050"/>
+        </w:rPr>
+      </w:pPr>
     </w:p>
     <w:p>
       <w:pPr>
@@ -1005,6 +1088,7 @@
       </w:pPr>
       <w:proofErr w:type="spellStart"/>
       <w:r>
+        <w:lastRenderedPageBreak/>
         <w:t>Backlog</w:t>
       </w:r>
       <w:proofErr w:type="spellEnd"/>
@@ -1074,7 +1158,6 @@
         </w:numPr>
       </w:pPr>
       <w:r>
-        <w:lastRenderedPageBreak/>
         <w:t>CEO 2</w:t>
       </w:r>
       <w:r>
@@ -1302,42 +1385,6 @@
       <w:proofErr w:type="spellEnd"/>
       <w:r>
         <w:t xml:space="preserve"> counter)</w:t>
-      </w:r>
-    </w:p>
-    <w:p>
-      <w:pPr>
-        <w:pStyle w:val="Lijstalinea"/>
-        <w:numPr>
-          <w:ilvl w:val="0"/>
-          <w:numId w:val="30"/>
-        </w:numPr>
-      </w:pPr>
-      <w:r>
-        <w:t>Prestaties:</w:t>
-      </w:r>
-    </w:p>
-    <w:p>
-      <w:pPr>
-        <w:pStyle w:val="Lijstalinea"/>
-        <w:numPr>
-          <w:ilvl w:val="1"/>
-          <w:numId w:val="30"/>
-        </w:numPr>
-      </w:pPr>
-      <w:r>
-        <w:t>Game master (spel gespeeld op MAME-kast)</w:t>
-      </w:r>
-    </w:p>
-    <w:p>
-      <w:pPr>
-        <w:pStyle w:val="Lijstalinea"/>
-        <w:numPr>
-          <w:ilvl w:val="1"/>
-          <w:numId w:val="30"/>
-        </w:numPr>
-      </w:pPr>
-      <w:r>
-        <w:t>…</w:t>
       </w:r>
     </w:p>
     <w:p>
@@ -1642,14 +1689,27 @@
                           <w:r>
                             <w:instrText xml:space="preserve"> = </w:instrText>
                           </w:r>
-                          <w:fldSimple w:instr="NUMPAGES  \* Arabic  \* MERGEFORMAT">
-                            <w:r>
-                              <w:rPr>
-                                <w:noProof/>
-                              </w:rPr>
-                              <w:instrText>2</w:instrText>
-                            </w:r>
-                          </w:fldSimple>
+                          <w:r>
+                            <w:fldChar w:fldCharType="begin"/>
+                          </w:r>
+                          <w:r>
+                            <w:instrText>NUMPAGES  \* Arabic  \* MERGEFORMAT</w:instrText>
+                          </w:r>
+                          <w:r>
+                            <w:fldChar w:fldCharType="separate"/>
+                          </w:r>
+                          <w:r>
+                            <w:rPr>
+                              <w:noProof/>
+                            </w:rPr>
+                            <w:instrText>2</w:instrText>
+                          </w:r>
+                          <w:r>
+                            <w:rPr>
+                              <w:noProof/>
+                            </w:rPr>
+                            <w:fldChar w:fldCharType="end"/>
+                          </w:r>
                           <w:r>
                             <w:instrText>+</w:instrText>
                           </w:r>
@@ -1747,14 +1807,27 @@
                     <w:r>
                       <w:instrText xml:space="preserve"> = </w:instrText>
                     </w:r>
-                    <w:fldSimple w:instr="NUMPAGES  \* Arabic  \* MERGEFORMAT">
-                      <w:r>
-                        <w:rPr>
-                          <w:noProof/>
-                        </w:rPr>
-                        <w:instrText>2</w:instrText>
-                      </w:r>
-                    </w:fldSimple>
+                    <w:r>
+                      <w:fldChar w:fldCharType="begin"/>
+                    </w:r>
+                    <w:r>
+                      <w:instrText>NUMPAGES  \* Arabic  \* MERGEFORMAT</w:instrText>
+                    </w:r>
+                    <w:r>
+                      <w:fldChar w:fldCharType="separate"/>
+                    </w:r>
+                    <w:r>
+                      <w:rPr>
+                        <w:noProof/>
+                      </w:rPr>
+                      <w:instrText>2</w:instrText>
+                    </w:r>
+                    <w:r>
+                      <w:rPr>
+                        <w:noProof/>
+                      </w:rPr>
+                      <w:fldChar w:fldCharType="end"/>
+                    </w:r>
                     <w:r>
                       <w:instrText>+</w:instrText>
                     </w:r>
@@ -2024,14 +2097,27 @@
                           <w:r>
                             <w:instrText xml:space="preserve"> = </w:instrText>
                           </w:r>
-                          <w:fldSimple w:instr="NUMPAGES  \* Arabic  \* MERGEFORMAT">
-                            <w:r>
-                              <w:rPr>
-                                <w:noProof/>
-                              </w:rPr>
-                              <w:instrText>2</w:instrText>
-                            </w:r>
-                          </w:fldSimple>
+                          <w:r>
+                            <w:fldChar w:fldCharType="begin"/>
+                          </w:r>
+                          <w:r>
+                            <w:instrText>NUMPAGES  \* Arabic  \* MERGEFORMAT</w:instrText>
+                          </w:r>
+                          <w:r>
+                            <w:fldChar w:fldCharType="separate"/>
+                          </w:r>
+                          <w:r>
+                            <w:rPr>
+                              <w:noProof/>
+                            </w:rPr>
+                            <w:instrText>2</w:instrText>
+                          </w:r>
+                          <w:r>
+                            <w:rPr>
+                              <w:noProof/>
+                            </w:rPr>
+                            <w:fldChar w:fldCharType="end"/>
+                          </w:r>
                           <w:r>
                             <w:instrText>+</w:instrText>
                           </w:r>
@@ -2129,14 +2215,27 @@
                     <w:r>
                       <w:instrText xml:space="preserve"> = </w:instrText>
                     </w:r>
-                    <w:fldSimple w:instr="NUMPAGES  \* Arabic  \* MERGEFORMAT">
-                      <w:r>
-                        <w:rPr>
-                          <w:noProof/>
-                        </w:rPr>
-                        <w:instrText>2</w:instrText>
-                      </w:r>
-                    </w:fldSimple>
+                    <w:r>
+                      <w:fldChar w:fldCharType="begin"/>
+                    </w:r>
+                    <w:r>
+                      <w:instrText>NUMPAGES  \* Arabic  \* MERGEFORMAT</w:instrText>
+                    </w:r>
+                    <w:r>
+                      <w:fldChar w:fldCharType="separate"/>
+                    </w:r>
+                    <w:r>
+                      <w:rPr>
+                        <w:noProof/>
+                      </w:rPr>
+                      <w:instrText>2</w:instrText>
+                    </w:r>
+                    <w:r>
+                      <w:rPr>
+                        <w:noProof/>
+                      </w:rPr>
+                      <w:fldChar w:fldCharType="end"/>
+                    </w:r>
                     <w:r>
                       <w:instrText>+</w:instrText>
                     </w:r>
@@ -2400,28 +2499,28 @@
         <v:path o:extrusionok="f" gradientshapeok="t" o:connecttype="rect"/>
         <o:lock v:ext="edit" aspectratio="t"/>
       </v:shapetype>
-      <v:shape id="_x0000_i1149" type="#_x0000_t75" style="width:7.5pt;height:7.5pt" o:bullet="t">
+      <v:shape id="_x0000_i1064" type="#_x0000_t75" style="width:7.5pt;height:7.5pt" o:bullet="t">
         <v:imagedata r:id="rId1" o:title="BulletNiveau1"/>
       </v:shape>
     </w:pict>
   </w:numPicBullet>
   <w:numPicBullet w:numPicBulletId="1">
     <w:pict>
-      <v:shape id="_x0000_i1150" type="#_x0000_t75" style="width:6.75pt;height:6.75pt" o:bullet="t">
+      <v:shape id="_x0000_i1065" type="#_x0000_t75" style="width:6.75pt;height:6.75pt" o:bullet="t">
         <v:imagedata r:id="rId2" o:title="BulletNiveau2"/>
       </v:shape>
     </w:pict>
   </w:numPicBullet>
   <w:numPicBullet w:numPicBulletId="2">
     <w:pict>
-      <v:shape id="_x0000_i1151" type="#_x0000_t75" style="width:7.5pt;height:7.5pt" o:bullet="t">
+      <v:shape id="_x0000_i1066" type="#_x0000_t75" style="width:7.5pt;height:7.5pt" o:bullet="t">
         <v:imagedata r:id="rId3" o:title="BulletNiveau1"/>
       </v:shape>
     </w:pict>
   </w:numPicBullet>
   <w:numPicBullet w:numPicBulletId="3">
     <w:pict>
-      <v:shape id="_x0000_i1152" type="#_x0000_t75" style="width:6.75pt;height:6.75pt" o:bullet="t">
+      <v:shape id="_x0000_i1067" type="#_x0000_t75" style="width:6.75pt;height:6.75pt" o:bullet="t">
         <v:imagedata r:id="rId4" o:title="BulletNiveau2"/>
       </v:shape>
     </w:pict>
@@ -6609,7 +6708,7 @@
 </file>
 
 <file path=customXml/itemProps2.xml><?xml version="1.0" encoding="utf-8"?>
-<ds:datastoreItem xmlns:ds="http://schemas.openxmlformats.org/officeDocument/2006/customXml" ds:itemID="{BA0DAB68-0A7F-4A86-964A-C9E255AF3465}">
+<ds:datastoreItem xmlns:ds="http://schemas.openxmlformats.org/officeDocument/2006/customXml" ds:itemID="{55D37A7C-B619-4DB6-8EB1-16CB4C9F88EC}">
   <ds:schemaRefs>
     <ds:schemaRef ds:uri="http://schemas.openxmlformats.org/officeDocument/2006/bibliography"/>
   </ds:schemaRefs>

</xml_diff>

<commit_message>
Fix visited rooms counter at ending to display unique rooms visited
</commit_message>
<xml_diff>
--- a/PowerSpel-PenTest/ToDo.docx
+++ b/PowerSpel-PenTest/ToDo.docx
@@ -150,21 +150,13 @@
           <w:color w:val="00B050"/>
         </w:rPr>
       </w:pPr>
-      <w:bookmarkStart w:id="0" w:name="_GoBack"/>
-      <w:r>
-        <w:rPr>
-          <w:color w:val="00B050"/>
-        </w:rPr>
-        <w:t xml:space="preserve">Prestatie toegevoegd: </w:t>
-      </w:r>
-      <w:r>
-        <w:rPr>
-          <w:color w:val="00B050"/>
-        </w:rPr>
-        <w:t>Game master (spel gespeeld op MAME-kast)</w:t>
+      <w:r>
+        <w:rPr>
+          <w:color w:val="00B050"/>
+        </w:rPr>
+        <w:t>Prestatie toegevoegd: Game master (spel gespeeld op MAME-kast)</w:t>
       </w:r>
     </w:p>
-    <w:bookmarkEnd w:id="0"/>
     <w:p>
       <w:pPr>
         <w:pStyle w:val="Lijstalinea"/>
@@ -176,7 +168,40 @@
           <w:color w:val="00B050"/>
         </w:rPr>
       </w:pPr>
+      <w:r>
+        <w:rPr>
+          <w:color w:val="00B050"/>
+        </w:rPr>
+        <w:t xml:space="preserve">Eindscore “aantal kamers bezocht” telt </w:t>
+      </w:r>
+      <w:r>
+        <w:rPr>
+          <w:color w:val="00B050"/>
+        </w:rPr>
+        <w:t>nu</w:t>
+      </w:r>
+      <w:r>
+        <w:rPr>
+          <w:color w:val="00B050"/>
+        </w:rPr>
+        <w:t xml:space="preserve"> het unieke aantal kamers</w:t>
+      </w:r>
+      <w:r>
+        <w:rPr>
+          <w:color w:val="00B050"/>
+        </w:rPr>
+        <w:t xml:space="preserve">, in plaats van totale room </w:t>
+      </w:r>
+      <w:proofErr w:type="spellStart"/>
+      <w:r>
+        <w:rPr>
+          <w:color w:val="00B050"/>
+        </w:rPr>
+        <w:t>visits</w:t>
+      </w:r>
+      <w:proofErr w:type="spellEnd"/>
     </w:p>
+    <w:p/>
     <w:p>
       <w:pPr>
         <w:pStyle w:val="Kop1"/>
@@ -1430,6 +1455,9 @@
         </w:numPr>
       </w:pPr>
       <w:r>
+        <w:t xml:space="preserve">BUG: </w:t>
+      </w:r>
+      <w:r>
         <w:t xml:space="preserve">Toegangspasje bemachtigen als eerste item, maakt </w:t>
       </w:r>
       <w:r>
@@ -1454,6 +1482,18 @@
       <w:proofErr w:type="spellEnd"/>
       <w:r>
         <w:t xml:space="preserve"> geen array.</w:t>
+      </w:r>
+    </w:p>
+    <w:p>
+      <w:pPr>
+        <w:pStyle w:val="Lijstalinea"/>
+        <w:numPr>
+          <w:ilvl w:val="0"/>
+          <w:numId w:val="30"/>
+        </w:numPr>
+      </w:pPr>
+      <w:r>
+        <w:t>Stretch goals:</w:t>
       </w:r>
     </w:p>
     <w:p>
@@ -1465,16 +1505,20 @@
         </w:numPr>
       </w:pPr>
       <w:r>
-        <w:t>Eindscore “aantal kamers bezocht”</w:t>
-      </w:r>
-      <w:r>
-        <w:t xml:space="preserve"> telt niet het unieke aantal kamers, maar het bezochte aantal kamers. Daar zit niet het maximum van 111 aan. </w:t>
-      </w:r>
-      <w:proofErr w:type="spellStart"/>
-      <w:r>
-        <w:t>Rework</w:t>
-      </w:r>
-      <w:proofErr w:type="spellEnd"/>
+        <w:t>Live</w:t>
+      </w:r>
+      <w:r>
+        <w:t xml:space="preserve"> </w:t>
+      </w:r>
+      <w:r>
+        <w:t>map</w:t>
+      </w:r>
+    </w:p>
+    <w:p/>
+    <w:p>
+      <w:r>
+        <w:t>Afrondende fase:</w:t>
+      </w:r>
     </w:p>
     <w:p>
       <w:pPr>
@@ -1485,74 +1529,13 @@
         </w:numPr>
       </w:pPr>
       <w:r>
-        <w:t>Stretch goals:</w:t>
+        <w:t>Startscherm met bedankjes, uitleg, keuze voor tutorial en disclaimer (niet op waarheid gebaseerd)</w:t>
       </w:r>
     </w:p>
     <w:p>
-      <w:pPr>
-        <w:pStyle w:val="Lijstalinea"/>
-        <w:numPr>
-          <w:ilvl w:val="1"/>
-          <w:numId w:val="30"/>
-        </w:numPr>
-      </w:pPr>
-      <w:r>
-        <w:t>Live</w:t>
-      </w:r>
-      <w:r>
-        <w:t xml:space="preserve"> </w:t>
-      </w:r>
-      <w:r>
-        <w:t>map</w:t>
-      </w:r>
+      <w:bookmarkStart w:id="0" w:name="_GoBack"/>
+      <w:bookmarkEnd w:id="0"/>
     </w:p>
-    <w:p/>
-    <w:p>
-      <w:r>
-        <w:t>Afrondende fase:</w:t>
-      </w:r>
-    </w:p>
-    <w:p>
-      <w:pPr>
-        <w:pStyle w:val="Lijstalinea"/>
-        <w:numPr>
-          <w:ilvl w:val="0"/>
-          <w:numId w:val="30"/>
-        </w:numPr>
-      </w:pPr>
-      <w:r>
-        <w:t>Startscherm met bedankjes, uitleg, keuze voor tutorial en disclaimer (niet op waarheid gebaseerd)</w:t>
-      </w:r>
-    </w:p>
-    <w:p>
-      <w:pPr>
-        <w:pStyle w:val="Lijstalinea"/>
-        <w:numPr>
-          <w:ilvl w:val="0"/>
-          <w:numId w:val="30"/>
-        </w:numPr>
-      </w:pPr>
-      <w:r>
-        <w:t>Laatste check op goede waarden van $</w:t>
-      </w:r>
-      <w:proofErr w:type="spellStart"/>
-      <w:r>
-        <w:t>TotalPenetrationPercentage</w:t>
-      </w:r>
-      <w:proofErr w:type="spellEnd"/>
-      <w:r>
-        <w:t xml:space="preserve"> en $</w:t>
-      </w:r>
-      <w:proofErr w:type="spellStart"/>
-      <w:r>
-        <w:t>TotalAccomplishmentsPercentage</w:t>
-      </w:r>
-      <w:proofErr w:type="spellEnd"/>
-      <w:r>
-        <w:t xml:space="preserve"> in Start-PowerSpellPenTest.ps1.</w:t>
-      </w:r>
-    </w:p>
-    <w:p/>
     <w:sectPr>
       <w:headerReference w:type="even" r:id="rId9"/>
       <w:headerReference w:type="default" r:id="rId10"/>
@@ -1689,27 +1672,14 @@
                           <w:r>
                             <w:instrText xml:space="preserve"> = </w:instrText>
                           </w:r>
-                          <w:r>
-                            <w:fldChar w:fldCharType="begin"/>
-                          </w:r>
-                          <w:r>
-                            <w:instrText>NUMPAGES  \* Arabic  \* MERGEFORMAT</w:instrText>
-                          </w:r>
-                          <w:r>
-                            <w:fldChar w:fldCharType="separate"/>
-                          </w:r>
-                          <w:r>
-                            <w:rPr>
-                              <w:noProof/>
-                            </w:rPr>
-                            <w:instrText>2</w:instrText>
-                          </w:r>
-                          <w:r>
-                            <w:rPr>
-                              <w:noProof/>
-                            </w:rPr>
-                            <w:fldChar w:fldCharType="end"/>
-                          </w:r>
+                          <w:fldSimple w:instr="NUMPAGES  \* Arabic  \* MERGEFORMAT">
+                            <w:r>
+                              <w:rPr>
+                                <w:noProof/>
+                              </w:rPr>
+                              <w:instrText>2</w:instrText>
+                            </w:r>
+                          </w:fldSimple>
                           <w:r>
                             <w:instrText>+</w:instrText>
                           </w:r>
@@ -1807,27 +1777,14 @@
                     <w:r>
                       <w:instrText xml:space="preserve"> = </w:instrText>
                     </w:r>
-                    <w:r>
-                      <w:fldChar w:fldCharType="begin"/>
-                    </w:r>
-                    <w:r>
-                      <w:instrText>NUMPAGES  \* Arabic  \* MERGEFORMAT</w:instrText>
-                    </w:r>
-                    <w:r>
-                      <w:fldChar w:fldCharType="separate"/>
-                    </w:r>
-                    <w:r>
-                      <w:rPr>
-                        <w:noProof/>
-                      </w:rPr>
-                      <w:instrText>2</w:instrText>
-                    </w:r>
-                    <w:r>
-                      <w:rPr>
-                        <w:noProof/>
-                      </w:rPr>
-                      <w:fldChar w:fldCharType="end"/>
-                    </w:r>
+                    <w:fldSimple w:instr="NUMPAGES  \* Arabic  \* MERGEFORMAT">
+                      <w:r>
+                        <w:rPr>
+                          <w:noProof/>
+                        </w:rPr>
+                        <w:instrText>2</w:instrText>
+                      </w:r>
+                    </w:fldSimple>
                     <w:r>
                       <w:instrText>+</w:instrText>
                     </w:r>
@@ -2097,27 +2054,14 @@
                           <w:r>
                             <w:instrText xml:space="preserve"> = </w:instrText>
                           </w:r>
-                          <w:r>
-                            <w:fldChar w:fldCharType="begin"/>
-                          </w:r>
-                          <w:r>
-                            <w:instrText>NUMPAGES  \* Arabic  \* MERGEFORMAT</w:instrText>
-                          </w:r>
-                          <w:r>
-                            <w:fldChar w:fldCharType="separate"/>
-                          </w:r>
-                          <w:r>
-                            <w:rPr>
-                              <w:noProof/>
-                            </w:rPr>
-                            <w:instrText>2</w:instrText>
-                          </w:r>
-                          <w:r>
-                            <w:rPr>
-                              <w:noProof/>
-                            </w:rPr>
-                            <w:fldChar w:fldCharType="end"/>
-                          </w:r>
+                          <w:fldSimple w:instr="NUMPAGES  \* Arabic  \* MERGEFORMAT">
+                            <w:r>
+                              <w:rPr>
+                                <w:noProof/>
+                              </w:rPr>
+                              <w:instrText>2</w:instrText>
+                            </w:r>
+                          </w:fldSimple>
                           <w:r>
                             <w:instrText>+</w:instrText>
                           </w:r>
@@ -2215,27 +2159,14 @@
                     <w:r>
                       <w:instrText xml:space="preserve"> = </w:instrText>
                     </w:r>
-                    <w:r>
-                      <w:fldChar w:fldCharType="begin"/>
-                    </w:r>
-                    <w:r>
-                      <w:instrText>NUMPAGES  \* Arabic  \* MERGEFORMAT</w:instrText>
-                    </w:r>
-                    <w:r>
-                      <w:fldChar w:fldCharType="separate"/>
-                    </w:r>
-                    <w:r>
-                      <w:rPr>
-                        <w:noProof/>
-                      </w:rPr>
-                      <w:instrText>2</w:instrText>
-                    </w:r>
-                    <w:r>
-                      <w:rPr>
-                        <w:noProof/>
-                      </w:rPr>
-                      <w:fldChar w:fldCharType="end"/>
-                    </w:r>
+                    <w:fldSimple w:instr="NUMPAGES  \* Arabic  \* MERGEFORMAT">
+                      <w:r>
+                        <w:rPr>
+                          <w:noProof/>
+                        </w:rPr>
+                        <w:instrText>2</w:instrText>
+                      </w:r>
+                    </w:fldSimple>
                     <w:r>
                       <w:instrText>+</w:instrText>
                     </w:r>
@@ -6708,7 +6639,7 @@
 </file>
 
 <file path=customXml/itemProps2.xml><?xml version="1.0" encoding="utf-8"?>
-<ds:datastoreItem xmlns:ds="http://schemas.openxmlformats.org/officeDocument/2006/customXml" ds:itemID="{55D37A7C-B619-4DB6-8EB1-16CB4C9F88EC}">
+<ds:datastoreItem xmlns:ds="http://schemas.openxmlformats.org/officeDocument/2006/customXml" ds:itemID="{7C9B04C0-0B07-4CD5-B0D7-21562EBCB37D}">
   <ds:schemaRefs>
     <ds:schemaRef ds:uri="http://schemas.openxmlformats.org/officeDocument/2006/bibliography"/>
   </ds:schemaRefs>

</xml_diff>